<commit_message>
Update to the Spec after comments from reviewers.
</commit_message>
<xml_diff>
--- a/doc/ADV File Formats v2.0.docx
+++ b/doc/ADV File Formats v2.0.docx
@@ -355,6 +355,85 @@
       </w:pPr>
       <w:r>
         <w:t>FSTF File Format</w:t>
+      </w:r>
+    </w:p>
+    <w:p>
+      <w:pPr>
+        <w:pStyle w:val="Heading3"/>
+      </w:pPr>
+      <w:r>
+        <w:t>Overview</w:t>
+      </w:r>
+    </w:p>
+    <w:p>
+      <w:pPr>
+        <w:autoSpaceDE w:val="0"/>
+        <w:autoSpaceDN w:val="0"/>
+        <w:adjustRightInd w:val="0"/>
+        <w:spacing w:after="0" w:line="240" w:lineRule="auto"/>
+      </w:pPr>
+      <w:r>
+        <w:t xml:space="preserve">The </w:t>
+      </w:r>
+      <w:r>
+        <w:t xml:space="preserve">scientific data is saved in </w:t>
+      </w:r>
+      <w:r>
+        <w:rPr>
+          <w:i/>
+        </w:rPr>
+        <w:t>Data Blocks</w:t>
+      </w:r>
+      <w:r>
+        <w:t xml:space="preserve"> which are part of logical </w:t>
+      </w:r>
+      <w:r>
+        <w:rPr>
+          <w:i/>
+        </w:rPr>
+        <w:t>Data Streams</w:t>
+      </w:r>
+      <w:r>
+        <w:t>.</w:t>
+      </w:r>
+      <w:r>
+        <w:t xml:space="preserve"> </w:t>
+      </w:r>
+      <w:r>
+        <w:rPr>
+          <w:i/>
+        </w:rPr>
+        <w:t>Data Blocks</w:t>
+      </w:r>
+      <w:r>
+        <w:t xml:space="preserve"> from the same </w:t>
+      </w:r>
+      <w:r>
+        <w:rPr>
+          <w:i/>
+        </w:rPr>
+        <w:t>Data Stream</w:t>
+      </w:r>
+      <w:r>
+        <w:t xml:space="preserve"> are not necessarily placed sequentially in the file. </w:t>
+      </w:r>
+      <w:r>
+        <w:rPr>
+          <w:i/>
+        </w:rPr>
+        <w:t>Metadata</w:t>
+      </w:r>
+      <w:r>
+        <w:t xml:space="preserve"> are name/value pairs used to describe specific properties of a section of the file or the saved data in the </w:t>
+      </w:r>
+      <w:r>
+        <w:rPr>
+          <w:i/>
+        </w:rPr>
+        <w:t>Data Blocks</w:t>
+      </w:r>
+      <w:r>
+        <w:t xml:space="preserve">. </w:t>
       </w:r>
     </w:p>
     <w:p>
@@ -546,7 +625,7 @@
         <w:rPr>
           <w:rFonts w:cstheme="minorHAnsi"/>
         </w:rPr>
-        <w:t xml:space="preserve">streams and data sections with them that are </w:t>
+        <w:t xml:space="preserve">streams and data sections that are </w:t>
       </w:r>
       <w:r>
         <w:rPr>
@@ -823,6 +902,9 @@
             <w:r>
               <w:t>An 8 bit unsigned integer number</w:t>
             </w:r>
+            <w:r>
+              <w:t>.</w:t>
+            </w:r>
           </w:p>
         </w:tc>
       </w:tr>
@@ -848,6 +930,9 @@
             </w:pPr>
             <w:r>
               <w:t>A 16 bit unsigned integer number</w:t>
+            </w:r>
+            <w:r>
+              <w:t>.</w:t>
             </w:r>
           </w:p>
         </w:tc>
@@ -878,6 +963,9 @@
             <w:r>
               <w:t>A 32 bit unsigned integer number</w:t>
             </w:r>
+            <w:r>
+              <w:t>.</w:t>
+            </w:r>
           </w:p>
         </w:tc>
       </w:tr>
@@ -903,6 +991,9 @@
             </w:pPr>
             <w:r>
               <w:t>A 64 bit unsigned integer number</w:t>
+            </w:r>
+            <w:r>
+              <w:t>.</w:t>
             </w:r>
           </w:p>
         </w:tc>
@@ -933,6 +1024,9 @@
             <w:r>
               <w:t>A 64 bit signed integer number</w:t>
             </w:r>
+            <w:r>
+              <w:t>.</w:t>
+            </w:r>
           </w:p>
         </w:tc>
       </w:tr>
@@ -944,7 +1038,10 @@
           </w:tcPr>
           <w:p>
             <w:r>
-              <w:t>UFT8String</w:t>
+              <w:t>UTF8</w:t>
+            </w:r>
+            <w:r>
+              <w:t>String</w:t>
             </w:r>
           </w:p>
         </w:tc>
@@ -957,7 +1054,22 @@
               <w:cnfStyle w:val="000000000000"/>
             </w:pPr>
             <w:r>
-              <w:t>A length-prefixed UFT8 string. The first two bytes represent the length of the string as a 16 bit number. It is followed by the UTF8 bytes of the string literal.</w:t>
+              <w:t xml:space="preserve">A length-prefixed </w:t>
+            </w:r>
+            <w:r>
+              <w:t>UTF8</w:t>
+            </w:r>
+            <w:r>
+              <w:t xml:space="preserve"> string. The first two bytes represent the length of the string </w:t>
+            </w:r>
+            <w:r>
+              <w:t xml:space="preserve">in bytes </w:t>
+            </w:r>
+            <w:r>
+              <w:t>as a 16 bit number. It is followed by the UTF8 bytes of the string literal.</w:t>
+            </w:r>
+            <w:r>
+              <w:t xml:space="preserve"> The string is not zero byte terminated. </w:t>
             </w:r>
           </w:p>
         </w:tc>
@@ -988,6 +1100,9 @@
             <w:r>
               <w:t>A block of 16 bytes</w:t>
             </w:r>
+            <w:r>
+              <w:t>.</w:t>
+            </w:r>
           </w:p>
         </w:tc>
       </w:tr>
@@ -1013,6 +1128,9 @@
             </w:pPr>
             <w:r>
               <w:t>A block of bytes with variable length</w:t>
+            </w:r>
+            <w:r>
+              <w:t>.</w:t>
             </w:r>
           </w:p>
         </w:tc>
@@ -1534,7 +1652,19 @@
         <w:t>1029341.23</w:t>
       </w:r>
       <w:r>
-        <w:t xml:space="preserve"> is a correct floating point value presented as a string while </w:t>
+        <w:t xml:space="preserve"> </w:t>
+      </w:r>
+      <w:r>
+        <w:t>and 1.02934123E06 are</w:t>
+      </w:r>
+      <w:r>
+        <w:t xml:space="preserve"> correct floating point value</w:t>
+      </w:r>
+      <w:r>
+        <w:t>s</w:t>
+      </w:r>
+      <w:r>
+        <w:t xml:space="preserve"> presented as a string while </w:t>
       </w:r>
       <w:r>
         <w:rPr>
@@ -2517,6 +2647,9 @@
             <w:r>
               <w:t>streams saved in the file</w:t>
             </w:r>
+            <w:r>
+              <w:t>.</w:t>
+            </w:r>
           </w:p>
         </w:tc>
       </w:tr>
@@ -2558,6 +2691,9 @@
             </w:pPr>
             <w:r>
               <w:t>Name of the first data stream</w:t>
+            </w:r>
+            <w:r>
+              <w:t>.</w:t>
             </w:r>
           </w:p>
         </w:tc>
@@ -2603,6 +2739,9 @@
             <w:r>
               <w:t>first data stream</w:t>
             </w:r>
+            <w:r>
+              <w:t>.</w:t>
+            </w:r>
           </w:p>
         </w:tc>
       </w:tr>
@@ -2661,6 +2800,9 @@
             </w:r>
             <w:r>
               <w:t>of the recorded data frames in the first data stream</w:t>
+            </w:r>
+            <w:r>
+              <w:t>.</w:t>
             </w:r>
           </w:p>
         </w:tc>
@@ -2703,6 +2845,9 @@
             <w:r>
               <w:t>Accuracy of the start and end timestamps in clock ticks for the timings of data frames recorded in the first data stream</w:t>
             </w:r>
+            <w:r>
+              <w:t>.</w:t>
+            </w:r>
           </w:p>
         </w:tc>
       </w:tr>
@@ -2800,6 +2945,9 @@
             <w:r>
               <w:t>Name of the second data stream</w:t>
             </w:r>
+            <w:r>
+              <w:t>.</w:t>
+            </w:r>
           </w:p>
         </w:tc>
       </w:tr>
@@ -2840,6 +2988,9 @@
             </w:r>
             <w:r>
               <w:t>second data stream</w:t>
+            </w:r>
+            <w:r>
+              <w:t>.</w:t>
             </w:r>
           </w:p>
         </w:tc>
@@ -2897,6 +3048,9 @@
             <w:r>
               <w:t>of the recorded data frames in the second data stream</w:t>
             </w:r>
+            <w:r>
+              <w:t>.</w:t>
+            </w:r>
           </w:p>
         </w:tc>
       </w:tr>
@@ -2934,6 +3088,9 @@
             </w:pPr>
             <w:r>
               <w:t>Accuracy of the start and end timestamps in clock ticks for the timings of data frames recorded in the second data stream</w:t>
+            </w:r>
+            <w:r>
+              <w:t>.</w:t>
             </w:r>
           </w:p>
         </w:tc>
@@ -3067,6 +3224,9 @@
             <w:r>
               <w:t xml:space="preserve"> data stream</w:t>
             </w:r>
+            <w:r>
+              <w:t>.</w:t>
+            </w:r>
           </w:p>
         </w:tc>
       </w:tr>
@@ -3115,6 +3275,9 @@
             <w:proofErr w:type="spellEnd"/>
             <w:r>
               <w:t xml:space="preserve"> data stream</w:t>
+            </w:r>
+            <w:r>
+              <w:t>.</w:t>
             </w:r>
           </w:p>
         </w:tc>
@@ -3180,6 +3343,9 @@
             <w:r>
               <w:t xml:space="preserve"> data stream</w:t>
             </w:r>
+            <w:r>
+              <w:t>.</w:t>
+            </w:r>
           </w:p>
         </w:tc>
       </w:tr>
@@ -3225,6 +3391,9 @@
             <w:proofErr w:type="spellEnd"/>
             <w:r>
               <w:t xml:space="preserve"> data stream</w:t>
+            </w:r>
+            <w:r>
+              <w:t>.</w:t>
             </w:r>
           </w:p>
         </w:tc>
@@ -3321,6 +3490,9 @@
             <w:r>
               <w:t>Total number of data sections</w:t>
             </w:r>
+            <w:r>
+              <w:t>.</w:t>
+            </w:r>
           </w:p>
         </w:tc>
       </w:tr>
@@ -3359,6 +3531,9 @@
             <w:r>
               <w:t>Name of the first section</w:t>
             </w:r>
+            <w:r>
+              <w:t>.</w:t>
+            </w:r>
           </w:p>
         </w:tc>
       </w:tr>
@@ -3393,6 +3568,9 @@
             </w:pPr>
             <w:r>
               <w:t>Offset from the beginning of the file of the configuration header for the first section</w:t>
+            </w:r>
+            <w:r>
+              <w:t>.</w:t>
             </w:r>
           </w:p>
         </w:tc>
@@ -3432,6 +3610,9 @@
             <w:r>
               <w:t>Name of the second section</w:t>
             </w:r>
+            <w:r>
+              <w:t>.</w:t>
+            </w:r>
           </w:p>
         </w:tc>
       </w:tr>
@@ -3466,6 +3647,9 @@
             </w:pPr>
             <w:r>
               <w:t>Offset from the beginning of the file of the configuration header for the second section</w:t>
+            </w:r>
+            <w:r>
+              <w:t>.</w:t>
             </w:r>
           </w:p>
         </w:tc>
@@ -3555,6 +3739,9 @@
             <w:r>
               <w:t xml:space="preserve"> section</w:t>
             </w:r>
+            <w:r>
+              <w:t>.</w:t>
+            </w:r>
           </w:p>
         </w:tc>
       </w:tr>
@@ -3601,6 +3788,9 @@
             <w:r>
               <w:t xml:space="preserve"> section</w:t>
             </w:r>
+            <w:r>
+              <w:t>.</w:t>
+            </w:r>
           </w:p>
         </w:tc>
       </w:tr>
@@ -3807,10 +3997,10 @@
         <w:t xml:space="preserve"> </w:t>
       </w:r>
       <w:r>
-        <w:t>Systematic and constant delays</w:t>
-      </w:r>
-      <w:r>
-        <w:t xml:space="preserve"> should not be included in this estimate. </w:t>
+        <w:t>This value has a meaning of an error, not a bias</w:t>
+      </w:r>
+      <w:r>
+        <w:t xml:space="preserve">. </w:t>
       </w:r>
     </w:p>
     <w:p>
@@ -3932,6 +4122,9 @@
             <w:r>
               <w:t>Number of entries in the metadata table</w:t>
             </w:r>
+            <w:r>
+              <w:t>.</w:t>
+            </w:r>
           </w:p>
         </w:tc>
       </w:tr>
@@ -3973,6 +4166,9 @@
             </w:pPr>
             <w:r>
               <w:t>Name of the first metadata entry</w:t>
+            </w:r>
+            <w:r>
+              <w:t>.</w:t>
             </w:r>
           </w:p>
         </w:tc>
@@ -4015,6 +4211,9 @@
             <w:r>
               <w:t>Value of the first metadata entry</w:t>
             </w:r>
+            <w:r>
+              <w:t>.</w:t>
+            </w:r>
           </w:p>
         </w:tc>
       </w:tr>
@@ -4052,6 +4251,9 @@
             </w:pPr>
             <w:r>
               <w:t>Name of the second metadata entry</w:t>
+            </w:r>
+            <w:r>
+              <w:t>.</w:t>
             </w:r>
           </w:p>
         </w:tc>
@@ -4094,6 +4296,9 @@
             <w:r>
               <w:t>Value of the third metadata entry</w:t>
             </w:r>
+            <w:r>
+              <w:t>.</w:t>
+            </w:r>
           </w:p>
         </w:tc>
       </w:tr>
@@ -4185,6 +4390,9 @@
             <w:r>
               <w:t xml:space="preserve"> metadata entry</w:t>
             </w:r>
+            <w:r>
+              <w:t>.</w:t>
+            </w:r>
           </w:p>
         </w:tc>
       </w:tr>
@@ -4230,6 +4438,9 @@
             <w:proofErr w:type="spellEnd"/>
             <w:r>
               <w:t xml:space="preserve"> metadata entry</w:t>
+            </w:r>
+            <w:r>
+              <w:t>.</w:t>
             </w:r>
           </w:p>
         </w:tc>
@@ -14820,6 +15031,9 @@
             <w:r>
               <w:t xml:space="preserve"> to</w:t>
             </w:r>
+            <w:r>
+              <w:t>.</w:t>
+            </w:r>
           </w:p>
         </w:tc>
       </w:tr>
@@ -14969,6 +15183,9 @@
             <w:r>
               <w:t>Contents of the first section of the data frame</w:t>
             </w:r>
+            <w:r>
+              <w:t>.</w:t>
+            </w:r>
           </w:p>
         </w:tc>
       </w:tr>
@@ -15003,6 +15220,9 @@
             </w:pPr>
             <w:r>
               <w:t>Contents of the second section of the data frame</w:t>
+            </w:r>
+            <w:r>
+              <w:t>.</w:t>
             </w:r>
           </w:p>
         </w:tc>
@@ -15085,6 +15305,9 @@
             <w:r>
               <w:t xml:space="preserve"> section of the data frame</w:t>
             </w:r>
+            <w:r>
+              <w:t>.</w:t>
+            </w:r>
           </w:p>
         </w:tc>
       </w:tr>
@@ -15120,6 +15343,11 @@
       </w:r>
       <w:r>
         <w:t xml:space="preserve"> bytes used for the magic value identifying the start of the frame are not included in the bytes counts saved in the Index Table.</w:t>
+      </w:r>
+    </w:p>
+    <w:p>
+      <w:r>
+        <w:t>Padding bytes CAN be used between data blocks for example to achieve particular boundary alignment of the data.</w:t>
       </w:r>
     </w:p>
     <w:p>
@@ -15214,6 +15442,7 @@
           </w:tcPr>
           <w:p>
             <w:r>
+              <w:lastRenderedPageBreak/>
               <w:t>Offset</w:t>
             </w:r>
           </w:p>
@@ -15284,6 +15513,9 @@
             <w:r>
               <w:t>Number of data streams</w:t>
             </w:r>
+            <w:r>
+              <w:t>.</w:t>
+            </w:r>
           </w:p>
         </w:tc>
       </w:tr>
@@ -15321,11 +15553,10 @@
               <w:cnfStyle w:val="000000000000"/>
             </w:pPr>
             <w:r>
-              <w:t xml:space="preserve">Offset from the beginning of the Index Table of the index block corresponding </w:t>
-            </w:r>
-            <w:r>
-              <w:lastRenderedPageBreak/>
-              <w:t>to the first data stream</w:t>
+              <w:t>Offset from the beginning of the Index Table of the index block corresponding to the first data stream</w:t>
+            </w:r>
+            <w:r>
+              <w:t>.</w:t>
             </w:r>
           </w:p>
         </w:tc>
@@ -15341,7 +15572,6 @@
           </w:tcPr>
           <w:p>
             <w:r>
-              <w:lastRenderedPageBreak/>
               <w:t>0x05</w:t>
             </w:r>
           </w:p>
@@ -15369,6 +15599,9 @@
             </w:pPr>
             <w:r>
               <w:t>Offset from the beginning of the Index Table of the index block corresponding to the second data stream</w:t>
+            </w:r>
+            <w:r>
+              <w:t>.</w:t>
             </w:r>
           </w:p>
         </w:tc>
@@ -15450,6 +15683,9 @@
             <w:proofErr w:type="spellEnd"/>
             <w:r>
               <w:t xml:space="preserve"> data stream</w:t>
+            </w:r>
+            <w:r>
+              <w:t>.</w:t>
             </w:r>
           </w:p>
         </w:tc>
@@ -15561,6 +15797,9 @@
             <w:r>
               <w:t>Number of index entries</w:t>
             </w:r>
+            <w:r>
+              <w:t>.</w:t>
+            </w:r>
           </w:p>
         </w:tc>
       </w:tr>
@@ -15599,6 +15838,9 @@
             </w:pPr>
             <w:r>
               <w:t>First frame index entry</w:t>
+            </w:r>
+            <w:r>
+              <w:t>.</w:t>
             </w:r>
           </w:p>
         </w:tc>
@@ -15642,6 +15884,9 @@
             <w:r>
               <w:t>Second frame index entry</w:t>
             </w:r>
+            <w:r>
+              <w:t>.</w:t>
+            </w:r>
           </w:p>
         </w:tc>
       </w:tr>
@@ -15680,6 +15925,9 @@
             </w:pPr>
             <w:r>
               <w:t>Third frame index entry</w:t>
+            </w:r>
+            <w:r>
+              <w:t>.</w:t>
             </w:r>
           </w:p>
         </w:tc>
@@ -15765,6 +16013,9 @@
             <w:proofErr w:type="spellEnd"/>
             <w:r>
               <w:t xml:space="preserve"> frame index entry</w:t>
+            </w:r>
+            <w:r>
+              <w:t>.</w:t>
             </w:r>
           </w:p>
         </w:tc>
@@ -15897,6 +16148,9 @@
             <w:r>
               <w:t xml:space="preserve"> in the data stream</w:t>
             </w:r>
+            <w:r>
+              <w:t>.</w:t>
+            </w:r>
           </w:p>
         </w:tc>
       </w:tr>
@@ -15935,6 +16189,9 @@
             </w:pPr>
             <w:r>
               <w:t>The offset of the data frame from the beginning of the file</w:t>
+            </w:r>
+            <w:r>
+              <w:t>.</w:t>
             </w:r>
           </w:p>
         </w:tc>
@@ -15987,6 +16244,9 @@
             <w:r>
               <w:t xml:space="preserve"> excluding the data frame MAGIC id</w:t>
             </w:r>
+            <w:r>
+              <w:t>.</w:t>
+            </w:r>
           </w:p>
         </w:tc>
       </w:tr>
@@ -16163,6 +16423,7 @@
     </w:p>
     <w:p>
       <w:r>
+        <w:lastRenderedPageBreak/>
         <w:t xml:space="preserve">The </w:t>
       </w:r>
       <w:r>
@@ -16284,6 +16545,9 @@
             <w:r>
               <w:t>Number of Metadata tags</w:t>
             </w:r>
+            <w:r>
+              <w:t>.</w:t>
+            </w:r>
           </w:p>
         </w:tc>
       </w:tr>
@@ -16295,7 +16559,6 @@
           </w:tcPr>
           <w:p>
             <w:r>
-              <w:lastRenderedPageBreak/>
               <w:t>0x04</w:t>
             </w:r>
           </w:p>
@@ -16326,6 +16589,9 @@
             </w:pPr>
             <w:r>
               <w:t>Name of the first tag</w:t>
+            </w:r>
+            <w:r>
+              <w:t>.</w:t>
             </w:r>
           </w:p>
         </w:tc>
@@ -16365,6 +16631,9 @@
             <w:r>
               <w:t>Value of the first tag</w:t>
             </w:r>
+            <w:r>
+              <w:t>.</w:t>
+            </w:r>
           </w:p>
         </w:tc>
       </w:tr>
@@ -16399,6 +16668,9 @@
             </w:pPr>
             <w:r>
               <w:t>Name of the second tag</w:t>
+            </w:r>
+            <w:r>
+              <w:t>.</w:t>
             </w:r>
           </w:p>
         </w:tc>
@@ -16438,6 +16710,9 @@
             <w:r>
               <w:t>Value of the second tag</w:t>
             </w:r>
+            <w:r>
+              <w:t>.</w:t>
+            </w:r>
           </w:p>
         </w:tc>
       </w:tr>
@@ -16519,6 +16794,9 @@
             <w:r>
               <w:t xml:space="preserve"> tag</w:t>
             </w:r>
+            <w:r>
+              <w:t>.</w:t>
+            </w:r>
           </w:p>
         </w:tc>
       </w:tr>
@@ -16561,6 +16839,9 @@
             <w:proofErr w:type="spellEnd"/>
             <w:r>
               <w:t xml:space="preserve"> tag</w:t>
+            </w:r>
+            <w:r>
+              <w:t>.</w:t>
             </w:r>
           </w:p>
         </w:tc>
@@ -16693,6 +16974,9 @@
         <w:t xml:space="preserve"> be empty</w:t>
       </w:r>
       <w:r>
+        <w:t xml:space="preserve"> for a new file</w:t>
+      </w:r>
+      <w:r>
         <w:t xml:space="preserve">. </w:t>
       </w:r>
     </w:p>
@@ -16707,7 +16991,13 @@
         <w:t>a</w:t>
       </w:r>
       <w:r>
-        <w:t xml:space="preserve"> data frame hasn’t been flushed completely as a result of </w:t>
+        <w:t xml:space="preserve"> data frame hasn’t been flushed completely </w:t>
+      </w:r>
+      <w:r>
+        <w:t xml:space="preserve">to the disk </w:t>
+      </w:r>
+      <w:r>
+        <w:t xml:space="preserve">as a result of </w:t>
       </w:r>
       <w:r>
         <w:t xml:space="preserve">an </w:t>
@@ -16947,7 +17237,10 @@
         <w:t xml:space="preserve"> </w:t>
       </w:r>
       <w:r>
-        <w:t xml:space="preserve">involves the usage of </w:t>
+        <w:t>involves the use</w:t>
+      </w:r>
+      <w:r>
+        <w:t xml:space="preserve"> of </w:t>
       </w:r>
       <w:r>
         <w:t xml:space="preserve">CCD and video </w:t>
@@ -17200,7 +17493,13 @@
         <w:t xml:space="preserve"> compressed data that would minimize the total file size for long records</w:t>
       </w:r>
       <w:r>
-        <w:t xml:space="preserve"> at low frame rates</w:t>
+        <w:t xml:space="preserve"> at low</w:t>
+      </w:r>
+      <w:r>
+        <w:t>er</w:t>
+      </w:r>
+      <w:r>
+        <w:t xml:space="preserve"> frame rates</w:t>
       </w:r>
       <w:r>
         <w:t xml:space="preserve">. </w:t>
@@ -17223,7 +17522,13 @@
         <w:t xml:space="preserve">The ADV format is also extensible allowing the format to </w:t>
       </w:r>
       <w:r>
-        <w:t xml:space="preserve">define new data structures in future </w:t>
+        <w:t xml:space="preserve">define new data structures in </w:t>
+      </w:r>
+      <w:r>
+        <w:t xml:space="preserve">the </w:t>
+      </w:r>
+      <w:r>
+        <w:t xml:space="preserve">future </w:t>
       </w:r>
       <w:r>
         <w:t xml:space="preserve">for example </w:t>
@@ -17786,6 +18091,9 @@
             <w:r>
               <w:t>2</w:t>
             </w:r>
+            <w:r>
+              <w:t>.</w:t>
+            </w:r>
           </w:p>
         </w:tc>
       </w:tr>
@@ -17827,6 +18135,9 @@
             </w:pPr>
             <w:r>
               <w:t>The width of the video images in pixels</w:t>
+            </w:r>
+            <w:r>
+              <w:t>.</w:t>
             </w:r>
           </w:p>
         </w:tc>
@@ -17870,6 +18181,9 @@
             <w:r>
               <w:t>The height of the video images in pixels</w:t>
             </w:r>
+            <w:r>
+              <w:t>.</w:t>
+            </w:r>
           </w:p>
         </w:tc>
       </w:tr>
@@ -18022,6 +18336,9 @@
             <w:r>
               <w:t>in the file</w:t>
             </w:r>
+            <w:r>
+              <w:t>.</w:t>
+            </w:r>
           </w:p>
         </w:tc>
       </w:tr>
@@ -18060,6 +18377,9 @@
             </w:pPr>
             <w:r>
               <w:t>ID of the first defined Image Layout</w:t>
+            </w:r>
+            <w:r>
+              <w:t>.</w:t>
             </w:r>
           </w:p>
         </w:tc>
@@ -18099,6 +18419,9 @@
             <w:r>
               <w:t>Configuration of the first Image Layout</w:t>
             </w:r>
+            <w:r>
+              <w:t>.</w:t>
+            </w:r>
           </w:p>
         </w:tc>
       </w:tr>
@@ -18133,6 +18456,9 @@
             </w:pPr>
             <w:r>
               <w:t>ID of the second defined Image Layout</w:t>
+            </w:r>
+            <w:r>
+              <w:t>.</w:t>
             </w:r>
           </w:p>
         </w:tc>
@@ -18172,6 +18498,9 @@
             <w:r>
               <w:t>Configuration of the second Image Layout</w:t>
             </w:r>
+            <w:r>
+              <w:t>.</w:t>
+            </w:r>
           </w:p>
         </w:tc>
       </w:tr>
@@ -18253,6 +18582,9 @@
             <w:r>
               <w:t xml:space="preserve"> defined Image Layout</w:t>
             </w:r>
+            <w:r>
+              <w:t>.</w:t>
+            </w:r>
           </w:p>
         </w:tc>
       </w:tr>
@@ -18295,6 +18627,9 @@
             <w:proofErr w:type="spellEnd"/>
             <w:r>
               <w:t xml:space="preserve"> Image Layout</w:t>
+            </w:r>
+            <w:r>
+              <w:t>.</w:t>
             </w:r>
           </w:p>
         </w:tc>
@@ -18334,6 +18669,9 @@
             <w:r>
               <w:t>Number of configuration name/value Tags</w:t>
             </w:r>
+            <w:r>
+              <w:t>.</w:t>
+            </w:r>
           </w:p>
         </w:tc>
       </w:tr>
@@ -18380,6 +18718,9 @@
             </w:r>
             <w:r>
               <w:t xml:space="preserve"> section tag</w:t>
+            </w:r>
+            <w:r>
+              <w:t>.</w:t>
             </w:r>
           </w:p>
         </w:tc>
@@ -18428,6 +18769,9 @@
             <w:r>
               <w:t xml:space="preserve"> section tag</w:t>
             </w:r>
+            <w:r>
+              <w:t>.</w:t>
+            </w:r>
           </w:p>
         </w:tc>
       </w:tr>
@@ -18471,6 +18815,9 @@
             </w:r>
             <w:r>
               <w:t xml:space="preserve"> section tag</w:t>
+            </w:r>
+            <w:r>
+              <w:t>.</w:t>
             </w:r>
           </w:p>
         </w:tc>
@@ -18519,6 +18866,9 @@
             <w:r>
               <w:t xml:space="preserve"> section tag</w:t>
             </w:r>
+            <w:r>
+              <w:t>.</w:t>
+            </w:r>
           </w:p>
         </w:tc>
       </w:tr>
@@ -18609,6 +18959,9 @@
             <w:r>
               <w:t xml:space="preserve"> section tag</w:t>
             </w:r>
+            <w:r>
+              <w:t>.</w:t>
+            </w:r>
           </w:p>
         </w:tc>
       </w:tr>
@@ -18660,6 +19013,9 @@
             </w:r>
             <w:r>
               <w:t xml:space="preserve"> section tag</w:t>
+            </w:r>
+            <w:r>
+              <w:t>.</w:t>
             </w:r>
           </w:p>
         </w:tc>
@@ -19179,6 +19535,9 @@
             <w:r>
               <w:t xml:space="preserve"> configuration. This specification defines version 01</w:t>
             </w:r>
+            <w:r>
+              <w:t>.</w:t>
+            </w:r>
           </w:p>
         </w:tc>
       </w:tr>
@@ -19247,6 +19606,15 @@
             </w:r>
             <w:r>
               <w:t>camera data saved in the Image Section but needs to be at least as big.</w:t>
+            </w:r>
+            <w:r>
+              <w:t xml:space="preserve"> For example the Image Section may define a BPP of 12 but if the </w:t>
+            </w:r>
+            <w:r>
+              <w:t xml:space="preserve">12 bit </w:t>
+            </w:r>
+            <w:r>
+              <w:t>pixels are saved as 16 bit numbers then the BPP of the Image Layout will be 16.</w:t>
             </w:r>
           </w:p>
         </w:tc>
@@ -19290,6 +19658,9 @@
             <w:r>
               <w:t>Number of name/value Tags of the Image Layout</w:t>
             </w:r>
+            <w:r>
+              <w:t>.</w:t>
+            </w:r>
           </w:p>
         </w:tc>
       </w:tr>
@@ -19333,6 +19704,9 @@
             </w:r>
             <w:r>
               <w:t xml:space="preserve"> tag</w:t>
+            </w:r>
+            <w:r>
+              <w:t>.</w:t>
             </w:r>
           </w:p>
         </w:tc>
@@ -19378,6 +19752,9 @@
             <w:r>
               <w:t xml:space="preserve"> tag</w:t>
             </w:r>
+            <w:r>
+              <w:t>.</w:t>
+            </w:r>
           </w:p>
         </w:tc>
       </w:tr>
@@ -19412,6 +19789,9 @@
             </w:pPr>
             <w:r>
               <w:t>Name of the second tag</w:t>
+            </w:r>
+            <w:r>
+              <w:t>.</w:t>
             </w:r>
           </w:p>
         </w:tc>
@@ -19451,6 +19831,9 @@
             <w:r>
               <w:t>Value of the second tag</w:t>
             </w:r>
+            <w:r>
+              <w:t>.</w:t>
+            </w:r>
           </w:p>
         </w:tc>
       </w:tr>
@@ -19532,6 +19915,9 @@
             <w:r>
               <w:t xml:space="preserve"> tag</w:t>
             </w:r>
+            <w:r>
+              <w:t>.</w:t>
+            </w:r>
           </w:p>
         </w:tc>
       </w:tr>
@@ -19574,6 +19960,9 @@
             <w:proofErr w:type="spellEnd"/>
             <w:r>
               <w:t xml:space="preserve"> tag</w:t>
+            </w:r>
+            <w:r>
+              <w:t>.</w:t>
             </w:r>
           </w:p>
         </w:tc>
@@ -19982,7 +20371,11 @@
               </w:rPr>
             </w:pPr>
             <w:r>
-              <w:t xml:space="preserve">The size of the </w:t>
+              <w:t xml:space="preserve">The </w:t>
+            </w:r>
+            <w:proofErr w:type="gramStart"/>
+            <w:r>
+              <w:t xml:space="preserve">size of the </w:t>
             </w:r>
             <w:r>
               <w:rPr>
@@ -19991,13 +20384,20 @@
               <w:t>IMAGE</w:t>
             </w:r>
             <w:r>
-              <w:t xml:space="preserve"> data block starting from the next byte (</w:t>
+              <w:t xml:space="preserve"> data block</w:t>
+            </w:r>
+            <w:proofErr w:type="gramEnd"/>
+            <w:r>
+              <w:t xml:space="preserve"> starting from the next byte (</w:t>
             </w:r>
             <w:r>
               <w:t>following immediately</w:t>
             </w:r>
             <w:r>
               <w:t>)</w:t>
+            </w:r>
+            <w:r>
+              <w:t>.</w:t>
             </w:r>
           </w:p>
         </w:tc>
@@ -20046,6 +20446,9 @@
             </w:r>
             <w:r>
               <w:t xml:space="preserve"> (0 for ‘MAIN’ and 1 for ‘CALIBRATION’)</w:t>
+            </w:r>
+            <w:r>
+              <w:t>.</w:t>
             </w:r>
           </w:p>
         </w:tc>
@@ -20061,6 +20464,7 @@
           </w:tcPr>
           <w:p>
             <w:r>
+              <w:lastRenderedPageBreak/>
               <w:t>0x0</w:t>
             </w:r>
             <w:r>
@@ -20141,11 +20545,7 @@
               <w:cnfStyle w:val="000000000000"/>
             </w:pPr>
             <w:r>
-              <w:t xml:space="preserve">The type of the recorded frame. This field is reserved for future use and </w:t>
-            </w:r>
-            <w:r>
-              <w:lastRenderedPageBreak/>
-              <w:t xml:space="preserve">currently </w:t>
+              <w:t xml:space="preserve">The type of the recorded frame. This field is reserved for future use and currently </w:t>
             </w:r>
             <w:r>
               <w:t>MUST</w:t>
@@ -20173,7 +20573,6 @@
           </w:tcPr>
           <w:p>
             <w:r>
-              <w:lastRenderedPageBreak/>
               <w:t>0x07</w:t>
             </w:r>
           </w:p>
@@ -20201,6 +20600,9 @@
             </w:pPr>
             <w:r>
               <w:t>Pixel values according to the Data Layout used (see below)</w:t>
+            </w:r>
+            <w:r>
+              <w:t>.</w:t>
             </w:r>
           </w:p>
         </w:tc>
@@ -20235,7 +20637,11 @@
               <w:cnfStyle w:val="000000000000"/>
             </w:pPr>
             <w:r>
-              <w:t xml:space="preserve">The size of the </w:t>
+              <w:t xml:space="preserve">The </w:t>
+            </w:r>
+            <w:proofErr w:type="gramStart"/>
+            <w:r>
+              <w:t xml:space="preserve">size of the </w:t>
             </w:r>
             <w:r>
               <w:rPr>
@@ -20246,6 +20652,7 @@
             <w:r>
               <w:t xml:space="preserve"> data block</w:t>
             </w:r>
+            <w:proofErr w:type="gramEnd"/>
             <w:r>
               <w:t xml:space="preserve"> starting from the next byte (</w:t>
             </w:r>
@@ -20254,6 +20661,9 @@
             </w:r>
             <w:r>
               <w:t>)</w:t>
+            </w:r>
+            <w:r>
+              <w:t>.</w:t>
             </w:r>
           </w:p>
         </w:tc>
@@ -20292,6 +20702,9 @@
             </w:pPr>
             <w:r>
               <w:t>Data associated with the STATUS data block</w:t>
+            </w:r>
+            <w:r>
+              <w:t>.</w:t>
             </w:r>
           </w:p>
         </w:tc>
@@ -22284,6 +22697,9 @@
         <w:t xml:space="preserve">. </w:t>
       </w:r>
       <w:r>
+        <w:t xml:space="preserve">Pixels in a row are given in order from left to right and rows are added to the data block from top to bottom. </w:t>
+      </w:r>
+      <w:r>
         <w:t>The IMAGE-BYTE-ORDER Image Layout tag value is ignored for this image layout.</w:t>
       </w:r>
     </w:p>
@@ -22880,6 +23296,9 @@
             <w:r>
               <w:t>2</w:t>
             </w:r>
+            <w:r>
+              <w:t>.</w:t>
+            </w:r>
           </w:p>
         </w:tc>
       </w:tr>
@@ -22931,17 +23350,20 @@
               <w:t xml:space="preserve">UTC </w:t>
             </w:r>
             <w:r>
-              <w:t xml:space="preserve">time-stamping in nanoseconds. This should take into account possible random delays and other timing issues of the recording system. The value together with the exposure duration can be used by </w:t>
+              <w:t xml:space="preserve">time-stamping in nanoseconds. This should take into account possible random delays and other timing issues of the </w:t>
+            </w:r>
+            <w:r>
+              <w:lastRenderedPageBreak/>
+              <w:t xml:space="preserve">recording system. The value together with the exposure duration can be used by </w:t>
             </w:r>
             <w:r>
               <w:t xml:space="preserve">a </w:t>
             </w:r>
             <w:r>
-              <w:t xml:space="preserve">Reader Software to derive the timing error of the UTC timestamps </w:t>
-            </w:r>
-            <w:r>
-              <w:lastRenderedPageBreak/>
-              <w:t>associated with the data frames</w:t>
+              <w:t>Reader Software to derive the timing error of the UTC timestamps associated with the data frames</w:t>
+            </w:r>
+            <w:r>
+              <w:t>. This value has a meaning of an error, not a bias.</w:t>
             </w:r>
           </w:p>
         </w:tc>
@@ -22989,6 +23411,9 @@
             <w:r>
               <w:t>Number of status entries in the section</w:t>
             </w:r>
+            <w:r>
+              <w:t>.</w:t>
+            </w:r>
           </w:p>
         </w:tc>
       </w:tr>
@@ -23023,6 +23448,9 @@
             </w:pPr>
             <w:r>
               <w:t>Name of the first status entry</w:t>
+            </w:r>
+            <w:r>
+              <w:t>.</w:t>
             </w:r>
           </w:p>
         </w:tc>
@@ -23062,6 +23490,9 @@
             <w:r>
               <w:t>Data type of the first status entry</w:t>
             </w:r>
+            <w:r>
+              <w:t>.</w:t>
+            </w:r>
           </w:p>
         </w:tc>
       </w:tr>
@@ -23096,6 +23527,9 @@
             </w:pPr>
             <w:r>
               <w:t>Name of the second status entry</w:t>
+            </w:r>
+            <w:r>
+              <w:t>.</w:t>
             </w:r>
           </w:p>
         </w:tc>
@@ -23135,6 +23569,9 @@
             <w:r>
               <w:t>Data type of the second status entry</w:t>
             </w:r>
+            <w:r>
+              <w:t>.</w:t>
+            </w:r>
           </w:p>
         </w:tc>
       </w:tr>
@@ -23216,6 +23653,9 @@
             <w:r>
               <w:t xml:space="preserve"> status entry</w:t>
             </w:r>
+            <w:r>
+              <w:t>.</w:t>
+            </w:r>
           </w:p>
         </w:tc>
       </w:tr>
@@ -23258,6 +23698,9 @@
             <w:proofErr w:type="spellEnd"/>
             <w:r>
               <w:t xml:space="preserve"> status entry</w:t>
+            </w:r>
+            <w:r>
+              <w:t>.</w:t>
             </w:r>
           </w:p>
         </w:tc>
@@ -23370,6 +23813,9 @@
             <w:r>
               <w:t>Signed 8 bit number</w:t>
             </w:r>
+            <w:r>
+              <w:t>.</w:t>
+            </w:r>
           </w:p>
         </w:tc>
       </w:tr>
@@ -23408,6 +23854,9 @@
             </w:pPr>
             <w:r>
               <w:t>Signed 16 bit number</w:t>
+            </w:r>
+            <w:r>
+              <w:t>.</w:t>
             </w:r>
           </w:p>
         </w:tc>
@@ -23451,6 +23900,9 @@
             <w:r>
               <w:t>Signed 32 bit number</w:t>
             </w:r>
+            <w:r>
+              <w:t>.</w:t>
+            </w:r>
           </w:p>
         </w:tc>
       </w:tr>
@@ -23489,6 +23941,9 @@
             </w:pPr>
             <w:r>
               <w:t>Signed 64 bit number</w:t>
+            </w:r>
+            <w:r>
+              <w:t>.</w:t>
             </w:r>
           </w:p>
         </w:tc>
@@ -23532,6 +23987,9 @@
             <w:r>
               <w:t>A 32 bit floating point single precision number (IEEE 745)</w:t>
             </w:r>
+            <w:r>
+              <w:t>.</w:t>
+            </w:r>
           </w:p>
         </w:tc>
       </w:tr>
@@ -23575,7 +24033,10 @@
               <w:t xml:space="preserve">a </w:t>
             </w:r>
             <w:r>
-              <w:t>maximum length of 65535 characters and two leading bytes indicating the string length</w:t>
+              <w:t xml:space="preserve">maximum length of 65535 characters and two leading bytes indicating the </w:t>
+            </w:r>
+            <w:r>
+              <w:t>number of bytes in the UTF8 string literal.</w:t>
             </w:r>
           </w:p>
         </w:tc>
@@ -23696,6 +24157,9 @@
             <w:r>
               <w:t>The size of the STATUS section data block for the current frame</w:t>
             </w:r>
+            <w:r>
+              <w:t>.</w:t>
+            </w:r>
           </w:p>
         </w:tc>
       </w:tr>
@@ -23797,6 +24261,9 @@
             <w:r>
               <w:t>Exposure duration in nanoseconds</w:t>
             </w:r>
+            <w:r>
+              <w:t>.</w:t>
+            </w:r>
           </w:p>
         </w:tc>
       </w:tr>
@@ -23838,6 +24305,9 @@
             </w:r>
             <w:r>
               <w:t>entries given in the current data block. This value can be zero if no status entries are given</w:t>
+            </w:r>
+            <w:r>
+              <w:t>.</w:t>
             </w:r>
           </w:p>
         </w:tc>
@@ -23882,7 +24352,10 @@
               <w:cnfStyle w:val="000000100000"/>
             </w:pPr>
             <w:r>
-              <w:t xml:space="preserve">The 0-based index of the first recorded status entry </w:t>
+              <w:t>The 0-based index of the first recorded stat</w:t>
+            </w:r>
+            <w:r>
+              <w:t>us entry.</w:t>
             </w:r>
           </w:p>
         </w:tc>
@@ -23924,6 +24397,9 @@
             </w:r>
             <w:r>
               <w:t>entry</w:t>
+            </w:r>
+            <w:r>
+              <w:t>.</w:t>
             </w:r>
           </w:p>
         </w:tc>
@@ -23963,6 +24439,9 @@
             <w:r>
               <w:t>The 0-based index of the second recorded status entry</w:t>
             </w:r>
+            <w:r>
+              <w:t>.</w:t>
+            </w:r>
           </w:p>
         </w:tc>
       </w:tr>
@@ -23997,6 +24476,9 @@
             </w:pPr>
             <w:r>
               <w:t>The value of the second recorded status entry</w:t>
+            </w:r>
+            <w:r>
+              <w:t>.</w:t>
             </w:r>
           </w:p>
         </w:tc>
@@ -24079,6 +24561,9 @@
             <w:r>
               <w:t xml:space="preserve"> recorded status entry</w:t>
             </w:r>
+            <w:r>
+              <w:t>.</w:t>
+            </w:r>
           </w:p>
         </w:tc>
       </w:tr>
@@ -24125,6 +24610,9 @@
             <w:r>
               <w:t xml:space="preserve"> recorded status entry</w:t>
             </w:r>
+            <w:r>
+              <w:t>.</w:t>
+            </w:r>
           </w:p>
         </w:tc>
       </w:tr>
@@ -24132,6 +24620,7 @@
     <w:p/>
     <w:p>
       <w:r>
+        <w:lastRenderedPageBreak/>
         <w:t xml:space="preserve">The values of some or all of the defined status entries MAY be omitted. The </w:t>
       </w:r>
       <w:r>
@@ -24753,6 +25242,9 @@
             <w:r>
               <w:t>by the camera</w:t>
             </w:r>
+            <w:r>
+              <w:t>.</w:t>
+            </w:r>
           </w:p>
         </w:tc>
       </w:tr>
@@ -24791,6 +25283,9 @@
             </w:pPr>
             <w:r>
               <w:t>Used gamma correction by the camera</w:t>
+            </w:r>
+            <w:r>
+              <w:t>.</w:t>
             </w:r>
           </w:p>
         </w:tc>
@@ -24834,6 +25329,9 @@
             <w:r>
               <w:t>The shutter value in milliseconds used by the camera</w:t>
             </w:r>
+            <w:r>
+              <w:t>.</w:t>
+            </w:r>
           </w:p>
         </w:tc>
       </w:tr>
@@ -24872,6 +25370,9 @@
             </w:pPr>
             <w:r>
               <w:t>An image offset level in percentages used by the camera</w:t>
+            </w:r>
+            <w:r>
+              <w:t>.</w:t>
             </w:r>
           </w:p>
         </w:tc>
@@ -24942,6 +25443,9 @@
             <w:r>
               <w:t>1 Jan 2010, 00:00:00.000 Universal Time</w:t>
             </w:r>
+            <w:r>
+              <w:t>.</w:t>
+            </w:r>
           </w:p>
         </w:tc>
       </w:tr>
@@ -24985,6 +25489,9 @@
             </w:pPr>
             <w:r>
               <w:t>An internal sequential number corresponding to the current video frame as provided by some cameras</w:t>
+            </w:r>
+            <w:r>
+              <w:t>.</w:t>
             </w:r>
           </w:p>
         </w:tc>
@@ -25035,6 +25542,9 @@
             <w:r>
               <w:t>An internal sequential number assigned to the current frame and provided by some timing devices</w:t>
             </w:r>
+            <w:r>
+              <w:t>.</w:t>
+            </w:r>
           </w:p>
         </w:tc>
       </w:tr>
@@ -25078,6 +25588,9 @@
             </w:pPr>
             <w:r>
               <w:t>The number of satellites tracked by the timing module</w:t>
+            </w:r>
+            <w:r>
+              <w:t>.</w:t>
             </w:r>
           </w:p>
         </w:tc>
@@ -25296,6 +25809,9 @@
             </w:pPr>
             <w:r>
               <w:t>A human readable error message</w:t>
+            </w:r>
+            <w:r>
+              <w:t>.</w:t>
             </w:r>
           </w:p>
         </w:tc>
@@ -25348,7 +25864,7 @@
         <w:rPr>
           <w:lang w:val="en-US"/>
         </w:rPr>
-        <w:t xml:space="preserve"> Additional tags can be defined as needed using FITS header keys whenever possible is encouraged.</w:t>
+        <w:t xml:space="preserve"> Additional tags can be defined as needed using FITS header keys whenever.</w:t>
       </w:r>
     </w:p>
     <w:p>
@@ -25361,7 +25877,31 @@
         <w:rPr>
           <w:lang w:val="en-US"/>
         </w:rPr>
-        <w:t xml:space="preserve">As the binary format of all tag values is an UTF8String and additional Type which indicates how the value should be interpreted is defined. There are three possible types – </w:t>
+        <w:t xml:space="preserve">As the binary format of all </w:t>
+      </w:r>
+      <w:r>
+        <w:rPr>
+          <w:lang w:val="en-US"/>
+        </w:rPr>
+        <w:t xml:space="preserve">System Metadata </w:t>
+      </w:r>
+      <w:r>
+        <w:rPr>
+          <w:lang w:val="en-US"/>
+        </w:rPr>
+        <w:t>tag value</w:t>
+      </w:r>
+      <w:r>
+        <w:rPr>
+          <w:lang w:val="en-US"/>
+        </w:rPr>
+        <w:t>s is an UTF8String an</w:t>
+      </w:r>
+      <w:r>
+        <w:rPr>
+          <w:lang w:val="en-US"/>
+        </w:rPr>
+        <w:t xml:space="preserve"> additional Type which indicates how the value should be interpreted is defined. There are three possible types – </w:t>
       </w:r>
       <w:r>
         <w:rPr>
@@ -25432,6 +25972,25 @@
           <w:lang w:val="en-US"/>
         </w:rPr>
         <w:t>MUST use a dot as a decimal separator and MUST NOT have a group separator.</w:t>
+      </w:r>
+      <w:r>
+        <w:rPr>
+          <w:lang w:val="en-US"/>
+        </w:rPr>
+        <w:t xml:space="preserve"> Exponential form (e.g. -3.12342E04) is allowed for </w:t>
+      </w:r>
+      <w:r>
+        <w:rPr>
+          <w:i/>
+          <w:lang w:val="en-US"/>
+        </w:rPr>
+        <w:t>real</w:t>
+      </w:r>
+      <w:r>
+        <w:rPr>
+          <w:lang w:val="en-US"/>
+        </w:rPr>
+        <w:t xml:space="preserve"> numbers.</w:t>
       </w:r>
     </w:p>
     <w:tbl>
@@ -25456,6 +26015,7 @@
           </w:tcPr>
           <w:p>
             <w:r>
+              <w:lastRenderedPageBreak/>
               <w:t>Tag Name</w:t>
             </w:r>
           </w:p>
@@ -25511,7 +26071,10 @@
               <w:cnfStyle w:val="000000100000"/>
             </w:pPr>
             <w:r>
-              <w:t>string</w:t>
+              <w:t>S</w:t>
+            </w:r>
+            <w:r>
+              <w:t>tring</w:t>
             </w:r>
           </w:p>
         </w:tc>
@@ -25525,6 +26088,9 @@
             </w:pPr>
             <w:r>
               <w:t>The name of the recording system</w:t>
+            </w:r>
+            <w:r>
+              <w:t>.</w:t>
             </w:r>
           </w:p>
         </w:tc>
@@ -25550,7 +26116,10 @@
               <w:cnfStyle w:val="000000000000"/>
             </w:pPr>
             <w:r>
-              <w:t>string</w:t>
+              <w:t>S</w:t>
+            </w:r>
+            <w:r>
+              <w:t>tring</w:t>
             </w:r>
           </w:p>
         </w:tc>
@@ -25564,6 +26133,9 @@
             </w:pPr>
             <w:r>
               <w:t>The version of the recording software running on the system</w:t>
+            </w:r>
+            <w:r>
+              <w:t>.</w:t>
             </w:r>
           </w:p>
         </w:tc>
@@ -25592,7 +26164,10 @@
               <w:cnfStyle w:val="000000100000"/>
             </w:pPr>
             <w:r>
-              <w:t>string</w:t>
+              <w:t>S</w:t>
+            </w:r>
+            <w:r>
+              <w:t>tring</w:t>
             </w:r>
           </w:p>
         </w:tc>
@@ -25606,6 +26181,9 @@
             </w:pPr>
             <w:r>
               <w:t>The name of the used hardware system</w:t>
+            </w:r>
+            <w:r>
+              <w:t>.</w:t>
             </w:r>
           </w:p>
         </w:tc>
@@ -25618,7 +26196,6 @@
           </w:tcPr>
           <w:p>
             <w:r>
-              <w:lastRenderedPageBreak/>
               <w:t>RECORDER-HARDWARE-VERSION</w:t>
             </w:r>
           </w:p>
@@ -25632,7 +26209,10 @@
               <w:cnfStyle w:val="000000000000"/>
             </w:pPr>
             <w:r>
-              <w:t>string</w:t>
+              <w:t>S</w:t>
+            </w:r>
+            <w:r>
+              <w:t>tring</w:t>
             </w:r>
           </w:p>
         </w:tc>
@@ -25645,7 +26225,10 @@
               <w:cnfStyle w:val="000000000000"/>
             </w:pPr>
             <w:r>
-              <w:t xml:space="preserve">The version of the used hardware system </w:t>
+              <w:t>The vers</w:t>
+            </w:r>
+            <w:r>
+              <w:t>ion of the used hardware system.</w:t>
             </w:r>
           </w:p>
         </w:tc>
@@ -25674,7 +26257,10 @@
               <w:cnfStyle w:val="000000100000"/>
             </w:pPr>
             <w:r>
-              <w:t>string</w:t>
+              <w:t>S</w:t>
+            </w:r>
+            <w:r>
+              <w:t>tring</w:t>
             </w:r>
           </w:p>
         </w:tc>
@@ -25688,6 +26274,9 @@
             </w:pPr>
             <w:r>
               <w:t>The model of the used video camera</w:t>
+            </w:r>
+            <w:r>
+              <w:t>.</w:t>
             </w:r>
           </w:p>
         </w:tc>
@@ -25713,7 +26302,10 @@
               <w:cnfStyle w:val="000000000000"/>
             </w:pPr>
             <w:r>
-              <w:t>string</w:t>
+              <w:t>S</w:t>
+            </w:r>
+            <w:r>
+              <w:t>tring</w:t>
             </w:r>
           </w:p>
         </w:tc>
@@ -25727,6 +26319,9 @@
             </w:pPr>
             <w:r>
               <w:t>The serial number of the used video camera</w:t>
+            </w:r>
+            <w:r>
+              <w:t>.</w:t>
             </w:r>
           </w:p>
         </w:tc>
@@ -25755,7 +26350,10 @@
               <w:cnfStyle w:val="000000100000"/>
             </w:pPr>
             <w:r>
-              <w:t>string</w:t>
+              <w:t>S</w:t>
+            </w:r>
+            <w:r>
+              <w:t>tring</w:t>
             </w:r>
           </w:p>
         </w:tc>
@@ -25769,6 +26367,9 @@
             </w:pPr>
             <w:r>
               <w:t>The vendor name of the video camera</w:t>
+            </w:r>
+            <w:r>
+              <w:t>.</w:t>
             </w:r>
           </w:p>
         </w:tc>
@@ -25794,7 +26395,10 @@
               <w:cnfStyle w:val="000000000000"/>
             </w:pPr>
             <w:r>
-              <w:t>string</w:t>
+              <w:t>S</w:t>
+            </w:r>
+            <w:r>
+              <w:t>tring</w:t>
             </w:r>
           </w:p>
         </w:tc>
@@ -25836,7 +26440,10 @@
               <w:cnfStyle w:val="000000100000"/>
             </w:pPr>
             <w:r>
-              <w:t>string</w:t>
+              <w:t>S</w:t>
+            </w:r>
+            <w:r>
+              <w:t>tring</w:t>
             </w:r>
           </w:p>
         </w:tc>
@@ -25850,6 +26457,9 @@
             </w:pPr>
             <w:r>
               <w:t>The version of the firmware running on the video camera</w:t>
+            </w:r>
+            <w:r>
+              <w:t>.</w:t>
             </w:r>
           </w:p>
         </w:tc>
@@ -25889,6 +26499,9 @@
             </w:pPr>
             <w:r>
               <w:t>The name of the software driver used to control the video camera</w:t>
+            </w:r>
+            <w:r>
+              <w:t>.</w:t>
             </w:r>
           </w:p>
         </w:tc>
@@ -25932,6 +26545,9 @@
             <w:r>
               <w:t>The version of the software driver used to control the video camera</w:t>
             </w:r>
+            <w:r>
+              <w:t>.</w:t>
+            </w:r>
           </w:p>
         </w:tc>
       </w:tr>
@@ -25976,6 +26592,9 @@
             </w:r>
             <w:r>
               <w:t>where the observation was made</w:t>
+            </w:r>
+            <w:r>
+              <w:t>.</w:t>
             </w:r>
           </w:p>
         </w:tc>
@@ -26025,6 +26644,9 @@
             <w:r>
               <w:t>where the observation was made</w:t>
             </w:r>
+            <w:r>
+              <w:t>.</w:t>
+            </w:r>
           </w:p>
         </w:tc>
       </w:tr>
@@ -26063,6 +26685,9 @@
             </w:pPr>
             <w:r>
               <w:t>The altitude above the sea level in meters as a floating point number</w:t>
+            </w:r>
+            <w:r>
+              <w:t>.</w:t>
             </w:r>
           </w:p>
         </w:tc>
@@ -26193,6 +26818,9 @@
             <w:r>
               <w:t>Camera horizontal pixel binning as an integer number</w:t>
             </w:r>
+            <w:r>
+              <w:t>.</w:t>
+            </w:r>
           </w:p>
         </w:tc>
       </w:tr>
@@ -26234,6 +26862,9 @@
             </w:pPr>
             <w:r>
               <w:t>Camera vertical pixel binning as an integer number</w:t>
+            </w:r>
+            <w:r>
+              <w:t>.</w:t>
             </w:r>
           </w:p>
         </w:tc>
@@ -26277,6 +26908,9 @@
             <w:r>
               <w:t>Author of the file</w:t>
             </w:r>
+            <w:r>
+              <w:t>.</w:t>
+            </w:r>
           </w:p>
         </w:tc>
       </w:tr>
@@ -26315,6 +26949,9 @@
             </w:pPr>
             <w:r>
               <w:t>Generic descriptive comment</w:t>
+            </w:r>
+            <w:r>
+              <w:t>.</w:t>
             </w:r>
           </w:p>
         </w:tc>
@@ -26443,8 +27080,16 @@
               <w:cnfStyle w:val="000000100000"/>
             </w:pPr>
             <w:r>
-              <w:t xml:space="preserve">Name and details about the instrument </w:t>
-            </w:r>
+              <w:t xml:space="preserve">Name and details about the </w:t>
+            </w:r>
+            <w:proofErr w:type="gramStart"/>
+            <w:r>
+              <w:t xml:space="preserve">instrument </w:t>
+            </w:r>
+            <w:r>
+              <w:t>.</w:t>
+            </w:r>
+            <w:proofErr w:type="gramEnd"/>
           </w:p>
         </w:tc>
       </w:tr>
@@ -26483,6 +27128,9 @@
             </w:pPr>
             <w:r>
               <w:t>Name of the observer</w:t>
+            </w:r>
+            <w:r>
+              <w:t>.</w:t>
             </w:r>
           </w:p>
         </w:tc>
@@ -26526,6 +27174,9 @@
             <w:r>
               <w:t>Name and details about the telescope</w:t>
             </w:r>
+            <w:r>
+              <w:t>.</w:t>
+            </w:r>
           </w:p>
         </w:tc>
       </w:tr>
@@ -26564,6 +27215,9 @@
             </w:pPr>
             <w:r>
               <w:t>Right ascension of the observed object in hours</w:t>
+            </w:r>
+            <w:r>
+              <w:t>.</w:t>
             </w:r>
           </w:p>
         </w:tc>
@@ -26607,6 +27261,9 @@
             <w:r>
               <w:t>Declination of the observed object in degrees</w:t>
             </w:r>
+            <w:r>
+              <w:t>.</w:t>
+            </w:r>
           </w:p>
         </w:tc>
       </w:tr>
@@ -26645,6 +27302,9 @@
             </w:pPr>
             <w:r>
               <w:t>Name of the observed object</w:t>
+            </w:r>
+            <w:r>
+              <w:t>.</w:t>
             </w:r>
           </w:p>
         </w:tc>
@@ -26709,7 +27369,7 @@
             <w:rPr>
               <w:noProof/>
             </w:rPr>
-            <w:t>13</w:t>
+            <w:t>19</w:t>
           </w:r>
         </w:fldSimple>
       </w:p>
@@ -31190,91 +31850,91 @@
     </dgm:pt>
   </dgm:ptLst>
   <dgm:cxnLst>
-    <dgm:cxn modelId="{519D02B3-6FF1-43B1-A2E0-6BC3C0BE0ADD}" type="presOf" srcId="{6710E0A0-917F-4184-8B24-C347F85BB78E}" destId="{4630D8E5-7B4D-42D8-9266-A43A31D50E56}" srcOrd="1" destOrd="0" presId="urn:microsoft.com/office/officeart/2005/8/layout/hProcess7#1"/>
+    <dgm:cxn modelId="{7E8B29A6-9745-4CA8-A5F3-076C98C06ECD}" type="presOf" srcId="{DE05CB6D-D5D2-45BF-A8C4-10726915228B}" destId="{148AD8F7-F59C-45D5-87A0-70BF4A9BAF31}" srcOrd="0" destOrd="0" presId="urn:microsoft.com/office/officeart/2005/8/layout/hProcess7#1"/>
+    <dgm:cxn modelId="{6C7998BA-2EC4-4E0A-8AC9-D4A02320E4B7}" type="presOf" srcId="{EFE26C76-C799-4E11-BAD1-0AE116DF0FEA}" destId="{05C5E93F-0061-44F5-87FB-C5B596DEB4FD}" srcOrd="1" destOrd="0" presId="urn:microsoft.com/office/officeart/2005/8/layout/hProcess7#1"/>
     <dgm:cxn modelId="{36C2557C-82B4-4BFA-92A0-4A79DD8612FF}" srcId="{8B7AB85B-C762-499B-80C4-E9B1E3343FFB}" destId="{53D41681-0774-4690-8051-85900C5D4AA2}" srcOrd="0" destOrd="0" parTransId="{B017ABB4-C28B-4861-AFB0-2E894F92F7DD}" sibTransId="{EB910A0F-399C-49B2-9C0F-AD41F123493F}"/>
-    <dgm:cxn modelId="{CE3C575D-AE6D-4A34-8F99-C179A0459313}" type="presOf" srcId="{EFE26C76-C799-4E11-BAD1-0AE116DF0FEA}" destId="{5F2A11EB-85B4-4BD8-8F1B-22D477F9C864}" srcOrd="0" destOrd="0" presId="urn:microsoft.com/office/officeart/2005/8/layout/hProcess7#1"/>
+    <dgm:cxn modelId="{583D680E-0725-4ED1-B113-28DEC1B728D0}" type="presOf" srcId="{8B7AB85B-C762-499B-80C4-E9B1E3343FFB}" destId="{8D8552DA-4B6A-422D-B797-4213CE8CA7A2}" srcOrd="1" destOrd="0" presId="urn:microsoft.com/office/officeart/2005/8/layout/hProcess7#1"/>
+    <dgm:cxn modelId="{3EDAB0D2-1B38-445A-8530-C482CE94DDB8}" type="presOf" srcId="{8E9AF1EE-72FE-4419-A546-947C847429D5}" destId="{A5461B13-E8AF-4DC3-BCD2-91E2C29F5C6F}" srcOrd="1" destOrd="0" presId="urn:microsoft.com/office/officeart/2005/8/layout/hProcess7#1"/>
+    <dgm:cxn modelId="{8D634DD0-42DA-49F0-830C-2D1B6CDDD906}" type="presOf" srcId="{115F821E-7864-4F8A-A9CD-697C9FE40A05}" destId="{D48A74D3-AEA5-4791-8323-D49AAAEEDB58}" srcOrd="1" destOrd="0" presId="urn:microsoft.com/office/officeart/2005/8/layout/hProcess7#1"/>
+    <dgm:cxn modelId="{03E97B0A-EFB1-4402-B115-6EF3A0568757}" type="presOf" srcId="{115F821E-7864-4F8A-A9CD-697C9FE40A05}" destId="{FEACC056-6210-43FD-8A30-9766D6AC58D6}" srcOrd="0" destOrd="0" presId="urn:microsoft.com/office/officeart/2005/8/layout/hProcess7#1"/>
     <dgm:cxn modelId="{93CB01ED-8A01-4293-9D0D-1666BB156AB7}" srcId="{DE05CB6D-D5D2-45BF-A8C4-10726915228B}" destId="{8E9AF1EE-72FE-4419-A546-947C847429D5}" srcOrd="4" destOrd="0" parTransId="{38A6DF5C-4032-47F8-A934-693A9D44943A}" sibTransId="{D41C1FA3-D9E0-4C5C-8688-8B2BF05E6AFB}"/>
-    <dgm:cxn modelId="{046D157F-8A4E-4F5C-955C-BBD280C5662B}" type="presOf" srcId="{8B7AB85B-C762-499B-80C4-E9B1E3343FFB}" destId="{8D8552DA-4B6A-422D-B797-4213CE8CA7A2}" srcOrd="1" destOrd="0" presId="urn:microsoft.com/office/officeart/2005/8/layout/hProcess7#1"/>
+    <dgm:cxn modelId="{141BCA23-EBB1-4446-9EF2-DCBDB3BE278E}" type="presOf" srcId="{8E9AF1EE-72FE-4419-A546-947C847429D5}" destId="{C04048AD-9600-435D-ADAE-DF5AE90CCC55}" srcOrd="0" destOrd="0" presId="urn:microsoft.com/office/officeart/2005/8/layout/hProcess7#1"/>
+    <dgm:cxn modelId="{4FC85FFC-7569-4048-96DF-752509A01AED}" type="presOf" srcId="{00FFE4BD-EA49-4D55-98BC-6BFEBEE36A57}" destId="{C8C45A37-6FF2-4B0B-A4DA-2DE6EE217831}" srcOrd="0" destOrd="0" presId="urn:microsoft.com/office/officeart/2005/8/layout/hProcess7#1"/>
     <dgm:cxn modelId="{110ACC4E-E6E9-4AAD-9F13-FB6668F33595}" srcId="{4B7B5097-E3F3-40F4-A5A8-B1D776B946CC}" destId="{757B31F9-39F0-415B-9E04-BB502008F2CE}" srcOrd="0" destOrd="0" parTransId="{FAD7875F-DB31-4058-9047-68729B5BD55E}" sibTransId="{261F1DA6-6FF7-44C5-9FC1-890029541C93}"/>
-    <dgm:cxn modelId="{85574311-5325-447E-BDCA-390230279232}" type="presOf" srcId="{115F821E-7864-4F8A-A9CD-697C9FE40A05}" destId="{D48A74D3-AEA5-4791-8323-D49AAAEEDB58}" srcOrd="1" destOrd="0" presId="urn:microsoft.com/office/officeart/2005/8/layout/hProcess7#1"/>
-    <dgm:cxn modelId="{F7EB29B8-7EAB-4F81-8C85-1A8EF464F6C8}" type="presOf" srcId="{DE05CB6D-D5D2-45BF-A8C4-10726915228B}" destId="{148AD8F7-F59C-45D5-87A0-70BF4A9BAF31}" srcOrd="0" destOrd="0" presId="urn:microsoft.com/office/officeart/2005/8/layout/hProcess7#1"/>
     <dgm:cxn modelId="{FB2D0ADA-D6BC-4B54-9DED-4051C51CCEED}" srcId="{DE05CB6D-D5D2-45BF-A8C4-10726915228B}" destId="{EFE26C76-C799-4E11-BAD1-0AE116DF0FEA}" srcOrd="3" destOrd="0" parTransId="{BC38A4DD-6D89-4F7A-9BE2-49D2EA0C9FF0}" sibTransId="{B6A487F8-618C-4FBD-838A-24C50336E055}"/>
-    <dgm:cxn modelId="{E8DA0717-F39F-493B-9C0C-7377F4AC043C}" type="presOf" srcId="{6710E0A0-917F-4184-8B24-C347F85BB78E}" destId="{2AA4C1AA-B62B-4F3F-BE04-FB813ED504B3}" srcOrd="0" destOrd="0" presId="urn:microsoft.com/office/officeart/2005/8/layout/hProcess7#1"/>
-    <dgm:cxn modelId="{23C8F894-0C48-4A5B-9CA2-4A458B86FE58}" type="presOf" srcId="{53D41681-0774-4690-8051-85900C5D4AA2}" destId="{84A7D860-832A-4AFE-9ACC-F1F01449F562}" srcOrd="0" destOrd="0" presId="urn:microsoft.com/office/officeart/2005/8/layout/hProcess7#1"/>
+    <dgm:cxn modelId="{E9E9F84B-E076-469A-8F18-192637FF31AA}" type="presOf" srcId="{4B7B5097-E3F3-40F4-A5A8-B1D776B946CC}" destId="{02D8EEDC-148B-4C08-9CA0-FF100E6EE0DF}" srcOrd="0" destOrd="0" presId="urn:microsoft.com/office/officeart/2005/8/layout/hProcess7#1"/>
+    <dgm:cxn modelId="{920AE275-05D0-456E-9D9D-4F18A1207B60}" type="presOf" srcId="{6710E0A0-917F-4184-8B24-C347F85BB78E}" destId="{2AA4C1AA-B62B-4F3F-BE04-FB813ED504B3}" srcOrd="0" destOrd="0" presId="urn:microsoft.com/office/officeart/2005/8/layout/hProcess7#1"/>
+    <dgm:cxn modelId="{0B914150-1768-4AD9-AB6C-D3472BBD9826}" type="presOf" srcId="{757B31F9-39F0-415B-9E04-BB502008F2CE}" destId="{24BB755B-FE86-4B5A-BA35-C92F2A9BE04A}" srcOrd="0" destOrd="0" presId="urn:microsoft.com/office/officeart/2005/8/layout/hProcess7#1"/>
     <dgm:cxn modelId="{4136F415-5FB5-4F4D-B4F4-73A805D6DB2F}" srcId="{DE05CB6D-D5D2-45BF-A8C4-10726915228B}" destId="{4B7B5097-E3F3-40F4-A5A8-B1D776B946CC}" srcOrd="5" destOrd="0" parTransId="{6B551630-D747-4282-87BD-170491596A56}" sibTransId="{8BB6CF7A-FAF8-4850-8333-A6D0D1B2A44E}"/>
+    <dgm:cxn modelId="{7A5AF83D-4A6B-4D26-9A89-5588AA420233}" type="presOf" srcId="{6710E0A0-917F-4184-8B24-C347F85BB78E}" destId="{4630D8E5-7B4D-42D8-9266-A43A31D50E56}" srcOrd="1" destOrd="0" presId="urn:microsoft.com/office/officeart/2005/8/layout/hProcess7#1"/>
     <dgm:cxn modelId="{AF346260-6AB8-429D-B9E4-F32E5707937D}" srcId="{EFE26C76-C799-4E11-BAD1-0AE116DF0FEA}" destId="{EE38EAD2-F053-496B-B67B-135E51D0C306}" srcOrd="0" destOrd="0" parTransId="{81E1AECD-DEDE-4585-953E-76ADE71600F9}" sibTransId="{E93A2211-DD23-4A57-98D9-412C2CD972C6}"/>
     <dgm:cxn modelId="{25125E32-68DE-4797-8482-B2AAEE72723A}" srcId="{DE05CB6D-D5D2-45BF-A8C4-10726915228B}" destId="{8B7AB85B-C762-499B-80C4-E9B1E3343FFB}" srcOrd="2" destOrd="0" parTransId="{1309AF84-3F6D-4D25-81BD-B87145669152}" sibTransId="{3F4D6235-FF3B-4016-821A-F8F9852EA5CF}"/>
-    <dgm:cxn modelId="{C764CF28-156D-4126-9D10-BC426768CD55}" type="presOf" srcId="{4B7B5097-E3F3-40F4-A5A8-B1D776B946CC}" destId="{02D8EEDC-148B-4C08-9CA0-FF100E6EE0DF}" srcOrd="0" destOrd="0" presId="urn:microsoft.com/office/officeart/2005/8/layout/hProcess7#1"/>
-    <dgm:cxn modelId="{1AA9267C-7ACC-44AA-8DC1-E6314346B2C3}" type="presOf" srcId="{757B31F9-39F0-415B-9E04-BB502008F2CE}" destId="{24BB755B-FE86-4B5A-BA35-C92F2A9BE04A}" srcOrd="0" destOrd="0" presId="urn:microsoft.com/office/officeart/2005/8/layout/hProcess7#1"/>
     <dgm:cxn modelId="{6A7E4C58-5DF5-4BFF-84F9-DDA5878E525C}" srcId="{6710E0A0-917F-4184-8B24-C347F85BB78E}" destId="{31302A25-C18E-4526-8A83-E7E0CA52ECEC}" srcOrd="0" destOrd="0" parTransId="{C89850A5-7C5A-4F43-A07A-78B7B038F032}" sibTransId="{DC1DF949-B794-4D23-AC33-09BF20AF9111}"/>
+    <dgm:cxn modelId="{D274220C-46AD-480A-B36A-19BF2019AA9D}" type="presOf" srcId="{EFE26C76-C799-4E11-BAD1-0AE116DF0FEA}" destId="{5F2A11EB-85B4-4BD8-8F1B-22D477F9C864}" srcOrd="0" destOrd="0" presId="urn:microsoft.com/office/officeart/2005/8/layout/hProcess7#1"/>
+    <dgm:cxn modelId="{639A7018-20FC-4001-935F-14D8743961A7}" type="presOf" srcId="{8B7AB85B-C762-499B-80C4-E9B1E3343FFB}" destId="{6EDFC28B-A841-4ABD-9320-7705FABF6243}" srcOrd="0" destOrd="0" presId="urn:microsoft.com/office/officeart/2005/8/layout/hProcess7#1"/>
     <dgm:cxn modelId="{4E958B59-691A-44C1-AEE5-0E3C4F8D8CD0}" srcId="{DE05CB6D-D5D2-45BF-A8C4-10726915228B}" destId="{6710E0A0-917F-4184-8B24-C347F85BB78E}" srcOrd="1" destOrd="0" parTransId="{AEF58A99-35FA-4792-B2D5-FEAC429EEBD1}" sibTransId="{1FA3A36A-E9B8-4A80-86CA-39951959EECE}"/>
     <dgm:cxn modelId="{1DB5E978-CA1D-4F1D-8973-BA7E2EF72E1B}" srcId="{DE05CB6D-D5D2-45BF-A8C4-10726915228B}" destId="{115F821E-7864-4F8A-A9CD-697C9FE40A05}" srcOrd="0" destOrd="0" parTransId="{32AFAD37-55D7-4AB4-A512-34EC236E5F7E}" sibTransId="{9A0A36C6-9359-4D9B-8F5F-7312F68949A6}"/>
-    <dgm:cxn modelId="{452F4CE0-BE33-4224-8947-F196F20FD871}" type="presOf" srcId="{F10A7F12-33A4-4C5F-85E5-4E47E81798CA}" destId="{757A3E3B-A000-466B-A0EB-F91BE20C79D3}" srcOrd="0" destOrd="0" presId="urn:microsoft.com/office/officeart/2005/8/layout/hProcess7#1"/>
-    <dgm:cxn modelId="{CDB33F66-E4A0-4D9B-99C0-618D5E04692E}" type="presOf" srcId="{115F821E-7864-4F8A-A9CD-697C9FE40A05}" destId="{FEACC056-6210-43FD-8A30-9766D6AC58D6}" srcOrd="0" destOrd="0" presId="urn:microsoft.com/office/officeart/2005/8/layout/hProcess7#1"/>
-    <dgm:cxn modelId="{8B0F1159-D0D5-428B-A531-FDFFE10B1686}" type="presOf" srcId="{8E9AF1EE-72FE-4419-A546-947C847429D5}" destId="{C04048AD-9600-435D-ADAE-DF5AE90CCC55}" srcOrd="0" destOrd="0" presId="urn:microsoft.com/office/officeart/2005/8/layout/hProcess7#1"/>
+    <dgm:cxn modelId="{03B96435-7189-46AB-84B6-459468DD538F}" type="presOf" srcId="{F10A7F12-33A4-4C5F-85E5-4E47E81798CA}" destId="{757A3E3B-A000-466B-A0EB-F91BE20C79D3}" srcOrd="0" destOrd="0" presId="urn:microsoft.com/office/officeart/2005/8/layout/hProcess7#1"/>
+    <dgm:cxn modelId="{D03AF066-84BA-424E-A653-05A2C0380199}" type="presOf" srcId="{4B7B5097-E3F3-40F4-A5A8-B1D776B946CC}" destId="{0532D5D0-6F68-4A7E-B20E-63084A52CF52}" srcOrd="1" destOrd="0" presId="urn:microsoft.com/office/officeart/2005/8/layout/hProcess7#1"/>
     <dgm:cxn modelId="{6D867C86-52AF-46B6-B61C-0C000568CBD0}" srcId="{115F821E-7864-4F8A-A9CD-697C9FE40A05}" destId="{F10A7F12-33A4-4C5F-85E5-4E47E81798CA}" srcOrd="0" destOrd="0" parTransId="{E0C877A8-B415-45AA-943B-12E837FA2D1E}" sibTransId="{86E5B1B3-C9B4-4293-8981-5F0297B440E0}"/>
     <dgm:cxn modelId="{F9A30059-3DDD-4304-BB5A-73F6AA112C0D}" srcId="{8E9AF1EE-72FE-4419-A546-947C847429D5}" destId="{00FFE4BD-EA49-4D55-98BC-6BFEBEE36A57}" srcOrd="0" destOrd="0" parTransId="{FAF72CBF-BF0A-40B6-BED0-FA7EBA5DA58E}" sibTransId="{2CD304C0-D5BF-4F57-AF88-60F36FF0288C}"/>
-    <dgm:cxn modelId="{91A436A6-7FC8-42A9-9999-3577E5A503B6}" type="presOf" srcId="{4B7B5097-E3F3-40F4-A5A8-B1D776B946CC}" destId="{0532D5D0-6F68-4A7E-B20E-63084A52CF52}" srcOrd="1" destOrd="0" presId="urn:microsoft.com/office/officeart/2005/8/layout/hProcess7#1"/>
-    <dgm:cxn modelId="{1566F099-98DC-4CCC-A83B-FAFB74E01D19}" type="presOf" srcId="{00FFE4BD-EA49-4D55-98BC-6BFEBEE36A57}" destId="{C8C45A37-6FF2-4B0B-A4DA-2DE6EE217831}" srcOrd="0" destOrd="0" presId="urn:microsoft.com/office/officeart/2005/8/layout/hProcess7#1"/>
-    <dgm:cxn modelId="{B070E12F-126F-4F70-9D91-7F757CE59930}" type="presOf" srcId="{8B7AB85B-C762-499B-80C4-E9B1E3343FFB}" destId="{6EDFC28B-A841-4ABD-9320-7705FABF6243}" srcOrd="0" destOrd="0" presId="urn:microsoft.com/office/officeart/2005/8/layout/hProcess7#1"/>
-    <dgm:cxn modelId="{03717690-4451-4F3E-9527-6D3398E5E4E7}" type="presOf" srcId="{31302A25-C18E-4526-8A83-E7E0CA52ECEC}" destId="{73284543-1DDF-4655-9E68-AB41BC8AA07F}" srcOrd="0" destOrd="0" presId="urn:microsoft.com/office/officeart/2005/8/layout/hProcess7#1"/>
-    <dgm:cxn modelId="{AEFF21DE-3DB0-47BE-A690-784C16274353}" type="presOf" srcId="{8E9AF1EE-72FE-4419-A546-947C847429D5}" destId="{A5461B13-E8AF-4DC3-BCD2-91E2C29F5C6F}" srcOrd="1" destOrd="0" presId="urn:microsoft.com/office/officeart/2005/8/layout/hProcess7#1"/>
-    <dgm:cxn modelId="{BC9D5F2C-2B2F-4E80-8A86-E2FA2E42FB09}" type="presOf" srcId="{EFE26C76-C799-4E11-BAD1-0AE116DF0FEA}" destId="{05C5E93F-0061-44F5-87FB-C5B596DEB4FD}" srcOrd="1" destOrd="0" presId="urn:microsoft.com/office/officeart/2005/8/layout/hProcess7#1"/>
-    <dgm:cxn modelId="{DE864372-8BAE-4EA5-9601-A0A497E77B71}" type="presOf" srcId="{EE38EAD2-F053-496B-B67B-135E51D0C306}" destId="{719DAA7F-634B-41E5-9272-86BCAFE0606A}" srcOrd="0" destOrd="0" presId="urn:microsoft.com/office/officeart/2005/8/layout/hProcess7#1"/>
-    <dgm:cxn modelId="{756E33B1-0EE8-4716-AEDF-BFA3E5BFCD83}" type="presParOf" srcId="{148AD8F7-F59C-45D5-87A0-70BF4A9BAF31}" destId="{35828217-981A-4340-A25E-58DCFBD3AD3D}" srcOrd="0" destOrd="0" presId="urn:microsoft.com/office/officeart/2005/8/layout/hProcess7#1"/>
-    <dgm:cxn modelId="{17F58AF2-0CA2-4037-B4C1-12EDA58423BC}" type="presParOf" srcId="{35828217-981A-4340-A25E-58DCFBD3AD3D}" destId="{FEACC056-6210-43FD-8A30-9766D6AC58D6}" srcOrd="0" destOrd="0" presId="urn:microsoft.com/office/officeart/2005/8/layout/hProcess7#1"/>
-    <dgm:cxn modelId="{2ACF1963-A585-49AE-8B13-6BA7295BBD23}" type="presParOf" srcId="{35828217-981A-4340-A25E-58DCFBD3AD3D}" destId="{D48A74D3-AEA5-4791-8323-D49AAAEEDB58}" srcOrd="1" destOrd="0" presId="urn:microsoft.com/office/officeart/2005/8/layout/hProcess7#1"/>
-    <dgm:cxn modelId="{21EDAA0E-9D39-4782-ABC7-A0638ED2B5DD}" type="presParOf" srcId="{35828217-981A-4340-A25E-58DCFBD3AD3D}" destId="{757A3E3B-A000-466B-A0EB-F91BE20C79D3}" srcOrd="2" destOrd="0" presId="urn:microsoft.com/office/officeart/2005/8/layout/hProcess7#1"/>
-    <dgm:cxn modelId="{B2D3738D-720C-4984-A62F-15709FCD1662}" type="presParOf" srcId="{148AD8F7-F59C-45D5-87A0-70BF4A9BAF31}" destId="{4F7C9F56-516F-4555-9FC8-602573B24E5E}" srcOrd="1" destOrd="0" presId="urn:microsoft.com/office/officeart/2005/8/layout/hProcess7#1"/>
-    <dgm:cxn modelId="{5EFFBFD4-E454-4FB1-B5C3-6A9CC3008C64}" type="presParOf" srcId="{148AD8F7-F59C-45D5-87A0-70BF4A9BAF31}" destId="{39507BF9-5E33-4BAF-A948-56D87CB1E9D1}" srcOrd="2" destOrd="0" presId="urn:microsoft.com/office/officeart/2005/8/layout/hProcess7#1"/>
-    <dgm:cxn modelId="{E5CD9AF3-EDB0-4396-9BFC-FA9BAFFFE921}" type="presParOf" srcId="{39507BF9-5E33-4BAF-A948-56D87CB1E9D1}" destId="{0A3A0D6C-EBA0-40CB-AEAA-B876E227ED19}" srcOrd="0" destOrd="0" presId="urn:microsoft.com/office/officeart/2005/8/layout/hProcess7#1"/>
-    <dgm:cxn modelId="{711A3FF8-9045-4F20-AC72-451E9ED2333F}" type="presParOf" srcId="{39507BF9-5E33-4BAF-A948-56D87CB1E9D1}" destId="{F725808D-03E4-4F20-90FE-AE5D6DFFCDC3}" srcOrd="1" destOrd="0" presId="urn:microsoft.com/office/officeart/2005/8/layout/hProcess7#1"/>
-    <dgm:cxn modelId="{EA3F8579-B18E-43C3-9C24-E9B98A5DB29B}" type="presParOf" srcId="{39507BF9-5E33-4BAF-A948-56D87CB1E9D1}" destId="{7AD3DFF7-8815-437A-84C5-80C21B92DB9F}" srcOrd="2" destOrd="0" presId="urn:microsoft.com/office/officeart/2005/8/layout/hProcess7#1"/>
-    <dgm:cxn modelId="{EA86E08C-01F5-49FA-803D-8795C5F6FF8D}" type="presParOf" srcId="{148AD8F7-F59C-45D5-87A0-70BF4A9BAF31}" destId="{7CE02653-1DCE-4831-AB2A-76AEB5B2629A}" srcOrd="3" destOrd="0" presId="urn:microsoft.com/office/officeart/2005/8/layout/hProcess7#1"/>
-    <dgm:cxn modelId="{FA744403-CE65-428E-A295-DE16AB8BB5C9}" type="presParOf" srcId="{148AD8F7-F59C-45D5-87A0-70BF4A9BAF31}" destId="{4C156AFB-91CA-45A5-9D31-B5CB0FE6447E}" srcOrd="4" destOrd="0" presId="urn:microsoft.com/office/officeart/2005/8/layout/hProcess7#1"/>
-    <dgm:cxn modelId="{4C1CE8D4-F855-4C2A-991C-00E11FC4E6AA}" type="presParOf" srcId="{4C156AFB-91CA-45A5-9D31-B5CB0FE6447E}" destId="{2AA4C1AA-B62B-4F3F-BE04-FB813ED504B3}" srcOrd="0" destOrd="0" presId="urn:microsoft.com/office/officeart/2005/8/layout/hProcess7#1"/>
-    <dgm:cxn modelId="{FE6CF0AE-94F0-4613-9FB8-AA7DEE7D09EE}" type="presParOf" srcId="{4C156AFB-91CA-45A5-9D31-B5CB0FE6447E}" destId="{4630D8E5-7B4D-42D8-9266-A43A31D50E56}" srcOrd="1" destOrd="0" presId="urn:microsoft.com/office/officeart/2005/8/layout/hProcess7#1"/>
-    <dgm:cxn modelId="{3DF662EC-0077-486B-BED7-A2B5860E24E8}" type="presParOf" srcId="{4C156AFB-91CA-45A5-9D31-B5CB0FE6447E}" destId="{73284543-1DDF-4655-9E68-AB41BC8AA07F}" srcOrd="2" destOrd="0" presId="urn:microsoft.com/office/officeart/2005/8/layout/hProcess7#1"/>
-    <dgm:cxn modelId="{96F0E44D-AC88-40C6-BA0C-7C88D0872E32}" type="presParOf" srcId="{148AD8F7-F59C-45D5-87A0-70BF4A9BAF31}" destId="{5EAEFD0C-8287-4970-AC5C-C4D6A45A18C2}" srcOrd="5" destOrd="0" presId="urn:microsoft.com/office/officeart/2005/8/layout/hProcess7#1"/>
-    <dgm:cxn modelId="{C9609B5E-C586-4C90-B21C-4B007AA9BA0B}" type="presParOf" srcId="{148AD8F7-F59C-45D5-87A0-70BF4A9BAF31}" destId="{E61E9B13-69AA-4CC3-B9C8-F85A2C866A9F}" srcOrd="6" destOrd="0" presId="urn:microsoft.com/office/officeart/2005/8/layout/hProcess7#1"/>
-    <dgm:cxn modelId="{8C049E32-77DF-4DAC-9019-A201AF755DB8}" type="presParOf" srcId="{E61E9B13-69AA-4CC3-B9C8-F85A2C866A9F}" destId="{226CEDAC-A91B-4DEA-9998-78C25E264520}" srcOrd="0" destOrd="0" presId="urn:microsoft.com/office/officeart/2005/8/layout/hProcess7#1"/>
-    <dgm:cxn modelId="{7EC28E78-A7E9-4222-9BB8-468E9BD94476}" type="presParOf" srcId="{E61E9B13-69AA-4CC3-B9C8-F85A2C866A9F}" destId="{4CCA2783-8268-4DA8-BCEF-EEAA5F409052}" srcOrd="1" destOrd="0" presId="urn:microsoft.com/office/officeart/2005/8/layout/hProcess7#1"/>
-    <dgm:cxn modelId="{C1A41698-5151-460F-A361-4C3F26EA0D33}" type="presParOf" srcId="{E61E9B13-69AA-4CC3-B9C8-F85A2C866A9F}" destId="{AC13AB8A-8D60-4933-82D1-C83056583747}" srcOrd="2" destOrd="0" presId="urn:microsoft.com/office/officeart/2005/8/layout/hProcess7#1"/>
-    <dgm:cxn modelId="{CD77A488-4435-4312-B0B9-7B402A8AD1CF}" type="presParOf" srcId="{148AD8F7-F59C-45D5-87A0-70BF4A9BAF31}" destId="{A8E52384-75A7-4EDF-B693-A6258FA2B0A6}" srcOrd="7" destOrd="0" presId="urn:microsoft.com/office/officeart/2005/8/layout/hProcess7#1"/>
-    <dgm:cxn modelId="{76D472A1-C650-44D5-BA4C-9EFC9B8D9056}" type="presParOf" srcId="{148AD8F7-F59C-45D5-87A0-70BF4A9BAF31}" destId="{A3729DB1-0E51-4C54-9157-CE59DECD1361}" srcOrd="8" destOrd="0" presId="urn:microsoft.com/office/officeart/2005/8/layout/hProcess7#1"/>
-    <dgm:cxn modelId="{53709AD2-3077-4D74-AA40-BB4A5F6AC923}" type="presParOf" srcId="{A3729DB1-0E51-4C54-9157-CE59DECD1361}" destId="{6EDFC28B-A841-4ABD-9320-7705FABF6243}" srcOrd="0" destOrd="0" presId="urn:microsoft.com/office/officeart/2005/8/layout/hProcess7#1"/>
-    <dgm:cxn modelId="{D5C010ED-ADF7-46B1-8068-03B320B3FECD}" type="presParOf" srcId="{A3729DB1-0E51-4C54-9157-CE59DECD1361}" destId="{8D8552DA-4B6A-422D-B797-4213CE8CA7A2}" srcOrd="1" destOrd="0" presId="urn:microsoft.com/office/officeart/2005/8/layout/hProcess7#1"/>
-    <dgm:cxn modelId="{1EFC2B59-4E74-4426-B499-DEBEDC8B9BA7}" type="presParOf" srcId="{A3729DB1-0E51-4C54-9157-CE59DECD1361}" destId="{84A7D860-832A-4AFE-9ACC-F1F01449F562}" srcOrd="2" destOrd="0" presId="urn:microsoft.com/office/officeart/2005/8/layout/hProcess7#1"/>
-    <dgm:cxn modelId="{4B1039C2-5E1E-48E0-BC67-17D915D6964D}" type="presParOf" srcId="{148AD8F7-F59C-45D5-87A0-70BF4A9BAF31}" destId="{38FE02E6-68EE-41BF-82F1-E25972F20A27}" srcOrd="9" destOrd="0" presId="urn:microsoft.com/office/officeart/2005/8/layout/hProcess7#1"/>
-    <dgm:cxn modelId="{1354C7FA-87DA-45E8-9B60-630DC6670505}" type="presParOf" srcId="{148AD8F7-F59C-45D5-87A0-70BF4A9BAF31}" destId="{3B74C2BA-44E1-4271-86EC-FEAA18D1EB8D}" srcOrd="10" destOrd="0" presId="urn:microsoft.com/office/officeart/2005/8/layout/hProcess7#1"/>
-    <dgm:cxn modelId="{765DAE94-F17F-442A-A794-99D1562510AF}" type="presParOf" srcId="{3B74C2BA-44E1-4271-86EC-FEAA18D1EB8D}" destId="{F35C9513-7555-4263-B1CE-F720BE28EC18}" srcOrd="0" destOrd="0" presId="urn:microsoft.com/office/officeart/2005/8/layout/hProcess7#1"/>
-    <dgm:cxn modelId="{F7B40590-40BE-4758-992E-A4DDAE4A2C8F}" type="presParOf" srcId="{3B74C2BA-44E1-4271-86EC-FEAA18D1EB8D}" destId="{BB49C5F5-E89C-48A7-A071-EFDBF1250723}" srcOrd="1" destOrd="0" presId="urn:microsoft.com/office/officeart/2005/8/layout/hProcess7#1"/>
-    <dgm:cxn modelId="{D46370DD-BC66-44A1-8EE1-6ABEBEF5FAFF}" type="presParOf" srcId="{3B74C2BA-44E1-4271-86EC-FEAA18D1EB8D}" destId="{DAE51FDD-3112-44F8-B73C-531118099CD0}" srcOrd="2" destOrd="0" presId="urn:microsoft.com/office/officeart/2005/8/layout/hProcess7#1"/>
-    <dgm:cxn modelId="{E0788AEC-9FD1-42D2-A293-7C891149E32F}" type="presParOf" srcId="{148AD8F7-F59C-45D5-87A0-70BF4A9BAF31}" destId="{6C4366B9-35A4-4BC3-846B-C96065C001D3}" srcOrd="11" destOrd="0" presId="urn:microsoft.com/office/officeart/2005/8/layout/hProcess7#1"/>
-    <dgm:cxn modelId="{DF1E197C-E068-4FCA-9047-0CAA0CA512EB}" type="presParOf" srcId="{148AD8F7-F59C-45D5-87A0-70BF4A9BAF31}" destId="{E3B721CE-3020-4E98-9BEE-C5EF2ABAE977}" srcOrd="12" destOrd="0" presId="urn:microsoft.com/office/officeart/2005/8/layout/hProcess7#1"/>
-    <dgm:cxn modelId="{D877E83F-94FC-4E90-8C8A-30BE8CF0977D}" type="presParOf" srcId="{E3B721CE-3020-4E98-9BEE-C5EF2ABAE977}" destId="{5F2A11EB-85B4-4BD8-8F1B-22D477F9C864}" srcOrd="0" destOrd="0" presId="urn:microsoft.com/office/officeart/2005/8/layout/hProcess7#1"/>
-    <dgm:cxn modelId="{1A330B2E-48BD-45BE-B74F-F9430A96CC50}" type="presParOf" srcId="{E3B721CE-3020-4E98-9BEE-C5EF2ABAE977}" destId="{05C5E93F-0061-44F5-87FB-C5B596DEB4FD}" srcOrd="1" destOrd="0" presId="urn:microsoft.com/office/officeart/2005/8/layout/hProcess7#1"/>
-    <dgm:cxn modelId="{FD34DC5F-A1B6-486C-8EAA-B9C02F13DBEB}" type="presParOf" srcId="{E3B721CE-3020-4E98-9BEE-C5EF2ABAE977}" destId="{719DAA7F-634B-41E5-9272-86BCAFE0606A}" srcOrd="2" destOrd="0" presId="urn:microsoft.com/office/officeart/2005/8/layout/hProcess7#1"/>
-    <dgm:cxn modelId="{306788F1-0D3C-493F-8980-93D8AE44F437}" type="presParOf" srcId="{148AD8F7-F59C-45D5-87A0-70BF4A9BAF31}" destId="{CCAD002B-A69D-4459-B7B6-E81A70A3EC73}" srcOrd="13" destOrd="0" presId="urn:microsoft.com/office/officeart/2005/8/layout/hProcess7#1"/>
-    <dgm:cxn modelId="{84F40E48-B428-4FF4-A402-3ADFCAA5CF89}" type="presParOf" srcId="{148AD8F7-F59C-45D5-87A0-70BF4A9BAF31}" destId="{5B6656A7-394C-487B-923B-7565A0CD74CD}" srcOrd="14" destOrd="0" presId="urn:microsoft.com/office/officeart/2005/8/layout/hProcess7#1"/>
-    <dgm:cxn modelId="{5CEC4A14-49A4-4D3B-8CC5-F02C59E9E58F}" type="presParOf" srcId="{5B6656A7-394C-487B-923B-7565A0CD74CD}" destId="{BE3BE3CA-2ACC-4312-ABB6-0B38F7ACDDB1}" srcOrd="0" destOrd="0" presId="urn:microsoft.com/office/officeart/2005/8/layout/hProcess7#1"/>
-    <dgm:cxn modelId="{C8122544-0B42-48CD-8680-9B1BD19A6933}" type="presParOf" srcId="{5B6656A7-394C-487B-923B-7565A0CD74CD}" destId="{53A0ACB7-0B90-4B9B-8368-434977D04CB5}" srcOrd="1" destOrd="0" presId="urn:microsoft.com/office/officeart/2005/8/layout/hProcess7#1"/>
-    <dgm:cxn modelId="{2D4945C7-514D-42BD-B285-05EA919A5B75}" type="presParOf" srcId="{5B6656A7-394C-487B-923B-7565A0CD74CD}" destId="{A33F739B-D17B-410D-A256-6963DD5A58BA}" srcOrd="2" destOrd="0" presId="urn:microsoft.com/office/officeart/2005/8/layout/hProcess7#1"/>
-    <dgm:cxn modelId="{93E00260-0841-4E8B-BC4A-F5F533CA1795}" type="presParOf" srcId="{148AD8F7-F59C-45D5-87A0-70BF4A9BAF31}" destId="{FAD09860-448A-4C21-A211-10FC5EDCF7C2}" srcOrd="15" destOrd="0" presId="urn:microsoft.com/office/officeart/2005/8/layout/hProcess7#1"/>
-    <dgm:cxn modelId="{1225047E-13C6-4E69-AB4F-2F93CE713C72}" type="presParOf" srcId="{148AD8F7-F59C-45D5-87A0-70BF4A9BAF31}" destId="{67486F58-56F3-4A30-98C4-23A71FCD1AEC}" srcOrd="16" destOrd="0" presId="urn:microsoft.com/office/officeart/2005/8/layout/hProcess7#1"/>
-    <dgm:cxn modelId="{3F699EA9-9E2F-474D-9BF4-5C3ED9B5BC2E}" type="presParOf" srcId="{67486F58-56F3-4A30-98C4-23A71FCD1AEC}" destId="{C04048AD-9600-435D-ADAE-DF5AE90CCC55}" srcOrd="0" destOrd="0" presId="urn:microsoft.com/office/officeart/2005/8/layout/hProcess7#1"/>
-    <dgm:cxn modelId="{5E0B8BAC-5314-4B7F-9E3B-6AB586FAD4DD}" type="presParOf" srcId="{67486F58-56F3-4A30-98C4-23A71FCD1AEC}" destId="{A5461B13-E8AF-4DC3-BCD2-91E2C29F5C6F}" srcOrd="1" destOrd="0" presId="urn:microsoft.com/office/officeart/2005/8/layout/hProcess7#1"/>
-    <dgm:cxn modelId="{303AD625-8B42-40D0-97A0-47AC5A18B9FE}" type="presParOf" srcId="{67486F58-56F3-4A30-98C4-23A71FCD1AEC}" destId="{C8C45A37-6FF2-4B0B-A4DA-2DE6EE217831}" srcOrd="2" destOrd="0" presId="urn:microsoft.com/office/officeart/2005/8/layout/hProcess7#1"/>
-    <dgm:cxn modelId="{164DA4C0-A597-4421-B524-D3686CAB251C}" type="presParOf" srcId="{148AD8F7-F59C-45D5-87A0-70BF4A9BAF31}" destId="{BEB0C815-ED0D-4DB0-9C5D-F30B354B9DE4}" srcOrd="17" destOrd="0" presId="urn:microsoft.com/office/officeart/2005/8/layout/hProcess7#1"/>
-    <dgm:cxn modelId="{981DC030-A093-4CAF-9E4F-C27A74963232}" type="presParOf" srcId="{148AD8F7-F59C-45D5-87A0-70BF4A9BAF31}" destId="{9E8A2AC8-D512-4C08-85C3-2BEE36E9EEBB}" srcOrd="18" destOrd="0" presId="urn:microsoft.com/office/officeart/2005/8/layout/hProcess7#1"/>
-    <dgm:cxn modelId="{85F7D38C-3F81-425E-AC4A-492819721DDA}" type="presParOf" srcId="{9E8A2AC8-D512-4C08-85C3-2BEE36E9EEBB}" destId="{70726D10-50A8-47B2-A920-6B44261CB338}" srcOrd="0" destOrd="0" presId="urn:microsoft.com/office/officeart/2005/8/layout/hProcess7#1"/>
-    <dgm:cxn modelId="{44E83860-4295-4CB8-B223-DB830EE270BE}" type="presParOf" srcId="{9E8A2AC8-D512-4C08-85C3-2BEE36E9EEBB}" destId="{08D7ABF3-6A92-47E1-B305-32B5524BFE59}" srcOrd="1" destOrd="0" presId="urn:microsoft.com/office/officeart/2005/8/layout/hProcess7#1"/>
-    <dgm:cxn modelId="{78024395-8522-4C73-87DD-5C8D3A3A67EF}" type="presParOf" srcId="{9E8A2AC8-D512-4C08-85C3-2BEE36E9EEBB}" destId="{71083D24-5B4E-456C-821C-A609E08ED5D1}" srcOrd="2" destOrd="0" presId="urn:microsoft.com/office/officeart/2005/8/layout/hProcess7#1"/>
-    <dgm:cxn modelId="{2594D041-8C7B-48BD-BCA1-005052B5B01B}" type="presParOf" srcId="{148AD8F7-F59C-45D5-87A0-70BF4A9BAF31}" destId="{5A7B9151-5768-4975-AE5B-36A5EF7D58F7}" srcOrd="19" destOrd="0" presId="urn:microsoft.com/office/officeart/2005/8/layout/hProcess7#1"/>
-    <dgm:cxn modelId="{023A3BAC-490E-441E-A80A-2D4AB5357ED7}" type="presParOf" srcId="{148AD8F7-F59C-45D5-87A0-70BF4A9BAF31}" destId="{AB1DC0D2-52DA-4B21-B734-E5EF05D6D87D}" srcOrd="20" destOrd="0" presId="urn:microsoft.com/office/officeart/2005/8/layout/hProcess7#1"/>
-    <dgm:cxn modelId="{3D75F5DF-3CBD-4CFE-8A0B-114671F8818E}" type="presParOf" srcId="{AB1DC0D2-52DA-4B21-B734-E5EF05D6D87D}" destId="{02D8EEDC-148B-4C08-9CA0-FF100E6EE0DF}" srcOrd="0" destOrd="0" presId="urn:microsoft.com/office/officeart/2005/8/layout/hProcess7#1"/>
-    <dgm:cxn modelId="{B3FD729C-9C31-4174-8780-D28E0AFA77EF}" type="presParOf" srcId="{AB1DC0D2-52DA-4B21-B734-E5EF05D6D87D}" destId="{0532D5D0-6F68-4A7E-B20E-63084A52CF52}" srcOrd="1" destOrd="0" presId="urn:microsoft.com/office/officeart/2005/8/layout/hProcess7#1"/>
-    <dgm:cxn modelId="{095A417D-280E-4D6B-AE02-FFED12016F81}" type="presParOf" srcId="{AB1DC0D2-52DA-4B21-B734-E5EF05D6D87D}" destId="{24BB755B-FE86-4B5A-BA35-C92F2A9BE04A}" srcOrd="2" destOrd="0" presId="urn:microsoft.com/office/officeart/2005/8/layout/hProcess7#1"/>
+    <dgm:cxn modelId="{185E8504-EC9A-4A22-A9E7-D3555E380631}" type="presOf" srcId="{31302A25-C18E-4526-8A83-E7E0CA52ECEC}" destId="{73284543-1DDF-4655-9E68-AB41BC8AA07F}" srcOrd="0" destOrd="0" presId="urn:microsoft.com/office/officeart/2005/8/layout/hProcess7#1"/>
+    <dgm:cxn modelId="{76731FC3-783C-4DEE-9A10-EF833F773B6F}" type="presOf" srcId="{EE38EAD2-F053-496B-B67B-135E51D0C306}" destId="{719DAA7F-634B-41E5-9272-86BCAFE0606A}" srcOrd="0" destOrd="0" presId="urn:microsoft.com/office/officeart/2005/8/layout/hProcess7#1"/>
+    <dgm:cxn modelId="{3CF0FE1D-EE8E-4A3A-819A-9647DF9BB87D}" type="presOf" srcId="{53D41681-0774-4690-8051-85900C5D4AA2}" destId="{84A7D860-832A-4AFE-9ACC-F1F01449F562}" srcOrd="0" destOrd="0" presId="urn:microsoft.com/office/officeart/2005/8/layout/hProcess7#1"/>
+    <dgm:cxn modelId="{95930AE3-9B69-41D1-9D7C-9153B331BFD2}" type="presParOf" srcId="{148AD8F7-F59C-45D5-87A0-70BF4A9BAF31}" destId="{35828217-981A-4340-A25E-58DCFBD3AD3D}" srcOrd="0" destOrd="0" presId="urn:microsoft.com/office/officeart/2005/8/layout/hProcess7#1"/>
+    <dgm:cxn modelId="{8E818F38-DCE7-4EB7-9538-1317B7B69CF2}" type="presParOf" srcId="{35828217-981A-4340-A25E-58DCFBD3AD3D}" destId="{FEACC056-6210-43FD-8A30-9766D6AC58D6}" srcOrd="0" destOrd="0" presId="urn:microsoft.com/office/officeart/2005/8/layout/hProcess7#1"/>
+    <dgm:cxn modelId="{26F76226-F55B-49A4-BEEE-FBBDC1C1E540}" type="presParOf" srcId="{35828217-981A-4340-A25E-58DCFBD3AD3D}" destId="{D48A74D3-AEA5-4791-8323-D49AAAEEDB58}" srcOrd="1" destOrd="0" presId="urn:microsoft.com/office/officeart/2005/8/layout/hProcess7#1"/>
+    <dgm:cxn modelId="{F040E799-F4A5-437C-8F4A-F5DBED4F996D}" type="presParOf" srcId="{35828217-981A-4340-A25E-58DCFBD3AD3D}" destId="{757A3E3B-A000-466B-A0EB-F91BE20C79D3}" srcOrd="2" destOrd="0" presId="urn:microsoft.com/office/officeart/2005/8/layout/hProcess7#1"/>
+    <dgm:cxn modelId="{5CF2C96B-86E7-460B-87D4-C39D6CAE9642}" type="presParOf" srcId="{148AD8F7-F59C-45D5-87A0-70BF4A9BAF31}" destId="{4F7C9F56-516F-4555-9FC8-602573B24E5E}" srcOrd="1" destOrd="0" presId="urn:microsoft.com/office/officeart/2005/8/layout/hProcess7#1"/>
+    <dgm:cxn modelId="{85B71629-48C5-40E3-A67B-2BCC4CB7CFC5}" type="presParOf" srcId="{148AD8F7-F59C-45D5-87A0-70BF4A9BAF31}" destId="{39507BF9-5E33-4BAF-A948-56D87CB1E9D1}" srcOrd="2" destOrd="0" presId="urn:microsoft.com/office/officeart/2005/8/layout/hProcess7#1"/>
+    <dgm:cxn modelId="{163D5D81-3173-45F3-87AB-74DE0E9A009C}" type="presParOf" srcId="{39507BF9-5E33-4BAF-A948-56D87CB1E9D1}" destId="{0A3A0D6C-EBA0-40CB-AEAA-B876E227ED19}" srcOrd="0" destOrd="0" presId="urn:microsoft.com/office/officeart/2005/8/layout/hProcess7#1"/>
+    <dgm:cxn modelId="{1E303CE5-D19A-4827-BF7A-FF1B7D9ED8CE}" type="presParOf" srcId="{39507BF9-5E33-4BAF-A948-56D87CB1E9D1}" destId="{F725808D-03E4-4F20-90FE-AE5D6DFFCDC3}" srcOrd="1" destOrd="0" presId="urn:microsoft.com/office/officeart/2005/8/layout/hProcess7#1"/>
+    <dgm:cxn modelId="{ED269066-9E40-4D03-AEFB-54CCB6C2276C}" type="presParOf" srcId="{39507BF9-5E33-4BAF-A948-56D87CB1E9D1}" destId="{7AD3DFF7-8815-437A-84C5-80C21B92DB9F}" srcOrd="2" destOrd="0" presId="urn:microsoft.com/office/officeart/2005/8/layout/hProcess7#1"/>
+    <dgm:cxn modelId="{AB124313-FF25-461C-9419-17345411FAFC}" type="presParOf" srcId="{148AD8F7-F59C-45D5-87A0-70BF4A9BAF31}" destId="{7CE02653-1DCE-4831-AB2A-76AEB5B2629A}" srcOrd="3" destOrd="0" presId="urn:microsoft.com/office/officeart/2005/8/layout/hProcess7#1"/>
+    <dgm:cxn modelId="{F627BA5E-D443-4FBD-BD83-3B2ACAAEB646}" type="presParOf" srcId="{148AD8F7-F59C-45D5-87A0-70BF4A9BAF31}" destId="{4C156AFB-91CA-45A5-9D31-B5CB0FE6447E}" srcOrd="4" destOrd="0" presId="urn:microsoft.com/office/officeart/2005/8/layout/hProcess7#1"/>
+    <dgm:cxn modelId="{DAA4B788-7B56-4B9B-ABB6-11CB15238814}" type="presParOf" srcId="{4C156AFB-91CA-45A5-9D31-B5CB0FE6447E}" destId="{2AA4C1AA-B62B-4F3F-BE04-FB813ED504B3}" srcOrd="0" destOrd="0" presId="urn:microsoft.com/office/officeart/2005/8/layout/hProcess7#1"/>
+    <dgm:cxn modelId="{A87438EF-6110-4CD5-9B87-162ECF5E81FD}" type="presParOf" srcId="{4C156AFB-91CA-45A5-9D31-B5CB0FE6447E}" destId="{4630D8E5-7B4D-42D8-9266-A43A31D50E56}" srcOrd="1" destOrd="0" presId="urn:microsoft.com/office/officeart/2005/8/layout/hProcess7#1"/>
+    <dgm:cxn modelId="{F87B883A-4C73-4E30-91E4-13A69FA0E403}" type="presParOf" srcId="{4C156AFB-91CA-45A5-9D31-B5CB0FE6447E}" destId="{73284543-1DDF-4655-9E68-AB41BC8AA07F}" srcOrd="2" destOrd="0" presId="urn:microsoft.com/office/officeart/2005/8/layout/hProcess7#1"/>
+    <dgm:cxn modelId="{230E536B-B96E-4C27-9F23-121EB9273CB0}" type="presParOf" srcId="{148AD8F7-F59C-45D5-87A0-70BF4A9BAF31}" destId="{5EAEFD0C-8287-4970-AC5C-C4D6A45A18C2}" srcOrd="5" destOrd="0" presId="urn:microsoft.com/office/officeart/2005/8/layout/hProcess7#1"/>
+    <dgm:cxn modelId="{A5B466D2-550F-44F5-B781-9F42EA3FFB3E}" type="presParOf" srcId="{148AD8F7-F59C-45D5-87A0-70BF4A9BAF31}" destId="{E61E9B13-69AA-4CC3-B9C8-F85A2C866A9F}" srcOrd="6" destOrd="0" presId="urn:microsoft.com/office/officeart/2005/8/layout/hProcess7#1"/>
+    <dgm:cxn modelId="{F555047A-4860-4514-8303-7F032344C72D}" type="presParOf" srcId="{E61E9B13-69AA-4CC3-B9C8-F85A2C866A9F}" destId="{226CEDAC-A91B-4DEA-9998-78C25E264520}" srcOrd="0" destOrd="0" presId="urn:microsoft.com/office/officeart/2005/8/layout/hProcess7#1"/>
+    <dgm:cxn modelId="{25C41A12-0082-4041-B7A2-DF6E29FFCC0F}" type="presParOf" srcId="{E61E9B13-69AA-4CC3-B9C8-F85A2C866A9F}" destId="{4CCA2783-8268-4DA8-BCEF-EEAA5F409052}" srcOrd="1" destOrd="0" presId="urn:microsoft.com/office/officeart/2005/8/layout/hProcess7#1"/>
+    <dgm:cxn modelId="{88258229-ED49-44BE-9D83-5E7239A12AD3}" type="presParOf" srcId="{E61E9B13-69AA-4CC3-B9C8-F85A2C866A9F}" destId="{AC13AB8A-8D60-4933-82D1-C83056583747}" srcOrd="2" destOrd="0" presId="urn:microsoft.com/office/officeart/2005/8/layout/hProcess7#1"/>
+    <dgm:cxn modelId="{FF3F971A-CBEA-4CEC-8C8D-25BF26A482D8}" type="presParOf" srcId="{148AD8F7-F59C-45D5-87A0-70BF4A9BAF31}" destId="{A8E52384-75A7-4EDF-B693-A6258FA2B0A6}" srcOrd="7" destOrd="0" presId="urn:microsoft.com/office/officeart/2005/8/layout/hProcess7#1"/>
+    <dgm:cxn modelId="{414B7466-F479-4D5F-A291-1F3BFD6D5620}" type="presParOf" srcId="{148AD8F7-F59C-45D5-87A0-70BF4A9BAF31}" destId="{A3729DB1-0E51-4C54-9157-CE59DECD1361}" srcOrd="8" destOrd="0" presId="urn:microsoft.com/office/officeart/2005/8/layout/hProcess7#1"/>
+    <dgm:cxn modelId="{757542F8-F070-4F71-8565-416C5F108473}" type="presParOf" srcId="{A3729DB1-0E51-4C54-9157-CE59DECD1361}" destId="{6EDFC28B-A841-4ABD-9320-7705FABF6243}" srcOrd="0" destOrd="0" presId="urn:microsoft.com/office/officeart/2005/8/layout/hProcess7#1"/>
+    <dgm:cxn modelId="{E5300411-C2BE-4BED-9C40-6D835079DDD8}" type="presParOf" srcId="{A3729DB1-0E51-4C54-9157-CE59DECD1361}" destId="{8D8552DA-4B6A-422D-B797-4213CE8CA7A2}" srcOrd="1" destOrd="0" presId="urn:microsoft.com/office/officeart/2005/8/layout/hProcess7#1"/>
+    <dgm:cxn modelId="{E3B56814-AEFE-4931-A55C-590160C50659}" type="presParOf" srcId="{A3729DB1-0E51-4C54-9157-CE59DECD1361}" destId="{84A7D860-832A-4AFE-9ACC-F1F01449F562}" srcOrd="2" destOrd="0" presId="urn:microsoft.com/office/officeart/2005/8/layout/hProcess7#1"/>
+    <dgm:cxn modelId="{CA517B03-7914-41BB-B4C2-F6273508121E}" type="presParOf" srcId="{148AD8F7-F59C-45D5-87A0-70BF4A9BAF31}" destId="{38FE02E6-68EE-41BF-82F1-E25972F20A27}" srcOrd="9" destOrd="0" presId="urn:microsoft.com/office/officeart/2005/8/layout/hProcess7#1"/>
+    <dgm:cxn modelId="{C79E045F-F1FF-4CFB-BB6E-52642403BF8E}" type="presParOf" srcId="{148AD8F7-F59C-45D5-87A0-70BF4A9BAF31}" destId="{3B74C2BA-44E1-4271-86EC-FEAA18D1EB8D}" srcOrd="10" destOrd="0" presId="urn:microsoft.com/office/officeart/2005/8/layout/hProcess7#1"/>
+    <dgm:cxn modelId="{4AF9B520-D235-4554-BFB9-2FC2A1EF1462}" type="presParOf" srcId="{3B74C2BA-44E1-4271-86EC-FEAA18D1EB8D}" destId="{F35C9513-7555-4263-B1CE-F720BE28EC18}" srcOrd="0" destOrd="0" presId="urn:microsoft.com/office/officeart/2005/8/layout/hProcess7#1"/>
+    <dgm:cxn modelId="{A6DD228D-88EA-4E72-A8F6-4DF0E003AF4F}" type="presParOf" srcId="{3B74C2BA-44E1-4271-86EC-FEAA18D1EB8D}" destId="{BB49C5F5-E89C-48A7-A071-EFDBF1250723}" srcOrd="1" destOrd="0" presId="urn:microsoft.com/office/officeart/2005/8/layout/hProcess7#1"/>
+    <dgm:cxn modelId="{57C3B739-CF77-42F9-9E8A-B50EDC2D33FA}" type="presParOf" srcId="{3B74C2BA-44E1-4271-86EC-FEAA18D1EB8D}" destId="{DAE51FDD-3112-44F8-B73C-531118099CD0}" srcOrd="2" destOrd="0" presId="urn:microsoft.com/office/officeart/2005/8/layout/hProcess7#1"/>
+    <dgm:cxn modelId="{B478F835-2B28-4F7C-AD6E-1B252E22D36C}" type="presParOf" srcId="{148AD8F7-F59C-45D5-87A0-70BF4A9BAF31}" destId="{6C4366B9-35A4-4BC3-846B-C96065C001D3}" srcOrd="11" destOrd="0" presId="urn:microsoft.com/office/officeart/2005/8/layout/hProcess7#1"/>
+    <dgm:cxn modelId="{C310C898-C46E-414F-9F34-B4516F94C3FC}" type="presParOf" srcId="{148AD8F7-F59C-45D5-87A0-70BF4A9BAF31}" destId="{E3B721CE-3020-4E98-9BEE-C5EF2ABAE977}" srcOrd="12" destOrd="0" presId="urn:microsoft.com/office/officeart/2005/8/layout/hProcess7#1"/>
+    <dgm:cxn modelId="{C52C5727-5C51-4891-AF8D-E5ACA511ACBF}" type="presParOf" srcId="{E3B721CE-3020-4E98-9BEE-C5EF2ABAE977}" destId="{5F2A11EB-85B4-4BD8-8F1B-22D477F9C864}" srcOrd="0" destOrd="0" presId="urn:microsoft.com/office/officeart/2005/8/layout/hProcess7#1"/>
+    <dgm:cxn modelId="{E676B3E0-0F67-4AA1-8933-8822238AC352}" type="presParOf" srcId="{E3B721CE-3020-4E98-9BEE-C5EF2ABAE977}" destId="{05C5E93F-0061-44F5-87FB-C5B596DEB4FD}" srcOrd="1" destOrd="0" presId="urn:microsoft.com/office/officeart/2005/8/layout/hProcess7#1"/>
+    <dgm:cxn modelId="{5ABF06F1-3EF1-4563-9AA7-989A0C8415F1}" type="presParOf" srcId="{E3B721CE-3020-4E98-9BEE-C5EF2ABAE977}" destId="{719DAA7F-634B-41E5-9272-86BCAFE0606A}" srcOrd="2" destOrd="0" presId="urn:microsoft.com/office/officeart/2005/8/layout/hProcess7#1"/>
+    <dgm:cxn modelId="{5C7CC1A3-6AC8-4911-B91A-4B7A1A62506A}" type="presParOf" srcId="{148AD8F7-F59C-45D5-87A0-70BF4A9BAF31}" destId="{CCAD002B-A69D-4459-B7B6-E81A70A3EC73}" srcOrd="13" destOrd="0" presId="urn:microsoft.com/office/officeart/2005/8/layout/hProcess7#1"/>
+    <dgm:cxn modelId="{DDAA5603-CF4E-4249-B73C-D675E7459776}" type="presParOf" srcId="{148AD8F7-F59C-45D5-87A0-70BF4A9BAF31}" destId="{5B6656A7-394C-487B-923B-7565A0CD74CD}" srcOrd="14" destOrd="0" presId="urn:microsoft.com/office/officeart/2005/8/layout/hProcess7#1"/>
+    <dgm:cxn modelId="{0889D49A-0761-45E7-9E84-EBF925113C1D}" type="presParOf" srcId="{5B6656A7-394C-487B-923B-7565A0CD74CD}" destId="{BE3BE3CA-2ACC-4312-ABB6-0B38F7ACDDB1}" srcOrd="0" destOrd="0" presId="urn:microsoft.com/office/officeart/2005/8/layout/hProcess7#1"/>
+    <dgm:cxn modelId="{51206BA7-2D17-4344-8F2C-CEBC40FC22C8}" type="presParOf" srcId="{5B6656A7-394C-487B-923B-7565A0CD74CD}" destId="{53A0ACB7-0B90-4B9B-8368-434977D04CB5}" srcOrd="1" destOrd="0" presId="urn:microsoft.com/office/officeart/2005/8/layout/hProcess7#1"/>
+    <dgm:cxn modelId="{E3ABE55B-3E7D-402F-81A2-904FD4A45ADE}" type="presParOf" srcId="{5B6656A7-394C-487B-923B-7565A0CD74CD}" destId="{A33F739B-D17B-410D-A256-6963DD5A58BA}" srcOrd="2" destOrd="0" presId="urn:microsoft.com/office/officeart/2005/8/layout/hProcess7#1"/>
+    <dgm:cxn modelId="{B30165C4-65C9-48EC-8B25-FF5D0B278A31}" type="presParOf" srcId="{148AD8F7-F59C-45D5-87A0-70BF4A9BAF31}" destId="{FAD09860-448A-4C21-A211-10FC5EDCF7C2}" srcOrd="15" destOrd="0" presId="urn:microsoft.com/office/officeart/2005/8/layout/hProcess7#1"/>
+    <dgm:cxn modelId="{50CA8760-41BE-435B-830A-8DF7BFA2E2FB}" type="presParOf" srcId="{148AD8F7-F59C-45D5-87A0-70BF4A9BAF31}" destId="{67486F58-56F3-4A30-98C4-23A71FCD1AEC}" srcOrd="16" destOrd="0" presId="urn:microsoft.com/office/officeart/2005/8/layout/hProcess7#1"/>
+    <dgm:cxn modelId="{74D7E488-1C7D-4248-9DE9-38FA42A8086F}" type="presParOf" srcId="{67486F58-56F3-4A30-98C4-23A71FCD1AEC}" destId="{C04048AD-9600-435D-ADAE-DF5AE90CCC55}" srcOrd="0" destOrd="0" presId="urn:microsoft.com/office/officeart/2005/8/layout/hProcess7#1"/>
+    <dgm:cxn modelId="{12501F74-0DD9-4347-9D0A-EE8C786739D6}" type="presParOf" srcId="{67486F58-56F3-4A30-98C4-23A71FCD1AEC}" destId="{A5461B13-E8AF-4DC3-BCD2-91E2C29F5C6F}" srcOrd="1" destOrd="0" presId="urn:microsoft.com/office/officeart/2005/8/layout/hProcess7#1"/>
+    <dgm:cxn modelId="{BDA5A31F-F364-4B33-B06B-8A54215177A0}" type="presParOf" srcId="{67486F58-56F3-4A30-98C4-23A71FCD1AEC}" destId="{C8C45A37-6FF2-4B0B-A4DA-2DE6EE217831}" srcOrd="2" destOrd="0" presId="urn:microsoft.com/office/officeart/2005/8/layout/hProcess7#1"/>
+    <dgm:cxn modelId="{D805DF00-F7A0-4C00-AF58-94F306F9DA42}" type="presParOf" srcId="{148AD8F7-F59C-45D5-87A0-70BF4A9BAF31}" destId="{BEB0C815-ED0D-4DB0-9C5D-F30B354B9DE4}" srcOrd="17" destOrd="0" presId="urn:microsoft.com/office/officeart/2005/8/layout/hProcess7#1"/>
+    <dgm:cxn modelId="{B8FB00E5-61E5-47C9-A7B3-1ECC875ED784}" type="presParOf" srcId="{148AD8F7-F59C-45D5-87A0-70BF4A9BAF31}" destId="{9E8A2AC8-D512-4C08-85C3-2BEE36E9EEBB}" srcOrd="18" destOrd="0" presId="urn:microsoft.com/office/officeart/2005/8/layout/hProcess7#1"/>
+    <dgm:cxn modelId="{1F369582-A56B-4702-885C-510E6126CA55}" type="presParOf" srcId="{9E8A2AC8-D512-4C08-85C3-2BEE36E9EEBB}" destId="{70726D10-50A8-47B2-A920-6B44261CB338}" srcOrd="0" destOrd="0" presId="urn:microsoft.com/office/officeart/2005/8/layout/hProcess7#1"/>
+    <dgm:cxn modelId="{DF58E2A5-FCAC-405F-B42E-44B734933EED}" type="presParOf" srcId="{9E8A2AC8-D512-4C08-85C3-2BEE36E9EEBB}" destId="{08D7ABF3-6A92-47E1-B305-32B5524BFE59}" srcOrd="1" destOrd="0" presId="urn:microsoft.com/office/officeart/2005/8/layout/hProcess7#1"/>
+    <dgm:cxn modelId="{89F228FA-CF8F-41A9-AC24-A9CB75EFF6B8}" type="presParOf" srcId="{9E8A2AC8-D512-4C08-85C3-2BEE36E9EEBB}" destId="{71083D24-5B4E-456C-821C-A609E08ED5D1}" srcOrd="2" destOrd="0" presId="urn:microsoft.com/office/officeart/2005/8/layout/hProcess7#1"/>
+    <dgm:cxn modelId="{90A4BB2C-88A4-4016-846C-9EAB66C1D808}" type="presParOf" srcId="{148AD8F7-F59C-45D5-87A0-70BF4A9BAF31}" destId="{5A7B9151-5768-4975-AE5B-36A5EF7D58F7}" srcOrd="19" destOrd="0" presId="urn:microsoft.com/office/officeart/2005/8/layout/hProcess7#1"/>
+    <dgm:cxn modelId="{E989CD77-2B8B-4E52-9874-B59E6E7B69CC}" type="presParOf" srcId="{148AD8F7-F59C-45D5-87A0-70BF4A9BAF31}" destId="{AB1DC0D2-52DA-4B21-B734-E5EF05D6D87D}" srcOrd="20" destOrd="0" presId="urn:microsoft.com/office/officeart/2005/8/layout/hProcess7#1"/>
+    <dgm:cxn modelId="{7D4D5B78-0286-4E09-89A7-D315C0F0F814}" type="presParOf" srcId="{AB1DC0D2-52DA-4B21-B734-E5EF05D6D87D}" destId="{02D8EEDC-148B-4C08-9CA0-FF100E6EE0DF}" srcOrd="0" destOrd="0" presId="urn:microsoft.com/office/officeart/2005/8/layout/hProcess7#1"/>
+    <dgm:cxn modelId="{C2E76DBC-151E-43FD-B6F4-164C30C4F2EC}" type="presParOf" srcId="{AB1DC0D2-52DA-4B21-B734-E5EF05D6D87D}" destId="{0532D5D0-6F68-4A7E-B20E-63084A52CF52}" srcOrd="1" destOrd="0" presId="urn:microsoft.com/office/officeart/2005/8/layout/hProcess7#1"/>
+    <dgm:cxn modelId="{C040EA05-CA81-4B7B-B8CF-9364213D30FB}" type="presParOf" srcId="{AB1DC0D2-52DA-4B21-B734-E5EF05D6D87D}" destId="{24BB755B-FE86-4B5A-BA35-C92F2A9BE04A}" srcOrd="2" destOrd="0" presId="urn:microsoft.com/office/officeart/2005/8/layout/hProcess7#1"/>
   </dgm:cxnLst>
   <dgm:bg/>
   <dgm:whole/>
@@ -32305,106 +32965,106 @@
     </dgm:pt>
   </dgm:ptLst>
   <dgm:cxnLst>
-    <dgm:cxn modelId="{1722875A-CB7F-43AF-862B-5B49D7FECE45}" type="presOf" srcId="{E6116AF8-575C-44B1-AB3D-5FA00A05D1F6}" destId="{9E1461C5-8A93-40AF-A35C-EA312405D36A}" srcOrd="0" destOrd="0" presId="urn:microsoft.com/office/officeart/2005/8/layout/hProcess7#2"/>
-    <dgm:cxn modelId="{6AC50C29-AAE2-4104-839C-15E847A9C860}" type="presOf" srcId="{6B77ECBB-134F-4047-BA6A-DB295DBA4137}" destId="{6AE0728B-1DA7-4191-8786-F1CF87DD49BC}" srcOrd="1" destOrd="0" presId="urn:microsoft.com/office/officeart/2005/8/layout/hProcess7#2"/>
-    <dgm:cxn modelId="{D910D84F-8DD8-4974-8E96-95ECA4C4BB10}" type="presOf" srcId="{CE16D002-E8D4-43E2-B332-CF12B65991DE}" destId="{01E07CBD-B951-40BC-90EF-F5FE3A092CD1}" srcOrd="0" destOrd="0" presId="urn:microsoft.com/office/officeart/2005/8/layout/hProcess7#2"/>
+    <dgm:cxn modelId="{8F99A434-06F5-4629-9660-F4F571C9335C}" type="presOf" srcId="{AFB197C6-EE47-4A5D-A7E5-DD8E3D500F1E}" destId="{31142E6E-9155-46AE-8E4B-C604AB9A97FC}" srcOrd="0" destOrd="0" presId="urn:microsoft.com/office/officeart/2005/8/layout/hProcess7#2"/>
+    <dgm:cxn modelId="{113BC4A3-FD03-4C11-BB88-5734F779812C}" type="presOf" srcId="{DC7C09A4-409F-4277-96AF-0794C6BCC6B2}" destId="{C70D1E8C-93FF-4EC2-B555-30B0637E30AA}" srcOrd="1" destOrd="0" presId="urn:microsoft.com/office/officeart/2005/8/layout/hProcess7#2"/>
+    <dgm:cxn modelId="{7037FEB2-AA23-40BC-AE43-747C224A08B7}" srcId="{946A97CD-B5F6-45D0-B063-51EC7A666436}" destId="{A950F076-E906-411A-84C2-B856477F72DC}" srcOrd="0" destOrd="0" parTransId="{4D80D9E1-1CC4-40CA-B38A-9FCA4550E568}" sibTransId="{88941BB0-4B87-4CBB-9BD1-7434331D017F}"/>
+    <dgm:cxn modelId="{CA7B2C70-31A7-4C21-8AEA-D7B8CA361C00}" srcId="{2E814AF9-B03A-4D3F-BE42-57D2CE198F0C}" destId="{AFB197C6-EE47-4A5D-A7E5-DD8E3D500F1E}" srcOrd="1" destOrd="0" parTransId="{E7283C31-9BCD-4C6F-A84D-044903BFE83D}" sibTransId="{BEB3C0BC-2454-4CED-A83D-9EC2B07A1218}"/>
+    <dgm:cxn modelId="{C61AE3DA-19E4-4E24-AB4E-825905C093E5}" type="presOf" srcId="{6B77ECBB-134F-4047-BA6A-DB295DBA4137}" destId="{4B9F647D-AD56-4FA6-933B-0915D510DA64}" srcOrd="0" destOrd="0" presId="urn:microsoft.com/office/officeart/2005/8/layout/hProcess7#2"/>
+    <dgm:cxn modelId="{1702EE97-EE84-46AD-B00F-C9DCC2BC0CEA}" type="presOf" srcId="{5D4ABD2E-B243-49CF-AF4B-A61A5F506792}" destId="{D804D0C2-405C-4113-A720-7C741478D2AC}" srcOrd="0" destOrd="0" presId="urn:microsoft.com/office/officeart/2005/8/layout/hProcess7#2"/>
+    <dgm:cxn modelId="{2327D525-A275-433B-856B-71B7B0FD2A0A}" type="presOf" srcId="{9D5F556D-23BE-4740-93C7-670DA0F1CE1E}" destId="{1F1EC849-E331-44F5-8450-393D400D46CA}" srcOrd="1" destOrd="0" presId="urn:microsoft.com/office/officeart/2005/8/layout/hProcess7#2"/>
+    <dgm:cxn modelId="{08CACBE8-0E80-4B93-BF9C-A26EA785CD45}" srcId="{6B77ECBB-134F-4047-BA6A-DB295DBA4137}" destId="{88DA4697-4892-4C21-BFFE-76993CD75B4F}" srcOrd="0" destOrd="0" parTransId="{3D905F70-EDF8-4FED-A08E-C74425D10191}" sibTransId="{5C9A41AC-D6C9-44B6-88B0-143A9E55CC3B}"/>
+    <dgm:cxn modelId="{2E642AF8-582C-4C42-AF5E-30E57CA0279A}" type="presOf" srcId="{9D5F556D-23BE-4740-93C7-670DA0F1CE1E}" destId="{CB8E8EF1-A948-4874-9147-9EE572CF7AB1}" srcOrd="0" destOrd="0" presId="urn:microsoft.com/office/officeart/2005/8/layout/hProcess7#2"/>
+    <dgm:cxn modelId="{B8A36842-E03D-4BEF-91B3-E09D05E02E46}" type="presOf" srcId="{6B77ECBB-134F-4047-BA6A-DB295DBA4137}" destId="{6AE0728B-1DA7-4191-8786-F1CF87DD49BC}" srcOrd="1" destOrd="0" presId="urn:microsoft.com/office/officeart/2005/8/layout/hProcess7#2"/>
+    <dgm:cxn modelId="{1FF79C21-12E6-4F0E-AF63-E4AC933F561E}" type="presOf" srcId="{946A97CD-B5F6-45D0-B063-51EC7A666436}" destId="{E02B2D52-0C83-4E01-99D7-43213764274F}" srcOrd="1" destOrd="0" presId="urn:microsoft.com/office/officeart/2005/8/layout/hProcess7#2"/>
+    <dgm:cxn modelId="{808A79E4-8090-44DD-BB52-B16857EB1805}" type="presOf" srcId="{DC7C09A4-409F-4277-96AF-0794C6BCC6B2}" destId="{C263BF44-01CC-477C-83C9-73A76F239AAB}" srcOrd="0" destOrd="0" presId="urn:microsoft.com/office/officeart/2005/8/layout/hProcess7#2"/>
+    <dgm:cxn modelId="{F974B610-B846-4237-9F0E-4FEA33F414D1}" type="presOf" srcId="{E6116AF8-575C-44B1-AB3D-5FA00A05D1F6}" destId="{9E1461C5-8A93-40AF-A35C-EA312405D36A}" srcOrd="0" destOrd="0" presId="urn:microsoft.com/office/officeart/2005/8/layout/hProcess7#2"/>
     <dgm:cxn modelId="{D892E409-3328-4AC6-ADB9-26FEF35E9E31}" srcId="{2E814AF9-B03A-4D3F-BE42-57D2CE198F0C}" destId="{CD762482-491F-465B-86E5-66C8C2AED21A}" srcOrd="0" destOrd="0" parTransId="{99949505-7AB2-473F-911E-DDE4FE433B32}" sibTransId="{F8385D54-2363-4482-817A-288CBF3F61D2}"/>
-    <dgm:cxn modelId="{7037FEB2-AA23-40BC-AE43-747C224A08B7}" srcId="{946A97CD-B5F6-45D0-B063-51EC7A666436}" destId="{A950F076-E906-411A-84C2-B856477F72DC}" srcOrd="0" destOrd="0" parTransId="{4D80D9E1-1CC4-40CA-B38A-9FCA4550E568}" sibTransId="{88941BB0-4B87-4CBB-9BD1-7434331D017F}"/>
     <dgm:cxn modelId="{53883027-8BB8-40C2-9DFE-22A0F4FB985A}" srcId="{CD762482-491F-465B-86E5-66C8C2AED21A}" destId="{E6116AF8-575C-44B1-AB3D-5FA00A05D1F6}" srcOrd="0" destOrd="0" parTransId="{B19CFF96-489A-4505-8E8D-7D0FE3E5EA3F}" sibTransId="{BB33983A-3316-499F-B8E2-B3DDEE7FB27E}"/>
-    <dgm:cxn modelId="{B310A33A-D2B5-4191-B46A-FD661B2D5537}" type="presOf" srcId="{5D4ABD2E-B243-49CF-AF4B-A61A5F506792}" destId="{D804D0C2-405C-4113-A720-7C741478D2AC}" srcOrd="0" destOrd="0" presId="urn:microsoft.com/office/officeart/2005/8/layout/hProcess7#2"/>
+    <dgm:cxn modelId="{85618E5C-375C-48E9-BED7-7D702DA492BD}" type="presOf" srcId="{2E814AF9-B03A-4D3F-BE42-57D2CE198F0C}" destId="{8366E698-0BE8-4BFE-A2C6-F79806694B96}" srcOrd="0" destOrd="0" presId="urn:microsoft.com/office/officeart/2005/8/layout/hProcess7#2"/>
+    <dgm:cxn modelId="{72ED6E82-B152-4713-9268-EDAB146CDB06}" type="presOf" srcId="{946A97CD-B5F6-45D0-B063-51EC7A666436}" destId="{E9F6F7E8-D009-4A5D-8B9C-9E8B85A6B3C5}" srcOrd="0" destOrd="0" presId="urn:microsoft.com/office/officeart/2005/8/layout/hProcess7#2"/>
+    <dgm:cxn modelId="{6CC14B56-E08E-436A-B136-007ECD9CAD54}" srcId="{2E814AF9-B03A-4D3F-BE42-57D2CE198F0C}" destId="{CE16D002-E8D4-43E2-B332-CF12B65991DE}" srcOrd="6" destOrd="0" parTransId="{C19F1626-36B6-4451-80DB-2C8F32C6C2B6}" sibTransId="{E4E34B06-7DC1-4454-B5E1-6AE0C23B862C}"/>
+    <dgm:cxn modelId="{17057BF5-B5E9-470A-9764-11840D255D72}" srcId="{2E814AF9-B03A-4D3F-BE42-57D2CE198F0C}" destId="{946A97CD-B5F6-45D0-B063-51EC7A666436}" srcOrd="2" destOrd="0" parTransId="{BA2017F6-079F-4EBB-B134-2E7564734609}" sibTransId="{AD1873A0-085F-4685-BB66-F6DEAA6CF681}"/>
+    <dgm:cxn modelId="{A9486F9F-C08A-49C1-936E-77A547D87433}" srcId="{CE16D002-E8D4-43E2-B332-CF12B65991DE}" destId="{5D4ABD2E-B243-49CF-AF4B-A61A5F506792}" srcOrd="0" destOrd="0" parTransId="{07B19593-A49A-4F8F-98C2-2CEDB2335A1A}" sibTransId="{55C01631-FCB8-4D75-B245-3859171C53DC}"/>
+    <dgm:cxn modelId="{D168C5BE-EB92-4CE8-BE46-B13A8A834C06}" srcId="{2E814AF9-B03A-4D3F-BE42-57D2CE198F0C}" destId="{DC7C09A4-409F-4277-96AF-0794C6BCC6B2}" srcOrd="5" destOrd="0" parTransId="{B7EB419C-FED0-48F6-B7A4-A25470EDC6E5}" sibTransId="{EAB6B6CA-BD1F-4257-B651-314439CCA491}"/>
+    <dgm:cxn modelId="{F0F2EDF2-1158-49C6-AE89-73110373482E}" type="presOf" srcId="{CE16D002-E8D4-43E2-B332-CF12B65991DE}" destId="{01E07CBD-B951-40BC-90EF-F5FE3A092CD1}" srcOrd="0" destOrd="0" presId="urn:microsoft.com/office/officeart/2005/8/layout/hProcess7#2"/>
+    <dgm:cxn modelId="{71FC4B19-6AF0-47F0-B462-53CC4D4F6813}" type="presOf" srcId="{CD762482-491F-465B-86E5-66C8C2AED21A}" destId="{784ADED4-D80A-4D0B-9474-BE81411A071F}" srcOrd="0" destOrd="0" presId="urn:microsoft.com/office/officeart/2005/8/layout/hProcess7#2"/>
+    <dgm:cxn modelId="{E7443915-3B25-4C3A-95B0-B01261C95925}" type="presOf" srcId="{A950F076-E906-411A-84C2-B856477F72DC}" destId="{9899998A-C245-40EC-9B1D-E65C0E2FCB33}" srcOrd="0" destOrd="0" presId="urn:microsoft.com/office/officeart/2005/8/layout/hProcess7#2"/>
+    <dgm:cxn modelId="{E76F7A55-D01B-4944-995A-B1B39592E4CE}" type="presOf" srcId="{CD762482-491F-465B-86E5-66C8C2AED21A}" destId="{80761329-00AA-419C-81FF-E675AEBD1DE5}" srcOrd="1" destOrd="0" presId="urn:microsoft.com/office/officeart/2005/8/layout/hProcess7#2"/>
+    <dgm:cxn modelId="{EC26DAAD-C251-4AC2-8B43-76F4AC0B7FFB}" srcId="{2E814AF9-B03A-4D3F-BE42-57D2CE198F0C}" destId="{6B77ECBB-134F-4047-BA6A-DB295DBA4137}" srcOrd="4" destOrd="0" parTransId="{89C3A62F-47F2-4C82-A3FD-BFDD46612D93}" sibTransId="{03A88377-65BE-455F-9598-B53F2AC5C7B2}"/>
+    <dgm:cxn modelId="{03618A17-1196-4CFD-89EB-87509D9E2E07}" type="presOf" srcId="{4FC2FA6A-73AB-4A47-9C6E-3B3EEEBCBFE0}" destId="{E57D7BCB-0A25-40FE-B4E7-D29D61086887}" srcOrd="0" destOrd="0" presId="urn:microsoft.com/office/officeart/2005/8/layout/hProcess7#2"/>
+    <dgm:cxn modelId="{EBFA5231-311A-4211-BED1-67040BA081F4}" type="presOf" srcId="{CE16D002-E8D4-43E2-B332-CF12B65991DE}" destId="{540C52F0-7AA4-4EE4-A783-3779EE2EB8F4}" srcOrd="1" destOrd="0" presId="urn:microsoft.com/office/officeart/2005/8/layout/hProcess7#2"/>
+    <dgm:cxn modelId="{01D0689E-E8E2-4AAF-8FC1-6CE5163CECD9}" srcId="{AFB197C6-EE47-4A5D-A7E5-DD8E3D500F1E}" destId="{3E1D5F50-3F18-405F-B5A7-97D73C5CEF32}" srcOrd="0" destOrd="0" parTransId="{6BE00BEE-5127-4C96-A12B-5362572250F7}" sibTransId="{40F395C2-7264-4D75-9A92-97BF9FB97633}"/>
+    <dgm:cxn modelId="{A01242FF-F63C-4DDE-8163-D90FBE414A15}" type="presOf" srcId="{A1AB3D42-9740-41F3-BD0C-C8EE08A65BDC}" destId="{85D2CA9B-EE17-4E76-A627-5346D1459B4A}" srcOrd="0" destOrd="0" presId="urn:microsoft.com/office/officeart/2005/8/layout/hProcess7#2"/>
+    <dgm:cxn modelId="{5CA6B58A-BFCB-4051-8833-9D4949FC699D}" type="presOf" srcId="{AFB197C6-EE47-4A5D-A7E5-DD8E3D500F1E}" destId="{1501C47B-5503-4FDD-9EE6-904ECCEA11A5}" srcOrd="1" destOrd="0" presId="urn:microsoft.com/office/officeart/2005/8/layout/hProcess7#2"/>
+    <dgm:cxn modelId="{88086CB3-CD13-4FF0-BF8F-8374C9F5331F}" type="presOf" srcId="{3E1D5F50-3F18-405F-B5A7-97D73C5CEF32}" destId="{D26F5A96-635F-4098-A2E2-75A7CCF544F2}" srcOrd="0" destOrd="0" presId="urn:microsoft.com/office/officeart/2005/8/layout/hProcess7#2"/>
+    <dgm:cxn modelId="{D30E60B2-B09D-4F1D-954A-E0A819E3B641}" srcId="{DC7C09A4-409F-4277-96AF-0794C6BCC6B2}" destId="{4FC2FA6A-73AB-4A47-9C6E-3B3EEEBCBFE0}" srcOrd="0" destOrd="0" parTransId="{4C36B937-8367-4CD7-BF97-4DA16DC50B1D}" sibTransId="{FBCD60CD-C534-44DD-8452-AD4ECA75B7FA}"/>
+    <dgm:cxn modelId="{823A3247-30CD-42D0-9476-8DCA99AD30BB}" srcId="{9D5F556D-23BE-4740-93C7-670DA0F1CE1E}" destId="{A1AB3D42-9740-41F3-BD0C-C8EE08A65BDC}" srcOrd="0" destOrd="0" parTransId="{6270DC4F-2536-417E-8761-FD487B341A29}" sibTransId="{8AD071D5-C492-4EDB-BCB0-237718B27031}"/>
     <dgm:cxn modelId="{DE925BD6-DFEA-4C68-80FC-E817C4D00DA1}" srcId="{2E814AF9-B03A-4D3F-BE42-57D2CE198F0C}" destId="{9D5F556D-23BE-4740-93C7-670DA0F1CE1E}" srcOrd="3" destOrd="0" parTransId="{FDD4B7E6-E7D0-4EEB-86AC-F45BD1D575DF}" sibTransId="{71191505-7842-43AF-883A-3C2220EE0594}"/>
-    <dgm:cxn modelId="{6CC14B56-E08E-436A-B136-007ECD9CAD54}" srcId="{2E814AF9-B03A-4D3F-BE42-57D2CE198F0C}" destId="{CE16D002-E8D4-43E2-B332-CF12B65991DE}" srcOrd="6" destOrd="0" parTransId="{C19F1626-36B6-4451-80DB-2C8F32C6C2B6}" sibTransId="{E4E34B06-7DC1-4454-B5E1-6AE0C23B862C}"/>
-    <dgm:cxn modelId="{CCFFBBF5-D7DF-4156-8A42-CE1E9DC24384}" type="presOf" srcId="{A1AB3D42-9740-41F3-BD0C-C8EE08A65BDC}" destId="{85D2CA9B-EE17-4E76-A627-5346D1459B4A}" srcOrd="0" destOrd="0" presId="urn:microsoft.com/office/officeart/2005/8/layout/hProcess7#2"/>
-    <dgm:cxn modelId="{ADF2ECCD-BFE9-47AF-A038-B14705679A27}" type="presOf" srcId="{9D5F556D-23BE-4740-93C7-670DA0F1CE1E}" destId="{1F1EC849-E331-44F5-8450-393D400D46CA}" srcOrd="1" destOrd="0" presId="urn:microsoft.com/office/officeart/2005/8/layout/hProcess7#2"/>
-    <dgm:cxn modelId="{17057BF5-B5E9-470A-9764-11840D255D72}" srcId="{2E814AF9-B03A-4D3F-BE42-57D2CE198F0C}" destId="{946A97CD-B5F6-45D0-B063-51EC7A666436}" srcOrd="2" destOrd="0" parTransId="{BA2017F6-079F-4EBB-B134-2E7564734609}" sibTransId="{AD1873A0-085F-4685-BB66-F6DEAA6CF681}"/>
-    <dgm:cxn modelId="{D9B97430-DB7E-4326-9D2C-BF08FEBA5AFB}" type="presOf" srcId="{DC7C09A4-409F-4277-96AF-0794C6BCC6B2}" destId="{C70D1E8C-93FF-4EC2-B555-30B0637E30AA}" srcOrd="1" destOrd="0" presId="urn:microsoft.com/office/officeart/2005/8/layout/hProcess7#2"/>
-    <dgm:cxn modelId="{68AE3B14-F677-4ED2-9897-940F05A8A235}" type="presOf" srcId="{946A97CD-B5F6-45D0-B063-51EC7A666436}" destId="{E02B2D52-0C83-4E01-99D7-43213764274F}" srcOrd="1" destOrd="0" presId="urn:microsoft.com/office/officeart/2005/8/layout/hProcess7#2"/>
-    <dgm:cxn modelId="{08CACBE8-0E80-4B93-BF9C-A26EA785CD45}" srcId="{6B77ECBB-134F-4047-BA6A-DB295DBA4137}" destId="{88DA4697-4892-4C21-BFFE-76993CD75B4F}" srcOrd="0" destOrd="0" parTransId="{3D905F70-EDF8-4FED-A08E-C74425D10191}" sibTransId="{5C9A41AC-D6C9-44B6-88B0-143A9E55CC3B}"/>
-    <dgm:cxn modelId="{D168C5BE-EB92-4CE8-BE46-B13A8A834C06}" srcId="{2E814AF9-B03A-4D3F-BE42-57D2CE198F0C}" destId="{DC7C09A4-409F-4277-96AF-0794C6BCC6B2}" srcOrd="5" destOrd="0" parTransId="{B7EB419C-FED0-48F6-B7A4-A25470EDC6E5}" sibTransId="{EAB6B6CA-BD1F-4257-B651-314439CCA491}"/>
-    <dgm:cxn modelId="{F480FCEE-9E4E-4350-999C-31E21682DE59}" type="presOf" srcId="{2E814AF9-B03A-4D3F-BE42-57D2CE198F0C}" destId="{8366E698-0BE8-4BFE-A2C6-F79806694B96}" srcOrd="0" destOrd="0" presId="urn:microsoft.com/office/officeart/2005/8/layout/hProcess7#2"/>
-    <dgm:cxn modelId="{A8A78763-38F8-4A92-93C3-3E0F03643B1B}" type="presOf" srcId="{A950F076-E906-411A-84C2-B856477F72DC}" destId="{9899998A-C245-40EC-9B1D-E65C0E2FCB33}" srcOrd="0" destOrd="0" presId="urn:microsoft.com/office/officeart/2005/8/layout/hProcess7#2"/>
-    <dgm:cxn modelId="{EC26DAAD-C251-4AC2-8B43-76F4AC0B7FFB}" srcId="{2E814AF9-B03A-4D3F-BE42-57D2CE198F0C}" destId="{6B77ECBB-134F-4047-BA6A-DB295DBA4137}" srcOrd="4" destOrd="0" parTransId="{89C3A62F-47F2-4C82-A3FD-BFDD46612D93}" sibTransId="{03A88377-65BE-455F-9598-B53F2AC5C7B2}"/>
-    <dgm:cxn modelId="{D30E60B2-B09D-4F1D-954A-E0A819E3B641}" srcId="{DC7C09A4-409F-4277-96AF-0794C6BCC6B2}" destId="{4FC2FA6A-73AB-4A47-9C6E-3B3EEEBCBFE0}" srcOrd="0" destOrd="0" parTransId="{4C36B937-8367-4CD7-BF97-4DA16DC50B1D}" sibTransId="{FBCD60CD-C534-44DD-8452-AD4ECA75B7FA}"/>
-    <dgm:cxn modelId="{01D0689E-E8E2-4AAF-8FC1-6CE5163CECD9}" srcId="{AFB197C6-EE47-4A5D-A7E5-DD8E3D500F1E}" destId="{3E1D5F50-3F18-405F-B5A7-97D73C5CEF32}" srcOrd="0" destOrd="0" parTransId="{6BE00BEE-5127-4C96-A12B-5362572250F7}" sibTransId="{40F395C2-7264-4D75-9A92-97BF9FB97633}"/>
-    <dgm:cxn modelId="{55FE8859-F4B3-4D8F-A4E2-8BC1AC7344AD}" type="presOf" srcId="{88DA4697-4892-4C21-BFFE-76993CD75B4F}" destId="{9DFA33AF-9799-4E61-AFAE-280C8479798D}" srcOrd="0" destOrd="0" presId="urn:microsoft.com/office/officeart/2005/8/layout/hProcess7#2"/>
-    <dgm:cxn modelId="{064AEB92-C1F8-45F5-A6FF-FB5D543C685B}" type="presOf" srcId="{4FC2FA6A-73AB-4A47-9C6E-3B3EEEBCBFE0}" destId="{E57D7BCB-0A25-40FE-B4E7-D29D61086887}" srcOrd="0" destOrd="0" presId="urn:microsoft.com/office/officeart/2005/8/layout/hProcess7#2"/>
-    <dgm:cxn modelId="{C0A053FD-98B8-4EB2-8A5C-C7934502DBC9}" type="presOf" srcId="{CE16D002-E8D4-43E2-B332-CF12B65991DE}" destId="{540C52F0-7AA4-4EE4-A783-3779EE2EB8F4}" srcOrd="1" destOrd="0" presId="urn:microsoft.com/office/officeart/2005/8/layout/hProcess7#2"/>
-    <dgm:cxn modelId="{123C9216-E981-41EF-8369-8DD1CD61B88D}" type="presOf" srcId="{6B77ECBB-134F-4047-BA6A-DB295DBA4137}" destId="{4B9F647D-AD56-4FA6-933B-0915D510DA64}" srcOrd="0" destOrd="0" presId="urn:microsoft.com/office/officeart/2005/8/layout/hProcess7#2"/>
-    <dgm:cxn modelId="{8C9690A7-4435-4D5A-AD32-60887357F7DB}" type="presOf" srcId="{CD762482-491F-465B-86E5-66C8C2AED21A}" destId="{80761329-00AA-419C-81FF-E675AEBD1DE5}" srcOrd="1" destOrd="0" presId="urn:microsoft.com/office/officeart/2005/8/layout/hProcess7#2"/>
-    <dgm:cxn modelId="{6EE26078-277D-47F0-9CED-992A43E30CF8}" type="presOf" srcId="{DC7C09A4-409F-4277-96AF-0794C6BCC6B2}" destId="{C263BF44-01CC-477C-83C9-73A76F239AAB}" srcOrd="0" destOrd="0" presId="urn:microsoft.com/office/officeart/2005/8/layout/hProcess7#2"/>
-    <dgm:cxn modelId="{356E30F6-9AAE-425A-BBB8-483ADD704062}" type="presOf" srcId="{3E1D5F50-3F18-405F-B5A7-97D73C5CEF32}" destId="{D26F5A96-635F-4098-A2E2-75A7CCF544F2}" srcOrd="0" destOrd="0" presId="urn:microsoft.com/office/officeart/2005/8/layout/hProcess7#2"/>
-    <dgm:cxn modelId="{37B22A96-3433-40EE-89B9-B45469987138}" type="presOf" srcId="{AFB197C6-EE47-4A5D-A7E5-DD8E3D500F1E}" destId="{31142E6E-9155-46AE-8E4B-C604AB9A97FC}" srcOrd="0" destOrd="0" presId="urn:microsoft.com/office/officeart/2005/8/layout/hProcess7#2"/>
-    <dgm:cxn modelId="{2DFC964B-DAB5-4882-91F7-961DB0B0C27A}" type="presOf" srcId="{CD762482-491F-465B-86E5-66C8C2AED21A}" destId="{784ADED4-D80A-4D0B-9474-BE81411A071F}" srcOrd="0" destOrd="0" presId="urn:microsoft.com/office/officeart/2005/8/layout/hProcess7#2"/>
-    <dgm:cxn modelId="{823A3247-30CD-42D0-9476-8DCA99AD30BB}" srcId="{9D5F556D-23BE-4740-93C7-670DA0F1CE1E}" destId="{A1AB3D42-9740-41F3-BD0C-C8EE08A65BDC}" srcOrd="0" destOrd="0" parTransId="{6270DC4F-2536-417E-8761-FD487B341A29}" sibTransId="{8AD071D5-C492-4EDB-BCB0-237718B27031}"/>
-    <dgm:cxn modelId="{CA7B2C70-31A7-4C21-8AEA-D7B8CA361C00}" srcId="{2E814AF9-B03A-4D3F-BE42-57D2CE198F0C}" destId="{AFB197C6-EE47-4A5D-A7E5-DD8E3D500F1E}" srcOrd="1" destOrd="0" parTransId="{E7283C31-9BCD-4C6F-A84D-044903BFE83D}" sibTransId="{BEB3C0BC-2454-4CED-A83D-9EC2B07A1218}"/>
-    <dgm:cxn modelId="{A9486F9F-C08A-49C1-936E-77A547D87433}" srcId="{CE16D002-E8D4-43E2-B332-CF12B65991DE}" destId="{5D4ABD2E-B243-49CF-AF4B-A61A5F506792}" srcOrd="0" destOrd="0" parTransId="{07B19593-A49A-4F8F-98C2-2CEDB2335A1A}" sibTransId="{55C01631-FCB8-4D75-B245-3859171C53DC}"/>
-    <dgm:cxn modelId="{D625AB76-4CE1-43D6-ACCC-31D04887638F}" type="presOf" srcId="{AFB197C6-EE47-4A5D-A7E5-DD8E3D500F1E}" destId="{1501C47B-5503-4FDD-9EE6-904ECCEA11A5}" srcOrd="1" destOrd="0" presId="urn:microsoft.com/office/officeart/2005/8/layout/hProcess7#2"/>
-    <dgm:cxn modelId="{8734F029-5421-43AD-88F9-6E3EEA723BB7}" type="presOf" srcId="{946A97CD-B5F6-45D0-B063-51EC7A666436}" destId="{E9F6F7E8-D009-4A5D-8B9C-9E8B85A6B3C5}" srcOrd="0" destOrd="0" presId="urn:microsoft.com/office/officeart/2005/8/layout/hProcess7#2"/>
-    <dgm:cxn modelId="{09773464-1195-4550-BA19-CEB5B4D2D33E}" type="presOf" srcId="{9D5F556D-23BE-4740-93C7-670DA0F1CE1E}" destId="{CB8E8EF1-A948-4874-9147-9EE572CF7AB1}" srcOrd="0" destOrd="0" presId="urn:microsoft.com/office/officeart/2005/8/layout/hProcess7#2"/>
-    <dgm:cxn modelId="{2E2FE392-4800-46FF-8170-01415EF79422}" type="presParOf" srcId="{8366E698-0BE8-4BFE-A2C6-F79806694B96}" destId="{8C4EBED0-4A4E-407C-9D1F-EEC5B91691BD}" srcOrd="0" destOrd="0" presId="urn:microsoft.com/office/officeart/2005/8/layout/hProcess7#2"/>
-    <dgm:cxn modelId="{E7B78BE0-86FB-44AC-8893-D9C0FC0F71A9}" type="presParOf" srcId="{8C4EBED0-4A4E-407C-9D1F-EEC5B91691BD}" destId="{784ADED4-D80A-4D0B-9474-BE81411A071F}" srcOrd="0" destOrd="0" presId="urn:microsoft.com/office/officeart/2005/8/layout/hProcess7#2"/>
-    <dgm:cxn modelId="{FE147FAC-B757-4626-BB12-9C536607FB72}" type="presParOf" srcId="{8C4EBED0-4A4E-407C-9D1F-EEC5B91691BD}" destId="{80761329-00AA-419C-81FF-E675AEBD1DE5}" srcOrd="1" destOrd="0" presId="urn:microsoft.com/office/officeart/2005/8/layout/hProcess7#2"/>
-    <dgm:cxn modelId="{2222B901-712C-41C1-994C-78C48890A3D1}" type="presParOf" srcId="{8C4EBED0-4A4E-407C-9D1F-EEC5B91691BD}" destId="{9E1461C5-8A93-40AF-A35C-EA312405D36A}" srcOrd="2" destOrd="0" presId="urn:microsoft.com/office/officeart/2005/8/layout/hProcess7#2"/>
-    <dgm:cxn modelId="{494CADC0-9A3C-4A20-B14A-CCD549824407}" type="presParOf" srcId="{8366E698-0BE8-4BFE-A2C6-F79806694B96}" destId="{8846961F-C73D-4228-8B0E-0B39F472E52C}" srcOrd="1" destOrd="0" presId="urn:microsoft.com/office/officeart/2005/8/layout/hProcess7#2"/>
-    <dgm:cxn modelId="{14D32D7F-7D93-431F-804D-313D0D971D00}" type="presParOf" srcId="{8366E698-0BE8-4BFE-A2C6-F79806694B96}" destId="{5017095D-E4D7-4506-AF37-EABE2ECB4BFF}" srcOrd="2" destOrd="0" presId="urn:microsoft.com/office/officeart/2005/8/layout/hProcess7#2"/>
-    <dgm:cxn modelId="{9B297591-6DC3-4183-AD1F-9DB0EFEB9414}" type="presParOf" srcId="{5017095D-E4D7-4506-AF37-EABE2ECB4BFF}" destId="{0270B00B-67E2-4087-8623-B021D8D534A2}" srcOrd="0" destOrd="0" presId="urn:microsoft.com/office/officeart/2005/8/layout/hProcess7#2"/>
-    <dgm:cxn modelId="{C164AADA-F7C6-4136-BB8C-7D456CC82104}" type="presParOf" srcId="{5017095D-E4D7-4506-AF37-EABE2ECB4BFF}" destId="{867F511D-3889-40B5-B0D4-B932D3D07B3A}" srcOrd="1" destOrd="0" presId="urn:microsoft.com/office/officeart/2005/8/layout/hProcess7#2"/>
-    <dgm:cxn modelId="{027480DE-0CC3-4CD1-94A2-CF73A9C484BF}" type="presParOf" srcId="{5017095D-E4D7-4506-AF37-EABE2ECB4BFF}" destId="{49C47801-9D06-4219-B151-1ABD9B2258BA}" srcOrd="2" destOrd="0" presId="urn:microsoft.com/office/officeart/2005/8/layout/hProcess7#2"/>
-    <dgm:cxn modelId="{76DAF2FD-4C66-427A-8F2B-8BE3841E70EA}" type="presParOf" srcId="{8366E698-0BE8-4BFE-A2C6-F79806694B96}" destId="{D207F52D-79AD-4601-BF98-64A1A35E85C8}" srcOrd="3" destOrd="0" presId="urn:microsoft.com/office/officeart/2005/8/layout/hProcess7#2"/>
-    <dgm:cxn modelId="{B7046717-A887-46AA-96BB-02E1030D39A6}" type="presParOf" srcId="{8366E698-0BE8-4BFE-A2C6-F79806694B96}" destId="{3812B329-972F-4000-A4BB-F6CC90657A5F}" srcOrd="4" destOrd="0" presId="urn:microsoft.com/office/officeart/2005/8/layout/hProcess7#2"/>
-    <dgm:cxn modelId="{DFC2BED1-6B6D-4760-9E0E-34C8A432DF24}" type="presParOf" srcId="{3812B329-972F-4000-A4BB-F6CC90657A5F}" destId="{31142E6E-9155-46AE-8E4B-C604AB9A97FC}" srcOrd="0" destOrd="0" presId="urn:microsoft.com/office/officeart/2005/8/layout/hProcess7#2"/>
-    <dgm:cxn modelId="{ADC78377-ABF8-40CD-8465-62878E2F9233}" type="presParOf" srcId="{3812B329-972F-4000-A4BB-F6CC90657A5F}" destId="{1501C47B-5503-4FDD-9EE6-904ECCEA11A5}" srcOrd="1" destOrd="0" presId="urn:microsoft.com/office/officeart/2005/8/layout/hProcess7#2"/>
-    <dgm:cxn modelId="{828E6BBF-7451-4D40-8699-7EF0EB19416B}" type="presParOf" srcId="{3812B329-972F-4000-A4BB-F6CC90657A5F}" destId="{D26F5A96-635F-4098-A2E2-75A7CCF544F2}" srcOrd="2" destOrd="0" presId="urn:microsoft.com/office/officeart/2005/8/layout/hProcess7#2"/>
-    <dgm:cxn modelId="{EF6DD211-D2D9-4A33-9DBB-8A2619D3017F}" type="presParOf" srcId="{8366E698-0BE8-4BFE-A2C6-F79806694B96}" destId="{532B0251-4186-488A-9E5C-ABA8FDB5CB9F}" srcOrd="5" destOrd="0" presId="urn:microsoft.com/office/officeart/2005/8/layout/hProcess7#2"/>
-    <dgm:cxn modelId="{4A40AFF5-FDE7-447A-8336-0A5B7BAC1B7E}" type="presParOf" srcId="{8366E698-0BE8-4BFE-A2C6-F79806694B96}" destId="{4A1E65AB-D80F-40F7-AA98-D3B8D2D5EF13}" srcOrd="6" destOrd="0" presId="urn:microsoft.com/office/officeart/2005/8/layout/hProcess7#2"/>
-    <dgm:cxn modelId="{54639440-72A3-4CEA-A051-F5D91A2A80A9}" type="presParOf" srcId="{4A1E65AB-D80F-40F7-AA98-D3B8D2D5EF13}" destId="{E50D180E-9DFD-4506-882E-DD86D7660D05}" srcOrd="0" destOrd="0" presId="urn:microsoft.com/office/officeart/2005/8/layout/hProcess7#2"/>
-    <dgm:cxn modelId="{CEAB18D3-EBF6-4F6B-BDE3-D3E290C59728}" type="presParOf" srcId="{4A1E65AB-D80F-40F7-AA98-D3B8D2D5EF13}" destId="{855E896E-F448-4C26-91B9-F3CFFCC869A2}" srcOrd="1" destOrd="0" presId="urn:microsoft.com/office/officeart/2005/8/layout/hProcess7#2"/>
-    <dgm:cxn modelId="{75CC36B7-42A6-4D2D-AC4F-741460C71024}" type="presParOf" srcId="{4A1E65AB-D80F-40F7-AA98-D3B8D2D5EF13}" destId="{E09004B0-C3CB-4F30-92AA-D668AD88F6EE}" srcOrd="2" destOrd="0" presId="urn:microsoft.com/office/officeart/2005/8/layout/hProcess7#2"/>
-    <dgm:cxn modelId="{0B94FEA2-F8FC-4FA8-BB97-5958F5767875}" type="presParOf" srcId="{8366E698-0BE8-4BFE-A2C6-F79806694B96}" destId="{4782EAE6-59BD-4704-A5B9-212D5FFEA3EE}" srcOrd="7" destOrd="0" presId="urn:microsoft.com/office/officeart/2005/8/layout/hProcess7#2"/>
-    <dgm:cxn modelId="{4F0E24BC-85DC-43EC-AAE5-AC879127E83E}" type="presParOf" srcId="{8366E698-0BE8-4BFE-A2C6-F79806694B96}" destId="{3E37E3CF-054F-469A-9EBD-D195936F1FB7}" srcOrd="8" destOrd="0" presId="urn:microsoft.com/office/officeart/2005/8/layout/hProcess7#2"/>
-    <dgm:cxn modelId="{4775BB51-45A0-4C84-AE32-96A1CBE355EE}" type="presParOf" srcId="{3E37E3CF-054F-469A-9EBD-D195936F1FB7}" destId="{E9F6F7E8-D009-4A5D-8B9C-9E8B85A6B3C5}" srcOrd="0" destOrd="0" presId="urn:microsoft.com/office/officeart/2005/8/layout/hProcess7#2"/>
-    <dgm:cxn modelId="{7D81428F-34A3-4A9D-9C1C-5DE32E70AAC3}" type="presParOf" srcId="{3E37E3CF-054F-469A-9EBD-D195936F1FB7}" destId="{E02B2D52-0C83-4E01-99D7-43213764274F}" srcOrd="1" destOrd="0" presId="urn:microsoft.com/office/officeart/2005/8/layout/hProcess7#2"/>
-    <dgm:cxn modelId="{F4D310A0-26AD-4C69-B5E2-790A3C123DB9}" type="presParOf" srcId="{3E37E3CF-054F-469A-9EBD-D195936F1FB7}" destId="{9899998A-C245-40EC-9B1D-E65C0E2FCB33}" srcOrd="2" destOrd="0" presId="urn:microsoft.com/office/officeart/2005/8/layout/hProcess7#2"/>
-    <dgm:cxn modelId="{BA5214A2-1D09-47F0-B25B-5B7201DF41D6}" type="presParOf" srcId="{8366E698-0BE8-4BFE-A2C6-F79806694B96}" destId="{7DB5DA09-C7FF-407F-BC48-47D3008205AD}" srcOrd="9" destOrd="0" presId="urn:microsoft.com/office/officeart/2005/8/layout/hProcess7#2"/>
-    <dgm:cxn modelId="{DADC9A60-ED91-4A45-87ED-9FED29CBE444}" type="presParOf" srcId="{8366E698-0BE8-4BFE-A2C6-F79806694B96}" destId="{6887973C-1BAC-4C45-A2D7-B0AE5EC632FE}" srcOrd="10" destOrd="0" presId="urn:microsoft.com/office/officeart/2005/8/layout/hProcess7#2"/>
-    <dgm:cxn modelId="{D792E9EC-9636-4BD8-BD32-9A8F78436D0B}" type="presParOf" srcId="{6887973C-1BAC-4C45-A2D7-B0AE5EC632FE}" destId="{BAD28FD5-3B63-4D24-AC4F-04D1DE69BAD9}" srcOrd="0" destOrd="0" presId="urn:microsoft.com/office/officeart/2005/8/layout/hProcess7#2"/>
-    <dgm:cxn modelId="{E3DC3510-1C2C-404B-801B-8C2955F2BB9E}" type="presParOf" srcId="{6887973C-1BAC-4C45-A2D7-B0AE5EC632FE}" destId="{9DA29409-D2A8-47AD-83DD-33AE1C2BBAF0}" srcOrd="1" destOrd="0" presId="urn:microsoft.com/office/officeart/2005/8/layout/hProcess7#2"/>
-    <dgm:cxn modelId="{AC2C5D51-6D33-49D8-8528-AC5F9B920579}" type="presParOf" srcId="{6887973C-1BAC-4C45-A2D7-B0AE5EC632FE}" destId="{3084263A-A36A-492C-98AE-63D1F96A15BB}" srcOrd="2" destOrd="0" presId="urn:microsoft.com/office/officeart/2005/8/layout/hProcess7#2"/>
-    <dgm:cxn modelId="{9E1208FB-BD1E-4160-A165-078CE4058CE1}" type="presParOf" srcId="{8366E698-0BE8-4BFE-A2C6-F79806694B96}" destId="{FF7604F0-A8A5-41C2-AD34-A404D644C8DC}" srcOrd="11" destOrd="0" presId="urn:microsoft.com/office/officeart/2005/8/layout/hProcess7#2"/>
-    <dgm:cxn modelId="{384469AF-DF46-4D9A-9C20-990CE58C9B54}" type="presParOf" srcId="{8366E698-0BE8-4BFE-A2C6-F79806694B96}" destId="{90A76163-E18A-4A96-87A4-44D2F59A34B5}" srcOrd="12" destOrd="0" presId="urn:microsoft.com/office/officeart/2005/8/layout/hProcess7#2"/>
-    <dgm:cxn modelId="{46C09178-71D5-4F43-938B-D1405683302F}" type="presParOf" srcId="{90A76163-E18A-4A96-87A4-44D2F59A34B5}" destId="{CB8E8EF1-A948-4874-9147-9EE572CF7AB1}" srcOrd="0" destOrd="0" presId="urn:microsoft.com/office/officeart/2005/8/layout/hProcess7#2"/>
-    <dgm:cxn modelId="{0FD14621-6E1A-473E-AEA4-F28429C14ADB}" type="presParOf" srcId="{90A76163-E18A-4A96-87A4-44D2F59A34B5}" destId="{1F1EC849-E331-44F5-8450-393D400D46CA}" srcOrd="1" destOrd="0" presId="urn:microsoft.com/office/officeart/2005/8/layout/hProcess7#2"/>
-    <dgm:cxn modelId="{96D852E7-12CD-40E4-8680-8D0E267B0761}" type="presParOf" srcId="{90A76163-E18A-4A96-87A4-44D2F59A34B5}" destId="{85D2CA9B-EE17-4E76-A627-5346D1459B4A}" srcOrd="2" destOrd="0" presId="urn:microsoft.com/office/officeart/2005/8/layout/hProcess7#2"/>
-    <dgm:cxn modelId="{9116129B-E82B-4FBE-B78A-095DF1D01CFE}" type="presParOf" srcId="{8366E698-0BE8-4BFE-A2C6-F79806694B96}" destId="{756C0FC7-1463-4488-84E8-622AF4E1302F}" srcOrd="13" destOrd="0" presId="urn:microsoft.com/office/officeart/2005/8/layout/hProcess7#2"/>
-    <dgm:cxn modelId="{58612DA6-2209-449D-B8F1-4BE1FA496158}" type="presParOf" srcId="{8366E698-0BE8-4BFE-A2C6-F79806694B96}" destId="{DACEA1DC-0E9E-4430-BA44-5E8757F1D70B}" srcOrd="14" destOrd="0" presId="urn:microsoft.com/office/officeart/2005/8/layout/hProcess7#2"/>
-    <dgm:cxn modelId="{0EFFD862-A2EC-4743-9E51-D725C5645D2F}" type="presParOf" srcId="{DACEA1DC-0E9E-4430-BA44-5E8757F1D70B}" destId="{FD439A92-827A-43D0-8877-04A7A42BFA36}" srcOrd="0" destOrd="0" presId="urn:microsoft.com/office/officeart/2005/8/layout/hProcess7#2"/>
-    <dgm:cxn modelId="{8528C6F6-2141-4D5E-934A-68C9F7496300}" type="presParOf" srcId="{DACEA1DC-0E9E-4430-BA44-5E8757F1D70B}" destId="{E447E3B5-FF03-4575-8502-F7CABE0E70B4}" srcOrd="1" destOrd="0" presId="urn:microsoft.com/office/officeart/2005/8/layout/hProcess7#2"/>
-    <dgm:cxn modelId="{FD1E3764-4BEA-402F-9F7C-9DF69C5CB81C}" type="presParOf" srcId="{DACEA1DC-0E9E-4430-BA44-5E8757F1D70B}" destId="{569EEFDD-6CF4-42B5-A988-D0B48BD9A784}" srcOrd="2" destOrd="0" presId="urn:microsoft.com/office/officeart/2005/8/layout/hProcess7#2"/>
-    <dgm:cxn modelId="{E438BF6B-DFB4-44F1-BCA7-3970092AB504}" type="presParOf" srcId="{8366E698-0BE8-4BFE-A2C6-F79806694B96}" destId="{0724428E-A38F-4D15-B9E2-EEE6A90F1C70}" srcOrd="15" destOrd="0" presId="urn:microsoft.com/office/officeart/2005/8/layout/hProcess7#2"/>
-    <dgm:cxn modelId="{C388A866-8573-4BEC-9588-10821D2684DF}" type="presParOf" srcId="{8366E698-0BE8-4BFE-A2C6-F79806694B96}" destId="{D5474168-702F-4459-ACA0-9F26967F4158}" srcOrd="16" destOrd="0" presId="urn:microsoft.com/office/officeart/2005/8/layout/hProcess7#2"/>
-    <dgm:cxn modelId="{8F798879-CD19-4862-8AA1-54BFBBAFCAA3}" type="presParOf" srcId="{D5474168-702F-4459-ACA0-9F26967F4158}" destId="{4B9F647D-AD56-4FA6-933B-0915D510DA64}" srcOrd="0" destOrd="0" presId="urn:microsoft.com/office/officeart/2005/8/layout/hProcess7#2"/>
-    <dgm:cxn modelId="{28367E43-E1A5-4A11-930A-BECD92CF1AC7}" type="presParOf" srcId="{D5474168-702F-4459-ACA0-9F26967F4158}" destId="{6AE0728B-1DA7-4191-8786-F1CF87DD49BC}" srcOrd="1" destOrd="0" presId="urn:microsoft.com/office/officeart/2005/8/layout/hProcess7#2"/>
-    <dgm:cxn modelId="{1261D0C0-1376-4C4B-B32F-E4165613E83F}" type="presParOf" srcId="{D5474168-702F-4459-ACA0-9F26967F4158}" destId="{9DFA33AF-9799-4E61-AFAE-280C8479798D}" srcOrd="2" destOrd="0" presId="urn:microsoft.com/office/officeart/2005/8/layout/hProcess7#2"/>
-    <dgm:cxn modelId="{D2160BAB-455B-4047-BFDD-01F0FA04256F}" type="presParOf" srcId="{8366E698-0BE8-4BFE-A2C6-F79806694B96}" destId="{21C805A5-B39F-4CC1-8ACE-3F4D01DF2227}" srcOrd="17" destOrd="0" presId="urn:microsoft.com/office/officeart/2005/8/layout/hProcess7#2"/>
-    <dgm:cxn modelId="{ED2D9994-D027-4977-8729-61586A01BB6E}" type="presParOf" srcId="{8366E698-0BE8-4BFE-A2C6-F79806694B96}" destId="{C2937227-AA77-4DFC-87D5-33A9E0AD4DFF}" srcOrd="18" destOrd="0" presId="urn:microsoft.com/office/officeart/2005/8/layout/hProcess7#2"/>
-    <dgm:cxn modelId="{DD0A1736-4A14-4335-8857-16133220B298}" type="presParOf" srcId="{C2937227-AA77-4DFC-87D5-33A9E0AD4DFF}" destId="{84F88EA8-B5C1-4122-AEE2-DA5CF4F16B12}" srcOrd="0" destOrd="0" presId="urn:microsoft.com/office/officeart/2005/8/layout/hProcess7#2"/>
-    <dgm:cxn modelId="{200A1ACA-D8E5-4883-8004-2A1A4FDEB24B}" type="presParOf" srcId="{C2937227-AA77-4DFC-87D5-33A9E0AD4DFF}" destId="{7CB4D71E-4F74-482E-9F2C-E16495C5142D}" srcOrd="1" destOrd="0" presId="urn:microsoft.com/office/officeart/2005/8/layout/hProcess7#2"/>
-    <dgm:cxn modelId="{83FF61F7-9121-4B59-A14C-2EBC38E7B14D}" type="presParOf" srcId="{C2937227-AA77-4DFC-87D5-33A9E0AD4DFF}" destId="{BB3C9242-2BE8-4B88-A739-E04A7B971A11}" srcOrd="2" destOrd="0" presId="urn:microsoft.com/office/officeart/2005/8/layout/hProcess7#2"/>
-    <dgm:cxn modelId="{C2565C00-1321-4714-8771-B51859C9262B}" type="presParOf" srcId="{8366E698-0BE8-4BFE-A2C6-F79806694B96}" destId="{0877C94B-F828-44D2-A7EF-4B0C9A70C621}" srcOrd="19" destOrd="0" presId="urn:microsoft.com/office/officeart/2005/8/layout/hProcess7#2"/>
-    <dgm:cxn modelId="{7977E71C-8879-480A-8191-1CBE587AA52C}" type="presParOf" srcId="{8366E698-0BE8-4BFE-A2C6-F79806694B96}" destId="{10B6A55C-1F16-40FA-9D2F-910AFE4ECF9D}" srcOrd="20" destOrd="0" presId="urn:microsoft.com/office/officeart/2005/8/layout/hProcess7#2"/>
-    <dgm:cxn modelId="{D00FF2E2-ABEB-441C-864D-EBDBA182D72F}" type="presParOf" srcId="{10B6A55C-1F16-40FA-9D2F-910AFE4ECF9D}" destId="{C263BF44-01CC-477C-83C9-73A76F239AAB}" srcOrd="0" destOrd="0" presId="urn:microsoft.com/office/officeart/2005/8/layout/hProcess7#2"/>
-    <dgm:cxn modelId="{93657247-0D69-4234-B1BC-71352ABD08AD}" type="presParOf" srcId="{10B6A55C-1F16-40FA-9D2F-910AFE4ECF9D}" destId="{C70D1E8C-93FF-4EC2-B555-30B0637E30AA}" srcOrd="1" destOrd="0" presId="urn:microsoft.com/office/officeart/2005/8/layout/hProcess7#2"/>
-    <dgm:cxn modelId="{E80E42DD-417B-4BC3-BD89-590B43906F6B}" type="presParOf" srcId="{10B6A55C-1F16-40FA-9D2F-910AFE4ECF9D}" destId="{E57D7BCB-0A25-40FE-B4E7-D29D61086887}" srcOrd="2" destOrd="0" presId="urn:microsoft.com/office/officeart/2005/8/layout/hProcess7#2"/>
-    <dgm:cxn modelId="{08F4ACEE-AF5B-484E-AB55-ECDD23AB059D}" type="presParOf" srcId="{8366E698-0BE8-4BFE-A2C6-F79806694B96}" destId="{87CEA8D3-14D2-4C10-89F3-12DAA7AF98A8}" srcOrd="21" destOrd="0" presId="urn:microsoft.com/office/officeart/2005/8/layout/hProcess7#2"/>
-    <dgm:cxn modelId="{3A071F8B-1248-46FB-BA82-156D3A92382D}" type="presParOf" srcId="{8366E698-0BE8-4BFE-A2C6-F79806694B96}" destId="{FA8A6F99-6081-4B6C-9914-6ACE3D74A9A2}" srcOrd="22" destOrd="0" presId="urn:microsoft.com/office/officeart/2005/8/layout/hProcess7#2"/>
-    <dgm:cxn modelId="{8EA26E53-D211-4262-8FDA-45086C0B8877}" type="presParOf" srcId="{FA8A6F99-6081-4B6C-9914-6ACE3D74A9A2}" destId="{7A205B19-0973-48CA-8C56-7131ABAF498B}" srcOrd="0" destOrd="0" presId="urn:microsoft.com/office/officeart/2005/8/layout/hProcess7#2"/>
-    <dgm:cxn modelId="{70809ABE-EEDB-41BB-A1E2-13686CF0A25E}" type="presParOf" srcId="{FA8A6F99-6081-4B6C-9914-6ACE3D74A9A2}" destId="{F5EA375B-A518-4EB2-A622-EFBACDFBBAEA}" srcOrd="1" destOrd="0" presId="urn:microsoft.com/office/officeart/2005/8/layout/hProcess7#2"/>
-    <dgm:cxn modelId="{293D00C2-E386-4C3B-A4B1-45ED7A330B6C}" type="presParOf" srcId="{FA8A6F99-6081-4B6C-9914-6ACE3D74A9A2}" destId="{B95957A9-2E3C-42A7-A8CA-4FC28B1D4B1E}" srcOrd="2" destOrd="0" presId="urn:microsoft.com/office/officeart/2005/8/layout/hProcess7#2"/>
-    <dgm:cxn modelId="{88C7A3A9-B181-412B-AC79-43911D1C29C1}" type="presParOf" srcId="{8366E698-0BE8-4BFE-A2C6-F79806694B96}" destId="{E529589F-6A08-4139-BC71-AED9D0E8CDCD}" srcOrd="23" destOrd="0" presId="urn:microsoft.com/office/officeart/2005/8/layout/hProcess7#2"/>
-    <dgm:cxn modelId="{EB051B0B-8EB5-42CB-800C-964902DF4675}" type="presParOf" srcId="{8366E698-0BE8-4BFE-A2C6-F79806694B96}" destId="{582F0C05-B8FE-43FE-AF4B-DCDDFA4E7187}" srcOrd="24" destOrd="0" presId="urn:microsoft.com/office/officeart/2005/8/layout/hProcess7#2"/>
-    <dgm:cxn modelId="{50012CBD-14F4-43A3-BCE4-0A0FDF72EF7D}" type="presParOf" srcId="{582F0C05-B8FE-43FE-AF4B-DCDDFA4E7187}" destId="{01E07CBD-B951-40BC-90EF-F5FE3A092CD1}" srcOrd="0" destOrd="0" presId="urn:microsoft.com/office/officeart/2005/8/layout/hProcess7#2"/>
-    <dgm:cxn modelId="{871B5723-6ED7-4FDF-951F-F5853C1626FF}" type="presParOf" srcId="{582F0C05-B8FE-43FE-AF4B-DCDDFA4E7187}" destId="{540C52F0-7AA4-4EE4-A783-3779EE2EB8F4}" srcOrd="1" destOrd="0" presId="urn:microsoft.com/office/officeart/2005/8/layout/hProcess7#2"/>
-    <dgm:cxn modelId="{E0949B73-DAC3-44E6-B77B-42347C121D17}" type="presParOf" srcId="{582F0C05-B8FE-43FE-AF4B-DCDDFA4E7187}" destId="{D804D0C2-405C-4113-A720-7C741478D2AC}" srcOrd="2" destOrd="0" presId="urn:microsoft.com/office/officeart/2005/8/layout/hProcess7#2"/>
+    <dgm:cxn modelId="{A7B0D0E5-3128-4E70-887A-396AFA321348}" type="presOf" srcId="{88DA4697-4892-4C21-BFFE-76993CD75B4F}" destId="{9DFA33AF-9799-4E61-AFAE-280C8479798D}" srcOrd="0" destOrd="0" presId="urn:microsoft.com/office/officeart/2005/8/layout/hProcess7#2"/>
+    <dgm:cxn modelId="{FF94E2CB-D6B2-462F-9C22-2DB28C558641}" type="presParOf" srcId="{8366E698-0BE8-4BFE-A2C6-F79806694B96}" destId="{8C4EBED0-4A4E-407C-9D1F-EEC5B91691BD}" srcOrd="0" destOrd="0" presId="urn:microsoft.com/office/officeart/2005/8/layout/hProcess7#2"/>
+    <dgm:cxn modelId="{EA2AF740-8FD0-453D-95AD-E2D43C27C6F4}" type="presParOf" srcId="{8C4EBED0-4A4E-407C-9D1F-EEC5B91691BD}" destId="{784ADED4-D80A-4D0B-9474-BE81411A071F}" srcOrd="0" destOrd="0" presId="urn:microsoft.com/office/officeart/2005/8/layout/hProcess7#2"/>
+    <dgm:cxn modelId="{FA61E64C-BD22-45A4-8FBF-4C3C2C3D07CE}" type="presParOf" srcId="{8C4EBED0-4A4E-407C-9D1F-EEC5B91691BD}" destId="{80761329-00AA-419C-81FF-E675AEBD1DE5}" srcOrd="1" destOrd="0" presId="urn:microsoft.com/office/officeart/2005/8/layout/hProcess7#2"/>
+    <dgm:cxn modelId="{EF1C72A9-1CC6-4CED-A132-5EA6FBC63815}" type="presParOf" srcId="{8C4EBED0-4A4E-407C-9D1F-EEC5B91691BD}" destId="{9E1461C5-8A93-40AF-A35C-EA312405D36A}" srcOrd="2" destOrd="0" presId="urn:microsoft.com/office/officeart/2005/8/layout/hProcess7#2"/>
+    <dgm:cxn modelId="{B803D736-EAA8-4F3B-A483-C39F4FBFF40C}" type="presParOf" srcId="{8366E698-0BE8-4BFE-A2C6-F79806694B96}" destId="{8846961F-C73D-4228-8B0E-0B39F472E52C}" srcOrd="1" destOrd="0" presId="urn:microsoft.com/office/officeart/2005/8/layout/hProcess7#2"/>
+    <dgm:cxn modelId="{BC080C53-33CE-4B69-9127-AAA64C9747CA}" type="presParOf" srcId="{8366E698-0BE8-4BFE-A2C6-F79806694B96}" destId="{5017095D-E4D7-4506-AF37-EABE2ECB4BFF}" srcOrd="2" destOrd="0" presId="urn:microsoft.com/office/officeart/2005/8/layout/hProcess7#2"/>
+    <dgm:cxn modelId="{EBCEEEB0-B315-48DD-9319-066E87B07783}" type="presParOf" srcId="{5017095D-E4D7-4506-AF37-EABE2ECB4BFF}" destId="{0270B00B-67E2-4087-8623-B021D8D534A2}" srcOrd="0" destOrd="0" presId="urn:microsoft.com/office/officeart/2005/8/layout/hProcess7#2"/>
+    <dgm:cxn modelId="{C94A07F1-6F8F-46D3-8645-D8CF9659E2FF}" type="presParOf" srcId="{5017095D-E4D7-4506-AF37-EABE2ECB4BFF}" destId="{867F511D-3889-40B5-B0D4-B932D3D07B3A}" srcOrd="1" destOrd="0" presId="urn:microsoft.com/office/officeart/2005/8/layout/hProcess7#2"/>
+    <dgm:cxn modelId="{9BBF0A9A-28EE-4365-AE84-E269DC2979C0}" type="presParOf" srcId="{5017095D-E4D7-4506-AF37-EABE2ECB4BFF}" destId="{49C47801-9D06-4219-B151-1ABD9B2258BA}" srcOrd="2" destOrd="0" presId="urn:microsoft.com/office/officeart/2005/8/layout/hProcess7#2"/>
+    <dgm:cxn modelId="{8037CFD5-6F32-483F-88F2-B6830E5CAAC9}" type="presParOf" srcId="{8366E698-0BE8-4BFE-A2C6-F79806694B96}" destId="{D207F52D-79AD-4601-BF98-64A1A35E85C8}" srcOrd="3" destOrd="0" presId="urn:microsoft.com/office/officeart/2005/8/layout/hProcess7#2"/>
+    <dgm:cxn modelId="{6599B9CD-219C-47EE-95D9-0C83DBE97401}" type="presParOf" srcId="{8366E698-0BE8-4BFE-A2C6-F79806694B96}" destId="{3812B329-972F-4000-A4BB-F6CC90657A5F}" srcOrd="4" destOrd="0" presId="urn:microsoft.com/office/officeart/2005/8/layout/hProcess7#2"/>
+    <dgm:cxn modelId="{E5791D72-9A2A-4439-9B24-2AFD9FC0258B}" type="presParOf" srcId="{3812B329-972F-4000-A4BB-F6CC90657A5F}" destId="{31142E6E-9155-46AE-8E4B-C604AB9A97FC}" srcOrd="0" destOrd="0" presId="urn:microsoft.com/office/officeart/2005/8/layout/hProcess7#2"/>
+    <dgm:cxn modelId="{042463D0-D0EB-4DE1-B757-73F79E1D2344}" type="presParOf" srcId="{3812B329-972F-4000-A4BB-F6CC90657A5F}" destId="{1501C47B-5503-4FDD-9EE6-904ECCEA11A5}" srcOrd="1" destOrd="0" presId="urn:microsoft.com/office/officeart/2005/8/layout/hProcess7#2"/>
+    <dgm:cxn modelId="{95673D6E-9908-4455-823E-B78DCF9A6363}" type="presParOf" srcId="{3812B329-972F-4000-A4BB-F6CC90657A5F}" destId="{D26F5A96-635F-4098-A2E2-75A7CCF544F2}" srcOrd="2" destOrd="0" presId="urn:microsoft.com/office/officeart/2005/8/layout/hProcess7#2"/>
+    <dgm:cxn modelId="{A566EAB0-D1EC-4E71-A946-D4026EE3151A}" type="presParOf" srcId="{8366E698-0BE8-4BFE-A2C6-F79806694B96}" destId="{532B0251-4186-488A-9E5C-ABA8FDB5CB9F}" srcOrd="5" destOrd="0" presId="urn:microsoft.com/office/officeart/2005/8/layout/hProcess7#2"/>
+    <dgm:cxn modelId="{4EB23AFE-9CD1-487C-9766-C2D009380CEA}" type="presParOf" srcId="{8366E698-0BE8-4BFE-A2C6-F79806694B96}" destId="{4A1E65AB-D80F-40F7-AA98-D3B8D2D5EF13}" srcOrd="6" destOrd="0" presId="urn:microsoft.com/office/officeart/2005/8/layout/hProcess7#2"/>
+    <dgm:cxn modelId="{95A851AE-F52D-4013-BD1D-B1D2CF7EF6EA}" type="presParOf" srcId="{4A1E65AB-D80F-40F7-AA98-D3B8D2D5EF13}" destId="{E50D180E-9DFD-4506-882E-DD86D7660D05}" srcOrd="0" destOrd="0" presId="urn:microsoft.com/office/officeart/2005/8/layout/hProcess7#2"/>
+    <dgm:cxn modelId="{C8ED560A-9722-49D0-B8E2-3D332A033F9D}" type="presParOf" srcId="{4A1E65AB-D80F-40F7-AA98-D3B8D2D5EF13}" destId="{855E896E-F448-4C26-91B9-F3CFFCC869A2}" srcOrd="1" destOrd="0" presId="urn:microsoft.com/office/officeart/2005/8/layout/hProcess7#2"/>
+    <dgm:cxn modelId="{8A8A87F6-14D7-487F-9CF1-2EF12018A5B0}" type="presParOf" srcId="{4A1E65AB-D80F-40F7-AA98-D3B8D2D5EF13}" destId="{E09004B0-C3CB-4F30-92AA-D668AD88F6EE}" srcOrd="2" destOrd="0" presId="urn:microsoft.com/office/officeart/2005/8/layout/hProcess7#2"/>
+    <dgm:cxn modelId="{3DEABD5C-2144-4B39-9385-2A9FE6E76917}" type="presParOf" srcId="{8366E698-0BE8-4BFE-A2C6-F79806694B96}" destId="{4782EAE6-59BD-4704-A5B9-212D5FFEA3EE}" srcOrd="7" destOrd="0" presId="urn:microsoft.com/office/officeart/2005/8/layout/hProcess7#2"/>
+    <dgm:cxn modelId="{BB581F90-46A6-498F-B468-4877F8BEB4B9}" type="presParOf" srcId="{8366E698-0BE8-4BFE-A2C6-F79806694B96}" destId="{3E37E3CF-054F-469A-9EBD-D195936F1FB7}" srcOrd="8" destOrd="0" presId="urn:microsoft.com/office/officeart/2005/8/layout/hProcess7#2"/>
+    <dgm:cxn modelId="{57426A4D-A66E-4343-B44A-D2844D97A5DA}" type="presParOf" srcId="{3E37E3CF-054F-469A-9EBD-D195936F1FB7}" destId="{E9F6F7E8-D009-4A5D-8B9C-9E8B85A6B3C5}" srcOrd="0" destOrd="0" presId="urn:microsoft.com/office/officeart/2005/8/layout/hProcess7#2"/>
+    <dgm:cxn modelId="{162FE8AD-055D-4E90-934B-577B3F840136}" type="presParOf" srcId="{3E37E3CF-054F-469A-9EBD-D195936F1FB7}" destId="{E02B2D52-0C83-4E01-99D7-43213764274F}" srcOrd="1" destOrd="0" presId="urn:microsoft.com/office/officeart/2005/8/layout/hProcess7#2"/>
+    <dgm:cxn modelId="{60F3774A-AD91-4E1C-AE32-E0F06E62EDC4}" type="presParOf" srcId="{3E37E3CF-054F-469A-9EBD-D195936F1FB7}" destId="{9899998A-C245-40EC-9B1D-E65C0E2FCB33}" srcOrd="2" destOrd="0" presId="urn:microsoft.com/office/officeart/2005/8/layout/hProcess7#2"/>
+    <dgm:cxn modelId="{98CD0352-4351-4483-99DB-22DEA99B9227}" type="presParOf" srcId="{8366E698-0BE8-4BFE-A2C6-F79806694B96}" destId="{7DB5DA09-C7FF-407F-BC48-47D3008205AD}" srcOrd="9" destOrd="0" presId="urn:microsoft.com/office/officeart/2005/8/layout/hProcess7#2"/>
+    <dgm:cxn modelId="{C968ECEB-1A52-4BE4-B19C-0044B7B53868}" type="presParOf" srcId="{8366E698-0BE8-4BFE-A2C6-F79806694B96}" destId="{6887973C-1BAC-4C45-A2D7-B0AE5EC632FE}" srcOrd="10" destOrd="0" presId="urn:microsoft.com/office/officeart/2005/8/layout/hProcess7#2"/>
+    <dgm:cxn modelId="{7D11C45C-B747-4357-AE8D-66CD6312AFCF}" type="presParOf" srcId="{6887973C-1BAC-4C45-A2D7-B0AE5EC632FE}" destId="{BAD28FD5-3B63-4D24-AC4F-04D1DE69BAD9}" srcOrd="0" destOrd="0" presId="urn:microsoft.com/office/officeart/2005/8/layout/hProcess7#2"/>
+    <dgm:cxn modelId="{0B1816D3-A9C0-4B44-9B1B-422C1EB1BAA2}" type="presParOf" srcId="{6887973C-1BAC-4C45-A2D7-B0AE5EC632FE}" destId="{9DA29409-D2A8-47AD-83DD-33AE1C2BBAF0}" srcOrd="1" destOrd="0" presId="urn:microsoft.com/office/officeart/2005/8/layout/hProcess7#2"/>
+    <dgm:cxn modelId="{D3FC30F4-8141-43DB-B7C1-28223AA6F664}" type="presParOf" srcId="{6887973C-1BAC-4C45-A2D7-B0AE5EC632FE}" destId="{3084263A-A36A-492C-98AE-63D1F96A15BB}" srcOrd="2" destOrd="0" presId="urn:microsoft.com/office/officeart/2005/8/layout/hProcess7#2"/>
+    <dgm:cxn modelId="{4DFA1273-D58D-4E7D-9069-1A4F98ACF656}" type="presParOf" srcId="{8366E698-0BE8-4BFE-A2C6-F79806694B96}" destId="{FF7604F0-A8A5-41C2-AD34-A404D644C8DC}" srcOrd="11" destOrd="0" presId="urn:microsoft.com/office/officeart/2005/8/layout/hProcess7#2"/>
+    <dgm:cxn modelId="{01EE1FFA-1D26-4D77-9445-5AA68D4CCD6B}" type="presParOf" srcId="{8366E698-0BE8-4BFE-A2C6-F79806694B96}" destId="{90A76163-E18A-4A96-87A4-44D2F59A34B5}" srcOrd="12" destOrd="0" presId="urn:microsoft.com/office/officeart/2005/8/layout/hProcess7#2"/>
+    <dgm:cxn modelId="{EDE04D04-127D-47F2-BFAC-99B3C69F0C8B}" type="presParOf" srcId="{90A76163-E18A-4A96-87A4-44D2F59A34B5}" destId="{CB8E8EF1-A948-4874-9147-9EE572CF7AB1}" srcOrd="0" destOrd="0" presId="urn:microsoft.com/office/officeart/2005/8/layout/hProcess7#2"/>
+    <dgm:cxn modelId="{EDFD50B4-6C02-43F5-A577-E18B0971B6D7}" type="presParOf" srcId="{90A76163-E18A-4A96-87A4-44D2F59A34B5}" destId="{1F1EC849-E331-44F5-8450-393D400D46CA}" srcOrd="1" destOrd="0" presId="urn:microsoft.com/office/officeart/2005/8/layout/hProcess7#2"/>
+    <dgm:cxn modelId="{317A6FA3-E7DE-4254-AE87-DEA4ADAABD59}" type="presParOf" srcId="{90A76163-E18A-4A96-87A4-44D2F59A34B5}" destId="{85D2CA9B-EE17-4E76-A627-5346D1459B4A}" srcOrd="2" destOrd="0" presId="urn:microsoft.com/office/officeart/2005/8/layout/hProcess7#2"/>
+    <dgm:cxn modelId="{3E24FB74-7F40-4C52-B7A4-D0F39E844A2B}" type="presParOf" srcId="{8366E698-0BE8-4BFE-A2C6-F79806694B96}" destId="{756C0FC7-1463-4488-84E8-622AF4E1302F}" srcOrd="13" destOrd="0" presId="urn:microsoft.com/office/officeart/2005/8/layout/hProcess7#2"/>
+    <dgm:cxn modelId="{DD1D2BA7-72D2-4AE0-BE98-3EA235EBEA54}" type="presParOf" srcId="{8366E698-0BE8-4BFE-A2C6-F79806694B96}" destId="{DACEA1DC-0E9E-4430-BA44-5E8757F1D70B}" srcOrd="14" destOrd="0" presId="urn:microsoft.com/office/officeart/2005/8/layout/hProcess7#2"/>
+    <dgm:cxn modelId="{09854B9E-3355-4466-B14E-BBCA6E014999}" type="presParOf" srcId="{DACEA1DC-0E9E-4430-BA44-5E8757F1D70B}" destId="{FD439A92-827A-43D0-8877-04A7A42BFA36}" srcOrd="0" destOrd="0" presId="urn:microsoft.com/office/officeart/2005/8/layout/hProcess7#2"/>
+    <dgm:cxn modelId="{B0FABD10-00C0-4378-9DBA-3D93C11B4F4F}" type="presParOf" srcId="{DACEA1DC-0E9E-4430-BA44-5E8757F1D70B}" destId="{E447E3B5-FF03-4575-8502-F7CABE0E70B4}" srcOrd="1" destOrd="0" presId="urn:microsoft.com/office/officeart/2005/8/layout/hProcess7#2"/>
+    <dgm:cxn modelId="{FC8139F2-3C5F-42A9-BED0-A8F519C2D3B1}" type="presParOf" srcId="{DACEA1DC-0E9E-4430-BA44-5E8757F1D70B}" destId="{569EEFDD-6CF4-42B5-A988-D0B48BD9A784}" srcOrd="2" destOrd="0" presId="urn:microsoft.com/office/officeart/2005/8/layout/hProcess7#2"/>
+    <dgm:cxn modelId="{D0F2549A-1A3B-4466-B16A-570FDDA37AD2}" type="presParOf" srcId="{8366E698-0BE8-4BFE-A2C6-F79806694B96}" destId="{0724428E-A38F-4D15-B9E2-EEE6A90F1C70}" srcOrd="15" destOrd="0" presId="urn:microsoft.com/office/officeart/2005/8/layout/hProcess7#2"/>
+    <dgm:cxn modelId="{6F43FD2D-58A8-4F20-AE87-86A008CE8F63}" type="presParOf" srcId="{8366E698-0BE8-4BFE-A2C6-F79806694B96}" destId="{D5474168-702F-4459-ACA0-9F26967F4158}" srcOrd="16" destOrd="0" presId="urn:microsoft.com/office/officeart/2005/8/layout/hProcess7#2"/>
+    <dgm:cxn modelId="{2ECE2F2F-C816-454A-A833-E1370C169305}" type="presParOf" srcId="{D5474168-702F-4459-ACA0-9F26967F4158}" destId="{4B9F647D-AD56-4FA6-933B-0915D510DA64}" srcOrd="0" destOrd="0" presId="urn:microsoft.com/office/officeart/2005/8/layout/hProcess7#2"/>
+    <dgm:cxn modelId="{7699B44F-C72D-4593-B5DE-8881F19F0918}" type="presParOf" srcId="{D5474168-702F-4459-ACA0-9F26967F4158}" destId="{6AE0728B-1DA7-4191-8786-F1CF87DD49BC}" srcOrd="1" destOrd="0" presId="urn:microsoft.com/office/officeart/2005/8/layout/hProcess7#2"/>
+    <dgm:cxn modelId="{82BC49F4-9213-4FF1-BA88-83A3E5905EDA}" type="presParOf" srcId="{D5474168-702F-4459-ACA0-9F26967F4158}" destId="{9DFA33AF-9799-4E61-AFAE-280C8479798D}" srcOrd="2" destOrd="0" presId="urn:microsoft.com/office/officeart/2005/8/layout/hProcess7#2"/>
+    <dgm:cxn modelId="{8946D9F1-C9BE-4828-86D9-734EC1347509}" type="presParOf" srcId="{8366E698-0BE8-4BFE-A2C6-F79806694B96}" destId="{21C805A5-B39F-4CC1-8ACE-3F4D01DF2227}" srcOrd="17" destOrd="0" presId="urn:microsoft.com/office/officeart/2005/8/layout/hProcess7#2"/>
+    <dgm:cxn modelId="{891AD304-4A3E-4E11-B9B4-EF8D76575561}" type="presParOf" srcId="{8366E698-0BE8-4BFE-A2C6-F79806694B96}" destId="{C2937227-AA77-4DFC-87D5-33A9E0AD4DFF}" srcOrd="18" destOrd="0" presId="urn:microsoft.com/office/officeart/2005/8/layout/hProcess7#2"/>
+    <dgm:cxn modelId="{74E96F24-F172-4D52-8639-AF5FAAFC9103}" type="presParOf" srcId="{C2937227-AA77-4DFC-87D5-33A9E0AD4DFF}" destId="{84F88EA8-B5C1-4122-AEE2-DA5CF4F16B12}" srcOrd="0" destOrd="0" presId="urn:microsoft.com/office/officeart/2005/8/layout/hProcess7#2"/>
+    <dgm:cxn modelId="{8D3AEF2A-8637-4B19-BB91-3367E3DD0F8F}" type="presParOf" srcId="{C2937227-AA77-4DFC-87D5-33A9E0AD4DFF}" destId="{7CB4D71E-4F74-482E-9F2C-E16495C5142D}" srcOrd="1" destOrd="0" presId="urn:microsoft.com/office/officeart/2005/8/layout/hProcess7#2"/>
+    <dgm:cxn modelId="{D2054C3B-6F3D-45D3-9B9F-7BBC4381AD06}" type="presParOf" srcId="{C2937227-AA77-4DFC-87D5-33A9E0AD4DFF}" destId="{BB3C9242-2BE8-4B88-A739-E04A7B971A11}" srcOrd="2" destOrd="0" presId="urn:microsoft.com/office/officeart/2005/8/layout/hProcess7#2"/>
+    <dgm:cxn modelId="{E7F8190F-2CFC-4F1A-B4D2-326814EAE879}" type="presParOf" srcId="{8366E698-0BE8-4BFE-A2C6-F79806694B96}" destId="{0877C94B-F828-44D2-A7EF-4B0C9A70C621}" srcOrd="19" destOrd="0" presId="urn:microsoft.com/office/officeart/2005/8/layout/hProcess7#2"/>
+    <dgm:cxn modelId="{E0A8D36D-0877-4976-966E-F306C1A8557E}" type="presParOf" srcId="{8366E698-0BE8-4BFE-A2C6-F79806694B96}" destId="{10B6A55C-1F16-40FA-9D2F-910AFE4ECF9D}" srcOrd="20" destOrd="0" presId="urn:microsoft.com/office/officeart/2005/8/layout/hProcess7#2"/>
+    <dgm:cxn modelId="{0B0ADCD7-7758-4C69-86B1-48339E792639}" type="presParOf" srcId="{10B6A55C-1F16-40FA-9D2F-910AFE4ECF9D}" destId="{C263BF44-01CC-477C-83C9-73A76F239AAB}" srcOrd="0" destOrd="0" presId="urn:microsoft.com/office/officeart/2005/8/layout/hProcess7#2"/>
+    <dgm:cxn modelId="{0AE11EA8-90BF-436F-BFBC-EAA9105A130B}" type="presParOf" srcId="{10B6A55C-1F16-40FA-9D2F-910AFE4ECF9D}" destId="{C70D1E8C-93FF-4EC2-B555-30B0637E30AA}" srcOrd="1" destOrd="0" presId="urn:microsoft.com/office/officeart/2005/8/layout/hProcess7#2"/>
+    <dgm:cxn modelId="{9C14BD7F-8F2E-4548-92B8-E744E77D8483}" type="presParOf" srcId="{10B6A55C-1F16-40FA-9D2F-910AFE4ECF9D}" destId="{E57D7BCB-0A25-40FE-B4E7-D29D61086887}" srcOrd="2" destOrd="0" presId="urn:microsoft.com/office/officeart/2005/8/layout/hProcess7#2"/>
+    <dgm:cxn modelId="{5061F017-4EE9-43CC-9C22-236F4FE12476}" type="presParOf" srcId="{8366E698-0BE8-4BFE-A2C6-F79806694B96}" destId="{87CEA8D3-14D2-4C10-89F3-12DAA7AF98A8}" srcOrd="21" destOrd="0" presId="urn:microsoft.com/office/officeart/2005/8/layout/hProcess7#2"/>
+    <dgm:cxn modelId="{35FD9DEC-4EA2-4C95-A13A-1F664BC8C279}" type="presParOf" srcId="{8366E698-0BE8-4BFE-A2C6-F79806694B96}" destId="{FA8A6F99-6081-4B6C-9914-6ACE3D74A9A2}" srcOrd="22" destOrd="0" presId="urn:microsoft.com/office/officeart/2005/8/layout/hProcess7#2"/>
+    <dgm:cxn modelId="{D5935D3C-C0C3-4181-84F6-0381062FA560}" type="presParOf" srcId="{FA8A6F99-6081-4B6C-9914-6ACE3D74A9A2}" destId="{7A205B19-0973-48CA-8C56-7131ABAF498B}" srcOrd="0" destOrd="0" presId="urn:microsoft.com/office/officeart/2005/8/layout/hProcess7#2"/>
+    <dgm:cxn modelId="{D74756F4-4169-4C39-B74B-2546CB6DC9FF}" type="presParOf" srcId="{FA8A6F99-6081-4B6C-9914-6ACE3D74A9A2}" destId="{F5EA375B-A518-4EB2-A622-EFBACDFBBAEA}" srcOrd="1" destOrd="0" presId="urn:microsoft.com/office/officeart/2005/8/layout/hProcess7#2"/>
+    <dgm:cxn modelId="{7774C1B2-DA5C-4C1B-9160-F821F9C89363}" type="presParOf" srcId="{FA8A6F99-6081-4B6C-9914-6ACE3D74A9A2}" destId="{B95957A9-2E3C-42A7-A8CA-4FC28B1D4B1E}" srcOrd="2" destOrd="0" presId="urn:microsoft.com/office/officeart/2005/8/layout/hProcess7#2"/>
+    <dgm:cxn modelId="{7CDCF7F2-12F7-450D-B638-8A53867D4367}" type="presParOf" srcId="{8366E698-0BE8-4BFE-A2C6-F79806694B96}" destId="{E529589F-6A08-4139-BC71-AED9D0E8CDCD}" srcOrd="23" destOrd="0" presId="urn:microsoft.com/office/officeart/2005/8/layout/hProcess7#2"/>
+    <dgm:cxn modelId="{755423F9-15C0-4A77-8343-2FB4ACB07594}" type="presParOf" srcId="{8366E698-0BE8-4BFE-A2C6-F79806694B96}" destId="{582F0C05-B8FE-43FE-AF4B-DCDDFA4E7187}" srcOrd="24" destOrd="0" presId="urn:microsoft.com/office/officeart/2005/8/layout/hProcess7#2"/>
+    <dgm:cxn modelId="{C79BD274-2511-4E7D-A850-F57C02FE0225}" type="presParOf" srcId="{582F0C05-B8FE-43FE-AF4B-DCDDFA4E7187}" destId="{01E07CBD-B951-40BC-90EF-F5FE3A092CD1}" srcOrd="0" destOrd="0" presId="urn:microsoft.com/office/officeart/2005/8/layout/hProcess7#2"/>
+    <dgm:cxn modelId="{2648E057-DA74-450C-B62A-8B5769808242}" type="presParOf" srcId="{582F0C05-B8FE-43FE-AF4B-DCDDFA4E7187}" destId="{540C52F0-7AA4-4EE4-A783-3779EE2EB8F4}" srcOrd="1" destOrd="0" presId="urn:microsoft.com/office/officeart/2005/8/layout/hProcess7#2"/>
+    <dgm:cxn modelId="{4C2FDFFA-97F4-42CB-B1E3-8B8BF7AD122D}" type="presParOf" srcId="{582F0C05-B8FE-43FE-AF4B-DCDDFA4E7187}" destId="{D804D0C2-405C-4113-A720-7C741478D2AC}" srcOrd="2" destOrd="0" presId="urn:microsoft.com/office/officeart/2005/8/layout/hProcess7#2"/>
   </dgm:cxnLst>
   <dgm:bg/>
   <dgm:whole/>
@@ -37822,7 +38482,7 @@
 </file>
 
 <file path=customXml/itemProps2.xml><?xml version="1.0" encoding="utf-8"?>
-<ds:datastoreItem xmlns:ds="http://schemas.openxmlformats.org/officeDocument/2006/customXml" ds:itemID="{1EEF8D92-7D2F-428F-987E-5A75FF61723E}">
+<ds:datastoreItem xmlns:ds="http://schemas.openxmlformats.org/officeDocument/2006/customXml" ds:itemID="{C28ADFF4-7789-4277-A048-EC80A7AC185C}">
   <ds:schemaRefs>
     <ds:schemaRef ds:uri="http://schemas.openxmlformats.org/officeDocument/2006/bibliography"/>
   </ds:schemaRefs>

</xml_diff>

<commit_message>
The latest version of the specification and first official public version.
</commit_message>
<xml_diff>
--- a/doc/ADV File Formats v2.0.docx
+++ b/doc/ADV File Formats v2.0.docx
@@ -38,16 +38,51 @@
         <w:t xml:space="preserve">0 </w:t>
       </w:r>
       <w:r>
-        <w:t xml:space="preserve">(Final </w:t>
-      </w:r>
-      <w:r>
-        <w:t>Draft</w:t>
-      </w:r>
-      <w:r>
-        <w:t>)</w:t>
-      </w:r>
-      <w:r>
-        <w:t xml:space="preserve"> Specification</w:t>
+        <w:t>Specification</w:t>
+      </w:r>
+      <w:r>
+        <w:t xml:space="preserve"> </w:t>
+      </w:r>
+    </w:p>
+    <w:p>
+      <w:pPr>
+        <w:pStyle w:val="Heading5"/>
+        <w:jc w:val="center"/>
+      </w:pPr>
+      <w:r>
+        <w:rPr>
+          <w:sz w:val="16"/>
+          <w:szCs w:val="16"/>
+        </w:rPr>
+        <w:t>26</w:t>
+      </w:r>
+      <w:r>
+        <w:rPr>
+          <w:sz w:val="16"/>
+          <w:szCs w:val="16"/>
+        </w:rPr>
+        <w:t>-</w:t>
+      </w:r>
+      <w:r>
+        <w:rPr>
+          <w:sz w:val="16"/>
+          <w:szCs w:val="16"/>
+        </w:rPr>
+        <w:t>Sep</w:t>
+      </w:r>
+      <w:r>
+        <w:rPr>
+          <w:sz w:val="16"/>
+          <w:szCs w:val="16"/>
+        </w:rPr>
+        <w:t>-</w:t>
+      </w:r>
+      <w:r>
+        <w:rPr>
+          <w:sz w:val="16"/>
+          <w:szCs w:val="16"/>
+        </w:rPr>
+        <w:t>2016</w:t>
       </w:r>
     </w:p>
     <w:p>
@@ -291,13 +326,10 @@
         <w:t xml:space="preserve"> </w:t>
       </w:r>
       <w:r>
-        <w:t xml:space="preserve">open file formats are developed by the ADV Standard Working Group </w:t>
-      </w:r>
-      <w:r>
-        <w:t xml:space="preserve">which includes the </w:t>
-      </w:r>
-      <w:r>
-        <w:t>following members</w:t>
+        <w:t>open file formats are developed by the ADV Standard Working Group</w:t>
+      </w:r>
+      <w:r>
+        <w:t xml:space="preserve">. The following people have made contributions to the project </w:t>
       </w:r>
       <w:r>
         <w:t>:</w:t>
@@ -305,18 +337,172 @@
       <w:r>
         <w:t xml:space="preserve"> </w:t>
       </w:r>
+      <w:r>
+        <w:t xml:space="preserve"> </w:t>
+      </w:r>
+      <w:proofErr w:type="spellStart"/>
+      <w:r>
+        <w:t>Hristo</w:t>
+      </w:r>
+      <w:proofErr w:type="spellEnd"/>
+      <w:r>
+        <w:t xml:space="preserve"> Pavlov (</w:t>
+      </w:r>
+      <w:proofErr w:type="spellStart"/>
+      <w:r>
+        <w:t>Tangra</w:t>
+      </w:r>
+      <w:proofErr w:type="spellEnd"/>
+      <w:r>
+        <w:t xml:space="preserve"> Observatory, </w:t>
+      </w:r>
+      <w:proofErr w:type="spellStart"/>
+      <w:r>
+        <w:lastRenderedPageBreak/>
+        <w:t>Tangra</w:t>
+      </w:r>
+      <w:proofErr w:type="spellEnd"/>
+      <w:r>
+        <w:t xml:space="preserve">, </w:t>
+      </w:r>
+      <w:proofErr w:type="spellStart"/>
+      <w:r>
+        <w:t>OccultWatcher</w:t>
+      </w:r>
+      <w:proofErr w:type="spellEnd"/>
+      <w:r>
+        <w:t xml:space="preserve">, </w:t>
+      </w:r>
+      <w:proofErr w:type="spellStart"/>
+      <w:r>
+        <w:t>OccuRec</w:t>
+      </w:r>
+      <w:proofErr w:type="spellEnd"/>
+      <w:r>
+        <w:t>, ADVS</w:t>
+      </w:r>
+      <w:r>
+        <w:t xml:space="preserve">, Tony Barry (IOTA-VTI, ADVS) </w:t>
+      </w:r>
+      <w:r>
+        <w:t xml:space="preserve">, </w:t>
+      </w:r>
+      <w:r>
+        <w:t xml:space="preserve">James </w:t>
+      </w:r>
+      <w:proofErr w:type="spellStart"/>
+      <w:r>
+        <w:t>Fidell</w:t>
+      </w:r>
+      <w:proofErr w:type="spellEnd"/>
+      <w:r>
+        <w:t xml:space="preserve"> (</w:t>
+      </w:r>
+      <w:proofErr w:type="spellStart"/>
+      <w:r>
+        <w:t>oaCapture</w:t>
+      </w:r>
+      <w:proofErr w:type="spellEnd"/>
+      <w:r>
+        <w:t xml:space="preserve">), </w:t>
+      </w:r>
+      <w:r>
+        <w:t xml:space="preserve">Chris Garry (SER Player, PIPP), </w:t>
+      </w:r>
+      <w:r>
+        <w:t xml:space="preserve">Dave </w:t>
+      </w:r>
+      <w:proofErr w:type="spellStart"/>
+      <w:r>
+        <w:t>Gault</w:t>
+      </w:r>
+      <w:proofErr w:type="spellEnd"/>
+      <w:r>
+        <w:t xml:space="preserve"> (</w:t>
+      </w:r>
+      <w:proofErr w:type="spellStart"/>
+      <w:r>
+        <w:t>Kuriwa</w:t>
+      </w:r>
+      <w:proofErr w:type="spellEnd"/>
+      <w:r>
+        <w:t xml:space="preserve"> Observatory, ADVS)</w:t>
+      </w:r>
+      <w:r>
+        <w:t xml:space="preserve"> </w:t>
+      </w:r>
+      <w:r>
+        <w:t xml:space="preserve">, Bruce </w:t>
+      </w:r>
+      <w:proofErr w:type="spellStart"/>
+      <w:r>
+        <w:t>Holenstein</w:t>
+      </w:r>
+      <w:proofErr w:type="spellEnd"/>
+      <w:r>
+        <w:t xml:space="preserve">, </w:t>
+      </w:r>
+      <w:r>
+        <w:t xml:space="preserve">Frederic </w:t>
+      </w:r>
+      <w:proofErr w:type="spellStart"/>
+      <w:r>
+        <w:t>Jabet</w:t>
+      </w:r>
+      <w:proofErr w:type="spellEnd"/>
+      <w:r>
+        <w:t xml:space="preserve"> (</w:t>
+      </w:r>
+      <w:proofErr w:type="spellStart"/>
+      <w:r>
+        <w:t>A</w:t>
+      </w:r>
+      <w:r>
+        <w:t>iry</w:t>
+      </w:r>
+      <w:r>
+        <w:t>L</w:t>
+      </w:r>
+      <w:r>
+        <w:t>ab</w:t>
+      </w:r>
+      <w:proofErr w:type="spellEnd"/>
+      <w:r>
+        <w:t>)</w:t>
+      </w:r>
+      <w:r>
+        <w:t xml:space="preserve">, </w:t>
+      </w:r>
+      <w:r>
+        <w:t xml:space="preserve">Emil </w:t>
+      </w:r>
+      <w:proofErr w:type="spellStart"/>
+      <w:r>
+        <w:t>Kraaikamp</w:t>
+      </w:r>
+      <w:proofErr w:type="spellEnd"/>
+      <w:r>
+        <w:t xml:space="preserve"> (</w:t>
+      </w:r>
+      <w:proofErr w:type="spellStart"/>
+      <w:r>
+        <w:t>AutoStakkert</w:t>
+      </w:r>
+      <w:proofErr w:type="spellEnd"/>
+      <w:r>
+        <w:t xml:space="preserve">), </w:t>
+      </w:r>
+      <w:r>
+        <w:t xml:space="preserve">Thierry </w:t>
+      </w:r>
+      <w:proofErr w:type="spellStart"/>
+      <w:r>
+        <w:t>Midavaine</w:t>
+      </w:r>
+      <w:proofErr w:type="spellEnd"/>
     </w:p>
     <w:p>
       <w:r>
-        <w:rPr>
-          <w:highlight w:val="yellow"/>
-        </w:rPr>
-        <w:t>TODO: List names and affiliations of all member of the group</w:t>
-      </w:r>
-    </w:p>
-    <w:p>
-      <w:r>
-        <w:lastRenderedPageBreak/>
         <w:t xml:space="preserve">A set of libraries to read and write in ADV format is maintained at </w:t>
       </w:r>
       <w:hyperlink r:id="rId9" w:history="1">
@@ -1146,18 +1332,159 @@
     </w:p>
     <w:p>
       <w:r>
+        <w:t xml:space="preserve">The </w:t>
+      </w:r>
+      <w:r>
+        <w:t xml:space="preserve">information </w:t>
+      </w:r>
+      <w:r>
+        <w:t xml:space="preserve">recorded </w:t>
+      </w:r>
+      <w:r>
+        <w:t xml:space="preserve">in the file is saved in </w:t>
+      </w:r>
+      <w:r>
+        <w:rPr>
+          <w:i/>
+        </w:rPr>
+        <w:t>data streams</w:t>
+      </w:r>
+      <w:r>
+        <w:rPr>
+          <w:i/>
+        </w:rPr>
+        <w:t>. Data streams</w:t>
+      </w:r>
+      <w:r>
+        <w:t xml:space="preserve"> have the same </w:t>
+      </w:r>
+      <w:r>
+        <w:rPr>
+          <w:i/>
+        </w:rPr>
+        <w:t>data structure</w:t>
+      </w:r>
+      <w:r>
+        <w:t xml:space="preserve"> but d</w:t>
+      </w:r>
+      <w:r>
+        <w:t xml:space="preserve">ifferent </w:t>
+      </w:r>
+      <w:r>
+        <w:rPr>
+          <w:i/>
+        </w:rPr>
+        <w:t>data streams</w:t>
+      </w:r>
+      <w:r>
+        <w:t xml:space="preserve"> can be used for storing different types of </w:t>
+      </w:r>
+      <w:r>
+        <w:rPr>
+          <w:i/>
+        </w:rPr>
+        <w:t>data frames</w:t>
+      </w:r>
+      <w:r>
+        <w:t xml:space="preserve"> or</w:t>
+      </w:r>
+      <w:r>
+        <w:t xml:space="preserve"> </w:t>
+      </w:r>
+      <w:r>
+        <w:rPr>
+          <w:i/>
+        </w:rPr>
+        <w:t xml:space="preserve">data </w:t>
+      </w:r>
+      <w:r>
+        <w:rPr>
+          <w:i/>
+        </w:rPr>
+        <w:lastRenderedPageBreak/>
+        <w:t>frames</w:t>
+      </w:r>
+      <w:r>
+        <w:t xml:space="preserve"> acquired at </w:t>
+      </w:r>
+      <w:r>
+        <w:t>separate</w:t>
+      </w:r>
+      <w:r>
+        <w:t xml:space="preserve"> time period</w:t>
+      </w:r>
+      <w:r>
+        <w:t>s</w:t>
+      </w:r>
+      <w:r>
+        <w:t xml:space="preserve">. </w:t>
+      </w:r>
+      <w:r>
+        <w:rPr>
+          <w:i/>
+        </w:rPr>
+        <w:t>Data streams</w:t>
+      </w:r>
+      <w:r>
+        <w:t xml:space="preserve"> present a way for </w:t>
+      </w:r>
+      <w:r>
+        <w:t xml:space="preserve">adding an additional </w:t>
+      </w:r>
+      <w:r>
+        <w:t>structur</w:t>
+      </w:r>
+      <w:r>
+        <w:t xml:space="preserve">e to </w:t>
+      </w:r>
+      <w:r>
+        <w:t>the recording</w:t>
+      </w:r>
+      <w:r>
+        <w:t>.</w:t>
+      </w:r>
+      <w:r>
+        <w:t xml:space="preserve"> </w:t>
+      </w:r>
+      <w:r>
+        <w:t xml:space="preserve">They </w:t>
+      </w:r>
+      <w:r>
+        <w:t>are defined by their</w:t>
+      </w:r>
+      <w:r>
+        <w:t xml:space="preserve"> names</w:t>
+      </w:r>
+      <w:r>
+        <w:t xml:space="preserve"> and </w:t>
+      </w:r>
+      <w:r>
+        <w:t xml:space="preserve">optionally </w:t>
+      </w:r>
+      <w:r>
+        <w:t xml:space="preserve">associated </w:t>
+      </w:r>
+      <w:r>
+        <w:t>metadata.</w:t>
+      </w:r>
+      <w:r>
+        <w:t xml:space="preserve">   </w:t>
+      </w:r>
+    </w:p>
+    <w:p>
+      <w:r>
         <w:rPr>
           <w:noProof/>
           <w:lang w:eastAsia="en-AU"/>
         </w:rPr>
         <w:pict>
-          <v:group id="_x0000_s1131" style="position:absolute;margin-left:1.55pt;margin-top:69.3pt;width:396.2pt;height:91.9pt;z-index:251695104" coordorigin="1448,13201" coordsize="7924,1838">
-            <v:rect id="_x0000_s1026" style="position:absolute;left:1448;top:13201;width:7924;height:1838"/>
-            <v:roundrect id="_x0000_s1027" style="position:absolute;left:1607;top:13319;width:7542;height:764" arcsize="10923f" fillcolor="#95b3d7 [1940]" strokecolor="#4f81bd [3204]" strokeweight="1pt">
+          <v:group id="_x0000_s1179" style="position:absolute;margin-left:3.45pt;margin-top:6.2pt;width:396.2pt;height:91.9pt;z-index:251682816" coordorigin="1448,13201" coordsize="7924,1838">
+            <v:rect id="_x0000_s1180" style="position:absolute;left:1448;top:13201;width:7924;height:1838"/>
+            <v:roundrect id="_x0000_s1181" style="position:absolute;left:1607;top:13319;width:7542;height:764" arcsize="10923f" fillcolor="#95b3d7 [1940]" strokecolor="#4f81bd [3204]" strokeweight="1pt">
               <v:fill color2="#4f81bd [3204]" focus="50%" type="gradient"/>
               <v:shadow on="t" type="perspective" color="#243f60 [1604]" offset="1pt" offset2="-3pt"/>
             </v:roundrect>
-            <v:roundrect id="_x0000_s1028" style="position:absolute;left:1607;top:14179;width:7542;height:764" arcsize="10923f" fillcolor="#95b3d7 [1940]" strokecolor="#95b3d7 [1940]" strokeweight="1pt">
+            <v:roundrect id="_x0000_s1182" style="position:absolute;left:1607;top:14179;width:7542;height:764" arcsize="10923f" fillcolor="#95b3d7 [1940]" strokecolor="#95b3d7 [1940]" strokeweight="1pt">
               <v:fill color2="#dbe5f1 [660]" angle="-45" focus="-50%" type="gradient"/>
               <v:shadow on="t" type="perspective" color="#243f60 [1604]" opacity=".5" offset="1pt" offset2="-3pt"/>
             </v:roundrect>
@@ -1165,7 +1492,7 @@
               <v:stroke joinstyle="miter"/>
               <v:path gradientshapeok="t" o:connecttype="rect"/>
             </v:shapetype>
-            <v:shape id="_x0000_s1083" type="#_x0000_t202" style="position:absolute;left:7766;top:13502;width:1177;height:406">
+            <v:shape id="_x0000_s1183" type="#_x0000_t202" style="position:absolute;left:7766;top:13502;width:1177;height:406">
               <v:textbox>
                 <w:txbxContent>
                   <w:p>
@@ -1176,7 +1503,7 @@
                 </w:txbxContent>
               </v:textbox>
             </v:shape>
-            <v:shape id="_x0000_s1084" type="#_x0000_t202" style="position:absolute;left:7766;top:14370;width:1177;height:406">
+            <v:shape id="_x0000_s1184" type="#_x0000_t202" style="position:absolute;left:7766;top:14370;width:1177;height:406">
               <v:textbox>
                 <w:txbxContent>
                   <w:p>
@@ -1187,122 +1514,122 @@
                 </w:txbxContent>
               </v:textbox>
             </v:shape>
-            <v:group id="_x0000_s1095" style="position:absolute;left:1790;top:13478;width:1066;height:462" coordorigin="1790,13478" coordsize="1066,462">
-              <v:rect id="_x0000_s1029" style="position:absolute;left:1790;top:13478;width:1066;height:462"/>
-              <v:rect id="_x0000_s1030" style="position:absolute;left:1846;top:13534;width:143;height:358" fillcolor="#4f81bd [3204]" stroked="f" strokeweight="0">
+            <v:group id="_x0000_s1185" style="position:absolute;left:1790;top:13478;width:1066;height:462" coordorigin="1790,13478" coordsize="1066,462">
+              <v:rect id="_x0000_s1186" style="position:absolute;left:1790;top:13478;width:1066;height:462"/>
+              <v:rect id="_x0000_s1187" style="position:absolute;left:1846;top:13534;width:143;height:358" fillcolor="#4f81bd [3204]" stroked="f" strokeweight="0">
                 <v:fill color2="#365e8f [2372]" focusposition=".5,.5" focussize="" focus="100%" type="gradientRadial"/>
                 <v:shadow type="perspective" color="#243f60 [1604]" offset="1pt" offset2="-3pt"/>
               </v:rect>
-              <v:rect id="_x0000_s1032" style="position:absolute;left:2037;top:13534;width:525;height:358" fillcolor="#4f81bd [3204]" stroked="f" strokeweight="0">
+              <v:rect id="_x0000_s1188" style="position:absolute;left:2037;top:13534;width:525;height:358" fillcolor="#4f81bd [3204]" stroked="f" strokeweight="0">
                 <v:fill color2="#365e8f [2372]" focusposition=".5,.5" focussize="" focus="100%" type="gradientRadial"/>
                 <v:shadow type="perspective" color="#243f60 [1604]" offset="1pt" offset2="-3pt"/>
               </v:rect>
-              <v:rect id="_x0000_s1034" style="position:absolute;left:2610;top:13534;width:182;height:358" fillcolor="#4f81bd [3204]" stroked="f" strokeweight="0">
+              <v:rect id="_x0000_s1189" style="position:absolute;left:2610;top:13534;width:182;height:358" fillcolor="#4f81bd [3204]" stroked="f" strokeweight="0">
                 <v:fill color2="#365e8f [2372]" focusposition=".5,.5" focussize="" focus="100%" type="gradientRadial"/>
                 <v:shadow type="perspective" color="#243f60 [1604]" offset="1pt" offset2="-3pt"/>
               </v:rect>
             </v:group>
-            <v:group id="_x0000_s1096" style="position:absolute;left:2916;top:13478;width:1066;height:462" coordorigin="1790,13478" coordsize="1066,462">
-              <v:rect id="_x0000_s1097" style="position:absolute;left:1790;top:13478;width:1066;height:462"/>
-              <v:rect id="_x0000_s1098" style="position:absolute;left:1846;top:13534;width:143;height:358" fillcolor="#4f81bd [3204]" stroked="f" strokeweight="0">
+            <v:group id="_x0000_s1190" style="position:absolute;left:2916;top:13478;width:1066;height:462" coordorigin="1790,13478" coordsize="1066,462">
+              <v:rect id="_x0000_s1191" style="position:absolute;left:1790;top:13478;width:1066;height:462"/>
+              <v:rect id="_x0000_s1192" style="position:absolute;left:1846;top:13534;width:143;height:358" fillcolor="#4f81bd [3204]" stroked="f" strokeweight="0">
                 <v:fill color2="#365e8f [2372]" focusposition=".5,.5" focussize="" focus="100%" type="gradientRadial"/>
                 <v:shadow type="perspective" color="#243f60 [1604]" offset="1pt" offset2="-3pt"/>
               </v:rect>
-              <v:rect id="_x0000_s1099" style="position:absolute;left:2037;top:13534;width:525;height:358" fillcolor="#4f81bd [3204]" stroked="f" strokeweight="0">
+              <v:rect id="_x0000_s1193" style="position:absolute;left:2037;top:13534;width:525;height:358" fillcolor="#4f81bd [3204]" stroked="f" strokeweight="0">
                 <v:fill color2="#365e8f [2372]" focusposition=".5,.5" focussize="" focus="100%" type="gradientRadial"/>
                 <v:shadow type="perspective" color="#243f60 [1604]" offset="1pt" offset2="-3pt"/>
               </v:rect>
-              <v:rect id="_x0000_s1100" style="position:absolute;left:2610;top:13534;width:182;height:358" fillcolor="#4f81bd [3204]" stroked="f" strokeweight="0">
+              <v:rect id="_x0000_s1194" style="position:absolute;left:2610;top:13534;width:182;height:358" fillcolor="#4f81bd [3204]" stroked="f" strokeweight="0">
                 <v:fill color2="#365e8f [2372]" focusposition=".5,.5" focussize="" focus="100%" type="gradientRadial"/>
                 <v:shadow type="perspective" color="#243f60 [1604]" offset="1pt" offset2="-3pt"/>
               </v:rect>
             </v:group>
-            <v:group id="_x0000_s1101" style="position:absolute;left:4039;top:13478;width:1066;height:462" coordorigin="1790,13478" coordsize="1066,462">
-              <v:rect id="_x0000_s1102" style="position:absolute;left:1790;top:13478;width:1066;height:462"/>
-              <v:rect id="_x0000_s1103" style="position:absolute;left:1846;top:13534;width:143;height:358" fillcolor="#4f81bd [3204]" stroked="f" strokeweight="0">
+            <v:group id="_x0000_s1195" style="position:absolute;left:4039;top:13478;width:1066;height:462" coordorigin="1790,13478" coordsize="1066,462">
+              <v:rect id="_x0000_s1196" style="position:absolute;left:1790;top:13478;width:1066;height:462"/>
+              <v:rect id="_x0000_s1197" style="position:absolute;left:1846;top:13534;width:143;height:358" fillcolor="#4f81bd [3204]" stroked="f" strokeweight="0">
                 <v:fill color2="#365e8f [2372]" focusposition=".5,.5" focussize="" focus="100%" type="gradientRadial"/>
                 <v:shadow type="perspective" color="#243f60 [1604]" offset="1pt" offset2="-3pt"/>
               </v:rect>
-              <v:rect id="_x0000_s1104" style="position:absolute;left:2037;top:13534;width:525;height:358" fillcolor="#4f81bd [3204]" stroked="f" strokeweight="0">
+              <v:rect id="_x0000_s1198" style="position:absolute;left:2037;top:13534;width:525;height:358" fillcolor="#4f81bd [3204]" stroked="f" strokeweight="0">
                 <v:fill color2="#365e8f [2372]" focusposition=".5,.5" focussize="" focus="100%" type="gradientRadial"/>
                 <v:shadow type="perspective" color="#243f60 [1604]" offset="1pt" offset2="-3pt"/>
               </v:rect>
-              <v:rect id="_x0000_s1105" style="position:absolute;left:2610;top:13534;width:182;height:358" fillcolor="#4f81bd [3204]" stroked="f" strokeweight="0">
+              <v:rect id="_x0000_s1199" style="position:absolute;left:2610;top:13534;width:182;height:358" fillcolor="#4f81bd [3204]" stroked="f" strokeweight="0">
                 <v:fill color2="#365e8f [2372]" focusposition=".5,.5" focussize="" focus="100%" type="gradientRadial"/>
                 <v:shadow type="perspective" color="#243f60 [1604]" offset="1pt" offset2="-3pt"/>
               </v:rect>
             </v:group>
-            <v:group id="_x0000_s1106" style="position:absolute;left:5173;top:13478;width:1066;height:462" coordorigin="1790,13478" coordsize="1066,462">
-              <v:rect id="_x0000_s1107" style="position:absolute;left:1790;top:13478;width:1066;height:462"/>
-              <v:rect id="_x0000_s1108" style="position:absolute;left:1846;top:13534;width:143;height:358" fillcolor="#4f81bd [3204]" stroked="f" strokeweight="0">
+            <v:group id="_x0000_s1200" style="position:absolute;left:5173;top:13478;width:1066;height:462" coordorigin="1790,13478" coordsize="1066,462">
+              <v:rect id="_x0000_s1201" style="position:absolute;left:1790;top:13478;width:1066;height:462"/>
+              <v:rect id="_x0000_s1202" style="position:absolute;left:1846;top:13534;width:143;height:358" fillcolor="#4f81bd [3204]" stroked="f" strokeweight="0">
                 <v:fill color2="#365e8f [2372]" focusposition=".5,.5" focussize="" focus="100%" type="gradientRadial"/>
                 <v:shadow type="perspective" color="#243f60 [1604]" offset="1pt" offset2="-3pt"/>
               </v:rect>
-              <v:rect id="_x0000_s1109" style="position:absolute;left:2037;top:13534;width:525;height:358" fillcolor="#4f81bd [3204]" stroked="f" strokeweight="0">
+              <v:rect id="_x0000_s1203" style="position:absolute;left:2037;top:13534;width:525;height:358" fillcolor="#4f81bd [3204]" stroked="f" strokeweight="0">
                 <v:fill color2="#365e8f [2372]" focusposition=".5,.5" focussize="" focus="100%" type="gradientRadial"/>
                 <v:shadow type="perspective" color="#243f60 [1604]" offset="1pt" offset2="-3pt"/>
               </v:rect>
-              <v:rect id="_x0000_s1110" style="position:absolute;left:2610;top:13534;width:182;height:358" fillcolor="#4f81bd [3204]" stroked="f" strokeweight="0">
+              <v:rect id="_x0000_s1204" style="position:absolute;left:2610;top:13534;width:182;height:358" fillcolor="#4f81bd [3204]" stroked="f" strokeweight="0">
                 <v:fill color2="#365e8f [2372]" focusposition=".5,.5" focussize="" focus="100%" type="gradientRadial"/>
                 <v:shadow type="perspective" color="#243f60 [1604]" offset="1pt" offset2="-3pt"/>
               </v:rect>
             </v:group>
-            <v:group id="_x0000_s1111" style="position:absolute;left:6311;top:13478;width:1066;height:462" coordorigin="1790,13478" coordsize="1066,462">
-              <v:rect id="_x0000_s1112" style="position:absolute;left:1790;top:13478;width:1066;height:462"/>
-              <v:rect id="_x0000_s1113" style="position:absolute;left:1846;top:13534;width:143;height:358" fillcolor="#4f81bd [3204]" stroked="f" strokeweight="0">
+            <v:group id="_x0000_s1205" style="position:absolute;left:6311;top:13478;width:1066;height:462" coordorigin="1790,13478" coordsize="1066,462">
+              <v:rect id="_x0000_s1206" style="position:absolute;left:1790;top:13478;width:1066;height:462"/>
+              <v:rect id="_x0000_s1207" style="position:absolute;left:1846;top:13534;width:143;height:358" fillcolor="#4f81bd [3204]" stroked="f" strokeweight="0">
                 <v:fill color2="#365e8f [2372]" focusposition=".5,.5" focussize="" focus="100%" type="gradientRadial"/>
                 <v:shadow type="perspective" color="#243f60 [1604]" offset="1pt" offset2="-3pt"/>
               </v:rect>
-              <v:rect id="_x0000_s1114" style="position:absolute;left:2037;top:13534;width:525;height:358" fillcolor="#4f81bd [3204]" stroked="f" strokeweight="0">
+              <v:rect id="_x0000_s1208" style="position:absolute;left:2037;top:13534;width:525;height:358" fillcolor="#4f81bd [3204]" stroked="f" strokeweight="0">
                 <v:fill color2="#365e8f [2372]" focusposition=".5,.5" focussize="" focus="100%" type="gradientRadial"/>
                 <v:shadow type="perspective" color="#243f60 [1604]" offset="1pt" offset2="-3pt"/>
               </v:rect>
-              <v:rect id="_x0000_s1115" style="position:absolute;left:2610;top:13534;width:182;height:358" fillcolor="#4f81bd [3204]" stroked="f" strokeweight="0">
+              <v:rect id="_x0000_s1209" style="position:absolute;left:2610;top:13534;width:182;height:358" fillcolor="#4f81bd [3204]" stroked="f" strokeweight="0">
                 <v:fill color2="#365e8f [2372]" focusposition=".5,.5" focussize="" focus="100%" type="gradientRadial"/>
                 <v:shadow type="perspective" color="#243f60 [1604]" offset="1pt" offset2="-3pt"/>
               </v:rect>
             </v:group>
-            <v:group id="_x0000_s1116" style="position:absolute;left:1790;top:14338;width:1066;height:462" coordorigin="1790,13478" coordsize="1066,462">
-              <v:rect id="_x0000_s1117" style="position:absolute;left:1790;top:13478;width:1066;height:462"/>
-              <v:rect id="_x0000_s1118" style="position:absolute;left:1846;top:13534;width:143;height:358" fillcolor="#4f81bd [3204]" stroked="f" strokeweight="0">
+            <v:group id="_x0000_s1210" style="position:absolute;left:1790;top:14338;width:1066;height:462" coordorigin="1790,13478" coordsize="1066,462">
+              <v:rect id="_x0000_s1211" style="position:absolute;left:1790;top:13478;width:1066;height:462"/>
+              <v:rect id="_x0000_s1212" style="position:absolute;left:1846;top:13534;width:143;height:358" fillcolor="#4f81bd [3204]" stroked="f" strokeweight="0">
                 <v:fill color2="#365e8f [2372]" focusposition=".5,.5" focussize="" focus="100%" type="gradientRadial"/>
                 <v:shadow type="perspective" color="#243f60 [1604]" offset="1pt" offset2="-3pt"/>
               </v:rect>
-              <v:rect id="_x0000_s1119" style="position:absolute;left:2037;top:13534;width:525;height:358" fillcolor="#4f81bd [3204]" stroked="f" strokeweight="0">
+              <v:rect id="_x0000_s1213" style="position:absolute;left:2037;top:13534;width:525;height:358" fillcolor="#4f81bd [3204]" stroked="f" strokeweight="0">
                 <v:fill color2="#365e8f [2372]" focusposition=".5,.5" focussize="" focus="100%" type="gradientRadial"/>
                 <v:shadow type="perspective" color="#243f60 [1604]" offset="1pt" offset2="-3pt"/>
               </v:rect>
-              <v:rect id="_x0000_s1120" style="position:absolute;left:2610;top:13534;width:182;height:358" fillcolor="#4f81bd [3204]" stroked="f" strokeweight="0">
+              <v:rect id="_x0000_s1214" style="position:absolute;left:2610;top:13534;width:182;height:358" fillcolor="#4f81bd [3204]" stroked="f" strokeweight="0">
                 <v:fill color2="#365e8f [2372]" focusposition=".5,.5" focussize="" focus="100%" type="gradientRadial"/>
                 <v:shadow type="perspective" color="#243f60 [1604]" offset="1pt" offset2="-3pt"/>
               </v:rect>
             </v:group>
-            <v:group id="_x0000_s1121" style="position:absolute;left:2924;top:14338;width:1066;height:462" coordorigin="1790,13478" coordsize="1066,462">
-              <v:rect id="_x0000_s1122" style="position:absolute;left:1790;top:13478;width:1066;height:462"/>
-              <v:rect id="_x0000_s1123" style="position:absolute;left:1846;top:13534;width:143;height:358" fillcolor="#4f81bd [3204]" stroked="f" strokeweight="0">
+            <v:group id="_x0000_s1215" style="position:absolute;left:2924;top:14338;width:1066;height:462" coordorigin="1790,13478" coordsize="1066,462">
+              <v:rect id="_x0000_s1216" style="position:absolute;left:1790;top:13478;width:1066;height:462"/>
+              <v:rect id="_x0000_s1217" style="position:absolute;left:1846;top:13534;width:143;height:358" fillcolor="#4f81bd [3204]" stroked="f" strokeweight="0">
                 <v:fill color2="#365e8f [2372]" focusposition=".5,.5" focussize="" focus="100%" type="gradientRadial"/>
                 <v:shadow type="perspective" color="#243f60 [1604]" offset="1pt" offset2="-3pt"/>
               </v:rect>
-              <v:rect id="_x0000_s1124" style="position:absolute;left:2037;top:13534;width:525;height:358" fillcolor="#4f81bd [3204]" stroked="f" strokeweight="0">
+              <v:rect id="_x0000_s1218" style="position:absolute;left:2037;top:13534;width:525;height:358" fillcolor="#4f81bd [3204]" stroked="f" strokeweight="0">
                 <v:fill color2="#365e8f [2372]" focusposition=".5,.5" focussize="" focus="100%" type="gradientRadial"/>
                 <v:shadow type="perspective" color="#243f60 [1604]" offset="1pt" offset2="-3pt"/>
               </v:rect>
-              <v:rect id="_x0000_s1125" style="position:absolute;left:2610;top:13534;width:182;height:358" fillcolor="#4f81bd [3204]" stroked="f" strokeweight="0">
+              <v:rect id="_x0000_s1219" style="position:absolute;left:2610;top:13534;width:182;height:358" fillcolor="#4f81bd [3204]" stroked="f" strokeweight="0">
                 <v:fill color2="#365e8f [2372]" focusposition=".5,.5" focussize="" focus="100%" type="gradientRadial"/>
                 <v:shadow type="perspective" color="#243f60 [1604]" offset="1pt" offset2="-3pt"/>
               </v:rect>
             </v:group>
-            <v:group id="_x0000_s1126" style="position:absolute;left:4047;top:14338;width:1066;height:462" coordorigin="1790,13478" coordsize="1066,462">
-              <v:rect id="_x0000_s1127" style="position:absolute;left:1790;top:13478;width:1066;height:462"/>
-              <v:rect id="_x0000_s1128" style="position:absolute;left:1846;top:13534;width:143;height:358" fillcolor="#4f81bd [3204]" stroked="f" strokeweight="0">
+            <v:group id="_x0000_s1220" style="position:absolute;left:4047;top:14338;width:1066;height:462" coordorigin="1790,13478" coordsize="1066,462">
+              <v:rect id="_x0000_s1221" style="position:absolute;left:1790;top:13478;width:1066;height:462"/>
+              <v:rect id="_x0000_s1222" style="position:absolute;left:1846;top:13534;width:143;height:358" fillcolor="#4f81bd [3204]" stroked="f" strokeweight="0">
                 <v:fill color2="#365e8f [2372]" focusposition=".5,.5" focussize="" focus="100%" type="gradientRadial"/>
                 <v:shadow type="perspective" color="#243f60 [1604]" offset="1pt" offset2="-3pt"/>
               </v:rect>
-              <v:rect id="_x0000_s1129" style="position:absolute;left:2037;top:13534;width:525;height:358" fillcolor="#4f81bd [3204]" stroked="f" strokeweight="0">
+              <v:rect id="_x0000_s1223" style="position:absolute;left:2037;top:13534;width:525;height:358" fillcolor="#4f81bd [3204]" stroked="f" strokeweight="0">
                 <v:fill color2="#365e8f [2372]" focusposition=".5,.5" focussize="" focus="100%" type="gradientRadial"/>
                 <v:shadow type="perspective" color="#243f60 [1604]" offset="1pt" offset2="-3pt"/>
               </v:rect>
-              <v:rect id="_x0000_s1130" style="position:absolute;left:2610;top:13534;width:182;height:358" fillcolor="#4f81bd [3204]" stroked="f" strokeweight="0">
+              <v:rect id="_x0000_s1224" style="position:absolute;left:2610;top:13534;width:182;height:358" fillcolor="#4f81bd [3204]" stroked="f" strokeweight="0">
                 <v:fill color2="#365e8f [2372]" focusposition=".5,.5" focussize="" focus="100%" type="gradientRadial"/>
                 <v:shadow type="perspective" color="#243f60 [1604]" offset="1pt" offset2="-3pt"/>
               </v:rect>
@@ -1311,149 +1638,34 @@
         </w:pict>
       </w:r>
       <w:r>
-        <w:t xml:space="preserve">The </w:t>
-      </w:r>
-      <w:r>
-        <w:t xml:space="preserve">information </w:t>
-      </w:r>
-      <w:r>
-        <w:t xml:space="preserve">recorded </w:t>
-      </w:r>
-      <w:r>
-        <w:t xml:space="preserve">in the file is saved in </w:t>
-      </w:r>
-      <w:r>
-        <w:rPr>
-          <w:i/>
-        </w:rPr>
-        <w:t>data streams</w:t>
-      </w:r>
-      <w:r>
-        <w:rPr>
-          <w:i/>
-        </w:rPr>
-        <w:t>. Data streams</w:t>
-      </w:r>
-      <w:r>
-        <w:t xml:space="preserve"> have the same </w:t>
-      </w:r>
-      <w:r>
-        <w:rPr>
-          <w:i/>
-        </w:rPr>
-        <w:t>data structure</w:t>
-      </w:r>
-      <w:r>
-        <w:t xml:space="preserve"> but d</w:t>
-      </w:r>
-      <w:r>
-        <w:t xml:space="preserve">ifferent </w:t>
-      </w:r>
-      <w:r>
-        <w:rPr>
-          <w:i/>
-        </w:rPr>
-        <w:t>data streams</w:t>
-      </w:r>
-      <w:r>
-        <w:t xml:space="preserve"> can be used for storing different types of </w:t>
-      </w:r>
-      <w:r>
-        <w:rPr>
-          <w:i/>
-        </w:rPr>
-        <w:t>data frames</w:t>
-      </w:r>
-      <w:r>
-        <w:t xml:space="preserve"> or</w:t>
-      </w:r>
-      <w:r>
         <w:t xml:space="preserve"> </w:t>
       </w:r>
-      <w:r>
-        <w:rPr>
-          <w:i/>
-        </w:rPr>
-        <w:t>data frames</w:t>
-      </w:r>
-      <w:r>
-        <w:t xml:space="preserve"> acquired at </w:t>
-      </w:r>
-      <w:r>
-        <w:t>separate</w:t>
-      </w:r>
-      <w:r>
-        <w:t xml:space="preserve"> time period</w:t>
-      </w:r>
-      <w:r>
-        <w:t>s</w:t>
-      </w:r>
-      <w:r>
-        <w:t xml:space="preserve">. </w:t>
-      </w:r>
-      <w:r>
-        <w:rPr>
-          <w:i/>
-        </w:rPr>
-        <w:t>Data streams</w:t>
-      </w:r>
-      <w:r>
-        <w:t xml:space="preserve"> present a way for </w:t>
-      </w:r>
-      <w:r>
-        <w:t xml:space="preserve">adding an additional </w:t>
-      </w:r>
-      <w:r>
-        <w:t>structur</w:t>
-      </w:r>
-      <w:r>
-        <w:t xml:space="preserve">e to </w:t>
-      </w:r>
-      <w:r>
-        <w:t>the recording</w:t>
-      </w:r>
-      <w:r>
-        <w:t>.</w:t>
-      </w:r>
-      <w:r>
-        <w:t xml:space="preserve"> </w:t>
-      </w:r>
-      <w:r>
-        <w:t xml:space="preserve">They </w:t>
-      </w:r>
-      <w:r>
-        <w:t>are defined by their</w:t>
-      </w:r>
-      <w:r>
-        <w:t xml:space="preserve"> names</w:t>
-      </w:r>
-      <w:r>
-        <w:t xml:space="preserve"> and </w:t>
-      </w:r>
-      <w:r>
-        <w:t xml:space="preserve">optionally </w:t>
-      </w:r>
-      <w:r>
-        <w:t xml:space="preserve">associated </w:t>
-      </w:r>
-      <w:r>
-        <w:t>metadata.</w:t>
-      </w:r>
-      <w:r>
-        <w:t xml:space="preserve">    </w:t>
-      </w:r>
     </w:p>
-    <w:p/>
-    <w:p/>
     <w:p>
       <w:pPr>
         <w:pStyle w:val="Heading6"/>
       </w:pPr>
-      <w:r>
-        <w:br w:type="column"/>
-      </w:r>
-      <w:r>
-        <w:lastRenderedPageBreak/>
+    </w:p>
+    <w:p>
+      <w:pPr>
+        <w:pStyle w:val="Heading6"/>
+      </w:pPr>
+    </w:p>
+    <w:p>
+      <w:pPr>
+        <w:pStyle w:val="Heading6"/>
+      </w:pPr>
+    </w:p>
+    <w:p>
+      <w:pPr>
+        <w:pStyle w:val="Heading6"/>
+      </w:pPr>
+    </w:p>
+    <w:p>
+      <w:pPr>
+        <w:pStyle w:val="Heading6"/>
+      </w:pPr>
+      <w:r>
         <w:t>Data Sections</w:t>
       </w:r>
     </w:p>
@@ -1972,9 +2184,23 @@
     </w:p>
     <w:p>
       <w:pPr>
+        <w:rPr>
+          <w:rFonts w:asciiTheme="majorHAnsi" w:eastAsiaTheme="majorEastAsia" w:hAnsiTheme="majorHAnsi" w:cstheme="majorBidi"/>
+          <w:b/>
+          <w:bCs/>
+          <w:color w:val="4F81BD" w:themeColor="accent1"/>
+        </w:rPr>
+      </w:pPr>
+      <w:r>
+        <w:br w:type="page"/>
+      </w:r>
+    </w:p>
+    <w:p>
+      <w:pPr>
         <w:pStyle w:val="Heading3"/>
       </w:pPr>
       <w:r>
+        <w:lastRenderedPageBreak/>
         <w:t>Header</w:t>
       </w:r>
     </w:p>
@@ -2490,7 +2716,6 @@
         <w:pStyle w:val="Heading3"/>
       </w:pPr>
       <w:r>
-        <w:lastRenderedPageBreak/>
         <w:t xml:space="preserve">Data </w:t>
       </w:r>
       <w:r>
@@ -3836,7 +4061,6 @@
     </w:p>
     <w:p>
       <w:r>
-        <w:lastRenderedPageBreak/>
         <w:t xml:space="preserve">It is </w:t>
       </w:r>
       <w:r>
@@ -4449,6 +4673,7 @@
     <w:p/>
     <w:p>
       <w:r>
+        <w:lastRenderedPageBreak/>
         <w:t xml:space="preserve">Here is </w:t>
       </w:r>
       <w:r>
@@ -4669,7 +4894,6 @@
     </w:p>
     <w:p>
       <w:r>
-        <w:lastRenderedPageBreak/>
         <w:t xml:space="preserve">All values in the first table </w:t>
       </w:r>
       <w:r>
@@ -13213,6 +13437,7 @@
                 <w:sz w:val="20"/>
                 <w:szCs w:val="20"/>
               </w:rPr>
+              <w:lastRenderedPageBreak/>
               <w:t>.</w:t>
             </w:r>
           </w:p>
@@ -13647,7 +13872,7 @@
                 <w:sz w:val="20"/>
                 <w:szCs w:val="20"/>
               </w:rPr>
-              <w:t>m</w:t>
+              <w:t>M</w:t>
             </w:r>
           </w:p>
         </w:tc>
@@ -14715,7 +14940,6 @@
     <w:p/>
     <w:p>
       <w:r>
-        <w:lastRenderedPageBreak/>
         <w:t xml:space="preserve">Data Blocks section SHOULD be placed immediately </w:t>
       </w:r>
       <w:r>
@@ -15442,7 +15666,6 @@
           </w:tcPr>
           <w:p>
             <w:r>
-              <w:lastRenderedPageBreak/>
               <w:t>Offset</w:t>
             </w:r>
           </w:p>
@@ -16269,7 +16492,11 @@
         <w:t xml:space="preserve">value given </w:t>
       </w:r>
       <w:r>
-        <w:t xml:space="preserve">at the beginning of each data frame should be used instead. The elapsed time is provided </w:t>
+        <w:t xml:space="preserve">at the beginning of each data frame should be used </w:t>
+      </w:r>
+      <w:r>
+        <w:lastRenderedPageBreak/>
+        <w:t xml:space="preserve">instead. The elapsed time is provided </w:t>
       </w:r>
       <w:r>
         <w:t xml:space="preserve">so </w:t>
@@ -16423,7 +16650,6 @@
     </w:p>
     <w:p>
       <w:r>
-        <w:lastRenderedPageBreak/>
         <w:t xml:space="preserve">The </w:t>
       </w:r>
       <w:r>
@@ -17076,6 +17302,7 @@
     </w:p>
     <w:p>
       <w:r>
+        <w:lastRenderedPageBreak/>
         <w:t>If the software reconstr</w:t>
       </w:r>
       <w:r>
@@ -17136,7 +17363,6 @@
         <w:t>Identification of the software and/or user that has reconstructed the file</w:t>
       </w:r>
     </w:p>
-    <w:p/>
     <w:p>
       <w:pPr>
         <w:rPr>
@@ -25996,13 +26222,13 @@
     <w:tbl>
       <w:tblPr>
         <w:tblStyle w:val="LightList-Accent12"/>
-        <w:tblW w:w="9524" w:type="dxa"/>
+        <w:tblW w:w="8814" w:type="dxa"/>
         <w:tblLook w:val="04A0"/>
       </w:tblPr>
       <w:tblGrid>
-        <w:gridCol w:w="4077"/>
-        <w:gridCol w:w="1418"/>
-        <w:gridCol w:w="4029"/>
+        <w:gridCol w:w="3367"/>
+        <w:gridCol w:w="855"/>
+        <w:gridCol w:w="4592"/>
       </w:tblGrid>
       <w:tr>
         <w:trPr>
@@ -26011,7 +26237,7 @@
         <w:tc>
           <w:tcPr>
             <w:cnfStyle w:val="001000000000"/>
-            <w:tcW w:w="4077" w:type="dxa"/>
+            <w:tcW w:w="3367" w:type="dxa"/>
           </w:tcPr>
           <w:p>
             <w:r>
@@ -26022,7 +26248,7 @@
         </w:tc>
         <w:tc>
           <w:tcPr>
-            <w:tcW w:w="1418" w:type="dxa"/>
+            <w:tcW w:w="855" w:type="dxa"/>
           </w:tcPr>
           <w:p>
             <w:pPr>
@@ -26035,7 +26261,7 @@
         </w:tc>
         <w:tc>
           <w:tcPr>
-            <w:tcW w:w="4029" w:type="dxa"/>
+            <w:tcW w:w="4592" w:type="dxa"/>
           </w:tcPr>
           <w:p>
             <w:pPr>
@@ -26054,24 +26280,28 @@
         <w:tc>
           <w:tcPr>
             <w:cnfStyle w:val="001000000000"/>
-            <w:tcW w:w="4077" w:type="dxa"/>
-          </w:tcPr>
-          <w:p>
+            <w:tcW w:w="3367" w:type="dxa"/>
+          </w:tcPr>
+          <w:p>
+            <w:bookmarkStart w:id="31" w:name="OLE_LINK33"/>
+            <w:bookmarkStart w:id="32" w:name="OLE_LINK34"/>
             <w:r>
               <w:t>RECORDER-SOFTWARE</w:t>
             </w:r>
-          </w:p>
-        </w:tc>
-        <w:tc>
-          <w:tcPr>
-            <w:tcW w:w="1418" w:type="dxa"/>
+            <w:bookmarkEnd w:id="31"/>
+            <w:bookmarkEnd w:id="32"/>
+          </w:p>
+        </w:tc>
+        <w:tc>
+          <w:tcPr>
+            <w:tcW w:w="855" w:type="dxa"/>
           </w:tcPr>
           <w:p>
             <w:pPr>
               <w:cnfStyle w:val="000000100000"/>
             </w:pPr>
             <w:r>
-              <w:t>S</w:t>
+              <w:t>s</w:t>
             </w:r>
             <w:r>
               <w:t>tring</w:t>
@@ -26080,7 +26310,7 @@
         </w:tc>
         <w:tc>
           <w:tcPr>
-            <w:tcW w:w="4029" w:type="dxa"/>
+            <w:tcW w:w="4592" w:type="dxa"/>
           </w:tcPr>
           <w:p>
             <w:pPr>
@@ -26099,7 +26329,7 @@
         <w:tc>
           <w:tcPr>
             <w:cnfStyle w:val="001000000000"/>
-            <w:tcW w:w="4077" w:type="dxa"/>
+            <w:tcW w:w="3367" w:type="dxa"/>
           </w:tcPr>
           <w:p>
             <w:r>
@@ -26109,14 +26339,14 @@
         </w:tc>
         <w:tc>
           <w:tcPr>
-            <w:tcW w:w="1418" w:type="dxa"/>
+            <w:tcW w:w="855" w:type="dxa"/>
           </w:tcPr>
           <w:p>
             <w:pPr>
               <w:cnfStyle w:val="000000000000"/>
             </w:pPr>
             <w:r>
-              <w:t>S</w:t>
+              <w:t>s</w:t>
             </w:r>
             <w:r>
               <w:t>tring</w:t>
@@ -26125,7 +26355,7 @@
         </w:tc>
         <w:tc>
           <w:tcPr>
-            <w:tcW w:w="4029" w:type="dxa"/>
+            <w:tcW w:w="4592" w:type="dxa"/>
           </w:tcPr>
           <w:p>
             <w:pPr>
@@ -26147,7 +26377,7 @@
         <w:tc>
           <w:tcPr>
             <w:cnfStyle w:val="001000000000"/>
-            <w:tcW w:w="4077" w:type="dxa"/>
+            <w:tcW w:w="3367" w:type="dxa"/>
           </w:tcPr>
           <w:p>
             <w:r>
@@ -26157,14 +26387,14 @@
         </w:tc>
         <w:tc>
           <w:tcPr>
-            <w:tcW w:w="1418" w:type="dxa"/>
+            <w:tcW w:w="855" w:type="dxa"/>
           </w:tcPr>
           <w:p>
             <w:pPr>
               <w:cnfStyle w:val="000000100000"/>
             </w:pPr>
             <w:r>
-              <w:t>S</w:t>
+              <w:t>s</w:t>
             </w:r>
             <w:r>
               <w:t>tring</w:t>
@@ -26173,7 +26403,7 @@
         </w:tc>
         <w:tc>
           <w:tcPr>
-            <w:tcW w:w="4029" w:type="dxa"/>
+            <w:tcW w:w="4592" w:type="dxa"/>
           </w:tcPr>
           <w:p>
             <w:pPr>
@@ -26192,7 +26422,7 @@
         <w:tc>
           <w:tcPr>
             <w:cnfStyle w:val="001000000000"/>
-            <w:tcW w:w="4077" w:type="dxa"/>
+            <w:tcW w:w="3367" w:type="dxa"/>
           </w:tcPr>
           <w:p>
             <w:r>
@@ -26202,14 +26432,14 @@
         </w:tc>
         <w:tc>
           <w:tcPr>
-            <w:tcW w:w="1418" w:type="dxa"/>
+            <w:tcW w:w="855" w:type="dxa"/>
           </w:tcPr>
           <w:p>
             <w:pPr>
               <w:cnfStyle w:val="000000000000"/>
             </w:pPr>
             <w:r>
-              <w:t>S</w:t>
+              <w:t>s</w:t>
             </w:r>
             <w:r>
               <w:t>tring</w:t>
@@ -26218,7 +26448,7 @@
         </w:tc>
         <w:tc>
           <w:tcPr>
-            <w:tcW w:w="4029" w:type="dxa"/>
+            <w:tcW w:w="4592" w:type="dxa"/>
           </w:tcPr>
           <w:p>
             <w:pPr>
@@ -26240,7 +26470,7 @@
         <w:tc>
           <w:tcPr>
             <w:cnfStyle w:val="001000000000"/>
-            <w:tcW w:w="4077" w:type="dxa"/>
+            <w:tcW w:w="3367" w:type="dxa"/>
           </w:tcPr>
           <w:p>
             <w:r>
@@ -26250,14 +26480,14 @@
         </w:tc>
         <w:tc>
           <w:tcPr>
-            <w:tcW w:w="1418" w:type="dxa"/>
+            <w:tcW w:w="855" w:type="dxa"/>
           </w:tcPr>
           <w:p>
             <w:pPr>
               <w:cnfStyle w:val="000000100000"/>
             </w:pPr>
             <w:r>
-              <w:t>S</w:t>
+              <w:t>s</w:t>
             </w:r>
             <w:r>
               <w:t>tring</w:t>
@@ -26266,7 +26496,7 @@
         </w:tc>
         <w:tc>
           <w:tcPr>
-            <w:tcW w:w="4029" w:type="dxa"/>
+            <w:tcW w:w="4592" w:type="dxa"/>
           </w:tcPr>
           <w:p>
             <w:pPr>
@@ -26285,7 +26515,7 @@
         <w:tc>
           <w:tcPr>
             <w:cnfStyle w:val="001000000000"/>
-            <w:tcW w:w="4077" w:type="dxa"/>
+            <w:tcW w:w="3367" w:type="dxa"/>
           </w:tcPr>
           <w:p>
             <w:r>
@@ -26295,14 +26525,14 @@
         </w:tc>
         <w:tc>
           <w:tcPr>
-            <w:tcW w:w="1418" w:type="dxa"/>
+            <w:tcW w:w="855" w:type="dxa"/>
           </w:tcPr>
           <w:p>
             <w:pPr>
               <w:cnfStyle w:val="000000000000"/>
             </w:pPr>
             <w:r>
-              <w:t>S</w:t>
+              <w:t>s</w:t>
             </w:r>
             <w:r>
               <w:t>tring</w:t>
@@ -26311,7 +26541,7 @@
         </w:tc>
         <w:tc>
           <w:tcPr>
-            <w:tcW w:w="4029" w:type="dxa"/>
+            <w:tcW w:w="4592" w:type="dxa"/>
           </w:tcPr>
           <w:p>
             <w:pPr>
@@ -26333,7 +26563,7 @@
         <w:tc>
           <w:tcPr>
             <w:cnfStyle w:val="001000000000"/>
-            <w:tcW w:w="4077" w:type="dxa"/>
+            <w:tcW w:w="3367" w:type="dxa"/>
           </w:tcPr>
           <w:p>
             <w:r>
@@ -26343,14 +26573,14 @@
         </w:tc>
         <w:tc>
           <w:tcPr>
-            <w:tcW w:w="1418" w:type="dxa"/>
+            <w:tcW w:w="855" w:type="dxa"/>
           </w:tcPr>
           <w:p>
             <w:pPr>
               <w:cnfStyle w:val="000000100000"/>
             </w:pPr>
             <w:r>
-              <w:t>S</w:t>
+              <w:t>s</w:t>
             </w:r>
             <w:r>
               <w:t>tring</w:t>
@@ -26359,7 +26589,7 @@
         </w:tc>
         <w:tc>
           <w:tcPr>
-            <w:tcW w:w="4029" w:type="dxa"/>
+            <w:tcW w:w="4592" w:type="dxa"/>
           </w:tcPr>
           <w:p>
             <w:pPr>
@@ -26378,7 +26608,7 @@
         <w:tc>
           <w:tcPr>
             <w:cnfStyle w:val="001000000000"/>
-            <w:tcW w:w="4077" w:type="dxa"/>
+            <w:tcW w:w="3367" w:type="dxa"/>
           </w:tcPr>
           <w:p>
             <w:r>
@@ -26388,14 +26618,14 @@
         </w:tc>
         <w:tc>
           <w:tcPr>
-            <w:tcW w:w="1418" w:type="dxa"/>
+            <w:tcW w:w="855" w:type="dxa"/>
           </w:tcPr>
           <w:p>
             <w:pPr>
               <w:cnfStyle w:val="000000000000"/>
             </w:pPr>
             <w:r>
-              <w:t>S</w:t>
+              <w:t>s</w:t>
             </w:r>
             <w:r>
               <w:t>tring</w:t>
@@ -26404,7 +26634,7 @@
         </w:tc>
         <w:tc>
           <w:tcPr>
-            <w:tcW w:w="4029" w:type="dxa"/>
+            <w:tcW w:w="4592" w:type="dxa"/>
           </w:tcPr>
           <w:p>
             <w:pPr>
@@ -26423,7 +26653,7 @@
         <w:tc>
           <w:tcPr>
             <w:cnfStyle w:val="001000000000"/>
-            <w:tcW w:w="4077" w:type="dxa"/>
+            <w:tcW w:w="3367" w:type="dxa"/>
           </w:tcPr>
           <w:p>
             <w:r>
@@ -26433,14 +26663,14 @@
         </w:tc>
         <w:tc>
           <w:tcPr>
-            <w:tcW w:w="1418" w:type="dxa"/>
+            <w:tcW w:w="855" w:type="dxa"/>
           </w:tcPr>
           <w:p>
             <w:pPr>
               <w:cnfStyle w:val="000000100000"/>
             </w:pPr>
             <w:r>
-              <w:t>S</w:t>
+              <w:t>s</w:t>
             </w:r>
             <w:r>
               <w:t>tring</w:t>
@@ -26449,7 +26679,7 @@
         </w:tc>
         <w:tc>
           <w:tcPr>
-            <w:tcW w:w="4029" w:type="dxa"/>
+            <w:tcW w:w="4592" w:type="dxa"/>
           </w:tcPr>
           <w:p>
             <w:pPr>
@@ -26468,7 +26698,7 @@
         <w:tc>
           <w:tcPr>
             <w:cnfStyle w:val="001000000000"/>
-            <w:tcW w:w="4077" w:type="dxa"/>
+            <w:tcW w:w="3367" w:type="dxa"/>
           </w:tcPr>
           <w:p>
             <w:r>
@@ -26478,7 +26708,7 @@
         </w:tc>
         <w:tc>
           <w:tcPr>
-            <w:tcW w:w="1418" w:type="dxa"/>
+            <w:tcW w:w="855" w:type="dxa"/>
           </w:tcPr>
           <w:p>
             <w:pPr>
@@ -26491,7 +26721,7 @@
         </w:tc>
         <w:tc>
           <w:tcPr>
-            <w:tcW w:w="4029" w:type="dxa"/>
+            <w:tcW w:w="4592" w:type="dxa"/>
           </w:tcPr>
           <w:p>
             <w:pPr>
@@ -26513,7 +26743,7 @@
         <w:tc>
           <w:tcPr>
             <w:cnfStyle w:val="001000000000"/>
-            <w:tcW w:w="4077" w:type="dxa"/>
+            <w:tcW w:w="3367" w:type="dxa"/>
           </w:tcPr>
           <w:p>
             <w:r>
@@ -26523,7 +26753,7 @@
         </w:tc>
         <w:tc>
           <w:tcPr>
-            <w:tcW w:w="1418" w:type="dxa"/>
+            <w:tcW w:w="855" w:type="dxa"/>
           </w:tcPr>
           <w:p>
             <w:pPr>
@@ -26536,7 +26766,7 @@
         </w:tc>
         <w:tc>
           <w:tcPr>
-            <w:tcW w:w="4029" w:type="dxa"/>
+            <w:tcW w:w="4592" w:type="dxa"/>
           </w:tcPr>
           <w:p>
             <w:pPr>
@@ -26555,7 +26785,7 @@
         <w:tc>
           <w:tcPr>
             <w:cnfStyle w:val="001000000000"/>
-            <w:tcW w:w="4077" w:type="dxa"/>
+            <w:tcW w:w="3367" w:type="dxa"/>
           </w:tcPr>
           <w:p>
             <w:r>
@@ -26565,7 +26795,7 @@
         </w:tc>
         <w:tc>
           <w:tcPr>
-            <w:tcW w:w="1418" w:type="dxa"/>
+            <w:tcW w:w="855" w:type="dxa"/>
           </w:tcPr>
           <w:p>
             <w:pPr>
@@ -26578,7 +26808,7 @@
         </w:tc>
         <w:tc>
           <w:tcPr>
-            <w:tcW w:w="4029" w:type="dxa"/>
+            <w:tcW w:w="4592" w:type="dxa"/>
           </w:tcPr>
           <w:p>
             <w:pPr>
@@ -26606,7 +26836,7 @@
         <w:tc>
           <w:tcPr>
             <w:cnfStyle w:val="001000000000"/>
-            <w:tcW w:w="4077" w:type="dxa"/>
+            <w:tcW w:w="3367" w:type="dxa"/>
           </w:tcPr>
           <w:p>
             <w:r>
@@ -26616,7 +26846,7 @@
         </w:tc>
         <w:tc>
           <w:tcPr>
-            <w:tcW w:w="1418" w:type="dxa"/>
+            <w:tcW w:w="855" w:type="dxa"/>
           </w:tcPr>
           <w:p>
             <w:pPr>
@@ -26629,7 +26859,7 @@
         </w:tc>
         <w:tc>
           <w:tcPr>
-            <w:tcW w:w="4029" w:type="dxa"/>
+            <w:tcW w:w="4592" w:type="dxa"/>
           </w:tcPr>
           <w:p>
             <w:pPr>
@@ -26654,7 +26884,7 @@
         <w:tc>
           <w:tcPr>
             <w:cnfStyle w:val="001000000000"/>
-            <w:tcW w:w="4077" w:type="dxa"/>
+            <w:tcW w:w="3367" w:type="dxa"/>
           </w:tcPr>
           <w:p>
             <w:r>
@@ -26664,7 +26894,7 @@
         </w:tc>
         <w:tc>
           <w:tcPr>
-            <w:tcW w:w="1418" w:type="dxa"/>
+            <w:tcW w:w="855" w:type="dxa"/>
           </w:tcPr>
           <w:p>
             <w:pPr>
@@ -26677,7 +26907,7 @@
         </w:tc>
         <w:tc>
           <w:tcPr>
-            <w:tcW w:w="4029" w:type="dxa"/>
+            <w:tcW w:w="4592" w:type="dxa"/>
           </w:tcPr>
           <w:p>
             <w:pPr>
@@ -26699,7 +26929,7 @@
         <w:tc>
           <w:tcPr>
             <w:cnfStyle w:val="001000000000"/>
-            <w:tcW w:w="4077" w:type="dxa"/>
+            <w:tcW w:w="3367" w:type="dxa"/>
           </w:tcPr>
           <w:p>
             <w:r>
@@ -26709,7 +26939,7 @@
         </w:tc>
         <w:tc>
           <w:tcPr>
-            <w:tcW w:w="1418" w:type="dxa"/>
+            <w:tcW w:w="855" w:type="dxa"/>
           </w:tcPr>
           <w:p>
             <w:pPr>
@@ -26722,7 +26952,7 @@
         </w:tc>
         <w:tc>
           <w:tcPr>
-            <w:tcW w:w="4029" w:type="dxa"/>
+            <w:tcW w:w="4592" w:type="dxa"/>
           </w:tcPr>
           <w:p>
             <w:pPr>
@@ -26738,7 +26968,7 @@
         <w:tc>
           <w:tcPr>
             <w:cnfStyle w:val="001000000000"/>
-            <w:tcW w:w="4077" w:type="dxa"/>
+            <w:tcW w:w="3367" w:type="dxa"/>
           </w:tcPr>
           <w:p>
             <w:r>
@@ -26751,7 +26981,7 @@
         </w:tc>
         <w:tc>
           <w:tcPr>
-            <w:tcW w:w="1418" w:type="dxa"/>
+            <w:tcW w:w="855" w:type="dxa"/>
           </w:tcPr>
           <w:p>
             <w:pPr>
@@ -26764,7 +26994,7 @@
         </w:tc>
         <w:tc>
           <w:tcPr>
-            <w:tcW w:w="4029" w:type="dxa"/>
+            <w:tcW w:w="4592" w:type="dxa"/>
           </w:tcPr>
           <w:p>
             <w:pPr>
@@ -26786,7 +27016,7 @@
         <w:tc>
           <w:tcPr>
             <w:cnfStyle w:val="001000000000"/>
-            <w:tcW w:w="4077" w:type="dxa"/>
+            <w:tcW w:w="3367" w:type="dxa"/>
           </w:tcPr>
           <w:p>
             <w:r>
@@ -26796,7 +27026,7 @@
         </w:tc>
         <w:tc>
           <w:tcPr>
-            <w:tcW w:w="1418" w:type="dxa"/>
+            <w:tcW w:w="855" w:type="dxa"/>
           </w:tcPr>
           <w:p>
             <w:pPr>
@@ -26809,7 +27039,7 @@
         </w:tc>
         <w:tc>
           <w:tcPr>
-            <w:tcW w:w="4029" w:type="dxa"/>
+            <w:tcW w:w="4592" w:type="dxa"/>
           </w:tcPr>
           <w:p>
             <w:pPr>
@@ -26828,7 +27058,7 @@
         <w:tc>
           <w:tcPr>
             <w:cnfStyle w:val="001000000000"/>
-            <w:tcW w:w="4077" w:type="dxa"/>
+            <w:tcW w:w="3367" w:type="dxa"/>
           </w:tcPr>
           <w:p>
             <w:r>
@@ -26841,7 +27071,7 @@
         </w:tc>
         <w:tc>
           <w:tcPr>
-            <w:tcW w:w="1418" w:type="dxa"/>
+            <w:tcW w:w="855" w:type="dxa"/>
           </w:tcPr>
           <w:p>
             <w:pPr>
@@ -26854,7 +27084,7 @@
         </w:tc>
         <w:tc>
           <w:tcPr>
-            <w:tcW w:w="4029" w:type="dxa"/>
+            <w:tcW w:w="4592" w:type="dxa"/>
           </w:tcPr>
           <w:p>
             <w:pPr>
@@ -26876,17 +27106,21 @@
         <w:tc>
           <w:tcPr>
             <w:cnfStyle w:val="001000000000"/>
-            <w:tcW w:w="4077" w:type="dxa"/>
-          </w:tcPr>
-          <w:p>
+            <w:tcW w:w="3367" w:type="dxa"/>
+          </w:tcPr>
+          <w:p>
+            <w:bookmarkStart w:id="33" w:name="OLE_LINK42"/>
+            <w:bookmarkStart w:id="34" w:name="OLE_LINK43"/>
             <w:r>
               <w:t>AUTHOR</w:t>
             </w:r>
-          </w:p>
-        </w:tc>
-        <w:tc>
-          <w:tcPr>
-            <w:tcW w:w="1418" w:type="dxa"/>
+            <w:bookmarkEnd w:id="33"/>
+            <w:bookmarkEnd w:id="34"/>
+          </w:p>
+        </w:tc>
+        <w:tc>
+          <w:tcPr>
+            <w:tcW w:w="855" w:type="dxa"/>
           </w:tcPr>
           <w:p>
             <w:pPr>
@@ -26899,7 +27133,7 @@
         </w:tc>
         <w:tc>
           <w:tcPr>
-            <w:tcW w:w="4029" w:type="dxa"/>
+            <w:tcW w:w="4592" w:type="dxa"/>
           </w:tcPr>
           <w:p>
             <w:pPr>
@@ -26918,17 +27152,19 @@
         <w:tc>
           <w:tcPr>
             <w:cnfStyle w:val="001000000000"/>
-            <w:tcW w:w="4077" w:type="dxa"/>
-          </w:tcPr>
-          <w:p>
+            <w:tcW w:w="3367" w:type="dxa"/>
+          </w:tcPr>
+          <w:p>
+            <w:bookmarkStart w:id="35" w:name="OLE_LINK44"/>
             <w:r>
               <w:t>COMMENT</w:t>
             </w:r>
-          </w:p>
-        </w:tc>
-        <w:tc>
-          <w:tcPr>
-            <w:tcW w:w="1418" w:type="dxa"/>
+            <w:bookmarkEnd w:id="35"/>
+          </w:p>
+        </w:tc>
+        <w:tc>
+          <w:tcPr>
+            <w:tcW w:w="855" w:type="dxa"/>
           </w:tcPr>
           <w:p>
             <w:pPr>
@@ -26941,7 +27177,7 @@
         </w:tc>
         <w:tc>
           <w:tcPr>
-            <w:tcW w:w="4029" w:type="dxa"/>
+            <w:tcW w:w="4592" w:type="dxa"/>
           </w:tcPr>
           <w:p>
             <w:pPr>
@@ -26963,17 +27199,19 @@
         <w:tc>
           <w:tcPr>
             <w:cnfStyle w:val="001000000000"/>
-            <w:tcW w:w="4077" w:type="dxa"/>
-          </w:tcPr>
-          <w:p>
+            <w:tcW w:w="3367" w:type="dxa"/>
+          </w:tcPr>
+          <w:p>
+            <w:bookmarkStart w:id="36" w:name="OLE_LINK46"/>
             <w:r>
               <w:t>EPOCH</w:t>
             </w:r>
-          </w:p>
-        </w:tc>
-        <w:tc>
-          <w:tcPr>
-            <w:tcW w:w="1418" w:type="dxa"/>
+            <w:bookmarkEnd w:id="36"/>
+          </w:p>
+        </w:tc>
+        <w:tc>
+          <w:tcPr>
+            <w:tcW w:w="855" w:type="dxa"/>
           </w:tcPr>
           <w:p>
             <w:pPr>
@@ -26986,7 +27224,7 @@
         </w:tc>
         <w:tc>
           <w:tcPr>
-            <w:tcW w:w="4029" w:type="dxa"/>
+            <w:tcW w:w="4592" w:type="dxa"/>
           </w:tcPr>
           <w:p>
             <w:pPr>
@@ -27005,17 +27243,21 @@
         <w:tc>
           <w:tcPr>
             <w:cnfStyle w:val="001000000000"/>
-            <w:tcW w:w="4077" w:type="dxa"/>
-          </w:tcPr>
-          <w:p>
+            <w:tcW w:w="3367" w:type="dxa"/>
+          </w:tcPr>
+          <w:p>
+            <w:bookmarkStart w:id="37" w:name="OLE_LINK47"/>
+            <w:bookmarkStart w:id="38" w:name="OLE_LINK48"/>
             <w:r>
               <w:t>EQUINOX</w:t>
             </w:r>
-          </w:p>
-        </w:tc>
-        <w:tc>
-          <w:tcPr>
-            <w:tcW w:w="1418" w:type="dxa"/>
+            <w:bookmarkEnd w:id="37"/>
+            <w:bookmarkEnd w:id="38"/>
+          </w:p>
+        </w:tc>
+        <w:tc>
+          <w:tcPr>
+            <w:tcW w:w="855" w:type="dxa"/>
           </w:tcPr>
           <w:p>
             <w:pPr>
@@ -27028,7 +27270,7 @@
         </w:tc>
         <w:tc>
           <w:tcPr>
-            <w:tcW w:w="4029" w:type="dxa"/>
+            <w:tcW w:w="4592" w:type="dxa"/>
           </w:tcPr>
           <w:p>
             <w:pPr>
@@ -27050,17 +27292,21 @@
         <w:tc>
           <w:tcPr>
             <w:cnfStyle w:val="001000000000"/>
-            <w:tcW w:w="4077" w:type="dxa"/>
-          </w:tcPr>
-          <w:p>
+            <w:tcW w:w="3367" w:type="dxa"/>
+          </w:tcPr>
+          <w:p>
+            <w:bookmarkStart w:id="39" w:name="OLE_LINK39"/>
+            <w:bookmarkStart w:id="40" w:name="OLE_LINK40"/>
             <w:r>
               <w:t>INSTRUMENT</w:t>
             </w:r>
-          </w:p>
-        </w:tc>
-        <w:tc>
-          <w:tcPr>
-            <w:tcW w:w="1418" w:type="dxa"/>
+            <w:bookmarkEnd w:id="39"/>
+            <w:bookmarkEnd w:id="40"/>
+          </w:p>
+        </w:tc>
+        <w:tc>
+          <w:tcPr>
+            <w:tcW w:w="855" w:type="dxa"/>
           </w:tcPr>
           <w:p>
             <w:pPr>
@@ -27073,7 +27319,7 @@
         </w:tc>
         <w:tc>
           <w:tcPr>
-            <w:tcW w:w="4029" w:type="dxa"/>
+            <w:tcW w:w="4592" w:type="dxa"/>
           </w:tcPr>
           <w:p>
             <w:pPr>
@@ -27097,17 +27343,21 @@
         <w:tc>
           <w:tcPr>
             <w:cnfStyle w:val="001000000000"/>
-            <w:tcW w:w="4077" w:type="dxa"/>
-          </w:tcPr>
-          <w:p>
+            <w:tcW w:w="3367" w:type="dxa"/>
+          </w:tcPr>
+          <w:p>
+            <w:bookmarkStart w:id="41" w:name="OLE_LINK37"/>
+            <w:bookmarkStart w:id="42" w:name="OLE_LINK38"/>
             <w:r>
               <w:t>OBSERVER</w:t>
             </w:r>
-          </w:p>
-        </w:tc>
-        <w:tc>
-          <w:tcPr>
-            <w:tcW w:w="1418" w:type="dxa"/>
+            <w:bookmarkEnd w:id="41"/>
+            <w:bookmarkEnd w:id="42"/>
+          </w:p>
+        </w:tc>
+        <w:tc>
+          <w:tcPr>
+            <w:tcW w:w="855" w:type="dxa"/>
           </w:tcPr>
           <w:p>
             <w:pPr>
@@ -27120,7 +27370,7 @@
         </w:tc>
         <w:tc>
           <w:tcPr>
-            <w:tcW w:w="4029" w:type="dxa"/>
+            <w:tcW w:w="4592" w:type="dxa"/>
           </w:tcPr>
           <w:p>
             <w:pPr>
@@ -27142,17 +27392,21 @@
         <w:tc>
           <w:tcPr>
             <w:cnfStyle w:val="001000000000"/>
-            <w:tcW w:w="4077" w:type="dxa"/>
-          </w:tcPr>
-          <w:p>
+            <w:tcW w:w="3367" w:type="dxa"/>
+          </w:tcPr>
+          <w:p>
+            <w:bookmarkStart w:id="43" w:name="OLE_LINK35"/>
+            <w:bookmarkStart w:id="44" w:name="OLE_LINK36"/>
             <w:r>
               <w:t>TELESCOPE</w:t>
             </w:r>
-          </w:p>
-        </w:tc>
-        <w:tc>
-          <w:tcPr>
-            <w:tcW w:w="1418" w:type="dxa"/>
+            <w:bookmarkEnd w:id="43"/>
+            <w:bookmarkEnd w:id="44"/>
+          </w:p>
+        </w:tc>
+        <w:tc>
+          <w:tcPr>
+            <w:tcW w:w="855" w:type="dxa"/>
           </w:tcPr>
           <w:p>
             <w:pPr>
@@ -27165,7 +27419,7 @@
         </w:tc>
         <w:tc>
           <w:tcPr>
-            <w:tcW w:w="4029" w:type="dxa"/>
+            <w:tcW w:w="4592" w:type="dxa"/>
           </w:tcPr>
           <w:p>
             <w:pPr>
@@ -27184,7 +27438,7 @@
         <w:tc>
           <w:tcPr>
             <w:cnfStyle w:val="001000000000"/>
-            <w:tcW w:w="4077" w:type="dxa"/>
+            <w:tcW w:w="3367" w:type="dxa"/>
           </w:tcPr>
           <w:p>
             <w:r>
@@ -27194,7 +27448,7 @@
         </w:tc>
         <w:tc>
           <w:tcPr>
-            <w:tcW w:w="1418" w:type="dxa"/>
+            <w:tcW w:w="855" w:type="dxa"/>
           </w:tcPr>
           <w:p>
             <w:pPr>
@@ -27207,7 +27461,7 @@
         </w:tc>
         <w:tc>
           <w:tcPr>
-            <w:tcW w:w="4029" w:type="dxa"/>
+            <w:tcW w:w="4592" w:type="dxa"/>
           </w:tcPr>
           <w:p>
             <w:pPr>
@@ -27229,17 +27483,19 @@
         <w:tc>
           <w:tcPr>
             <w:cnfStyle w:val="001000000000"/>
-            <w:tcW w:w="4077" w:type="dxa"/>
-          </w:tcPr>
-          <w:p>
+            <w:tcW w:w="3367" w:type="dxa"/>
+          </w:tcPr>
+          <w:p>
+            <w:bookmarkStart w:id="45" w:name="OLE_LINK45"/>
             <w:r>
               <w:t>DEC</w:t>
             </w:r>
-          </w:p>
-        </w:tc>
-        <w:tc>
-          <w:tcPr>
-            <w:tcW w:w="1418" w:type="dxa"/>
+            <w:bookmarkEnd w:id="45"/>
+          </w:p>
+        </w:tc>
+        <w:tc>
+          <w:tcPr>
+            <w:tcW w:w="855" w:type="dxa"/>
           </w:tcPr>
           <w:p>
             <w:pPr>
@@ -27252,7 +27508,7 @@
         </w:tc>
         <w:tc>
           <w:tcPr>
-            <w:tcW w:w="4029" w:type="dxa"/>
+            <w:tcW w:w="4592" w:type="dxa"/>
           </w:tcPr>
           <w:p>
             <w:pPr>
@@ -27271,17 +27527,23 @@
         <w:tc>
           <w:tcPr>
             <w:cnfStyle w:val="001000000000"/>
-            <w:tcW w:w="4077" w:type="dxa"/>
-          </w:tcPr>
-          <w:p>
+            <w:tcW w:w="3367" w:type="dxa"/>
+          </w:tcPr>
+          <w:p>
+            <w:bookmarkStart w:id="46" w:name="OLE_LINK31"/>
+            <w:bookmarkStart w:id="47" w:name="OLE_LINK32"/>
+            <w:bookmarkStart w:id="48" w:name="OLE_LINK41"/>
             <w:r>
               <w:t>OBJNAME</w:t>
             </w:r>
-          </w:p>
-        </w:tc>
-        <w:tc>
-          <w:tcPr>
-            <w:tcW w:w="1418" w:type="dxa"/>
+            <w:bookmarkEnd w:id="46"/>
+            <w:bookmarkEnd w:id="47"/>
+            <w:bookmarkEnd w:id="48"/>
+          </w:p>
+        </w:tc>
+        <w:tc>
+          <w:tcPr>
+            <w:tcW w:w="855" w:type="dxa"/>
           </w:tcPr>
           <w:p>
             <w:pPr>
@@ -27294,7 +27556,7 @@
         </w:tc>
         <w:tc>
           <w:tcPr>
-            <w:tcW w:w="4029" w:type="dxa"/>
+            <w:tcW w:w="4592" w:type="dxa"/>
           </w:tcPr>
           <w:p>
             <w:pPr>
@@ -27369,7 +27631,7 @@
             <w:rPr>
               <w:noProof/>
             </w:rPr>
-            <w:t>19</w:t>
+            <w:t>18</w:t>
           </w:r>
         </w:fldSimple>
       </w:p>
@@ -31850,91 +32112,91 @@
     </dgm:pt>
   </dgm:ptLst>
   <dgm:cxnLst>
-    <dgm:cxn modelId="{7E8B29A6-9745-4CA8-A5F3-076C98C06ECD}" type="presOf" srcId="{DE05CB6D-D5D2-45BF-A8C4-10726915228B}" destId="{148AD8F7-F59C-45D5-87A0-70BF4A9BAF31}" srcOrd="0" destOrd="0" presId="urn:microsoft.com/office/officeart/2005/8/layout/hProcess7#1"/>
-    <dgm:cxn modelId="{6C7998BA-2EC4-4E0A-8AC9-D4A02320E4B7}" type="presOf" srcId="{EFE26C76-C799-4E11-BAD1-0AE116DF0FEA}" destId="{05C5E93F-0061-44F5-87FB-C5B596DEB4FD}" srcOrd="1" destOrd="0" presId="urn:microsoft.com/office/officeart/2005/8/layout/hProcess7#1"/>
+    <dgm:cxn modelId="{AE1876F3-825C-44EB-BD02-AE79F85D8119}" type="presOf" srcId="{8B7AB85B-C762-499B-80C4-E9B1E3343FFB}" destId="{8D8552DA-4B6A-422D-B797-4213CE8CA7A2}" srcOrd="1" destOrd="0" presId="urn:microsoft.com/office/officeart/2005/8/layout/hProcess7#1"/>
+    <dgm:cxn modelId="{93CB01ED-8A01-4293-9D0D-1666BB156AB7}" srcId="{DE05CB6D-D5D2-45BF-A8C4-10726915228B}" destId="{8E9AF1EE-72FE-4419-A546-947C847429D5}" srcOrd="4" destOrd="0" parTransId="{38A6DF5C-4032-47F8-A934-693A9D44943A}" sibTransId="{D41C1FA3-D9E0-4C5C-8688-8B2BF05E6AFB}"/>
+    <dgm:cxn modelId="{831CBF69-BE80-426C-81C0-9EACD0ACEED4}" type="presOf" srcId="{53D41681-0774-4690-8051-85900C5D4AA2}" destId="{84A7D860-832A-4AFE-9ACC-F1F01449F562}" srcOrd="0" destOrd="0" presId="urn:microsoft.com/office/officeart/2005/8/layout/hProcess7#1"/>
+    <dgm:cxn modelId="{A862BD22-E58A-47BC-95ED-4007A8C3105A}" type="presOf" srcId="{F10A7F12-33A4-4C5F-85E5-4E47E81798CA}" destId="{757A3E3B-A000-466B-A0EB-F91BE20C79D3}" srcOrd="0" destOrd="0" presId="urn:microsoft.com/office/officeart/2005/8/layout/hProcess7#1"/>
+    <dgm:cxn modelId="{FB2D0ADA-D6BC-4B54-9DED-4051C51CCEED}" srcId="{DE05CB6D-D5D2-45BF-A8C4-10726915228B}" destId="{EFE26C76-C799-4E11-BAD1-0AE116DF0FEA}" srcOrd="3" destOrd="0" parTransId="{BC38A4DD-6D89-4F7A-9BE2-49D2EA0C9FF0}" sibTransId="{B6A487F8-618C-4FBD-838A-24C50336E055}"/>
+    <dgm:cxn modelId="{9C074594-CE95-4C77-AF7D-AF8C9617ED40}" type="presOf" srcId="{757B31F9-39F0-415B-9E04-BB502008F2CE}" destId="{24BB755B-FE86-4B5A-BA35-C92F2A9BE04A}" srcOrd="0" destOrd="0" presId="urn:microsoft.com/office/officeart/2005/8/layout/hProcess7#1"/>
+    <dgm:cxn modelId="{14B1C60F-2992-46C4-B820-F5C23857D573}" type="presOf" srcId="{115F821E-7864-4F8A-A9CD-697C9FE40A05}" destId="{FEACC056-6210-43FD-8A30-9766D6AC58D6}" srcOrd="0" destOrd="0" presId="urn:microsoft.com/office/officeart/2005/8/layout/hProcess7#1"/>
+    <dgm:cxn modelId="{9EDD94AD-A5F3-4E6F-B65F-445FA18BDEDE}" type="presOf" srcId="{8E9AF1EE-72FE-4419-A546-947C847429D5}" destId="{A5461B13-E8AF-4DC3-BCD2-91E2C29F5C6F}" srcOrd="1" destOrd="0" presId="urn:microsoft.com/office/officeart/2005/8/layout/hProcess7#1"/>
+    <dgm:cxn modelId="{F9A30059-3DDD-4304-BB5A-73F6AA112C0D}" srcId="{8E9AF1EE-72FE-4419-A546-947C847429D5}" destId="{00FFE4BD-EA49-4D55-98BC-6BFEBEE36A57}" srcOrd="0" destOrd="0" parTransId="{FAF72CBF-BF0A-40B6-BED0-FA7EBA5DA58E}" sibTransId="{2CD304C0-D5BF-4F57-AF88-60F36FF0288C}"/>
+    <dgm:cxn modelId="{7A0B8143-368A-400F-974E-218DCCE7A2D5}" type="presOf" srcId="{31302A25-C18E-4526-8A83-E7E0CA52ECEC}" destId="{73284543-1DDF-4655-9E68-AB41BC8AA07F}" srcOrd="0" destOrd="0" presId="urn:microsoft.com/office/officeart/2005/8/layout/hProcess7#1"/>
+    <dgm:cxn modelId="{25125E32-68DE-4797-8482-B2AAEE72723A}" srcId="{DE05CB6D-D5D2-45BF-A8C4-10726915228B}" destId="{8B7AB85B-C762-499B-80C4-E9B1E3343FFB}" srcOrd="2" destOrd="0" parTransId="{1309AF84-3F6D-4D25-81BD-B87145669152}" sibTransId="{3F4D6235-FF3B-4016-821A-F8F9852EA5CF}"/>
+    <dgm:cxn modelId="{AF346260-6AB8-429D-B9E4-F32E5707937D}" srcId="{EFE26C76-C799-4E11-BAD1-0AE116DF0FEA}" destId="{EE38EAD2-F053-496B-B67B-135E51D0C306}" srcOrd="0" destOrd="0" parTransId="{81E1AECD-DEDE-4585-953E-76ADE71600F9}" sibTransId="{E93A2211-DD23-4A57-98D9-412C2CD972C6}"/>
     <dgm:cxn modelId="{36C2557C-82B4-4BFA-92A0-4A79DD8612FF}" srcId="{8B7AB85B-C762-499B-80C4-E9B1E3343FFB}" destId="{53D41681-0774-4690-8051-85900C5D4AA2}" srcOrd="0" destOrd="0" parTransId="{B017ABB4-C28B-4861-AFB0-2E894F92F7DD}" sibTransId="{EB910A0F-399C-49B2-9C0F-AD41F123493F}"/>
-    <dgm:cxn modelId="{583D680E-0725-4ED1-B113-28DEC1B728D0}" type="presOf" srcId="{8B7AB85B-C762-499B-80C4-E9B1E3343FFB}" destId="{8D8552DA-4B6A-422D-B797-4213CE8CA7A2}" srcOrd="1" destOrd="0" presId="urn:microsoft.com/office/officeart/2005/8/layout/hProcess7#1"/>
-    <dgm:cxn modelId="{3EDAB0D2-1B38-445A-8530-C482CE94DDB8}" type="presOf" srcId="{8E9AF1EE-72FE-4419-A546-947C847429D5}" destId="{A5461B13-E8AF-4DC3-BCD2-91E2C29F5C6F}" srcOrd="1" destOrd="0" presId="urn:microsoft.com/office/officeart/2005/8/layout/hProcess7#1"/>
-    <dgm:cxn modelId="{8D634DD0-42DA-49F0-830C-2D1B6CDDD906}" type="presOf" srcId="{115F821E-7864-4F8A-A9CD-697C9FE40A05}" destId="{D48A74D3-AEA5-4791-8323-D49AAAEEDB58}" srcOrd="1" destOrd="0" presId="urn:microsoft.com/office/officeart/2005/8/layout/hProcess7#1"/>
-    <dgm:cxn modelId="{03E97B0A-EFB1-4402-B115-6EF3A0568757}" type="presOf" srcId="{115F821E-7864-4F8A-A9CD-697C9FE40A05}" destId="{FEACC056-6210-43FD-8A30-9766D6AC58D6}" srcOrd="0" destOrd="0" presId="urn:microsoft.com/office/officeart/2005/8/layout/hProcess7#1"/>
-    <dgm:cxn modelId="{93CB01ED-8A01-4293-9D0D-1666BB156AB7}" srcId="{DE05CB6D-D5D2-45BF-A8C4-10726915228B}" destId="{8E9AF1EE-72FE-4419-A546-947C847429D5}" srcOrd="4" destOrd="0" parTransId="{38A6DF5C-4032-47F8-A934-693A9D44943A}" sibTransId="{D41C1FA3-D9E0-4C5C-8688-8B2BF05E6AFB}"/>
-    <dgm:cxn modelId="{141BCA23-EBB1-4446-9EF2-DCBDB3BE278E}" type="presOf" srcId="{8E9AF1EE-72FE-4419-A546-947C847429D5}" destId="{C04048AD-9600-435D-ADAE-DF5AE90CCC55}" srcOrd="0" destOrd="0" presId="urn:microsoft.com/office/officeart/2005/8/layout/hProcess7#1"/>
-    <dgm:cxn modelId="{4FC85FFC-7569-4048-96DF-752509A01AED}" type="presOf" srcId="{00FFE4BD-EA49-4D55-98BC-6BFEBEE36A57}" destId="{C8C45A37-6FF2-4B0B-A4DA-2DE6EE217831}" srcOrd="0" destOrd="0" presId="urn:microsoft.com/office/officeart/2005/8/layout/hProcess7#1"/>
     <dgm:cxn modelId="{110ACC4E-E6E9-4AAD-9F13-FB6668F33595}" srcId="{4B7B5097-E3F3-40F4-A5A8-B1D776B946CC}" destId="{757B31F9-39F0-415B-9E04-BB502008F2CE}" srcOrd="0" destOrd="0" parTransId="{FAD7875F-DB31-4058-9047-68729B5BD55E}" sibTransId="{261F1DA6-6FF7-44C5-9FC1-890029541C93}"/>
-    <dgm:cxn modelId="{FB2D0ADA-D6BC-4B54-9DED-4051C51CCEED}" srcId="{DE05CB6D-D5D2-45BF-A8C4-10726915228B}" destId="{EFE26C76-C799-4E11-BAD1-0AE116DF0FEA}" srcOrd="3" destOrd="0" parTransId="{BC38A4DD-6D89-4F7A-9BE2-49D2EA0C9FF0}" sibTransId="{B6A487F8-618C-4FBD-838A-24C50336E055}"/>
-    <dgm:cxn modelId="{E9E9F84B-E076-469A-8F18-192637FF31AA}" type="presOf" srcId="{4B7B5097-E3F3-40F4-A5A8-B1D776B946CC}" destId="{02D8EEDC-148B-4C08-9CA0-FF100E6EE0DF}" srcOrd="0" destOrd="0" presId="urn:microsoft.com/office/officeart/2005/8/layout/hProcess7#1"/>
-    <dgm:cxn modelId="{920AE275-05D0-456E-9D9D-4F18A1207B60}" type="presOf" srcId="{6710E0A0-917F-4184-8B24-C347F85BB78E}" destId="{2AA4C1AA-B62B-4F3F-BE04-FB813ED504B3}" srcOrd="0" destOrd="0" presId="urn:microsoft.com/office/officeart/2005/8/layout/hProcess7#1"/>
-    <dgm:cxn modelId="{0B914150-1768-4AD9-AB6C-D3472BBD9826}" type="presOf" srcId="{757B31F9-39F0-415B-9E04-BB502008F2CE}" destId="{24BB755B-FE86-4B5A-BA35-C92F2A9BE04A}" srcOrd="0" destOrd="0" presId="urn:microsoft.com/office/officeart/2005/8/layout/hProcess7#1"/>
-    <dgm:cxn modelId="{4136F415-5FB5-4F4D-B4F4-73A805D6DB2F}" srcId="{DE05CB6D-D5D2-45BF-A8C4-10726915228B}" destId="{4B7B5097-E3F3-40F4-A5A8-B1D776B946CC}" srcOrd="5" destOrd="0" parTransId="{6B551630-D747-4282-87BD-170491596A56}" sibTransId="{8BB6CF7A-FAF8-4850-8333-A6D0D1B2A44E}"/>
-    <dgm:cxn modelId="{7A5AF83D-4A6B-4D26-9A89-5588AA420233}" type="presOf" srcId="{6710E0A0-917F-4184-8B24-C347F85BB78E}" destId="{4630D8E5-7B4D-42D8-9266-A43A31D50E56}" srcOrd="1" destOrd="0" presId="urn:microsoft.com/office/officeart/2005/8/layout/hProcess7#1"/>
-    <dgm:cxn modelId="{AF346260-6AB8-429D-B9E4-F32E5707937D}" srcId="{EFE26C76-C799-4E11-BAD1-0AE116DF0FEA}" destId="{EE38EAD2-F053-496B-B67B-135E51D0C306}" srcOrd="0" destOrd="0" parTransId="{81E1AECD-DEDE-4585-953E-76ADE71600F9}" sibTransId="{E93A2211-DD23-4A57-98D9-412C2CD972C6}"/>
-    <dgm:cxn modelId="{25125E32-68DE-4797-8482-B2AAEE72723A}" srcId="{DE05CB6D-D5D2-45BF-A8C4-10726915228B}" destId="{8B7AB85B-C762-499B-80C4-E9B1E3343FFB}" srcOrd="2" destOrd="0" parTransId="{1309AF84-3F6D-4D25-81BD-B87145669152}" sibTransId="{3F4D6235-FF3B-4016-821A-F8F9852EA5CF}"/>
+    <dgm:cxn modelId="{923C29CB-F1D1-4863-BC96-27CBEF58CDD7}" type="presOf" srcId="{115F821E-7864-4F8A-A9CD-697C9FE40A05}" destId="{D48A74D3-AEA5-4791-8323-D49AAAEEDB58}" srcOrd="1" destOrd="0" presId="urn:microsoft.com/office/officeart/2005/8/layout/hProcess7#1"/>
+    <dgm:cxn modelId="{8246739B-9500-4607-B6C8-C0412C5663DC}" type="presOf" srcId="{4B7B5097-E3F3-40F4-A5A8-B1D776B946CC}" destId="{0532D5D0-6F68-4A7E-B20E-63084A52CF52}" srcOrd="1" destOrd="0" presId="urn:microsoft.com/office/officeart/2005/8/layout/hProcess7#1"/>
+    <dgm:cxn modelId="{AA90975B-10AA-4798-B21E-552DD7DEAE6F}" type="presOf" srcId="{4B7B5097-E3F3-40F4-A5A8-B1D776B946CC}" destId="{02D8EEDC-148B-4C08-9CA0-FF100E6EE0DF}" srcOrd="0" destOrd="0" presId="urn:microsoft.com/office/officeart/2005/8/layout/hProcess7#1"/>
+    <dgm:cxn modelId="{A3B6CD81-7AE8-428C-980D-054D26189FBC}" type="presOf" srcId="{00FFE4BD-EA49-4D55-98BC-6BFEBEE36A57}" destId="{C8C45A37-6FF2-4B0B-A4DA-2DE6EE217831}" srcOrd="0" destOrd="0" presId="urn:microsoft.com/office/officeart/2005/8/layout/hProcess7#1"/>
     <dgm:cxn modelId="{6A7E4C58-5DF5-4BFF-84F9-DDA5878E525C}" srcId="{6710E0A0-917F-4184-8B24-C347F85BB78E}" destId="{31302A25-C18E-4526-8A83-E7E0CA52ECEC}" srcOrd="0" destOrd="0" parTransId="{C89850A5-7C5A-4F43-A07A-78B7B038F032}" sibTransId="{DC1DF949-B794-4D23-AC33-09BF20AF9111}"/>
-    <dgm:cxn modelId="{D274220C-46AD-480A-B36A-19BF2019AA9D}" type="presOf" srcId="{EFE26C76-C799-4E11-BAD1-0AE116DF0FEA}" destId="{5F2A11EB-85B4-4BD8-8F1B-22D477F9C864}" srcOrd="0" destOrd="0" presId="urn:microsoft.com/office/officeart/2005/8/layout/hProcess7#1"/>
-    <dgm:cxn modelId="{639A7018-20FC-4001-935F-14D8743961A7}" type="presOf" srcId="{8B7AB85B-C762-499B-80C4-E9B1E3343FFB}" destId="{6EDFC28B-A841-4ABD-9320-7705FABF6243}" srcOrd="0" destOrd="0" presId="urn:microsoft.com/office/officeart/2005/8/layout/hProcess7#1"/>
+    <dgm:cxn modelId="{33AE202B-CA3E-4422-9E4C-FAECCB9B19E6}" type="presOf" srcId="{EE38EAD2-F053-496B-B67B-135E51D0C306}" destId="{719DAA7F-634B-41E5-9272-86BCAFE0606A}" srcOrd="0" destOrd="0" presId="urn:microsoft.com/office/officeart/2005/8/layout/hProcess7#1"/>
+    <dgm:cxn modelId="{43A29A57-3955-49D1-83E6-E63951B3896A}" type="presOf" srcId="{EFE26C76-C799-4E11-BAD1-0AE116DF0FEA}" destId="{5F2A11EB-85B4-4BD8-8F1B-22D477F9C864}" srcOrd="0" destOrd="0" presId="urn:microsoft.com/office/officeart/2005/8/layout/hProcess7#1"/>
+    <dgm:cxn modelId="{BA8F1AC8-4BB4-4E04-9A96-4234A841B750}" type="presOf" srcId="{6710E0A0-917F-4184-8B24-C347F85BB78E}" destId="{2AA4C1AA-B62B-4F3F-BE04-FB813ED504B3}" srcOrd="0" destOrd="0" presId="urn:microsoft.com/office/officeart/2005/8/layout/hProcess7#1"/>
+    <dgm:cxn modelId="{7A020CFE-0885-4E90-BA20-54AAFBFB6209}" type="presOf" srcId="{6710E0A0-917F-4184-8B24-C347F85BB78E}" destId="{4630D8E5-7B4D-42D8-9266-A43A31D50E56}" srcOrd="1" destOrd="0" presId="urn:microsoft.com/office/officeart/2005/8/layout/hProcess7#1"/>
+    <dgm:cxn modelId="{9EA5E99E-69AA-4460-B7E7-F5B6E95E94DA}" type="presOf" srcId="{EFE26C76-C799-4E11-BAD1-0AE116DF0FEA}" destId="{05C5E93F-0061-44F5-87FB-C5B596DEB4FD}" srcOrd="1" destOrd="0" presId="urn:microsoft.com/office/officeart/2005/8/layout/hProcess7#1"/>
+    <dgm:cxn modelId="{6D867C86-52AF-46B6-B61C-0C000568CBD0}" srcId="{115F821E-7864-4F8A-A9CD-697C9FE40A05}" destId="{F10A7F12-33A4-4C5F-85E5-4E47E81798CA}" srcOrd="0" destOrd="0" parTransId="{E0C877A8-B415-45AA-943B-12E837FA2D1E}" sibTransId="{86E5B1B3-C9B4-4293-8981-5F0297B440E0}"/>
+    <dgm:cxn modelId="{6CFEF254-24BC-417D-ACC8-0A3FFA45866F}" type="presOf" srcId="{DE05CB6D-D5D2-45BF-A8C4-10726915228B}" destId="{148AD8F7-F59C-45D5-87A0-70BF4A9BAF31}" srcOrd="0" destOrd="0" presId="urn:microsoft.com/office/officeart/2005/8/layout/hProcess7#1"/>
     <dgm:cxn modelId="{4E958B59-691A-44C1-AEE5-0E3C4F8D8CD0}" srcId="{DE05CB6D-D5D2-45BF-A8C4-10726915228B}" destId="{6710E0A0-917F-4184-8B24-C347F85BB78E}" srcOrd="1" destOrd="0" parTransId="{AEF58A99-35FA-4792-B2D5-FEAC429EEBD1}" sibTransId="{1FA3A36A-E9B8-4A80-86CA-39951959EECE}"/>
     <dgm:cxn modelId="{1DB5E978-CA1D-4F1D-8973-BA7E2EF72E1B}" srcId="{DE05CB6D-D5D2-45BF-A8C4-10726915228B}" destId="{115F821E-7864-4F8A-A9CD-697C9FE40A05}" srcOrd="0" destOrd="0" parTransId="{32AFAD37-55D7-4AB4-A512-34EC236E5F7E}" sibTransId="{9A0A36C6-9359-4D9B-8F5F-7312F68949A6}"/>
-    <dgm:cxn modelId="{03B96435-7189-46AB-84B6-459468DD538F}" type="presOf" srcId="{F10A7F12-33A4-4C5F-85E5-4E47E81798CA}" destId="{757A3E3B-A000-466B-A0EB-F91BE20C79D3}" srcOrd="0" destOrd="0" presId="urn:microsoft.com/office/officeart/2005/8/layout/hProcess7#1"/>
-    <dgm:cxn modelId="{D03AF066-84BA-424E-A653-05A2C0380199}" type="presOf" srcId="{4B7B5097-E3F3-40F4-A5A8-B1D776B946CC}" destId="{0532D5D0-6F68-4A7E-B20E-63084A52CF52}" srcOrd="1" destOrd="0" presId="urn:microsoft.com/office/officeart/2005/8/layout/hProcess7#1"/>
-    <dgm:cxn modelId="{6D867C86-52AF-46B6-B61C-0C000568CBD0}" srcId="{115F821E-7864-4F8A-A9CD-697C9FE40A05}" destId="{F10A7F12-33A4-4C5F-85E5-4E47E81798CA}" srcOrd="0" destOrd="0" parTransId="{E0C877A8-B415-45AA-943B-12E837FA2D1E}" sibTransId="{86E5B1B3-C9B4-4293-8981-5F0297B440E0}"/>
-    <dgm:cxn modelId="{F9A30059-3DDD-4304-BB5A-73F6AA112C0D}" srcId="{8E9AF1EE-72FE-4419-A546-947C847429D5}" destId="{00FFE4BD-EA49-4D55-98BC-6BFEBEE36A57}" srcOrd="0" destOrd="0" parTransId="{FAF72CBF-BF0A-40B6-BED0-FA7EBA5DA58E}" sibTransId="{2CD304C0-D5BF-4F57-AF88-60F36FF0288C}"/>
-    <dgm:cxn modelId="{185E8504-EC9A-4A22-A9E7-D3555E380631}" type="presOf" srcId="{31302A25-C18E-4526-8A83-E7E0CA52ECEC}" destId="{73284543-1DDF-4655-9E68-AB41BC8AA07F}" srcOrd="0" destOrd="0" presId="urn:microsoft.com/office/officeart/2005/8/layout/hProcess7#1"/>
-    <dgm:cxn modelId="{76731FC3-783C-4DEE-9A10-EF833F773B6F}" type="presOf" srcId="{EE38EAD2-F053-496B-B67B-135E51D0C306}" destId="{719DAA7F-634B-41E5-9272-86BCAFE0606A}" srcOrd="0" destOrd="0" presId="urn:microsoft.com/office/officeart/2005/8/layout/hProcess7#1"/>
-    <dgm:cxn modelId="{3CF0FE1D-EE8E-4A3A-819A-9647DF9BB87D}" type="presOf" srcId="{53D41681-0774-4690-8051-85900C5D4AA2}" destId="{84A7D860-832A-4AFE-9ACC-F1F01449F562}" srcOrd="0" destOrd="0" presId="urn:microsoft.com/office/officeart/2005/8/layout/hProcess7#1"/>
-    <dgm:cxn modelId="{95930AE3-9B69-41D1-9D7C-9153B331BFD2}" type="presParOf" srcId="{148AD8F7-F59C-45D5-87A0-70BF4A9BAF31}" destId="{35828217-981A-4340-A25E-58DCFBD3AD3D}" srcOrd="0" destOrd="0" presId="urn:microsoft.com/office/officeart/2005/8/layout/hProcess7#1"/>
-    <dgm:cxn modelId="{8E818F38-DCE7-4EB7-9538-1317B7B69CF2}" type="presParOf" srcId="{35828217-981A-4340-A25E-58DCFBD3AD3D}" destId="{FEACC056-6210-43FD-8A30-9766D6AC58D6}" srcOrd="0" destOrd="0" presId="urn:microsoft.com/office/officeart/2005/8/layout/hProcess7#1"/>
-    <dgm:cxn modelId="{26F76226-F55B-49A4-BEEE-FBBDC1C1E540}" type="presParOf" srcId="{35828217-981A-4340-A25E-58DCFBD3AD3D}" destId="{D48A74D3-AEA5-4791-8323-D49AAAEEDB58}" srcOrd="1" destOrd="0" presId="urn:microsoft.com/office/officeart/2005/8/layout/hProcess7#1"/>
-    <dgm:cxn modelId="{F040E799-F4A5-437C-8F4A-F5DBED4F996D}" type="presParOf" srcId="{35828217-981A-4340-A25E-58DCFBD3AD3D}" destId="{757A3E3B-A000-466B-A0EB-F91BE20C79D3}" srcOrd="2" destOrd="0" presId="urn:microsoft.com/office/officeart/2005/8/layout/hProcess7#1"/>
-    <dgm:cxn modelId="{5CF2C96B-86E7-460B-87D4-C39D6CAE9642}" type="presParOf" srcId="{148AD8F7-F59C-45D5-87A0-70BF4A9BAF31}" destId="{4F7C9F56-516F-4555-9FC8-602573B24E5E}" srcOrd="1" destOrd="0" presId="urn:microsoft.com/office/officeart/2005/8/layout/hProcess7#1"/>
-    <dgm:cxn modelId="{85B71629-48C5-40E3-A67B-2BCC4CB7CFC5}" type="presParOf" srcId="{148AD8F7-F59C-45D5-87A0-70BF4A9BAF31}" destId="{39507BF9-5E33-4BAF-A948-56D87CB1E9D1}" srcOrd="2" destOrd="0" presId="urn:microsoft.com/office/officeart/2005/8/layout/hProcess7#1"/>
-    <dgm:cxn modelId="{163D5D81-3173-45F3-87AB-74DE0E9A009C}" type="presParOf" srcId="{39507BF9-5E33-4BAF-A948-56D87CB1E9D1}" destId="{0A3A0D6C-EBA0-40CB-AEAA-B876E227ED19}" srcOrd="0" destOrd="0" presId="urn:microsoft.com/office/officeart/2005/8/layout/hProcess7#1"/>
-    <dgm:cxn modelId="{1E303CE5-D19A-4827-BF7A-FF1B7D9ED8CE}" type="presParOf" srcId="{39507BF9-5E33-4BAF-A948-56D87CB1E9D1}" destId="{F725808D-03E4-4F20-90FE-AE5D6DFFCDC3}" srcOrd="1" destOrd="0" presId="urn:microsoft.com/office/officeart/2005/8/layout/hProcess7#1"/>
-    <dgm:cxn modelId="{ED269066-9E40-4D03-AEFB-54CCB6C2276C}" type="presParOf" srcId="{39507BF9-5E33-4BAF-A948-56D87CB1E9D1}" destId="{7AD3DFF7-8815-437A-84C5-80C21B92DB9F}" srcOrd="2" destOrd="0" presId="urn:microsoft.com/office/officeart/2005/8/layout/hProcess7#1"/>
-    <dgm:cxn modelId="{AB124313-FF25-461C-9419-17345411FAFC}" type="presParOf" srcId="{148AD8F7-F59C-45D5-87A0-70BF4A9BAF31}" destId="{7CE02653-1DCE-4831-AB2A-76AEB5B2629A}" srcOrd="3" destOrd="0" presId="urn:microsoft.com/office/officeart/2005/8/layout/hProcess7#1"/>
-    <dgm:cxn modelId="{F627BA5E-D443-4FBD-BD83-3B2ACAAEB646}" type="presParOf" srcId="{148AD8F7-F59C-45D5-87A0-70BF4A9BAF31}" destId="{4C156AFB-91CA-45A5-9D31-B5CB0FE6447E}" srcOrd="4" destOrd="0" presId="urn:microsoft.com/office/officeart/2005/8/layout/hProcess7#1"/>
-    <dgm:cxn modelId="{DAA4B788-7B56-4B9B-ABB6-11CB15238814}" type="presParOf" srcId="{4C156AFB-91CA-45A5-9D31-B5CB0FE6447E}" destId="{2AA4C1AA-B62B-4F3F-BE04-FB813ED504B3}" srcOrd="0" destOrd="0" presId="urn:microsoft.com/office/officeart/2005/8/layout/hProcess7#1"/>
-    <dgm:cxn modelId="{A87438EF-6110-4CD5-9B87-162ECF5E81FD}" type="presParOf" srcId="{4C156AFB-91CA-45A5-9D31-B5CB0FE6447E}" destId="{4630D8E5-7B4D-42D8-9266-A43A31D50E56}" srcOrd="1" destOrd="0" presId="urn:microsoft.com/office/officeart/2005/8/layout/hProcess7#1"/>
-    <dgm:cxn modelId="{F87B883A-4C73-4E30-91E4-13A69FA0E403}" type="presParOf" srcId="{4C156AFB-91CA-45A5-9D31-B5CB0FE6447E}" destId="{73284543-1DDF-4655-9E68-AB41BC8AA07F}" srcOrd="2" destOrd="0" presId="urn:microsoft.com/office/officeart/2005/8/layout/hProcess7#1"/>
-    <dgm:cxn modelId="{230E536B-B96E-4C27-9F23-121EB9273CB0}" type="presParOf" srcId="{148AD8F7-F59C-45D5-87A0-70BF4A9BAF31}" destId="{5EAEFD0C-8287-4970-AC5C-C4D6A45A18C2}" srcOrd="5" destOrd="0" presId="urn:microsoft.com/office/officeart/2005/8/layout/hProcess7#1"/>
-    <dgm:cxn modelId="{A5B466D2-550F-44F5-B781-9F42EA3FFB3E}" type="presParOf" srcId="{148AD8F7-F59C-45D5-87A0-70BF4A9BAF31}" destId="{E61E9B13-69AA-4CC3-B9C8-F85A2C866A9F}" srcOrd="6" destOrd="0" presId="urn:microsoft.com/office/officeart/2005/8/layout/hProcess7#1"/>
-    <dgm:cxn modelId="{F555047A-4860-4514-8303-7F032344C72D}" type="presParOf" srcId="{E61E9B13-69AA-4CC3-B9C8-F85A2C866A9F}" destId="{226CEDAC-A91B-4DEA-9998-78C25E264520}" srcOrd="0" destOrd="0" presId="urn:microsoft.com/office/officeart/2005/8/layout/hProcess7#1"/>
-    <dgm:cxn modelId="{25C41A12-0082-4041-B7A2-DF6E29FFCC0F}" type="presParOf" srcId="{E61E9B13-69AA-4CC3-B9C8-F85A2C866A9F}" destId="{4CCA2783-8268-4DA8-BCEF-EEAA5F409052}" srcOrd="1" destOrd="0" presId="urn:microsoft.com/office/officeart/2005/8/layout/hProcess7#1"/>
-    <dgm:cxn modelId="{88258229-ED49-44BE-9D83-5E7239A12AD3}" type="presParOf" srcId="{E61E9B13-69AA-4CC3-B9C8-F85A2C866A9F}" destId="{AC13AB8A-8D60-4933-82D1-C83056583747}" srcOrd="2" destOrd="0" presId="urn:microsoft.com/office/officeart/2005/8/layout/hProcess7#1"/>
-    <dgm:cxn modelId="{FF3F971A-CBEA-4CEC-8C8D-25BF26A482D8}" type="presParOf" srcId="{148AD8F7-F59C-45D5-87A0-70BF4A9BAF31}" destId="{A8E52384-75A7-4EDF-B693-A6258FA2B0A6}" srcOrd="7" destOrd="0" presId="urn:microsoft.com/office/officeart/2005/8/layout/hProcess7#1"/>
-    <dgm:cxn modelId="{414B7466-F479-4D5F-A291-1F3BFD6D5620}" type="presParOf" srcId="{148AD8F7-F59C-45D5-87A0-70BF4A9BAF31}" destId="{A3729DB1-0E51-4C54-9157-CE59DECD1361}" srcOrd="8" destOrd="0" presId="urn:microsoft.com/office/officeart/2005/8/layout/hProcess7#1"/>
-    <dgm:cxn modelId="{757542F8-F070-4F71-8565-416C5F108473}" type="presParOf" srcId="{A3729DB1-0E51-4C54-9157-CE59DECD1361}" destId="{6EDFC28B-A841-4ABD-9320-7705FABF6243}" srcOrd="0" destOrd="0" presId="urn:microsoft.com/office/officeart/2005/8/layout/hProcess7#1"/>
-    <dgm:cxn modelId="{E5300411-C2BE-4BED-9C40-6D835079DDD8}" type="presParOf" srcId="{A3729DB1-0E51-4C54-9157-CE59DECD1361}" destId="{8D8552DA-4B6A-422D-B797-4213CE8CA7A2}" srcOrd="1" destOrd="0" presId="urn:microsoft.com/office/officeart/2005/8/layout/hProcess7#1"/>
-    <dgm:cxn modelId="{E3B56814-AEFE-4931-A55C-590160C50659}" type="presParOf" srcId="{A3729DB1-0E51-4C54-9157-CE59DECD1361}" destId="{84A7D860-832A-4AFE-9ACC-F1F01449F562}" srcOrd="2" destOrd="0" presId="urn:microsoft.com/office/officeart/2005/8/layout/hProcess7#1"/>
-    <dgm:cxn modelId="{CA517B03-7914-41BB-B4C2-F6273508121E}" type="presParOf" srcId="{148AD8F7-F59C-45D5-87A0-70BF4A9BAF31}" destId="{38FE02E6-68EE-41BF-82F1-E25972F20A27}" srcOrd="9" destOrd="0" presId="urn:microsoft.com/office/officeart/2005/8/layout/hProcess7#1"/>
-    <dgm:cxn modelId="{C79E045F-F1FF-4CFB-BB6E-52642403BF8E}" type="presParOf" srcId="{148AD8F7-F59C-45D5-87A0-70BF4A9BAF31}" destId="{3B74C2BA-44E1-4271-86EC-FEAA18D1EB8D}" srcOrd="10" destOrd="0" presId="urn:microsoft.com/office/officeart/2005/8/layout/hProcess7#1"/>
-    <dgm:cxn modelId="{4AF9B520-D235-4554-BFB9-2FC2A1EF1462}" type="presParOf" srcId="{3B74C2BA-44E1-4271-86EC-FEAA18D1EB8D}" destId="{F35C9513-7555-4263-B1CE-F720BE28EC18}" srcOrd="0" destOrd="0" presId="urn:microsoft.com/office/officeart/2005/8/layout/hProcess7#1"/>
-    <dgm:cxn modelId="{A6DD228D-88EA-4E72-A8F6-4DF0E003AF4F}" type="presParOf" srcId="{3B74C2BA-44E1-4271-86EC-FEAA18D1EB8D}" destId="{BB49C5F5-E89C-48A7-A071-EFDBF1250723}" srcOrd="1" destOrd="0" presId="urn:microsoft.com/office/officeart/2005/8/layout/hProcess7#1"/>
-    <dgm:cxn modelId="{57C3B739-CF77-42F9-9E8A-B50EDC2D33FA}" type="presParOf" srcId="{3B74C2BA-44E1-4271-86EC-FEAA18D1EB8D}" destId="{DAE51FDD-3112-44F8-B73C-531118099CD0}" srcOrd="2" destOrd="0" presId="urn:microsoft.com/office/officeart/2005/8/layout/hProcess7#1"/>
-    <dgm:cxn modelId="{B478F835-2B28-4F7C-AD6E-1B252E22D36C}" type="presParOf" srcId="{148AD8F7-F59C-45D5-87A0-70BF4A9BAF31}" destId="{6C4366B9-35A4-4BC3-846B-C96065C001D3}" srcOrd="11" destOrd="0" presId="urn:microsoft.com/office/officeart/2005/8/layout/hProcess7#1"/>
-    <dgm:cxn modelId="{C310C898-C46E-414F-9F34-B4516F94C3FC}" type="presParOf" srcId="{148AD8F7-F59C-45D5-87A0-70BF4A9BAF31}" destId="{E3B721CE-3020-4E98-9BEE-C5EF2ABAE977}" srcOrd="12" destOrd="0" presId="urn:microsoft.com/office/officeart/2005/8/layout/hProcess7#1"/>
-    <dgm:cxn modelId="{C52C5727-5C51-4891-AF8D-E5ACA511ACBF}" type="presParOf" srcId="{E3B721CE-3020-4E98-9BEE-C5EF2ABAE977}" destId="{5F2A11EB-85B4-4BD8-8F1B-22D477F9C864}" srcOrd="0" destOrd="0" presId="urn:microsoft.com/office/officeart/2005/8/layout/hProcess7#1"/>
-    <dgm:cxn modelId="{E676B3E0-0F67-4AA1-8933-8822238AC352}" type="presParOf" srcId="{E3B721CE-3020-4E98-9BEE-C5EF2ABAE977}" destId="{05C5E93F-0061-44F5-87FB-C5B596DEB4FD}" srcOrd="1" destOrd="0" presId="urn:microsoft.com/office/officeart/2005/8/layout/hProcess7#1"/>
-    <dgm:cxn modelId="{5ABF06F1-3EF1-4563-9AA7-989A0C8415F1}" type="presParOf" srcId="{E3B721CE-3020-4E98-9BEE-C5EF2ABAE977}" destId="{719DAA7F-634B-41E5-9272-86BCAFE0606A}" srcOrd="2" destOrd="0" presId="urn:microsoft.com/office/officeart/2005/8/layout/hProcess7#1"/>
-    <dgm:cxn modelId="{5C7CC1A3-6AC8-4911-B91A-4B7A1A62506A}" type="presParOf" srcId="{148AD8F7-F59C-45D5-87A0-70BF4A9BAF31}" destId="{CCAD002B-A69D-4459-B7B6-E81A70A3EC73}" srcOrd="13" destOrd="0" presId="urn:microsoft.com/office/officeart/2005/8/layout/hProcess7#1"/>
-    <dgm:cxn modelId="{DDAA5603-CF4E-4249-B73C-D675E7459776}" type="presParOf" srcId="{148AD8F7-F59C-45D5-87A0-70BF4A9BAF31}" destId="{5B6656A7-394C-487B-923B-7565A0CD74CD}" srcOrd="14" destOrd="0" presId="urn:microsoft.com/office/officeart/2005/8/layout/hProcess7#1"/>
-    <dgm:cxn modelId="{0889D49A-0761-45E7-9E84-EBF925113C1D}" type="presParOf" srcId="{5B6656A7-394C-487B-923B-7565A0CD74CD}" destId="{BE3BE3CA-2ACC-4312-ABB6-0B38F7ACDDB1}" srcOrd="0" destOrd="0" presId="urn:microsoft.com/office/officeart/2005/8/layout/hProcess7#1"/>
-    <dgm:cxn modelId="{51206BA7-2D17-4344-8F2C-CEBC40FC22C8}" type="presParOf" srcId="{5B6656A7-394C-487B-923B-7565A0CD74CD}" destId="{53A0ACB7-0B90-4B9B-8368-434977D04CB5}" srcOrd="1" destOrd="0" presId="urn:microsoft.com/office/officeart/2005/8/layout/hProcess7#1"/>
-    <dgm:cxn modelId="{E3ABE55B-3E7D-402F-81A2-904FD4A45ADE}" type="presParOf" srcId="{5B6656A7-394C-487B-923B-7565A0CD74CD}" destId="{A33F739B-D17B-410D-A256-6963DD5A58BA}" srcOrd="2" destOrd="0" presId="urn:microsoft.com/office/officeart/2005/8/layout/hProcess7#1"/>
-    <dgm:cxn modelId="{B30165C4-65C9-48EC-8B25-FF5D0B278A31}" type="presParOf" srcId="{148AD8F7-F59C-45D5-87A0-70BF4A9BAF31}" destId="{FAD09860-448A-4C21-A211-10FC5EDCF7C2}" srcOrd="15" destOrd="0" presId="urn:microsoft.com/office/officeart/2005/8/layout/hProcess7#1"/>
-    <dgm:cxn modelId="{50CA8760-41BE-435B-830A-8DF7BFA2E2FB}" type="presParOf" srcId="{148AD8F7-F59C-45D5-87A0-70BF4A9BAF31}" destId="{67486F58-56F3-4A30-98C4-23A71FCD1AEC}" srcOrd="16" destOrd="0" presId="urn:microsoft.com/office/officeart/2005/8/layout/hProcess7#1"/>
-    <dgm:cxn modelId="{74D7E488-1C7D-4248-9DE9-38FA42A8086F}" type="presParOf" srcId="{67486F58-56F3-4A30-98C4-23A71FCD1AEC}" destId="{C04048AD-9600-435D-ADAE-DF5AE90CCC55}" srcOrd="0" destOrd="0" presId="urn:microsoft.com/office/officeart/2005/8/layout/hProcess7#1"/>
-    <dgm:cxn modelId="{12501F74-0DD9-4347-9D0A-EE8C786739D6}" type="presParOf" srcId="{67486F58-56F3-4A30-98C4-23A71FCD1AEC}" destId="{A5461B13-E8AF-4DC3-BCD2-91E2C29F5C6F}" srcOrd="1" destOrd="0" presId="urn:microsoft.com/office/officeart/2005/8/layout/hProcess7#1"/>
-    <dgm:cxn modelId="{BDA5A31F-F364-4B33-B06B-8A54215177A0}" type="presParOf" srcId="{67486F58-56F3-4A30-98C4-23A71FCD1AEC}" destId="{C8C45A37-6FF2-4B0B-A4DA-2DE6EE217831}" srcOrd="2" destOrd="0" presId="urn:microsoft.com/office/officeart/2005/8/layout/hProcess7#1"/>
-    <dgm:cxn modelId="{D805DF00-F7A0-4C00-AF58-94F306F9DA42}" type="presParOf" srcId="{148AD8F7-F59C-45D5-87A0-70BF4A9BAF31}" destId="{BEB0C815-ED0D-4DB0-9C5D-F30B354B9DE4}" srcOrd="17" destOrd="0" presId="urn:microsoft.com/office/officeart/2005/8/layout/hProcess7#1"/>
-    <dgm:cxn modelId="{B8FB00E5-61E5-47C9-A7B3-1ECC875ED784}" type="presParOf" srcId="{148AD8F7-F59C-45D5-87A0-70BF4A9BAF31}" destId="{9E8A2AC8-D512-4C08-85C3-2BEE36E9EEBB}" srcOrd="18" destOrd="0" presId="urn:microsoft.com/office/officeart/2005/8/layout/hProcess7#1"/>
-    <dgm:cxn modelId="{1F369582-A56B-4702-885C-510E6126CA55}" type="presParOf" srcId="{9E8A2AC8-D512-4C08-85C3-2BEE36E9EEBB}" destId="{70726D10-50A8-47B2-A920-6B44261CB338}" srcOrd="0" destOrd="0" presId="urn:microsoft.com/office/officeart/2005/8/layout/hProcess7#1"/>
-    <dgm:cxn modelId="{DF58E2A5-FCAC-405F-B42E-44B734933EED}" type="presParOf" srcId="{9E8A2AC8-D512-4C08-85C3-2BEE36E9EEBB}" destId="{08D7ABF3-6A92-47E1-B305-32B5524BFE59}" srcOrd="1" destOrd="0" presId="urn:microsoft.com/office/officeart/2005/8/layout/hProcess7#1"/>
-    <dgm:cxn modelId="{89F228FA-CF8F-41A9-AC24-A9CB75EFF6B8}" type="presParOf" srcId="{9E8A2AC8-D512-4C08-85C3-2BEE36E9EEBB}" destId="{71083D24-5B4E-456C-821C-A609E08ED5D1}" srcOrd="2" destOrd="0" presId="urn:microsoft.com/office/officeart/2005/8/layout/hProcess7#1"/>
-    <dgm:cxn modelId="{90A4BB2C-88A4-4016-846C-9EAB66C1D808}" type="presParOf" srcId="{148AD8F7-F59C-45D5-87A0-70BF4A9BAF31}" destId="{5A7B9151-5768-4975-AE5B-36A5EF7D58F7}" srcOrd="19" destOrd="0" presId="urn:microsoft.com/office/officeart/2005/8/layout/hProcess7#1"/>
-    <dgm:cxn modelId="{E989CD77-2B8B-4E52-9874-B59E6E7B69CC}" type="presParOf" srcId="{148AD8F7-F59C-45D5-87A0-70BF4A9BAF31}" destId="{AB1DC0D2-52DA-4B21-B734-E5EF05D6D87D}" srcOrd="20" destOrd="0" presId="urn:microsoft.com/office/officeart/2005/8/layout/hProcess7#1"/>
-    <dgm:cxn modelId="{7D4D5B78-0286-4E09-89A7-D315C0F0F814}" type="presParOf" srcId="{AB1DC0D2-52DA-4B21-B734-E5EF05D6D87D}" destId="{02D8EEDC-148B-4C08-9CA0-FF100E6EE0DF}" srcOrd="0" destOrd="0" presId="urn:microsoft.com/office/officeart/2005/8/layout/hProcess7#1"/>
-    <dgm:cxn modelId="{C2E76DBC-151E-43FD-B6F4-164C30C4F2EC}" type="presParOf" srcId="{AB1DC0D2-52DA-4B21-B734-E5EF05D6D87D}" destId="{0532D5D0-6F68-4A7E-B20E-63084A52CF52}" srcOrd="1" destOrd="0" presId="urn:microsoft.com/office/officeart/2005/8/layout/hProcess7#1"/>
-    <dgm:cxn modelId="{C040EA05-CA81-4B7B-B8CF-9364213D30FB}" type="presParOf" srcId="{AB1DC0D2-52DA-4B21-B734-E5EF05D6D87D}" destId="{24BB755B-FE86-4B5A-BA35-C92F2A9BE04A}" srcOrd="2" destOrd="0" presId="urn:microsoft.com/office/officeart/2005/8/layout/hProcess7#1"/>
+    <dgm:cxn modelId="{6282E6BA-F75D-43C8-9AE8-5446C80A7B90}" type="presOf" srcId="{8B7AB85B-C762-499B-80C4-E9B1E3343FFB}" destId="{6EDFC28B-A841-4ABD-9320-7705FABF6243}" srcOrd="0" destOrd="0" presId="urn:microsoft.com/office/officeart/2005/8/layout/hProcess7#1"/>
+    <dgm:cxn modelId="{4136F415-5FB5-4F4D-B4F4-73A805D6DB2F}" srcId="{DE05CB6D-D5D2-45BF-A8C4-10726915228B}" destId="{4B7B5097-E3F3-40F4-A5A8-B1D776B946CC}" srcOrd="5" destOrd="0" parTransId="{6B551630-D747-4282-87BD-170491596A56}" sibTransId="{8BB6CF7A-FAF8-4850-8333-A6D0D1B2A44E}"/>
+    <dgm:cxn modelId="{3867BAC8-B863-43F1-AF72-6CF1803E9A4D}" type="presOf" srcId="{8E9AF1EE-72FE-4419-A546-947C847429D5}" destId="{C04048AD-9600-435D-ADAE-DF5AE90CCC55}" srcOrd="0" destOrd="0" presId="urn:microsoft.com/office/officeart/2005/8/layout/hProcess7#1"/>
+    <dgm:cxn modelId="{CDF457C8-DC97-448D-83A8-6C80D7D908EA}" type="presParOf" srcId="{148AD8F7-F59C-45D5-87A0-70BF4A9BAF31}" destId="{35828217-981A-4340-A25E-58DCFBD3AD3D}" srcOrd="0" destOrd="0" presId="urn:microsoft.com/office/officeart/2005/8/layout/hProcess7#1"/>
+    <dgm:cxn modelId="{6950A5AF-8899-4AF8-89F2-CA61A5DBF71E}" type="presParOf" srcId="{35828217-981A-4340-A25E-58DCFBD3AD3D}" destId="{FEACC056-6210-43FD-8A30-9766D6AC58D6}" srcOrd="0" destOrd="0" presId="urn:microsoft.com/office/officeart/2005/8/layout/hProcess7#1"/>
+    <dgm:cxn modelId="{C85BAD1D-E6F2-4B9E-9696-44C58A4918AE}" type="presParOf" srcId="{35828217-981A-4340-A25E-58DCFBD3AD3D}" destId="{D48A74D3-AEA5-4791-8323-D49AAAEEDB58}" srcOrd="1" destOrd="0" presId="urn:microsoft.com/office/officeart/2005/8/layout/hProcess7#1"/>
+    <dgm:cxn modelId="{BEAC6671-E2D2-4776-A76C-77035422A894}" type="presParOf" srcId="{35828217-981A-4340-A25E-58DCFBD3AD3D}" destId="{757A3E3B-A000-466B-A0EB-F91BE20C79D3}" srcOrd="2" destOrd="0" presId="urn:microsoft.com/office/officeart/2005/8/layout/hProcess7#1"/>
+    <dgm:cxn modelId="{3B4DB86D-4BA2-4DEE-A1EE-FAD25C8F5B8D}" type="presParOf" srcId="{148AD8F7-F59C-45D5-87A0-70BF4A9BAF31}" destId="{4F7C9F56-516F-4555-9FC8-602573B24E5E}" srcOrd="1" destOrd="0" presId="urn:microsoft.com/office/officeart/2005/8/layout/hProcess7#1"/>
+    <dgm:cxn modelId="{606D9438-AD11-4301-AF69-D08A0E85B002}" type="presParOf" srcId="{148AD8F7-F59C-45D5-87A0-70BF4A9BAF31}" destId="{39507BF9-5E33-4BAF-A948-56D87CB1E9D1}" srcOrd="2" destOrd="0" presId="urn:microsoft.com/office/officeart/2005/8/layout/hProcess7#1"/>
+    <dgm:cxn modelId="{5D2CA5DE-4CF1-4762-8AD4-E37A34E48A33}" type="presParOf" srcId="{39507BF9-5E33-4BAF-A948-56D87CB1E9D1}" destId="{0A3A0D6C-EBA0-40CB-AEAA-B876E227ED19}" srcOrd="0" destOrd="0" presId="urn:microsoft.com/office/officeart/2005/8/layout/hProcess7#1"/>
+    <dgm:cxn modelId="{37D7D970-7E56-47D8-BEED-AE702DFB813D}" type="presParOf" srcId="{39507BF9-5E33-4BAF-A948-56D87CB1E9D1}" destId="{F725808D-03E4-4F20-90FE-AE5D6DFFCDC3}" srcOrd="1" destOrd="0" presId="urn:microsoft.com/office/officeart/2005/8/layout/hProcess7#1"/>
+    <dgm:cxn modelId="{28E0C41B-67D8-4AFA-A176-014BFEF95390}" type="presParOf" srcId="{39507BF9-5E33-4BAF-A948-56D87CB1E9D1}" destId="{7AD3DFF7-8815-437A-84C5-80C21B92DB9F}" srcOrd="2" destOrd="0" presId="urn:microsoft.com/office/officeart/2005/8/layout/hProcess7#1"/>
+    <dgm:cxn modelId="{FF720799-281F-4206-B6A8-73E46E54CDCF}" type="presParOf" srcId="{148AD8F7-F59C-45D5-87A0-70BF4A9BAF31}" destId="{7CE02653-1DCE-4831-AB2A-76AEB5B2629A}" srcOrd="3" destOrd="0" presId="urn:microsoft.com/office/officeart/2005/8/layout/hProcess7#1"/>
+    <dgm:cxn modelId="{F4F8F306-F104-4019-A1F4-0F6F4FF9DFB1}" type="presParOf" srcId="{148AD8F7-F59C-45D5-87A0-70BF4A9BAF31}" destId="{4C156AFB-91CA-45A5-9D31-B5CB0FE6447E}" srcOrd="4" destOrd="0" presId="urn:microsoft.com/office/officeart/2005/8/layout/hProcess7#1"/>
+    <dgm:cxn modelId="{A4C08A64-6424-4D1E-BC03-154A3B2C196A}" type="presParOf" srcId="{4C156AFB-91CA-45A5-9D31-B5CB0FE6447E}" destId="{2AA4C1AA-B62B-4F3F-BE04-FB813ED504B3}" srcOrd="0" destOrd="0" presId="urn:microsoft.com/office/officeart/2005/8/layout/hProcess7#1"/>
+    <dgm:cxn modelId="{BE1B2280-CCB0-4201-9B93-601971C22BBF}" type="presParOf" srcId="{4C156AFB-91CA-45A5-9D31-B5CB0FE6447E}" destId="{4630D8E5-7B4D-42D8-9266-A43A31D50E56}" srcOrd="1" destOrd="0" presId="urn:microsoft.com/office/officeart/2005/8/layout/hProcess7#1"/>
+    <dgm:cxn modelId="{5736FE89-D62F-40A8-981C-0950F9F267CE}" type="presParOf" srcId="{4C156AFB-91CA-45A5-9D31-B5CB0FE6447E}" destId="{73284543-1DDF-4655-9E68-AB41BC8AA07F}" srcOrd="2" destOrd="0" presId="urn:microsoft.com/office/officeart/2005/8/layout/hProcess7#1"/>
+    <dgm:cxn modelId="{14631886-2473-45F7-9E7B-E6044664EEF4}" type="presParOf" srcId="{148AD8F7-F59C-45D5-87A0-70BF4A9BAF31}" destId="{5EAEFD0C-8287-4970-AC5C-C4D6A45A18C2}" srcOrd="5" destOrd="0" presId="urn:microsoft.com/office/officeart/2005/8/layout/hProcess7#1"/>
+    <dgm:cxn modelId="{638E3101-F09E-4587-A56F-9A3DD08CBCAC}" type="presParOf" srcId="{148AD8F7-F59C-45D5-87A0-70BF4A9BAF31}" destId="{E61E9B13-69AA-4CC3-B9C8-F85A2C866A9F}" srcOrd="6" destOrd="0" presId="urn:microsoft.com/office/officeart/2005/8/layout/hProcess7#1"/>
+    <dgm:cxn modelId="{19AC6FCD-9132-4404-A808-B43749196279}" type="presParOf" srcId="{E61E9B13-69AA-4CC3-B9C8-F85A2C866A9F}" destId="{226CEDAC-A91B-4DEA-9998-78C25E264520}" srcOrd="0" destOrd="0" presId="urn:microsoft.com/office/officeart/2005/8/layout/hProcess7#1"/>
+    <dgm:cxn modelId="{60D531BA-00DA-435B-907E-3D5DC3786A08}" type="presParOf" srcId="{E61E9B13-69AA-4CC3-B9C8-F85A2C866A9F}" destId="{4CCA2783-8268-4DA8-BCEF-EEAA5F409052}" srcOrd="1" destOrd="0" presId="urn:microsoft.com/office/officeart/2005/8/layout/hProcess7#1"/>
+    <dgm:cxn modelId="{80CF0912-0483-48BD-8942-2A55BC47BD29}" type="presParOf" srcId="{E61E9B13-69AA-4CC3-B9C8-F85A2C866A9F}" destId="{AC13AB8A-8D60-4933-82D1-C83056583747}" srcOrd="2" destOrd="0" presId="urn:microsoft.com/office/officeart/2005/8/layout/hProcess7#1"/>
+    <dgm:cxn modelId="{8B71A5EE-EBA2-42A3-A70F-4F23E41083F8}" type="presParOf" srcId="{148AD8F7-F59C-45D5-87A0-70BF4A9BAF31}" destId="{A8E52384-75A7-4EDF-B693-A6258FA2B0A6}" srcOrd="7" destOrd="0" presId="urn:microsoft.com/office/officeart/2005/8/layout/hProcess7#1"/>
+    <dgm:cxn modelId="{015532A8-0470-43BA-8E86-6A79822E9DD2}" type="presParOf" srcId="{148AD8F7-F59C-45D5-87A0-70BF4A9BAF31}" destId="{A3729DB1-0E51-4C54-9157-CE59DECD1361}" srcOrd="8" destOrd="0" presId="urn:microsoft.com/office/officeart/2005/8/layout/hProcess7#1"/>
+    <dgm:cxn modelId="{DE98A949-77BF-41C7-9A36-E44B7F0B2782}" type="presParOf" srcId="{A3729DB1-0E51-4C54-9157-CE59DECD1361}" destId="{6EDFC28B-A841-4ABD-9320-7705FABF6243}" srcOrd="0" destOrd="0" presId="urn:microsoft.com/office/officeart/2005/8/layout/hProcess7#1"/>
+    <dgm:cxn modelId="{BBC3FE96-D276-4E2F-B337-8DE6B94F8023}" type="presParOf" srcId="{A3729DB1-0E51-4C54-9157-CE59DECD1361}" destId="{8D8552DA-4B6A-422D-B797-4213CE8CA7A2}" srcOrd="1" destOrd="0" presId="urn:microsoft.com/office/officeart/2005/8/layout/hProcess7#1"/>
+    <dgm:cxn modelId="{43A2EFC2-7ADD-4610-A36D-7E4939CB5636}" type="presParOf" srcId="{A3729DB1-0E51-4C54-9157-CE59DECD1361}" destId="{84A7D860-832A-4AFE-9ACC-F1F01449F562}" srcOrd="2" destOrd="0" presId="urn:microsoft.com/office/officeart/2005/8/layout/hProcess7#1"/>
+    <dgm:cxn modelId="{A668375D-E9D2-4920-A147-C2D6C12F5E41}" type="presParOf" srcId="{148AD8F7-F59C-45D5-87A0-70BF4A9BAF31}" destId="{38FE02E6-68EE-41BF-82F1-E25972F20A27}" srcOrd="9" destOrd="0" presId="urn:microsoft.com/office/officeart/2005/8/layout/hProcess7#1"/>
+    <dgm:cxn modelId="{8337B10A-5D90-4E09-AD19-D5DEE9D478E6}" type="presParOf" srcId="{148AD8F7-F59C-45D5-87A0-70BF4A9BAF31}" destId="{3B74C2BA-44E1-4271-86EC-FEAA18D1EB8D}" srcOrd="10" destOrd="0" presId="urn:microsoft.com/office/officeart/2005/8/layout/hProcess7#1"/>
+    <dgm:cxn modelId="{5D95AC28-4203-40A9-8D93-AA4B123DB344}" type="presParOf" srcId="{3B74C2BA-44E1-4271-86EC-FEAA18D1EB8D}" destId="{F35C9513-7555-4263-B1CE-F720BE28EC18}" srcOrd="0" destOrd="0" presId="urn:microsoft.com/office/officeart/2005/8/layout/hProcess7#1"/>
+    <dgm:cxn modelId="{F90F8D16-55D7-440E-99A0-243A93484F74}" type="presParOf" srcId="{3B74C2BA-44E1-4271-86EC-FEAA18D1EB8D}" destId="{BB49C5F5-E89C-48A7-A071-EFDBF1250723}" srcOrd="1" destOrd="0" presId="urn:microsoft.com/office/officeart/2005/8/layout/hProcess7#1"/>
+    <dgm:cxn modelId="{EC18CA3E-3173-4D7B-8869-662FC2B45F29}" type="presParOf" srcId="{3B74C2BA-44E1-4271-86EC-FEAA18D1EB8D}" destId="{DAE51FDD-3112-44F8-B73C-531118099CD0}" srcOrd="2" destOrd="0" presId="urn:microsoft.com/office/officeart/2005/8/layout/hProcess7#1"/>
+    <dgm:cxn modelId="{E63F8CA9-E94E-44B4-8EB7-725AE7117585}" type="presParOf" srcId="{148AD8F7-F59C-45D5-87A0-70BF4A9BAF31}" destId="{6C4366B9-35A4-4BC3-846B-C96065C001D3}" srcOrd="11" destOrd="0" presId="urn:microsoft.com/office/officeart/2005/8/layout/hProcess7#1"/>
+    <dgm:cxn modelId="{938C9787-8C84-47A6-987B-36A74ED17D53}" type="presParOf" srcId="{148AD8F7-F59C-45D5-87A0-70BF4A9BAF31}" destId="{E3B721CE-3020-4E98-9BEE-C5EF2ABAE977}" srcOrd="12" destOrd="0" presId="urn:microsoft.com/office/officeart/2005/8/layout/hProcess7#1"/>
+    <dgm:cxn modelId="{C52A8195-7AA6-4D98-B77D-EE660ACCD327}" type="presParOf" srcId="{E3B721CE-3020-4E98-9BEE-C5EF2ABAE977}" destId="{5F2A11EB-85B4-4BD8-8F1B-22D477F9C864}" srcOrd="0" destOrd="0" presId="urn:microsoft.com/office/officeart/2005/8/layout/hProcess7#1"/>
+    <dgm:cxn modelId="{FBBC0C82-5D20-4534-B3AE-AE76817F85E3}" type="presParOf" srcId="{E3B721CE-3020-4E98-9BEE-C5EF2ABAE977}" destId="{05C5E93F-0061-44F5-87FB-C5B596DEB4FD}" srcOrd="1" destOrd="0" presId="urn:microsoft.com/office/officeart/2005/8/layout/hProcess7#1"/>
+    <dgm:cxn modelId="{CB52F2C6-09BD-4881-8153-04AF9421C8D6}" type="presParOf" srcId="{E3B721CE-3020-4E98-9BEE-C5EF2ABAE977}" destId="{719DAA7F-634B-41E5-9272-86BCAFE0606A}" srcOrd="2" destOrd="0" presId="urn:microsoft.com/office/officeart/2005/8/layout/hProcess7#1"/>
+    <dgm:cxn modelId="{85509AE5-F30A-4BF2-9560-A992F2B0896A}" type="presParOf" srcId="{148AD8F7-F59C-45D5-87A0-70BF4A9BAF31}" destId="{CCAD002B-A69D-4459-B7B6-E81A70A3EC73}" srcOrd="13" destOrd="0" presId="urn:microsoft.com/office/officeart/2005/8/layout/hProcess7#1"/>
+    <dgm:cxn modelId="{4EE7CA4B-742C-45D3-AB5E-76F095D93A79}" type="presParOf" srcId="{148AD8F7-F59C-45D5-87A0-70BF4A9BAF31}" destId="{5B6656A7-394C-487B-923B-7565A0CD74CD}" srcOrd="14" destOrd="0" presId="urn:microsoft.com/office/officeart/2005/8/layout/hProcess7#1"/>
+    <dgm:cxn modelId="{0649D4F3-26D3-49CC-81A5-B1F93FCC243A}" type="presParOf" srcId="{5B6656A7-394C-487B-923B-7565A0CD74CD}" destId="{BE3BE3CA-2ACC-4312-ABB6-0B38F7ACDDB1}" srcOrd="0" destOrd="0" presId="urn:microsoft.com/office/officeart/2005/8/layout/hProcess7#1"/>
+    <dgm:cxn modelId="{138182F3-547B-404F-809B-5AE9B13187A2}" type="presParOf" srcId="{5B6656A7-394C-487B-923B-7565A0CD74CD}" destId="{53A0ACB7-0B90-4B9B-8368-434977D04CB5}" srcOrd="1" destOrd="0" presId="urn:microsoft.com/office/officeart/2005/8/layout/hProcess7#1"/>
+    <dgm:cxn modelId="{04CF61CD-6C46-416B-9AFD-DAC98F9E8433}" type="presParOf" srcId="{5B6656A7-394C-487B-923B-7565A0CD74CD}" destId="{A33F739B-D17B-410D-A256-6963DD5A58BA}" srcOrd="2" destOrd="0" presId="urn:microsoft.com/office/officeart/2005/8/layout/hProcess7#1"/>
+    <dgm:cxn modelId="{9AAD3713-1A4A-4107-AEB1-65189028E296}" type="presParOf" srcId="{148AD8F7-F59C-45D5-87A0-70BF4A9BAF31}" destId="{FAD09860-448A-4C21-A211-10FC5EDCF7C2}" srcOrd="15" destOrd="0" presId="urn:microsoft.com/office/officeart/2005/8/layout/hProcess7#1"/>
+    <dgm:cxn modelId="{2E0C1D0B-BE38-47E6-8CBC-2195A19CF226}" type="presParOf" srcId="{148AD8F7-F59C-45D5-87A0-70BF4A9BAF31}" destId="{67486F58-56F3-4A30-98C4-23A71FCD1AEC}" srcOrd="16" destOrd="0" presId="urn:microsoft.com/office/officeart/2005/8/layout/hProcess7#1"/>
+    <dgm:cxn modelId="{41BF33F1-854E-4489-862C-5F1A321F9C2A}" type="presParOf" srcId="{67486F58-56F3-4A30-98C4-23A71FCD1AEC}" destId="{C04048AD-9600-435D-ADAE-DF5AE90CCC55}" srcOrd="0" destOrd="0" presId="urn:microsoft.com/office/officeart/2005/8/layout/hProcess7#1"/>
+    <dgm:cxn modelId="{0C358FCD-8C49-48E4-AA4F-C0997A67A20B}" type="presParOf" srcId="{67486F58-56F3-4A30-98C4-23A71FCD1AEC}" destId="{A5461B13-E8AF-4DC3-BCD2-91E2C29F5C6F}" srcOrd="1" destOrd="0" presId="urn:microsoft.com/office/officeart/2005/8/layout/hProcess7#1"/>
+    <dgm:cxn modelId="{948EDF61-E7D6-48D6-91AB-06D5D59CDB6C}" type="presParOf" srcId="{67486F58-56F3-4A30-98C4-23A71FCD1AEC}" destId="{C8C45A37-6FF2-4B0B-A4DA-2DE6EE217831}" srcOrd="2" destOrd="0" presId="urn:microsoft.com/office/officeart/2005/8/layout/hProcess7#1"/>
+    <dgm:cxn modelId="{5AA40AC1-48A8-4897-B4A7-B8B433659BD3}" type="presParOf" srcId="{148AD8F7-F59C-45D5-87A0-70BF4A9BAF31}" destId="{BEB0C815-ED0D-4DB0-9C5D-F30B354B9DE4}" srcOrd="17" destOrd="0" presId="urn:microsoft.com/office/officeart/2005/8/layout/hProcess7#1"/>
+    <dgm:cxn modelId="{1BF36F1C-D482-4F70-BF1C-78DF24B3C948}" type="presParOf" srcId="{148AD8F7-F59C-45D5-87A0-70BF4A9BAF31}" destId="{9E8A2AC8-D512-4C08-85C3-2BEE36E9EEBB}" srcOrd="18" destOrd="0" presId="urn:microsoft.com/office/officeart/2005/8/layout/hProcess7#1"/>
+    <dgm:cxn modelId="{E0F5636A-16FF-4260-930B-E100007FA990}" type="presParOf" srcId="{9E8A2AC8-D512-4C08-85C3-2BEE36E9EEBB}" destId="{70726D10-50A8-47B2-A920-6B44261CB338}" srcOrd="0" destOrd="0" presId="urn:microsoft.com/office/officeart/2005/8/layout/hProcess7#1"/>
+    <dgm:cxn modelId="{0E464821-F2F3-49DF-9937-F4A9C1CCF0C6}" type="presParOf" srcId="{9E8A2AC8-D512-4C08-85C3-2BEE36E9EEBB}" destId="{08D7ABF3-6A92-47E1-B305-32B5524BFE59}" srcOrd="1" destOrd="0" presId="urn:microsoft.com/office/officeart/2005/8/layout/hProcess7#1"/>
+    <dgm:cxn modelId="{9701B0EA-E71B-4F45-BE7F-F3902EC5CB9B}" type="presParOf" srcId="{9E8A2AC8-D512-4C08-85C3-2BEE36E9EEBB}" destId="{71083D24-5B4E-456C-821C-A609E08ED5D1}" srcOrd="2" destOrd="0" presId="urn:microsoft.com/office/officeart/2005/8/layout/hProcess7#1"/>
+    <dgm:cxn modelId="{C4B96A59-40BC-40BA-9F9E-93562CE95DB3}" type="presParOf" srcId="{148AD8F7-F59C-45D5-87A0-70BF4A9BAF31}" destId="{5A7B9151-5768-4975-AE5B-36A5EF7D58F7}" srcOrd="19" destOrd="0" presId="urn:microsoft.com/office/officeart/2005/8/layout/hProcess7#1"/>
+    <dgm:cxn modelId="{164FA345-A673-470F-A4B9-1F5A49CC5DA3}" type="presParOf" srcId="{148AD8F7-F59C-45D5-87A0-70BF4A9BAF31}" destId="{AB1DC0D2-52DA-4B21-B734-E5EF05D6D87D}" srcOrd="20" destOrd="0" presId="urn:microsoft.com/office/officeart/2005/8/layout/hProcess7#1"/>
+    <dgm:cxn modelId="{32524936-CCCF-4D14-8C83-E6C368E40759}" type="presParOf" srcId="{AB1DC0D2-52DA-4B21-B734-E5EF05D6D87D}" destId="{02D8EEDC-148B-4C08-9CA0-FF100E6EE0DF}" srcOrd="0" destOrd="0" presId="urn:microsoft.com/office/officeart/2005/8/layout/hProcess7#1"/>
+    <dgm:cxn modelId="{0F25BB12-D3CA-4878-AFEC-57CE63BD25F2}" type="presParOf" srcId="{AB1DC0D2-52DA-4B21-B734-E5EF05D6D87D}" destId="{0532D5D0-6F68-4A7E-B20E-63084A52CF52}" srcOrd="1" destOrd="0" presId="urn:microsoft.com/office/officeart/2005/8/layout/hProcess7#1"/>
+    <dgm:cxn modelId="{CB19A62A-9100-4469-99BF-27753E02C3D6}" type="presParOf" srcId="{AB1DC0D2-52DA-4B21-B734-E5EF05D6D87D}" destId="{24BB755B-FE86-4B5A-BA35-C92F2A9BE04A}" srcOrd="2" destOrd="0" presId="urn:microsoft.com/office/officeart/2005/8/layout/hProcess7#1"/>
   </dgm:cxnLst>
   <dgm:bg/>
   <dgm:whole/>
@@ -32965,106 +33227,106 @@
     </dgm:pt>
   </dgm:ptLst>
   <dgm:cxnLst>
-    <dgm:cxn modelId="{8F99A434-06F5-4629-9660-F4F571C9335C}" type="presOf" srcId="{AFB197C6-EE47-4A5D-A7E5-DD8E3D500F1E}" destId="{31142E6E-9155-46AE-8E4B-C604AB9A97FC}" srcOrd="0" destOrd="0" presId="urn:microsoft.com/office/officeart/2005/8/layout/hProcess7#2"/>
-    <dgm:cxn modelId="{113BC4A3-FD03-4C11-BB88-5734F779812C}" type="presOf" srcId="{DC7C09A4-409F-4277-96AF-0794C6BCC6B2}" destId="{C70D1E8C-93FF-4EC2-B555-30B0637E30AA}" srcOrd="1" destOrd="0" presId="urn:microsoft.com/office/officeart/2005/8/layout/hProcess7#2"/>
+    <dgm:cxn modelId="{7612B1DE-226C-49C1-B4FF-E1AA4F2B2E7B}" type="presOf" srcId="{2E814AF9-B03A-4D3F-BE42-57D2CE198F0C}" destId="{8366E698-0BE8-4BFE-A2C6-F79806694B96}" srcOrd="0" destOrd="0" presId="urn:microsoft.com/office/officeart/2005/8/layout/hProcess7#2"/>
+    <dgm:cxn modelId="{D892E409-3328-4AC6-ADB9-26FEF35E9E31}" srcId="{2E814AF9-B03A-4D3F-BE42-57D2CE198F0C}" destId="{CD762482-491F-465B-86E5-66C8C2AED21A}" srcOrd="0" destOrd="0" parTransId="{99949505-7AB2-473F-911E-DDE4FE433B32}" sibTransId="{F8385D54-2363-4482-817A-288CBF3F61D2}"/>
     <dgm:cxn modelId="{7037FEB2-AA23-40BC-AE43-747C224A08B7}" srcId="{946A97CD-B5F6-45D0-B063-51EC7A666436}" destId="{A950F076-E906-411A-84C2-B856477F72DC}" srcOrd="0" destOrd="0" parTransId="{4D80D9E1-1CC4-40CA-B38A-9FCA4550E568}" sibTransId="{88941BB0-4B87-4CBB-9BD1-7434331D017F}"/>
-    <dgm:cxn modelId="{CA7B2C70-31A7-4C21-8AEA-D7B8CA361C00}" srcId="{2E814AF9-B03A-4D3F-BE42-57D2CE198F0C}" destId="{AFB197C6-EE47-4A5D-A7E5-DD8E3D500F1E}" srcOrd="1" destOrd="0" parTransId="{E7283C31-9BCD-4C6F-A84D-044903BFE83D}" sibTransId="{BEB3C0BC-2454-4CED-A83D-9EC2B07A1218}"/>
-    <dgm:cxn modelId="{C61AE3DA-19E4-4E24-AB4E-825905C093E5}" type="presOf" srcId="{6B77ECBB-134F-4047-BA6A-DB295DBA4137}" destId="{4B9F647D-AD56-4FA6-933B-0915D510DA64}" srcOrd="0" destOrd="0" presId="urn:microsoft.com/office/officeart/2005/8/layout/hProcess7#2"/>
-    <dgm:cxn modelId="{1702EE97-EE84-46AD-B00F-C9DCC2BC0CEA}" type="presOf" srcId="{5D4ABD2E-B243-49CF-AF4B-A61A5F506792}" destId="{D804D0C2-405C-4113-A720-7C741478D2AC}" srcOrd="0" destOrd="0" presId="urn:microsoft.com/office/officeart/2005/8/layout/hProcess7#2"/>
-    <dgm:cxn modelId="{2327D525-A275-433B-856B-71B7B0FD2A0A}" type="presOf" srcId="{9D5F556D-23BE-4740-93C7-670DA0F1CE1E}" destId="{1F1EC849-E331-44F5-8450-393D400D46CA}" srcOrd="1" destOrd="0" presId="urn:microsoft.com/office/officeart/2005/8/layout/hProcess7#2"/>
-    <dgm:cxn modelId="{08CACBE8-0E80-4B93-BF9C-A26EA785CD45}" srcId="{6B77ECBB-134F-4047-BA6A-DB295DBA4137}" destId="{88DA4697-4892-4C21-BFFE-76993CD75B4F}" srcOrd="0" destOrd="0" parTransId="{3D905F70-EDF8-4FED-A08E-C74425D10191}" sibTransId="{5C9A41AC-D6C9-44B6-88B0-143A9E55CC3B}"/>
-    <dgm:cxn modelId="{2E642AF8-582C-4C42-AF5E-30E57CA0279A}" type="presOf" srcId="{9D5F556D-23BE-4740-93C7-670DA0F1CE1E}" destId="{CB8E8EF1-A948-4874-9147-9EE572CF7AB1}" srcOrd="0" destOrd="0" presId="urn:microsoft.com/office/officeart/2005/8/layout/hProcess7#2"/>
-    <dgm:cxn modelId="{B8A36842-E03D-4BEF-91B3-E09D05E02E46}" type="presOf" srcId="{6B77ECBB-134F-4047-BA6A-DB295DBA4137}" destId="{6AE0728B-1DA7-4191-8786-F1CF87DD49BC}" srcOrd="1" destOrd="0" presId="urn:microsoft.com/office/officeart/2005/8/layout/hProcess7#2"/>
-    <dgm:cxn modelId="{1FF79C21-12E6-4F0E-AF63-E4AC933F561E}" type="presOf" srcId="{946A97CD-B5F6-45D0-B063-51EC7A666436}" destId="{E02B2D52-0C83-4E01-99D7-43213764274F}" srcOrd="1" destOrd="0" presId="urn:microsoft.com/office/officeart/2005/8/layout/hProcess7#2"/>
-    <dgm:cxn modelId="{808A79E4-8090-44DD-BB52-B16857EB1805}" type="presOf" srcId="{DC7C09A4-409F-4277-96AF-0794C6BCC6B2}" destId="{C263BF44-01CC-477C-83C9-73A76F239AAB}" srcOrd="0" destOrd="0" presId="urn:microsoft.com/office/officeart/2005/8/layout/hProcess7#2"/>
-    <dgm:cxn modelId="{F974B610-B846-4237-9F0E-4FEA33F414D1}" type="presOf" srcId="{E6116AF8-575C-44B1-AB3D-5FA00A05D1F6}" destId="{9E1461C5-8A93-40AF-A35C-EA312405D36A}" srcOrd="0" destOrd="0" presId="urn:microsoft.com/office/officeart/2005/8/layout/hProcess7#2"/>
-    <dgm:cxn modelId="{D892E409-3328-4AC6-ADB9-26FEF35E9E31}" srcId="{2E814AF9-B03A-4D3F-BE42-57D2CE198F0C}" destId="{CD762482-491F-465B-86E5-66C8C2AED21A}" srcOrd="0" destOrd="0" parTransId="{99949505-7AB2-473F-911E-DDE4FE433B32}" sibTransId="{F8385D54-2363-4482-817A-288CBF3F61D2}"/>
     <dgm:cxn modelId="{53883027-8BB8-40C2-9DFE-22A0F4FB985A}" srcId="{CD762482-491F-465B-86E5-66C8C2AED21A}" destId="{E6116AF8-575C-44B1-AB3D-5FA00A05D1F6}" srcOrd="0" destOrd="0" parTransId="{B19CFF96-489A-4505-8E8D-7D0FE3E5EA3F}" sibTransId="{BB33983A-3316-499F-B8E2-B3DDEE7FB27E}"/>
-    <dgm:cxn modelId="{85618E5C-375C-48E9-BED7-7D702DA492BD}" type="presOf" srcId="{2E814AF9-B03A-4D3F-BE42-57D2CE198F0C}" destId="{8366E698-0BE8-4BFE-A2C6-F79806694B96}" srcOrd="0" destOrd="0" presId="urn:microsoft.com/office/officeart/2005/8/layout/hProcess7#2"/>
-    <dgm:cxn modelId="{72ED6E82-B152-4713-9268-EDAB146CDB06}" type="presOf" srcId="{946A97CD-B5F6-45D0-B063-51EC7A666436}" destId="{E9F6F7E8-D009-4A5D-8B9C-9E8B85A6B3C5}" srcOrd="0" destOrd="0" presId="urn:microsoft.com/office/officeart/2005/8/layout/hProcess7#2"/>
+    <dgm:cxn modelId="{DE925BD6-DFEA-4C68-80FC-E817C4D00DA1}" srcId="{2E814AF9-B03A-4D3F-BE42-57D2CE198F0C}" destId="{9D5F556D-23BE-4740-93C7-670DA0F1CE1E}" srcOrd="3" destOrd="0" parTransId="{FDD4B7E6-E7D0-4EEB-86AC-F45BD1D575DF}" sibTransId="{71191505-7842-43AF-883A-3C2220EE0594}"/>
     <dgm:cxn modelId="{6CC14B56-E08E-436A-B136-007ECD9CAD54}" srcId="{2E814AF9-B03A-4D3F-BE42-57D2CE198F0C}" destId="{CE16D002-E8D4-43E2-B332-CF12B65991DE}" srcOrd="6" destOrd="0" parTransId="{C19F1626-36B6-4451-80DB-2C8F32C6C2B6}" sibTransId="{E4E34B06-7DC1-4454-B5E1-6AE0C23B862C}"/>
     <dgm:cxn modelId="{17057BF5-B5E9-470A-9764-11840D255D72}" srcId="{2E814AF9-B03A-4D3F-BE42-57D2CE198F0C}" destId="{946A97CD-B5F6-45D0-B063-51EC7A666436}" srcOrd="2" destOrd="0" parTransId="{BA2017F6-079F-4EBB-B134-2E7564734609}" sibTransId="{AD1873A0-085F-4685-BB66-F6DEAA6CF681}"/>
+    <dgm:cxn modelId="{52C5F20A-D273-480B-BB6D-0C5614F22582}" type="presOf" srcId="{946A97CD-B5F6-45D0-B063-51EC7A666436}" destId="{E02B2D52-0C83-4E01-99D7-43213764274F}" srcOrd="1" destOrd="0" presId="urn:microsoft.com/office/officeart/2005/8/layout/hProcess7#2"/>
+    <dgm:cxn modelId="{8C7400EA-6A44-403C-A9C8-E73FD779C3EA}" type="presOf" srcId="{A950F076-E906-411A-84C2-B856477F72DC}" destId="{9899998A-C245-40EC-9B1D-E65C0E2FCB33}" srcOrd="0" destOrd="0" presId="urn:microsoft.com/office/officeart/2005/8/layout/hProcess7#2"/>
+    <dgm:cxn modelId="{2C69059F-7A00-4DFE-8928-1B7269025E19}" type="presOf" srcId="{4FC2FA6A-73AB-4A47-9C6E-3B3EEEBCBFE0}" destId="{E57D7BCB-0A25-40FE-B4E7-D29D61086887}" srcOrd="0" destOrd="0" presId="urn:microsoft.com/office/officeart/2005/8/layout/hProcess7#2"/>
+    <dgm:cxn modelId="{08CACBE8-0E80-4B93-BF9C-A26EA785CD45}" srcId="{6B77ECBB-134F-4047-BA6A-DB295DBA4137}" destId="{88DA4697-4892-4C21-BFFE-76993CD75B4F}" srcOrd="0" destOrd="0" parTransId="{3D905F70-EDF8-4FED-A08E-C74425D10191}" sibTransId="{5C9A41AC-D6C9-44B6-88B0-143A9E55CC3B}"/>
+    <dgm:cxn modelId="{D168C5BE-EB92-4CE8-BE46-B13A8A834C06}" srcId="{2E814AF9-B03A-4D3F-BE42-57D2CE198F0C}" destId="{DC7C09A4-409F-4277-96AF-0794C6BCC6B2}" srcOrd="5" destOrd="0" parTransId="{B7EB419C-FED0-48F6-B7A4-A25470EDC6E5}" sibTransId="{EAB6B6CA-BD1F-4257-B651-314439CCA491}"/>
+    <dgm:cxn modelId="{520802FC-12AA-421E-8A80-2171F37C9A7D}" type="presOf" srcId="{CE16D002-E8D4-43E2-B332-CF12B65991DE}" destId="{01E07CBD-B951-40BC-90EF-F5FE3A092CD1}" srcOrd="0" destOrd="0" presId="urn:microsoft.com/office/officeart/2005/8/layout/hProcess7#2"/>
+    <dgm:cxn modelId="{A20F91A6-095C-49E3-BE2E-0C239B4D2DFA}" type="presOf" srcId="{5D4ABD2E-B243-49CF-AF4B-A61A5F506792}" destId="{D804D0C2-405C-4113-A720-7C741478D2AC}" srcOrd="0" destOrd="0" presId="urn:microsoft.com/office/officeart/2005/8/layout/hProcess7#2"/>
+    <dgm:cxn modelId="{B279306D-6099-4801-ACFD-733EADFE9F53}" type="presOf" srcId="{CE16D002-E8D4-43E2-B332-CF12B65991DE}" destId="{540C52F0-7AA4-4EE4-A783-3779EE2EB8F4}" srcOrd="1" destOrd="0" presId="urn:microsoft.com/office/officeart/2005/8/layout/hProcess7#2"/>
+    <dgm:cxn modelId="{EC26DAAD-C251-4AC2-8B43-76F4AC0B7FFB}" srcId="{2E814AF9-B03A-4D3F-BE42-57D2CE198F0C}" destId="{6B77ECBB-134F-4047-BA6A-DB295DBA4137}" srcOrd="4" destOrd="0" parTransId="{89C3A62F-47F2-4C82-A3FD-BFDD46612D93}" sibTransId="{03A88377-65BE-455F-9598-B53F2AC5C7B2}"/>
+    <dgm:cxn modelId="{BE9DB077-2B03-4DCC-B436-FF20CC33EB4F}" type="presOf" srcId="{E6116AF8-575C-44B1-AB3D-5FA00A05D1F6}" destId="{9E1461C5-8A93-40AF-A35C-EA312405D36A}" srcOrd="0" destOrd="0" presId="urn:microsoft.com/office/officeart/2005/8/layout/hProcess7#2"/>
+    <dgm:cxn modelId="{FC4261BC-4CB5-4DE6-BBF2-EBE4B3F35F64}" type="presOf" srcId="{CD762482-491F-465B-86E5-66C8C2AED21A}" destId="{80761329-00AA-419C-81FF-E675AEBD1DE5}" srcOrd="1" destOrd="0" presId="urn:microsoft.com/office/officeart/2005/8/layout/hProcess7#2"/>
+    <dgm:cxn modelId="{D30E60B2-B09D-4F1D-954A-E0A819E3B641}" srcId="{DC7C09A4-409F-4277-96AF-0794C6BCC6B2}" destId="{4FC2FA6A-73AB-4A47-9C6E-3B3EEEBCBFE0}" srcOrd="0" destOrd="0" parTransId="{4C36B937-8367-4CD7-BF97-4DA16DC50B1D}" sibTransId="{FBCD60CD-C534-44DD-8452-AD4ECA75B7FA}"/>
+    <dgm:cxn modelId="{67760E2A-4F35-424E-B707-6233602034EA}" type="presOf" srcId="{AFB197C6-EE47-4A5D-A7E5-DD8E3D500F1E}" destId="{1501C47B-5503-4FDD-9EE6-904ECCEA11A5}" srcOrd="1" destOrd="0" presId="urn:microsoft.com/office/officeart/2005/8/layout/hProcess7#2"/>
+    <dgm:cxn modelId="{1F7ABE2B-74D9-42CD-A92E-AD93D0D56255}" type="presOf" srcId="{9D5F556D-23BE-4740-93C7-670DA0F1CE1E}" destId="{CB8E8EF1-A948-4874-9147-9EE572CF7AB1}" srcOrd="0" destOrd="0" presId="urn:microsoft.com/office/officeart/2005/8/layout/hProcess7#2"/>
+    <dgm:cxn modelId="{01D0689E-E8E2-4AAF-8FC1-6CE5163CECD9}" srcId="{AFB197C6-EE47-4A5D-A7E5-DD8E3D500F1E}" destId="{3E1D5F50-3F18-405F-B5A7-97D73C5CEF32}" srcOrd="0" destOrd="0" parTransId="{6BE00BEE-5127-4C96-A12B-5362572250F7}" sibTransId="{40F395C2-7264-4D75-9A92-97BF9FB97633}"/>
+    <dgm:cxn modelId="{2213C266-75B8-4F21-AFC8-3721C387475E}" type="presOf" srcId="{AFB197C6-EE47-4A5D-A7E5-DD8E3D500F1E}" destId="{31142E6E-9155-46AE-8E4B-C604AB9A97FC}" srcOrd="0" destOrd="0" presId="urn:microsoft.com/office/officeart/2005/8/layout/hProcess7#2"/>
+    <dgm:cxn modelId="{08B9E87C-E9B5-4668-8516-DEEB0B7AD30D}" type="presOf" srcId="{88DA4697-4892-4C21-BFFE-76993CD75B4F}" destId="{9DFA33AF-9799-4E61-AFAE-280C8479798D}" srcOrd="0" destOrd="0" presId="urn:microsoft.com/office/officeart/2005/8/layout/hProcess7#2"/>
+    <dgm:cxn modelId="{BA9EACED-B210-480E-866B-8EC9C33B4502}" type="presOf" srcId="{6B77ECBB-134F-4047-BA6A-DB295DBA4137}" destId="{6AE0728B-1DA7-4191-8786-F1CF87DD49BC}" srcOrd="1" destOrd="0" presId="urn:microsoft.com/office/officeart/2005/8/layout/hProcess7#2"/>
+    <dgm:cxn modelId="{C0ACAB21-1B36-425E-A252-175910D5E012}" type="presOf" srcId="{946A97CD-B5F6-45D0-B063-51EC7A666436}" destId="{E9F6F7E8-D009-4A5D-8B9C-9E8B85A6B3C5}" srcOrd="0" destOrd="0" presId="urn:microsoft.com/office/officeart/2005/8/layout/hProcess7#2"/>
+    <dgm:cxn modelId="{0497D55E-A478-4F3F-9F77-169228CBB987}" type="presOf" srcId="{3E1D5F50-3F18-405F-B5A7-97D73C5CEF32}" destId="{D26F5A96-635F-4098-A2E2-75A7CCF544F2}" srcOrd="0" destOrd="0" presId="urn:microsoft.com/office/officeart/2005/8/layout/hProcess7#2"/>
+    <dgm:cxn modelId="{823A3247-30CD-42D0-9476-8DCA99AD30BB}" srcId="{9D5F556D-23BE-4740-93C7-670DA0F1CE1E}" destId="{A1AB3D42-9740-41F3-BD0C-C8EE08A65BDC}" srcOrd="0" destOrd="0" parTransId="{6270DC4F-2536-417E-8761-FD487B341A29}" sibTransId="{8AD071D5-C492-4EDB-BCB0-237718B27031}"/>
+    <dgm:cxn modelId="{CA7B2C70-31A7-4C21-8AEA-D7B8CA361C00}" srcId="{2E814AF9-B03A-4D3F-BE42-57D2CE198F0C}" destId="{AFB197C6-EE47-4A5D-A7E5-DD8E3D500F1E}" srcOrd="1" destOrd="0" parTransId="{E7283C31-9BCD-4C6F-A84D-044903BFE83D}" sibTransId="{BEB3C0BC-2454-4CED-A83D-9EC2B07A1218}"/>
+    <dgm:cxn modelId="{E0A3034C-0931-48C2-96BB-7B01172321BF}" type="presOf" srcId="{CD762482-491F-465B-86E5-66C8C2AED21A}" destId="{784ADED4-D80A-4D0B-9474-BE81411A071F}" srcOrd="0" destOrd="0" presId="urn:microsoft.com/office/officeart/2005/8/layout/hProcess7#2"/>
+    <dgm:cxn modelId="{B9C3A0C3-2EAA-4333-9CC2-6B29DAFAF965}" type="presOf" srcId="{A1AB3D42-9740-41F3-BD0C-C8EE08A65BDC}" destId="{85D2CA9B-EE17-4E76-A627-5346D1459B4A}" srcOrd="0" destOrd="0" presId="urn:microsoft.com/office/officeart/2005/8/layout/hProcess7#2"/>
     <dgm:cxn modelId="{A9486F9F-C08A-49C1-936E-77A547D87433}" srcId="{CE16D002-E8D4-43E2-B332-CF12B65991DE}" destId="{5D4ABD2E-B243-49CF-AF4B-A61A5F506792}" srcOrd="0" destOrd="0" parTransId="{07B19593-A49A-4F8F-98C2-2CEDB2335A1A}" sibTransId="{55C01631-FCB8-4D75-B245-3859171C53DC}"/>
-    <dgm:cxn modelId="{D168C5BE-EB92-4CE8-BE46-B13A8A834C06}" srcId="{2E814AF9-B03A-4D3F-BE42-57D2CE198F0C}" destId="{DC7C09A4-409F-4277-96AF-0794C6BCC6B2}" srcOrd="5" destOrd="0" parTransId="{B7EB419C-FED0-48F6-B7A4-A25470EDC6E5}" sibTransId="{EAB6B6CA-BD1F-4257-B651-314439CCA491}"/>
-    <dgm:cxn modelId="{F0F2EDF2-1158-49C6-AE89-73110373482E}" type="presOf" srcId="{CE16D002-E8D4-43E2-B332-CF12B65991DE}" destId="{01E07CBD-B951-40BC-90EF-F5FE3A092CD1}" srcOrd="0" destOrd="0" presId="urn:microsoft.com/office/officeart/2005/8/layout/hProcess7#2"/>
-    <dgm:cxn modelId="{71FC4B19-6AF0-47F0-B462-53CC4D4F6813}" type="presOf" srcId="{CD762482-491F-465B-86E5-66C8C2AED21A}" destId="{784ADED4-D80A-4D0B-9474-BE81411A071F}" srcOrd="0" destOrd="0" presId="urn:microsoft.com/office/officeart/2005/8/layout/hProcess7#2"/>
-    <dgm:cxn modelId="{E7443915-3B25-4C3A-95B0-B01261C95925}" type="presOf" srcId="{A950F076-E906-411A-84C2-B856477F72DC}" destId="{9899998A-C245-40EC-9B1D-E65C0E2FCB33}" srcOrd="0" destOrd="0" presId="urn:microsoft.com/office/officeart/2005/8/layout/hProcess7#2"/>
-    <dgm:cxn modelId="{E76F7A55-D01B-4944-995A-B1B39592E4CE}" type="presOf" srcId="{CD762482-491F-465B-86E5-66C8C2AED21A}" destId="{80761329-00AA-419C-81FF-E675AEBD1DE5}" srcOrd="1" destOrd="0" presId="urn:microsoft.com/office/officeart/2005/8/layout/hProcess7#2"/>
-    <dgm:cxn modelId="{EC26DAAD-C251-4AC2-8B43-76F4AC0B7FFB}" srcId="{2E814AF9-B03A-4D3F-BE42-57D2CE198F0C}" destId="{6B77ECBB-134F-4047-BA6A-DB295DBA4137}" srcOrd="4" destOrd="0" parTransId="{89C3A62F-47F2-4C82-A3FD-BFDD46612D93}" sibTransId="{03A88377-65BE-455F-9598-B53F2AC5C7B2}"/>
-    <dgm:cxn modelId="{03618A17-1196-4CFD-89EB-87509D9E2E07}" type="presOf" srcId="{4FC2FA6A-73AB-4A47-9C6E-3B3EEEBCBFE0}" destId="{E57D7BCB-0A25-40FE-B4E7-D29D61086887}" srcOrd="0" destOrd="0" presId="urn:microsoft.com/office/officeart/2005/8/layout/hProcess7#2"/>
-    <dgm:cxn modelId="{EBFA5231-311A-4211-BED1-67040BA081F4}" type="presOf" srcId="{CE16D002-E8D4-43E2-B332-CF12B65991DE}" destId="{540C52F0-7AA4-4EE4-A783-3779EE2EB8F4}" srcOrd="1" destOrd="0" presId="urn:microsoft.com/office/officeart/2005/8/layout/hProcess7#2"/>
-    <dgm:cxn modelId="{01D0689E-E8E2-4AAF-8FC1-6CE5163CECD9}" srcId="{AFB197C6-EE47-4A5D-A7E5-DD8E3D500F1E}" destId="{3E1D5F50-3F18-405F-B5A7-97D73C5CEF32}" srcOrd="0" destOrd="0" parTransId="{6BE00BEE-5127-4C96-A12B-5362572250F7}" sibTransId="{40F395C2-7264-4D75-9A92-97BF9FB97633}"/>
-    <dgm:cxn modelId="{A01242FF-F63C-4DDE-8163-D90FBE414A15}" type="presOf" srcId="{A1AB3D42-9740-41F3-BD0C-C8EE08A65BDC}" destId="{85D2CA9B-EE17-4E76-A627-5346D1459B4A}" srcOrd="0" destOrd="0" presId="urn:microsoft.com/office/officeart/2005/8/layout/hProcess7#2"/>
-    <dgm:cxn modelId="{5CA6B58A-BFCB-4051-8833-9D4949FC699D}" type="presOf" srcId="{AFB197C6-EE47-4A5D-A7E5-DD8E3D500F1E}" destId="{1501C47B-5503-4FDD-9EE6-904ECCEA11A5}" srcOrd="1" destOrd="0" presId="urn:microsoft.com/office/officeart/2005/8/layout/hProcess7#2"/>
-    <dgm:cxn modelId="{88086CB3-CD13-4FF0-BF8F-8374C9F5331F}" type="presOf" srcId="{3E1D5F50-3F18-405F-B5A7-97D73C5CEF32}" destId="{D26F5A96-635F-4098-A2E2-75A7CCF544F2}" srcOrd="0" destOrd="0" presId="urn:microsoft.com/office/officeart/2005/8/layout/hProcess7#2"/>
-    <dgm:cxn modelId="{D30E60B2-B09D-4F1D-954A-E0A819E3B641}" srcId="{DC7C09A4-409F-4277-96AF-0794C6BCC6B2}" destId="{4FC2FA6A-73AB-4A47-9C6E-3B3EEEBCBFE0}" srcOrd="0" destOrd="0" parTransId="{4C36B937-8367-4CD7-BF97-4DA16DC50B1D}" sibTransId="{FBCD60CD-C534-44DD-8452-AD4ECA75B7FA}"/>
-    <dgm:cxn modelId="{823A3247-30CD-42D0-9476-8DCA99AD30BB}" srcId="{9D5F556D-23BE-4740-93C7-670DA0F1CE1E}" destId="{A1AB3D42-9740-41F3-BD0C-C8EE08A65BDC}" srcOrd="0" destOrd="0" parTransId="{6270DC4F-2536-417E-8761-FD487B341A29}" sibTransId="{8AD071D5-C492-4EDB-BCB0-237718B27031}"/>
-    <dgm:cxn modelId="{DE925BD6-DFEA-4C68-80FC-E817C4D00DA1}" srcId="{2E814AF9-B03A-4D3F-BE42-57D2CE198F0C}" destId="{9D5F556D-23BE-4740-93C7-670DA0F1CE1E}" srcOrd="3" destOrd="0" parTransId="{FDD4B7E6-E7D0-4EEB-86AC-F45BD1D575DF}" sibTransId="{71191505-7842-43AF-883A-3C2220EE0594}"/>
-    <dgm:cxn modelId="{A7B0D0E5-3128-4E70-887A-396AFA321348}" type="presOf" srcId="{88DA4697-4892-4C21-BFFE-76993CD75B4F}" destId="{9DFA33AF-9799-4E61-AFAE-280C8479798D}" srcOrd="0" destOrd="0" presId="urn:microsoft.com/office/officeart/2005/8/layout/hProcess7#2"/>
-    <dgm:cxn modelId="{FF94E2CB-D6B2-462F-9C22-2DB28C558641}" type="presParOf" srcId="{8366E698-0BE8-4BFE-A2C6-F79806694B96}" destId="{8C4EBED0-4A4E-407C-9D1F-EEC5B91691BD}" srcOrd="0" destOrd="0" presId="urn:microsoft.com/office/officeart/2005/8/layout/hProcess7#2"/>
-    <dgm:cxn modelId="{EA2AF740-8FD0-453D-95AD-E2D43C27C6F4}" type="presParOf" srcId="{8C4EBED0-4A4E-407C-9D1F-EEC5B91691BD}" destId="{784ADED4-D80A-4D0B-9474-BE81411A071F}" srcOrd="0" destOrd="0" presId="urn:microsoft.com/office/officeart/2005/8/layout/hProcess7#2"/>
-    <dgm:cxn modelId="{FA61E64C-BD22-45A4-8FBF-4C3C2C3D07CE}" type="presParOf" srcId="{8C4EBED0-4A4E-407C-9D1F-EEC5B91691BD}" destId="{80761329-00AA-419C-81FF-E675AEBD1DE5}" srcOrd="1" destOrd="0" presId="urn:microsoft.com/office/officeart/2005/8/layout/hProcess7#2"/>
-    <dgm:cxn modelId="{EF1C72A9-1CC6-4CED-A132-5EA6FBC63815}" type="presParOf" srcId="{8C4EBED0-4A4E-407C-9D1F-EEC5B91691BD}" destId="{9E1461C5-8A93-40AF-A35C-EA312405D36A}" srcOrd="2" destOrd="0" presId="urn:microsoft.com/office/officeart/2005/8/layout/hProcess7#2"/>
-    <dgm:cxn modelId="{B803D736-EAA8-4F3B-A483-C39F4FBFF40C}" type="presParOf" srcId="{8366E698-0BE8-4BFE-A2C6-F79806694B96}" destId="{8846961F-C73D-4228-8B0E-0B39F472E52C}" srcOrd="1" destOrd="0" presId="urn:microsoft.com/office/officeart/2005/8/layout/hProcess7#2"/>
-    <dgm:cxn modelId="{BC080C53-33CE-4B69-9127-AAA64C9747CA}" type="presParOf" srcId="{8366E698-0BE8-4BFE-A2C6-F79806694B96}" destId="{5017095D-E4D7-4506-AF37-EABE2ECB4BFF}" srcOrd="2" destOrd="0" presId="urn:microsoft.com/office/officeart/2005/8/layout/hProcess7#2"/>
-    <dgm:cxn modelId="{EBCEEEB0-B315-48DD-9319-066E87B07783}" type="presParOf" srcId="{5017095D-E4D7-4506-AF37-EABE2ECB4BFF}" destId="{0270B00B-67E2-4087-8623-B021D8D534A2}" srcOrd="0" destOrd="0" presId="urn:microsoft.com/office/officeart/2005/8/layout/hProcess7#2"/>
-    <dgm:cxn modelId="{C94A07F1-6F8F-46D3-8645-D8CF9659E2FF}" type="presParOf" srcId="{5017095D-E4D7-4506-AF37-EABE2ECB4BFF}" destId="{867F511D-3889-40B5-B0D4-B932D3D07B3A}" srcOrd="1" destOrd="0" presId="urn:microsoft.com/office/officeart/2005/8/layout/hProcess7#2"/>
-    <dgm:cxn modelId="{9BBF0A9A-28EE-4365-AE84-E269DC2979C0}" type="presParOf" srcId="{5017095D-E4D7-4506-AF37-EABE2ECB4BFF}" destId="{49C47801-9D06-4219-B151-1ABD9B2258BA}" srcOrd="2" destOrd="0" presId="urn:microsoft.com/office/officeart/2005/8/layout/hProcess7#2"/>
-    <dgm:cxn modelId="{8037CFD5-6F32-483F-88F2-B6830E5CAAC9}" type="presParOf" srcId="{8366E698-0BE8-4BFE-A2C6-F79806694B96}" destId="{D207F52D-79AD-4601-BF98-64A1A35E85C8}" srcOrd="3" destOrd="0" presId="urn:microsoft.com/office/officeart/2005/8/layout/hProcess7#2"/>
-    <dgm:cxn modelId="{6599B9CD-219C-47EE-95D9-0C83DBE97401}" type="presParOf" srcId="{8366E698-0BE8-4BFE-A2C6-F79806694B96}" destId="{3812B329-972F-4000-A4BB-F6CC90657A5F}" srcOrd="4" destOrd="0" presId="urn:microsoft.com/office/officeart/2005/8/layout/hProcess7#2"/>
-    <dgm:cxn modelId="{E5791D72-9A2A-4439-9B24-2AFD9FC0258B}" type="presParOf" srcId="{3812B329-972F-4000-A4BB-F6CC90657A5F}" destId="{31142E6E-9155-46AE-8E4B-C604AB9A97FC}" srcOrd="0" destOrd="0" presId="urn:microsoft.com/office/officeart/2005/8/layout/hProcess7#2"/>
-    <dgm:cxn modelId="{042463D0-D0EB-4DE1-B757-73F79E1D2344}" type="presParOf" srcId="{3812B329-972F-4000-A4BB-F6CC90657A5F}" destId="{1501C47B-5503-4FDD-9EE6-904ECCEA11A5}" srcOrd="1" destOrd="0" presId="urn:microsoft.com/office/officeart/2005/8/layout/hProcess7#2"/>
-    <dgm:cxn modelId="{95673D6E-9908-4455-823E-B78DCF9A6363}" type="presParOf" srcId="{3812B329-972F-4000-A4BB-F6CC90657A5F}" destId="{D26F5A96-635F-4098-A2E2-75A7CCF544F2}" srcOrd="2" destOrd="0" presId="urn:microsoft.com/office/officeart/2005/8/layout/hProcess7#2"/>
-    <dgm:cxn modelId="{A566EAB0-D1EC-4E71-A946-D4026EE3151A}" type="presParOf" srcId="{8366E698-0BE8-4BFE-A2C6-F79806694B96}" destId="{532B0251-4186-488A-9E5C-ABA8FDB5CB9F}" srcOrd="5" destOrd="0" presId="urn:microsoft.com/office/officeart/2005/8/layout/hProcess7#2"/>
-    <dgm:cxn modelId="{4EB23AFE-9CD1-487C-9766-C2D009380CEA}" type="presParOf" srcId="{8366E698-0BE8-4BFE-A2C6-F79806694B96}" destId="{4A1E65AB-D80F-40F7-AA98-D3B8D2D5EF13}" srcOrd="6" destOrd="0" presId="urn:microsoft.com/office/officeart/2005/8/layout/hProcess7#2"/>
-    <dgm:cxn modelId="{95A851AE-F52D-4013-BD1D-B1D2CF7EF6EA}" type="presParOf" srcId="{4A1E65AB-D80F-40F7-AA98-D3B8D2D5EF13}" destId="{E50D180E-9DFD-4506-882E-DD86D7660D05}" srcOrd="0" destOrd="0" presId="urn:microsoft.com/office/officeart/2005/8/layout/hProcess7#2"/>
-    <dgm:cxn modelId="{C8ED560A-9722-49D0-B8E2-3D332A033F9D}" type="presParOf" srcId="{4A1E65AB-D80F-40F7-AA98-D3B8D2D5EF13}" destId="{855E896E-F448-4C26-91B9-F3CFFCC869A2}" srcOrd="1" destOrd="0" presId="urn:microsoft.com/office/officeart/2005/8/layout/hProcess7#2"/>
-    <dgm:cxn modelId="{8A8A87F6-14D7-487F-9CF1-2EF12018A5B0}" type="presParOf" srcId="{4A1E65AB-D80F-40F7-AA98-D3B8D2D5EF13}" destId="{E09004B0-C3CB-4F30-92AA-D668AD88F6EE}" srcOrd="2" destOrd="0" presId="urn:microsoft.com/office/officeart/2005/8/layout/hProcess7#2"/>
-    <dgm:cxn modelId="{3DEABD5C-2144-4B39-9385-2A9FE6E76917}" type="presParOf" srcId="{8366E698-0BE8-4BFE-A2C6-F79806694B96}" destId="{4782EAE6-59BD-4704-A5B9-212D5FFEA3EE}" srcOrd="7" destOrd="0" presId="urn:microsoft.com/office/officeart/2005/8/layout/hProcess7#2"/>
-    <dgm:cxn modelId="{BB581F90-46A6-498F-B468-4877F8BEB4B9}" type="presParOf" srcId="{8366E698-0BE8-4BFE-A2C6-F79806694B96}" destId="{3E37E3CF-054F-469A-9EBD-D195936F1FB7}" srcOrd="8" destOrd="0" presId="urn:microsoft.com/office/officeart/2005/8/layout/hProcess7#2"/>
-    <dgm:cxn modelId="{57426A4D-A66E-4343-B44A-D2844D97A5DA}" type="presParOf" srcId="{3E37E3CF-054F-469A-9EBD-D195936F1FB7}" destId="{E9F6F7E8-D009-4A5D-8B9C-9E8B85A6B3C5}" srcOrd="0" destOrd="0" presId="urn:microsoft.com/office/officeart/2005/8/layout/hProcess7#2"/>
-    <dgm:cxn modelId="{162FE8AD-055D-4E90-934B-577B3F840136}" type="presParOf" srcId="{3E37E3CF-054F-469A-9EBD-D195936F1FB7}" destId="{E02B2D52-0C83-4E01-99D7-43213764274F}" srcOrd="1" destOrd="0" presId="urn:microsoft.com/office/officeart/2005/8/layout/hProcess7#2"/>
-    <dgm:cxn modelId="{60F3774A-AD91-4E1C-AE32-E0F06E62EDC4}" type="presParOf" srcId="{3E37E3CF-054F-469A-9EBD-D195936F1FB7}" destId="{9899998A-C245-40EC-9B1D-E65C0E2FCB33}" srcOrd="2" destOrd="0" presId="urn:microsoft.com/office/officeart/2005/8/layout/hProcess7#2"/>
-    <dgm:cxn modelId="{98CD0352-4351-4483-99DB-22DEA99B9227}" type="presParOf" srcId="{8366E698-0BE8-4BFE-A2C6-F79806694B96}" destId="{7DB5DA09-C7FF-407F-BC48-47D3008205AD}" srcOrd="9" destOrd="0" presId="urn:microsoft.com/office/officeart/2005/8/layout/hProcess7#2"/>
-    <dgm:cxn modelId="{C968ECEB-1A52-4BE4-B19C-0044B7B53868}" type="presParOf" srcId="{8366E698-0BE8-4BFE-A2C6-F79806694B96}" destId="{6887973C-1BAC-4C45-A2D7-B0AE5EC632FE}" srcOrd="10" destOrd="0" presId="urn:microsoft.com/office/officeart/2005/8/layout/hProcess7#2"/>
-    <dgm:cxn modelId="{7D11C45C-B747-4357-AE8D-66CD6312AFCF}" type="presParOf" srcId="{6887973C-1BAC-4C45-A2D7-B0AE5EC632FE}" destId="{BAD28FD5-3B63-4D24-AC4F-04D1DE69BAD9}" srcOrd="0" destOrd="0" presId="urn:microsoft.com/office/officeart/2005/8/layout/hProcess7#2"/>
-    <dgm:cxn modelId="{0B1816D3-A9C0-4B44-9B1B-422C1EB1BAA2}" type="presParOf" srcId="{6887973C-1BAC-4C45-A2D7-B0AE5EC632FE}" destId="{9DA29409-D2A8-47AD-83DD-33AE1C2BBAF0}" srcOrd="1" destOrd="0" presId="urn:microsoft.com/office/officeart/2005/8/layout/hProcess7#2"/>
-    <dgm:cxn modelId="{D3FC30F4-8141-43DB-B7C1-28223AA6F664}" type="presParOf" srcId="{6887973C-1BAC-4C45-A2D7-B0AE5EC632FE}" destId="{3084263A-A36A-492C-98AE-63D1F96A15BB}" srcOrd="2" destOrd="0" presId="urn:microsoft.com/office/officeart/2005/8/layout/hProcess7#2"/>
-    <dgm:cxn modelId="{4DFA1273-D58D-4E7D-9069-1A4F98ACF656}" type="presParOf" srcId="{8366E698-0BE8-4BFE-A2C6-F79806694B96}" destId="{FF7604F0-A8A5-41C2-AD34-A404D644C8DC}" srcOrd="11" destOrd="0" presId="urn:microsoft.com/office/officeart/2005/8/layout/hProcess7#2"/>
-    <dgm:cxn modelId="{01EE1FFA-1D26-4D77-9445-5AA68D4CCD6B}" type="presParOf" srcId="{8366E698-0BE8-4BFE-A2C6-F79806694B96}" destId="{90A76163-E18A-4A96-87A4-44D2F59A34B5}" srcOrd="12" destOrd="0" presId="urn:microsoft.com/office/officeart/2005/8/layout/hProcess7#2"/>
-    <dgm:cxn modelId="{EDE04D04-127D-47F2-BFAC-99B3C69F0C8B}" type="presParOf" srcId="{90A76163-E18A-4A96-87A4-44D2F59A34B5}" destId="{CB8E8EF1-A948-4874-9147-9EE572CF7AB1}" srcOrd="0" destOrd="0" presId="urn:microsoft.com/office/officeart/2005/8/layout/hProcess7#2"/>
-    <dgm:cxn modelId="{EDFD50B4-6C02-43F5-A577-E18B0971B6D7}" type="presParOf" srcId="{90A76163-E18A-4A96-87A4-44D2F59A34B5}" destId="{1F1EC849-E331-44F5-8450-393D400D46CA}" srcOrd="1" destOrd="0" presId="urn:microsoft.com/office/officeart/2005/8/layout/hProcess7#2"/>
-    <dgm:cxn modelId="{317A6FA3-E7DE-4254-AE87-DEA4ADAABD59}" type="presParOf" srcId="{90A76163-E18A-4A96-87A4-44D2F59A34B5}" destId="{85D2CA9B-EE17-4E76-A627-5346D1459B4A}" srcOrd="2" destOrd="0" presId="urn:microsoft.com/office/officeart/2005/8/layout/hProcess7#2"/>
-    <dgm:cxn modelId="{3E24FB74-7F40-4C52-B7A4-D0F39E844A2B}" type="presParOf" srcId="{8366E698-0BE8-4BFE-A2C6-F79806694B96}" destId="{756C0FC7-1463-4488-84E8-622AF4E1302F}" srcOrd="13" destOrd="0" presId="urn:microsoft.com/office/officeart/2005/8/layout/hProcess7#2"/>
-    <dgm:cxn modelId="{DD1D2BA7-72D2-4AE0-BE98-3EA235EBEA54}" type="presParOf" srcId="{8366E698-0BE8-4BFE-A2C6-F79806694B96}" destId="{DACEA1DC-0E9E-4430-BA44-5E8757F1D70B}" srcOrd="14" destOrd="0" presId="urn:microsoft.com/office/officeart/2005/8/layout/hProcess7#2"/>
-    <dgm:cxn modelId="{09854B9E-3355-4466-B14E-BBCA6E014999}" type="presParOf" srcId="{DACEA1DC-0E9E-4430-BA44-5E8757F1D70B}" destId="{FD439A92-827A-43D0-8877-04A7A42BFA36}" srcOrd="0" destOrd="0" presId="urn:microsoft.com/office/officeart/2005/8/layout/hProcess7#2"/>
-    <dgm:cxn modelId="{B0FABD10-00C0-4378-9DBA-3D93C11B4F4F}" type="presParOf" srcId="{DACEA1DC-0E9E-4430-BA44-5E8757F1D70B}" destId="{E447E3B5-FF03-4575-8502-F7CABE0E70B4}" srcOrd="1" destOrd="0" presId="urn:microsoft.com/office/officeart/2005/8/layout/hProcess7#2"/>
-    <dgm:cxn modelId="{FC8139F2-3C5F-42A9-BED0-A8F519C2D3B1}" type="presParOf" srcId="{DACEA1DC-0E9E-4430-BA44-5E8757F1D70B}" destId="{569EEFDD-6CF4-42B5-A988-D0B48BD9A784}" srcOrd="2" destOrd="0" presId="urn:microsoft.com/office/officeart/2005/8/layout/hProcess7#2"/>
-    <dgm:cxn modelId="{D0F2549A-1A3B-4466-B16A-570FDDA37AD2}" type="presParOf" srcId="{8366E698-0BE8-4BFE-A2C6-F79806694B96}" destId="{0724428E-A38F-4D15-B9E2-EEE6A90F1C70}" srcOrd="15" destOrd="0" presId="urn:microsoft.com/office/officeart/2005/8/layout/hProcess7#2"/>
-    <dgm:cxn modelId="{6F43FD2D-58A8-4F20-AE87-86A008CE8F63}" type="presParOf" srcId="{8366E698-0BE8-4BFE-A2C6-F79806694B96}" destId="{D5474168-702F-4459-ACA0-9F26967F4158}" srcOrd="16" destOrd="0" presId="urn:microsoft.com/office/officeart/2005/8/layout/hProcess7#2"/>
-    <dgm:cxn modelId="{2ECE2F2F-C816-454A-A833-E1370C169305}" type="presParOf" srcId="{D5474168-702F-4459-ACA0-9F26967F4158}" destId="{4B9F647D-AD56-4FA6-933B-0915D510DA64}" srcOrd="0" destOrd="0" presId="urn:microsoft.com/office/officeart/2005/8/layout/hProcess7#2"/>
-    <dgm:cxn modelId="{7699B44F-C72D-4593-B5DE-8881F19F0918}" type="presParOf" srcId="{D5474168-702F-4459-ACA0-9F26967F4158}" destId="{6AE0728B-1DA7-4191-8786-F1CF87DD49BC}" srcOrd="1" destOrd="0" presId="urn:microsoft.com/office/officeart/2005/8/layout/hProcess7#2"/>
-    <dgm:cxn modelId="{82BC49F4-9213-4FF1-BA88-83A3E5905EDA}" type="presParOf" srcId="{D5474168-702F-4459-ACA0-9F26967F4158}" destId="{9DFA33AF-9799-4E61-AFAE-280C8479798D}" srcOrd="2" destOrd="0" presId="urn:microsoft.com/office/officeart/2005/8/layout/hProcess7#2"/>
-    <dgm:cxn modelId="{8946D9F1-C9BE-4828-86D9-734EC1347509}" type="presParOf" srcId="{8366E698-0BE8-4BFE-A2C6-F79806694B96}" destId="{21C805A5-B39F-4CC1-8ACE-3F4D01DF2227}" srcOrd="17" destOrd="0" presId="urn:microsoft.com/office/officeart/2005/8/layout/hProcess7#2"/>
-    <dgm:cxn modelId="{891AD304-4A3E-4E11-B9B4-EF8D76575561}" type="presParOf" srcId="{8366E698-0BE8-4BFE-A2C6-F79806694B96}" destId="{C2937227-AA77-4DFC-87D5-33A9E0AD4DFF}" srcOrd="18" destOrd="0" presId="urn:microsoft.com/office/officeart/2005/8/layout/hProcess7#2"/>
-    <dgm:cxn modelId="{74E96F24-F172-4D52-8639-AF5FAAFC9103}" type="presParOf" srcId="{C2937227-AA77-4DFC-87D5-33A9E0AD4DFF}" destId="{84F88EA8-B5C1-4122-AEE2-DA5CF4F16B12}" srcOrd="0" destOrd="0" presId="urn:microsoft.com/office/officeart/2005/8/layout/hProcess7#2"/>
-    <dgm:cxn modelId="{8D3AEF2A-8637-4B19-BB91-3367E3DD0F8F}" type="presParOf" srcId="{C2937227-AA77-4DFC-87D5-33A9E0AD4DFF}" destId="{7CB4D71E-4F74-482E-9F2C-E16495C5142D}" srcOrd="1" destOrd="0" presId="urn:microsoft.com/office/officeart/2005/8/layout/hProcess7#2"/>
-    <dgm:cxn modelId="{D2054C3B-6F3D-45D3-9B9F-7BBC4381AD06}" type="presParOf" srcId="{C2937227-AA77-4DFC-87D5-33A9E0AD4DFF}" destId="{BB3C9242-2BE8-4B88-A739-E04A7B971A11}" srcOrd="2" destOrd="0" presId="urn:microsoft.com/office/officeart/2005/8/layout/hProcess7#2"/>
-    <dgm:cxn modelId="{E7F8190F-2CFC-4F1A-B4D2-326814EAE879}" type="presParOf" srcId="{8366E698-0BE8-4BFE-A2C6-F79806694B96}" destId="{0877C94B-F828-44D2-A7EF-4B0C9A70C621}" srcOrd="19" destOrd="0" presId="urn:microsoft.com/office/officeart/2005/8/layout/hProcess7#2"/>
-    <dgm:cxn modelId="{E0A8D36D-0877-4976-966E-F306C1A8557E}" type="presParOf" srcId="{8366E698-0BE8-4BFE-A2C6-F79806694B96}" destId="{10B6A55C-1F16-40FA-9D2F-910AFE4ECF9D}" srcOrd="20" destOrd="0" presId="urn:microsoft.com/office/officeart/2005/8/layout/hProcess7#2"/>
-    <dgm:cxn modelId="{0B0ADCD7-7758-4C69-86B1-48339E792639}" type="presParOf" srcId="{10B6A55C-1F16-40FA-9D2F-910AFE4ECF9D}" destId="{C263BF44-01CC-477C-83C9-73A76F239AAB}" srcOrd="0" destOrd="0" presId="urn:microsoft.com/office/officeart/2005/8/layout/hProcess7#2"/>
-    <dgm:cxn modelId="{0AE11EA8-90BF-436F-BFBC-EAA9105A130B}" type="presParOf" srcId="{10B6A55C-1F16-40FA-9D2F-910AFE4ECF9D}" destId="{C70D1E8C-93FF-4EC2-B555-30B0637E30AA}" srcOrd="1" destOrd="0" presId="urn:microsoft.com/office/officeart/2005/8/layout/hProcess7#2"/>
-    <dgm:cxn modelId="{9C14BD7F-8F2E-4548-92B8-E744E77D8483}" type="presParOf" srcId="{10B6A55C-1F16-40FA-9D2F-910AFE4ECF9D}" destId="{E57D7BCB-0A25-40FE-B4E7-D29D61086887}" srcOrd="2" destOrd="0" presId="urn:microsoft.com/office/officeart/2005/8/layout/hProcess7#2"/>
-    <dgm:cxn modelId="{5061F017-4EE9-43CC-9C22-236F4FE12476}" type="presParOf" srcId="{8366E698-0BE8-4BFE-A2C6-F79806694B96}" destId="{87CEA8D3-14D2-4C10-89F3-12DAA7AF98A8}" srcOrd="21" destOrd="0" presId="urn:microsoft.com/office/officeart/2005/8/layout/hProcess7#2"/>
-    <dgm:cxn modelId="{35FD9DEC-4EA2-4C95-A13A-1F664BC8C279}" type="presParOf" srcId="{8366E698-0BE8-4BFE-A2C6-F79806694B96}" destId="{FA8A6F99-6081-4B6C-9914-6ACE3D74A9A2}" srcOrd="22" destOrd="0" presId="urn:microsoft.com/office/officeart/2005/8/layout/hProcess7#2"/>
-    <dgm:cxn modelId="{D5935D3C-C0C3-4181-84F6-0381062FA560}" type="presParOf" srcId="{FA8A6F99-6081-4B6C-9914-6ACE3D74A9A2}" destId="{7A205B19-0973-48CA-8C56-7131ABAF498B}" srcOrd="0" destOrd="0" presId="urn:microsoft.com/office/officeart/2005/8/layout/hProcess7#2"/>
-    <dgm:cxn modelId="{D74756F4-4169-4C39-B74B-2546CB6DC9FF}" type="presParOf" srcId="{FA8A6F99-6081-4B6C-9914-6ACE3D74A9A2}" destId="{F5EA375B-A518-4EB2-A622-EFBACDFBBAEA}" srcOrd="1" destOrd="0" presId="urn:microsoft.com/office/officeart/2005/8/layout/hProcess7#2"/>
-    <dgm:cxn modelId="{7774C1B2-DA5C-4C1B-9160-F821F9C89363}" type="presParOf" srcId="{FA8A6F99-6081-4B6C-9914-6ACE3D74A9A2}" destId="{B95957A9-2E3C-42A7-A8CA-4FC28B1D4B1E}" srcOrd="2" destOrd="0" presId="urn:microsoft.com/office/officeart/2005/8/layout/hProcess7#2"/>
-    <dgm:cxn modelId="{7CDCF7F2-12F7-450D-B638-8A53867D4367}" type="presParOf" srcId="{8366E698-0BE8-4BFE-A2C6-F79806694B96}" destId="{E529589F-6A08-4139-BC71-AED9D0E8CDCD}" srcOrd="23" destOrd="0" presId="urn:microsoft.com/office/officeart/2005/8/layout/hProcess7#2"/>
-    <dgm:cxn modelId="{755423F9-15C0-4A77-8343-2FB4ACB07594}" type="presParOf" srcId="{8366E698-0BE8-4BFE-A2C6-F79806694B96}" destId="{582F0C05-B8FE-43FE-AF4B-DCDDFA4E7187}" srcOrd="24" destOrd="0" presId="urn:microsoft.com/office/officeart/2005/8/layout/hProcess7#2"/>
-    <dgm:cxn modelId="{C79BD274-2511-4E7D-A850-F57C02FE0225}" type="presParOf" srcId="{582F0C05-B8FE-43FE-AF4B-DCDDFA4E7187}" destId="{01E07CBD-B951-40BC-90EF-F5FE3A092CD1}" srcOrd="0" destOrd="0" presId="urn:microsoft.com/office/officeart/2005/8/layout/hProcess7#2"/>
-    <dgm:cxn modelId="{2648E057-DA74-450C-B62A-8B5769808242}" type="presParOf" srcId="{582F0C05-B8FE-43FE-AF4B-DCDDFA4E7187}" destId="{540C52F0-7AA4-4EE4-A783-3779EE2EB8F4}" srcOrd="1" destOrd="0" presId="urn:microsoft.com/office/officeart/2005/8/layout/hProcess7#2"/>
-    <dgm:cxn modelId="{4C2FDFFA-97F4-42CB-B1E3-8B8BF7AD122D}" type="presParOf" srcId="{582F0C05-B8FE-43FE-AF4B-DCDDFA4E7187}" destId="{D804D0C2-405C-4113-A720-7C741478D2AC}" srcOrd="2" destOrd="0" presId="urn:microsoft.com/office/officeart/2005/8/layout/hProcess7#2"/>
+    <dgm:cxn modelId="{EB462D6B-D796-4627-A93A-E22816D485ED}" type="presOf" srcId="{DC7C09A4-409F-4277-96AF-0794C6BCC6B2}" destId="{C70D1E8C-93FF-4EC2-B555-30B0637E30AA}" srcOrd="1" destOrd="0" presId="urn:microsoft.com/office/officeart/2005/8/layout/hProcess7#2"/>
+    <dgm:cxn modelId="{514A2156-6A44-4A6C-80DC-7591C1C3553F}" type="presOf" srcId="{9D5F556D-23BE-4740-93C7-670DA0F1CE1E}" destId="{1F1EC849-E331-44F5-8450-393D400D46CA}" srcOrd="1" destOrd="0" presId="urn:microsoft.com/office/officeart/2005/8/layout/hProcess7#2"/>
+    <dgm:cxn modelId="{B9DAC396-F0AA-4EF7-8AE6-07F5A03ADB4A}" type="presOf" srcId="{DC7C09A4-409F-4277-96AF-0794C6BCC6B2}" destId="{C263BF44-01CC-477C-83C9-73A76F239AAB}" srcOrd="0" destOrd="0" presId="urn:microsoft.com/office/officeart/2005/8/layout/hProcess7#2"/>
+    <dgm:cxn modelId="{863E6387-269E-45DD-AA83-E0B55DFF4005}" type="presOf" srcId="{6B77ECBB-134F-4047-BA6A-DB295DBA4137}" destId="{4B9F647D-AD56-4FA6-933B-0915D510DA64}" srcOrd="0" destOrd="0" presId="urn:microsoft.com/office/officeart/2005/8/layout/hProcess7#2"/>
+    <dgm:cxn modelId="{8533C825-B3D2-406A-A662-69815D938FF4}" type="presParOf" srcId="{8366E698-0BE8-4BFE-A2C6-F79806694B96}" destId="{8C4EBED0-4A4E-407C-9D1F-EEC5B91691BD}" srcOrd="0" destOrd="0" presId="urn:microsoft.com/office/officeart/2005/8/layout/hProcess7#2"/>
+    <dgm:cxn modelId="{01356BA3-B0C5-45BC-B59F-0D0F02EB81D3}" type="presParOf" srcId="{8C4EBED0-4A4E-407C-9D1F-EEC5B91691BD}" destId="{784ADED4-D80A-4D0B-9474-BE81411A071F}" srcOrd="0" destOrd="0" presId="urn:microsoft.com/office/officeart/2005/8/layout/hProcess7#2"/>
+    <dgm:cxn modelId="{B0DB2517-8D68-4131-9F4A-5FB7F302C800}" type="presParOf" srcId="{8C4EBED0-4A4E-407C-9D1F-EEC5B91691BD}" destId="{80761329-00AA-419C-81FF-E675AEBD1DE5}" srcOrd="1" destOrd="0" presId="urn:microsoft.com/office/officeart/2005/8/layout/hProcess7#2"/>
+    <dgm:cxn modelId="{216E0C0B-EC90-4140-AB53-A07B1F4BA2DE}" type="presParOf" srcId="{8C4EBED0-4A4E-407C-9D1F-EEC5B91691BD}" destId="{9E1461C5-8A93-40AF-A35C-EA312405D36A}" srcOrd="2" destOrd="0" presId="urn:microsoft.com/office/officeart/2005/8/layout/hProcess7#2"/>
+    <dgm:cxn modelId="{86D22EE4-E3C9-49BB-B380-B0D9840FA62E}" type="presParOf" srcId="{8366E698-0BE8-4BFE-A2C6-F79806694B96}" destId="{8846961F-C73D-4228-8B0E-0B39F472E52C}" srcOrd="1" destOrd="0" presId="urn:microsoft.com/office/officeart/2005/8/layout/hProcess7#2"/>
+    <dgm:cxn modelId="{5C560CB7-AC69-4FCF-8FA3-AADCA7318289}" type="presParOf" srcId="{8366E698-0BE8-4BFE-A2C6-F79806694B96}" destId="{5017095D-E4D7-4506-AF37-EABE2ECB4BFF}" srcOrd="2" destOrd="0" presId="urn:microsoft.com/office/officeart/2005/8/layout/hProcess7#2"/>
+    <dgm:cxn modelId="{31486154-559D-4B32-A4FD-F06624F0A26E}" type="presParOf" srcId="{5017095D-E4D7-4506-AF37-EABE2ECB4BFF}" destId="{0270B00B-67E2-4087-8623-B021D8D534A2}" srcOrd="0" destOrd="0" presId="urn:microsoft.com/office/officeart/2005/8/layout/hProcess7#2"/>
+    <dgm:cxn modelId="{D134E72E-A949-43F8-A934-DAA43CE56293}" type="presParOf" srcId="{5017095D-E4D7-4506-AF37-EABE2ECB4BFF}" destId="{867F511D-3889-40B5-B0D4-B932D3D07B3A}" srcOrd="1" destOrd="0" presId="urn:microsoft.com/office/officeart/2005/8/layout/hProcess7#2"/>
+    <dgm:cxn modelId="{DAA7C300-4272-49B1-9F65-AC349127B900}" type="presParOf" srcId="{5017095D-E4D7-4506-AF37-EABE2ECB4BFF}" destId="{49C47801-9D06-4219-B151-1ABD9B2258BA}" srcOrd="2" destOrd="0" presId="urn:microsoft.com/office/officeart/2005/8/layout/hProcess7#2"/>
+    <dgm:cxn modelId="{DAC027F1-030B-4384-A71B-C82DEB4F2F9E}" type="presParOf" srcId="{8366E698-0BE8-4BFE-A2C6-F79806694B96}" destId="{D207F52D-79AD-4601-BF98-64A1A35E85C8}" srcOrd="3" destOrd="0" presId="urn:microsoft.com/office/officeart/2005/8/layout/hProcess7#2"/>
+    <dgm:cxn modelId="{91D0238A-78FE-4D91-94F7-D2005E786E2B}" type="presParOf" srcId="{8366E698-0BE8-4BFE-A2C6-F79806694B96}" destId="{3812B329-972F-4000-A4BB-F6CC90657A5F}" srcOrd="4" destOrd="0" presId="urn:microsoft.com/office/officeart/2005/8/layout/hProcess7#2"/>
+    <dgm:cxn modelId="{5F598B6C-6286-4CBC-85F4-BAD816224AFB}" type="presParOf" srcId="{3812B329-972F-4000-A4BB-F6CC90657A5F}" destId="{31142E6E-9155-46AE-8E4B-C604AB9A97FC}" srcOrd="0" destOrd="0" presId="urn:microsoft.com/office/officeart/2005/8/layout/hProcess7#2"/>
+    <dgm:cxn modelId="{06859107-EAC3-4242-B2AF-AEA15E858A7A}" type="presParOf" srcId="{3812B329-972F-4000-A4BB-F6CC90657A5F}" destId="{1501C47B-5503-4FDD-9EE6-904ECCEA11A5}" srcOrd="1" destOrd="0" presId="urn:microsoft.com/office/officeart/2005/8/layout/hProcess7#2"/>
+    <dgm:cxn modelId="{A428DF1F-D135-4945-93AD-895F4DB9B97C}" type="presParOf" srcId="{3812B329-972F-4000-A4BB-F6CC90657A5F}" destId="{D26F5A96-635F-4098-A2E2-75A7CCF544F2}" srcOrd="2" destOrd="0" presId="urn:microsoft.com/office/officeart/2005/8/layout/hProcess7#2"/>
+    <dgm:cxn modelId="{36318430-C450-43D7-ADDE-CABA3990DAC1}" type="presParOf" srcId="{8366E698-0BE8-4BFE-A2C6-F79806694B96}" destId="{532B0251-4186-488A-9E5C-ABA8FDB5CB9F}" srcOrd="5" destOrd="0" presId="urn:microsoft.com/office/officeart/2005/8/layout/hProcess7#2"/>
+    <dgm:cxn modelId="{3D173B30-F8FC-4943-BAA1-4DF8E624EB7E}" type="presParOf" srcId="{8366E698-0BE8-4BFE-A2C6-F79806694B96}" destId="{4A1E65AB-D80F-40F7-AA98-D3B8D2D5EF13}" srcOrd="6" destOrd="0" presId="urn:microsoft.com/office/officeart/2005/8/layout/hProcess7#2"/>
+    <dgm:cxn modelId="{95E3A9BF-BD0C-426B-A23B-F61C8D53864E}" type="presParOf" srcId="{4A1E65AB-D80F-40F7-AA98-D3B8D2D5EF13}" destId="{E50D180E-9DFD-4506-882E-DD86D7660D05}" srcOrd="0" destOrd="0" presId="urn:microsoft.com/office/officeart/2005/8/layout/hProcess7#2"/>
+    <dgm:cxn modelId="{17B18733-4B2F-4293-9BD3-74F05F40BF8D}" type="presParOf" srcId="{4A1E65AB-D80F-40F7-AA98-D3B8D2D5EF13}" destId="{855E896E-F448-4C26-91B9-F3CFFCC869A2}" srcOrd="1" destOrd="0" presId="urn:microsoft.com/office/officeart/2005/8/layout/hProcess7#2"/>
+    <dgm:cxn modelId="{C4A0239A-E1BD-4393-9F6B-E7BCB7BEADA9}" type="presParOf" srcId="{4A1E65AB-D80F-40F7-AA98-D3B8D2D5EF13}" destId="{E09004B0-C3CB-4F30-92AA-D668AD88F6EE}" srcOrd="2" destOrd="0" presId="urn:microsoft.com/office/officeart/2005/8/layout/hProcess7#2"/>
+    <dgm:cxn modelId="{EC8FC714-15A9-4E7E-A600-0E844DD80A1E}" type="presParOf" srcId="{8366E698-0BE8-4BFE-A2C6-F79806694B96}" destId="{4782EAE6-59BD-4704-A5B9-212D5FFEA3EE}" srcOrd="7" destOrd="0" presId="urn:microsoft.com/office/officeart/2005/8/layout/hProcess7#2"/>
+    <dgm:cxn modelId="{D9DF1A5B-3261-40C2-A289-FEE0569E4710}" type="presParOf" srcId="{8366E698-0BE8-4BFE-A2C6-F79806694B96}" destId="{3E37E3CF-054F-469A-9EBD-D195936F1FB7}" srcOrd="8" destOrd="0" presId="urn:microsoft.com/office/officeart/2005/8/layout/hProcess7#2"/>
+    <dgm:cxn modelId="{1657EDCE-F97E-45E0-9E4E-8F5801FB738C}" type="presParOf" srcId="{3E37E3CF-054F-469A-9EBD-D195936F1FB7}" destId="{E9F6F7E8-D009-4A5D-8B9C-9E8B85A6B3C5}" srcOrd="0" destOrd="0" presId="urn:microsoft.com/office/officeart/2005/8/layout/hProcess7#2"/>
+    <dgm:cxn modelId="{9C58D8B9-56E4-47DF-82C7-444DDD05F75A}" type="presParOf" srcId="{3E37E3CF-054F-469A-9EBD-D195936F1FB7}" destId="{E02B2D52-0C83-4E01-99D7-43213764274F}" srcOrd="1" destOrd="0" presId="urn:microsoft.com/office/officeart/2005/8/layout/hProcess7#2"/>
+    <dgm:cxn modelId="{60BE1245-EB26-450A-BA17-735CAC9FBD86}" type="presParOf" srcId="{3E37E3CF-054F-469A-9EBD-D195936F1FB7}" destId="{9899998A-C245-40EC-9B1D-E65C0E2FCB33}" srcOrd="2" destOrd="0" presId="urn:microsoft.com/office/officeart/2005/8/layout/hProcess7#2"/>
+    <dgm:cxn modelId="{9132AC2D-5414-4687-A73C-71218216FC10}" type="presParOf" srcId="{8366E698-0BE8-4BFE-A2C6-F79806694B96}" destId="{7DB5DA09-C7FF-407F-BC48-47D3008205AD}" srcOrd="9" destOrd="0" presId="urn:microsoft.com/office/officeart/2005/8/layout/hProcess7#2"/>
+    <dgm:cxn modelId="{9A6E9ED3-22DC-46BB-9018-C2F997E3576C}" type="presParOf" srcId="{8366E698-0BE8-4BFE-A2C6-F79806694B96}" destId="{6887973C-1BAC-4C45-A2D7-B0AE5EC632FE}" srcOrd="10" destOrd="0" presId="urn:microsoft.com/office/officeart/2005/8/layout/hProcess7#2"/>
+    <dgm:cxn modelId="{82D51DE6-028E-4EF9-A9EC-57CA8C0946CD}" type="presParOf" srcId="{6887973C-1BAC-4C45-A2D7-B0AE5EC632FE}" destId="{BAD28FD5-3B63-4D24-AC4F-04D1DE69BAD9}" srcOrd="0" destOrd="0" presId="urn:microsoft.com/office/officeart/2005/8/layout/hProcess7#2"/>
+    <dgm:cxn modelId="{E163EFEC-0035-4D57-8FCC-05DB2931B95B}" type="presParOf" srcId="{6887973C-1BAC-4C45-A2D7-B0AE5EC632FE}" destId="{9DA29409-D2A8-47AD-83DD-33AE1C2BBAF0}" srcOrd="1" destOrd="0" presId="urn:microsoft.com/office/officeart/2005/8/layout/hProcess7#2"/>
+    <dgm:cxn modelId="{000902BA-8AA4-4B31-8581-4F27E4FE92A2}" type="presParOf" srcId="{6887973C-1BAC-4C45-A2D7-B0AE5EC632FE}" destId="{3084263A-A36A-492C-98AE-63D1F96A15BB}" srcOrd="2" destOrd="0" presId="urn:microsoft.com/office/officeart/2005/8/layout/hProcess7#2"/>
+    <dgm:cxn modelId="{ECA1EAD0-4D98-4B7A-8957-DA0CA9FBA96F}" type="presParOf" srcId="{8366E698-0BE8-4BFE-A2C6-F79806694B96}" destId="{FF7604F0-A8A5-41C2-AD34-A404D644C8DC}" srcOrd="11" destOrd="0" presId="urn:microsoft.com/office/officeart/2005/8/layout/hProcess7#2"/>
+    <dgm:cxn modelId="{B465A651-BEBB-4B27-975F-CF5D535DBE78}" type="presParOf" srcId="{8366E698-0BE8-4BFE-A2C6-F79806694B96}" destId="{90A76163-E18A-4A96-87A4-44D2F59A34B5}" srcOrd="12" destOrd="0" presId="urn:microsoft.com/office/officeart/2005/8/layout/hProcess7#2"/>
+    <dgm:cxn modelId="{BBDAF1D1-7EA7-410D-B695-07146B1EE877}" type="presParOf" srcId="{90A76163-E18A-4A96-87A4-44D2F59A34B5}" destId="{CB8E8EF1-A948-4874-9147-9EE572CF7AB1}" srcOrd="0" destOrd="0" presId="urn:microsoft.com/office/officeart/2005/8/layout/hProcess7#2"/>
+    <dgm:cxn modelId="{A63948D9-B9EA-46FA-A1A0-0FCECF89CD98}" type="presParOf" srcId="{90A76163-E18A-4A96-87A4-44D2F59A34B5}" destId="{1F1EC849-E331-44F5-8450-393D400D46CA}" srcOrd="1" destOrd="0" presId="urn:microsoft.com/office/officeart/2005/8/layout/hProcess7#2"/>
+    <dgm:cxn modelId="{2459C6B3-E358-4A4B-9CDA-52A150D9034B}" type="presParOf" srcId="{90A76163-E18A-4A96-87A4-44D2F59A34B5}" destId="{85D2CA9B-EE17-4E76-A627-5346D1459B4A}" srcOrd="2" destOrd="0" presId="urn:microsoft.com/office/officeart/2005/8/layout/hProcess7#2"/>
+    <dgm:cxn modelId="{77380510-14E6-46AB-B174-B6D619921753}" type="presParOf" srcId="{8366E698-0BE8-4BFE-A2C6-F79806694B96}" destId="{756C0FC7-1463-4488-84E8-622AF4E1302F}" srcOrd="13" destOrd="0" presId="urn:microsoft.com/office/officeart/2005/8/layout/hProcess7#2"/>
+    <dgm:cxn modelId="{571E67E6-D1D4-4A0D-A37C-E7548CEA4D3F}" type="presParOf" srcId="{8366E698-0BE8-4BFE-A2C6-F79806694B96}" destId="{DACEA1DC-0E9E-4430-BA44-5E8757F1D70B}" srcOrd="14" destOrd="0" presId="urn:microsoft.com/office/officeart/2005/8/layout/hProcess7#2"/>
+    <dgm:cxn modelId="{334D37A1-114E-4FCA-8040-E9D7767235B1}" type="presParOf" srcId="{DACEA1DC-0E9E-4430-BA44-5E8757F1D70B}" destId="{FD439A92-827A-43D0-8877-04A7A42BFA36}" srcOrd="0" destOrd="0" presId="urn:microsoft.com/office/officeart/2005/8/layout/hProcess7#2"/>
+    <dgm:cxn modelId="{914779FB-C55B-4723-A54E-F82D3B42CBE1}" type="presParOf" srcId="{DACEA1DC-0E9E-4430-BA44-5E8757F1D70B}" destId="{E447E3B5-FF03-4575-8502-F7CABE0E70B4}" srcOrd="1" destOrd="0" presId="urn:microsoft.com/office/officeart/2005/8/layout/hProcess7#2"/>
+    <dgm:cxn modelId="{9037E4D1-04DE-4CE9-9C33-AAAA937C4598}" type="presParOf" srcId="{DACEA1DC-0E9E-4430-BA44-5E8757F1D70B}" destId="{569EEFDD-6CF4-42B5-A988-D0B48BD9A784}" srcOrd="2" destOrd="0" presId="urn:microsoft.com/office/officeart/2005/8/layout/hProcess7#2"/>
+    <dgm:cxn modelId="{51E4D94D-D96B-42E5-B477-F3EA553635AC}" type="presParOf" srcId="{8366E698-0BE8-4BFE-A2C6-F79806694B96}" destId="{0724428E-A38F-4D15-B9E2-EEE6A90F1C70}" srcOrd="15" destOrd="0" presId="urn:microsoft.com/office/officeart/2005/8/layout/hProcess7#2"/>
+    <dgm:cxn modelId="{65D6537A-9AEB-4545-A4A2-CE94D432B962}" type="presParOf" srcId="{8366E698-0BE8-4BFE-A2C6-F79806694B96}" destId="{D5474168-702F-4459-ACA0-9F26967F4158}" srcOrd="16" destOrd="0" presId="urn:microsoft.com/office/officeart/2005/8/layout/hProcess7#2"/>
+    <dgm:cxn modelId="{09E76ECB-513D-4612-9095-876AA3DA75D4}" type="presParOf" srcId="{D5474168-702F-4459-ACA0-9F26967F4158}" destId="{4B9F647D-AD56-4FA6-933B-0915D510DA64}" srcOrd="0" destOrd="0" presId="urn:microsoft.com/office/officeart/2005/8/layout/hProcess7#2"/>
+    <dgm:cxn modelId="{6A4FB555-869F-48AC-BCD0-89E9295EDD9C}" type="presParOf" srcId="{D5474168-702F-4459-ACA0-9F26967F4158}" destId="{6AE0728B-1DA7-4191-8786-F1CF87DD49BC}" srcOrd="1" destOrd="0" presId="urn:microsoft.com/office/officeart/2005/8/layout/hProcess7#2"/>
+    <dgm:cxn modelId="{4F6C39E1-473A-49C5-B425-D16E67CD6D12}" type="presParOf" srcId="{D5474168-702F-4459-ACA0-9F26967F4158}" destId="{9DFA33AF-9799-4E61-AFAE-280C8479798D}" srcOrd="2" destOrd="0" presId="urn:microsoft.com/office/officeart/2005/8/layout/hProcess7#2"/>
+    <dgm:cxn modelId="{E5461451-D03D-4B71-BAE2-9247F85E3957}" type="presParOf" srcId="{8366E698-0BE8-4BFE-A2C6-F79806694B96}" destId="{21C805A5-B39F-4CC1-8ACE-3F4D01DF2227}" srcOrd="17" destOrd="0" presId="urn:microsoft.com/office/officeart/2005/8/layout/hProcess7#2"/>
+    <dgm:cxn modelId="{76660535-543F-4D76-BB92-A4DC0E648D61}" type="presParOf" srcId="{8366E698-0BE8-4BFE-A2C6-F79806694B96}" destId="{C2937227-AA77-4DFC-87D5-33A9E0AD4DFF}" srcOrd="18" destOrd="0" presId="urn:microsoft.com/office/officeart/2005/8/layout/hProcess7#2"/>
+    <dgm:cxn modelId="{F58AC0E4-20AB-4CAD-AEE1-CA73A048BB1E}" type="presParOf" srcId="{C2937227-AA77-4DFC-87D5-33A9E0AD4DFF}" destId="{84F88EA8-B5C1-4122-AEE2-DA5CF4F16B12}" srcOrd="0" destOrd="0" presId="urn:microsoft.com/office/officeart/2005/8/layout/hProcess7#2"/>
+    <dgm:cxn modelId="{C33FEC33-12A4-4A3A-A522-1FC18B75229C}" type="presParOf" srcId="{C2937227-AA77-4DFC-87D5-33A9E0AD4DFF}" destId="{7CB4D71E-4F74-482E-9F2C-E16495C5142D}" srcOrd="1" destOrd="0" presId="urn:microsoft.com/office/officeart/2005/8/layout/hProcess7#2"/>
+    <dgm:cxn modelId="{DCDA1F20-0589-456A-9DFC-FB4FC5FA2AF9}" type="presParOf" srcId="{C2937227-AA77-4DFC-87D5-33A9E0AD4DFF}" destId="{BB3C9242-2BE8-4B88-A739-E04A7B971A11}" srcOrd="2" destOrd="0" presId="urn:microsoft.com/office/officeart/2005/8/layout/hProcess7#2"/>
+    <dgm:cxn modelId="{44B5B518-18A5-4256-B3AF-A6291A836E42}" type="presParOf" srcId="{8366E698-0BE8-4BFE-A2C6-F79806694B96}" destId="{0877C94B-F828-44D2-A7EF-4B0C9A70C621}" srcOrd="19" destOrd="0" presId="urn:microsoft.com/office/officeart/2005/8/layout/hProcess7#2"/>
+    <dgm:cxn modelId="{CDC5D3F4-6462-4789-8348-B2F5EC18B950}" type="presParOf" srcId="{8366E698-0BE8-4BFE-A2C6-F79806694B96}" destId="{10B6A55C-1F16-40FA-9D2F-910AFE4ECF9D}" srcOrd="20" destOrd="0" presId="urn:microsoft.com/office/officeart/2005/8/layout/hProcess7#2"/>
+    <dgm:cxn modelId="{8704383B-7264-40DB-A3A1-6B1703C7876B}" type="presParOf" srcId="{10B6A55C-1F16-40FA-9D2F-910AFE4ECF9D}" destId="{C263BF44-01CC-477C-83C9-73A76F239AAB}" srcOrd="0" destOrd="0" presId="urn:microsoft.com/office/officeart/2005/8/layout/hProcess7#2"/>
+    <dgm:cxn modelId="{BE41F802-58F6-44DA-A5AD-EC2A7D0144EF}" type="presParOf" srcId="{10B6A55C-1F16-40FA-9D2F-910AFE4ECF9D}" destId="{C70D1E8C-93FF-4EC2-B555-30B0637E30AA}" srcOrd="1" destOrd="0" presId="urn:microsoft.com/office/officeart/2005/8/layout/hProcess7#2"/>
+    <dgm:cxn modelId="{275E9422-FCFE-4885-B9A4-901C70D42742}" type="presParOf" srcId="{10B6A55C-1F16-40FA-9D2F-910AFE4ECF9D}" destId="{E57D7BCB-0A25-40FE-B4E7-D29D61086887}" srcOrd="2" destOrd="0" presId="urn:microsoft.com/office/officeart/2005/8/layout/hProcess7#2"/>
+    <dgm:cxn modelId="{85899385-8D3F-4677-8ABE-CEEE704253E3}" type="presParOf" srcId="{8366E698-0BE8-4BFE-A2C6-F79806694B96}" destId="{87CEA8D3-14D2-4C10-89F3-12DAA7AF98A8}" srcOrd="21" destOrd="0" presId="urn:microsoft.com/office/officeart/2005/8/layout/hProcess7#2"/>
+    <dgm:cxn modelId="{36A6D1BC-D16E-473D-96F5-4DB0C5592801}" type="presParOf" srcId="{8366E698-0BE8-4BFE-A2C6-F79806694B96}" destId="{FA8A6F99-6081-4B6C-9914-6ACE3D74A9A2}" srcOrd="22" destOrd="0" presId="urn:microsoft.com/office/officeart/2005/8/layout/hProcess7#2"/>
+    <dgm:cxn modelId="{87CBF02C-7662-4D73-94E7-C9CAB4408A5C}" type="presParOf" srcId="{FA8A6F99-6081-4B6C-9914-6ACE3D74A9A2}" destId="{7A205B19-0973-48CA-8C56-7131ABAF498B}" srcOrd="0" destOrd="0" presId="urn:microsoft.com/office/officeart/2005/8/layout/hProcess7#2"/>
+    <dgm:cxn modelId="{6C50E5B8-CE71-4D84-B660-32F22B2F3F09}" type="presParOf" srcId="{FA8A6F99-6081-4B6C-9914-6ACE3D74A9A2}" destId="{F5EA375B-A518-4EB2-A622-EFBACDFBBAEA}" srcOrd="1" destOrd="0" presId="urn:microsoft.com/office/officeart/2005/8/layout/hProcess7#2"/>
+    <dgm:cxn modelId="{CD305F46-D89F-47AE-A6B7-F6681FAF6E0C}" type="presParOf" srcId="{FA8A6F99-6081-4B6C-9914-6ACE3D74A9A2}" destId="{B95957A9-2E3C-42A7-A8CA-4FC28B1D4B1E}" srcOrd="2" destOrd="0" presId="urn:microsoft.com/office/officeart/2005/8/layout/hProcess7#2"/>
+    <dgm:cxn modelId="{7FAB0607-CA4E-4CD4-A3F6-AC8F4C8ECC3B}" type="presParOf" srcId="{8366E698-0BE8-4BFE-A2C6-F79806694B96}" destId="{E529589F-6A08-4139-BC71-AED9D0E8CDCD}" srcOrd="23" destOrd="0" presId="urn:microsoft.com/office/officeart/2005/8/layout/hProcess7#2"/>
+    <dgm:cxn modelId="{5A5675C3-7BD5-43B6-B174-1CB5D2959D57}" type="presParOf" srcId="{8366E698-0BE8-4BFE-A2C6-F79806694B96}" destId="{582F0C05-B8FE-43FE-AF4B-DCDDFA4E7187}" srcOrd="24" destOrd="0" presId="urn:microsoft.com/office/officeart/2005/8/layout/hProcess7#2"/>
+    <dgm:cxn modelId="{9A483C9C-7FC4-4F06-88FB-F1565D6906FC}" type="presParOf" srcId="{582F0C05-B8FE-43FE-AF4B-DCDDFA4E7187}" destId="{01E07CBD-B951-40BC-90EF-F5FE3A092CD1}" srcOrd="0" destOrd="0" presId="urn:microsoft.com/office/officeart/2005/8/layout/hProcess7#2"/>
+    <dgm:cxn modelId="{1C3F6AC8-87C5-44B0-894A-5D6BE406A949}" type="presParOf" srcId="{582F0C05-B8FE-43FE-AF4B-DCDDFA4E7187}" destId="{540C52F0-7AA4-4EE4-A783-3779EE2EB8F4}" srcOrd="1" destOrd="0" presId="urn:microsoft.com/office/officeart/2005/8/layout/hProcess7#2"/>
+    <dgm:cxn modelId="{DD3F5C7D-C785-48DA-AF59-00109D02F34C}" type="presParOf" srcId="{582F0C05-B8FE-43FE-AF4B-DCDDFA4E7187}" destId="{D804D0C2-405C-4113-A720-7C741478D2AC}" srcOrd="2" destOrd="0" presId="urn:microsoft.com/office/officeart/2005/8/layout/hProcess7#2"/>
   </dgm:cxnLst>
   <dgm:bg/>
   <dgm:whole/>
@@ -38482,7 +38744,7 @@
 </file>
 
 <file path=customXml/itemProps2.xml><?xml version="1.0" encoding="utf-8"?>
-<ds:datastoreItem xmlns:ds="http://schemas.openxmlformats.org/officeDocument/2006/customXml" ds:itemID="{C28ADFF4-7789-4277-A048-EC80A7AC185C}">
+<ds:datastoreItem xmlns:ds="http://schemas.openxmlformats.org/officeDocument/2006/customXml" ds:itemID="{CC04A2D5-F0CB-4A2C-A6C9-15C6424620F7}">
   <ds:schemaRefs>
     <ds:schemaRef ds:uri="http://schemas.openxmlformats.org/officeDocument/2006/bibliography"/>
   </ds:schemaRefs>

</xml_diff>

<commit_message>
Updated the ADV Spec (v2.0a). Removed the stream id from Table 15. Added IMAGE-ROIS image layout to the spec.
</commit_message>
<xml_diff>
--- a/doc/ADV File Formats v2.0.docx
+++ b/doc/ADV File Formats v2.0.docx
@@ -35,7 +35,13 @@
         <w:t>.</w:t>
       </w:r>
       <w:r>
-        <w:t xml:space="preserve">0 </w:t>
+        <w:t>0</w:t>
+      </w:r>
+      <w:r>
+        <w:t>a</w:t>
+      </w:r>
+      <w:r>
+        <w:t xml:space="preserve"> </w:t>
       </w:r>
       <w:r>
         <w:t>Specification</w:t>
@@ -54,7 +60,7 @@
           <w:sz w:val="16"/>
           <w:szCs w:val="16"/>
         </w:rPr>
-        <w:t>26</w:t>
+        <w:t>23</w:t>
       </w:r>
       <w:r>
         <w:rPr>
@@ -68,7 +74,7 @@
           <w:sz w:val="16"/>
           <w:szCs w:val="16"/>
         </w:rPr>
-        <w:t>Sep</w:t>
+        <w:t>Jan</w:t>
       </w:r>
       <w:r>
         <w:rPr>
@@ -82,7 +88,14 @@
           <w:sz w:val="16"/>
           <w:szCs w:val="16"/>
         </w:rPr>
-        <w:t>2016</w:t>
+        <w:t>20</w:t>
+      </w:r>
+      <w:r>
+        <w:rPr>
+          <w:sz w:val="16"/>
+          <w:szCs w:val="16"/>
+        </w:rPr>
+        <w:t>20</w:t>
       </w:r>
     </w:p>
     <w:p>
@@ -121,6 +134,9 @@
       </w:r>
       <w:r>
         <w:t xml:space="preserve">amounts </w:t>
+      </w:r>
+      <w:r>
+        <w:t xml:space="preserve">of </w:t>
       </w:r>
       <w:r>
         <w:t xml:space="preserve">data such as </w:t>
@@ -338,48 +354,19 @@
         <w:t xml:space="preserve"> </w:t>
       </w:r>
       <w:r>
-        <w:t xml:space="preserve"> </w:t>
+        <w:t xml:space="preserve"> Hristo Pavlov (Tangra Observatory, </w:t>
+      </w:r>
+      <w:r>
+        <w:lastRenderedPageBreak/>
+        <w:t xml:space="preserve">Tangra, </w:t>
       </w:r>
       <w:proofErr w:type="spellStart"/>
       <w:r>
-        <w:t>Hristo</w:t>
+        <w:t>OccultWatcher</w:t>
       </w:r>
       <w:proofErr w:type="spellEnd"/>
       <w:r>
-        <w:t xml:space="preserve"> Pavlov (</w:t>
-      </w:r>
-      <w:proofErr w:type="spellStart"/>
-      <w:r>
-        <w:t>Tangra</w:t>
-      </w:r>
-      <w:proofErr w:type="spellEnd"/>
-      <w:r>
-        <w:t xml:space="preserve"> Observatory, </w:t>
-      </w:r>
-      <w:proofErr w:type="spellStart"/>
-      <w:r>
-        <w:lastRenderedPageBreak/>
-        <w:t>Tangra</w:t>
-      </w:r>
-      <w:proofErr w:type="spellEnd"/>
-      <w:r>
-        <w:t xml:space="preserve">, </w:t>
-      </w:r>
-      <w:proofErr w:type="spellStart"/>
-      <w:r>
-        <w:t>OccultWatcher</w:t>
-      </w:r>
-      <w:proofErr w:type="spellEnd"/>
-      <w:r>
-        <w:t xml:space="preserve">, </w:t>
-      </w:r>
-      <w:proofErr w:type="spellStart"/>
-      <w:r>
-        <w:t>OccuRec</w:t>
-      </w:r>
-      <w:proofErr w:type="spellEnd"/>
-      <w:r>
-        <w:t>, ADVS</w:t>
+        <w:t>, OccuRec, ADVS</w:t>
       </w:r>
       <w:r>
         <w:t xml:space="preserve">, Tony Barry (IOTA-VTI, ADVS) </w:t>
@@ -539,7 +526,191 @@
       <w:pPr>
         <w:pStyle w:val="Heading2"/>
       </w:pPr>
-      <w:r>
+    </w:p>
+    <w:p>
+      <w:pPr>
+        <w:pStyle w:val="Heading2"/>
+      </w:pPr>
+    </w:p>
+    <w:p>
+      <w:pPr>
+        <w:pStyle w:val="Heading2"/>
+      </w:pPr>
+      <w:r>
+        <w:t>Revision History</w:t>
+      </w:r>
+    </w:p>
+    <w:p/>
+    <w:tbl>
+      <w:tblPr>
+        <w:tblStyle w:val="TableGrid"/>
+        <w:tblW w:w="0" w:type="auto"/>
+        <w:tblLook w:val="04A0"/>
+      </w:tblPr>
+      <w:tblGrid>
+        <w:gridCol w:w="959"/>
+        <w:gridCol w:w="1417"/>
+        <w:gridCol w:w="6912"/>
+      </w:tblGrid>
+      <w:tr>
+        <w:tc>
+          <w:tcPr>
+            <w:tcW w:w="959" w:type="dxa"/>
+          </w:tcPr>
+          <w:p>
+            <w:r>
+              <w:t>Version</w:t>
+            </w:r>
+          </w:p>
+        </w:tc>
+        <w:tc>
+          <w:tcPr>
+            <w:tcW w:w="1417" w:type="dxa"/>
+          </w:tcPr>
+          <w:p>
+            <w:r>
+              <w:t>Date</w:t>
+            </w:r>
+          </w:p>
+        </w:tc>
+        <w:tc>
+          <w:tcPr>
+            <w:tcW w:w="6912" w:type="dxa"/>
+          </w:tcPr>
+          <w:p>
+            <w:r>
+              <w:t>Notes</w:t>
+            </w:r>
+          </w:p>
+        </w:tc>
+      </w:tr>
+      <w:tr>
+        <w:tc>
+          <w:tcPr>
+            <w:tcW w:w="959" w:type="dxa"/>
+          </w:tcPr>
+          <w:p>
+            <w:r>
+              <w:t>2.0</w:t>
+            </w:r>
+          </w:p>
+        </w:tc>
+        <w:tc>
+          <w:tcPr>
+            <w:tcW w:w="1417" w:type="dxa"/>
+          </w:tcPr>
+          <w:p>
+            <w:r>
+              <w:t>26-Sep-2016</w:t>
+            </w:r>
+          </w:p>
+        </w:tc>
+        <w:tc>
+          <w:tcPr>
+            <w:tcW w:w="6912" w:type="dxa"/>
+          </w:tcPr>
+          <w:p>
+            <w:r>
+              <w:t>Initial Version</w:t>
+            </w:r>
+          </w:p>
+        </w:tc>
+      </w:tr>
+      <w:tr>
+        <w:tc>
+          <w:tcPr>
+            <w:tcW w:w="959" w:type="dxa"/>
+          </w:tcPr>
+          <w:p>
+            <w:r>
+              <w:t>2.0a</w:t>
+            </w:r>
+          </w:p>
+        </w:tc>
+        <w:tc>
+          <w:tcPr>
+            <w:tcW w:w="1417" w:type="dxa"/>
+          </w:tcPr>
+          <w:p>
+            <w:r>
+              <w:t>23-Jan-2020</w:t>
+            </w:r>
+          </w:p>
+        </w:tc>
+        <w:tc>
+          <w:tcPr>
+            <w:tcW w:w="6912" w:type="dxa"/>
+          </w:tcPr>
+          <w:p>
+            <w:r>
+              <w:t xml:space="preserve">Update after review by </w:t>
+            </w:r>
+            <w:r>
+              <w:t xml:space="preserve">Andreas </w:t>
+            </w:r>
+            <w:proofErr w:type="spellStart"/>
+            <w:r>
+              <w:t>Schweizer</w:t>
+            </w:r>
+            <w:proofErr w:type="spellEnd"/>
+            <w:r>
+              <w:t xml:space="preserve">. Added the definition of the </w:t>
+            </w:r>
+            <w:r>
+              <w:rPr>
+                <w:b/>
+              </w:rPr>
+              <w:t>IMAGE-ROIS</w:t>
+            </w:r>
+            <w:r>
+              <w:t xml:space="preserve"> image layout. </w:t>
+            </w:r>
+            <w:r>
+              <w:t xml:space="preserve">Added numbering to all tables. </w:t>
+            </w:r>
+            <w:r>
+              <w:t xml:space="preserve">Removed </w:t>
+            </w:r>
+            <w:r>
+              <w:t xml:space="preserve">the second </w:t>
+            </w:r>
+            <w:r>
+              <w:t xml:space="preserve">entry (repeated stream id at byte position 4) from Table 15 to match the current implementation in </w:t>
+            </w:r>
+            <w:proofErr w:type="spellStart"/>
+            <w:r>
+              <w:t>AdvLib</w:t>
+            </w:r>
+            <w:proofErr w:type="spellEnd"/>
+            <w:r>
+              <w:t>.</w:t>
+            </w:r>
+          </w:p>
+          <w:p/>
+        </w:tc>
+      </w:tr>
+    </w:tbl>
+    <w:p>
+      <w:pPr>
+        <w:rPr>
+          <w:rFonts w:asciiTheme="majorHAnsi" w:eastAsiaTheme="majorEastAsia" w:hAnsiTheme="majorHAnsi" w:cstheme="majorBidi"/>
+          <w:b/>
+          <w:bCs/>
+          <w:color w:val="4F81BD" w:themeColor="accent1"/>
+          <w:sz w:val="26"/>
+          <w:szCs w:val="26"/>
+        </w:rPr>
+      </w:pPr>
+      <w:r>
+        <w:br w:type="page"/>
+      </w:r>
+    </w:p>
+    <w:p>
+      <w:pPr>
+        <w:pStyle w:val="Heading2"/>
+      </w:pPr>
+      <w:r>
+        <w:lastRenderedPageBreak/>
         <w:t>FSTF File Format</w:t>
       </w:r>
     </w:p>
@@ -1324,7 +1495,24 @@
     </w:tbl>
     <w:p>
       <w:pPr>
+        <w:spacing w:before="240"/>
+        <w:rPr>
+          <w:sz w:val="18"/>
+          <w:szCs w:val="18"/>
+        </w:rPr>
+      </w:pPr>
+      <w:r>
+        <w:rPr>
+          <w:sz w:val="18"/>
+          <w:szCs w:val="18"/>
+        </w:rPr>
+        <w:t>Table 1. Data Types</w:t>
+      </w:r>
+    </w:p>
+    <w:p>
+      <w:pPr>
         <w:pStyle w:val="Heading6"/>
+        <w:spacing w:before="240"/>
       </w:pPr>
       <w:r>
         <w:t>Data Streams</w:t>
@@ -1395,14 +1583,7 @@
         <w:rPr>
           <w:i/>
         </w:rPr>
-        <w:t xml:space="preserve">data </w:t>
-      </w:r>
-      <w:r>
-        <w:rPr>
-          <w:i/>
-        </w:rPr>
-        <w:lastRenderedPageBreak/>
-        <w:t>frames</w:t>
+        <w:t>data frames</w:t>
       </w:r>
       <w:r>
         <w:t xml:space="preserve"> acquired at </w:t>
@@ -1471,12 +1652,14 @@
         <w:t xml:space="preserve">   </w:t>
       </w:r>
     </w:p>
+    <w:p/>
     <w:p>
       <w:r>
         <w:rPr>
           <w:noProof/>
           <w:lang w:eastAsia="en-AU"/>
         </w:rPr>
+        <w:lastRenderedPageBreak/>
         <w:pict>
           <v:group id="_x0000_s1179" style="position:absolute;margin-left:3.45pt;margin-top:6.2pt;width:396.2pt;height:91.9pt;z-index:251682816" coordorigin="1448,13201" coordsize="7924,1838">
             <v:rect id="_x0000_s1180" style="position:absolute;left:1448;top:13201;width:7924;height:1838"/>
@@ -1891,16 +2074,8 @@
         <w:rPr>
           <w:i/>
         </w:rPr>
-        <w:t>1029341</w:t>
-      </w:r>
-      <w:proofErr w:type="gramStart"/>
-      <w:r>
-        <w:rPr>
-          <w:i/>
-        </w:rPr>
-        <w:t>,23</w:t>
-      </w:r>
-      <w:proofErr w:type="gramEnd"/>
+        <w:t>1029341,23</w:t>
+      </w:r>
       <w:r>
         <w:t xml:space="preserve"> are incorrect </w:t>
       </w:r>
@@ -2150,36 +2325,41 @@
         </w:tc>
       </w:tr>
     </w:tbl>
-    <w:p/>
     <w:p>
       <w:pPr>
+        <w:spacing w:before="240"/>
         <w:rPr>
-          <w:rFonts w:cstheme="minorHAnsi"/>
+          <w:sz w:val="18"/>
+          <w:szCs w:val="18"/>
         </w:rPr>
       </w:pPr>
       <w:r>
         <w:rPr>
-          <w:rFonts w:cstheme="minorHAnsi"/>
+          <w:sz w:val="18"/>
+          <w:szCs w:val="18"/>
         </w:rPr>
-        <w:t>T</w:t>
+        <w:t xml:space="preserve">Table </w:t>
       </w:r>
       <w:r>
         <w:rPr>
-          <w:rFonts w:cstheme="minorHAnsi"/>
+          <w:sz w:val="18"/>
+          <w:szCs w:val="18"/>
         </w:rPr>
-        <w:t xml:space="preserve">he format of all file blocks is specified </w:t>
+        <w:t>2</w:t>
       </w:r>
       <w:r>
         <w:rPr>
-          <w:rFonts w:cstheme="minorHAnsi"/>
-        </w:rPr>
-        <w:t>next</w:t>
-      </w:r>
-      <w:r>
-        <w:rPr>
-          <w:rFonts w:cstheme="minorHAnsi"/>
+          <w:sz w:val="18"/>
+          <w:szCs w:val="18"/>
         </w:rPr>
         <w:t xml:space="preserve">. </w:t>
+      </w:r>
+      <w:r>
+        <w:rPr>
+          <w:sz w:val="18"/>
+          <w:szCs w:val="18"/>
+        </w:rPr>
+        <w:t>Glossary</w:t>
       </w:r>
     </w:p>
     <w:p>
@@ -2192,7 +2372,28 @@
         </w:rPr>
       </w:pPr>
       <w:r>
-        <w:br w:type="page"/>
+        <w:rPr>
+          <w:rFonts w:cstheme="minorHAnsi"/>
+        </w:rPr>
+        <w:t>T</w:t>
+      </w:r>
+      <w:r>
+        <w:rPr>
+          <w:rFonts w:cstheme="minorHAnsi"/>
+        </w:rPr>
+        <w:t xml:space="preserve">he format of all file blocks is specified </w:t>
+      </w:r>
+      <w:r>
+        <w:rPr>
+          <w:rFonts w:cstheme="minorHAnsi"/>
+        </w:rPr>
+        <w:t>next</w:t>
+      </w:r>
+      <w:r>
+        <w:rPr>
+          <w:rFonts w:cstheme="minorHAnsi"/>
+        </w:rPr>
+        <w:t xml:space="preserve">. </w:t>
       </w:r>
     </w:p>
     <w:p>
@@ -2200,7 +2401,6 @@
         <w:pStyle w:val="Heading3"/>
       </w:pPr>
       <w:r>
-        <w:lastRenderedPageBreak/>
         <w:t>Header</w:t>
       </w:r>
     </w:p>
@@ -2418,7 +2618,14 @@
               <w:rPr>
                 <w:rFonts w:cstheme="minorHAnsi"/>
               </w:rPr>
-              <w:t>’) which identifies the file format.</w:t>
+              <w:t xml:space="preserve">’) which </w:t>
+            </w:r>
+            <w:r>
+              <w:rPr>
+                <w:rFonts w:cstheme="minorHAnsi"/>
+              </w:rPr>
+              <w:lastRenderedPageBreak/>
+              <w:t>identifies the file format.</w:t>
             </w:r>
           </w:p>
         </w:tc>
@@ -2431,6 +2638,7 @@
           </w:tcPr>
           <w:p>
             <w:r>
+              <w:lastRenderedPageBreak/>
               <w:t>0x0</w:t>
             </w:r>
             <w:r>
@@ -2670,8 +2878,44 @@
         </w:tc>
       </w:tr>
     </w:tbl>
-    <w:p/>
     <w:p>
+      <w:pPr>
+        <w:spacing w:before="240"/>
+        <w:rPr>
+          <w:sz w:val="18"/>
+          <w:szCs w:val="18"/>
+        </w:rPr>
+      </w:pPr>
+      <w:r>
+        <w:rPr>
+          <w:sz w:val="18"/>
+          <w:szCs w:val="18"/>
+        </w:rPr>
+        <w:t xml:space="preserve">Table </w:t>
+      </w:r>
+      <w:r>
+        <w:rPr>
+          <w:sz w:val="18"/>
+          <w:szCs w:val="18"/>
+        </w:rPr>
+        <w:t>3</w:t>
+      </w:r>
+      <w:r>
+        <w:rPr>
+          <w:sz w:val="18"/>
+          <w:szCs w:val="18"/>
+        </w:rPr>
+        <w:t xml:space="preserve">. </w:t>
+      </w:r>
+      <w:r>
+        <w:rPr>
+          <w:sz w:val="18"/>
+          <w:szCs w:val="18"/>
+        </w:rPr>
+        <w:t>FSTF Header</w:t>
+      </w:r>
+    </w:p>
+    <w:p>
       <w:r>
         <w:t>The o</w:t>
       </w:r>
@@ -2700,15 +2944,7 @@
         <w:t>MUST</w:t>
       </w:r>
       <w:r>
-        <w:t xml:space="preserve"> </w:t>
-      </w:r>
-      <w:proofErr w:type="gramStart"/>
-      <w:r>
-        <w:t>be</w:t>
-      </w:r>
-      <w:proofErr w:type="gramEnd"/>
-      <w:r>
-        <w:t xml:space="preserve"> able to handle 64-bit addressing. </w:t>
+        <w:t xml:space="preserve"> be able to handle 64-bit addressing. </w:t>
       </w:r>
     </w:p>
     <w:p>
@@ -3792,7 +4028,11 @@
               <w:cnfStyle w:val="000000000000"/>
             </w:pPr>
             <w:r>
-              <w:t>Offset from the beginning of the file of the configuration header for the first section</w:t>
+              <w:t xml:space="preserve">Offset from the beginning of the file of the configuration header for the </w:t>
+            </w:r>
+            <w:r>
+              <w:lastRenderedPageBreak/>
+              <w:t>first section</w:t>
             </w:r>
             <w:r>
               <w:t>.</w:t>
@@ -3973,6 +4213,7 @@
       <w:tr>
         <w:trPr>
           <w:cnfStyle w:val="000000100000"/>
+          <w:trHeight w:val="234"/>
         </w:trPr>
         <w:tc>
           <w:tcPr>
@@ -4020,7 +4261,43 @@
         </w:tc>
       </w:tr>
     </w:tbl>
-    <w:p/>
+    <w:p>
+      <w:pPr>
+        <w:spacing w:before="240"/>
+        <w:rPr>
+          <w:sz w:val="18"/>
+          <w:szCs w:val="18"/>
+        </w:rPr>
+      </w:pPr>
+      <w:r>
+        <w:rPr>
+          <w:sz w:val="18"/>
+          <w:szCs w:val="18"/>
+        </w:rPr>
+        <w:t xml:space="preserve">Table </w:t>
+      </w:r>
+      <w:r>
+        <w:rPr>
+          <w:sz w:val="18"/>
+          <w:szCs w:val="18"/>
+        </w:rPr>
+        <w:t>4</w:t>
+      </w:r>
+      <w:r>
+        <w:rPr>
+          <w:sz w:val="18"/>
+          <w:szCs w:val="18"/>
+        </w:rPr>
+        <w:t xml:space="preserve">. </w:t>
+      </w:r>
+      <w:r>
+        <w:rPr>
+          <w:sz w:val="18"/>
+          <w:szCs w:val="18"/>
+        </w:rPr>
+        <w:t>Data Streams Definition</w:t>
+      </w:r>
+    </w:p>
     <w:p>
       <w:r>
         <w:t xml:space="preserve">The </w:t>
@@ -4670,10 +4947,44 @@
         </w:tc>
       </w:tr>
     </w:tbl>
-    <w:p/>
     <w:p>
-      <w:r>
-        <w:lastRenderedPageBreak/>
+      <w:pPr>
+        <w:spacing w:before="240"/>
+      </w:pPr>
+      <w:r>
+        <w:rPr>
+          <w:sz w:val="18"/>
+          <w:szCs w:val="18"/>
+        </w:rPr>
+        <w:t xml:space="preserve">Table </w:t>
+      </w:r>
+      <w:r>
+        <w:rPr>
+          <w:sz w:val="18"/>
+          <w:szCs w:val="18"/>
+        </w:rPr>
+        <w:t>5</w:t>
+      </w:r>
+      <w:r>
+        <w:rPr>
+          <w:sz w:val="18"/>
+          <w:szCs w:val="18"/>
+        </w:rPr>
+        <w:t xml:space="preserve">. </w:t>
+      </w:r>
+      <w:r>
+        <w:rPr>
+          <w:sz w:val="18"/>
+          <w:szCs w:val="18"/>
+        </w:rPr>
+        <w:t>Data Stream Metadata</w:t>
+      </w:r>
+    </w:p>
+    <w:p>
+      <w:pPr>
+        <w:spacing w:before="240"/>
+      </w:pPr>
+      <w:r>
         <w:t xml:space="preserve">Here is </w:t>
       </w:r>
       <w:r>
@@ -4724,15 +5035,7 @@
       </w:r>
       <w:proofErr w:type="spellEnd"/>
       <w:r>
-        <w:t xml:space="preserve"> accuracy of 77 ticks (1 </w:t>
-      </w:r>
-      <w:proofErr w:type="gramStart"/>
-      <w:r>
-        <w:t>ms</w:t>
-      </w:r>
-      <w:proofErr w:type="gramEnd"/>
-      <w:r>
-        <w:t xml:space="preserve">). </w:t>
+        <w:t xml:space="preserve"> accuracy of 77 ticks (1 ms). </w:t>
       </w:r>
       <w:r>
         <w:t xml:space="preserve">The data frames saved in the streams have </w:t>
@@ -4741,7 +5044,11 @@
         <w:t>2</w:t>
       </w:r>
       <w:r>
-        <w:t xml:space="preserve"> secti</w:t>
+        <w:t xml:space="preserve"> </w:t>
+      </w:r>
+      <w:r>
+        <w:lastRenderedPageBreak/>
+        <w:t>secti</w:t>
       </w:r>
       <w:r>
         <w:t>ons called IMAGE and STATUS</w:t>
@@ -13437,7 +13744,6 @@
                 <w:sz w:val="20"/>
                 <w:szCs w:val="20"/>
               </w:rPr>
-              <w:lastRenderedPageBreak/>
               <w:t>.</w:t>
             </w:r>
           </w:p>
@@ -15536,7 +15842,39 @@
         </w:tc>
       </w:tr>
     </w:tbl>
-    <w:p/>
+    <w:p>
+      <w:pPr>
+        <w:spacing w:before="240"/>
+      </w:pPr>
+      <w:r>
+        <w:rPr>
+          <w:sz w:val="18"/>
+          <w:szCs w:val="18"/>
+        </w:rPr>
+        <w:t xml:space="preserve">Table </w:t>
+      </w:r>
+      <w:r>
+        <w:rPr>
+          <w:sz w:val="18"/>
+          <w:szCs w:val="18"/>
+        </w:rPr>
+        <w:t>6</w:t>
+      </w:r>
+      <w:r>
+        <w:rPr>
+          <w:sz w:val="18"/>
+          <w:szCs w:val="18"/>
+        </w:rPr>
+        <w:t xml:space="preserve">. </w:t>
+      </w:r>
+      <w:r>
+        <w:rPr>
+          <w:sz w:val="18"/>
+          <w:szCs w:val="18"/>
+        </w:rPr>
+        <w:t>Data frame format</w:t>
+      </w:r>
+    </w:p>
     <w:p>
       <w:r>
         <w:t xml:space="preserve">The offsets </w:t>
@@ -15579,6 +15917,7 @@
         <w:pStyle w:val="Heading3"/>
       </w:pPr>
       <w:r>
+        <w:lastRenderedPageBreak/>
         <w:t>Index Table</w:t>
       </w:r>
     </w:p>
@@ -15914,7 +16253,39 @@
         </w:tc>
       </w:tr>
     </w:tbl>
-    <w:p/>
+    <w:p>
+      <w:pPr>
+        <w:spacing w:before="240"/>
+      </w:pPr>
+      <w:r>
+        <w:rPr>
+          <w:sz w:val="18"/>
+          <w:szCs w:val="18"/>
+        </w:rPr>
+        <w:t xml:space="preserve">Table </w:t>
+      </w:r>
+      <w:r>
+        <w:rPr>
+          <w:sz w:val="18"/>
+          <w:szCs w:val="18"/>
+        </w:rPr>
+        <w:t>7</w:t>
+      </w:r>
+      <w:r>
+        <w:rPr>
+          <w:sz w:val="18"/>
+          <w:szCs w:val="18"/>
+        </w:rPr>
+        <w:t xml:space="preserve">. </w:t>
+      </w:r>
+      <w:r>
+        <w:rPr>
+          <w:sz w:val="18"/>
+          <w:szCs w:val="18"/>
+        </w:rPr>
+        <w:t>Index table</w:t>
+      </w:r>
+    </w:p>
     <w:p>
       <w:r>
         <w:t>Each Index Block has the following format:</w:t>
@@ -16244,7 +16615,46 @@
         </w:tc>
       </w:tr>
     </w:tbl>
-    <w:p/>
+    <w:p>
+      <w:pPr>
+        <w:spacing w:before="240"/>
+      </w:pPr>
+      <w:r>
+        <w:rPr>
+          <w:sz w:val="18"/>
+          <w:szCs w:val="18"/>
+        </w:rPr>
+        <w:t xml:space="preserve">Table </w:t>
+      </w:r>
+      <w:r>
+        <w:rPr>
+          <w:sz w:val="18"/>
+          <w:szCs w:val="18"/>
+        </w:rPr>
+        <w:t>8</w:t>
+      </w:r>
+      <w:r>
+        <w:rPr>
+          <w:sz w:val="18"/>
+          <w:szCs w:val="18"/>
+        </w:rPr>
+        <w:t xml:space="preserve">. </w:t>
+      </w:r>
+      <w:r>
+        <w:rPr>
+          <w:sz w:val="18"/>
+          <w:szCs w:val="18"/>
+        </w:rPr>
+        <w:t xml:space="preserve">Index </w:t>
+      </w:r>
+      <w:r>
+        <w:rPr>
+          <w:sz w:val="18"/>
+          <w:szCs w:val="18"/>
+        </w:rPr>
+        <w:t>block</w:t>
+      </w:r>
+    </w:p>
     <w:p>
       <w:r>
         <w:t>Where e</w:t>
@@ -16474,8 +16884,40 @@
         </w:tc>
       </w:tr>
     </w:tbl>
-    <w:p/>
     <w:p>
+      <w:pPr>
+        <w:spacing w:before="240"/>
+      </w:pPr>
+      <w:r>
+        <w:rPr>
+          <w:sz w:val="18"/>
+          <w:szCs w:val="18"/>
+        </w:rPr>
+        <w:t xml:space="preserve">Table </w:t>
+      </w:r>
+      <w:r>
+        <w:rPr>
+          <w:sz w:val="18"/>
+          <w:szCs w:val="18"/>
+        </w:rPr>
+        <w:t>9</w:t>
+      </w:r>
+      <w:r>
+        <w:rPr>
+          <w:sz w:val="18"/>
+          <w:szCs w:val="18"/>
+        </w:rPr>
+        <w:t xml:space="preserve">. </w:t>
+      </w:r>
+      <w:r>
+        <w:rPr>
+          <w:sz w:val="18"/>
+          <w:szCs w:val="18"/>
+        </w:rPr>
+        <w:t>Index entry</w:t>
+      </w:r>
+    </w:p>
+    <w:p>
       <w:r>
         <w:t xml:space="preserve">The </w:t>
       </w:r>
@@ -16492,11 +16934,7 @@
         <w:t xml:space="preserve">value given </w:t>
       </w:r>
       <w:r>
-        <w:t xml:space="preserve">at the beginning of each data frame should be used </w:t>
-      </w:r>
-      <w:r>
-        <w:lastRenderedPageBreak/>
-        <w:t xml:space="preserve">instead. The elapsed time is provided </w:t>
+        <w:t xml:space="preserve">at the beginning of each data frame should be used instead. The elapsed time is provided </w:t>
       </w:r>
       <w:r>
         <w:t xml:space="preserve">so </w:t>
@@ -16585,15 +17023,11 @@
         <w:t>that created the file. Examples of such information include the name and version of the recoding software, ve</w:t>
       </w:r>
       <w:r>
-        <w:t xml:space="preserve">rsion of the hardware, geographical coordinates and others. The System Metadata Table SHOULD </w:t>
-      </w:r>
-      <w:proofErr w:type="gramStart"/>
-      <w:r>
-        <w:t>be</w:t>
-      </w:r>
-      <w:proofErr w:type="gramEnd"/>
-      <w:r>
-        <w:t xml:space="preserve"> placed after the Data Section Definition block and before the Data Block</w:t>
+        <w:t xml:space="preserve">rsion of the hardware, geographical coordinates and others. The System </w:t>
+      </w:r>
+      <w:r>
+        <w:lastRenderedPageBreak/>
+        <w:t>Metadata Table SHOULD be placed after the Data Section Definition block and before the Data Block</w:t>
       </w:r>
       <w:r>
         <w:t>s</w:t>
@@ -16604,15 +17038,7 @@
     </w:p>
     <w:p>
       <w:r>
-        <w:t xml:space="preserve">The User Metadata Table MUST </w:t>
-      </w:r>
-      <w:proofErr w:type="gramStart"/>
-      <w:r>
-        <w:t>be</w:t>
-      </w:r>
-      <w:proofErr w:type="gramEnd"/>
-      <w:r>
-        <w:t xml:space="preserve"> at the very end of the file so any </w:t>
+        <w:t xml:space="preserve">The User Metadata Table MUST be at the very end of the file so any </w:t>
       </w:r>
       <w:r>
         <w:t xml:space="preserve">Reader Software </w:t>
@@ -16689,7 +17115,7 @@
         <w:tc>
           <w:tcPr>
             <w:cnfStyle w:val="001000000000"/>
-            <w:tcW w:w="995" w:type="dxa"/>
+            <w:tcW w:w="991" w:type="dxa"/>
           </w:tcPr>
           <w:p>
             <w:r>
@@ -16699,7 +17125,7 @@
         </w:tc>
         <w:tc>
           <w:tcPr>
-            <w:tcW w:w="1072" w:type="dxa"/>
+            <w:tcW w:w="1199" w:type="dxa"/>
           </w:tcPr>
           <w:p>
             <w:pPr>
@@ -16712,7 +17138,7 @@
         </w:tc>
         <w:tc>
           <w:tcPr>
-            <w:tcW w:w="7221" w:type="dxa"/>
+            <w:tcW w:w="7098" w:type="dxa"/>
           </w:tcPr>
           <w:p>
             <w:pPr>
@@ -16731,7 +17157,7 @@
         <w:tc>
           <w:tcPr>
             <w:cnfStyle w:val="001000000000"/>
-            <w:tcW w:w="995" w:type="dxa"/>
+            <w:tcW w:w="991" w:type="dxa"/>
           </w:tcPr>
           <w:p>
             <w:r>
@@ -16741,7 +17167,7 @@
         </w:tc>
         <w:tc>
           <w:tcPr>
-            <w:tcW w:w="1072" w:type="dxa"/>
+            <w:tcW w:w="1199" w:type="dxa"/>
           </w:tcPr>
           <w:p>
             <w:pPr>
@@ -16754,7 +17180,7 @@
         </w:tc>
         <w:tc>
           <w:tcPr>
-            <w:tcW w:w="7221" w:type="dxa"/>
+            <w:tcW w:w="7098" w:type="dxa"/>
           </w:tcPr>
           <w:p>
             <w:pPr>
@@ -16781,7 +17207,7 @@
         <w:tc>
           <w:tcPr>
             <w:cnfStyle w:val="001000000000"/>
-            <w:tcW w:w="995" w:type="dxa"/>
+            <w:tcW w:w="991" w:type="dxa"/>
           </w:tcPr>
           <w:p>
             <w:r>
@@ -16791,7 +17217,7 @@
         </w:tc>
         <w:tc>
           <w:tcPr>
-            <w:tcW w:w="1072" w:type="dxa"/>
+            <w:tcW w:w="1199" w:type="dxa"/>
           </w:tcPr>
           <w:p>
             <w:pPr>
@@ -16807,7 +17233,7 @@
         </w:tc>
         <w:tc>
           <w:tcPr>
-            <w:tcW w:w="7221" w:type="dxa"/>
+            <w:tcW w:w="7098" w:type="dxa"/>
           </w:tcPr>
           <w:p>
             <w:pPr>
@@ -16829,13 +17255,13 @@
         <w:tc>
           <w:tcPr>
             <w:cnfStyle w:val="001000000000"/>
-            <w:tcW w:w="995" w:type="dxa"/>
+            <w:tcW w:w="991" w:type="dxa"/>
           </w:tcPr>
           <w:p/>
         </w:tc>
         <w:tc>
           <w:tcPr>
-            <w:tcW w:w="1072" w:type="dxa"/>
+            <w:tcW w:w="1199" w:type="dxa"/>
           </w:tcPr>
           <w:p>
             <w:pPr>
@@ -16848,7 +17274,7 @@
         </w:tc>
         <w:tc>
           <w:tcPr>
-            <w:tcW w:w="7221" w:type="dxa"/>
+            <w:tcW w:w="7098" w:type="dxa"/>
           </w:tcPr>
           <w:p>
             <w:pPr>
@@ -16867,13 +17293,13 @@
         <w:tc>
           <w:tcPr>
             <w:cnfStyle w:val="001000000000"/>
-            <w:tcW w:w="995" w:type="dxa"/>
+            <w:tcW w:w="991" w:type="dxa"/>
           </w:tcPr>
           <w:p/>
         </w:tc>
         <w:tc>
           <w:tcPr>
-            <w:tcW w:w="1072" w:type="dxa"/>
+            <w:tcW w:w="1199" w:type="dxa"/>
           </w:tcPr>
           <w:p>
             <w:pPr>
@@ -16886,7 +17312,7 @@
         </w:tc>
         <w:tc>
           <w:tcPr>
-            <w:tcW w:w="7221" w:type="dxa"/>
+            <w:tcW w:w="7098" w:type="dxa"/>
           </w:tcPr>
           <w:p>
             <w:pPr>
@@ -16908,13 +17334,13 @@
         <w:tc>
           <w:tcPr>
             <w:cnfStyle w:val="001000000000"/>
-            <w:tcW w:w="995" w:type="dxa"/>
+            <w:tcW w:w="991" w:type="dxa"/>
           </w:tcPr>
           <w:p/>
         </w:tc>
         <w:tc>
           <w:tcPr>
-            <w:tcW w:w="1072" w:type="dxa"/>
+            <w:tcW w:w="1199" w:type="dxa"/>
           </w:tcPr>
           <w:p>
             <w:pPr>
@@ -16927,7 +17353,7 @@
         </w:tc>
         <w:tc>
           <w:tcPr>
-            <w:tcW w:w="7221" w:type="dxa"/>
+            <w:tcW w:w="7098" w:type="dxa"/>
           </w:tcPr>
           <w:p>
             <w:pPr>
@@ -16946,13 +17372,13 @@
         <w:tc>
           <w:tcPr>
             <w:cnfStyle w:val="001000000000"/>
-            <w:tcW w:w="995" w:type="dxa"/>
+            <w:tcW w:w="991" w:type="dxa"/>
           </w:tcPr>
           <w:p/>
         </w:tc>
         <w:tc>
           <w:tcPr>
-            <w:tcW w:w="1072" w:type="dxa"/>
+            <w:tcW w:w="1199" w:type="dxa"/>
           </w:tcPr>
           <w:p>
             <w:pPr>
@@ -16965,7 +17391,7 @@
         </w:tc>
         <w:tc>
           <w:tcPr>
-            <w:tcW w:w="7221" w:type="dxa"/>
+            <w:tcW w:w="7098" w:type="dxa"/>
           </w:tcPr>
           <w:p>
             <w:pPr>
@@ -16984,13 +17410,13 @@
         <w:tc>
           <w:tcPr>
             <w:cnfStyle w:val="001000000000"/>
-            <w:tcW w:w="995" w:type="dxa"/>
+            <w:tcW w:w="991" w:type="dxa"/>
           </w:tcPr>
           <w:p/>
         </w:tc>
         <w:tc>
           <w:tcPr>
-            <w:tcW w:w="1072" w:type="dxa"/>
+            <w:tcW w:w="1199" w:type="dxa"/>
           </w:tcPr>
           <w:p>
             <w:pPr>
@@ -17003,7 +17429,7 @@
         </w:tc>
         <w:tc>
           <w:tcPr>
-            <w:tcW w:w="7221" w:type="dxa"/>
+            <w:tcW w:w="7098" w:type="dxa"/>
           </w:tcPr>
           <w:p>
             <w:pPr>
@@ -17030,13 +17456,13 @@
         <w:tc>
           <w:tcPr>
             <w:cnfStyle w:val="001000000000"/>
-            <w:tcW w:w="995" w:type="dxa"/>
+            <w:tcW w:w="991" w:type="dxa"/>
           </w:tcPr>
           <w:p/>
         </w:tc>
         <w:tc>
           <w:tcPr>
-            <w:tcW w:w="1072" w:type="dxa"/>
+            <w:tcW w:w="1199" w:type="dxa"/>
           </w:tcPr>
           <w:p>
             <w:pPr>
@@ -17049,7 +17475,7 @@
         </w:tc>
         <w:tc>
           <w:tcPr>
-            <w:tcW w:w="7221" w:type="dxa"/>
+            <w:tcW w:w="7098" w:type="dxa"/>
           </w:tcPr>
           <w:p>
             <w:pPr>
@@ -17073,7 +17499,39 @@
         </w:tc>
       </w:tr>
     </w:tbl>
-    <w:p/>
+    <w:p>
+      <w:pPr>
+        <w:spacing w:before="240"/>
+      </w:pPr>
+      <w:r>
+        <w:rPr>
+          <w:sz w:val="18"/>
+          <w:szCs w:val="18"/>
+        </w:rPr>
+        <w:t xml:space="preserve">Table </w:t>
+      </w:r>
+      <w:r>
+        <w:rPr>
+          <w:sz w:val="18"/>
+          <w:szCs w:val="18"/>
+        </w:rPr>
+        <w:t>10</w:t>
+      </w:r>
+      <w:r>
+        <w:rPr>
+          <w:sz w:val="18"/>
+          <w:szCs w:val="18"/>
+        </w:rPr>
+        <w:t xml:space="preserve">. </w:t>
+      </w:r>
+      <w:r>
+        <w:rPr>
+          <w:sz w:val="18"/>
+          <w:szCs w:val="18"/>
+        </w:rPr>
+        <w:t>Metadata entries</w:t>
+      </w:r>
+    </w:p>
     <w:p>
       <w:pPr>
         <w:pStyle w:val="Heading3"/>
@@ -17302,7 +17760,6 @@
     </w:p>
     <w:p>
       <w:r>
-        <w:lastRenderedPageBreak/>
         <w:t>If the software reconstr</w:t>
       </w:r>
       <w:r>
@@ -18220,7 +18677,7 @@
         <w:tc>
           <w:tcPr>
             <w:cnfStyle w:val="001000000000"/>
-            <w:tcW w:w="995" w:type="dxa"/>
+            <w:tcW w:w="990" w:type="dxa"/>
           </w:tcPr>
           <w:p>
             <w:r>
@@ -18230,7 +18687,7 @@
         </w:tc>
         <w:tc>
           <w:tcPr>
-            <w:tcW w:w="1072" w:type="dxa"/>
+            <w:tcW w:w="1199" w:type="dxa"/>
           </w:tcPr>
           <w:p>
             <w:pPr>
@@ -18243,7 +18700,7 @@
         </w:tc>
         <w:tc>
           <w:tcPr>
-            <w:tcW w:w="7221" w:type="dxa"/>
+            <w:tcW w:w="7099" w:type="dxa"/>
           </w:tcPr>
           <w:p>
             <w:pPr>
@@ -18262,7 +18719,7 @@
         <w:tc>
           <w:tcPr>
             <w:cnfStyle w:val="001000000000"/>
-            <w:tcW w:w="995" w:type="dxa"/>
+            <w:tcW w:w="990" w:type="dxa"/>
           </w:tcPr>
           <w:p>
             <w:r>
@@ -18272,7 +18729,7 @@
         </w:tc>
         <w:tc>
           <w:tcPr>
-            <w:tcW w:w="1072" w:type="dxa"/>
+            <w:tcW w:w="1199" w:type="dxa"/>
           </w:tcPr>
           <w:p>
             <w:pPr>
@@ -18288,7 +18745,7 @@
         </w:tc>
         <w:tc>
           <w:tcPr>
-            <w:tcW w:w="7221" w:type="dxa"/>
+            <w:tcW w:w="7099" w:type="dxa"/>
           </w:tcPr>
           <w:p>
             <w:pPr>
@@ -18327,7 +18784,7 @@
         <w:tc>
           <w:tcPr>
             <w:cnfStyle w:val="001000000000"/>
-            <w:tcW w:w="995" w:type="dxa"/>
+            <w:tcW w:w="990" w:type="dxa"/>
           </w:tcPr>
           <w:p>
             <w:r>
@@ -18340,7 +18797,7 @@
         </w:tc>
         <w:tc>
           <w:tcPr>
-            <w:tcW w:w="1072" w:type="dxa"/>
+            <w:tcW w:w="1199" w:type="dxa"/>
           </w:tcPr>
           <w:p>
             <w:pPr>
@@ -18353,7 +18810,7 @@
         </w:tc>
         <w:tc>
           <w:tcPr>
-            <w:tcW w:w="7221" w:type="dxa"/>
+            <w:tcW w:w="7099" w:type="dxa"/>
           </w:tcPr>
           <w:p>
             <w:pPr>
@@ -18375,7 +18832,7 @@
         <w:tc>
           <w:tcPr>
             <w:cnfStyle w:val="001000000000"/>
-            <w:tcW w:w="995" w:type="dxa"/>
+            <w:tcW w:w="990" w:type="dxa"/>
           </w:tcPr>
           <w:p>
             <w:r>
@@ -18385,7 +18842,7 @@
         </w:tc>
         <w:tc>
           <w:tcPr>
-            <w:tcW w:w="1072" w:type="dxa"/>
+            <w:tcW w:w="1199" w:type="dxa"/>
           </w:tcPr>
           <w:p>
             <w:pPr>
@@ -18398,7 +18855,7 @@
         </w:tc>
         <w:tc>
           <w:tcPr>
-            <w:tcW w:w="7221" w:type="dxa"/>
+            <w:tcW w:w="7099" w:type="dxa"/>
           </w:tcPr>
           <w:p>
             <w:pPr>
@@ -18417,7 +18874,7 @@
         <w:tc>
           <w:tcPr>
             <w:cnfStyle w:val="001000000000"/>
-            <w:tcW w:w="995" w:type="dxa"/>
+            <w:tcW w:w="990" w:type="dxa"/>
           </w:tcPr>
           <w:p>
             <w:r>
@@ -18427,7 +18884,7 @@
         </w:tc>
         <w:tc>
           <w:tcPr>
-            <w:tcW w:w="1072" w:type="dxa"/>
+            <w:tcW w:w="1199" w:type="dxa"/>
           </w:tcPr>
           <w:p>
             <w:pPr>
@@ -18440,7 +18897,7 @@
         </w:tc>
         <w:tc>
           <w:tcPr>
-            <w:tcW w:w="7221" w:type="dxa"/>
+            <w:tcW w:w="7099" w:type="dxa"/>
           </w:tcPr>
           <w:p>
             <w:pPr>
@@ -18495,23 +18952,26 @@
               <w:t xml:space="preserve">return </w:t>
             </w:r>
             <w:r>
+              <w:t xml:space="preserve">images </w:t>
+            </w:r>
+            <w:r>
+              <w:t xml:space="preserve">in </w:t>
+            </w:r>
+            <w:r>
+              <w:t xml:space="preserve">16 </w:t>
+            </w:r>
+            <w:r>
+              <w:t>bit</w:t>
+            </w:r>
+            <w:r>
+              <w:t xml:space="preserve"> format</w:t>
+            </w:r>
+            <w:r>
+              <w:t xml:space="preserve"> but the values in the pixels may be 12 bit with a </w:t>
+            </w:r>
+            <w:r>
               <w:lastRenderedPageBreak/>
-              <w:t xml:space="preserve">images </w:t>
-            </w:r>
-            <w:r>
-              <w:t xml:space="preserve">in </w:t>
-            </w:r>
-            <w:r>
-              <w:t xml:space="preserve">16 </w:t>
-            </w:r>
-            <w:r>
-              <w:t>bit</w:t>
-            </w:r>
-            <w:r>
-              <w:t xml:space="preserve"> format</w:t>
-            </w:r>
-            <w:r>
-              <w:t xml:space="preserve"> but the values in the pixels may be 12 bit with a maximum pixel value of 4095. At the same time the camera may use a 14 bit A/D converter internally. In this case the BPP saved in the Image Section will be 12, the BPP saved in the Image Layout will be 16 and a separate and optional file metadata entry could be added to indicate that the camera A/D converter is 14 bit.</w:t>
+              <w:t>maximum pixel value of 4095. At the same time the camera may use a 14 bit A/D converter internally. In this case the BPP saved in the Image Section will be 12, the BPP saved in the Image Layout will be 16 and a separate and optional file metadata entry could be added to indicate that the camera A/D converter is 14 bit.</w:t>
             </w:r>
           </w:p>
         </w:tc>
@@ -18523,7 +18983,7 @@
         <w:tc>
           <w:tcPr>
             <w:cnfStyle w:val="001000000000"/>
-            <w:tcW w:w="995" w:type="dxa"/>
+            <w:tcW w:w="990" w:type="dxa"/>
           </w:tcPr>
           <w:p>
             <w:r>
@@ -18534,7 +18994,7 @@
         </w:tc>
         <w:tc>
           <w:tcPr>
-            <w:tcW w:w="1072" w:type="dxa"/>
+            <w:tcW w:w="1199" w:type="dxa"/>
           </w:tcPr>
           <w:p>
             <w:pPr>
@@ -18547,7 +19007,7 @@
         </w:tc>
         <w:tc>
           <w:tcPr>
-            <w:tcW w:w="7221" w:type="dxa"/>
+            <w:tcW w:w="7099" w:type="dxa"/>
           </w:tcPr>
           <w:p>
             <w:pPr>
@@ -18572,7 +19032,7 @@
         <w:tc>
           <w:tcPr>
             <w:cnfStyle w:val="001000000000"/>
-            <w:tcW w:w="995" w:type="dxa"/>
+            <w:tcW w:w="990" w:type="dxa"/>
           </w:tcPr>
           <w:p>
             <w:r>
@@ -18582,7 +19042,7 @@
         </w:tc>
         <w:tc>
           <w:tcPr>
-            <w:tcW w:w="1072" w:type="dxa"/>
+            <w:tcW w:w="1199" w:type="dxa"/>
           </w:tcPr>
           <w:p>
             <w:pPr>
@@ -18595,7 +19055,7 @@
         </w:tc>
         <w:tc>
           <w:tcPr>
-            <w:tcW w:w="7221" w:type="dxa"/>
+            <w:tcW w:w="7099" w:type="dxa"/>
           </w:tcPr>
           <w:p>
             <w:pPr>
@@ -18617,13 +19077,13 @@
         <w:tc>
           <w:tcPr>
             <w:cnfStyle w:val="001000000000"/>
-            <w:tcW w:w="995" w:type="dxa"/>
+            <w:tcW w:w="990" w:type="dxa"/>
           </w:tcPr>
           <w:p/>
         </w:tc>
         <w:tc>
           <w:tcPr>
-            <w:tcW w:w="1072" w:type="dxa"/>
+            <w:tcW w:w="1199" w:type="dxa"/>
           </w:tcPr>
           <w:p>
             <w:pPr>
@@ -18636,7 +19096,7 @@
         </w:tc>
         <w:tc>
           <w:tcPr>
-            <w:tcW w:w="7221" w:type="dxa"/>
+            <w:tcW w:w="7099" w:type="dxa"/>
           </w:tcPr>
           <w:p>
             <w:pPr>
@@ -18655,13 +19115,13 @@
         <w:tc>
           <w:tcPr>
             <w:cnfStyle w:val="001000000000"/>
-            <w:tcW w:w="995" w:type="dxa"/>
+            <w:tcW w:w="990" w:type="dxa"/>
           </w:tcPr>
           <w:p/>
         </w:tc>
         <w:tc>
           <w:tcPr>
-            <w:tcW w:w="1072" w:type="dxa"/>
+            <w:tcW w:w="1199" w:type="dxa"/>
           </w:tcPr>
           <w:p>
             <w:pPr>
@@ -18674,7 +19134,7 @@
         </w:tc>
         <w:tc>
           <w:tcPr>
-            <w:tcW w:w="7221" w:type="dxa"/>
+            <w:tcW w:w="7099" w:type="dxa"/>
           </w:tcPr>
           <w:p>
             <w:pPr>
@@ -18696,13 +19156,13 @@
         <w:tc>
           <w:tcPr>
             <w:cnfStyle w:val="001000000000"/>
-            <w:tcW w:w="995" w:type="dxa"/>
+            <w:tcW w:w="990" w:type="dxa"/>
           </w:tcPr>
           <w:p/>
         </w:tc>
         <w:tc>
           <w:tcPr>
-            <w:tcW w:w="1072" w:type="dxa"/>
+            <w:tcW w:w="1199" w:type="dxa"/>
           </w:tcPr>
           <w:p>
             <w:pPr>
@@ -18715,7 +19175,7 @@
         </w:tc>
         <w:tc>
           <w:tcPr>
-            <w:tcW w:w="7221" w:type="dxa"/>
+            <w:tcW w:w="7099" w:type="dxa"/>
           </w:tcPr>
           <w:p>
             <w:pPr>
@@ -18734,13 +19194,13 @@
         <w:tc>
           <w:tcPr>
             <w:cnfStyle w:val="001000000000"/>
-            <w:tcW w:w="995" w:type="dxa"/>
+            <w:tcW w:w="990" w:type="dxa"/>
           </w:tcPr>
           <w:p/>
         </w:tc>
         <w:tc>
           <w:tcPr>
-            <w:tcW w:w="1072" w:type="dxa"/>
+            <w:tcW w:w="1199" w:type="dxa"/>
           </w:tcPr>
           <w:p>
             <w:pPr>
@@ -18753,7 +19213,7 @@
         </w:tc>
         <w:tc>
           <w:tcPr>
-            <w:tcW w:w="7221" w:type="dxa"/>
+            <w:tcW w:w="7099" w:type="dxa"/>
           </w:tcPr>
           <w:p>
             <w:pPr>
@@ -18772,13 +19232,13 @@
         <w:tc>
           <w:tcPr>
             <w:cnfStyle w:val="001000000000"/>
-            <w:tcW w:w="995" w:type="dxa"/>
+            <w:tcW w:w="990" w:type="dxa"/>
           </w:tcPr>
           <w:p/>
         </w:tc>
         <w:tc>
           <w:tcPr>
-            <w:tcW w:w="1072" w:type="dxa"/>
+            <w:tcW w:w="1199" w:type="dxa"/>
           </w:tcPr>
           <w:p>
             <w:pPr>
@@ -18791,7 +19251,7 @@
         </w:tc>
         <w:tc>
           <w:tcPr>
-            <w:tcW w:w="7221" w:type="dxa"/>
+            <w:tcW w:w="7099" w:type="dxa"/>
           </w:tcPr>
           <w:p>
             <w:pPr>
@@ -18818,13 +19278,13 @@
         <w:tc>
           <w:tcPr>
             <w:cnfStyle w:val="001000000000"/>
-            <w:tcW w:w="995" w:type="dxa"/>
+            <w:tcW w:w="990" w:type="dxa"/>
           </w:tcPr>
           <w:p/>
         </w:tc>
         <w:tc>
           <w:tcPr>
-            <w:tcW w:w="1072" w:type="dxa"/>
+            <w:tcW w:w="1199" w:type="dxa"/>
           </w:tcPr>
           <w:p>
             <w:pPr>
@@ -18837,7 +19297,7 @@
         </w:tc>
         <w:tc>
           <w:tcPr>
-            <w:tcW w:w="7221" w:type="dxa"/>
+            <w:tcW w:w="7099" w:type="dxa"/>
           </w:tcPr>
           <w:p>
             <w:pPr>
@@ -18867,13 +19327,13 @@
         <w:tc>
           <w:tcPr>
             <w:cnfStyle w:val="001000000000"/>
-            <w:tcW w:w="995" w:type="dxa"/>
+            <w:tcW w:w="990" w:type="dxa"/>
           </w:tcPr>
           <w:p/>
         </w:tc>
         <w:tc>
           <w:tcPr>
-            <w:tcW w:w="1072" w:type="dxa"/>
+            <w:tcW w:w="1199" w:type="dxa"/>
           </w:tcPr>
           <w:p>
             <w:pPr>
@@ -18886,7 +19346,7 @@
         </w:tc>
         <w:tc>
           <w:tcPr>
-            <w:tcW w:w="7221" w:type="dxa"/>
+            <w:tcW w:w="7099" w:type="dxa"/>
           </w:tcPr>
           <w:p>
             <w:pPr>
@@ -18905,13 +19365,13 @@
         <w:tc>
           <w:tcPr>
             <w:cnfStyle w:val="001000000000"/>
-            <w:tcW w:w="995" w:type="dxa"/>
+            <w:tcW w:w="990" w:type="dxa"/>
           </w:tcPr>
           <w:p/>
         </w:tc>
         <w:tc>
           <w:tcPr>
-            <w:tcW w:w="1072" w:type="dxa"/>
+            <w:tcW w:w="1199" w:type="dxa"/>
           </w:tcPr>
           <w:p>
             <w:pPr>
@@ -18927,7 +19387,7 @@
         </w:tc>
         <w:tc>
           <w:tcPr>
-            <w:tcW w:w="7221" w:type="dxa"/>
+            <w:tcW w:w="7099" w:type="dxa"/>
           </w:tcPr>
           <w:p>
             <w:pPr>
@@ -18958,13 +19418,13 @@
         <w:tc>
           <w:tcPr>
             <w:cnfStyle w:val="001000000000"/>
-            <w:tcW w:w="995" w:type="dxa"/>
+            <w:tcW w:w="990" w:type="dxa"/>
           </w:tcPr>
           <w:p/>
         </w:tc>
         <w:tc>
           <w:tcPr>
-            <w:tcW w:w="1072" w:type="dxa"/>
+            <w:tcW w:w="1199" w:type="dxa"/>
           </w:tcPr>
           <w:p>
             <w:pPr>
@@ -18977,7 +19437,7 @@
         </w:tc>
         <w:tc>
           <w:tcPr>
-            <w:tcW w:w="7221" w:type="dxa"/>
+            <w:tcW w:w="7099" w:type="dxa"/>
           </w:tcPr>
           <w:p>
             <w:pPr>
@@ -19005,13 +19465,13 @@
         <w:tc>
           <w:tcPr>
             <w:cnfStyle w:val="001000000000"/>
-            <w:tcW w:w="995" w:type="dxa"/>
+            <w:tcW w:w="990" w:type="dxa"/>
           </w:tcPr>
           <w:p/>
         </w:tc>
         <w:tc>
           <w:tcPr>
-            <w:tcW w:w="1072" w:type="dxa"/>
+            <w:tcW w:w="1199" w:type="dxa"/>
           </w:tcPr>
           <w:p>
             <w:pPr>
@@ -19024,7 +19484,7 @@
         </w:tc>
         <w:tc>
           <w:tcPr>
-            <w:tcW w:w="7221" w:type="dxa"/>
+            <w:tcW w:w="7099" w:type="dxa"/>
           </w:tcPr>
           <w:p>
             <w:pPr>
@@ -19055,13 +19515,13 @@
         <w:tc>
           <w:tcPr>
             <w:cnfStyle w:val="001000000000"/>
-            <w:tcW w:w="995" w:type="dxa"/>
+            <w:tcW w:w="990" w:type="dxa"/>
           </w:tcPr>
           <w:p/>
         </w:tc>
         <w:tc>
           <w:tcPr>
-            <w:tcW w:w="1072" w:type="dxa"/>
+            <w:tcW w:w="1199" w:type="dxa"/>
           </w:tcPr>
           <w:p>
             <w:pPr>
@@ -19074,7 +19534,7 @@
         </w:tc>
         <w:tc>
           <w:tcPr>
-            <w:tcW w:w="7221" w:type="dxa"/>
+            <w:tcW w:w="7099" w:type="dxa"/>
           </w:tcPr>
           <w:p>
             <w:pPr>
@@ -19102,13 +19562,13 @@
         <w:tc>
           <w:tcPr>
             <w:cnfStyle w:val="001000000000"/>
-            <w:tcW w:w="995" w:type="dxa"/>
+            <w:tcW w:w="990" w:type="dxa"/>
           </w:tcPr>
           <w:p/>
         </w:tc>
         <w:tc>
           <w:tcPr>
-            <w:tcW w:w="1072" w:type="dxa"/>
+            <w:tcW w:w="1199" w:type="dxa"/>
           </w:tcPr>
           <w:p>
             <w:pPr>
@@ -19121,7 +19581,7 @@
         </w:tc>
         <w:tc>
           <w:tcPr>
-            <w:tcW w:w="7221" w:type="dxa"/>
+            <w:tcW w:w="7099" w:type="dxa"/>
           </w:tcPr>
           <w:p>
             <w:pPr>
@@ -19140,13 +19600,13 @@
         <w:tc>
           <w:tcPr>
             <w:cnfStyle w:val="001000000000"/>
-            <w:tcW w:w="995" w:type="dxa"/>
+            <w:tcW w:w="990" w:type="dxa"/>
           </w:tcPr>
           <w:p/>
         </w:tc>
         <w:tc>
           <w:tcPr>
-            <w:tcW w:w="1072" w:type="dxa"/>
+            <w:tcW w:w="1199" w:type="dxa"/>
           </w:tcPr>
           <w:p>
             <w:pPr>
@@ -19159,7 +19619,7 @@
         </w:tc>
         <w:tc>
           <w:tcPr>
-            <w:tcW w:w="7221" w:type="dxa"/>
+            <w:tcW w:w="7099" w:type="dxa"/>
           </w:tcPr>
           <w:p>
             <w:pPr>
@@ -19195,13 +19655,13 @@
         <w:tc>
           <w:tcPr>
             <w:cnfStyle w:val="001000000000"/>
-            <w:tcW w:w="995" w:type="dxa"/>
+            <w:tcW w:w="990" w:type="dxa"/>
           </w:tcPr>
           <w:p/>
         </w:tc>
         <w:tc>
           <w:tcPr>
-            <w:tcW w:w="1072" w:type="dxa"/>
+            <w:tcW w:w="1199" w:type="dxa"/>
           </w:tcPr>
           <w:p>
             <w:pPr>
@@ -19214,7 +19674,7 @@
         </w:tc>
         <w:tc>
           <w:tcPr>
-            <w:tcW w:w="7221" w:type="dxa"/>
+            <w:tcW w:w="7099" w:type="dxa"/>
           </w:tcPr>
           <w:p>
             <w:pPr>
@@ -19247,7 +19707,39 @@
         </w:tc>
       </w:tr>
     </w:tbl>
-    <w:p/>
+    <w:p>
+      <w:pPr>
+        <w:spacing w:before="240"/>
+      </w:pPr>
+      <w:r>
+        <w:rPr>
+          <w:sz w:val="18"/>
+          <w:szCs w:val="18"/>
+        </w:rPr>
+        <w:t xml:space="preserve">Table </w:t>
+      </w:r>
+      <w:r>
+        <w:rPr>
+          <w:sz w:val="18"/>
+          <w:szCs w:val="18"/>
+        </w:rPr>
+        <w:t>11</w:t>
+      </w:r>
+      <w:r>
+        <w:rPr>
+          <w:sz w:val="18"/>
+          <w:szCs w:val="18"/>
+        </w:rPr>
+        <w:t xml:space="preserve">. </w:t>
+      </w:r>
+      <w:r>
+        <w:rPr>
+          <w:sz w:val="18"/>
+          <w:szCs w:val="18"/>
+        </w:rPr>
+        <w:t>Image section</w:t>
+      </w:r>
+    </w:p>
     <w:p>
       <w:r>
         <w:t xml:space="preserve">The </w:t>
@@ -19592,7 +20084,6 @@
             <w:bookmarkStart w:id="13" w:name="OLE_LINK6"/>
             <w:bookmarkStart w:id="14" w:name="OLE_LINK7"/>
             <w:r>
-              <w:lastRenderedPageBreak/>
               <w:t>SECTION-DATA-REDUNDANCY-CHECK</w:t>
             </w:r>
             <w:bookmarkEnd w:id="12"/>
@@ -19612,7 +20103,11 @@
               </w:rPr>
             </w:pPr>
             <w:r>
-              <w:t xml:space="preserve">When a data redundancy check is used the value indicates the algorithm being used. When this Tag is present its value can be only </w:t>
+              <w:t xml:space="preserve">When a data redundancy check is used the value </w:t>
+            </w:r>
+            <w:r>
+              <w:lastRenderedPageBreak/>
+              <w:t xml:space="preserve">indicates the algorithm being used. When this Tag is present its value can be only </w:t>
             </w:r>
             <w:bookmarkStart w:id="15" w:name="OLE_LINK8"/>
             <w:bookmarkStart w:id="16" w:name="OLE_LINK9"/>
@@ -19640,7 +20135,40 @@
         </w:tc>
       </w:tr>
     </w:tbl>
-    <w:p/>
+    <w:p>
+      <w:pPr>
+        <w:spacing w:before="240"/>
+      </w:pPr>
+      <w:r>
+        <w:rPr>
+          <w:sz w:val="18"/>
+          <w:szCs w:val="18"/>
+        </w:rPr>
+        <w:lastRenderedPageBreak/>
+        <w:t xml:space="preserve">Table </w:t>
+      </w:r>
+      <w:r>
+        <w:rPr>
+          <w:sz w:val="18"/>
+          <w:szCs w:val="18"/>
+        </w:rPr>
+        <w:t>12</w:t>
+      </w:r>
+      <w:r>
+        <w:rPr>
+          <w:sz w:val="18"/>
+          <w:szCs w:val="18"/>
+        </w:rPr>
+        <w:t xml:space="preserve">. </w:t>
+      </w:r>
+      <w:r>
+        <w:rPr>
+          <w:sz w:val="18"/>
+          <w:szCs w:val="18"/>
+        </w:rPr>
+        <w:t>Image section tags</w:t>
+      </w:r>
+    </w:p>
     <w:p>
       <w:r>
         <w:t xml:space="preserve">Each of the Image Layout </w:t>
@@ -19676,7 +20204,7 @@
         <w:tc>
           <w:tcPr>
             <w:cnfStyle w:val="001000000000"/>
-            <w:tcW w:w="995" w:type="dxa"/>
+            <w:tcW w:w="990" w:type="dxa"/>
           </w:tcPr>
           <w:p>
             <w:r>
@@ -19686,7 +20214,7 @@
         </w:tc>
         <w:tc>
           <w:tcPr>
-            <w:tcW w:w="1072" w:type="dxa"/>
+            <w:tcW w:w="1199" w:type="dxa"/>
           </w:tcPr>
           <w:p>
             <w:pPr>
@@ -19699,7 +20227,7 @@
         </w:tc>
         <w:tc>
           <w:tcPr>
-            <w:tcW w:w="7221" w:type="dxa"/>
+            <w:tcW w:w="7099" w:type="dxa"/>
           </w:tcPr>
           <w:p>
             <w:pPr>
@@ -19718,7 +20246,7 @@
         <w:tc>
           <w:tcPr>
             <w:cnfStyle w:val="001000000000"/>
-            <w:tcW w:w="995" w:type="dxa"/>
+            <w:tcW w:w="990" w:type="dxa"/>
           </w:tcPr>
           <w:p>
             <w:r>
@@ -19728,7 +20256,7 @@
         </w:tc>
         <w:tc>
           <w:tcPr>
-            <w:tcW w:w="1072" w:type="dxa"/>
+            <w:tcW w:w="1199" w:type="dxa"/>
           </w:tcPr>
           <w:p>
             <w:pPr>
@@ -19741,7 +20269,7 @@
         </w:tc>
         <w:tc>
           <w:tcPr>
-            <w:tcW w:w="7221" w:type="dxa"/>
+            <w:tcW w:w="7099" w:type="dxa"/>
           </w:tcPr>
           <w:p>
             <w:pPr>
@@ -19771,7 +20299,7 @@
         <w:tc>
           <w:tcPr>
             <w:cnfStyle w:val="001000000000"/>
-            <w:tcW w:w="995" w:type="dxa"/>
+            <w:tcW w:w="990" w:type="dxa"/>
           </w:tcPr>
           <w:p>
             <w:r>
@@ -19781,7 +20309,7 @@
         </w:tc>
         <w:tc>
           <w:tcPr>
-            <w:tcW w:w="1072" w:type="dxa"/>
+            <w:tcW w:w="1199" w:type="dxa"/>
           </w:tcPr>
           <w:p>
             <w:pPr>
@@ -19794,7 +20322,7 @@
         </w:tc>
         <w:tc>
           <w:tcPr>
-            <w:tcW w:w="7221" w:type="dxa"/>
+            <w:tcW w:w="7099" w:type="dxa"/>
           </w:tcPr>
           <w:p>
             <w:pPr>
@@ -19852,7 +20380,7 @@
         <w:tc>
           <w:tcPr>
             <w:cnfStyle w:val="001000000000"/>
-            <w:tcW w:w="995" w:type="dxa"/>
+            <w:tcW w:w="990" w:type="dxa"/>
           </w:tcPr>
           <w:p>
             <w:r>
@@ -19862,7 +20390,7 @@
         </w:tc>
         <w:tc>
           <w:tcPr>
-            <w:tcW w:w="1072" w:type="dxa"/>
+            <w:tcW w:w="1199" w:type="dxa"/>
           </w:tcPr>
           <w:p>
             <w:pPr>
@@ -19875,7 +20403,7 @@
         </w:tc>
         <w:tc>
           <w:tcPr>
-            <w:tcW w:w="7221" w:type="dxa"/>
+            <w:tcW w:w="7099" w:type="dxa"/>
           </w:tcPr>
           <w:p>
             <w:pPr>
@@ -19894,13 +20422,13 @@
         <w:tc>
           <w:tcPr>
             <w:cnfStyle w:val="001000000000"/>
-            <w:tcW w:w="995" w:type="dxa"/>
+            <w:tcW w:w="990" w:type="dxa"/>
           </w:tcPr>
           <w:p/>
         </w:tc>
         <w:tc>
           <w:tcPr>
-            <w:tcW w:w="1072" w:type="dxa"/>
+            <w:tcW w:w="1199" w:type="dxa"/>
           </w:tcPr>
           <w:p>
             <w:pPr>
@@ -19916,7 +20444,7 @@
         </w:tc>
         <w:tc>
           <w:tcPr>
-            <w:tcW w:w="7221" w:type="dxa"/>
+            <w:tcW w:w="7099" w:type="dxa"/>
           </w:tcPr>
           <w:p>
             <w:pPr>
@@ -19944,13 +20472,13 @@
         <w:tc>
           <w:tcPr>
             <w:cnfStyle w:val="001000000000"/>
-            <w:tcW w:w="995" w:type="dxa"/>
+            <w:tcW w:w="990" w:type="dxa"/>
           </w:tcPr>
           <w:p/>
         </w:tc>
         <w:tc>
           <w:tcPr>
-            <w:tcW w:w="1072" w:type="dxa"/>
+            <w:tcW w:w="1199" w:type="dxa"/>
           </w:tcPr>
           <w:p>
             <w:pPr>
@@ -19963,7 +20491,7 @@
         </w:tc>
         <w:tc>
           <w:tcPr>
-            <w:tcW w:w="7221" w:type="dxa"/>
+            <w:tcW w:w="7099" w:type="dxa"/>
           </w:tcPr>
           <w:p>
             <w:pPr>
@@ -19988,13 +20516,13 @@
         <w:tc>
           <w:tcPr>
             <w:cnfStyle w:val="001000000000"/>
-            <w:tcW w:w="995" w:type="dxa"/>
+            <w:tcW w:w="990" w:type="dxa"/>
           </w:tcPr>
           <w:p/>
         </w:tc>
         <w:tc>
           <w:tcPr>
-            <w:tcW w:w="1072" w:type="dxa"/>
+            <w:tcW w:w="1199" w:type="dxa"/>
           </w:tcPr>
           <w:p>
             <w:pPr>
@@ -20007,7 +20535,7 @@
         </w:tc>
         <w:tc>
           <w:tcPr>
-            <w:tcW w:w="7221" w:type="dxa"/>
+            <w:tcW w:w="7099" w:type="dxa"/>
           </w:tcPr>
           <w:p>
             <w:pPr>
@@ -20029,13 +20557,13 @@
         <w:tc>
           <w:tcPr>
             <w:cnfStyle w:val="001000000000"/>
-            <w:tcW w:w="995" w:type="dxa"/>
+            <w:tcW w:w="990" w:type="dxa"/>
           </w:tcPr>
           <w:p/>
         </w:tc>
         <w:tc>
           <w:tcPr>
-            <w:tcW w:w="1072" w:type="dxa"/>
+            <w:tcW w:w="1199" w:type="dxa"/>
           </w:tcPr>
           <w:p>
             <w:pPr>
@@ -20048,7 +20576,7 @@
         </w:tc>
         <w:tc>
           <w:tcPr>
-            <w:tcW w:w="7221" w:type="dxa"/>
+            <w:tcW w:w="7099" w:type="dxa"/>
           </w:tcPr>
           <w:p>
             <w:pPr>
@@ -20067,13 +20595,13 @@
         <w:tc>
           <w:tcPr>
             <w:cnfStyle w:val="001000000000"/>
-            <w:tcW w:w="995" w:type="dxa"/>
+            <w:tcW w:w="990" w:type="dxa"/>
           </w:tcPr>
           <w:p/>
         </w:tc>
         <w:tc>
           <w:tcPr>
-            <w:tcW w:w="1072" w:type="dxa"/>
+            <w:tcW w:w="1199" w:type="dxa"/>
           </w:tcPr>
           <w:p>
             <w:pPr>
@@ -20086,7 +20614,7 @@
         </w:tc>
         <w:tc>
           <w:tcPr>
-            <w:tcW w:w="7221" w:type="dxa"/>
+            <w:tcW w:w="7099" w:type="dxa"/>
           </w:tcPr>
           <w:p>
             <w:pPr>
@@ -20105,13 +20633,13 @@
         <w:tc>
           <w:tcPr>
             <w:cnfStyle w:val="001000000000"/>
-            <w:tcW w:w="995" w:type="dxa"/>
+            <w:tcW w:w="990" w:type="dxa"/>
           </w:tcPr>
           <w:p/>
         </w:tc>
         <w:tc>
           <w:tcPr>
-            <w:tcW w:w="1072" w:type="dxa"/>
+            <w:tcW w:w="1199" w:type="dxa"/>
           </w:tcPr>
           <w:p>
             <w:pPr>
@@ -20124,7 +20652,7 @@
         </w:tc>
         <w:tc>
           <w:tcPr>
-            <w:tcW w:w="7221" w:type="dxa"/>
+            <w:tcW w:w="7099" w:type="dxa"/>
           </w:tcPr>
           <w:p>
             <w:pPr>
@@ -20151,13 +20679,13 @@
         <w:tc>
           <w:tcPr>
             <w:cnfStyle w:val="001000000000"/>
-            <w:tcW w:w="995" w:type="dxa"/>
+            <w:tcW w:w="990" w:type="dxa"/>
           </w:tcPr>
           <w:p/>
         </w:tc>
         <w:tc>
           <w:tcPr>
-            <w:tcW w:w="1072" w:type="dxa"/>
+            <w:tcW w:w="1199" w:type="dxa"/>
           </w:tcPr>
           <w:p>
             <w:pPr>
@@ -20170,7 +20698,7 @@
         </w:tc>
         <w:tc>
           <w:tcPr>
-            <w:tcW w:w="7221" w:type="dxa"/>
+            <w:tcW w:w="7099" w:type="dxa"/>
           </w:tcPr>
           <w:p>
             <w:pPr>
@@ -20194,7 +20722,39 @@
         </w:tc>
       </w:tr>
     </w:tbl>
-    <w:p/>
+    <w:p>
+      <w:pPr>
+        <w:spacing w:before="240"/>
+      </w:pPr>
+      <w:r>
+        <w:rPr>
+          <w:sz w:val="18"/>
+          <w:szCs w:val="18"/>
+        </w:rPr>
+        <w:t xml:space="preserve">Table </w:t>
+      </w:r>
+      <w:r>
+        <w:rPr>
+          <w:sz w:val="18"/>
+          <w:szCs w:val="18"/>
+        </w:rPr>
+        <w:t>13</w:t>
+      </w:r>
+      <w:r>
+        <w:rPr>
+          <w:sz w:val="18"/>
+          <w:szCs w:val="18"/>
+        </w:rPr>
+        <w:t xml:space="preserve">. </w:t>
+      </w:r>
+      <w:r>
+        <w:rPr>
+          <w:sz w:val="18"/>
+          <w:szCs w:val="18"/>
+        </w:rPr>
+        <w:t>Image layout</w:t>
+      </w:r>
+    </w:p>
     <w:p>
       <w:r>
         <w:t xml:space="preserve">All specifics of an </w:t>
@@ -20332,13 +20892,43 @@
               <w:t>PACKED</w:t>
             </w:r>
             <w:r>
-              <w:t xml:space="preserve"> and </w:t>
-            </w:r>
-            <w:r>
-              <w:rPr>
-                <w:b/>
-              </w:rPr>
-              <w:t>8BIT-COLOR-IMAGE. M</w:t>
+              <w:t xml:space="preserve"> </w:t>
+            </w:r>
+            <w:r>
+              <w:t xml:space="preserve">, </w:t>
+            </w:r>
+            <w:r>
+              <w:rPr>
+                <w:b/>
+              </w:rPr>
+              <w:t>8BIT-COLOR-IMAGE</w:t>
+            </w:r>
+            <w:r>
+              <w:rPr>
+                <w:b/>
+              </w:rPr>
+              <w:t xml:space="preserve"> </w:t>
+            </w:r>
+            <w:r>
+              <w:t>and</w:t>
+            </w:r>
+            <w:r>
+              <w:t xml:space="preserve"> </w:t>
+            </w:r>
+            <w:r>
+              <w:rPr>
+                <w:b/>
+              </w:rPr>
+              <w:t>IMAGE-ROIS</w:t>
+            </w:r>
+            <w:r>
+              <w:rPr>
+                <w:b/>
+              </w:rPr>
+              <w:t xml:space="preserve">. </w:t>
+            </w:r>
+            <w:r>
+              <w:t>M</w:t>
             </w:r>
             <w:r>
               <w:t>ore formats may be defined in the future</w:t>
@@ -20418,7 +21008,39 @@
         </w:tc>
       </w:tr>
     </w:tbl>
-    <w:p/>
+    <w:p>
+      <w:pPr>
+        <w:spacing w:before="240"/>
+      </w:pPr>
+      <w:r>
+        <w:rPr>
+          <w:sz w:val="18"/>
+          <w:szCs w:val="18"/>
+        </w:rPr>
+        <w:t xml:space="preserve">Table </w:t>
+      </w:r>
+      <w:r>
+        <w:rPr>
+          <w:sz w:val="18"/>
+          <w:szCs w:val="18"/>
+        </w:rPr>
+        <w:t>14</w:t>
+      </w:r>
+      <w:r>
+        <w:rPr>
+          <w:sz w:val="18"/>
+          <w:szCs w:val="18"/>
+        </w:rPr>
+        <w:t xml:space="preserve">. </w:t>
+      </w:r>
+      <w:r>
+        <w:rPr>
+          <w:sz w:val="18"/>
+          <w:szCs w:val="18"/>
+        </w:rPr>
+        <w:t>Common image layout tags</w:t>
+      </w:r>
+    </w:p>
     <w:p>
       <w:r>
         <w:t>When e</w:t>
@@ -20597,11 +21219,7 @@
               </w:rPr>
             </w:pPr>
             <w:r>
-              <w:t xml:space="preserve">The </w:t>
-            </w:r>
-            <w:proofErr w:type="gramStart"/>
-            <w:r>
-              <w:t xml:space="preserve">size of the </w:t>
+              <w:t xml:space="preserve">The size of the </w:t>
             </w:r>
             <w:r>
               <w:rPr>
@@ -20610,11 +21228,7 @@
               <w:t>IMAGE</w:t>
             </w:r>
             <w:r>
-              <w:t xml:space="preserve"> data block</w:t>
-            </w:r>
-            <w:proofErr w:type="gramEnd"/>
-            <w:r>
-              <w:t xml:space="preserve"> starting from the next byte (</w:t>
+              <w:t xml:space="preserve"> data block starting from the next byte (</w:t>
             </w:r>
             <w:r>
               <w:t>following immediately</w:t>
@@ -20636,7 +21250,10 @@
           </w:tcPr>
           <w:p>
             <w:r>
-              <w:t>0x04</w:t>
+              <w:t>0x0</w:t>
+            </w:r>
+            <w:r>
+              <w:t>4</w:t>
             </w:r>
           </w:p>
         </w:tc>
@@ -20659,22 +21276,16 @@
           </w:tcPr>
           <w:p>
             <w:pPr>
-              <w:autoSpaceDE w:val="0"/>
-              <w:autoSpaceDN w:val="0"/>
-              <w:adjustRightInd w:val="0"/>
               <w:cnfStyle w:val="000000000000"/>
             </w:pPr>
             <w:r>
-              <w:t>The I</w:t>
-            </w:r>
-            <w:r>
-              <w:t>d of the stream to which this image belongs to</w:t>
-            </w:r>
-            <w:r>
-              <w:t xml:space="preserve"> (0 for ‘MAIN’ and 1 for ‘CALIBRATION’)</w:t>
-            </w:r>
-            <w:r>
-              <w:t>.</w:t>
+              <w:t xml:space="preserve">The Image Layout </w:t>
+            </w:r>
+            <w:r>
+              <w:t xml:space="preserve">Id </w:t>
+            </w:r>
+            <w:r>
+              <w:t xml:space="preserve">used to save the pixels in the current image. </w:t>
             </w:r>
           </w:p>
         </w:tc>
@@ -20707,7 +21318,10 @@
               <w:cnfStyle w:val="000000100000"/>
             </w:pPr>
             <w:r>
-              <w:t>UInt8</w:t>
+              <w:t>UInt</w:t>
+            </w:r>
+            <w:r>
+              <w:t>8</w:t>
             </w:r>
           </w:p>
         </w:tc>
@@ -20720,13 +21334,19 @@
               <w:cnfStyle w:val="000000100000"/>
             </w:pPr>
             <w:r>
-              <w:t xml:space="preserve">The Image Layout </w:t>
-            </w:r>
-            <w:r>
-              <w:t xml:space="preserve">Id </w:t>
-            </w:r>
-            <w:r>
-              <w:t xml:space="preserve">used to save the pixels in the current image. </w:t>
+              <w:t xml:space="preserve">The type of the recorded frame. This field is reserved for future use and currently </w:t>
+            </w:r>
+            <w:r>
+              <w:t>MUST</w:t>
+            </w:r>
+            <w:r>
+              <w:t xml:space="preserve"> have a value of </w:t>
+            </w:r>
+            <w:r>
+              <w:t>0</w:t>
+            </w:r>
+            <w:r>
+              <w:t>.</w:t>
             </w:r>
           </w:p>
         </w:tc>
@@ -20755,10 +21375,7 @@
               <w:cnfStyle w:val="000000000000"/>
             </w:pPr>
             <w:r>
-              <w:t>UInt</w:t>
-            </w:r>
-            <w:r>
-              <w:t>8</w:t>
+              <w:t>Bytes</w:t>
             </w:r>
           </w:p>
         </w:tc>
@@ -20771,16 +21388,7 @@
               <w:cnfStyle w:val="000000000000"/>
             </w:pPr>
             <w:r>
-              <w:t xml:space="preserve">The type of the recorded frame. This field is reserved for future use and currently </w:t>
-            </w:r>
-            <w:r>
-              <w:t>MUST</w:t>
-            </w:r>
-            <w:r>
-              <w:t xml:space="preserve"> have a value of </w:t>
-            </w:r>
-            <w:r>
-              <w:t>0</w:t>
+              <w:t>Pixel values according to the Data Layout used (see below)</w:t>
             </w:r>
             <w:r>
               <w:t>.</w:t>
@@ -20797,11 +21405,7 @@
             <w:cnfStyle w:val="001000000000"/>
             <w:tcW w:w="995" w:type="dxa"/>
           </w:tcPr>
-          <w:p>
-            <w:r>
-              <w:t>0x07</w:t>
-            </w:r>
-          </w:p>
+          <w:p/>
         </w:tc>
         <w:tc>
           <w:tcPr>
@@ -20812,7 +21416,7 @@
               <w:cnfStyle w:val="000000100000"/>
             </w:pPr>
             <w:r>
-              <w:t>Bytes</w:t>
+              <w:t>UInt32</w:t>
             </w:r>
           </w:p>
         </w:tc>
@@ -20825,7 +21429,25 @@
               <w:cnfStyle w:val="000000100000"/>
             </w:pPr>
             <w:r>
-              <w:t>Pixel values according to the Data Layout used (see below)</w:t>
+              <w:t xml:space="preserve">The size of the </w:t>
+            </w:r>
+            <w:r>
+              <w:rPr>
+                <w:i/>
+              </w:rPr>
+              <w:t>STATUS</w:t>
+            </w:r>
+            <w:r>
+              <w:t xml:space="preserve"> data block</w:t>
+            </w:r>
+            <w:r>
+              <w:t xml:space="preserve"> starting from the next byte (</w:t>
+            </w:r>
+            <w:r>
+              <w:t>following immediately</w:t>
+            </w:r>
+            <w:r>
+              <w:t>)</w:t>
             </w:r>
             <w:r>
               <w:t>.</w:t>
@@ -20850,7 +21472,7 @@
               <w:cnfStyle w:val="000000000000"/>
             </w:pPr>
             <w:r>
-              <w:t>UInt32</w:t>
+              <w:t>Bytes</w:t>
             </w:r>
           </w:p>
         </w:tc>
@@ -20861,70 +21483,6 @@
           <w:p>
             <w:pPr>
               <w:cnfStyle w:val="000000000000"/>
-            </w:pPr>
-            <w:r>
-              <w:t xml:space="preserve">The </w:t>
-            </w:r>
-            <w:proofErr w:type="gramStart"/>
-            <w:r>
-              <w:t xml:space="preserve">size of the </w:t>
-            </w:r>
-            <w:r>
-              <w:rPr>
-                <w:i/>
-              </w:rPr>
-              <w:t>STATUS</w:t>
-            </w:r>
-            <w:r>
-              <w:t xml:space="preserve"> data block</w:t>
-            </w:r>
-            <w:proofErr w:type="gramEnd"/>
-            <w:r>
-              <w:t xml:space="preserve"> starting from the next byte (</w:t>
-            </w:r>
-            <w:r>
-              <w:t>following immediately</w:t>
-            </w:r>
-            <w:r>
-              <w:t>)</w:t>
-            </w:r>
-            <w:r>
-              <w:t>.</w:t>
-            </w:r>
-          </w:p>
-        </w:tc>
-      </w:tr>
-      <w:tr>
-        <w:trPr>
-          <w:cnfStyle w:val="000000100000"/>
-        </w:trPr>
-        <w:tc>
-          <w:tcPr>
-            <w:cnfStyle w:val="001000000000"/>
-            <w:tcW w:w="995" w:type="dxa"/>
-          </w:tcPr>
-          <w:p/>
-        </w:tc>
-        <w:tc>
-          <w:tcPr>
-            <w:tcW w:w="1072" w:type="dxa"/>
-          </w:tcPr>
-          <w:p>
-            <w:pPr>
-              <w:cnfStyle w:val="000000100000"/>
-            </w:pPr>
-            <w:r>
-              <w:t>Bytes</w:t>
-            </w:r>
-          </w:p>
-        </w:tc>
-        <w:tc>
-          <w:tcPr>
-            <w:tcW w:w="7221" w:type="dxa"/>
-          </w:tcPr>
-          <w:p>
-            <w:pPr>
-              <w:cnfStyle w:val="000000100000"/>
             </w:pPr>
             <w:r>
               <w:t>Data associated with the STATUS data block</w:t>
@@ -20936,7 +21494,39 @@
         </w:tc>
       </w:tr>
     </w:tbl>
-    <w:p/>
+    <w:p>
+      <w:pPr>
+        <w:spacing w:before="240"/>
+      </w:pPr>
+      <w:r>
+        <w:rPr>
+          <w:sz w:val="18"/>
+          <w:szCs w:val="18"/>
+        </w:rPr>
+        <w:t xml:space="preserve">Table </w:t>
+      </w:r>
+      <w:r>
+        <w:rPr>
+          <w:sz w:val="18"/>
+          <w:szCs w:val="18"/>
+        </w:rPr>
+        <w:t>15</w:t>
+      </w:r>
+      <w:r>
+        <w:rPr>
+          <w:sz w:val="18"/>
+          <w:szCs w:val="18"/>
+        </w:rPr>
+        <w:t xml:space="preserve">. </w:t>
+      </w:r>
+      <w:r>
+        <w:rPr>
+          <w:sz w:val="18"/>
+          <w:szCs w:val="18"/>
+        </w:rPr>
+        <w:t>Image layout data block</w:t>
+      </w:r>
+    </w:p>
     <w:p>
       <w:pPr>
         <w:pStyle w:val="Heading3"/>
@@ -22338,15 +22928,7 @@
         <w:spacing w:after="0" w:line="240" w:lineRule="auto"/>
       </w:pPr>
       <w:r>
-        <w:t xml:space="preserve">Currently the ADV standard supports two methods of compression ‘QUICKLZ </w:t>
-      </w:r>
-      <w:proofErr w:type="gramStart"/>
-      <w:r>
-        <w:t>‘ and</w:t>
-      </w:r>
-      <w:proofErr w:type="gramEnd"/>
-      <w:r>
-        <w:t xml:space="preserve"> ‘LAGARITH16’ but mo</w:t>
+        <w:t>Currently the ADV standard supports two methods of compression ‘QUICKLZ ‘ and ‘LAGARITH16’ but mo</w:t>
       </w:r>
       <w:r>
         <w:t>r</w:t>
@@ -22929,7 +23511,431 @@
         <w:t>The IMAGE-BYTE-ORDER Image Layout tag value is ignored for this image layout.</w:t>
       </w:r>
     </w:p>
-    <w:p/>
+    <w:p>
+      <w:pPr>
+        <w:pStyle w:val="Heading5"/>
+      </w:pPr>
+      <w:r>
+        <w:t>IMAGE</w:t>
+      </w:r>
+      <w:r>
+        <w:t>-ROIS</w:t>
+      </w:r>
+    </w:p>
+    <w:p>
+      <w:r>
+        <w:t>This image layout is used to store one or more Regions of Interest (ROI) zones from the original image</w:t>
+      </w:r>
+      <w:r>
+        <w:t xml:space="preserve"> into a single data block</w:t>
+      </w:r>
+      <w:r>
+        <w:t>.</w:t>
+      </w:r>
+      <w:r>
+        <w:t xml:space="preserve"> </w:t>
+      </w:r>
+      <w:r>
+        <w:t xml:space="preserve">The </w:t>
+      </w:r>
+      <w:r>
+        <w:t xml:space="preserve">following </w:t>
+      </w:r>
+      <w:r>
+        <w:t>Image Layout tag</w:t>
+      </w:r>
+      <w:r>
+        <w:t>s</w:t>
+      </w:r>
+      <w:r>
+        <w:t xml:space="preserve"> are defined</w:t>
+      </w:r>
+      <w:r>
+        <w:t>:</w:t>
+      </w:r>
+    </w:p>
+    <w:tbl>
+      <w:tblPr>
+        <w:tblStyle w:val="LightList-Accent12"/>
+        <w:tblW w:w="0" w:type="auto"/>
+        <w:tblLook w:val="04A0"/>
+      </w:tblPr>
+      <w:tblGrid>
+        <w:gridCol w:w="4077"/>
+        <w:gridCol w:w="5211"/>
+      </w:tblGrid>
+      <w:tr>
+        <w:trPr>
+          <w:cnfStyle w:val="100000000000"/>
+        </w:trPr>
+        <w:tc>
+          <w:tcPr>
+            <w:cnfStyle w:val="001000000000"/>
+            <w:tcW w:w="4077" w:type="dxa"/>
+          </w:tcPr>
+          <w:p>
+            <w:r>
+              <w:t>Tag Name</w:t>
+            </w:r>
+          </w:p>
+        </w:tc>
+        <w:tc>
+          <w:tcPr>
+            <w:tcW w:w="5211" w:type="dxa"/>
+          </w:tcPr>
+          <w:p>
+            <w:pPr>
+              <w:cnfStyle w:val="100000000000"/>
+            </w:pPr>
+            <w:r>
+              <w:t>Tag Value</w:t>
+            </w:r>
+          </w:p>
+        </w:tc>
+      </w:tr>
+      <w:tr>
+        <w:trPr>
+          <w:cnfStyle w:val="000000100000"/>
+        </w:trPr>
+        <w:tc>
+          <w:tcPr>
+            <w:cnfStyle w:val="001000000000"/>
+            <w:tcW w:w="4077" w:type="dxa"/>
+          </w:tcPr>
+          <w:p>
+            <w:r>
+              <w:t>ROI-COUNT</w:t>
+            </w:r>
+          </w:p>
+        </w:tc>
+        <w:tc>
+          <w:tcPr>
+            <w:tcW w:w="5211" w:type="dxa"/>
+          </w:tcPr>
+          <w:p>
+            <w:pPr>
+              <w:cnfStyle w:val="000000100000"/>
+            </w:pPr>
+            <w:r>
+              <w:t>The number of ROIs saved in the image layout</w:t>
+            </w:r>
+          </w:p>
+        </w:tc>
+      </w:tr>
+      <w:tr>
+        <w:tc>
+          <w:tcPr>
+            <w:cnfStyle w:val="001000000000"/>
+            <w:tcW w:w="4077" w:type="dxa"/>
+          </w:tcPr>
+          <w:p>
+            <w:r>
+              <w:t>ROI-WIDTH-</w:t>
+            </w:r>
+            <w:r>
+              <w:rPr>
+                <w:i/>
+                <w:color w:val="C00000"/>
+              </w:rPr>
+              <w:t>X</w:t>
+            </w:r>
+          </w:p>
+        </w:tc>
+        <w:tc>
+          <w:tcPr>
+            <w:tcW w:w="5211" w:type="dxa"/>
+          </w:tcPr>
+          <w:p>
+            <w:pPr>
+              <w:cnfStyle w:val="000000000000"/>
+            </w:pPr>
+            <w:r>
+              <w:t xml:space="preserve">The width of the </w:t>
+            </w:r>
+            <w:r>
+              <w:rPr>
+                <w:i/>
+                <w:color w:val="C00000"/>
+              </w:rPr>
+              <w:t>X</w:t>
+            </w:r>
+            <w:r>
+              <w:t>-</w:t>
+            </w:r>
+            <w:proofErr w:type="spellStart"/>
+            <w:r>
+              <w:t>th</w:t>
+            </w:r>
+            <w:proofErr w:type="spellEnd"/>
+            <w:r>
+              <w:t xml:space="preserve"> </w:t>
+            </w:r>
+            <w:r>
+              <w:t xml:space="preserve">saved </w:t>
+            </w:r>
+            <w:r>
+              <w:t>ROI in pixels</w:t>
+            </w:r>
+          </w:p>
+        </w:tc>
+      </w:tr>
+      <w:tr>
+        <w:trPr>
+          <w:cnfStyle w:val="000000100000"/>
+        </w:trPr>
+        <w:tc>
+          <w:tcPr>
+            <w:cnfStyle w:val="001000000000"/>
+            <w:tcW w:w="4077" w:type="dxa"/>
+          </w:tcPr>
+          <w:p>
+            <w:r>
+              <w:t>ROI-HEIGHT-</w:t>
+            </w:r>
+            <w:r>
+              <w:rPr>
+                <w:i/>
+                <w:color w:val="C00000"/>
+              </w:rPr>
+              <w:t>X</w:t>
+            </w:r>
+          </w:p>
+        </w:tc>
+        <w:tc>
+          <w:tcPr>
+            <w:tcW w:w="5211" w:type="dxa"/>
+          </w:tcPr>
+          <w:p>
+            <w:pPr>
+              <w:cnfStyle w:val="000000100000"/>
+            </w:pPr>
+            <w:r>
+              <w:t xml:space="preserve">The height of the </w:t>
+            </w:r>
+            <w:r>
+              <w:rPr>
+                <w:i/>
+                <w:color w:val="C00000"/>
+              </w:rPr>
+              <w:t>X</w:t>
+            </w:r>
+            <w:r>
+              <w:t>-</w:t>
+            </w:r>
+            <w:proofErr w:type="spellStart"/>
+            <w:r>
+              <w:t>th</w:t>
+            </w:r>
+            <w:proofErr w:type="spellEnd"/>
+            <w:r>
+              <w:t xml:space="preserve"> saved ROI in pixels</w:t>
+            </w:r>
+          </w:p>
+        </w:tc>
+      </w:tr>
+      <w:tr>
+        <w:tc>
+          <w:tcPr>
+            <w:cnfStyle w:val="001000000000"/>
+            <w:tcW w:w="4077" w:type="dxa"/>
+          </w:tcPr>
+          <w:p>
+            <w:r>
+              <w:t>ROI-TOP-</w:t>
+            </w:r>
+            <w:r>
+              <w:rPr>
+                <w:i/>
+                <w:color w:val="C00000"/>
+              </w:rPr>
+              <w:t>X</w:t>
+            </w:r>
+          </w:p>
+        </w:tc>
+        <w:tc>
+          <w:tcPr>
+            <w:tcW w:w="5211" w:type="dxa"/>
+          </w:tcPr>
+          <w:p>
+            <w:pPr>
+              <w:cnfStyle w:val="000000000000"/>
+            </w:pPr>
+            <w:r>
+              <w:t xml:space="preserve">The zero-based top position of the </w:t>
+            </w:r>
+            <w:r>
+              <w:rPr>
+                <w:i/>
+                <w:color w:val="C00000"/>
+              </w:rPr>
+              <w:t>X</w:t>
+            </w:r>
+            <w:r>
+              <w:t>-</w:t>
+            </w:r>
+            <w:proofErr w:type="spellStart"/>
+            <w:r>
+              <w:t>th</w:t>
+            </w:r>
+            <w:proofErr w:type="spellEnd"/>
+            <w:r>
+              <w:t xml:space="preserve"> saved ROI in pixels</w:t>
+            </w:r>
+          </w:p>
+        </w:tc>
+      </w:tr>
+      <w:tr>
+        <w:trPr>
+          <w:cnfStyle w:val="000000100000"/>
+        </w:trPr>
+        <w:tc>
+          <w:tcPr>
+            <w:cnfStyle w:val="001000000000"/>
+            <w:tcW w:w="4077" w:type="dxa"/>
+          </w:tcPr>
+          <w:p>
+            <w:r>
+              <w:t>ROI-LEFT-</w:t>
+            </w:r>
+            <w:r>
+              <w:rPr>
+                <w:i/>
+                <w:color w:val="C00000"/>
+              </w:rPr>
+              <w:t>X</w:t>
+            </w:r>
+          </w:p>
+        </w:tc>
+        <w:tc>
+          <w:tcPr>
+            <w:tcW w:w="5211" w:type="dxa"/>
+          </w:tcPr>
+          <w:p>
+            <w:pPr>
+              <w:cnfStyle w:val="000000100000"/>
+            </w:pPr>
+            <w:r>
+              <w:t xml:space="preserve">The zero-based left position of the </w:t>
+            </w:r>
+            <w:r>
+              <w:rPr>
+                <w:i/>
+                <w:color w:val="C00000"/>
+              </w:rPr>
+              <w:t>X</w:t>
+            </w:r>
+            <w:r>
+              <w:t>-</w:t>
+            </w:r>
+            <w:proofErr w:type="spellStart"/>
+            <w:r>
+              <w:t>th</w:t>
+            </w:r>
+            <w:proofErr w:type="spellEnd"/>
+            <w:r>
+              <w:t xml:space="preserve"> saved ROI in pixels</w:t>
+            </w:r>
+          </w:p>
+        </w:tc>
+      </w:tr>
+    </w:tbl>
+    <w:p>
+      <w:pPr>
+        <w:spacing w:before="240"/>
+      </w:pPr>
+      <w:r>
+        <w:rPr>
+          <w:sz w:val="18"/>
+          <w:szCs w:val="18"/>
+        </w:rPr>
+        <w:t xml:space="preserve">Table </w:t>
+      </w:r>
+      <w:r>
+        <w:rPr>
+          <w:sz w:val="18"/>
+          <w:szCs w:val="18"/>
+        </w:rPr>
+        <w:t>16</w:t>
+      </w:r>
+      <w:r>
+        <w:rPr>
+          <w:sz w:val="18"/>
+          <w:szCs w:val="18"/>
+        </w:rPr>
+        <w:t xml:space="preserve">. </w:t>
+      </w:r>
+      <w:r>
+        <w:rPr>
+          <w:sz w:val="18"/>
+          <w:szCs w:val="18"/>
+        </w:rPr>
+        <w:t>IMAGE-ROIS specific image layout tags</w:t>
+      </w:r>
+    </w:p>
+    <w:p>
+      <w:r>
+        <w:t>The data block consists of the concatenated blocks of the individual ROI</w:t>
+      </w:r>
+      <w:r>
+        <w:t xml:space="preserve"> data </w:t>
+      </w:r>
+      <w:r>
+        <w:t>in their defined order with no gaps between the</w:t>
+      </w:r>
+      <w:r>
+        <w:t>m</w:t>
+      </w:r>
+      <w:r>
+        <w:t xml:space="preserve">. The pixels of each of the ROIs are saved in a block of </w:t>
+      </w:r>
+      <w:r>
+        <w:t xml:space="preserve">2 * </w:t>
+      </w:r>
+      <w:proofErr w:type="spellStart"/>
+      <w:r>
+        <w:t>Roi</w:t>
+      </w:r>
+      <w:r>
+        <w:t>Width</w:t>
+      </w:r>
+      <w:proofErr w:type="spellEnd"/>
+      <w:r>
+        <w:t xml:space="preserve"> * </w:t>
+      </w:r>
+      <w:proofErr w:type="spellStart"/>
+      <w:r>
+        <w:t>Roi</w:t>
+      </w:r>
+      <w:r>
+        <w:t>Height</w:t>
+      </w:r>
+      <w:proofErr w:type="spellEnd"/>
+      <w:r>
+        <w:t xml:space="preserve"> bytes for 16bit pixel values (i.e. 2 bytes per pixels) and </w:t>
+      </w:r>
+      <w:proofErr w:type="spellStart"/>
+      <w:r>
+        <w:t>Roi</w:t>
+      </w:r>
+      <w:r>
+        <w:t>Width</w:t>
+      </w:r>
+      <w:proofErr w:type="spellEnd"/>
+      <w:r>
+        <w:t xml:space="preserve"> * </w:t>
+      </w:r>
+      <w:proofErr w:type="spellStart"/>
+      <w:r>
+        <w:t>Roi</w:t>
+      </w:r>
+      <w:r>
+        <w:t>Height</w:t>
+      </w:r>
+      <w:proofErr w:type="spellEnd"/>
+      <w:r>
+        <w:t xml:space="preserve"> bytes for 8bit pixels (i.e. 1 byte per pixel). The order of the bytes in the 16 bit pixel values is determined by the IMAGE-BYTE-ORDER Image Layout tag value. The default byte order, when IMAGE-BYTE-ORDER is not specified, is little-endian.</w:t>
+      </w:r>
+    </w:p>
     <w:p>
       <w:pPr>
         <w:pStyle w:val="Heading3"/>
@@ -22938,6 +23944,7 @@
         <w:rPr>
           <w:i/>
         </w:rPr>
+        <w:lastRenderedPageBreak/>
         <w:t>STATUS</w:t>
       </w:r>
       <w:r>
@@ -23576,11 +24583,7 @@
               <w:t xml:space="preserve">UTC </w:t>
             </w:r>
             <w:r>
-              <w:t xml:space="preserve">time-stamping in nanoseconds. This should take into account possible random delays and other timing issues of the </w:t>
-            </w:r>
-            <w:r>
-              <w:lastRenderedPageBreak/>
-              <w:t xml:space="preserve">recording system. The value together with the exposure duration can be used by </w:t>
+              <w:t xml:space="preserve">time-stamping in nanoseconds. This should take into account possible random delays and other timing issues of the recording system. The value together with the exposure duration can be used by </w:t>
             </w:r>
             <w:r>
               <w:t xml:space="preserve">a </w:t>
@@ -23605,7 +24608,6 @@
           </w:tcPr>
           <w:p>
             <w:r>
-              <w:lastRenderedPageBreak/>
               <w:t>0x0</w:t>
             </w:r>
             <w:r>
@@ -23932,7 +24934,39 @@
         </w:tc>
       </w:tr>
     </w:tbl>
-    <w:p/>
+    <w:p>
+      <w:pPr>
+        <w:spacing w:before="240"/>
+      </w:pPr>
+      <w:r>
+        <w:rPr>
+          <w:sz w:val="18"/>
+          <w:szCs w:val="18"/>
+        </w:rPr>
+        <w:t xml:space="preserve">Table </w:t>
+      </w:r>
+      <w:r>
+        <w:rPr>
+          <w:sz w:val="18"/>
+          <w:szCs w:val="18"/>
+        </w:rPr>
+        <w:t>17</w:t>
+      </w:r>
+      <w:r>
+        <w:rPr>
+          <w:sz w:val="18"/>
+          <w:szCs w:val="18"/>
+        </w:rPr>
+        <w:t xml:space="preserve">. </w:t>
+      </w:r>
+      <w:r>
+        <w:rPr>
+          <w:sz w:val="18"/>
+          <w:szCs w:val="18"/>
+        </w:rPr>
+        <w:t xml:space="preserve">Status section </w:t>
+      </w:r>
+    </w:p>
     <w:p>
       <w:r>
         <w:t xml:space="preserve">The names of the status entries SHOULD be short but descriptive and indicate the type of the value being saved in this entry. </w:t>
@@ -24268,9 +25302,43 @@
         </w:tc>
       </w:tr>
     </w:tbl>
+    <w:p>
+      <w:pPr>
+        <w:spacing w:before="240"/>
+      </w:pPr>
+      <w:r>
+        <w:rPr>
+          <w:sz w:val="18"/>
+          <w:szCs w:val="18"/>
+        </w:rPr>
+        <w:t xml:space="preserve">Table </w:t>
+      </w:r>
+      <w:r>
+        <w:rPr>
+          <w:sz w:val="18"/>
+          <w:szCs w:val="18"/>
+        </w:rPr>
+        <w:t>18</w:t>
+      </w:r>
+      <w:r>
+        <w:rPr>
+          <w:sz w:val="18"/>
+          <w:szCs w:val="18"/>
+        </w:rPr>
+        <w:t xml:space="preserve">. </w:t>
+      </w:r>
+      <w:r>
+        <w:rPr>
+          <w:sz w:val="18"/>
+          <w:szCs w:val="18"/>
+        </w:rPr>
+        <w:t>Status section entries data types</w:t>
+      </w:r>
+    </w:p>
     <w:p/>
     <w:p>
       <w:r>
+        <w:lastRenderedPageBreak/>
         <w:t xml:space="preserve">The data block representing the </w:t>
       </w:r>
       <w:r>
@@ -24426,15 +25494,7 @@
               <w:cnfStyle w:val="000000000000"/>
             </w:pPr>
             <w:r>
-              <w:t xml:space="preserve">UTC timestamp for the middle of the exposure represented as the number   of nanoseconds elapsed since 1 Jan 2010, 00:00:00.000 Universal </w:t>
-            </w:r>
-            <w:proofErr w:type="gramStart"/>
-            <w:r>
-              <w:t>Time</w:t>
-            </w:r>
-            <w:proofErr w:type="gramEnd"/>
-            <w:r>
-              <w:t xml:space="preserve"> (JD </w:t>
+              <w:t xml:space="preserve">UTC timestamp for the middle of the exposure represented as the number   of nanoseconds elapsed since 1 Jan 2010, 00:00:00.000 Universal Time (JD </w:t>
             </w:r>
             <w:r>
               <w:t>2455197.5</w:t>
@@ -24843,10 +25903,41 @@
         </w:tc>
       </w:tr>
     </w:tbl>
-    <w:p/>
     <w:p>
-      <w:r>
-        <w:lastRenderedPageBreak/>
+      <w:pPr>
+        <w:spacing w:before="240"/>
+      </w:pPr>
+      <w:r>
+        <w:rPr>
+          <w:sz w:val="18"/>
+          <w:szCs w:val="18"/>
+        </w:rPr>
+        <w:t xml:space="preserve">Table </w:t>
+      </w:r>
+      <w:r>
+        <w:rPr>
+          <w:sz w:val="18"/>
+          <w:szCs w:val="18"/>
+        </w:rPr>
+        <w:t>19</w:t>
+      </w:r>
+      <w:r>
+        <w:rPr>
+          <w:sz w:val="18"/>
+          <w:szCs w:val="18"/>
+        </w:rPr>
+        <w:t xml:space="preserve">. </w:t>
+      </w:r>
+      <w:r>
+        <w:rPr>
+          <w:sz w:val="18"/>
+          <w:szCs w:val="18"/>
+        </w:rPr>
+        <w:t>Status section data block</w:t>
+      </w:r>
+    </w:p>
+    <w:p>
+      <w:r>
         <w:t xml:space="preserve">The values of some or all of the defined status entries MAY be omitted. The </w:t>
       </w:r>
       <w:r>
@@ -25907,7 +26998,11 @@
               <w:cnfStyle w:val="000000000000"/>
             </w:pPr>
             <w:r>
-              <w:t>The almanac offset in seconds. This is the difference in leap seconds between the satellite UTC time and the receiver known amount of leap seconds.</w:t>
+              <w:t xml:space="preserve">The almanac offset in seconds. This is the difference in leap seconds between the satellite UTC time and the </w:t>
+            </w:r>
+            <w:r>
+              <w:lastRenderedPageBreak/>
+              <w:t>receiver known amount of leap seconds.</w:t>
             </w:r>
           </w:p>
         </w:tc>
@@ -25926,6 +27021,7 @@
             <w:bookmarkStart w:id="28" w:name="OLE_LINK25"/>
             <w:proofErr w:type="spellStart"/>
             <w:r>
+              <w:lastRenderedPageBreak/>
               <w:t>SatelliteFixStatus</w:t>
             </w:r>
             <w:bookmarkEnd w:id="27"/>
@@ -26045,8 +27141,36 @@
     </w:tbl>
     <w:p>
       <w:pPr>
-        <w:pStyle w:val="Heading3"/>
+        <w:spacing w:before="240"/>
       </w:pPr>
+      <w:r>
+        <w:rPr>
+          <w:sz w:val="18"/>
+          <w:szCs w:val="18"/>
+        </w:rPr>
+        <w:t xml:space="preserve">Table </w:t>
+      </w:r>
+      <w:r>
+        <w:rPr>
+          <w:sz w:val="18"/>
+          <w:szCs w:val="18"/>
+        </w:rPr>
+        <w:t>20</w:t>
+      </w:r>
+      <w:r>
+        <w:rPr>
+          <w:sz w:val="18"/>
+          <w:szCs w:val="18"/>
+        </w:rPr>
+        <w:t xml:space="preserve">. </w:t>
+      </w:r>
+      <w:r>
+        <w:rPr>
+          <w:sz w:val="18"/>
+          <w:szCs w:val="18"/>
+        </w:rPr>
+        <w:t>Standard ADV status entries</w:t>
+      </w:r>
     </w:p>
     <w:p>
       <w:pPr>
@@ -26241,7 +27365,6 @@
           </w:tcPr>
           <w:p>
             <w:r>
-              <w:lastRenderedPageBreak/>
               <w:t>Tag Name</w:t>
             </w:r>
           </w:p>
@@ -27046,7 +28169,11 @@
               <w:cnfStyle w:val="000000100000"/>
             </w:pPr>
             <w:r>
-              <w:t>Camera horizontal pixel binning as an integer number</w:t>
+              <w:t xml:space="preserve">Camera horizontal pixel binning as an integer </w:t>
+            </w:r>
+            <w:r>
+              <w:lastRenderedPageBreak/>
+              <w:t>number</w:t>
             </w:r>
             <w:r>
               <w:t>.</w:t>
@@ -27062,6 +28189,7 @@
           </w:tcPr>
           <w:p>
             <w:r>
+              <w:lastRenderedPageBreak/>
               <w:t>BINNING-</w:t>
             </w:r>
             <w:r>
@@ -27326,16 +28454,11 @@
               <w:cnfStyle w:val="000000100000"/>
             </w:pPr>
             <w:r>
-              <w:t xml:space="preserve">Name and details about the </w:t>
-            </w:r>
-            <w:proofErr w:type="gramStart"/>
-            <w:r>
-              <w:t xml:space="preserve">instrument </w:t>
+              <w:t xml:space="preserve">Name and details about the instrument </w:t>
             </w:r>
             <w:r>
               <w:t>.</w:t>
             </w:r>
-            <w:proofErr w:type="gramEnd"/>
           </w:p>
         </w:tc>
       </w:tr>
@@ -27572,6 +28695,39 @@
         </w:tc>
       </w:tr>
     </w:tbl>
+    <w:p>
+      <w:pPr>
+        <w:spacing w:before="240"/>
+      </w:pPr>
+      <w:r>
+        <w:rPr>
+          <w:sz w:val="18"/>
+          <w:szCs w:val="18"/>
+        </w:rPr>
+        <w:t xml:space="preserve">Table </w:t>
+      </w:r>
+      <w:r>
+        <w:rPr>
+          <w:sz w:val="18"/>
+          <w:szCs w:val="18"/>
+        </w:rPr>
+        <w:t>21</w:t>
+      </w:r>
+      <w:r>
+        <w:rPr>
+          <w:sz w:val="18"/>
+          <w:szCs w:val="18"/>
+        </w:rPr>
+        <w:t xml:space="preserve">. </w:t>
+      </w:r>
+      <w:r>
+        <w:rPr>
+          <w:sz w:val="18"/>
+          <w:szCs w:val="18"/>
+        </w:rPr>
+        <w:t>Standard ADV metadata entries</w:t>
+      </w:r>
+    </w:p>
     <w:p/>
     <w:sectPr>
       <w:headerReference w:type="default" r:id="rId21"/>
@@ -27631,7 +28787,7 @@
             <w:rPr>
               <w:noProof/>
             </w:rPr>
-            <w:t>18</w:t>
+            <w:t>19</w:t>
           </w:r>
         </w:fldSimple>
       </w:p>
@@ -32112,91 +33268,91 @@
     </dgm:pt>
   </dgm:ptLst>
   <dgm:cxnLst>
-    <dgm:cxn modelId="{AE1876F3-825C-44EB-BD02-AE79F85D8119}" type="presOf" srcId="{8B7AB85B-C762-499B-80C4-E9B1E3343FFB}" destId="{8D8552DA-4B6A-422D-B797-4213CE8CA7A2}" srcOrd="1" destOrd="0" presId="urn:microsoft.com/office/officeart/2005/8/layout/hProcess7#1"/>
+    <dgm:cxn modelId="{BFD1C11E-AA5A-42B7-AB42-9A165AFEB650}" type="presOf" srcId="{8E9AF1EE-72FE-4419-A546-947C847429D5}" destId="{C04048AD-9600-435D-ADAE-DF5AE90CCC55}" srcOrd="0" destOrd="0" presId="urn:microsoft.com/office/officeart/2005/8/layout/hProcess7#1"/>
+    <dgm:cxn modelId="{B3B809DA-5915-4E44-BC18-4D7C3DCD6C32}" type="presOf" srcId="{DE05CB6D-D5D2-45BF-A8C4-10726915228B}" destId="{148AD8F7-F59C-45D5-87A0-70BF4A9BAF31}" srcOrd="0" destOrd="0" presId="urn:microsoft.com/office/officeart/2005/8/layout/hProcess7#1"/>
+    <dgm:cxn modelId="{088B5CB0-CA6A-4A2F-995E-B35A9F9D1588}" type="presOf" srcId="{8E9AF1EE-72FE-4419-A546-947C847429D5}" destId="{A5461B13-E8AF-4DC3-BCD2-91E2C29F5C6F}" srcOrd="1" destOrd="0" presId="urn:microsoft.com/office/officeart/2005/8/layout/hProcess7#1"/>
+    <dgm:cxn modelId="{F356FC7E-EAED-45DC-B13E-7EBDA0B1BC6D}" type="presOf" srcId="{53D41681-0774-4690-8051-85900C5D4AA2}" destId="{84A7D860-832A-4AFE-9ACC-F1F01449F562}" srcOrd="0" destOrd="0" presId="urn:microsoft.com/office/officeart/2005/8/layout/hProcess7#1"/>
+    <dgm:cxn modelId="{2DE1D224-868F-4640-B641-EC703B55E0B0}" type="presOf" srcId="{757B31F9-39F0-415B-9E04-BB502008F2CE}" destId="{24BB755B-FE86-4B5A-BA35-C92F2A9BE04A}" srcOrd="0" destOrd="0" presId="urn:microsoft.com/office/officeart/2005/8/layout/hProcess7#1"/>
+    <dgm:cxn modelId="{4136F415-5FB5-4F4D-B4F4-73A805D6DB2F}" srcId="{DE05CB6D-D5D2-45BF-A8C4-10726915228B}" destId="{4B7B5097-E3F3-40F4-A5A8-B1D776B946CC}" srcOrd="5" destOrd="0" parTransId="{6B551630-D747-4282-87BD-170491596A56}" sibTransId="{8BB6CF7A-FAF8-4850-8333-A6D0D1B2A44E}"/>
+    <dgm:cxn modelId="{6E6DBDAE-941B-4F12-B879-BBA1DBE22057}" type="presOf" srcId="{4B7B5097-E3F3-40F4-A5A8-B1D776B946CC}" destId="{0532D5D0-6F68-4A7E-B20E-63084A52CF52}" srcOrd="1" destOrd="0" presId="urn:microsoft.com/office/officeart/2005/8/layout/hProcess7#1"/>
+    <dgm:cxn modelId="{FB2D0ADA-D6BC-4B54-9DED-4051C51CCEED}" srcId="{DE05CB6D-D5D2-45BF-A8C4-10726915228B}" destId="{EFE26C76-C799-4E11-BAD1-0AE116DF0FEA}" srcOrd="3" destOrd="0" parTransId="{BC38A4DD-6D89-4F7A-9BE2-49D2EA0C9FF0}" sibTransId="{B6A487F8-618C-4FBD-838A-24C50336E055}"/>
+    <dgm:cxn modelId="{6A7E4C58-5DF5-4BFF-84F9-DDA5878E525C}" srcId="{6710E0A0-917F-4184-8B24-C347F85BB78E}" destId="{31302A25-C18E-4526-8A83-E7E0CA52ECEC}" srcOrd="0" destOrd="0" parTransId="{C89850A5-7C5A-4F43-A07A-78B7B038F032}" sibTransId="{DC1DF949-B794-4D23-AC33-09BF20AF9111}"/>
+    <dgm:cxn modelId="{AF346260-6AB8-429D-B9E4-F32E5707937D}" srcId="{EFE26C76-C799-4E11-BAD1-0AE116DF0FEA}" destId="{EE38EAD2-F053-496B-B67B-135E51D0C306}" srcOrd="0" destOrd="0" parTransId="{81E1AECD-DEDE-4585-953E-76ADE71600F9}" sibTransId="{E93A2211-DD23-4A57-98D9-412C2CD972C6}"/>
+    <dgm:cxn modelId="{2A993461-790C-4E8E-97F5-CAC7FB8E98F4}" type="presOf" srcId="{8B7AB85B-C762-499B-80C4-E9B1E3343FFB}" destId="{6EDFC28B-A841-4ABD-9320-7705FABF6243}" srcOrd="0" destOrd="0" presId="urn:microsoft.com/office/officeart/2005/8/layout/hProcess7#1"/>
+    <dgm:cxn modelId="{FEF693EC-1F4C-4349-ADD9-361BCC413A69}" type="presOf" srcId="{6710E0A0-917F-4184-8B24-C347F85BB78E}" destId="{2AA4C1AA-B62B-4F3F-BE04-FB813ED504B3}" srcOrd="0" destOrd="0" presId="urn:microsoft.com/office/officeart/2005/8/layout/hProcess7#1"/>
+    <dgm:cxn modelId="{F40AEDF1-6F5C-4AE7-A6A7-099C1928B966}" type="presOf" srcId="{31302A25-C18E-4526-8A83-E7E0CA52ECEC}" destId="{73284543-1DDF-4655-9E68-AB41BC8AA07F}" srcOrd="0" destOrd="0" presId="urn:microsoft.com/office/officeart/2005/8/layout/hProcess7#1"/>
+    <dgm:cxn modelId="{1DB5E978-CA1D-4F1D-8973-BA7E2EF72E1B}" srcId="{DE05CB6D-D5D2-45BF-A8C4-10726915228B}" destId="{115F821E-7864-4F8A-A9CD-697C9FE40A05}" srcOrd="0" destOrd="0" parTransId="{32AFAD37-55D7-4AB4-A512-34EC236E5F7E}" sibTransId="{9A0A36C6-9359-4D9B-8F5F-7312F68949A6}"/>
+    <dgm:cxn modelId="{6D867C86-52AF-46B6-B61C-0C000568CBD0}" srcId="{115F821E-7864-4F8A-A9CD-697C9FE40A05}" destId="{F10A7F12-33A4-4C5F-85E5-4E47E81798CA}" srcOrd="0" destOrd="0" parTransId="{E0C877A8-B415-45AA-943B-12E837FA2D1E}" sibTransId="{86E5B1B3-C9B4-4293-8981-5F0297B440E0}"/>
+    <dgm:cxn modelId="{FFF913B8-8FCF-4666-91B6-194BA2BF8CF5}" type="presOf" srcId="{115F821E-7864-4F8A-A9CD-697C9FE40A05}" destId="{FEACC056-6210-43FD-8A30-9766D6AC58D6}" srcOrd="0" destOrd="0" presId="urn:microsoft.com/office/officeart/2005/8/layout/hProcess7#1"/>
+    <dgm:cxn modelId="{EE508299-B10B-47E9-A811-17AC733DC4CF}" type="presOf" srcId="{F10A7F12-33A4-4C5F-85E5-4E47E81798CA}" destId="{757A3E3B-A000-466B-A0EB-F91BE20C79D3}" srcOrd="0" destOrd="0" presId="urn:microsoft.com/office/officeart/2005/8/layout/hProcess7#1"/>
+    <dgm:cxn modelId="{4E958B59-691A-44C1-AEE5-0E3C4F8D8CD0}" srcId="{DE05CB6D-D5D2-45BF-A8C4-10726915228B}" destId="{6710E0A0-917F-4184-8B24-C347F85BB78E}" srcOrd="1" destOrd="0" parTransId="{AEF58A99-35FA-4792-B2D5-FEAC429EEBD1}" sibTransId="{1FA3A36A-E9B8-4A80-86CA-39951959EECE}"/>
+    <dgm:cxn modelId="{F4E55E48-211C-4A9A-939D-C75FFD4C1E9D}" type="presOf" srcId="{8B7AB85B-C762-499B-80C4-E9B1E3343FFB}" destId="{8D8552DA-4B6A-422D-B797-4213CE8CA7A2}" srcOrd="1" destOrd="0" presId="urn:microsoft.com/office/officeart/2005/8/layout/hProcess7#1"/>
+    <dgm:cxn modelId="{1EEF617C-C2BC-492A-AD30-9F6C5C5FE767}" type="presOf" srcId="{EE38EAD2-F053-496B-B67B-135E51D0C306}" destId="{719DAA7F-634B-41E5-9272-86BCAFE0606A}" srcOrd="0" destOrd="0" presId="urn:microsoft.com/office/officeart/2005/8/layout/hProcess7#1"/>
+    <dgm:cxn modelId="{110ACC4E-E6E9-4AAD-9F13-FB6668F33595}" srcId="{4B7B5097-E3F3-40F4-A5A8-B1D776B946CC}" destId="{757B31F9-39F0-415B-9E04-BB502008F2CE}" srcOrd="0" destOrd="0" parTransId="{FAD7875F-DB31-4058-9047-68729B5BD55E}" sibTransId="{261F1DA6-6FF7-44C5-9FC1-890029541C93}"/>
+    <dgm:cxn modelId="{111D746B-2EE3-4EDB-8320-D4DFC6199753}" type="presOf" srcId="{00FFE4BD-EA49-4D55-98BC-6BFEBEE36A57}" destId="{C8C45A37-6FF2-4B0B-A4DA-2DE6EE217831}" srcOrd="0" destOrd="0" presId="urn:microsoft.com/office/officeart/2005/8/layout/hProcess7#1"/>
+    <dgm:cxn modelId="{C1233076-4331-4804-953A-15A0C2301928}" type="presOf" srcId="{115F821E-7864-4F8A-A9CD-697C9FE40A05}" destId="{D48A74D3-AEA5-4791-8323-D49AAAEEDB58}" srcOrd="1" destOrd="0" presId="urn:microsoft.com/office/officeart/2005/8/layout/hProcess7#1"/>
     <dgm:cxn modelId="{93CB01ED-8A01-4293-9D0D-1666BB156AB7}" srcId="{DE05CB6D-D5D2-45BF-A8C4-10726915228B}" destId="{8E9AF1EE-72FE-4419-A546-947C847429D5}" srcOrd="4" destOrd="0" parTransId="{38A6DF5C-4032-47F8-A934-693A9D44943A}" sibTransId="{D41C1FA3-D9E0-4C5C-8688-8B2BF05E6AFB}"/>
-    <dgm:cxn modelId="{831CBF69-BE80-426C-81C0-9EACD0ACEED4}" type="presOf" srcId="{53D41681-0774-4690-8051-85900C5D4AA2}" destId="{84A7D860-832A-4AFE-9ACC-F1F01449F562}" srcOrd="0" destOrd="0" presId="urn:microsoft.com/office/officeart/2005/8/layout/hProcess7#1"/>
-    <dgm:cxn modelId="{A862BD22-E58A-47BC-95ED-4007A8C3105A}" type="presOf" srcId="{F10A7F12-33A4-4C5F-85E5-4E47E81798CA}" destId="{757A3E3B-A000-466B-A0EB-F91BE20C79D3}" srcOrd="0" destOrd="0" presId="urn:microsoft.com/office/officeart/2005/8/layout/hProcess7#1"/>
-    <dgm:cxn modelId="{FB2D0ADA-D6BC-4B54-9DED-4051C51CCEED}" srcId="{DE05CB6D-D5D2-45BF-A8C4-10726915228B}" destId="{EFE26C76-C799-4E11-BAD1-0AE116DF0FEA}" srcOrd="3" destOrd="0" parTransId="{BC38A4DD-6D89-4F7A-9BE2-49D2EA0C9FF0}" sibTransId="{B6A487F8-618C-4FBD-838A-24C50336E055}"/>
-    <dgm:cxn modelId="{9C074594-CE95-4C77-AF7D-AF8C9617ED40}" type="presOf" srcId="{757B31F9-39F0-415B-9E04-BB502008F2CE}" destId="{24BB755B-FE86-4B5A-BA35-C92F2A9BE04A}" srcOrd="0" destOrd="0" presId="urn:microsoft.com/office/officeart/2005/8/layout/hProcess7#1"/>
-    <dgm:cxn modelId="{14B1C60F-2992-46C4-B820-F5C23857D573}" type="presOf" srcId="{115F821E-7864-4F8A-A9CD-697C9FE40A05}" destId="{FEACC056-6210-43FD-8A30-9766D6AC58D6}" srcOrd="0" destOrd="0" presId="urn:microsoft.com/office/officeart/2005/8/layout/hProcess7#1"/>
-    <dgm:cxn modelId="{9EDD94AD-A5F3-4E6F-B65F-445FA18BDEDE}" type="presOf" srcId="{8E9AF1EE-72FE-4419-A546-947C847429D5}" destId="{A5461B13-E8AF-4DC3-BCD2-91E2C29F5C6F}" srcOrd="1" destOrd="0" presId="urn:microsoft.com/office/officeart/2005/8/layout/hProcess7#1"/>
     <dgm:cxn modelId="{F9A30059-3DDD-4304-BB5A-73F6AA112C0D}" srcId="{8E9AF1EE-72FE-4419-A546-947C847429D5}" destId="{00FFE4BD-EA49-4D55-98BC-6BFEBEE36A57}" srcOrd="0" destOrd="0" parTransId="{FAF72CBF-BF0A-40B6-BED0-FA7EBA5DA58E}" sibTransId="{2CD304C0-D5BF-4F57-AF88-60F36FF0288C}"/>
-    <dgm:cxn modelId="{7A0B8143-368A-400F-974E-218DCCE7A2D5}" type="presOf" srcId="{31302A25-C18E-4526-8A83-E7E0CA52ECEC}" destId="{73284543-1DDF-4655-9E68-AB41BC8AA07F}" srcOrd="0" destOrd="0" presId="urn:microsoft.com/office/officeart/2005/8/layout/hProcess7#1"/>
+    <dgm:cxn modelId="{EE1EC3A1-8990-4ECD-AFDA-702EA643964A}" type="presOf" srcId="{EFE26C76-C799-4E11-BAD1-0AE116DF0FEA}" destId="{5F2A11EB-85B4-4BD8-8F1B-22D477F9C864}" srcOrd="0" destOrd="0" presId="urn:microsoft.com/office/officeart/2005/8/layout/hProcess7#1"/>
+    <dgm:cxn modelId="{CDB844EF-E5AD-4294-B19E-33D35386F60C}" type="presOf" srcId="{6710E0A0-917F-4184-8B24-C347F85BB78E}" destId="{4630D8E5-7B4D-42D8-9266-A43A31D50E56}" srcOrd="1" destOrd="0" presId="urn:microsoft.com/office/officeart/2005/8/layout/hProcess7#1"/>
+    <dgm:cxn modelId="{BC3BF7AD-0EFB-431B-8673-D696EF15A6A5}" type="presOf" srcId="{EFE26C76-C799-4E11-BAD1-0AE116DF0FEA}" destId="{05C5E93F-0061-44F5-87FB-C5B596DEB4FD}" srcOrd="1" destOrd="0" presId="urn:microsoft.com/office/officeart/2005/8/layout/hProcess7#1"/>
+    <dgm:cxn modelId="{A8436E03-788F-448C-8A19-1C7134819EF8}" type="presOf" srcId="{4B7B5097-E3F3-40F4-A5A8-B1D776B946CC}" destId="{02D8EEDC-148B-4C08-9CA0-FF100E6EE0DF}" srcOrd="0" destOrd="0" presId="urn:microsoft.com/office/officeart/2005/8/layout/hProcess7#1"/>
     <dgm:cxn modelId="{25125E32-68DE-4797-8482-B2AAEE72723A}" srcId="{DE05CB6D-D5D2-45BF-A8C4-10726915228B}" destId="{8B7AB85B-C762-499B-80C4-E9B1E3343FFB}" srcOrd="2" destOrd="0" parTransId="{1309AF84-3F6D-4D25-81BD-B87145669152}" sibTransId="{3F4D6235-FF3B-4016-821A-F8F9852EA5CF}"/>
-    <dgm:cxn modelId="{AF346260-6AB8-429D-B9E4-F32E5707937D}" srcId="{EFE26C76-C799-4E11-BAD1-0AE116DF0FEA}" destId="{EE38EAD2-F053-496B-B67B-135E51D0C306}" srcOrd="0" destOrd="0" parTransId="{81E1AECD-DEDE-4585-953E-76ADE71600F9}" sibTransId="{E93A2211-DD23-4A57-98D9-412C2CD972C6}"/>
     <dgm:cxn modelId="{36C2557C-82B4-4BFA-92A0-4A79DD8612FF}" srcId="{8B7AB85B-C762-499B-80C4-E9B1E3343FFB}" destId="{53D41681-0774-4690-8051-85900C5D4AA2}" srcOrd="0" destOrd="0" parTransId="{B017ABB4-C28B-4861-AFB0-2E894F92F7DD}" sibTransId="{EB910A0F-399C-49B2-9C0F-AD41F123493F}"/>
-    <dgm:cxn modelId="{110ACC4E-E6E9-4AAD-9F13-FB6668F33595}" srcId="{4B7B5097-E3F3-40F4-A5A8-B1D776B946CC}" destId="{757B31F9-39F0-415B-9E04-BB502008F2CE}" srcOrd="0" destOrd="0" parTransId="{FAD7875F-DB31-4058-9047-68729B5BD55E}" sibTransId="{261F1DA6-6FF7-44C5-9FC1-890029541C93}"/>
-    <dgm:cxn modelId="{923C29CB-F1D1-4863-BC96-27CBEF58CDD7}" type="presOf" srcId="{115F821E-7864-4F8A-A9CD-697C9FE40A05}" destId="{D48A74D3-AEA5-4791-8323-D49AAAEEDB58}" srcOrd="1" destOrd="0" presId="urn:microsoft.com/office/officeart/2005/8/layout/hProcess7#1"/>
-    <dgm:cxn modelId="{8246739B-9500-4607-B6C8-C0412C5663DC}" type="presOf" srcId="{4B7B5097-E3F3-40F4-A5A8-B1D776B946CC}" destId="{0532D5D0-6F68-4A7E-B20E-63084A52CF52}" srcOrd="1" destOrd="0" presId="urn:microsoft.com/office/officeart/2005/8/layout/hProcess7#1"/>
-    <dgm:cxn modelId="{AA90975B-10AA-4798-B21E-552DD7DEAE6F}" type="presOf" srcId="{4B7B5097-E3F3-40F4-A5A8-B1D776B946CC}" destId="{02D8EEDC-148B-4C08-9CA0-FF100E6EE0DF}" srcOrd="0" destOrd="0" presId="urn:microsoft.com/office/officeart/2005/8/layout/hProcess7#1"/>
-    <dgm:cxn modelId="{A3B6CD81-7AE8-428C-980D-054D26189FBC}" type="presOf" srcId="{00FFE4BD-EA49-4D55-98BC-6BFEBEE36A57}" destId="{C8C45A37-6FF2-4B0B-A4DA-2DE6EE217831}" srcOrd="0" destOrd="0" presId="urn:microsoft.com/office/officeart/2005/8/layout/hProcess7#1"/>
-    <dgm:cxn modelId="{6A7E4C58-5DF5-4BFF-84F9-DDA5878E525C}" srcId="{6710E0A0-917F-4184-8B24-C347F85BB78E}" destId="{31302A25-C18E-4526-8A83-E7E0CA52ECEC}" srcOrd="0" destOrd="0" parTransId="{C89850A5-7C5A-4F43-A07A-78B7B038F032}" sibTransId="{DC1DF949-B794-4D23-AC33-09BF20AF9111}"/>
-    <dgm:cxn modelId="{33AE202B-CA3E-4422-9E4C-FAECCB9B19E6}" type="presOf" srcId="{EE38EAD2-F053-496B-B67B-135E51D0C306}" destId="{719DAA7F-634B-41E5-9272-86BCAFE0606A}" srcOrd="0" destOrd="0" presId="urn:microsoft.com/office/officeart/2005/8/layout/hProcess7#1"/>
-    <dgm:cxn modelId="{43A29A57-3955-49D1-83E6-E63951B3896A}" type="presOf" srcId="{EFE26C76-C799-4E11-BAD1-0AE116DF0FEA}" destId="{5F2A11EB-85B4-4BD8-8F1B-22D477F9C864}" srcOrd="0" destOrd="0" presId="urn:microsoft.com/office/officeart/2005/8/layout/hProcess7#1"/>
-    <dgm:cxn modelId="{BA8F1AC8-4BB4-4E04-9A96-4234A841B750}" type="presOf" srcId="{6710E0A0-917F-4184-8B24-C347F85BB78E}" destId="{2AA4C1AA-B62B-4F3F-BE04-FB813ED504B3}" srcOrd="0" destOrd="0" presId="urn:microsoft.com/office/officeart/2005/8/layout/hProcess7#1"/>
-    <dgm:cxn modelId="{7A020CFE-0885-4E90-BA20-54AAFBFB6209}" type="presOf" srcId="{6710E0A0-917F-4184-8B24-C347F85BB78E}" destId="{4630D8E5-7B4D-42D8-9266-A43A31D50E56}" srcOrd="1" destOrd="0" presId="urn:microsoft.com/office/officeart/2005/8/layout/hProcess7#1"/>
-    <dgm:cxn modelId="{9EA5E99E-69AA-4460-B7E7-F5B6E95E94DA}" type="presOf" srcId="{EFE26C76-C799-4E11-BAD1-0AE116DF0FEA}" destId="{05C5E93F-0061-44F5-87FB-C5B596DEB4FD}" srcOrd="1" destOrd="0" presId="urn:microsoft.com/office/officeart/2005/8/layout/hProcess7#1"/>
-    <dgm:cxn modelId="{6D867C86-52AF-46B6-B61C-0C000568CBD0}" srcId="{115F821E-7864-4F8A-A9CD-697C9FE40A05}" destId="{F10A7F12-33A4-4C5F-85E5-4E47E81798CA}" srcOrd="0" destOrd="0" parTransId="{E0C877A8-B415-45AA-943B-12E837FA2D1E}" sibTransId="{86E5B1B3-C9B4-4293-8981-5F0297B440E0}"/>
-    <dgm:cxn modelId="{6CFEF254-24BC-417D-ACC8-0A3FFA45866F}" type="presOf" srcId="{DE05CB6D-D5D2-45BF-A8C4-10726915228B}" destId="{148AD8F7-F59C-45D5-87A0-70BF4A9BAF31}" srcOrd="0" destOrd="0" presId="urn:microsoft.com/office/officeart/2005/8/layout/hProcess7#1"/>
-    <dgm:cxn modelId="{4E958B59-691A-44C1-AEE5-0E3C4F8D8CD0}" srcId="{DE05CB6D-D5D2-45BF-A8C4-10726915228B}" destId="{6710E0A0-917F-4184-8B24-C347F85BB78E}" srcOrd="1" destOrd="0" parTransId="{AEF58A99-35FA-4792-B2D5-FEAC429EEBD1}" sibTransId="{1FA3A36A-E9B8-4A80-86CA-39951959EECE}"/>
-    <dgm:cxn modelId="{1DB5E978-CA1D-4F1D-8973-BA7E2EF72E1B}" srcId="{DE05CB6D-D5D2-45BF-A8C4-10726915228B}" destId="{115F821E-7864-4F8A-A9CD-697C9FE40A05}" srcOrd="0" destOrd="0" parTransId="{32AFAD37-55D7-4AB4-A512-34EC236E5F7E}" sibTransId="{9A0A36C6-9359-4D9B-8F5F-7312F68949A6}"/>
-    <dgm:cxn modelId="{6282E6BA-F75D-43C8-9AE8-5446C80A7B90}" type="presOf" srcId="{8B7AB85B-C762-499B-80C4-E9B1E3343FFB}" destId="{6EDFC28B-A841-4ABD-9320-7705FABF6243}" srcOrd="0" destOrd="0" presId="urn:microsoft.com/office/officeart/2005/8/layout/hProcess7#1"/>
-    <dgm:cxn modelId="{4136F415-5FB5-4F4D-B4F4-73A805D6DB2F}" srcId="{DE05CB6D-D5D2-45BF-A8C4-10726915228B}" destId="{4B7B5097-E3F3-40F4-A5A8-B1D776B946CC}" srcOrd="5" destOrd="0" parTransId="{6B551630-D747-4282-87BD-170491596A56}" sibTransId="{8BB6CF7A-FAF8-4850-8333-A6D0D1B2A44E}"/>
-    <dgm:cxn modelId="{3867BAC8-B863-43F1-AF72-6CF1803E9A4D}" type="presOf" srcId="{8E9AF1EE-72FE-4419-A546-947C847429D5}" destId="{C04048AD-9600-435D-ADAE-DF5AE90CCC55}" srcOrd="0" destOrd="0" presId="urn:microsoft.com/office/officeart/2005/8/layout/hProcess7#1"/>
-    <dgm:cxn modelId="{CDF457C8-DC97-448D-83A8-6C80D7D908EA}" type="presParOf" srcId="{148AD8F7-F59C-45D5-87A0-70BF4A9BAF31}" destId="{35828217-981A-4340-A25E-58DCFBD3AD3D}" srcOrd="0" destOrd="0" presId="urn:microsoft.com/office/officeart/2005/8/layout/hProcess7#1"/>
-    <dgm:cxn modelId="{6950A5AF-8899-4AF8-89F2-CA61A5DBF71E}" type="presParOf" srcId="{35828217-981A-4340-A25E-58DCFBD3AD3D}" destId="{FEACC056-6210-43FD-8A30-9766D6AC58D6}" srcOrd="0" destOrd="0" presId="urn:microsoft.com/office/officeart/2005/8/layout/hProcess7#1"/>
-    <dgm:cxn modelId="{C85BAD1D-E6F2-4B9E-9696-44C58A4918AE}" type="presParOf" srcId="{35828217-981A-4340-A25E-58DCFBD3AD3D}" destId="{D48A74D3-AEA5-4791-8323-D49AAAEEDB58}" srcOrd="1" destOrd="0" presId="urn:microsoft.com/office/officeart/2005/8/layout/hProcess7#1"/>
-    <dgm:cxn modelId="{BEAC6671-E2D2-4776-A76C-77035422A894}" type="presParOf" srcId="{35828217-981A-4340-A25E-58DCFBD3AD3D}" destId="{757A3E3B-A000-466B-A0EB-F91BE20C79D3}" srcOrd="2" destOrd="0" presId="urn:microsoft.com/office/officeart/2005/8/layout/hProcess7#1"/>
-    <dgm:cxn modelId="{3B4DB86D-4BA2-4DEE-A1EE-FAD25C8F5B8D}" type="presParOf" srcId="{148AD8F7-F59C-45D5-87A0-70BF4A9BAF31}" destId="{4F7C9F56-516F-4555-9FC8-602573B24E5E}" srcOrd="1" destOrd="0" presId="urn:microsoft.com/office/officeart/2005/8/layout/hProcess7#1"/>
-    <dgm:cxn modelId="{606D9438-AD11-4301-AF69-D08A0E85B002}" type="presParOf" srcId="{148AD8F7-F59C-45D5-87A0-70BF4A9BAF31}" destId="{39507BF9-5E33-4BAF-A948-56D87CB1E9D1}" srcOrd="2" destOrd="0" presId="urn:microsoft.com/office/officeart/2005/8/layout/hProcess7#1"/>
-    <dgm:cxn modelId="{5D2CA5DE-4CF1-4762-8AD4-E37A34E48A33}" type="presParOf" srcId="{39507BF9-5E33-4BAF-A948-56D87CB1E9D1}" destId="{0A3A0D6C-EBA0-40CB-AEAA-B876E227ED19}" srcOrd="0" destOrd="0" presId="urn:microsoft.com/office/officeart/2005/8/layout/hProcess7#1"/>
-    <dgm:cxn modelId="{37D7D970-7E56-47D8-BEED-AE702DFB813D}" type="presParOf" srcId="{39507BF9-5E33-4BAF-A948-56D87CB1E9D1}" destId="{F725808D-03E4-4F20-90FE-AE5D6DFFCDC3}" srcOrd="1" destOrd="0" presId="urn:microsoft.com/office/officeart/2005/8/layout/hProcess7#1"/>
-    <dgm:cxn modelId="{28E0C41B-67D8-4AFA-A176-014BFEF95390}" type="presParOf" srcId="{39507BF9-5E33-4BAF-A948-56D87CB1E9D1}" destId="{7AD3DFF7-8815-437A-84C5-80C21B92DB9F}" srcOrd="2" destOrd="0" presId="urn:microsoft.com/office/officeart/2005/8/layout/hProcess7#1"/>
-    <dgm:cxn modelId="{FF720799-281F-4206-B6A8-73E46E54CDCF}" type="presParOf" srcId="{148AD8F7-F59C-45D5-87A0-70BF4A9BAF31}" destId="{7CE02653-1DCE-4831-AB2A-76AEB5B2629A}" srcOrd="3" destOrd="0" presId="urn:microsoft.com/office/officeart/2005/8/layout/hProcess7#1"/>
-    <dgm:cxn modelId="{F4F8F306-F104-4019-A1F4-0F6F4FF9DFB1}" type="presParOf" srcId="{148AD8F7-F59C-45D5-87A0-70BF4A9BAF31}" destId="{4C156AFB-91CA-45A5-9D31-B5CB0FE6447E}" srcOrd="4" destOrd="0" presId="urn:microsoft.com/office/officeart/2005/8/layout/hProcess7#1"/>
-    <dgm:cxn modelId="{A4C08A64-6424-4D1E-BC03-154A3B2C196A}" type="presParOf" srcId="{4C156AFB-91CA-45A5-9D31-B5CB0FE6447E}" destId="{2AA4C1AA-B62B-4F3F-BE04-FB813ED504B3}" srcOrd="0" destOrd="0" presId="urn:microsoft.com/office/officeart/2005/8/layout/hProcess7#1"/>
-    <dgm:cxn modelId="{BE1B2280-CCB0-4201-9B93-601971C22BBF}" type="presParOf" srcId="{4C156AFB-91CA-45A5-9D31-B5CB0FE6447E}" destId="{4630D8E5-7B4D-42D8-9266-A43A31D50E56}" srcOrd="1" destOrd="0" presId="urn:microsoft.com/office/officeart/2005/8/layout/hProcess7#1"/>
-    <dgm:cxn modelId="{5736FE89-D62F-40A8-981C-0950F9F267CE}" type="presParOf" srcId="{4C156AFB-91CA-45A5-9D31-B5CB0FE6447E}" destId="{73284543-1DDF-4655-9E68-AB41BC8AA07F}" srcOrd="2" destOrd="0" presId="urn:microsoft.com/office/officeart/2005/8/layout/hProcess7#1"/>
-    <dgm:cxn modelId="{14631886-2473-45F7-9E7B-E6044664EEF4}" type="presParOf" srcId="{148AD8F7-F59C-45D5-87A0-70BF4A9BAF31}" destId="{5EAEFD0C-8287-4970-AC5C-C4D6A45A18C2}" srcOrd="5" destOrd="0" presId="urn:microsoft.com/office/officeart/2005/8/layout/hProcess7#1"/>
-    <dgm:cxn modelId="{638E3101-F09E-4587-A56F-9A3DD08CBCAC}" type="presParOf" srcId="{148AD8F7-F59C-45D5-87A0-70BF4A9BAF31}" destId="{E61E9B13-69AA-4CC3-B9C8-F85A2C866A9F}" srcOrd="6" destOrd="0" presId="urn:microsoft.com/office/officeart/2005/8/layout/hProcess7#1"/>
-    <dgm:cxn modelId="{19AC6FCD-9132-4404-A808-B43749196279}" type="presParOf" srcId="{E61E9B13-69AA-4CC3-B9C8-F85A2C866A9F}" destId="{226CEDAC-A91B-4DEA-9998-78C25E264520}" srcOrd="0" destOrd="0" presId="urn:microsoft.com/office/officeart/2005/8/layout/hProcess7#1"/>
-    <dgm:cxn modelId="{60D531BA-00DA-435B-907E-3D5DC3786A08}" type="presParOf" srcId="{E61E9B13-69AA-4CC3-B9C8-F85A2C866A9F}" destId="{4CCA2783-8268-4DA8-BCEF-EEAA5F409052}" srcOrd="1" destOrd="0" presId="urn:microsoft.com/office/officeart/2005/8/layout/hProcess7#1"/>
-    <dgm:cxn modelId="{80CF0912-0483-48BD-8942-2A55BC47BD29}" type="presParOf" srcId="{E61E9B13-69AA-4CC3-B9C8-F85A2C866A9F}" destId="{AC13AB8A-8D60-4933-82D1-C83056583747}" srcOrd="2" destOrd="0" presId="urn:microsoft.com/office/officeart/2005/8/layout/hProcess7#1"/>
-    <dgm:cxn modelId="{8B71A5EE-EBA2-42A3-A70F-4F23E41083F8}" type="presParOf" srcId="{148AD8F7-F59C-45D5-87A0-70BF4A9BAF31}" destId="{A8E52384-75A7-4EDF-B693-A6258FA2B0A6}" srcOrd="7" destOrd="0" presId="urn:microsoft.com/office/officeart/2005/8/layout/hProcess7#1"/>
-    <dgm:cxn modelId="{015532A8-0470-43BA-8E86-6A79822E9DD2}" type="presParOf" srcId="{148AD8F7-F59C-45D5-87A0-70BF4A9BAF31}" destId="{A3729DB1-0E51-4C54-9157-CE59DECD1361}" srcOrd="8" destOrd="0" presId="urn:microsoft.com/office/officeart/2005/8/layout/hProcess7#1"/>
-    <dgm:cxn modelId="{DE98A949-77BF-41C7-9A36-E44B7F0B2782}" type="presParOf" srcId="{A3729DB1-0E51-4C54-9157-CE59DECD1361}" destId="{6EDFC28B-A841-4ABD-9320-7705FABF6243}" srcOrd="0" destOrd="0" presId="urn:microsoft.com/office/officeart/2005/8/layout/hProcess7#1"/>
-    <dgm:cxn modelId="{BBC3FE96-D276-4E2F-B337-8DE6B94F8023}" type="presParOf" srcId="{A3729DB1-0E51-4C54-9157-CE59DECD1361}" destId="{8D8552DA-4B6A-422D-B797-4213CE8CA7A2}" srcOrd="1" destOrd="0" presId="urn:microsoft.com/office/officeart/2005/8/layout/hProcess7#1"/>
-    <dgm:cxn modelId="{43A2EFC2-7ADD-4610-A36D-7E4939CB5636}" type="presParOf" srcId="{A3729DB1-0E51-4C54-9157-CE59DECD1361}" destId="{84A7D860-832A-4AFE-9ACC-F1F01449F562}" srcOrd="2" destOrd="0" presId="urn:microsoft.com/office/officeart/2005/8/layout/hProcess7#1"/>
-    <dgm:cxn modelId="{A668375D-E9D2-4920-A147-C2D6C12F5E41}" type="presParOf" srcId="{148AD8F7-F59C-45D5-87A0-70BF4A9BAF31}" destId="{38FE02E6-68EE-41BF-82F1-E25972F20A27}" srcOrd="9" destOrd="0" presId="urn:microsoft.com/office/officeart/2005/8/layout/hProcess7#1"/>
-    <dgm:cxn modelId="{8337B10A-5D90-4E09-AD19-D5DEE9D478E6}" type="presParOf" srcId="{148AD8F7-F59C-45D5-87A0-70BF4A9BAF31}" destId="{3B74C2BA-44E1-4271-86EC-FEAA18D1EB8D}" srcOrd="10" destOrd="0" presId="urn:microsoft.com/office/officeart/2005/8/layout/hProcess7#1"/>
-    <dgm:cxn modelId="{5D95AC28-4203-40A9-8D93-AA4B123DB344}" type="presParOf" srcId="{3B74C2BA-44E1-4271-86EC-FEAA18D1EB8D}" destId="{F35C9513-7555-4263-B1CE-F720BE28EC18}" srcOrd="0" destOrd="0" presId="urn:microsoft.com/office/officeart/2005/8/layout/hProcess7#1"/>
-    <dgm:cxn modelId="{F90F8D16-55D7-440E-99A0-243A93484F74}" type="presParOf" srcId="{3B74C2BA-44E1-4271-86EC-FEAA18D1EB8D}" destId="{BB49C5F5-E89C-48A7-A071-EFDBF1250723}" srcOrd="1" destOrd="0" presId="urn:microsoft.com/office/officeart/2005/8/layout/hProcess7#1"/>
-    <dgm:cxn modelId="{EC18CA3E-3173-4D7B-8869-662FC2B45F29}" type="presParOf" srcId="{3B74C2BA-44E1-4271-86EC-FEAA18D1EB8D}" destId="{DAE51FDD-3112-44F8-B73C-531118099CD0}" srcOrd="2" destOrd="0" presId="urn:microsoft.com/office/officeart/2005/8/layout/hProcess7#1"/>
-    <dgm:cxn modelId="{E63F8CA9-E94E-44B4-8EB7-725AE7117585}" type="presParOf" srcId="{148AD8F7-F59C-45D5-87A0-70BF4A9BAF31}" destId="{6C4366B9-35A4-4BC3-846B-C96065C001D3}" srcOrd="11" destOrd="0" presId="urn:microsoft.com/office/officeart/2005/8/layout/hProcess7#1"/>
-    <dgm:cxn modelId="{938C9787-8C84-47A6-987B-36A74ED17D53}" type="presParOf" srcId="{148AD8F7-F59C-45D5-87A0-70BF4A9BAF31}" destId="{E3B721CE-3020-4E98-9BEE-C5EF2ABAE977}" srcOrd="12" destOrd="0" presId="urn:microsoft.com/office/officeart/2005/8/layout/hProcess7#1"/>
-    <dgm:cxn modelId="{C52A8195-7AA6-4D98-B77D-EE660ACCD327}" type="presParOf" srcId="{E3B721CE-3020-4E98-9BEE-C5EF2ABAE977}" destId="{5F2A11EB-85B4-4BD8-8F1B-22D477F9C864}" srcOrd="0" destOrd="0" presId="urn:microsoft.com/office/officeart/2005/8/layout/hProcess7#1"/>
-    <dgm:cxn modelId="{FBBC0C82-5D20-4534-B3AE-AE76817F85E3}" type="presParOf" srcId="{E3B721CE-3020-4E98-9BEE-C5EF2ABAE977}" destId="{05C5E93F-0061-44F5-87FB-C5B596DEB4FD}" srcOrd="1" destOrd="0" presId="urn:microsoft.com/office/officeart/2005/8/layout/hProcess7#1"/>
-    <dgm:cxn modelId="{CB52F2C6-09BD-4881-8153-04AF9421C8D6}" type="presParOf" srcId="{E3B721CE-3020-4E98-9BEE-C5EF2ABAE977}" destId="{719DAA7F-634B-41E5-9272-86BCAFE0606A}" srcOrd="2" destOrd="0" presId="urn:microsoft.com/office/officeart/2005/8/layout/hProcess7#1"/>
-    <dgm:cxn modelId="{85509AE5-F30A-4BF2-9560-A992F2B0896A}" type="presParOf" srcId="{148AD8F7-F59C-45D5-87A0-70BF4A9BAF31}" destId="{CCAD002B-A69D-4459-B7B6-E81A70A3EC73}" srcOrd="13" destOrd="0" presId="urn:microsoft.com/office/officeart/2005/8/layout/hProcess7#1"/>
-    <dgm:cxn modelId="{4EE7CA4B-742C-45D3-AB5E-76F095D93A79}" type="presParOf" srcId="{148AD8F7-F59C-45D5-87A0-70BF4A9BAF31}" destId="{5B6656A7-394C-487B-923B-7565A0CD74CD}" srcOrd="14" destOrd="0" presId="urn:microsoft.com/office/officeart/2005/8/layout/hProcess7#1"/>
-    <dgm:cxn modelId="{0649D4F3-26D3-49CC-81A5-B1F93FCC243A}" type="presParOf" srcId="{5B6656A7-394C-487B-923B-7565A0CD74CD}" destId="{BE3BE3CA-2ACC-4312-ABB6-0B38F7ACDDB1}" srcOrd="0" destOrd="0" presId="urn:microsoft.com/office/officeart/2005/8/layout/hProcess7#1"/>
-    <dgm:cxn modelId="{138182F3-547B-404F-809B-5AE9B13187A2}" type="presParOf" srcId="{5B6656A7-394C-487B-923B-7565A0CD74CD}" destId="{53A0ACB7-0B90-4B9B-8368-434977D04CB5}" srcOrd="1" destOrd="0" presId="urn:microsoft.com/office/officeart/2005/8/layout/hProcess7#1"/>
-    <dgm:cxn modelId="{04CF61CD-6C46-416B-9AFD-DAC98F9E8433}" type="presParOf" srcId="{5B6656A7-394C-487B-923B-7565A0CD74CD}" destId="{A33F739B-D17B-410D-A256-6963DD5A58BA}" srcOrd="2" destOrd="0" presId="urn:microsoft.com/office/officeart/2005/8/layout/hProcess7#1"/>
-    <dgm:cxn modelId="{9AAD3713-1A4A-4107-AEB1-65189028E296}" type="presParOf" srcId="{148AD8F7-F59C-45D5-87A0-70BF4A9BAF31}" destId="{FAD09860-448A-4C21-A211-10FC5EDCF7C2}" srcOrd="15" destOrd="0" presId="urn:microsoft.com/office/officeart/2005/8/layout/hProcess7#1"/>
-    <dgm:cxn modelId="{2E0C1D0B-BE38-47E6-8CBC-2195A19CF226}" type="presParOf" srcId="{148AD8F7-F59C-45D5-87A0-70BF4A9BAF31}" destId="{67486F58-56F3-4A30-98C4-23A71FCD1AEC}" srcOrd="16" destOrd="0" presId="urn:microsoft.com/office/officeart/2005/8/layout/hProcess7#1"/>
-    <dgm:cxn modelId="{41BF33F1-854E-4489-862C-5F1A321F9C2A}" type="presParOf" srcId="{67486F58-56F3-4A30-98C4-23A71FCD1AEC}" destId="{C04048AD-9600-435D-ADAE-DF5AE90CCC55}" srcOrd="0" destOrd="0" presId="urn:microsoft.com/office/officeart/2005/8/layout/hProcess7#1"/>
-    <dgm:cxn modelId="{0C358FCD-8C49-48E4-AA4F-C0997A67A20B}" type="presParOf" srcId="{67486F58-56F3-4A30-98C4-23A71FCD1AEC}" destId="{A5461B13-E8AF-4DC3-BCD2-91E2C29F5C6F}" srcOrd="1" destOrd="0" presId="urn:microsoft.com/office/officeart/2005/8/layout/hProcess7#1"/>
-    <dgm:cxn modelId="{948EDF61-E7D6-48D6-91AB-06D5D59CDB6C}" type="presParOf" srcId="{67486F58-56F3-4A30-98C4-23A71FCD1AEC}" destId="{C8C45A37-6FF2-4B0B-A4DA-2DE6EE217831}" srcOrd="2" destOrd="0" presId="urn:microsoft.com/office/officeart/2005/8/layout/hProcess7#1"/>
-    <dgm:cxn modelId="{5AA40AC1-48A8-4897-B4A7-B8B433659BD3}" type="presParOf" srcId="{148AD8F7-F59C-45D5-87A0-70BF4A9BAF31}" destId="{BEB0C815-ED0D-4DB0-9C5D-F30B354B9DE4}" srcOrd="17" destOrd="0" presId="urn:microsoft.com/office/officeart/2005/8/layout/hProcess7#1"/>
-    <dgm:cxn modelId="{1BF36F1C-D482-4F70-BF1C-78DF24B3C948}" type="presParOf" srcId="{148AD8F7-F59C-45D5-87A0-70BF4A9BAF31}" destId="{9E8A2AC8-D512-4C08-85C3-2BEE36E9EEBB}" srcOrd="18" destOrd="0" presId="urn:microsoft.com/office/officeart/2005/8/layout/hProcess7#1"/>
-    <dgm:cxn modelId="{E0F5636A-16FF-4260-930B-E100007FA990}" type="presParOf" srcId="{9E8A2AC8-D512-4C08-85C3-2BEE36E9EEBB}" destId="{70726D10-50A8-47B2-A920-6B44261CB338}" srcOrd="0" destOrd="0" presId="urn:microsoft.com/office/officeart/2005/8/layout/hProcess7#1"/>
-    <dgm:cxn modelId="{0E464821-F2F3-49DF-9937-F4A9C1CCF0C6}" type="presParOf" srcId="{9E8A2AC8-D512-4C08-85C3-2BEE36E9EEBB}" destId="{08D7ABF3-6A92-47E1-B305-32B5524BFE59}" srcOrd="1" destOrd="0" presId="urn:microsoft.com/office/officeart/2005/8/layout/hProcess7#1"/>
-    <dgm:cxn modelId="{9701B0EA-E71B-4F45-BE7F-F3902EC5CB9B}" type="presParOf" srcId="{9E8A2AC8-D512-4C08-85C3-2BEE36E9EEBB}" destId="{71083D24-5B4E-456C-821C-A609E08ED5D1}" srcOrd="2" destOrd="0" presId="urn:microsoft.com/office/officeart/2005/8/layout/hProcess7#1"/>
-    <dgm:cxn modelId="{C4B96A59-40BC-40BA-9F9E-93562CE95DB3}" type="presParOf" srcId="{148AD8F7-F59C-45D5-87A0-70BF4A9BAF31}" destId="{5A7B9151-5768-4975-AE5B-36A5EF7D58F7}" srcOrd="19" destOrd="0" presId="urn:microsoft.com/office/officeart/2005/8/layout/hProcess7#1"/>
-    <dgm:cxn modelId="{164FA345-A673-470F-A4B9-1F5A49CC5DA3}" type="presParOf" srcId="{148AD8F7-F59C-45D5-87A0-70BF4A9BAF31}" destId="{AB1DC0D2-52DA-4B21-B734-E5EF05D6D87D}" srcOrd="20" destOrd="0" presId="urn:microsoft.com/office/officeart/2005/8/layout/hProcess7#1"/>
-    <dgm:cxn modelId="{32524936-CCCF-4D14-8C83-E6C368E40759}" type="presParOf" srcId="{AB1DC0D2-52DA-4B21-B734-E5EF05D6D87D}" destId="{02D8EEDC-148B-4C08-9CA0-FF100E6EE0DF}" srcOrd="0" destOrd="0" presId="urn:microsoft.com/office/officeart/2005/8/layout/hProcess7#1"/>
-    <dgm:cxn modelId="{0F25BB12-D3CA-4878-AFEC-57CE63BD25F2}" type="presParOf" srcId="{AB1DC0D2-52DA-4B21-B734-E5EF05D6D87D}" destId="{0532D5D0-6F68-4A7E-B20E-63084A52CF52}" srcOrd="1" destOrd="0" presId="urn:microsoft.com/office/officeart/2005/8/layout/hProcess7#1"/>
-    <dgm:cxn modelId="{CB19A62A-9100-4469-99BF-27753E02C3D6}" type="presParOf" srcId="{AB1DC0D2-52DA-4B21-B734-E5EF05D6D87D}" destId="{24BB755B-FE86-4B5A-BA35-C92F2A9BE04A}" srcOrd="2" destOrd="0" presId="urn:microsoft.com/office/officeart/2005/8/layout/hProcess7#1"/>
+    <dgm:cxn modelId="{3B046D52-5772-47FF-A876-9650BCDE2275}" type="presParOf" srcId="{148AD8F7-F59C-45D5-87A0-70BF4A9BAF31}" destId="{35828217-981A-4340-A25E-58DCFBD3AD3D}" srcOrd="0" destOrd="0" presId="urn:microsoft.com/office/officeart/2005/8/layout/hProcess7#1"/>
+    <dgm:cxn modelId="{CD1044B5-7D4E-4268-B399-49EDCEAE0F12}" type="presParOf" srcId="{35828217-981A-4340-A25E-58DCFBD3AD3D}" destId="{FEACC056-6210-43FD-8A30-9766D6AC58D6}" srcOrd="0" destOrd="0" presId="urn:microsoft.com/office/officeart/2005/8/layout/hProcess7#1"/>
+    <dgm:cxn modelId="{FC7C5445-EA42-4C08-B777-691559515AA8}" type="presParOf" srcId="{35828217-981A-4340-A25E-58DCFBD3AD3D}" destId="{D48A74D3-AEA5-4791-8323-D49AAAEEDB58}" srcOrd="1" destOrd="0" presId="urn:microsoft.com/office/officeart/2005/8/layout/hProcess7#1"/>
+    <dgm:cxn modelId="{350A28EA-155E-4B30-9482-52AED7E1BB08}" type="presParOf" srcId="{35828217-981A-4340-A25E-58DCFBD3AD3D}" destId="{757A3E3B-A000-466B-A0EB-F91BE20C79D3}" srcOrd="2" destOrd="0" presId="urn:microsoft.com/office/officeart/2005/8/layout/hProcess7#1"/>
+    <dgm:cxn modelId="{F9E812D4-4BF4-49B4-99A7-14BFEAED92AF}" type="presParOf" srcId="{148AD8F7-F59C-45D5-87A0-70BF4A9BAF31}" destId="{4F7C9F56-516F-4555-9FC8-602573B24E5E}" srcOrd="1" destOrd="0" presId="urn:microsoft.com/office/officeart/2005/8/layout/hProcess7#1"/>
+    <dgm:cxn modelId="{85C271CB-D696-4934-B9D7-A2E272A6F569}" type="presParOf" srcId="{148AD8F7-F59C-45D5-87A0-70BF4A9BAF31}" destId="{39507BF9-5E33-4BAF-A948-56D87CB1E9D1}" srcOrd="2" destOrd="0" presId="urn:microsoft.com/office/officeart/2005/8/layout/hProcess7#1"/>
+    <dgm:cxn modelId="{9EAE6FE5-87E5-4DDB-AE2B-286E1C6F125B}" type="presParOf" srcId="{39507BF9-5E33-4BAF-A948-56D87CB1E9D1}" destId="{0A3A0D6C-EBA0-40CB-AEAA-B876E227ED19}" srcOrd="0" destOrd="0" presId="urn:microsoft.com/office/officeart/2005/8/layout/hProcess7#1"/>
+    <dgm:cxn modelId="{7A60BC8F-70DC-4A3E-918D-2A52FCD6D05D}" type="presParOf" srcId="{39507BF9-5E33-4BAF-A948-56D87CB1E9D1}" destId="{F725808D-03E4-4F20-90FE-AE5D6DFFCDC3}" srcOrd="1" destOrd="0" presId="urn:microsoft.com/office/officeart/2005/8/layout/hProcess7#1"/>
+    <dgm:cxn modelId="{8B423C5E-D1ED-47FB-9A94-E44C3E9A9CF5}" type="presParOf" srcId="{39507BF9-5E33-4BAF-A948-56D87CB1E9D1}" destId="{7AD3DFF7-8815-437A-84C5-80C21B92DB9F}" srcOrd="2" destOrd="0" presId="urn:microsoft.com/office/officeart/2005/8/layout/hProcess7#1"/>
+    <dgm:cxn modelId="{F706C98C-36FC-4C89-9D23-9F6469E5F8BD}" type="presParOf" srcId="{148AD8F7-F59C-45D5-87A0-70BF4A9BAF31}" destId="{7CE02653-1DCE-4831-AB2A-76AEB5B2629A}" srcOrd="3" destOrd="0" presId="urn:microsoft.com/office/officeart/2005/8/layout/hProcess7#1"/>
+    <dgm:cxn modelId="{0398FF49-724E-4BCD-B22A-F20298D4C2BD}" type="presParOf" srcId="{148AD8F7-F59C-45D5-87A0-70BF4A9BAF31}" destId="{4C156AFB-91CA-45A5-9D31-B5CB0FE6447E}" srcOrd="4" destOrd="0" presId="urn:microsoft.com/office/officeart/2005/8/layout/hProcess7#1"/>
+    <dgm:cxn modelId="{250DDEBE-232A-4C9C-871F-EB07C6031BB1}" type="presParOf" srcId="{4C156AFB-91CA-45A5-9D31-B5CB0FE6447E}" destId="{2AA4C1AA-B62B-4F3F-BE04-FB813ED504B3}" srcOrd="0" destOrd="0" presId="urn:microsoft.com/office/officeart/2005/8/layout/hProcess7#1"/>
+    <dgm:cxn modelId="{EF9433E7-8E0A-441B-B941-3CDB72A00DFE}" type="presParOf" srcId="{4C156AFB-91CA-45A5-9D31-B5CB0FE6447E}" destId="{4630D8E5-7B4D-42D8-9266-A43A31D50E56}" srcOrd="1" destOrd="0" presId="urn:microsoft.com/office/officeart/2005/8/layout/hProcess7#1"/>
+    <dgm:cxn modelId="{B131F18F-3C38-4397-9A7D-2FA9D9660FFD}" type="presParOf" srcId="{4C156AFB-91CA-45A5-9D31-B5CB0FE6447E}" destId="{73284543-1DDF-4655-9E68-AB41BC8AA07F}" srcOrd="2" destOrd="0" presId="urn:microsoft.com/office/officeart/2005/8/layout/hProcess7#1"/>
+    <dgm:cxn modelId="{14F8F5D5-F81B-4600-A2FB-7DE8F79F677F}" type="presParOf" srcId="{148AD8F7-F59C-45D5-87A0-70BF4A9BAF31}" destId="{5EAEFD0C-8287-4970-AC5C-C4D6A45A18C2}" srcOrd="5" destOrd="0" presId="urn:microsoft.com/office/officeart/2005/8/layout/hProcess7#1"/>
+    <dgm:cxn modelId="{8F852CE0-0BF1-4BAC-8270-5CD4E7228FD8}" type="presParOf" srcId="{148AD8F7-F59C-45D5-87A0-70BF4A9BAF31}" destId="{E61E9B13-69AA-4CC3-B9C8-F85A2C866A9F}" srcOrd="6" destOrd="0" presId="urn:microsoft.com/office/officeart/2005/8/layout/hProcess7#1"/>
+    <dgm:cxn modelId="{B840B130-A118-4214-A07C-246486F86627}" type="presParOf" srcId="{E61E9B13-69AA-4CC3-B9C8-F85A2C866A9F}" destId="{226CEDAC-A91B-4DEA-9998-78C25E264520}" srcOrd="0" destOrd="0" presId="urn:microsoft.com/office/officeart/2005/8/layout/hProcess7#1"/>
+    <dgm:cxn modelId="{7F4CB20A-937A-41CD-A762-BD6FF75A6772}" type="presParOf" srcId="{E61E9B13-69AA-4CC3-B9C8-F85A2C866A9F}" destId="{4CCA2783-8268-4DA8-BCEF-EEAA5F409052}" srcOrd="1" destOrd="0" presId="urn:microsoft.com/office/officeart/2005/8/layout/hProcess7#1"/>
+    <dgm:cxn modelId="{0B751D0D-ACC8-4400-ACE5-69E376F533FF}" type="presParOf" srcId="{E61E9B13-69AA-4CC3-B9C8-F85A2C866A9F}" destId="{AC13AB8A-8D60-4933-82D1-C83056583747}" srcOrd="2" destOrd="0" presId="urn:microsoft.com/office/officeart/2005/8/layout/hProcess7#1"/>
+    <dgm:cxn modelId="{3E7A1809-2113-4A83-9B06-2F9FB981C264}" type="presParOf" srcId="{148AD8F7-F59C-45D5-87A0-70BF4A9BAF31}" destId="{A8E52384-75A7-4EDF-B693-A6258FA2B0A6}" srcOrd="7" destOrd="0" presId="urn:microsoft.com/office/officeart/2005/8/layout/hProcess7#1"/>
+    <dgm:cxn modelId="{B18F6FE1-C255-4F52-951F-CDF0CFFFA680}" type="presParOf" srcId="{148AD8F7-F59C-45D5-87A0-70BF4A9BAF31}" destId="{A3729DB1-0E51-4C54-9157-CE59DECD1361}" srcOrd="8" destOrd="0" presId="urn:microsoft.com/office/officeart/2005/8/layout/hProcess7#1"/>
+    <dgm:cxn modelId="{8C2FF94D-491F-443B-B7F7-5529885A8C66}" type="presParOf" srcId="{A3729DB1-0E51-4C54-9157-CE59DECD1361}" destId="{6EDFC28B-A841-4ABD-9320-7705FABF6243}" srcOrd="0" destOrd="0" presId="urn:microsoft.com/office/officeart/2005/8/layout/hProcess7#1"/>
+    <dgm:cxn modelId="{B5915A18-C15C-40D4-A81B-B61C7CE90025}" type="presParOf" srcId="{A3729DB1-0E51-4C54-9157-CE59DECD1361}" destId="{8D8552DA-4B6A-422D-B797-4213CE8CA7A2}" srcOrd="1" destOrd="0" presId="urn:microsoft.com/office/officeart/2005/8/layout/hProcess7#1"/>
+    <dgm:cxn modelId="{4626B551-0F43-4C1B-AD50-883769E19F2C}" type="presParOf" srcId="{A3729DB1-0E51-4C54-9157-CE59DECD1361}" destId="{84A7D860-832A-4AFE-9ACC-F1F01449F562}" srcOrd="2" destOrd="0" presId="urn:microsoft.com/office/officeart/2005/8/layout/hProcess7#1"/>
+    <dgm:cxn modelId="{6EF863B8-6E7A-4F7B-876C-A20D680C560D}" type="presParOf" srcId="{148AD8F7-F59C-45D5-87A0-70BF4A9BAF31}" destId="{38FE02E6-68EE-41BF-82F1-E25972F20A27}" srcOrd="9" destOrd="0" presId="urn:microsoft.com/office/officeart/2005/8/layout/hProcess7#1"/>
+    <dgm:cxn modelId="{6A936736-7FA3-489F-BB48-152C61DA1B32}" type="presParOf" srcId="{148AD8F7-F59C-45D5-87A0-70BF4A9BAF31}" destId="{3B74C2BA-44E1-4271-86EC-FEAA18D1EB8D}" srcOrd="10" destOrd="0" presId="urn:microsoft.com/office/officeart/2005/8/layout/hProcess7#1"/>
+    <dgm:cxn modelId="{66B853B7-0F27-4212-ACFC-ED11A9C48B75}" type="presParOf" srcId="{3B74C2BA-44E1-4271-86EC-FEAA18D1EB8D}" destId="{F35C9513-7555-4263-B1CE-F720BE28EC18}" srcOrd="0" destOrd="0" presId="urn:microsoft.com/office/officeart/2005/8/layout/hProcess7#1"/>
+    <dgm:cxn modelId="{B9795529-B3F4-480B-B487-81952733C123}" type="presParOf" srcId="{3B74C2BA-44E1-4271-86EC-FEAA18D1EB8D}" destId="{BB49C5F5-E89C-48A7-A071-EFDBF1250723}" srcOrd="1" destOrd="0" presId="urn:microsoft.com/office/officeart/2005/8/layout/hProcess7#1"/>
+    <dgm:cxn modelId="{A9FF0B62-E34A-40CA-BB7B-384568593949}" type="presParOf" srcId="{3B74C2BA-44E1-4271-86EC-FEAA18D1EB8D}" destId="{DAE51FDD-3112-44F8-B73C-531118099CD0}" srcOrd="2" destOrd="0" presId="urn:microsoft.com/office/officeart/2005/8/layout/hProcess7#1"/>
+    <dgm:cxn modelId="{06693438-3388-4F75-B7FA-2F613AC402D8}" type="presParOf" srcId="{148AD8F7-F59C-45D5-87A0-70BF4A9BAF31}" destId="{6C4366B9-35A4-4BC3-846B-C96065C001D3}" srcOrd="11" destOrd="0" presId="urn:microsoft.com/office/officeart/2005/8/layout/hProcess7#1"/>
+    <dgm:cxn modelId="{A28B858F-D7E9-4CB8-8552-70166EC38202}" type="presParOf" srcId="{148AD8F7-F59C-45D5-87A0-70BF4A9BAF31}" destId="{E3B721CE-3020-4E98-9BEE-C5EF2ABAE977}" srcOrd="12" destOrd="0" presId="urn:microsoft.com/office/officeart/2005/8/layout/hProcess7#1"/>
+    <dgm:cxn modelId="{3AC5151E-46FE-4528-90C9-C68DAF983478}" type="presParOf" srcId="{E3B721CE-3020-4E98-9BEE-C5EF2ABAE977}" destId="{5F2A11EB-85B4-4BD8-8F1B-22D477F9C864}" srcOrd="0" destOrd="0" presId="urn:microsoft.com/office/officeart/2005/8/layout/hProcess7#1"/>
+    <dgm:cxn modelId="{A22D290E-9E7D-49F1-86A1-22B16CD31D3E}" type="presParOf" srcId="{E3B721CE-3020-4E98-9BEE-C5EF2ABAE977}" destId="{05C5E93F-0061-44F5-87FB-C5B596DEB4FD}" srcOrd="1" destOrd="0" presId="urn:microsoft.com/office/officeart/2005/8/layout/hProcess7#1"/>
+    <dgm:cxn modelId="{26B5F734-581D-4EB9-AEE0-AB89CF481C4E}" type="presParOf" srcId="{E3B721CE-3020-4E98-9BEE-C5EF2ABAE977}" destId="{719DAA7F-634B-41E5-9272-86BCAFE0606A}" srcOrd="2" destOrd="0" presId="urn:microsoft.com/office/officeart/2005/8/layout/hProcess7#1"/>
+    <dgm:cxn modelId="{40AA21A4-814B-41D7-A0B4-A7A5A29AF271}" type="presParOf" srcId="{148AD8F7-F59C-45D5-87A0-70BF4A9BAF31}" destId="{CCAD002B-A69D-4459-B7B6-E81A70A3EC73}" srcOrd="13" destOrd="0" presId="urn:microsoft.com/office/officeart/2005/8/layout/hProcess7#1"/>
+    <dgm:cxn modelId="{ECCF0FC0-C284-4F67-922F-3A43ED94A82D}" type="presParOf" srcId="{148AD8F7-F59C-45D5-87A0-70BF4A9BAF31}" destId="{5B6656A7-394C-487B-923B-7565A0CD74CD}" srcOrd="14" destOrd="0" presId="urn:microsoft.com/office/officeart/2005/8/layout/hProcess7#1"/>
+    <dgm:cxn modelId="{777A3E0B-8E78-459A-9054-AEF89A950FC2}" type="presParOf" srcId="{5B6656A7-394C-487B-923B-7565A0CD74CD}" destId="{BE3BE3CA-2ACC-4312-ABB6-0B38F7ACDDB1}" srcOrd="0" destOrd="0" presId="urn:microsoft.com/office/officeart/2005/8/layout/hProcess7#1"/>
+    <dgm:cxn modelId="{2B213AA3-82DD-4A67-8C5F-2C0CACBD6249}" type="presParOf" srcId="{5B6656A7-394C-487B-923B-7565A0CD74CD}" destId="{53A0ACB7-0B90-4B9B-8368-434977D04CB5}" srcOrd="1" destOrd="0" presId="urn:microsoft.com/office/officeart/2005/8/layout/hProcess7#1"/>
+    <dgm:cxn modelId="{CFE18004-0291-4DB4-BD3E-1998899F9712}" type="presParOf" srcId="{5B6656A7-394C-487B-923B-7565A0CD74CD}" destId="{A33F739B-D17B-410D-A256-6963DD5A58BA}" srcOrd="2" destOrd="0" presId="urn:microsoft.com/office/officeart/2005/8/layout/hProcess7#1"/>
+    <dgm:cxn modelId="{641023EB-C578-4728-822A-20A7AB1245C0}" type="presParOf" srcId="{148AD8F7-F59C-45D5-87A0-70BF4A9BAF31}" destId="{FAD09860-448A-4C21-A211-10FC5EDCF7C2}" srcOrd="15" destOrd="0" presId="urn:microsoft.com/office/officeart/2005/8/layout/hProcess7#1"/>
+    <dgm:cxn modelId="{E42C739C-7D84-42FB-A8BC-95F7E2AB95CD}" type="presParOf" srcId="{148AD8F7-F59C-45D5-87A0-70BF4A9BAF31}" destId="{67486F58-56F3-4A30-98C4-23A71FCD1AEC}" srcOrd="16" destOrd="0" presId="urn:microsoft.com/office/officeart/2005/8/layout/hProcess7#1"/>
+    <dgm:cxn modelId="{172939CF-057D-4269-A78C-E575EFD68FE2}" type="presParOf" srcId="{67486F58-56F3-4A30-98C4-23A71FCD1AEC}" destId="{C04048AD-9600-435D-ADAE-DF5AE90CCC55}" srcOrd="0" destOrd="0" presId="urn:microsoft.com/office/officeart/2005/8/layout/hProcess7#1"/>
+    <dgm:cxn modelId="{AA47C247-B880-4CD6-A42E-6800CBF0D748}" type="presParOf" srcId="{67486F58-56F3-4A30-98C4-23A71FCD1AEC}" destId="{A5461B13-E8AF-4DC3-BCD2-91E2C29F5C6F}" srcOrd="1" destOrd="0" presId="urn:microsoft.com/office/officeart/2005/8/layout/hProcess7#1"/>
+    <dgm:cxn modelId="{542528C6-1A6B-4F02-9B8C-6CB66AC76E92}" type="presParOf" srcId="{67486F58-56F3-4A30-98C4-23A71FCD1AEC}" destId="{C8C45A37-6FF2-4B0B-A4DA-2DE6EE217831}" srcOrd="2" destOrd="0" presId="urn:microsoft.com/office/officeart/2005/8/layout/hProcess7#1"/>
+    <dgm:cxn modelId="{A93CD79D-78B5-4D3E-97C0-ED32EA905579}" type="presParOf" srcId="{148AD8F7-F59C-45D5-87A0-70BF4A9BAF31}" destId="{BEB0C815-ED0D-4DB0-9C5D-F30B354B9DE4}" srcOrd="17" destOrd="0" presId="urn:microsoft.com/office/officeart/2005/8/layout/hProcess7#1"/>
+    <dgm:cxn modelId="{6237B697-343C-4503-AB5C-534A1FE4237F}" type="presParOf" srcId="{148AD8F7-F59C-45D5-87A0-70BF4A9BAF31}" destId="{9E8A2AC8-D512-4C08-85C3-2BEE36E9EEBB}" srcOrd="18" destOrd="0" presId="urn:microsoft.com/office/officeart/2005/8/layout/hProcess7#1"/>
+    <dgm:cxn modelId="{2B80EF7C-FFD3-453C-8597-62D4D7FB3802}" type="presParOf" srcId="{9E8A2AC8-D512-4C08-85C3-2BEE36E9EEBB}" destId="{70726D10-50A8-47B2-A920-6B44261CB338}" srcOrd="0" destOrd="0" presId="urn:microsoft.com/office/officeart/2005/8/layout/hProcess7#1"/>
+    <dgm:cxn modelId="{3A058E06-4BCB-4796-B137-B2F764A32B15}" type="presParOf" srcId="{9E8A2AC8-D512-4C08-85C3-2BEE36E9EEBB}" destId="{08D7ABF3-6A92-47E1-B305-32B5524BFE59}" srcOrd="1" destOrd="0" presId="urn:microsoft.com/office/officeart/2005/8/layout/hProcess7#1"/>
+    <dgm:cxn modelId="{FB9E2BF8-5F44-43C4-B414-3B07E50B9700}" type="presParOf" srcId="{9E8A2AC8-D512-4C08-85C3-2BEE36E9EEBB}" destId="{71083D24-5B4E-456C-821C-A609E08ED5D1}" srcOrd="2" destOrd="0" presId="urn:microsoft.com/office/officeart/2005/8/layout/hProcess7#1"/>
+    <dgm:cxn modelId="{60EA806A-2142-40AF-B77B-B7B91E8AA66F}" type="presParOf" srcId="{148AD8F7-F59C-45D5-87A0-70BF4A9BAF31}" destId="{5A7B9151-5768-4975-AE5B-36A5EF7D58F7}" srcOrd="19" destOrd="0" presId="urn:microsoft.com/office/officeart/2005/8/layout/hProcess7#1"/>
+    <dgm:cxn modelId="{9FDFB2B2-7E14-4343-8E63-9F60AD891139}" type="presParOf" srcId="{148AD8F7-F59C-45D5-87A0-70BF4A9BAF31}" destId="{AB1DC0D2-52DA-4B21-B734-E5EF05D6D87D}" srcOrd="20" destOrd="0" presId="urn:microsoft.com/office/officeart/2005/8/layout/hProcess7#1"/>
+    <dgm:cxn modelId="{AE7404E3-EBFD-46F1-AFF0-EB08DF5E91EF}" type="presParOf" srcId="{AB1DC0D2-52DA-4B21-B734-E5EF05D6D87D}" destId="{02D8EEDC-148B-4C08-9CA0-FF100E6EE0DF}" srcOrd="0" destOrd="0" presId="urn:microsoft.com/office/officeart/2005/8/layout/hProcess7#1"/>
+    <dgm:cxn modelId="{A545C17C-BC98-4F16-A7D5-E0F0614E8AD3}" type="presParOf" srcId="{AB1DC0D2-52DA-4B21-B734-E5EF05D6D87D}" destId="{0532D5D0-6F68-4A7E-B20E-63084A52CF52}" srcOrd="1" destOrd="0" presId="urn:microsoft.com/office/officeart/2005/8/layout/hProcess7#1"/>
+    <dgm:cxn modelId="{14B49FBD-0E5C-4493-A2E5-20B35F54775E}" type="presParOf" srcId="{AB1DC0D2-52DA-4B21-B734-E5EF05D6D87D}" destId="{24BB755B-FE86-4B5A-BA35-C92F2A9BE04A}" srcOrd="2" destOrd="0" presId="urn:microsoft.com/office/officeart/2005/8/layout/hProcess7#1"/>
   </dgm:cxnLst>
   <dgm:bg/>
   <dgm:whole/>
@@ -33227,106 +34383,106 @@
     </dgm:pt>
   </dgm:ptLst>
   <dgm:cxnLst>
-    <dgm:cxn modelId="{7612B1DE-226C-49C1-B4FF-E1AA4F2B2E7B}" type="presOf" srcId="{2E814AF9-B03A-4D3F-BE42-57D2CE198F0C}" destId="{8366E698-0BE8-4BFE-A2C6-F79806694B96}" srcOrd="0" destOrd="0" presId="urn:microsoft.com/office/officeart/2005/8/layout/hProcess7#2"/>
+    <dgm:cxn modelId="{A9486F9F-C08A-49C1-936E-77A547D87433}" srcId="{CE16D002-E8D4-43E2-B332-CF12B65991DE}" destId="{5D4ABD2E-B243-49CF-AF4B-A61A5F506792}" srcOrd="0" destOrd="0" parTransId="{07B19593-A49A-4F8F-98C2-2CEDB2335A1A}" sibTransId="{55C01631-FCB8-4D75-B245-3859171C53DC}"/>
+    <dgm:cxn modelId="{7037FEB2-AA23-40BC-AE43-747C224A08B7}" srcId="{946A97CD-B5F6-45D0-B063-51EC7A666436}" destId="{A950F076-E906-411A-84C2-B856477F72DC}" srcOrd="0" destOrd="0" parTransId="{4D80D9E1-1CC4-40CA-B38A-9FCA4550E568}" sibTransId="{88941BB0-4B87-4CBB-9BD1-7434331D017F}"/>
+    <dgm:cxn modelId="{71E37F4C-6CB3-4B7E-A11E-BA9D5DC0298B}" type="presOf" srcId="{A1AB3D42-9740-41F3-BD0C-C8EE08A65BDC}" destId="{85D2CA9B-EE17-4E76-A627-5346D1459B4A}" srcOrd="0" destOrd="0" presId="urn:microsoft.com/office/officeart/2005/8/layout/hProcess7#2"/>
+    <dgm:cxn modelId="{A5B0E7CE-58F6-4957-B394-ADD8B03CB574}" type="presOf" srcId="{AFB197C6-EE47-4A5D-A7E5-DD8E3D500F1E}" destId="{31142E6E-9155-46AE-8E4B-C604AB9A97FC}" srcOrd="0" destOrd="0" presId="urn:microsoft.com/office/officeart/2005/8/layout/hProcess7#2"/>
+    <dgm:cxn modelId="{EC26DAAD-C251-4AC2-8B43-76F4AC0B7FFB}" srcId="{2E814AF9-B03A-4D3F-BE42-57D2CE198F0C}" destId="{6B77ECBB-134F-4047-BA6A-DB295DBA4137}" srcOrd="4" destOrd="0" parTransId="{89C3A62F-47F2-4C82-A3FD-BFDD46612D93}" sibTransId="{03A88377-65BE-455F-9598-B53F2AC5C7B2}"/>
+    <dgm:cxn modelId="{B899AB7C-9966-487D-846F-68F8D7FD3211}" type="presOf" srcId="{946A97CD-B5F6-45D0-B063-51EC7A666436}" destId="{E9F6F7E8-D009-4A5D-8B9C-9E8B85A6B3C5}" srcOrd="0" destOrd="0" presId="urn:microsoft.com/office/officeart/2005/8/layout/hProcess7#2"/>
+    <dgm:cxn modelId="{F4C1269D-7476-4D9E-A161-BFA314078F6D}" type="presOf" srcId="{9D5F556D-23BE-4740-93C7-670DA0F1CE1E}" destId="{CB8E8EF1-A948-4874-9147-9EE572CF7AB1}" srcOrd="0" destOrd="0" presId="urn:microsoft.com/office/officeart/2005/8/layout/hProcess7#2"/>
+    <dgm:cxn modelId="{D168C5BE-EB92-4CE8-BE46-B13A8A834C06}" srcId="{2E814AF9-B03A-4D3F-BE42-57D2CE198F0C}" destId="{DC7C09A4-409F-4277-96AF-0794C6BCC6B2}" srcOrd="5" destOrd="0" parTransId="{B7EB419C-FED0-48F6-B7A4-A25470EDC6E5}" sibTransId="{EAB6B6CA-BD1F-4257-B651-314439CCA491}"/>
+    <dgm:cxn modelId="{D7CEA87C-D2B1-4F0F-A9BD-D3A250AFD9DB}" type="presOf" srcId="{E6116AF8-575C-44B1-AB3D-5FA00A05D1F6}" destId="{9E1461C5-8A93-40AF-A35C-EA312405D36A}" srcOrd="0" destOrd="0" presId="urn:microsoft.com/office/officeart/2005/8/layout/hProcess7#2"/>
+    <dgm:cxn modelId="{DA385185-CA80-418A-81C8-EFB192309FD1}" type="presOf" srcId="{CD762482-491F-465B-86E5-66C8C2AED21A}" destId="{784ADED4-D80A-4D0B-9474-BE81411A071F}" srcOrd="0" destOrd="0" presId="urn:microsoft.com/office/officeart/2005/8/layout/hProcess7#2"/>
+    <dgm:cxn modelId="{2564EA0E-1EF1-484D-BC51-EF8A1A77EDE3}" type="presOf" srcId="{4FC2FA6A-73AB-4A47-9C6E-3B3EEEBCBFE0}" destId="{E57D7BCB-0A25-40FE-B4E7-D29D61086887}" srcOrd="0" destOrd="0" presId="urn:microsoft.com/office/officeart/2005/8/layout/hProcess7#2"/>
+    <dgm:cxn modelId="{08CACBE8-0E80-4B93-BF9C-A26EA785CD45}" srcId="{6B77ECBB-134F-4047-BA6A-DB295DBA4137}" destId="{88DA4697-4892-4C21-BFFE-76993CD75B4F}" srcOrd="0" destOrd="0" parTransId="{3D905F70-EDF8-4FED-A08E-C74425D10191}" sibTransId="{5C9A41AC-D6C9-44B6-88B0-143A9E55CC3B}"/>
+    <dgm:cxn modelId="{5D3AFE8A-86BF-4774-AB54-A771032F95EA}" type="presOf" srcId="{5D4ABD2E-B243-49CF-AF4B-A61A5F506792}" destId="{D804D0C2-405C-4113-A720-7C741478D2AC}" srcOrd="0" destOrd="0" presId="urn:microsoft.com/office/officeart/2005/8/layout/hProcess7#2"/>
+    <dgm:cxn modelId="{823A3247-30CD-42D0-9476-8DCA99AD30BB}" srcId="{9D5F556D-23BE-4740-93C7-670DA0F1CE1E}" destId="{A1AB3D42-9740-41F3-BD0C-C8EE08A65BDC}" srcOrd="0" destOrd="0" parTransId="{6270DC4F-2536-417E-8761-FD487B341A29}" sibTransId="{8AD071D5-C492-4EDB-BCB0-237718B27031}"/>
+    <dgm:cxn modelId="{01D0689E-E8E2-4AAF-8FC1-6CE5163CECD9}" srcId="{AFB197C6-EE47-4A5D-A7E5-DD8E3D500F1E}" destId="{3E1D5F50-3F18-405F-B5A7-97D73C5CEF32}" srcOrd="0" destOrd="0" parTransId="{6BE00BEE-5127-4C96-A12B-5362572250F7}" sibTransId="{40F395C2-7264-4D75-9A92-97BF9FB97633}"/>
+    <dgm:cxn modelId="{6CC14B56-E08E-436A-B136-007ECD9CAD54}" srcId="{2E814AF9-B03A-4D3F-BE42-57D2CE198F0C}" destId="{CE16D002-E8D4-43E2-B332-CF12B65991DE}" srcOrd="6" destOrd="0" parTransId="{C19F1626-36B6-4451-80DB-2C8F32C6C2B6}" sibTransId="{E4E34B06-7DC1-4454-B5E1-6AE0C23B862C}"/>
+    <dgm:cxn modelId="{DA9DEE49-0D9D-4868-BE5B-81B9EF557B70}" type="presOf" srcId="{DC7C09A4-409F-4277-96AF-0794C6BCC6B2}" destId="{C263BF44-01CC-477C-83C9-73A76F239AAB}" srcOrd="0" destOrd="0" presId="urn:microsoft.com/office/officeart/2005/8/layout/hProcess7#2"/>
+    <dgm:cxn modelId="{5B0DF5B8-FB06-4A51-84FC-1173D71C06F5}" type="presOf" srcId="{6B77ECBB-134F-4047-BA6A-DB295DBA4137}" destId="{6AE0728B-1DA7-4191-8786-F1CF87DD49BC}" srcOrd="1" destOrd="0" presId="urn:microsoft.com/office/officeart/2005/8/layout/hProcess7#2"/>
+    <dgm:cxn modelId="{53883027-8BB8-40C2-9DFE-22A0F4FB985A}" srcId="{CD762482-491F-465B-86E5-66C8C2AED21A}" destId="{E6116AF8-575C-44B1-AB3D-5FA00A05D1F6}" srcOrd="0" destOrd="0" parTransId="{B19CFF96-489A-4505-8E8D-7D0FE3E5EA3F}" sibTransId="{BB33983A-3316-499F-B8E2-B3DDEE7FB27E}"/>
+    <dgm:cxn modelId="{17057BF5-B5E9-470A-9764-11840D255D72}" srcId="{2E814AF9-B03A-4D3F-BE42-57D2CE198F0C}" destId="{946A97CD-B5F6-45D0-B063-51EC7A666436}" srcOrd="2" destOrd="0" parTransId="{BA2017F6-079F-4EBB-B134-2E7564734609}" sibTransId="{AD1873A0-085F-4685-BB66-F6DEAA6CF681}"/>
+    <dgm:cxn modelId="{56A19E45-99FA-40F5-A1D9-9267FD602A13}" type="presOf" srcId="{CE16D002-E8D4-43E2-B332-CF12B65991DE}" destId="{540C52F0-7AA4-4EE4-A783-3779EE2EB8F4}" srcOrd="1" destOrd="0" presId="urn:microsoft.com/office/officeart/2005/8/layout/hProcess7#2"/>
+    <dgm:cxn modelId="{FB4D9C4F-48B5-48BE-941D-5AB5D3AFAEAD}" type="presOf" srcId="{88DA4697-4892-4C21-BFFE-76993CD75B4F}" destId="{9DFA33AF-9799-4E61-AFAE-280C8479798D}" srcOrd="0" destOrd="0" presId="urn:microsoft.com/office/officeart/2005/8/layout/hProcess7#2"/>
+    <dgm:cxn modelId="{D30E60B2-B09D-4F1D-954A-E0A819E3B641}" srcId="{DC7C09A4-409F-4277-96AF-0794C6BCC6B2}" destId="{4FC2FA6A-73AB-4A47-9C6E-3B3EEEBCBFE0}" srcOrd="0" destOrd="0" parTransId="{4C36B937-8367-4CD7-BF97-4DA16DC50B1D}" sibTransId="{FBCD60CD-C534-44DD-8452-AD4ECA75B7FA}"/>
+    <dgm:cxn modelId="{241A69DB-2BAE-4B5E-9CCB-297810E2824A}" type="presOf" srcId="{AFB197C6-EE47-4A5D-A7E5-DD8E3D500F1E}" destId="{1501C47B-5503-4FDD-9EE6-904ECCEA11A5}" srcOrd="1" destOrd="0" presId="urn:microsoft.com/office/officeart/2005/8/layout/hProcess7#2"/>
+    <dgm:cxn modelId="{7F25B399-598F-4933-B4B1-CB62A4CE5AE4}" type="presOf" srcId="{946A97CD-B5F6-45D0-B063-51EC7A666436}" destId="{E02B2D52-0C83-4E01-99D7-43213764274F}" srcOrd="1" destOrd="0" presId="urn:microsoft.com/office/officeart/2005/8/layout/hProcess7#2"/>
+    <dgm:cxn modelId="{829F38BB-BDE6-4507-92F1-6ED4B0E30AFF}" type="presOf" srcId="{CE16D002-E8D4-43E2-B332-CF12B65991DE}" destId="{01E07CBD-B951-40BC-90EF-F5FE3A092CD1}" srcOrd="0" destOrd="0" presId="urn:microsoft.com/office/officeart/2005/8/layout/hProcess7#2"/>
+    <dgm:cxn modelId="{52417F79-713E-4062-9D5D-33271C800CE3}" type="presOf" srcId="{6B77ECBB-134F-4047-BA6A-DB295DBA4137}" destId="{4B9F647D-AD56-4FA6-933B-0915D510DA64}" srcOrd="0" destOrd="0" presId="urn:microsoft.com/office/officeart/2005/8/layout/hProcess7#2"/>
+    <dgm:cxn modelId="{CA7B2C70-31A7-4C21-8AEA-D7B8CA361C00}" srcId="{2E814AF9-B03A-4D3F-BE42-57D2CE198F0C}" destId="{AFB197C6-EE47-4A5D-A7E5-DD8E3D500F1E}" srcOrd="1" destOrd="0" parTransId="{E7283C31-9BCD-4C6F-A84D-044903BFE83D}" sibTransId="{BEB3C0BC-2454-4CED-A83D-9EC2B07A1218}"/>
+    <dgm:cxn modelId="{682F5AA5-D7C6-4A5D-AF43-3E1525A28D05}" type="presOf" srcId="{2E814AF9-B03A-4D3F-BE42-57D2CE198F0C}" destId="{8366E698-0BE8-4BFE-A2C6-F79806694B96}" srcOrd="0" destOrd="0" presId="urn:microsoft.com/office/officeart/2005/8/layout/hProcess7#2"/>
+    <dgm:cxn modelId="{14F8B698-D0F7-4B3E-BACC-82D48AE68A1C}" type="presOf" srcId="{CD762482-491F-465B-86E5-66C8C2AED21A}" destId="{80761329-00AA-419C-81FF-E675AEBD1DE5}" srcOrd="1" destOrd="0" presId="urn:microsoft.com/office/officeart/2005/8/layout/hProcess7#2"/>
     <dgm:cxn modelId="{D892E409-3328-4AC6-ADB9-26FEF35E9E31}" srcId="{2E814AF9-B03A-4D3F-BE42-57D2CE198F0C}" destId="{CD762482-491F-465B-86E5-66C8C2AED21A}" srcOrd="0" destOrd="0" parTransId="{99949505-7AB2-473F-911E-DDE4FE433B32}" sibTransId="{F8385D54-2363-4482-817A-288CBF3F61D2}"/>
-    <dgm:cxn modelId="{7037FEB2-AA23-40BC-AE43-747C224A08B7}" srcId="{946A97CD-B5F6-45D0-B063-51EC7A666436}" destId="{A950F076-E906-411A-84C2-B856477F72DC}" srcOrd="0" destOrd="0" parTransId="{4D80D9E1-1CC4-40CA-B38A-9FCA4550E568}" sibTransId="{88941BB0-4B87-4CBB-9BD1-7434331D017F}"/>
-    <dgm:cxn modelId="{53883027-8BB8-40C2-9DFE-22A0F4FB985A}" srcId="{CD762482-491F-465B-86E5-66C8C2AED21A}" destId="{E6116AF8-575C-44B1-AB3D-5FA00A05D1F6}" srcOrd="0" destOrd="0" parTransId="{B19CFF96-489A-4505-8E8D-7D0FE3E5EA3F}" sibTransId="{BB33983A-3316-499F-B8E2-B3DDEE7FB27E}"/>
+    <dgm:cxn modelId="{8DCADD50-B65B-4456-90BE-71F0B0F4DC6C}" type="presOf" srcId="{3E1D5F50-3F18-405F-B5A7-97D73C5CEF32}" destId="{D26F5A96-635F-4098-A2E2-75A7CCF544F2}" srcOrd="0" destOrd="0" presId="urn:microsoft.com/office/officeart/2005/8/layout/hProcess7#2"/>
     <dgm:cxn modelId="{DE925BD6-DFEA-4C68-80FC-E817C4D00DA1}" srcId="{2E814AF9-B03A-4D3F-BE42-57D2CE198F0C}" destId="{9D5F556D-23BE-4740-93C7-670DA0F1CE1E}" srcOrd="3" destOrd="0" parTransId="{FDD4B7E6-E7D0-4EEB-86AC-F45BD1D575DF}" sibTransId="{71191505-7842-43AF-883A-3C2220EE0594}"/>
-    <dgm:cxn modelId="{6CC14B56-E08E-436A-B136-007ECD9CAD54}" srcId="{2E814AF9-B03A-4D3F-BE42-57D2CE198F0C}" destId="{CE16D002-E8D4-43E2-B332-CF12B65991DE}" srcOrd="6" destOrd="0" parTransId="{C19F1626-36B6-4451-80DB-2C8F32C6C2B6}" sibTransId="{E4E34B06-7DC1-4454-B5E1-6AE0C23B862C}"/>
-    <dgm:cxn modelId="{17057BF5-B5E9-470A-9764-11840D255D72}" srcId="{2E814AF9-B03A-4D3F-BE42-57D2CE198F0C}" destId="{946A97CD-B5F6-45D0-B063-51EC7A666436}" srcOrd="2" destOrd="0" parTransId="{BA2017F6-079F-4EBB-B134-2E7564734609}" sibTransId="{AD1873A0-085F-4685-BB66-F6DEAA6CF681}"/>
-    <dgm:cxn modelId="{52C5F20A-D273-480B-BB6D-0C5614F22582}" type="presOf" srcId="{946A97CD-B5F6-45D0-B063-51EC7A666436}" destId="{E02B2D52-0C83-4E01-99D7-43213764274F}" srcOrd="1" destOrd="0" presId="urn:microsoft.com/office/officeart/2005/8/layout/hProcess7#2"/>
-    <dgm:cxn modelId="{8C7400EA-6A44-403C-A9C8-E73FD779C3EA}" type="presOf" srcId="{A950F076-E906-411A-84C2-B856477F72DC}" destId="{9899998A-C245-40EC-9B1D-E65C0E2FCB33}" srcOrd="0" destOrd="0" presId="urn:microsoft.com/office/officeart/2005/8/layout/hProcess7#2"/>
-    <dgm:cxn modelId="{2C69059F-7A00-4DFE-8928-1B7269025E19}" type="presOf" srcId="{4FC2FA6A-73AB-4A47-9C6E-3B3EEEBCBFE0}" destId="{E57D7BCB-0A25-40FE-B4E7-D29D61086887}" srcOrd="0" destOrd="0" presId="urn:microsoft.com/office/officeart/2005/8/layout/hProcess7#2"/>
-    <dgm:cxn modelId="{08CACBE8-0E80-4B93-BF9C-A26EA785CD45}" srcId="{6B77ECBB-134F-4047-BA6A-DB295DBA4137}" destId="{88DA4697-4892-4C21-BFFE-76993CD75B4F}" srcOrd="0" destOrd="0" parTransId="{3D905F70-EDF8-4FED-A08E-C74425D10191}" sibTransId="{5C9A41AC-D6C9-44B6-88B0-143A9E55CC3B}"/>
-    <dgm:cxn modelId="{D168C5BE-EB92-4CE8-BE46-B13A8A834C06}" srcId="{2E814AF9-B03A-4D3F-BE42-57D2CE198F0C}" destId="{DC7C09A4-409F-4277-96AF-0794C6BCC6B2}" srcOrd="5" destOrd="0" parTransId="{B7EB419C-FED0-48F6-B7A4-A25470EDC6E5}" sibTransId="{EAB6B6CA-BD1F-4257-B651-314439CCA491}"/>
-    <dgm:cxn modelId="{520802FC-12AA-421E-8A80-2171F37C9A7D}" type="presOf" srcId="{CE16D002-E8D4-43E2-B332-CF12B65991DE}" destId="{01E07CBD-B951-40BC-90EF-F5FE3A092CD1}" srcOrd="0" destOrd="0" presId="urn:microsoft.com/office/officeart/2005/8/layout/hProcess7#2"/>
-    <dgm:cxn modelId="{A20F91A6-095C-49E3-BE2E-0C239B4D2DFA}" type="presOf" srcId="{5D4ABD2E-B243-49CF-AF4B-A61A5F506792}" destId="{D804D0C2-405C-4113-A720-7C741478D2AC}" srcOrd="0" destOrd="0" presId="urn:microsoft.com/office/officeart/2005/8/layout/hProcess7#2"/>
-    <dgm:cxn modelId="{B279306D-6099-4801-ACFD-733EADFE9F53}" type="presOf" srcId="{CE16D002-E8D4-43E2-B332-CF12B65991DE}" destId="{540C52F0-7AA4-4EE4-A783-3779EE2EB8F4}" srcOrd="1" destOrd="0" presId="urn:microsoft.com/office/officeart/2005/8/layout/hProcess7#2"/>
-    <dgm:cxn modelId="{EC26DAAD-C251-4AC2-8B43-76F4AC0B7FFB}" srcId="{2E814AF9-B03A-4D3F-BE42-57D2CE198F0C}" destId="{6B77ECBB-134F-4047-BA6A-DB295DBA4137}" srcOrd="4" destOrd="0" parTransId="{89C3A62F-47F2-4C82-A3FD-BFDD46612D93}" sibTransId="{03A88377-65BE-455F-9598-B53F2AC5C7B2}"/>
-    <dgm:cxn modelId="{BE9DB077-2B03-4DCC-B436-FF20CC33EB4F}" type="presOf" srcId="{E6116AF8-575C-44B1-AB3D-5FA00A05D1F6}" destId="{9E1461C5-8A93-40AF-A35C-EA312405D36A}" srcOrd="0" destOrd="0" presId="urn:microsoft.com/office/officeart/2005/8/layout/hProcess7#2"/>
-    <dgm:cxn modelId="{FC4261BC-4CB5-4DE6-BBF2-EBE4B3F35F64}" type="presOf" srcId="{CD762482-491F-465B-86E5-66C8C2AED21A}" destId="{80761329-00AA-419C-81FF-E675AEBD1DE5}" srcOrd="1" destOrd="0" presId="urn:microsoft.com/office/officeart/2005/8/layout/hProcess7#2"/>
-    <dgm:cxn modelId="{D30E60B2-B09D-4F1D-954A-E0A819E3B641}" srcId="{DC7C09A4-409F-4277-96AF-0794C6BCC6B2}" destId="{4FC2FA6A-73AB-4A47-9C6E-3B3EEEBCBFE0}" srcOrd="0" destOrd="0" parTransId="{4C36B937-8367-4CD7-BF97-4DA16DC50B1D}" sibTransId="{FBCD60CD-C534-44DD-8452-AD4ECA75B7FA}"/>
-    <dgm:cxn modelId="{67760E2A-4F35-424E-B707-6233602034EA}" type="presOf" srcId="{AFB197C6-EE47-4A5D-A7E5-DD8E3D500F1E}" destId="{1501C47B-5503-4FDD-9EE6-904ECCEA11A5}" srcOrd="1" destOrd="0" presId="urn:microsoft.com/office/officeart/2005/8/layout/hProcess7#2"/>
-    <dgm:cxn modelId="{1F7ABE2B-74D9-42CD-A92E-AD93D0D56255}" type="presOf" srcId="{9D5F556D-23BE-4740-93C7-670DA0F1CE1E}" destId="{CB8E8EF1-A948-4874-9147-9EE572CF7AB1}" srcOrd="0" destOrd="0" presId="urn:microsoft.com/office/officeart/2005/8/layout/hProcess7#2"/>
-    <dgm:cxn modelId="{01D0689E-E8E2-4AAF-8FC1-6CE5163CECD9}" srcId="{AFB197C6-EE47-4A5D-A7E5-DD8E3D500F1E}" destId="{3E1D5F50-3F18-405F-B5A7-97D73C5CEF32}" srcOrd="0" destOrd="0" parTransId="{6BE00BEE-5127-4C96-A12B-5362572250F7}" sibTransId="{40F395C2-7264-4D75-9A92-97BF9FB97633}"/>
-    <dgm:cxn modelId="{2213C266-75B8-4F21-AFC8-3721C387475E}" type="presOf" srcId="{AFB197C6-EE47-4A5D-A7E5-DD8E3D500F1E}" destId="{31142E6E-9155-46AE-8E4B-C604AB9A97FC}" srcOrd="0" destOrd="0" presId="urn:microsoft.com/office/officeart/2005/8/layout/hProcess7#2"/>
-    <dgm:cxn modelId="{08B9E87C-E9B5-4668-8516-DEEB0B7AD30D}" type="presOf" srcId="{88DA4697-4892-4C21-BFFE-76993CD75B4F}" destId="{9DFA33AF-9799-4E61-AFAE-280C8479798D}" srcOrd="0" destOrd="0" presId="urn:microsoft.com/office/officeart/2005/8/layout/hProcess7#2"/>
-    <dgm:cxn modelId="{BA9EACED-B210-480E-866B-8EC9C33B4502}" type="presOf" srcId="{6B77ECBB-134F-4047-BA6A-DB295DBA4137}" destId="{6AE0728B-1DA7-4191-8786-F1CF87DD49BC}" srcOrd="1" destOrd="0" presId="urn:microsoft.com/office/officeart/2005/8/layout/hProcess7#2"/>
-    <dgm:cxn modelId="{C0ACAB21-1B36-425E-A252-175910D5E012}" type="presOf" srcId="{946A97CD-B5F6-45D0-B063-51EC7A666436}" destId="{E9F6F7E8-D009-4A5D-8B9C-9E8B85A6B3C5}" srcOrd="0" destOrd="0" presId="urn:microsoft.com/office/officeart/2005/8/layout/hProcess7#2"/>
-    <dgm:cxn modelId="{0497D55E-A478-4F3F-9F77-169228CBB987}" type="presOf" srcId="{3E1D5F50-3F18-405F-B5A7-97D73C5CEF32}" destId="{D26F5A96-635F-4098-A2E2-75A7CCF544F2}" srcOrd="0" destOrd="0" presId="urn:microsoft.com/office/officeart/2005/8/layout/hProcess7#2"/>
-    <dgm:cxn modelId="{823A3247-30CD-42D0-9476-8DCA99AD30BB}" srcId="{9D5F556D-23BE-4740-93C7-670DA0F1CE1E}" destId="{A1AB3D42-9740-41F3-BD0C-C8EE08A65BDC}" srcOrd="0" destOrd="0" parTransId="{6270DC4F-2536-417E-8761-FD487B341A29}" sibTransId="{8AD071D5-C492-4EDB-BCB0-237718B27031}"/>
-    <dgm:cxn modelId="{CA7B2C70-31A7-4C21-8AEA-D7B8CA361C00}" srcId="{2E814AF9-B03A-4D3F-BE42-57D2CE198F0C}" destId="{AFB197C6-EE47-4A5D-A7E5-DD8E3D500F1E}" srcOrd="1" destOrd="0" parTransId="{E7283C31-9BCD-4C6F-A84D-044903BFE83D}" sibTransId="{BEB3C0BC-2454-4CED-A83D-9EC2B07A1218}"/>
-    <dgm:cxn modelId="{E0A3034C-0931-48C2-96BB-7B01172321BF}" type="presOf" srcId="{CD762482-491F-465B-86E5-66C8C2AED21A}" destId="{784ADED4-D80A-4D0B-9474-BE81411A071F}" srcOrd="0" destOrd="0" presId="urn:microsoft.com/office/officeart/2005/8/layout/hProcess7#2"/>
-    <dgm:cxn modelId="{B9C3A0C3-2EAA-4333-9CC2-6B29DAFAF965}" type="presOf" srcId="{A1AB3D42-9740-41F3-BD0C-C8EE08A65BDC}" destId="{85D2CA9B-EE17-4E76-A627-5346D1459B4A}" srcOrd="0" destOrd="0" presId="urn:microsoft.com/office/officeart/2005/8/layout/hProcess7#2"/>
-    <dgm:cxn modelId="{A9486F9F-C08A-49C1-936E-77A547D87433}" srcId="{CE16D002-E8D4-43E2-B332-CF12B65991DE}" destId="{5D4ABD2E-B243-49CF-AF4B-A61A5F506792}" srcOrd="0" destOrd="0" parTransId="{07B19593-A49A-4F8F-98C2-2CEDB2335A1A}" sibTransId="{55C01631-FCB8-4D75-B245-3859171C53DC}"/>
-    <dgm:cxn modelId="{EB462D6B-D796-4627-A93A-E22816D485ED}" type="presOf" srcId="{DC7C09A4-409F-4277-96AF-0794C6BCC6B2}" destId="{C70D1E8C-93FF-4EC2-B555-30B0637E30AA}" srcOrd="1" destOrd="0" presId="urn:microsoft.com/office/officeart/2005/8/layout/hProcess7#2"/>
-    <dgm:cxn modelId="{514A2156-6A44-4A6C-80DC-7591C1C3553F}" type="presOf" srcId="{9D5F556D-23BE-4740-93C7-670DA0F1CE1E}" destId="{1F1EC849-E331-44F5-8450-393D400D46CA}" srcOrd="1" destOrd="0" presId="urn:microsoft.com/office/officeart/2005/8/layout/hProcess7#2"/>
-    <dgm:cxn modelId="{B9DAC396-F0AA-4EF7-8AE6-07F5A03ADB4A}" type="presOf" srcId="{DC7C09A4-409F-4277-96AF-0794C6BCC6B2}" destId="{C263BF44-01CC-477C-83C9-73A76F239AAB}" srcOrd="0" destOrd="0" presId="urn:microsoft.com/office/officeart/2005/8/layout/hProcess7#2"/>
-    <dgm:cxn modelId="{863E6387-269E-45DD-AA83-E0B55DFF4005}" type="presOf" srcId="{6B77ECBB-134F-4047-BA6A-DB295DBA4137}" destId="{4B9F647D-AD56-4FA6-933B-0915D510DA64}" srcOrd="0" destOrd="0" presId="urn:microsoft.com/office/officeart/2005/8/layout/hProcess7#2"/>
-    <dgm:cxn modelId="{8533C825-B3D2-406A-A662-69815D938FF4}" type="presParOf" srcId="{8366E698-0BE8-4BFE-A2C6-F79806694B96}" destId="{8C4EBED0-4A4E-407C-9D1F-EEC5B91691BD}" srcOrd="0" destOrd="0" presId="urn:microsoft.com/office/officeart/2005/8/layout/hProcess7#2"/>
-    <dgm:cxn modelId="{01356BA3-B0C5-45BC-B59F-0D0F02EB81D3}" type="presParOf" srcId="{8C4EBED0-4A4E-407C-9D1F-EEC5B91691BD}" destId="{784ADED4-D80A-4D0B-9474-BE81411A071F}" srcOrd="0" destOrd="0" presId="urn:microsoft.com/office/officeart/2005/8/layout/hProcess7#2"/>
-    <dgm:cxn modelId="{B0DB2517-8D68-4131-9F4A-5FB7F302C800}" type="presParOf" srcId="{8C4EBED0-4A4E-407C-9D1F-EEC5B91691BD}" destId="{80761329-00AA-419C-81FF-E675AEBD1DE5}" srcOrd="1" destOrd="0" presId="urn:microsoft.com/office/officeart/2005/8/layout/hProcess7#2"/>
-    <dgm:cxn modelId="{216E0C0B-EC90-4140-AB53-A07B1F4BA2DE}" type="presParOf" srcId="{8C4EBED0-4A4E-407C-9D1F-EEC5B91691BD}" destId="{9E1461C5-8A93-40AF-A35C-EA312405D36A}" srcOrd="2" destOrd="0" presId="urn:microsoft.com/office/officeart/2005/8/layout/hProcess7#2"/>
-    <dgm:cxn modelId="{86D22EE4-E3C9-49BB-B380-B0D9840FA62E}" type="presParOf" srcId="{8366E698-0BE8-4BFE-A2C6-F79806694B96}" destId="{8846961F-C73D-4228-8B0E-0B39F472E52C}" srcOrd="1" destOrd="0" presId="urn:microsoft.com/office/officeart/2005/8/layout/hProcess7#2"/>
-    <dgm:cxn modelId="{5C560CB7-AC69-4FCF-8FA3-AADCA7318289}" type="presParOf" srcId="{8366E698-0BE8-4BFE-A2C6-F79806694B96}" destId="{5017095D-E4D7-4506-AF37-EABE2ECB4BFF}" srcOrd="2" destOrd="0" presId="urn:microsoft.com/office/officeart/2005/8/layout/hProcess7#2"/>
-    <dgm:cxn modelId="{31486154-559D-4B32-A4FD-F06624F0A26E}" type="presParOf" srcId="{5017095D-E4D7-4506-AF37-EABE2ECB4BFF}" destId="{0270B00B-67E2-4087-8623-B021D8D534A2}" srcOrd="0" destOrd="0" presId="urn:microsoft.com/office/officeart/2005/8/layout/hProcess7#2"/>
-    <dgm:cxn modelId="{D134E72E-A949-43F8-A934-DAA43CE56293}" type="presParOf" srcId="{5017095D-E4D7-4506-AF37-EABE2ECB4BFF}" destId="{867F511D-3889-40B5-B0D4-B932D3D07B3A}" srcOrd="1" destOrd="0" presId="urn:microsoft.com/office/officeart/2005/8/layout/hProcess7#2"/>
-    <dgm:cxn modelId="{DAA7C300-4272-49B1-9F65-AC349127B900}" type="presParOf" srcId="{5017095D-E4D7-4506-AF37-EABE2ECB4BFF}" destId="{49C47801-9D06-4219-B151-1ABD9B2258BA}" srcOrd="2" destOrd="0" presId="urn:microsoft.com/office/officeart/2005/8/layout/hProcess7#2"/>
-    <dgm:cxn modelId="{DAC027F1-030B-4384-A71B-C82DEB4F2F9E}" type="presParOf" srcId="{8366E698-0BE8-4BFE-A2C6-F79806694B96}" destId="{D207F52D-79AD-4601-BF98-64A1A35E85C8}" srcOrd="3" destOrd="0" presId="urn:microsoft.com/office/officeart/2005/8/layout/hProcess7#2"/>
-    <dgm:cxn modelId="{91D0238A-78FE-4D91-94F7-D2005E786E2B}" type="presParOf" srcId="{8366E698-0BE8-4BFE-A2C6-F79806694B96}" destId="{3812B329-972F-4000-A4BB-F6CC90657A5F}" srcOrd="4" destOrd="0" presId="urn:microsoft.com/office/officeart/2005/8/layout/hProcess7#2"/>
-    <dgm:cxn modelId="{5F598B6C-6286-4CBC-85F4-BAD816224AFB}" type="presParOf" srcId="{3812B329-972F-4000-A4BB-F6CC90657A5F}" destId="{31142E6E-9155-46AE-8E4B-C604AB9A97FC}" srcOrd="0" destOrd="0" presId="urn:microsoft.com/office/officeart/2005/8/layout/hProcess7#2"/>
-    <dgm:cxn modelId="{06859107-EAC3-4242-B2AF-AEA15E858A7A}" type="presParOf" srcId="{3812B329-972F-4000-A4BB-F6CC90657A5F}" destId="{1501C47B-5503-4FDD-9EE6-904ECCEA11A5}" srcOrd="1" destOrd="0" presId="urn:microsoft.com/office/officeart/2005/8/layout/hProcess7#2"/>
-    <dgm:cxn modelId="{A428DF1F-D135-4945-93AD-895F4DB9B97C}" type="presParOf" srcId="{3812B329-972F-4000-A4BB-F6CC90657A5F}" destId="{D26F5A96-635F-4098-A2E2-75A7CCF544F2}" srcOrd="2" destOrd="0" presId="urn:microsoft.com/office/officeart/2005/8/layout/hProcess7#2"/>
-    <dgm:cxn modelId="{36318430-C450-43D7-ADDE-CABA3990DAC1}" type="presParOf" srcId="{8366E698-0BE8-4BFE-A2C6-F79806694B96}" destId="{532B0251-4186-488A-9E5C-ABA8FDB5CB9F}" srcOrd="5" destOrd="0" presId="urn:microsoft.com/office/officeart/2005/8/layout/hProcess7#2"/>
-    <dgm:cxn modelId="{3D173B30-F8FC-4943-BAA1-4DF8E624EB7E}" type="presParOf" srcId="{8366E698-0BE8-4BFE-A2C6-F79806694B96}" destId="{4A1E65AB-D80F-40F7-AA98-D3B8D2D5EF13}" srcOrd="6" destOrd="0" presId="urn:microsoft.com/office/officeart/2005/8/layout/hProcess7#2"/>
-    <dgm:cxn modelId="{95E3A9BF-BD0C-426B-A23B-F61C8D53864E}" type="presParOf" srcId="{4A1E65AB-D80F-40F7-AA98-D3B8D2D5EF13}" destId="{E50D180E-9DFD-4506-882E-DD86D7660D05}" srcOrd="0" destOrd="0" presId="urn:microsoft.com/office/officeart/2005/8/layout/hProcess7#2"/>
-    <dgm:cxn modelId="{17B18733-4B2F-4293-9BD3-74F05F40BF8D}" type="presParOf" srcId="{4A1E65AB-D80F-40F7-AA98-D3B8D2D5EF13}" destId="{855E896E-F448-4C26-91B9-F3CFFCC869A2}" srcOrd="1" destOrd="0" presId="urn:microsoft.com/office/officeart/2005/8/layout/hProcess7#2"/>
-    <dgm:cxn modelId="{C4A0239A-E1BD-4393-9F6B-E7BCB7BEADA9}" type="presParOf" srcId="{4A1E65AB-D80F-40F7-AA98-D3B8D2D5EF13}" destId="{E09004B0-C3CB-4F30-92AA-D668AD88F6EE}" srcOrd="2" destOrd="0" presId="urn:microsoft.com/office/officeart/2005/8/layout/hProcess7#2"/>
-    <dgm:cxn modelId="{EC8FC714-15A9-4E7E-A600-0E844DD80A1E}" type="presParOf" srcId="{8366E698-0BE8-4BFE-A2C6-F79806694B96}" destId="{4782EAE6-59BD-4704-A5B9-212D5FFEA3EE}" srcOrd="7" destOrd="0" presId="urn:microsoft.com/office/officeart/2005/8/layout/hProcess7#2"/>
-    <dgm:cxn modelId="{D9DF1A5B-3261-40C2-A289-FEE0569E4710}" type="presParOf" srcId="{8366E698-0BE8-4BFE-A2C6-F79806694B96}" destId="{3E37E3CF-054F-469A-9EBD-D195936F1FB7}" srcOrd="8" destOrd="0" presId="urn:microsoft.com/office/officeart/2005/8/layout/hProcess7#2"/>
-    <dgm:cxn modelId="{1657EDCE-F97E-45E0-9E4E-8F5801FB738C}" type="presParOf" srcId="{3E37E3CF-054F-469A-9EBD-D195936F1FB7}" destId="{E9F6F7E8-D009-4A5D-8B9C-9E8B85A6B3C5}" srcOrd="0" destOrd="0" presId="urn:microsoft.com/office/officeart/2005/8/layout/hProcess7#2"/>
-    <dgm:cxn modelId="{9C58D8B9-56E4-47DF-82C7-444DDD05F75A}" type="presParOf" srcId="{3E37E3CF-054F-469A-9EBD-D195936F1FB7}" destId="{E02B2D52-0C83-4E01-99D7-43213764274F}" srcOrd="1" destOrd="0" presId="urn:microsoft.com/office/officeart/2005/8/layout/hProcess7#2"/>
-    <dgm:cxn modelId="{60BE1245-EB26-450A-BA17-735CAC9FBD86}" type="presParOf" srcId="{3E37E3CF-054F-469A-9EBD-D195936F1FB7}" destId="{9899998A-C245-40EC-9B1D-E65C0E2FCB33}" srcOrd="2" destOrd="0" presId="urn:microsoft.com/office/officeart/2005/8/layout/hProcess7#2"/>
-    <dgm:cxn modelId="{9132AC2D-5414-4687-A73C-71218216FC10}" type="presParOf" srcId="{8366E698-0BE8-4BFE-A2C6-F79806694B96}" destId="{7DB5DA09-C7FF-407F-BC48-47D3008205AD}" srcOrd="9" destOrd="0" presId="urn:microsoft.com/office/officeart/2005/8/layout/hProcess7#2"/>
-    <dgm:cxn modelId="{9A6E9ED3-22DC-46BB-9018-C2F997E3576C}" type="presParOf" srcId="{8366E698-0BE8-4BFE-A2C6-F79806694B96}" destId="{6887973C-1BAC-4C45-A2D7-B0AE5EC632FE}" srcOrd="10" destOrd="0" presId="urn:microsoft.com/office/officeart/2005/8/layout/hProcess7#2"/>
-    <dgm:cxn modelId="{82D51DE6-028E-4EF9-A9EC-57CA8C0946CD}" type="presParOf" srcId="{6887973C-1BAC-4C45-A2D7-B0AE5EC632FE}" destId="{BAD28FD5-3B63-4D24-AC4F-04D1DE69BAD9}" srcOrd="0" destOrd="0" presId="urn:microsoft.com/office/officeart/2005/8/layout/hProcess7#2"/>
-    <dgm:cxn modelId="{E163EFEC-0035-4D57-8FCC-05DB2931B95B}" type="presParOf" srcId="{6887973C-1BAC-4C45-A2D7-B0AE5EC632FE}" destId="{9DA29409-D2A8-47AD-83DD-33AE1C2BBAF0}" srcOrd="1" destOrd="0" presId="urn:microsoft.com/office/officeart/2005/8/layout/hProcess7#2"/>
-    <dgm:cxn modelId="{000902BA-8AA4-4B31-8581-4F27E4FE92A2}" type="presParOf" srcId="{6887973C-1BAC-4C45-A2D7-B0AE5EC632FE}" destId="{3084263A-A36A-492C-98AE-63D1F96A15BB}" srcOrd="2" destOrd="0" presId="urn:microsoft.com/office/officeart/2005/8/layout/hProcess7#2"/>
-    <dgm:cxn modelId="{ECA1EAD0-4D98-4B7A-8957-DA0CA9FBA96F}" type="presParOf" srcId="{8366E698-0BE8-4BFE-A2C6-F79806694B96}" destId="{FF7604F0-A8A5-41C2-AD34-A404D644C8DC}" srcOrd="11" destOrd="0" presId="urn:microsoft.com/office/officeart/2005/8/layout/hProcess7#2"/>
-    <dgm:cxn modelId="{B465A651-BEBB-4B27-975F-CF5D535DBE78}" type="presParOf" srcId="{8366E698-0BE8-4BFE-A2C6-F79806694B96}" destId="{90A76163-E18A-4A96-87A4-44D2F59A34B5}" srcOrd="12" destOrd="0" presId="urn:microsoft.com/office/officeart/2005/8/layout/hProcess7#2"/>
-    <dgm:cxn modelId="{BBDAF1D1-7EA7-410D-B695-07146B1EE877}" type="presParOf" srcId="{90A76163-E18A-4A96-87A4-44D2F59A34B5}" destId="{CB8E8EF1-A948-4874-9147-9EE572CF7AB1}" srcOrd="0" destOrd="0" presId="urn:microsoft.com/office/officeart/2005/8/layout/hProcess7#2"/>
-    <dgm:cxn modelId="{A63948D9-B9EA-46FA-A1A0-0FCECF89CD98}" type="presParOf" srcId="{90A76163-E18A-4A96-87A4-44D2F59A34B5}" destId="{1F1EC849-E331-44F5-8450-393D400D46CA}" srcOrd="1" destOrd="0" presId="urn:microsoft.com/office/officeart/2005/8/layout/hProcess7#2"/>
-    <dgm:cxn modelId="{2459C6B3-E358-4A4B-9CDA-52A150D9034B}" type="presParOf" srcId="{90A76163-E18A-4A96-87A4-44D2F59A34B5}" destId="{85D2CA9B-EE17-4E76-A627-5346D1459B4A}" srcOrd="2" destOrd="0" presId="urn:microsoft.com/office/officeart/2005/8/layout/hProcess7#2"/>
-    <dgm:cxn modelId="{77380510-14E6-46AB-B174-B6D619921753}" type="presParOf" srcId="{8366E698-0BE8-4BFE-A2C6-F79806694B96}" destId="{756C0FC7-1463-4488-84E8-622AF4E1302F}" srcOrd="13" destOrd="0" presId="urn:microsoft.com/office/officeart/2005/8/layout/hProcess7#2"/>
-    <dgm:cxn modelId="{571E67E6-D1D4-4A0D-A37C-E7548CEA4D3F}" type="presParOf" srcId="{8366E698-0BE8-4BFE-A2C6-F79806694B96}" destId="{DACEA1DC-0E9E-4430-BA44-5E8757F1D70B}" srcOrd="14" destOrd="0" presId="urn:microsoft.com/office/officeart/2005/8/layout/hProcess7#2"/>
-    <dgm:cxn modelId="{334D37A1-114E-4FCA-8040-E9D7767235B1}" type="presParOf" srcId="{DACEA1DC-0E9E-4430-BA44-5E8757F1D70B}" destId="{FD439A92-827A-43D0-8877-04A7A42BFA36}" srcOrd="0" destOrd="0" presId="urn:microsoft.com/office/officeart/2005/8/layout/hProcess7#2"/>
-    <dgm:cxn modelId="{914779FB-C55B-4723-A54E-F82D3B42CBE1}" type="presParOf" srcId="{DACEA1DC-0E9E-4430-BA44-5E8757F1D70B}" destId="{E447E3B5-FF03-4575-8502-F7CABE0E70B4}" srcOrd="1" destOrd="0" presId="urn:microsoft.com/office/officeart/2005/8/layout/hProcess7#2"/>
-    <dgm:cxn modelId="{9037E4D1-04DE-4CE9-9C33-AAAA937C4598}" type="presParOf" srcId="{DACEA1DC-0E9E-4430-BA44-5E8757F1D70B}" destId="{569EEFDD-6CF4-42B5-A988-D0B48BD9A784}" srcOrd="2" destOrd="0" presId="urn:microsoft.com/office/officeart/2005/8/layout/hProcess7#2"/>
-    <dgm:cxn modelId="{51E4D94D-D96B-42E5-B477-F3EA553635AC}" type="presParOf" srcId="{8366E698-0BE8-4BFE-A2C6-F79806694B96}" destId="{0724428E-A38F-4D15-B9E2-EEE6A90F1C70}" srcOrd="15" destOrd="0" presId="urn:microsoft.com/office/officeart/2005/8/layout/hProcess7#2"/>
-    <dgm:cxn modelId="{65D6537A-9AEB-4545-A4A2-CE94D432B962}" type="presParOf" srcId="{8366E698-0BE8-4BFE-A2C6-F79806694B96}" destId="{D5474168-702F-4459-ACA0-9F26967F4158}" srcOrd="16" destOrd="0" presId="urn:microsoft.com/office/officeart/2005/8/layout/hProcess7#2"/>
-    <dgm:cxn modelId="{09E76ECB-513D-4612-9095-876AA3DA75D4}" type="presParOf" srcId="{D5474168-702F-4459-ACA0-9F26967F4158}" destId="{4B9F647D-AD56-4FA6-933B-0915D510DA64}" srcOrd="0" destOrd="0" presId="urn:microsoft.com/office/officeart/2005/8/layout/hProcess7#2"/>
-    <dgm:cxn modelId="{6A4FB555-869F-48AC-BCD0-89E9295EDD9C}" type="presParOf" srcId="{D5474168-702F-4459-ACA0-9F26967F4158}" destId="{6AE0728B-1DA7-4191-8786-F1CF87DD49BC}" srcOrd="1" destOrd="0" presId="urn:microsoft.com/office/officeart/2005/8/layout/hProcess7#2"/>
-    <dgm:cxn modelId="{4F6C39E1-473A-49C5-B425-D16E67CD6D12}" type="presParOf" srcId="{D5474168-702F-4459-ACA0-9F26967F4158}" destId="{9DFA33AF-9799-4E61-AFAE-280C8479798D}" srcOrd="2" destOrd="0" presId="urn:microsoft.com/office/officeart/2005/8/layout/hProcess7#2"/>
-    <dgm:cxn modelId="{E5461451-D03D-4B71-BAE2-9247F85E3957}" type="presParOf" srcId="{8366E698-0BE8-4BFE-A2C6-F79806694B96}" destId="{21C805A5-B39F-4CC1-8ACE-3F4D01DF2227}" srcOrd="17" destOrd="0" presId="urn:microsoft.com/office/officeart/2005/8/layout/hProcess7#2"/>
-    <dgm:cxn modelId="{76660535-543F-4D76-BB92-A4DC0E648D61}" type="presParOf" srcId="{8366E698-0BE8-4BFE-A2C6-F79806694B96}" destId="{C2937227-AA77-4DFC-87D5-33A9E0AD4DFF}" srcOrd="18" destOrd="0" presId="urn:microsoft.com/office/officeart/2005/8/layout/hProcess7#2"/>
-    <dgm:cxn modelId="{F58AC0E4-20AB-4CAD-AEE1-CA73A048BB1E}" type="presParOf" srcId="{C2937227-AA77-4DFC-87D5-33A9E0AD4DFF}" destId="{84F88EA8-B5C1-4122-AEE2-DA5CF4F16B12}" srcOrd="0" destOrd="0" presId="urn:microsoft.com/office/officeart/2005/8/layout/hProcess7#2"/>
-    <dgm:cxn modelId="{C33FEC33-12A4-4A3A-A522-1FC18B75229C}" type="presParOf" srcId="{C2937227-AA77-4DFC-87D5-33A9E0AD4DFF}" destId="{7CB4D71E-4F74-482E-9F2C-E16495C5142D}" srcOrd="1" destOrd="0" presId="urn:microsoft.com/office/officeart/2005/8/layout/hProcess7#2"/>
-    <dgm:cxn modelId="{DCDA1F20-0589-456A-9DFC-FB4FC5FA2AF9}" type="presParOf" srcId="{C2937227-AA77-4DFC-87D5-33A9E0AD4DFF}" destId="{BB3C9242-2BE8-4B88-A739-E04A7B971A11}" srcOrd="2" destOrd="0" presId="urn:microsoft.com/office/officeart/2005/8/layout/hProcess7#2"/>
-    <dgm:cxn modelId="{44B5B518-18A5-4256-B3AF-A6291A836E42}" type="presParOf" srcId="{8366E698-0BE8-4BFE-A2C6-F79806694B96}" destId="{0877C94B-F828-44D2-A7EF-4B0C9A70C621}" srcOrd="19" destOrd="0" presId="urn:microsoft.com/office/officeart/2005/8/layout/hProcess7#2"/>
-    <dgm:cxn modelId="{CDC5D3F4-6462-4789-8348-B2F5EC18B950}" type="presParOf" srcId="{8366E698-0BE8-4BFE-A2C6-F79806694B96}" destId="{10B6A55C-1F16-40FA-9D2F-910AFE4ECF9D}" srcOrd="20" destOrd="0" presId="urn:microsoft.com/office/officeart/2005/8/layout/hProcess7#2"/>
-    <dgm:cxn modelId="{8704383B-7264-40DB-A3A1-6B1703C7876B}" type="presParOf" srcId="{10B6A55C-1F16-40FA-9D2F-910AFE4ECF9D}" destId="{C263BF44-01CC-477C-83C9-73A76F239AAB}" srcOrd="0" destOrd="0" presId="urn:microsoft.com/office/officeart/2005/8/layout/hProcess7#2"/>
-    <dgm:cxn modelId="{BE41F802-58F6-44DA-A5AD-EC2A7D0144EF}" type="presParOf" srcId="{10B6A55C-1F16-40FA-9D2F-910AFE4ECF9D}" destId="{C70D1E8C-93FF-4EC2-B555-30B0637E30AA}" srcOrd="1" destOrd="0" presId="urn:microsoft.com/office/officeart/2005/8/layout/hProcess7#2"/>
-    <dgm:cxn modelId="{275E9422-FCFE-4885-B9A4-901C70D42742}" type="presParOf" srcId="{10B6A55C-1F16-40FA-9D2F-910AFE4ECF9D}" destId="{E57D7BCB-0A25-40FE-B4E7-D29D61086887}" srcOrd="2" destOrd="0" presId="urn:microsoft.com/office/officeart/2005/8/layout/hProcess7#2"/>
-    <dgm:cxn modelId="{85899385-8D3F-4677-8ABE-CEEE704253E3}" type="presParOf" srcId="{8366E698-0BE8-4BFE-A2C6-F79806694B96}" destId="{87CEA8D3-14D2-4C10-89F3-12DAA7AF98A8}" srcOrd="21" destOrd="0" presId="urn:microsoft.com/office/officeart/2005/8/layout/hProcess7#2"/>
-    <dgm:cxn modelId="{36A6D1BC-D16E-473D-96F5-4DB0C5592801}" type="presParOf" srcId="{8366E698-0BE8-4BFE-A2C6-F79806694B96}" destId="{FA8A6F99-6081-4B6C-9914-6ACE3D74A9A2}" srcOrd="22" destOrd="0" presId="urn:microsoft.com/office/officeart/2005/8/layout/hProcess7#2"/>
-    <dgm:cxn modelId="{87CBF02C-7662-4D73-94E7-C9CAB4408A5C}" type="presParOf" srcId="{FA8A6F99-6081-4B6C-9914-6ACE3D74A9A2}" destId="{7A205B19-0973-48CA-8C56-7131ABAF498B}" srcOrd="0" destOrd="0" presId="urn:microsoft.com/office/officeart/2005/8/layout/hProcess7#2"/>
-    <dgm:cxn modelId="{6C50E5B8-CE71-4D84-B660-32F22B2F3F09}" type="presParOf" srcId="{FA8A6F99-6081-4B6C-9914-6ACE3D74A9A2}" destId="{F5EA375B-A518-4EB2-A622-EFBACDFBBAEA}" srcOrd="1" destOrd="0" presId="urn:microsoft.com/office/officeart/2005/8/layout/hProcess7#2"/>
-    <dgm:cxn modelId="{CD305F46-D89F-47AE-A6B7-F6681FAF6E0C}" type="presParOf" srcId="{FA8A6F99-6081-4B6C-9914-6ACE3D74A9A2}" destId="{B95957A9-2E3C-42A7-A8CA-4FC28B1D4B1E}" srcOrd="2" destOrd="0" presId="urn:microsoft.com/office/officeart/2005/8/layout/hProcess7#2"/>
-    <dgm:cxn modelId="{7FAB0607-CA4E-4CD4-A3F6-AC8F4C8ECC3B}" type="presParOf" srcId="{8366E698-0BE8-4BFE-A2C6-F79806694B96}" destId="{E529589F-6A08-4139-BC71-AED9D0E8CDCD}" srcOrd="23" destOrd="0" presId="urn:microsoft.com/office/officeart/2005/8/layout/hProcess7#2"/>
-    <dgm:cxn modelId="{5A5675C3-7BD5-43B6-B174-1CB5D2959D57}" type="presParOf" srcId="{8366E698-0BE8-4BFE-A2C6-F79806694B96}" destId="{582F0C05-B8FE-43FE-AF4B-DCDDFA4E7187}" srcOrd="24" destOrd="0" presId="urn:microsoft.com/office/officeart/2005/8/layout/hProcess7#2"/>
-    <dgm:cxn modelId="{9A483C9C-7FC4-4F06-88FB-F1565D6906FC}" type="presParOf" srcId="{582F0C05-B8FE-43FE-AF4B-DCDDFA4E7187}" destId="{01E07CBD-B951-40BC-90EF-F5FE3A092CD1}" srcOrd="0" destOrd="0" presId="urn:microsoft.com/office/officeart/2005/8/layout/hProcess7#2"/>
-    <dgm:cxn modelId="{1C3F6AC8-87C5-44B0-894A-5D6BE406A949}" type="presParOf" srcId="{582F0C05-B8FE-43FE-AF4B-DCDDFA4E7187}" destId="{540C52F0-7AA4-4EE4-A783-3779EE2EB8F4}" srcOrd="1" destOrd="0" presId="urn:microsoft.com/office/officeart/2005/8/layout/hProcess7#2"/>
-    <dgm:cxn modelId="{DD3F5C7D-C785-48DA-AF59-00109D02F34C}" type="presParOf" srcId="{582F0C05-B8FE-43FE-AF4B-DCDDFA4E7187}" destId="{D804D0C2-405C-4113-A720-7C741478D2AC}" srcOrd="2" destOrd="0" presId="urn:microsoft.com/office/officeart/2005/8/layout/hProcess7#2"/>
+    <dgm:cxn modelId="{2CD08B1A-E735-4FFC-94A8-28577AE69744}" type="presOf" srcId="{DC7C09A4-409F-4277-96AF-0794C6BCC6B2}" destId="{C70D1E8C-93FF-4EC2-B555-30B0637E30AA}" srcOrd="1" destOrd="0" presId="urn:microsoft.com/office/officeart/2005/8/layout/hProcess7#2"/>
+    <dgm:cxn modelId="{0C2C1C08-1031-4947-B9EE-31B0DBC50566}" type="presOf" srcId="{9D5F556D-23BE-4740-93C7-670DA0F1CE1E}" destId="{1F1EC849-E331-44F5-8450-393D400D46CA}" srcOrd="1" destOrd="0" presId="urn:microsoft.com/office/officeart/2005/8/layout/hProcess7#2"/>
+    <dgm:cxn modelId="{A1A0C9D9-348F-45AD-8113-01BBA4448522}" type="presOf" srcId="{A950F076-E906-411A-84C2-B856477F72DC}" destId="{9899998A-C245-40EC-9B1D-E65C0E2FCB33}" srcOrd="0" destOrd="0" presId="urn:microsoft.com/office/officeart/2005/8/layout/hProcess7#2"/>
+    <dgm:cxn modelId="{A01ACB14-605C-41F2-8F31-E49678F7ACDE}" type="presParOf" srcId="{8366E698-0BE8-4BFE-A2C6-F79806694B96}" destId="{8C4EBED0-4A4E-407C-9D1F-EEC5B91691BD}" srcOrd="0" destOrd="0" presId="urn:microsoft.com/office/officeart/2005/8/layout/hProcess7#2"/>
+    <dgm:cxn modelId="{C7CE1F61-BCB0-48A1-B112-DDD0D93F5768}" type="presParOf" srcId="{8C4EBED0-4A4E-407C-9D1F-EEC5B91691BD}" destId="{784ADED4-D80A-4D0B-9474-BE81411A071F}" srcOrd="0" destOrd="0" presId="urn:microsoft.com/office/officeart/2005/8/layout/hProcess7#2"/>
+    <dgm:cxn modelId="{DD51E5BE-BCED-4A6D-A914-4A2C77E5A6F3}" type="presParOf" srcId="{8C4EBED0-4A4E-407C-9D1F-EEC5B91691BD}" destId="{80761329-00AA-419C-81FF-E675AEBD1DE5}" srcOrd="1" destOrd="0" presId="urn:microsoft.com/office/officeart/2005/8/layout/hProcess7#2"/>
+    <dgm:cxn modelId="{C2A7F24A-52AB-443F-8458-14301341E12D}" type="presParOf" srcId="{8C4EBED0-4A4E-407C-9D1F-EEC5B91691BD}" destId="{9E1461C5-8A93-40AF-A35C-EA312405D36A}" srcOrd="2" destOrd="0" presId="urn:microsoft.com/office/officeart/2005/8/layout/hProcess7#2"/>
+    <dgm:cxn modelId="{CB93E358-4623-450C-A566-780C6F703E56}" type="presParOf" srcId="{8366E698-0BE8-4BFE-A2C6-F79806694B96}" destId="{8846961F-C73D-4228-8B0E-0B39F472E52C}" srcOrd="1" destOrd="0" presId="urn:microsoft.com/office/officeart/2005/8/layout/hProcess7#2"/>
+    <dgm:cxn modelId="{2041B10C-3B2C-45C4-AAA1-CCEF2B200598}" type="presParOf" srcId="{8366E698-0BE8-4BFE-A2C6-F79806694B96}" destId="{5017095D-E4D7-4506-AF37-EABE2ECB4BFF}" srcOrd="2" destOrd="0" presId="urn:microsoft.com/office/officeart/2005/8/layout/hProcess7#2"/>
+    <dgm:cxn modelId="{D0C0A8C7-8131-4349-8801-0A6DBB68F7EF}" type="presParOf" srcId="{5017095D-E4D7-4506-AF37-EABE2ECB4BFF}" destId="{0270B00B-67E2-4087-8623-B021D8D534A2}" srcOrd="0" destOrd="0" presId="urn:microsoft.com/office/officeart/2005/8/layout/hProcess7#2"/>
+    <dgm:cxn modelId="{744611B3-A796-4972-B8DA-25CC84FAEF6C}" type="presParOf" srcId="{5017095D-E4D7-4506-AF37-EABE2ECB4BFF}" destId="{867F511D-3889-40B5-B0D4-B932D3D07B3A}" srcOrd="1" destOrd="0" presId="urn:microsoft.com/office/officeart/2005/8/layout/hProcess7#2"/>
+    <dgm:cxn modelId="{6B896852-B5B2-4BB4-910F-97C961D7DC8C}" type="presParOf" srcId="{5017095D-E4D7-4506-AF37-EABE2ECB4BFF}" destId="{49C47801-9D06-4219-B151-1ABD9B2258BA}" srcOrd="2" destOrd="0" presId="urn:microsoft.com/office/officeart/2005/8/layout/hProcess7#2"/>
+    <dgm:cxn modelId="{33148748-33CC-4FE9-BEE1-F9D3D7775F6B}" type="presParOf" srcId="{8366E698-0BE8-4BFE-A2C6-F79806694B96}" destId="{D207F52D-79AD-4601-BF98-64A1A35E85C8}" srcOrd="3" destOrd="0" presId="urn:microsoft.com/office/officeart/2005/8/layout/hProcess7#2"/>
+    <dgm:cxn modelId="{DAC27299-C056-427B-91F9-F916FFE58EA5}" type="presParOf" srcId="{8366E698-0BE8-4BFE-A2C6-F79806694B96}" destId="{3812B329-972F-4000-A4BB-F6CC90657A5F}" srcOrd="4" destOrd="0" presId="urn:microsoft.com/office/officeart/2005/8/layout/hProcess7#2"/>
+    <dgm:cxn modelId="{801AADE4-B6E1-4BDB-AC62-4E9C9F160824}" type="presParOf" srcId="{3812B329-972F-4000-A4BB-F6CC90657A5F}" destId="{31142E6E-9155-46AE-8E4B-C604AB9A97FC}" srcOrd="0" destOrd="0" presId="urn:microsoft.com/office/officeart/2005/8/layout/hProcess7#2"/>
+    <dgm:cxn modelId="{BFA8D4D8-E847-40B8-9918-7B4AF38F7749}" type="presParOf" srcId="{3812B329-972F-4000-A4BB-F6CC90657A5F}" destId="{1501C47B-5503-4FDD-9EE6-904ECCEA11A5}" srcOrd="1" destOrd="0" presId="urn:microsoft.com/office/officeart/2005/8/layout/hProcess7#2"/>
+    <dgm:cxn modelId="{5F50DE40-3CEC-4C50-BC36-369588157BED}" type="presParOf" srcId="{3812B329-972F-4000-A4BB-F6CC90657A5F}" destId="{D26F5A96-635F-4098-A2E2-75A7CCF544F2}" srcOrd="2" destOrd="0" presId="urn:microsoft.com/office/officeart/2005/8/layout/hProcess7#2"/>
+    <dgm:cxn modelId="{3B735273-6B67-47E6-90AE-90ACD4495A11}" type="presParOf" srcId="{8366E698-0BE8-4BFE-A2C6-F79806694B96}" destId="{532B0251-4186-488A-9E5C-ABA8FDB5CB9F}" srcOrd="5" destOrd="0" presId="urn:microsoft.com/office/officeart/2005/8/layout/hProcess7#2"/>
+    <dgm:cxn modelId="{76A864F5-DB87-440D-9BE8-E413C5410E57}" type="presParOf" srcId="{8366E698-0BE8-4BFE-A2C6-F79806694B96}" destId="{4A1E65AB-D80F-40F7-AA98-D3B8D2D5EF13}" srcOrd="6" destOrd="0" presId="urn:microsoft.com/office/officeart/2005/8/layout/hProcess7#2"/>
+    <dgm:cxn modelId="{02A7E0C1-0F97-4C9F-AB0F-D092B163F37B}" type="presParOf" srcId="{4A1E65AB-D80F-40F7-AA98-D3B8D2D5EF13}" destId="{E50D180E-9DFD-4506-882E-DD86D7660D05}" srcOrd="0" destOrd="0" presId="urn:microsoft.com/office/officeart/2005/8/layout/hProcess7#2"/>
+    <dgm:cxn modelId="{CDE28A0D-335F-42A2-814D-3050E0965B43}" type="presParOf" srcId="{4A1E65AB-D80F-40F7-AA98-D3B8D2D5EF13}" destId="{855E896E-F448-4C26-91B9-F3CFFCC869A2}" srcOrd="1" destOrd="0" presId="urn:microsoft.com/office/officeart/2005/8/layout/hProcess7#2"/>
+    <dgm:cxn modelId="{4C06428D-6454-40DA-BB97-41C044F95501}" type="presParOf" srcId="{4A1E65AB-D80F-40F7-AA98-D3B8D2D5EF13}" destId="{E09004B0-C3CB-4F30-92AA-D668AD88F6EE}" srcOrd="2" destOrd="0" presId="urn:microsoft.com/office/officeart/2005/8/layout/hProcess7#2"/>
+    <dgm:cxn modelId="{DECE03D0-49FC-4734-8C8E-B4A41F384873}" type="presParOf" srcId="{8366E698-0BE8-4BFE-A2C6-F79806694B96}" destId="{4782EAE6-59BD-4704-A5B9-212D5FFEA3EE}" srcOrd="7" destOrd="0" presId="urn:microsoft.com/office/officeart/2005/8/layout/hProcess7#2"/>
+    <dgm:cxn modelId="{C8147414-4241-49FA-9B1D-89B5B3202EB4}" type="presParOf" srcId="{8366E698-0BE8-4BFE-A2C6-F79806694B96}" destId="{3E37E3CF-054F-469A-9EBD-D195936F1FB7}" srcOrd="8" destOrd="0" presId="urn:microsoft.com/office/officeart/2005/8/layout/hProcess7#2"/>
+    <dgm:cxn modelId="{A13C0B82-27EC-4768-881C-D19915B94227}" type="presParOf" srcId="{3E37E3CF-054F-469A-9EBD-D195936F1FB7}" destId="{E9F6F7E8-D009-4A5D-8B9C-9E8B85A6B3C5}" srcOrd="0" destOrd="0" presId="urn:microsoft.com/office/officeart/2005/8/layout/hProcess7#2"/>
+    <dgm:cxn modelId="{9048A1A6-DDE3-4163-AF5A-68ED56D0BDA2}" type="presParOf" srcId="{3E37E3CF-054F-469A-9EBD-D195936F1FB7}" destId="{E02B2D52-0C83-4E01-99D7-43213764274F}" srcOrd="1" destOrd="0" presId="urn:microsoft.com/office/officeart/2005/8/layout/hProcess7#2"/>
+    <dgm:cxn modelId="{B4B87431-621A-4B1C-A3DE-6FC9DE1739AE}" type="presParOf" srcId="{3E37E3CF-054F-469A-9EBD-D195936F1FB7}" destId="{9899998A-C245-40EC-9B1D-E65C0E2FCB33}" srcOrd="2" destOrd="0" presId="urn:microsoft.com/office/officeart/2005/8/layout/hProcess7#2"/>
+    <dgm:cxn modelId="{4BEF2F11-C190-4746-835F-622D93735930}" type="presParOf" srcId="{8366E698-0BE8-4BFE-A2C6-F79806694B96}" destId="{7DB5DA09-C7FF-407F-BC48-47D3008205AD}" srcOrd="9" destOrd="0" presId="urn:microsoft.com/office/officeart/2005/8/layout/hProcess7#2"/>
+    <dgm:cxn modelId="{E5999D33-BFBA-4517-994D-FB08271A6D5C}" type="presParOf" srcId="{8366E698-0BE8-4BFE-A2C6-F79806694B96}" destId="{6887973C-1BAC-4C45-A2D7-B0AE5EC632FE}" srcOrd="10" destOrd="0" presId="urn:microsoft.com/office/officeart/2005/8/layout/hProcess7#2"/>
+    <dgm:cxn modelId="{C21B3716-F036-41D2-8ADC-BE67815DAACB}" type="presParOf" srcId="{6887973C-1BAC-4C45-A2D7-B0AE5EC632FE}" destId="{BAD28FD5-3B63-4D24-AC4F-04D1DE69BAD9}" srcOrd="0" destOrd="0" presId="urn:microsoft.com/office/officeart/2005/8/layout/hProcess7#2"/>
+    <dgm:cxn modelId="{1D8B8F5D-5E00-4AAA-B2D8-89793573BAF3}" type="presParOf" srcId="{6887973C-1BAC-4C45-A2D7-B0AE5EC632FE}" destId="{9DA29409-D2A8-47AD-83DD-33AE1C2BBAF0}" srcOrd="1" destOrd="0" presId="urn:microsoft.com/office/officeart/2005/8/layout/hProcess7#2"/>
+    <dgm:cxn modelId="{7CD808C8-BBA2-4FCF-A18C-783E4982ADDE}" type="presParOf" srcId="{6887973C-1BAC-4C45-A2D7-B0AE5EC632FE}" destId="{3084263A-A36A-492C-98AE-63D1F96A15BB}" srcOrd="2" destOrd="0" presId="urn:microsoft.com/office/officeart/2005/8/layout/hProcess7#2"/>
+    <dgm:cxn modelId="{3E5F9AD0-09EF-4E8C-B943-018711BD644A}" type="presParOf" srcId="{8366E698-0BE8-4BFE-A2C6-F79806694B96}" destId="{FF7604F0-A8A5-41C2-AD34-A404D644C8DC}" srcOrd="11" destOrd="0" presId="urn:microsoft.com/office/officeart/2005/8/layout/hProcess7#2"/>
+    <dgm:cxn modelId="{FB5C9A03-2113-4C31-9C04-3F3C8278A359}" type="presParOf" srcId="{8366E698-0BE8-4BFE-A2C6-F79806694B96}" destId="{90A76163-E18A-4A96-87A4-44D2F59A34B5}" srcOrd="12" destOrd="0" presId="urn:microsoft.com/office/officeart/2005/8/layout/hProcess7#2"/>
+    <dgm:cxn modelId="{EAEF6F33-D304-4532-84F8-3AB58F38BF61}" type="presParOf" srcId="{90A76163-E18A-4A96-87A4-44D2F59A34B5}" destId="{CB8E8EF1-A948-4874-9147-9EE572CF7AB1}" srcOrd="0" destOrd="0" presId="urn:microsoft.com/office/officeart/2005/8/layout/hProcess7#2"/>
+    <dgm:cxn modelId="{50D022BC-C955-4BBB-B2C5-CD4F3CF95D8D}" type="presParOf" srcId="{90A76163-E18A-4A96-87A4-44D2F59A34B5}" destId="{1F1EC849-E331-44F5-8450-393D400D46CA}" srcOrd="1" destOrd="0" presId="urn:microsoft.com/office/officeart/2005/8/layout/hProcess7#2"/>
+    <dgm:cxn modelId="{75211768-4B84-4F37-9E7F-47285B769E45}" type="presParOf" srcId="{90A76163-E18A-4A96-87A4-44D2F59A34B5}" destId="{85D2CA9B-EE17-4E76-A627-5346D1459B4A}" srcOrd="2" destOrd="0" presId="urn:microsoft.com/office/officeart/2005/8/layout/hProcess7#2"/>
+    <dgm:cxn modelId="{A3E2D511-AAB6-45F8-BFC3-42DCBB0D1AA7}" type="presParOf" srcId="{8366E698-0BE8-4BFE-A2C6-F79806694B96}" destId="{756C0FC7-1463-4488-84E8-622AF4E1302F}" srcOrd="13" destOrd="0" presId="urn:microsoft.com/office/officeart/2005/8/layout/hProcess7#2"/>
+    <dgm:cxn modelId="{1EB554E3-9740-407F-83BD-EB9ABB98D1E7}" type="presParOf" srcId="{8366E698-0BE8-4BFE-A2C6-F79806694B96}" destId="{DACEA1DC-0E9E-4430-BA44-5E8757F1D70B}" srcOrd="14" destOrd="0" presId="urn:microsoft.com/office/officeart/2005/8/layout/hProcess7#2"/>
+    <dgm:cxn modelId="{87DD2982-50ED-42C7-B075-194F7E09CC6C}" type="presParOf" srcId="{DACEA1DC-0E9E-4430-BA44-5E8757F1D70B}" destId="{FD439A92-827A-43D0-8877-04A7A42BFA36}" srcOrd="0" destOrd="0" presId="urn:microsoft.com/office/officeart/2005/8/layout/hProcess7#2"/>
+    <dgm:cxn modelId="{E91BBF81-37C2-4897-8F3F-9F88DEF09022}" type="presParOf" srcId="{DACEA1DC-0E9E-4430-BA44-5E8757F1D70B}" destId="{E447E3B5-FF03-4575-8502-F7CABE0E70B4}" srcOrd="1" destOrd="0" presId="urn:microsoft.com/office/officeart/2005/8/layout/hProcess7#2"/>
+    <dgm:cxn modelId="{B26433F5-0A60-402E-B0C8-E86C7225FBA8}" type="presParOf" srcId="{DACEA1DC-0E9E-4430-BA44-5E8757F1D70B}" destId="{569EEFDD-6CF4-42B5-A988-D0B48BD9A784}" srcOrd="2" destOrd="0" presId="urn:microsoft.com/office/officeart/2005/8/layout/hProcess7#2"/>
+    <dgm:cxn modelId="{F2A5ACA4-EBA9-441B-914C-BAAE6AC07658}" type="presParOf" srcId="{8366E698-0BE8-4BFE-A2C6-F79806694B96}" destId="{0724428E-A38F-4D15-B9E2-EEE6A90F1C70}" srcOrd="15" destOrd="0" presId="urn:microsoft.com/office/officeart/2005/8/layout/hProcess7#2"/>
+    <dgm:cxn modelId="{5095D411-36E9-4C4C-BB7A-CF3C601AC8D2}" type="presParOf" srcId="{8366E698-0BE8-4BFE-A2C6-F79806694B96}" destId="{D5474168-702F-4459-ACA0-9F26967F4158}" srcOrd="16" destOrd="0" presId="urn:microsoft.com/office/officeart/2005/8/layout/hProcess7#2"/>
+    <dgm:cxn modelId="{B761D288-7AB4-4C31-8E65-FC13C848808F}" type="presParOf" srcId="{D5474168-702F-4459-ACA0-9F26967F4158}" destId="{4B9F647D-AD56-4FA6-933B-0915D510DA64}" srcOrd="0" destOrd="0" presId="urn:microsoft.com/office/officeart/2005/8/layout/hProcess7#2"/>
+    <dgm:cxn modelId="{3F9D3D10-7654-46D0-BC2D-E015027666DA}" type="presParOf" srcId="{D5474168-702F-4459-ACA0-9F26967F4158}" destId="{6AE0728B-1DA7-4191-8786-F1CF87DD49BC}" srcOrd="1" destOrd="0" presId="urn:microsoft.com/office/officeart/2005/8/layout/hProcess7#2"/>
+    <dgm:cxn modelId="{ED00A33B-803A-4ED1-B1EE-A796EE7462DE}" type="presParOf" srcId="{D5474168-702F-4459-ACA0-9F26967F4158}" destId="{9DFA33AF-9799-4E61-AFAE-280C8479798D}" srcOrd="2" destOrd="0" presId="urn:microsoft.com/office/officeart/2005/8/layout/hProcess7#2"/>
+    <dgm:cxn modelId="{50BBF51B-744B-46E7-8F8C-E7DFC493E581}" type="presParOf" srcId="{8366E698-0BE8-4BFE-A2C6-F79806694B96}" destId="{21C805A5-B39F-4CC1-8ACE-3F4D01DF2227}" srcOrd="17" destOrd="0" presId="urn:microsoft.com/office/officeart/2005/8/layout/hProcess7#2"/>
+    <dgm:cxn modelId="{C389C84A-EFD1-40D0-B3ED-248457178510}" type="presParOf" srcId="{8366E698-0BE8-4BFE-A2C6-F79806694B96}" destId="{C2937227-AA77-4DFC-87D5-33A9E0AD4DFF}" srcOrd="18" destOrd="0" presId="urn:microsoft.com/office/officeart/2005/8/layout/hProcess7#2"/>
+    <dgm:cxn modelId="{7AC4835A-2D18-4ED2-87C9-54B0AC2F95C5}" type="presParOf" srcId="{C2937227-AA77-4DFC-87D5-33A9E0AD4DFF}" destId="{84F88EA8-B5C1-4122-AEE2-DA5CF4F16B12}" srcOrd="0" destOrd="0" presId="urn:microsoft.com/office/officeart/2005/8/layout/hProcess7#2"/>
+    <dgm:cxn modelId="{F513D2AA-2699-4C48-BC3B-A4A8CA02AD56}" type="presParOf" srcId="{C2937227-AA77-4DFC-87D5-33A9E0AD4DFF}" destId="{7CB4D71E-4F74-482E-9F2C-E16495C5142D}" srcOrd="1" destOrd="0" presId="urn:microsoft.com/office/officeart/2005/8/layout/hProcess7#2"/>
+    <dgm:cxn modelId="{D17B596B-FB3E-4C56-9887-D4A43AE1DE1B}" type="presParOf" srcId="{C2937227-AA77-4DFC-87D5-33A9E0AD4DFF}" destId="{BB3C9242-2BE8-4B88-A739-E04A7B971A11}" srcOrd="2" destOrd="0" presId="urn:microsoft.com/office/officeart/2005/8/layout/hProcess7#2"/>
+    <dgm:cxn modelId="{C0DF78E2-0B8C-4C98-8236-1F6CE5E9389E}" type="presParOf" srcId="{8366E698-0BE8-4BFE-A2C6-F79806694B96}" destId="{0877C94B-F828-44D2-A7EF-4B0C9A70C621}" srcOrd="19" destOrd="0" presId="urn:microsoft.com/office/officeart/2005/8/layout/hProcess7#2"/>
+    <dgm:cxn modelId="{23DDDA66-37E2-46FF-A815-D223B64E3283}" type="presParOf" srcId="{8366E698-0BE8-4BFE-A2C6-F79806694B96}" destId="{10B6A55C-1F16-40FA-9D2F-910AFE4ECF9D}" srcOrd="20" destOrd="0" presId="urn:microsoft.com/office/officeart/2005/8/layout/hProcess7#2"/>
+    <dgm:cxn modelId="{E6309DB0-14A3-4E21-B78E-83B6A93E7410}" type="presParOf" srcId="{10B6A55C-1F16-40FA-9D2F-910AFE4ECF9D}" destId="{C263BF44-01CC-477C-83C9-73A76F239AAB}" srcOrd="0" destOrd="0" presId="urn:microsoft.com/office/officeart/2005/8/layout/hProcess7#2"/>
+    <dgm:cxn modelId="{3791AEA8-D901-41C0-87CA-4655FC33E832}" type="presParOf" srcId="{10B6A55C-1F16-40FA-9D2F-910AFE4ECF9D}" destId="{C70D1E8C-93FF-4EC2-B555-30B0637E30AA}" srcOrd="1" destOrd="0" presId="urn:microsoft.com/office/officeart/2005/8/layout/hProcess7#2"/>
+    <dgm:cxn modelId="{D957F6BA-72A1-45A3-AE9B-4770CCB98672}" type="presParOf" srcId="{10B6A55C-1F16-40FA-9D2F-910AFE4ECF9D}" destId="{E57D7BCB-0A25-40FE-B4E7-D29D61086887}" srcOrd="2" destOrd="0" presId="urn:microsoft.com/office/officeart/2005/8/layout/hProcess7#2"/>
+    <dgm:cxn modelId="{D8D9AD5F-356C-4ACC-A4D1-BF3DDAB929A5}" type="presParOf" srcId="{8366E698-0BE8-4BFE-A2C6-F79806694B96}" destId="{87CEA8D3-14D2-4C10-89F3-12DAA7AF98A8}" srcOrd="21" destOrd="0" presId="urn:microsoft.com/office/officeart/2005/8/layout/hProcess7#2"/>
+    <dgm:cxn modelId="{8A5ED3DC-1CEE-47FF-804F-D94FF3E57E10}" type="presParOf" srcId="{8366E698-0BE8-4BFE-A2C6-F79806694B96}" destId="{FA8A6F99-6081-4B6C-9914-6ACE3D74A9A2}" srcOrd="22" destOrd="0" presId="urn:microsoft.com/office/officeart/2005/8/layout/hProcess7#2"/>
+    <dgm:cxn modelId="{64C4D375-9D90-4F65-8267-9304DE36EEBA}" type="presParOf" srcId="{FA8A6F99-6081-4B6C-9914-6ACE3D74A9A2}" destId="{7A205B19-0973-48CA-8C56-7131ABAF498B}" srcOrd="0" destOrd="0" presId="urn:microsoft.com/office/officeart/2005/8/layout/hProcess7#2"/>
+    <dgm:cxn modelId="{E249690A-52E0-4790-9DB1-9D8DD0398C11}" type="presParOf" srcId="{FA8A6F99-6081-4B6C-9914-6ACE3D74A9A2}" destId="{F5EA375B-A518-4EB2-A622-EFBACDFBBAEA}" srcOrd="1" destOrd="0" presId="urn:microsoft.com/office/officeart/2005/8/layout/hProcess7#2"/>
+    <dgm:cxn modelId="{7B76F1CB-282C-433C-A8A6-82D8F5B9C81E}" type="presParOf" srcId="{FA8A6F99-6081-4B6C-9914-6ACE3D74A9A2}" destId="{B95957A9-2E3C-42A7-A8CA-4FC28B1D4B1E}" srcOrd="2" destOrd="0" presId="urn:microsoft.com/office/officeart/2005/8/layout/hProcess7#2"/>
+    <dgm:cxn modelId="{D44470F2-ED83-4381-93E7-EBCBA94D324B}" type="presParOf" srcId="{8366E698-0BE8-4BFE-A2C6-F79806694B96}" destId="{E529589F-6A08-4139-BC71-AED9D0E8CDCD}" srcOrd="23" destOrd="0" presId="urn:microsoft.com/office/officeart/2005/8/layout/hProcess7#2"/>
+    <dgm:cxn modelId="{A7940DCD-9AA6-4822-A6AC-814554B27E83}" type="presParOf" srcId="{8366E698-0BE8-4BFE-A2C6-F79806694B96}" destId="{582F0C05-B8FE-43FE-AF4B-DCDDFA4E7187}" srcOrd="24" destOrd="0" presId="urn:microsoft.com/office/officeart/2005/8/layout/hProcess7#2"/>
+    <dgm:cxn modelId="{FD97D36E-8011-4C52-92C4-755B9DE2A5E1}" type="presParOf" srcId="{582F0C05-B8FE-43FE-AF4B-DCDDFA4E7187}" destId="{01E07CBD-B951-40BC-90EF-F5FE3A092CD1}" srcOrd="0" destOrd="0" presId="urn:microsoft.com/office/officeart/2005/8/layout/hProcess7#2"/>
+    <dgm:cxn modelId="{F8344939-0F5A-4A07-BF1E-D40F50691161}" type="presParOf" srcId="{582F0C05-B8FE-43FE-AF4B-DCDDFA4E7187}" destId="{540C52F0-7AA4-4EE4-A783-3779EE2EB8F4}" srcOrd="1" destOrd="0" presId="urn:microsoft.com/office/officeart/2005/8/layout/hProcess7#2"/>
+    <dgm:cxn modelId="{F153B50A-657A-46D7-AB04-7D789C51E31F}" type="presParOf" srcId="{582F0C05-B8FE-43FE-AF4B-DCDDFA4E7187}" destId="{D804D0C2-405C-4113-A720-7C741478D2AC}" srcOrd="2" destOrd="0" presId="urn:microsoft.com/office/officeart/2005/8/layout/hProcess7#2"/>
   </dgm:cxnLst>
   <dgm:bg/>
   <dgm:whole/>
@@ -38744,7 +39900,7 @@
 </file>
 
 <file path=customXml/itemProps2.xml><?xml version="1.0" encoding="utf-8"?>
-<ds:datastoreItem xmlns:ds="http://schemas.openxmlformats.org/officeDocument/2006/customXml" ds:itemID="{CC04A2D5-F0CB-4A2C-A6C9-15C6424620F7}">
+<ds:datastoreItem xmlns:ds="http://schemas.openxmlformats.org/officeDocument/2006/customXml" ds:itemID="{C42FF42A-F0BF-4C1F-A086-EB852A391333}">
   <ds:schemaRefs>
     <ds:schemaRef ds:uri="http://schemas.openxmlformats.org/officeDocument/2006/bibliography"/>
   </ds:schemaRefs>

</xml_diff>

<commit_message>
Implemented the handling of storing a list of ROIs as an image layout.
</commit_message>
<xml_diff>
--- a/doc/ADV File Formats v2.0.docx
+++ b/doc/ADV File Formats v2.0.docx
@@ -35,13 +35,7 @@
         <w:t>.</w:t>
       </w:r>
       <w:r>
-        <w:t>0</w:t>
-      </w:r>
-      <w:r>
-        <w:t>a</w:t>
-      </w:r>
-      <w:r>
-        <w:t xml:space="preserve"> </w:t>
+        <w:t xml:space="preserve">0 </w:t>
       </w:r>
       <w:r>
         <w:t>Specification</w:t>
@@ -60,7 +54,7 @@
           <w:sz w:val="16"/>
           <w:szCs w:val="16"/>
         </w:rPr>
-        <w:t>23</w:t>
+        <w:t>26</w:t>
       </w:r>
       <w:r>
         <w:rPr>
@@ -74,7 +68,7 @@
           <w:sz w:val="16"/>
           <w:szCs w:val="16"/>
         </w:rPr>
-        <w:t>Jan</w:t>
+        <w:t>Sep</w:t>
       </w:r>
       <w:r>
         <w:rPr>
@@ -88,14 +82,7 @@
           <w:sz w:val="16"/>
           <w:szCs w:val="16"/>
         </w:rPr>
-        <w:t>20</w:t>
-      </w:r>
-      <w:r>
-        <w:rPr>
-          <w:sz w:val="16"/>
-          <w:szCs w:val="16"/>
-        </w:rPr>
-        <w:t>20</w:t>
+        <w:t>2016</w:t>
       </w:r>
     </w:p>
     <w:p>
@@ -134,9 +121,6 @@
       </w:r>
       <w:r>
         <w:t xml:space="preserve">amounts </w:t>
-      </w:r>
-      <w:r>
-        <w:t xml:space="preserve">of </w:t>
       </w:r>
       <w:r>
         <w:t xml:space="preserve">data such as </w:t>
@@ -354,11 +338,32 @@
         <w:t xml:space="preserve"> </w:t>
       </w:r>
       <w:r>
-        <w:t xml:space="preserve"> Hristo Pavlov (Tangra Observatory, </w:t>
-      </w:r>
+        <w:t xml:space="preserve"> </w:t>
+      </w:r>
+      <w:proofErr w:type="spellStart"/>
+      <w:r>
+        <w:t>Hristo</w:t>
+      </w:r>
+      <w:proofErr w:type="spellEnd"/>
+      <w:r>
+        <w:t xml:space="preserve"> Pavlov (</w:t>
+      </w:r>
+      <w:proofErr w:type="spellStart"/>
+      <w:r>
+        <w:t>Tangra</w:t>
+      </w:r>
+      <w:proofErr w:type="spellEnd"/>
+      <w:r>
+        <w:t xml:space="preserve"> Observatory, </w:t>
+      </w:r>
+      <w:proofErr w:type="spellStart"/>
       <w:r>
         <w:lastRenderedPageBreak/>
-        <w:t xml:space="preserve">Tangra, </w:t>
+        <w:t>Tangra</w:t>
+      </w:r>
+      <w:proofErr w:type="spellEnd"/>
+      <w:r>
+        <w:t xml:space="preserve">, </w:t>
       </w:r>
       <w:proofErr w:type="spellStart"/>
       <w:r>
@@ -366,7 +371,15 @@
       </w:r>
       <w:proofErr w:type="spellEnd"/>
       <w:r>
-        <w:t>, OccuRec, ADVS</w:t>
+        <w:t xml:space="preserve">, </w:t>
+      </w:r>
+      <w:proofErr w:type="spellStart"/>
+      <w:r>
+        <w:t>OccuRec</w:t>
+      </w:r>
+      <w:proofErr w:type="spellEnd"/>
+      <w:r>
+        <w:t>, ADVS</w:t>
       </w:r>
       <w:r>
         <w:t xml:space="preserve">, Tony Barry (IOTA-VTI, ADVS) </w:t>
@@ -526,191 +539,7 @@
       <w:pPr>
         <w:pStyle w:val="Heading2"/>
       </w:pPr>
-    </w:p>
-    <w:p>
-      <w:pPr>
-        <w:pStyle w:val="Heading2"/>
-      </w:pPr>
-    </w:p>
-    <w:p>
-      <w:pPr>
-        <w:pStyle w:val="Heading2"/>
-      </w:pPr>
-      <w:r>
-        <w:t>Revision History</w:t>
-      </w:r>
-    </w:p>
-    <w:p/>
-    <w:tbl>
-      <w:tblPr>
-        <w:tblStyle w:val="TableGrid"/>
-        <w:tblW w:w="0" w:type="auto"/>
-        <w:tblLook w:val="04A0"/>
-      </w:tblPr>
-      <w:tblGrid>
-        <w:gridCol w:w="959"/>
-        <w:gridCol w:w="1417"/>
-        <w:gridCol w:w="6912"/>
-      </w:tblGrid>
-      <w:tr>
-        <w:tc>
-          <w:tcPr>
-            <w:tcW w:w="959" w:type="dxa"/>
-          </w:tcPr>
-          <w:p>
-            <w:r>
-              <w:t>Version</w:t>
-            </w:r>
-          </w:p>
-        </w:tc>
-        <w:tc>
-          <w:tcPr>
-            <w:tcW w:w="1417" w:type="dxa"/>
-          </w:tcPr>
-          <w:p>
-            <w:r>
-              <w:t>Date</w:t>
-            </w:r>
-          </w:p>
-        </w:tc>
-        <w:tc>
-          <w:tcPr>
-            <w:tcW w:w="6912" w:type="dxa"/>
-          </w:tcPr>
-          <w:p>
-            <w:r>
-              <w:t>Notes</w:t>
-            </w:r>
-          </w:p>
-        </w:tc>
-      </w:tr>
-      <w:tr>
-        <w:tc>
-          <w:tcPr>
-            <w:tcW w:w="959" w:type="dxa"/>
-          </w:tcPr>
-          <w:p>
-            <w:r>
-              <w:t>2.0</w:t>
-            </w:r>
-          </w:p>
-        </w:tc>
-        <w:tc>
-          <w:tcPr>
-            <w:tcW w:w="1417" w:type="dxa"/>
-          </w:tcPr>
-          <w:p>
-            <w:r>
-              <w:t>26-Sep-2016</w:t>
-            </w:r>
-          </w:p>
-        </w:tc>
-        <w:tc>
-          <w:tcPr>
-            <w:tcW w:w="6912" w:type="dxa"/>
-          </w:tcPr>
-          <w:p>
-            <w:r>
-              <w:t>Initial Version</w:t>
-            </w:r>
-          </w:p>
-        </w:tc>
-      </w:tr>
-      <w:tr>
-        <w:tc>
-          <w:tcPr>
-            <w:tcW w:w="959" w:type="dxa"/>
-          </w:tcPr>
-          <w:p>
-            <w:r>
-              <w:t>2.0a</w:t>
-            </w:r>
-          </w:p>
-        </w:tc>
-        <w:tc>
-          <w:tcPr>
-            <w:tcW w:w="1417" w:type="dxa"/>
-          </w:tcPr>
-          <w:p>
-            <w:r>
-              <w:t>23-Jan-2020</w:t>
-            </w:r>
-          </w:p>
-        </w:tc>
-        <w:tc>
-          <w:tcPr>
-            <w:tcW w:w="6912" w:type="dxa"/>
-          </w:tcPr>
-          <w:p>
-            <w:r>
-              <w:t xml:space="preserve">Update after review by </w:t>
-            </w:r>
-            <w:r>
-              <w:t xml:space="preserve">Andreas </w:t>
-            </w:r>
-            <w:proofErr w:type="spellStart"/>
-            <w:r>
-              <w:t>Schweizer</w:t>
-            </w:r>
-            <w:proofErr w:type="spellEnd"/>
-            <w:r>
-              <w:t xml:space="preserve">. Added the definition of the </w:t>
-            </w:r>
-            <w:r>
-              <w:rPr>
-                <w:b/>
-              </w:rPr>
-              <w:t>IMAGE-ROIS</w:t>
-            </w:r>
-            <w:r>
-              <w:t xml:space="preserve"> image layout. </w:t>
-            </w:r>
-            <w:r>
-              <w:t xml:space="preserve">Added numbering to all tables. </w:t>
-            </w:r>
-            <w:r>
-              <w:t xml:space="preserve">Removed </w:t>
-            </w:r>
-            <w:r>
-              <w:t xml:space="preserve">the second </w:t>
-            </w:r>
-            <w:r>
-              <w:t xml:space="preserve">entry (repeated stream id at byte position 4) from Table 15 to match the current implementation in </w:t>
-            </w:r>
-            <w:proofErr w:type="spellStart"/>
-            <w:r>
-              <w:t>AdvLib</w:t>
-            </w:r>
-            <w:proofErr w:type="spellEnd"/>
-            <w:r>
-              <w:t>.</w:t>
-            </w:r>
-          </w:p>
-          <w:p/>
-        </w:tc>
-      </w:tr>
-    </w:tbl>
-    <w:p>
-      <w:pPr>
-        <w:rPr>
-          <w:rFonts w:asciiTheme="majorHAnsi" w:eastAsiaTheme="majorEastAsia" w:hAnsiTheme="majorHAnsi" w:cstheme="majorBidi"/>
-          <w:b/>
-          <w:bCs/>
-          <w:color w:val="4F81BD" w:themeColor="accent1"/>
-          <w:sz w:val="26"/>
-          <w:szCs w:val="26"/>
-        </w:rPr>
-      </w:pPr>
-      <w:r>
-        <w:br w:type="page"/>
-      </w:r>
-    </w:p>
-    <w:p>
-      <w:pPr>
-        <w:pStyle w:val="Heading2"/>
-      </w:pPr>
-      <w:r>
-        <w:lastRenderedPageBreak/>
+      <w:r>
         <w:t>FSTF File Format</w:t>
       </w:r>
     </w:p>
@@ -1495,24 +1324,7 @@
     </w:tbl>
     <w:p>
       <w:pPr>
-        <w:spacing w:before="240"/>
-        <w:rPr>
-          <w:sz w:val="18"/>
-          <w:szCs w:val="18"/>
-        </w:rPr>
-      </w:pPr>
-      <w:r>
-        <w:rPr>
-          <w:sz w:val="18"/>
-          <w:szCs w:val="18"/>
-        </w:rPr>
-        <w:t>Table 1. Data Types</w:t>
-      </w:r>
-    </w:p>
-    <w:p>
-      <w:pPr>
         <w:pStyle w:val="Heading6"/>
-        <w:spacing w:before="240"/>
       </w:pPr>
       <w:r>
         <w:t>Data Streams</w:t>
@@ -1583,7 +1395,14 @@
         <w:rPr>
           <w:i/>
         </w:rPr>
-        <w:t>data frames</w:t>
+        <w:t xml:space="preserve">data </w:t>
+      </w:r>
+      <w:r>
+        <w:rPr>
+          <w:i/>
+        </w:rPr>
+        <w:lastRenderedPageBreak/>
+        <w:t>frames</w:t>
       </w:r>
       <w:r>
         <w:t xml:space="preserve"> acquired at </w:t>
@@ -1652,14 +1471,12 @@
         <w:t xml:space="preserve">   </w:t>
       </w:r>
     </w:p>
-    <w:p/>
     <w:p>
       <w:r>
         <w:rPr>
           <w:noProof/>
           <w:lang w:eastAsia="en-AU"/>
         </w:rPr>
-        <w:lastRenderedPageBreak/>
         <w:pict>
           <v:group id="_x0000_s1179" style="position:absolute;margin-left:3.45pt;margin-top:6.2pt;width:396.2pt;height:91.9pt;z-index:251682816" coordorigin="1448,13201" coordsize="7924,1838">
             <v:rect id="_x0000_s1180" style="position:absolute;left:1448;top:13201;width:7924;height:1838"/>
@@ -2074,8 +1891,16 @@
         <w:rPr>
           <w:i/>
         </w:rPr>
-        <w:t>1029341,23</w:t>
-      </w:r>
+        <w:t>1029341</w:t>
+      </w:r>
+      <w:proofErr w:type="gramStart"/>
+      <w:r>
+        <w:rPr>
+          <w:i/>
+        </w:rPr>
+        <w:t>,23</w:t>
+      </w:r>
+      <w:proofErr w:type="gramEnd"/>
       <w:r>
         <w:t xml:space="preserve"> are incorrect </w:t>
       </w:r>
@@ -2325,41 +2150,36 @@
         </w:tc>
       </w:tr>
     </w:tbl>
+    <w:p/>
     <w:p>
       <w:pPr>
-        <w:spacing w:before="240"/>
         <w:rPr>
-          <w:sz w:val="18"/>
-          <w:szCs w:val="18"/>
+          <w:rFonts w:cstheme="minorHAnsi"/>
         </w:rPr>
       </w:pPr>
       <w:r>
         <w:rPr>
-          <w:sz w:val="18"/>
-          <w:szCs w:val="18"/>
+          <w:rFonts w:cstheme="minorHAnsi"/>
         </w:rPr>
-        <w:t xml:space="preserve">Table </w:t>
+        <w:t>T</w:t>
       </w:r>
       <w:r>
         <w:rPr>
-          <w:sz w:val="18"/>
-          <w:szCs w:val="18"/>
+          <w:rFonts w:cstheme="minorHAnsi"/>
         </w:rPr>
-        <w:t>2</w:t>
+        <w:t xml:space="preserve">he format of all file blocks is specified </w:t>
       </w:r>
       <w:r>
         <w:rPr>
-          <w:sz w:val="18"/>
-          <w:szCs w:val="18"/>
+          <w:rFonts w:cstheme="minorHAnsi"/>
+        </w:rPr>
+        <w:t>next</w:t>
+      </w:r>
+      <w:r>
+        <w:rPr>
+          <w:rFonts w:cstheme="minorHAnsi"/>
         </w:rPr>
         <w:t xml:space="preserve">. </w:t>
-      </w:r>
-      <w:r>
-        <w:rPr>
-          <w:sz w:val="18"/>
-          <w:szCs w:val="18"/>
-        </w:rPr>
-        <w:t>Glossary</w:t>
       </w:r>
     </w:p>
     <w:p>
@@ -2372,28 +2192,7 @@
         </w:rPr>
       </w:pPr>
       <w:r>
-        <w:rPr>
-          <w:rFonts w:cstheme="minorHAnsi"/>
-        </w:rPr>
-        <w:t>T</w:t>
-      </w:r>
-      <w:r>
-        <w:rPr>
-          <w:rFonts w:cstheme="minorHAnsi"/>
-        </w:rPr>
-        <w:t xml:space="preserve">he format of all file blocks is specified </w:t>
-      </w:r>
-      <w:r>
-        <w:rPr>
-          <w:rFonts w:cstheme="minorHAnsi"/>
-        </w:rPr>
-        <w:t>next</w:t>
-      </w:r>
-      <w:r>
-        <w:rPr>
-          <w:rFonts w:cstheme="minorHAnsi"/>
-        </w:rPr>
-        <w:t xml:space="preserve">. </w:t>
+        <w:br w:type="page"/>
       </w:r>
     </w:p>
     <w:p>
@@ -2401,6 +2200,7 @@
         <w:pStyle w:val="Heading3"/>
       </w:pPr>
       <w:r>
+        <w:lastRenderedPageBreak/>
         <w:t>Header</w:t>
       </w:r>
     </w:p>
@@ -2618,14 +2418,7 @@
               <w:rPr>
                 <w:rFonts w:cstheme="minorHAnsi"/>
               </w:rPr>
-              <w:t xml:space="preserve">’) which </w:t>
-            </w:r>
-            <w:r>
-              <w:rPr>
-                <w:rFonts w:cstheme="minorHAnsi"/>
-              </w:rPr>
-              <w:lastRenderedPageBreak/>
-              <w:t>identifies the file format.</w:t>
+              <w:t>’) which identifies the file format.</w:t>
             </w:r>
           </w:p>
         </w:tc>
@@ -2638,7 +2431,6 @@
           </w:tcPr>
           <w:p>
             <w:r>
-              <w:lastRenderedPageBreak/>
               <w:t>0x0</w:t>
             </w:r>
             <w:r>
@@ -2878,44 +2670,8 @@
         </w:tc>
       </w:tr>
     </w:tbl>
+    <w:p/>
     <w:p>
-      <w:pPr>
-        <w:spacing w:before="240"/>
-        <w:rPr>
-          <w:sz w:val="18"/>
-          <w:szCs w:val="18"/>
-        </w:rPr>
-      </w:pPr>
-      <w:r>
-        <w:rPr>
-          <w:sz w:val="18"/>
-          <w:szCs w:val="18"/>
-        </w:rPr>
-        <w:t xml:space="preserve">Table </w:t>
-      </w:r>
-      <w:r>
-        <w:rPr>
-          <w:sz w:val="18"/>
-          <w:szCs w:val="18"/>
-        </w:rPr>
-        <w:t>3</w:t>
-      </w:r>
-      <w:r>
-        <w:rPr>
-          <w:sz w:val="18"/>
-          <w:szCs w:val="18"/>
-        </w:rPr>
-        <w:t xml:space="preserve">. </w:t>
-      </w:r>
-      <w:r>
-        <w:rPr>
-          <w:sz w:val="18"/>
-          <w:szCs w:val="18"/>
-        </w:rPr>
-        <w:t>FSTF Header</w:t>
-      </w:r>
-    </w:p>
-    <w:p>
       <w:r>
         <w:t>The o</w:t>
       </w:r>
@@ -2944,7 +2700,15 @@
         <w:t>MUST</w:t>
       </w:r>
       <w:r>
-        <w:t xml:space="preserve"> be able to handle 64-bit addressing. </w:t>
+        <w:t xml:space="preserve"> </w:t>
+      </w:r>
+      <w:proofErr w:type="gramStart"/>
+      <w:r>
+        <w:t>be</w:t>
+      </w:r>
+      <w:proofErr w:type="gramEnd"/>
+      <w:r>
+        <w:t xml:space="preserve"> able to handle 64-bit addressing. </w:t>
       </w:r>
     </w:p>
     <w:p>
@@ -4028,11 +3792,7 @@
               <w:cnfStyle w:val="000000000000"/>
             </w:pPr>
             <w:r>
-              <w:t xml:space="preserve">Offset from the beginning of the file of the configuration header for the </w:t>
-            </w:r>
-            <w:r>
-              <w:lastRenderedPageBreak/>
-              <w:t>first section</w:t>
+              <w:t>Offset from the beginning of the file of the configuration header for the first section</w:t>
             </w:r>
             <w:r>
               <w:t>.</w:t>
@@ -4213,7 +3973,6 @@
       <w:tr>
         <w:trPr>
           <w:cnfStyle w:val="000000100000"/>
-          <w:trHeight w:val="234"/>
         </w:trPr>
         <w:tc>
           <w:tcPr>
@@ -4261,43 +4020,7 @@
         </w:tc>
       </w:tr>
     </w:tbl>
-    <w:p>
-      <w:pPr>
-        <w:spacing w:before="240"/>
-        <w:rPr>
-          <w:sz w:val="18"/>
-          <w:szCs w:val="18"/>
-        </w:rPr>
-      </w:pPr>
-      <w:r>
-        <w:rPr>
-          <w:sz w:val="18"/>
-          <w:szCs w:val="18"/>
-        </w:rPr>
-        <w:t xml:space="preserve">Table </w:t>
-      </w:r>
-      <w:r>
-        <w:rPr>
-          <w:sz w:val="18"/>
-          <w:szCs w:val="18"/>
-        </w:rPr>
-        <w:t>4</w:t>
-      </w:r>
-      <w:r>
-        <w:rPr>
-          <w:sz w:val="18"/>
-          <w:szCs w:val="18"/>
-        </w:rPr>
-        <w:t xml:space="preserve">. </w:t>
-      </w:r>
-      <w:r>
-        <w:rPr>
-          <w:sz w:val="18"/>
-          <w:szCs w:val="18"/>
-        </w:rPr>
-        <w:t>Data Streams Definition</w:t>
-      </w:r>
-    </w:p>
+    <w:p/>
     <w:p>
       <w:r>
         <w:t xml:space="preserve">The </w:t>
@@ -4947,44 +4670,10 @@
         </w:tc>
       </w:tr>
     </w:tbl>
+    <w:p/>
     <w:p>
-      <w:pPr>
-        <w:spacing w:before="240"/>
-      </w:pPr>
-      <w:r>
-        <w:rPr>
-          <w:sz w:val="18"/>
-          <w:szCs w:val="18"/>
-        </w:rPr>
-        <w:t xml:space="preserve">Table </w:t>
-      </w:r>
-      <w:r>
-        <w:rPr>
-          <w:sz w:val="18"/>
-          <w:szCs w:val="18"/>
-        </w:rPr>
-        <w:t>5</w:t>
-      </w:r>
-      <w:r>
-        <w:rPr>
-          <w:sz w:val="18"/>
-          <w:szCs w:val="18"/>
-        </w:rPr>
-        <w:t xml:space="preserve">. </w:t>
-      </w:r>
-      <w:r>
-        <w:rPr>
-          <w:sz w:val="18"/>
-          <w:szCs w:val="18"/>
-        </w:rPr>
-        <w:t>Data Stream Metadata</w:t>
-      </w:r>
-    </w:p>
-    <w:p>
-      <w:pPr>
-        <w:spacing w:before="240"/>
-      </w:pPr>
-      <w:r>
+      <w:r>
+        <w:lastRenderedPageBreak/>
         <w:t xml:space="preserve">Here is </w:t>
       </w:r>
       <w:r>
@@ -5035,7 +4724,15 @@
       </w:r>
       <w:proofErr w:type="spellEnd"/>
       <w:r>
-        <w:t xml:space="preserve"> accuracy of 77 ticks (1 ms). </w:t>
+        <w:t xml:space="preserve"> accuracy of 77 ticks (1 </w:t>
+      </w:r>
+      <w:proofErr w:type="gramStart"/>
+      <w:r>
+        <w:t>ms</w:t>
+      </w:r>
+      <w:proofErr w:type="gramEnd"/>
+      <w:r>
+        <w:t xml:space="preserve">). </w:t>
       </w:r>
       <w:r>
         <w:t xml:space="preserve">The data frames saved in the streams have </w:t>
@@ -5044,11 +4741,7 @@
         <w:t>2</w:t>
       </w:r>
       <w:r>
-        <w:t xml:space="preserve"> </w:t>
-      </w:r>
-      <w:r>
-        <w:lastRenderedPageBreak/>
-        <w:t>secti</w:t>
+        <w:t xml:space="preserve"> secti</w:t>
       </w:r>
       <w:r>
         <w:t>ons called IMAGE and STATUS</w:t>
@@ -13744,6 +13437,7 @@
                 <w:sz w:val="20"/>
                 <w:szCs w:val="20"/>
               </w:rPr>
+              <w:lastRenderedPageBreak/>
               <w:t>.</w:t>
             </w:r>
           </w:p>
@@ -15842,39 +15536,7 @@
         </w:tc>
       </w:tr>
     </w:tbl>
-    <w:p>
-      <w:pPr>
-        <w:spacing w:before="240"/>
-      </w:pPr>
-      <w:r>
-        <w:rPr>
-          <w:sz w:val="18"/>
-          <w:szCs w:val="18"/>
-        </w:rPr>
-        <w:t xml:space="preserve">Table </w:t>
-      </w:r>
-      <w:r>
-        <w:rPr>
-          <w:sz w:val="18"/>
-          <w:szCs w:val="18"/>
-        </w:rPr>
-        <w:t>6</w:t>
-      </w:r>
-      <w:r>
-        <w:rPr>
-          <w:sz w:val="18"/>
-          <w:szCs w:val="18"/>
-        </w:rPr>
-        <w:t xml:space="preserve">. </w:t>
-      </w:r>
-      <w:r>
-        <w:rPr>
-          <w:sz w:val="18"/>
-          <w:szCs w:val="18"/>
-        </w:rPr>
-        <w:t>Data frame format</w:t>
-      </w:r>
-    </w:p>
+    <w:p/>
     <w:p>
       <w:r>
         <w:t xml:space="preserve">The offsets </w:t>
@@ -15917,7 +15579,6 @@
         <w:pStyle w:val="Heading3"/>
       </w:pPr>
       <w:r>
-        <w:lastRenderedPageBreak/>
         <w:t>Index Table</w:t>
       </w:r>
     </w:p>
@@ -16253,39 +15914,7 @@
         </w:tc>
       </w:tr>
     </w:tbl>
-    <w:p>
-      <w:pPr>
-        <w:spacing w:before="240"/>
-      </w:pPr>
-      <w:r>
-        <w:rPr>
-          <w:sz w:val="18"/>
-          <w:szCs w:val="18"/>
-        </w:rPr>
-        <w:t xml:space="preserve">Table </w:t>
-      </w:r>
-      <w:r>
-        <w:rPr>
-          <w:sz w:val="18"/>
-          <w:szCs w:val="18"/>
-        </w:rPr>
-        <w:t>7</w:t>
-      </w:r>
-      <w:r>
-        <w:rPr>
-          <w:sz w:val="18"/>
-          <w:szCs w:val="18"/>
-        </w:rPr>
-        <w:t xml:space="preserve">. </w:t>
-      </w:r>
-      <w:r>
-        <w:rPr>
-          <w:sz w:val="18"/>
-          <w:szCs w:val="18"/>
-        </w:rPr>
-        <w:t>Index table</w:t>
-      </w:r>
-    </w:p>
+    <w:p/>
     <w:p>
       <w:r>
         <w:t>Each Index Block has the following format:</w:t>
@@ -16615,46 +16244,7 @@
         </w:tc>
       </w:tr>
     </w:tbl>
-    <w:p>
-      <w:pPr>
-        <w:spacing w:before="240"/>
-      </w:pPr>
-      <w:r>
-        <w:rPr>
-          <w:sz w:val="18"/>
-          <w:szCs w:val="18"/>
-        </w:rPr>
-        <w:t xml:space="preserve">Table </w:t>
-      </w:r>
-      <w:r>
-        <w:rPr>
-          <w:sz w:val="18"/>
-          <w:szCs w:val="18"/>
-        </w:rPr>
-        <w:t>8</w:t>
-      </w:r>
-      <w:r>
-        <w:rPr>
-          <w:sz w:val="18"/>
-          <w:szCs w:val="18"/>
-        </w:rPr>
-        <w:t xml:space="preserve">. </w:t>
-      </w:r>
-      <w:r>
-        <w:rPr>
-          <w:sz w:val="18"/>
-          <w:szCs w:val="18"/>
-        </w:rPr>
-        <w:t xml:space="preserve">Index </w:t>
-      </w:r>
-      <w:r>
-        <w:rPr>
-          <w:sz w:val="18"/>
-          <w:szCs w:val="18"/>
-        </w:rPr>
-        <w:t>block</w:t>
-      </w:r>
-    </w:p>
+    <w:p/>
     <w:p>
       <w:r>
         <w:t>Where e</w:t>
@@ -16884,40 +16474,8 @@
         </w:tc>
       </w:tr>
     </w:tbl>
+    <w:p/>
     <w:p>
-      <w:pPr>
-        <w:spacing w:before="240"/>
-      </w:pPr>
-      <w:r>
-        <w:rPr>
-          <w:sz w:val="18"/>
-          <w:szCs w:val="18"/>
-        </w:rPr>
-        <w:t xml:space="preserve">Table </w:t>
-      </w:r>
-      <w:r>
-        <w:rPr>
-          <w:sz w:val="18"/>
-          <w:szCs w:val="18"/>
-        </w:rPr>
-        <w:t>9</w:t>
-      </w:r>
-      <w:r>
-        <w:rPr>
-          <w:sz w:val="18"/>
-          <w:szCs w:val="18"/>
-        </w:rPr>
-        <w:t xml:space="preserve">. </w:t>
-      </w:r>
-      <w:r>
-        <w:rPr>
-          <w:sz w:val="18"/>
-          <w:szCs w:val="18"/>
-        </w:rPr>
-        <w:t>Index entry</w:t>
-      </w:r>
-    </w:p>
-    <w:p>
       <w:r>
         <w:t xml:space="preserve">The </w:t>
       </w:r>
@@ -16934,7 +16492,11 @@
         <w:t xml:space="preserve">value given </w:t>
       </w:r>
       <w:r>
-        <w:t xml:space="preserve">at the beginning of each data frame should be used instead. The elapsed time is provided </w:t>
+        <w:t xml:space="preserve">at the beginning of each data frame should be used </w:t>
+      </w:r>
+      <w:r>
+        <w:lastRenderedPageBreak/>
+        <w:t xml:space="preserve">instead. The elapsed time is provided </w:t>
       </w:r>
       <w:r>
         <w:t xml:space="preserve">so </w:t>
@@ -17023,11 +16585,15 @@
         <w:t>that created the file. Examples of such information include the name and version of the recoding software, ve</w:t>
       </w:r>
       <w:r>
-        <w:t xml:space="preserve">rsion of the hardware, geographical coordinates and others. The System </w:t>
-      </w:r>
-      <w:r>
-        <w:lastRenderedPageBreak/>
-        <w:t>Metadata Table SHOULD be placed after the Data Section Definition block and before the Data Block</w:t>
+        <w:t xml:space="preserve">rsion of the hardware, geographical coordinates and others. The System Metadata Table SHOULD </w:t>
+      </w:r>
+      <w:proofErr w:type="gramStart"/>
+      <w:r>
+        <w:t>be</w:t>
+      </w:r>
+      <w:proofErr w:type="gramEnd"/>
+      <w:r>
+        <w:t xml:space="preserve"> placed after the Data Section Definition block and before the Data Block</w:t>
       </w:r>
       <w:r>
         <w:t>s</w:t>
@@ -17038,7 +16604,15 @@
     </w:p>
     <w:p>
       <w:r>
-        <w:t xml:space="preserve">The User Metadata Table MUST be at the very end of the file so any </w:t>
+        <w:t xml:space="preserve">The User Metadata Table MUST </w:t>
+      </w:r>
+      <w:proofErr w:type="gramStart"/>
+      <w:r>
+        <w:t>be</w:t>
+      </w:r>
+      <w:proofErr w:type="gramEnd"/>
+      <w:r>
+        <w:t xml:space="preserve"> at the very end of the file so any </w:t>
       </w:r>
       <w:r>
         <w:t xml:space="preserve">Reader Software </w:t>
@@ -17115,7 +16689,7 @@
         <w:tc>
           <w:tcPr>
             <w:cnfStyle w:val="001000000000"/>
-            <w:tcW w:w="991" w:type="dxa"/>
+            <w:tcW w:w="995" w:type="dxa"/>
           </w:tcPr>
           <w:p>
             <w:r>
@@ -17125,7 +16699,7 @@
         </w:tc>
         <w:tc>
           <w:tcPr>
-            <w:tcW w:w="1199" w:type="dxa"/>
+            <w:tcW w:w="1072" w:type="dxa"/>
           </w:tcPr>
           <w:p>
             <w:pPr>
@@ -17138,7 +16712,7 @@
         </w:tc>
         <w:tc>
           <w:tcPr>
-            <w:tcW w:w="7098" w:type="dxa"/>
+            <w:tcW w:w="7221" w:type="dxa"/>
           </w:tcPr>
           <w:p>
             <w:pPr>
@@ -17157,7 +16731,7 @@
         <w:tc>
           <w:tcPr>
             <w:cnfStyle w:val="001000000000"/>
-            <w:tcW w:w="991" w:type="dxa"/>
+            <w:tcW w:w="995" w:type="dxa"/>
           </w:tcPr>
           <w:p>
             <w:r>
@@ -17167,7 +16741,7 @@
         </w:tc>
         <w:tc>
           <w:tcPr>
-            <w:tcW w:w="1199" w:type="dxa"/>
+            <w:tcW w:w="1072" w:type="dxa"/>
           </w:tcPr>
           <w:p>
             <w:pPr>
@@ -17180,7 +16754,7 @@
         </w:tc>
         <w:tc>
           <w:tcPr>
-            <w:tcW w:w="7098" w:type="dxa"/>
+            <w:tcW w:w="7221" w:type="dxa"/>
           </w:tcPr>
           <w:p>
             <w:pPr>
@@ -17207,7 +16781,7 @@
         <w:tc>
           <w:tcPr>
             <w:cnfStyle w:val="001000000000"/>
-            <w:tcW w:w="991" w:type="dxa"/>
+            <w:tcW w:w="995" w:type="dxa"/>
           </w:tcPr>
           <w:p>
             <w:r>
@@ -17217,7 +16791,7 @@
         </w:tc>
         <w:tc>
           <w:tcPr>
-            <w:tcW w:w="1199" w:type="dxa"/>
+            <w:tcW w:w="1072" w:type="dxa"/>
           </w:tcPr>
           <w:p>
             <w:pPr>
@@ -17233,7 +16807,7 @@
         </w:tc>
         <w:tc>
           <w:tcPr>
-            <w:tcW w:w="7098" w:type="dxa"/>
+            <w:tcW w:w="7221" w:type="dxa"/>
           </w:tcPr>
           <w:p>
             <w:pPr>
@@ -17255,13 +16829,13 @@
         <w:tc>
           <w:tcPr>
             <w:cnfStyle w:val="001000000000"/>
-            <w:tcW w:w="991" w:type="dxa"/>
+            <w:tcW w:w="995" w:type="dxa"/>
           </w:tcPr>
           <w:p/>
         </w:tc>
         <w:tc>
           <w:tcPr>
-            <w:tcW w:w="1199" w:type="dxa"/>
+            <w:tcW w:w="1072" w:type="dxa"/>
           </w:tcPr>
           <w:p>
             <w:pPr>
@@ -17274,7 +16848,7 @@
         </w:tc>
         <w:tc>
           <w:tcPr>
-            <w:tcW w:w="7098" w:type="dxa"/>
+            <w:tcW w:w="7221" w:type="dxa"/>
           </w:tcPr>
           <w:p>
             <w:pPr>
@@ -17293,13 +16867,13 @@
         <w:tc>
           <w:tcPr>
             <w:cnfStyle w:val="001000000000"/>
-            <w:tcW w:w="991" w:type="dxa"/>
+            <w:tcW w:w="995" w:type="dxa"/>
           </w:tcPr>
           <w:p/>
         </w:tc>
         <w:tc>
           <w:tcPr>
-            <w:tcW w:w="1199" w:type="dxa"/>
+            <w:tcW w:w="1072" w:type="dxa"/>
           </w:tcPr>
           <w:p>
             <w:pPr>
@@ -17312,7 +16886,7 @@
         </w:tc>
         <w:tc>
           <w:tcPr>
-            <w:tcW w:w="7098" w:type="dxa"/>
+            <w:tcW w:w="7221" w:type="dxa"/>
           </w:tcPr>
           <w:p>
             <w:pPr>
@@ -17334,13 +16908,13 @@
         <w:tc>
           <w:tcPr>
             <w:cnfStyle w:val="001000000000"/>
-            <w:tcW w:w="991" w:type="dxa"/>
+            <w:tcW w:w="995" w:type="dxa"/>
           </w:tcPr>
           <w:p/>
         </w:tc>
         <w:tc>
           <w:tcPr>
-            <w:tcW w:w="1199" w:type="dxa"/>
+            <w:tcW w:w="1072" w:type="dxa"/>
           </w:tcPr>
           <w:p>
             <w:pPr>
@@ -17353,7 +16927,7 @@
         </w:tc>
         <w:tc>
           <w:tcPr>
-            <w:tcW w:w="7098" w:type="dxa"/>
+            <w:tcW w:w="7221" w:type="dxa"/>
           </w:tcPr>
           <w:p>
             <w:pPr>
@@ -17372,13 +16946,13 @@
         <w:tc>
           <w:tcPr>
             <w:cnfStyle w:val="001000000000"/>
-            <w:tcW w:w="991" w:type="dxa"/>
+            <w:tcW w:w="995" w:type="dxa"/>
           </w:tcPr>
           <w:p/>
         </w:tc>
         <w:tc>
           <w:tcPr>
-            <w:tcW w:w="1199" w:type="dxa"/>
+            <w:tcW w:w="1072" w:type="dxa"/>
           </w:tcPr>
           <w:p>
             <w:pPr>
@@ -17391,7 +16965,7 @@
         </w:tc>
         <w:tc>
           <w:tcPr>
-            <w:tcW w:w="7098" w:type="dxa"/>
+            <w:tcW w:w="7221" w:type="dxa"/>
           </w:tcPr>
           <w:p>
             <w:pPr>
@@ -17410,13 +16984,13 @@
         <w:tc>
           <w:tcPr>
             <w:cnfStyle w:val="001000000000"/>
-            <w:tcW w:w="991" w:type="dxa"/>
+            <w:tcW w:w="995" w:type="dxa"/>
           </w:tcPr>
           <w:p/>
         </w:tc>
         <w:tc>
           <w:tcPr>
-            <w:tcW w:w="1199" w:type="dxa"/>
+            <w:tcW w:w="1072" w:type="dxa"/>
           </w:tcPr>
           <w:p>
             <w:pPr>
@@ -17429,7 +17003,7 @@
         </w:tc>
         <w:tc>
           <w:tcPr>
-            <w:tcW w:w="7098" w:type="dxa"/>
+            <w:tcW w:w="7221" w:type="dxa"/>
           </w:tcPr>
           <w:p>
             <w:pPr>
@@ -17456,13 +17030,13 @@
         <w:tc>
           <w:tcPr>
             <w:cnfStyle w:val="001000000000"/>
-            <w:tcW w:w="991" w:type="dxa"/>
+            <w:tcW w:w="995" w:type="dxa"/>
           </w:tcPr>
           <w:p/>
         </w:tc>
         <w:tc>
           <w:tcPr>
-            <w:tcW w:w="1199" w:type="dxa"/>
+            <w:tcW w:w="1072" w:type="dxa"/>
           </w:tcPr>
           <w:p>
             <w:pPr>
@@ -17475,7 +17049,7 @@
         </w:tc>
         <w:tc>
           <w:tcPr>
-            <w:tcW w:w="7098" w:type="dxa"/>
+            <w:tcW w:w="7221" w:type="dxa"/>
           </w:tcPr>
           <w:p>
             <w:pPr>
@@ -17499,39 +17073,7 @@
         </w:tc>
       </w:tr>
     </w:tbl>
-    <w:p>
-      <w:pPr>
-        <w:spacing w:before="240"/>
-      </w:pPr>
-      <w:r>
-        <w:rPr>
-          <w:sz w:val="18"/>
-          <w:szCs w:val="18"/>
-        </w:rPr>
-        <w:t xml:space="preserve">Table </w:t>
-      </w:r>
-      <w:r>
-        <w:rPr>
-          <w:sz w:val="18"/>
-          <w:szCs w:val="18"/>
-        </w:rPr>
-        <w:t>10</w:t>
-      </w:r>
-      <w:r>
-        <w:rPr>
-          <w:sz w:val="18"/>
-          <w:szCs w:val="18"/>
-        </w:rPr>
-        <w:t xml:space="preserve">. </w:t>
-      </w:r>
-      <w:r>
-        <w:rPr>
-          <w:sz w:val="18"/>
-          <w:szCs w:val="18"/>
-        </w:rPr>
-        <w:t>Metadata entries</w:t>
-      </w:r>
-    </w:p>
+    <w:p/>
     <w:p>
       <w:pPr>
         <w:pStyle w:val="Heading3"/>
@@ -17760,6 +17302,7 @@
     </w:p>
     <w:p>
       <w:r>
+        <w:lastRenderedPageBreak/>
         <w:t>If the software reconstr</w:t>
       </w:r>
       <w:r>
@@ -18677,7 +18220,7 @@
         <w:tc>
           <w:tcPr>
             <w:cnfStyle w:val="001000000000"/>
-            <w:tcW w:w="990" w:type="dxa"/>
+            <w:tcW w:w="995" w:type="dxa"/>
           </w:tcPr>
           <w:p>
             <w:r>
@@ -18687,7 +18230,7 @@
         </w:tc>
         <w:tc>
           <w:tcPr>
-            <w:tcW w:w="1199" w:type="dxa"/>
+            <w:tcW w:w="1072" w:type="dxa"/>
           </w:tcPr>
           <w:p>
             <w:pPr>
@@ -18700,7 +18243,7 @@
         </w:tc>
         <w:tc>
           <w:tcPr>
-            <w:tcW w:w="7099" w:type="dxa"/>
+            <w:tcW w:w="7221" w:type="dxa"/>
           </w:tcPr>
           <w:p>
             <w:pPr>
@@ -18719,7 +18262,7 @@
         <w:tc>
           <w:tcPr>
             <w:cnfStyle w:val="001000000000"/>
-            <w:tcW w:w="990" w:type="dxa"/>
+            <w:tcW w:w="995" w:type="dxa"/>
           </w:tcPr>
           <w:p>
             <w:r>
@@ -18729,7 +18272,7 @@
         </w:tc>
         <w:tc>
           <w:tcPr>
-            <w:tcW w:w="1199" w:type="dxa"/>
+            <w:tcW w:w="1072" w:type="dxa"/>
           </w:tcPr>
           <w:p>
             <w:pPr>
@@ -18745,7 +18288,7 @@
         </w:tc>
         <w:tc>
           <w:tcPr>
-            <w:tcW w:w="7099" w:type="dxa"/>
+            <w:tcW w:w="7221" w:type="dxa"/>
           </w:tcPr>
           <w:p>
             <w:pPr>
@@ -18784,7 +18327,7 @@
         <w:tc>
           <w:tcPr>
             <w:cnfStyle w:val="001000000000"/>
-            <w:tcW w:w="990" w:type="dxa"/>
+            <w:tcW w:w="995" w:type="dxa"/>
           </w:tcPr>
           <w:p>
             <w:r>
@@ -18797,7 +18340,7 @@
         </w:tc>
         <w:tc>
           <w:tcPr>
-            <w:tcW w:w="1199" w:type="dxa"/>
+            <w:tcW w:w="1072" w:type="dxa"/>
           </w:tcPr>
           <w:p>
             <w:pPr>
@@ -18810,7 +18353,7 @@
         </w:tc>
         <w:tc>
           <w:tcPr>
-            <w:tcW w:w="7099" w:type="dxa"/>
+            <w:tcW w:w="7221" w:type="dxa"/>
           </w:tcPr>
           <w:p>
             <w:pPr>
@@ -18832,7 +18375,7 @@
         <w:tc>
           <w:tcPr>
             <w:cnfStyle w:val="001000000000"/>
-            <w:tcW w:w="990" w:type="dxa"/>
+            <w:tcW w:w="995" w:type="dxa"/>
           </w:tcPr>
           <w:p>
             <w:r>
@@ -18842,7 +18385,7 @@
         </w:tc>
         <w:tc>
           <w:tcPr>
-            <w:tcW w:w="1199" w:type="dxa"/>
+            <w:tcW w:w="1072" w:type="dxa"/>
           </w:tcPr>
           <w:p>
             <w:pPr>
@@ -18855,7 +18398,7 @@
         </w:tc>
         <w:tc>
           <w:tcPr>
-            <w:tcW w:w="7099" w:type="dxa"/>
+            <w:tcW w:w="7221" w:type="dxa"/>
           </w:tcPr>
           <w:p>
             <w:pPr>
@@ -18874,7 +18417,7 @@
         <w:tc>
           <w:tcPr>
             <w:cnfStyle w:val="001000000000"/>
-            <w:tcW w:w="990" w:type="dxa"/>
+            <w:tcW w:w="995" w:type="dxa"/>
           </w:tcPr>
           <w:p>
             <w:r>
@@ -18884,7 +18427,7 @@
         </w:tc>
         <w:tc>
           <w:tcPr>
-            <w:tcW w:w="1199" w:type="dxa"/>
+            <w:tcW w:w="1072" w:type="dxa"/>
           </w:tcPr>
           <w:p>
             <w:pPr>
@@ -18897,7 +18440,7 @@
         </w:tc>
         <w:tc>
           <w:tcPr>
-            <w:tcW w:w="7099" w:type="dxa"/>
+            <w:tcW w:w="7221" w:type="dxa"/>
           </w:tcPr>
           <w:p>
             <w:pPr>
@@ -18952,6 +18495,7 @@
               <w:t xml:space="preserve">return </w:t>
             </w:r>
             <w:r>
+              <w:lastRenderedPageBreak/>
               <w:t xml:space="preserve">images </w:t>
             </w:r>
             <w:r>
@@ -18967,11 +18511,7 @@
               <w:t xml:space="preserve"> format</w:t>
             </w:r>
             <w:r>
-              <w:t xml:space="preserve"> but the values in the pixels may be 12 bit with a </w:t>
-            </w:r>
-            <w:r>
-              <w:lastRenderedPageBreak/>
-              <w:t>maximum pixel value of 4095. At the same time the camera may use a 14 bit A/D converter internally. In this case the BPP saved in the Image Section will be 12, the BPP saved in the Image Layout will be 16 and a separate and optional file metadata entry could be added to indicate that the camera A/D converter is 14 bit.</w:t>
+              <w:t xml:space="preserve"> but the values in the pixels may be 12 bit with a maximum pixel value of 4095. At the same time the camera may use a 14 bit A/D converter internally. In this case the BPP saved in the Image Section will be 12, the BPP saved in the Image Layout will be 16 and a separate and optional file metadata entry could be added to indicate that the camera A/D converter is 14 bit.</w:t>
             </w:r>
           </w:p>
         </w:tc>
@@ -18983,7 +18523,7 @@
         <w:tc>
           <w:tcPr>
             <w:cnfStyle w:val="001000000000"/>
-            <w:tcW w:w="990" w:type="dxa"/>
+            <w:tcW w:w="995" w:type="dxa"/>
           </w:tcPr>
           <w:p>
             <w:r>
@@ -18994,7 +18534,7 @@
         </w:tc>
         <w:tc>
           <w:tcPr>
-            <w:tcW w:w="1199" w:type="dxa"/>
+            <w:tcW w:w="1072" w:type="dxa"/>
           </w:tcPr>
           <w:p>
             <w:pPr>
@@ -19007,7 +18547,7 @@
         </w:tc>
         <w:tc>
           <w:tcPr>
-            <w:tcW w:w="7099" w:type="dxa"/>
+            <w:tcW w:w="7221" w:type="dxa"/>
           </w:tcPr>
           <w:p>
             <w:pPr>
@@ -19032,7 +18572,7 @@
         <w:tc>
           <w:tcPr>
             <w:cnfStyle w:val="001000000000"/>
-            <w:tcW w:w="990" w:type="dxa"/>
+            <w:tcW w:w="995" w:type="dxa"/>
           </w:tcPr>
           <w:p>
             <w:r>
@@ -19042,7 +18582,7 @@
         </w:tc>
         <w:tc>
           <w:tcPr>
-            <w:tcW w:w="1199" w:type="dxa"/>
+            <w:tcW w:w="1072" w:type="dxa"/>
           </w:tcPr>
           <w:p>
             <w:pPr>
@@ -19055,7 +18595,7 @@
         </w:tc>
         <w:tc>
           <w:tcPr>
-            <w:tcW w:w="7099" w:type="dxa"/>
+            <w:tcW w:w="7221" w:type="dxa"/>
           </w:tcPr>
           <w:p>
             <w:pPr>
@@ -19077,13 +18617,13 @@
         <w:tc>
           <w:tcPr>
             <w:cnfStyle w:val="001000000000"/>
-            <w:tcW w:w="990" w:type="dxa"/>
+            <w:tcW w:w="995" w:type="dxa"/>
           </w:tcPr>
           <w:p/>
         </w:tc>
         <w:tc>
           <w:tcPr>
-            <w:tcW w:w="1199" w:type="dxa"/>
+            <w:tcW w:w="1072" w:type="dxa"/>
           </w:tcPr>
           <w:p>
             <w:pPr>
@@ -19096,7 +18636,7 @@
         </w:tc>
         <w:tc>
           <w:tcPr>
-            <w:tcW w:w="7099" w:type="dxa"/>
+            <w:tcW w:w="7221" w:type="dxa"/>
           </w:tcPr>
           <w:p>
             <w:pPr>
@@ -19115,13 +18655,13 @@
         <w:tc>
           <w:tcPr>
             <w:cnfStyle w:val="001000000000"/>
-            <w:tcW w:w="990" w:type="dxa"/>
+            <w:tcW w:w="995" w:type="dxa"/>
           </w:tcPr>
           <w:p/>
         </w:tc>
         <w:tc>
           <w:tcPr>
-            <w:tcW w:w="1199" w:type="dxa"/>
+            <w:tcW w:w="1072" w:type="dxa"/>
           </w:tcPr>
           <w:p>
             <w:pPr>
@@ -19134,7 +18674,7 @@
         </w:tc>
         <w:tc>
           <w:tcPr>
-            <w:tcW w:w="7099" w:type="dxa"/>
+            <w:tcW w:w="7221" w:type="dxa"/>
           </w:tcPr>
           <w:p>
             <w:pPr>
@@ -19156,13 +18696,13 @@
         <w:tc>
           <w:tcPr>
             <w:cnfStyle w:val="001000000000"/>
-            <w:tcW w:w="990" w:type="dxa"/>
+            <w:tcW w:w="995" w:type="dxa"/>
           </w:tcPr>
           <w:p/>
         </w:tc>
         <w:tc>
           <w:tcPr>
-            <w:tcW w:w="1199" w:type="dxa"/>
+            <w:tcW w:w="1072" w:type="dxa"/>
           </w:tcPr>
           <w:p>
             <w:pPr>
@@ -19175,7 +18715,7 @@
         </w:tc>
         <w:tc>
           <w:tcPr>
-            <w:tcW w:w="7099" w:type="dxa"/>
+            <w:tcW w:w="7221" w:type="dxa"/>
           </w:tcPr>
           <w:p>
             <w:pPr>
@@ -19194,13 +18734,13 @@
         <w:tc>
           <w:tcPr>
             <w:cnfStyle w:val="001000000000"/>
-            <w:tcW w:w="990" w:type="dxa"/>
+            <w:tcW w:w="995" w:type="dxa"/>
           </w:tcPr>
           <w:p/>
         </w:tc>
         <w:tc>
           <w:tcPr>
-            <w:tcW w:w="1199" w:type="dxa"/>
+            <w:tcW w:w="1072" w:type="dxa"/>
           </w:tcPr>
           <w:p>
             <w:pPr>
@@ -19213,7 +18753,7 @@
         </w:tc>
         <w:tc>
           <w:tcPr>
-            <w:tcW w:w="7099" w:type="dxa"/>
+            <w:tcW w:w="7221" w:type="dxa"/>
           </w:tcPr>
           <w:p>
             <w:pPr>
@@ -19232,13 +18772,13 @@
         <w:tc>
           <w:tcPr>
             <w:cnfStyle w:val="001000000000"/>
-            <w:tcW w:w="990" w:type="dxa"/>
+            <w:tcW w:w="995" w:type="dxa"/>
           </w:tcPr>
           <w:p/>
         </w:tc>
         <w:tc>
           <w:tcPr>
-            <w:tcW w:w="1199" w:type="dxa"/>
+            <w:tcW w:w="1072" w:type="dxa"/>
           </w:tcPr>
           <w:p>
             <w:pPr>
@@ -19251,7 +18791,7 @@
         </w:tc>
         <w:tc>
           <w:tcPr>
-            <w:tcW w:w="7099" w:type="dxa"/>
+            <w:tcW w:w="7221" w:type="dxa"/>
           </w:tcPr>
           <w:p>
             <w:pPr>
@@ -19278,13 +18818,13 @@
         <w:tc>
           <w:tcPr>
             <w:cnfStyle w:val="001000000000"/>
-            <w:tcW w:w="990" w:type="dxa"/>
+            <w:tcW w:w="995" w:type="dxa"/>
           </w:tcPr>
           <w:p/>
         </w:tc>
         <w:tc>
           <w:tcPr>
-            <w:tcW w:w="1199" w:type="dxa"/>
+            <w:tcW w:w="1072" w:type="dxa"/>
           </w:tcPr>
           <w:p>
             <w:pPr>
@@ -19297,7 +18837,7 @@
         </w:tc>
         <w:tc>
           <w:tcPr>
-            <w:tcW w:w="7099" w:type="dxa"/>
+            <w:tcW w:w="7221" w:type="dxa"/>
           </w:tcPr>
           <w:p>
             <w:pPr>
@@ -19327,13 +18867,13 @@
         <w:tc>
           <w:tcPr>
             <w:cnfStyle w:val="001000000000"/>
-            <w:tcW w:w="990" w:type="dxa"/>
+            <w:tcW w:w="995" w:type="dxa"/>
           </w:tcPr>
           <w:p/>
         </w:tc>
         <w:tc>
           <w:tcPr>
-            <w:tcW w:w="1199" w:type="dxa"/>
+            <w:tcW w:w="1072" w:type="dxa"/>
           </w:tcPr>
           <w:p>
             <w:pPr>
@@ -19346,7 +18886,7 @@
         </w:tc>
         <w:tc>
           <w:tcPr>
-            <w:tcW w:w="7099" w:type="dxa"/>
+            <w:tcW w:w="7221" w:type="dxa"/>
           </w:tcPr>
           <w:p>
             <w:pPr>
@@ -19365,13 +18905,13 @@
         <w:tc>
           <w:tcPr>
             <w:cnfStyle w:val="001000000000"/>
-            <w:tcW w:w="990" w:type="dxa"/>
+            <w:tcW w:w="995" w:type="dxa"/>
           </w:tcPr>
           <w:p/>
         </w:tc>
         <w:tc>
           <w:tcPr>
-            <w:tcW w:w="1199" w:type="dxa"/>
+            <w:tcW w:w="1072" w:type="dxa"/>
           </w:tcPr>
           <w:p>
             <w:pPr>
@@ -19387,7 +18927,7 @@
         </w:tc>
         <w:tc>
           <w:tcPr>
-            <w:tcW w:w="7099" w:type="dxa"/>
+            <w:tcW w:w="7221" w:type="dxa"/>
           </w:tcPr>
           <w:p>
             <w:pPr>
@@ -19418,13 +18958,13 @@
         <w:tc>
           <w:tcPr>
             <w:cnfStyle w:val="001000000000"/>
-            <w:tcW w:w="990" w:type="dxa"/>
+            <w:tcW w:w="995" w:type="dxa"/>
           </w:tcPr>
           <w:p/>
         </w:tc>
         <w:tc>
           <w:tcPr>
-            <w:tcW w:w="1199" w:type="dxa"/>
+            <w:tcW w:w="1072" w:type="dxa"/>
           </w:tcPr>
           <w:p>
             <w:pPr>
@@ -19437,7 +18977,7 @@
         </w:tc>
         <w:tc>
           <w:tcPr>
-            <w:tcW w:w="7099" w:type="dxa"/>
+            <w:tcW w:w="7221" w:type="dxa"/>
           </w:tcPr>
           <w:p>
             <w:pPr>
@@ -19465,13 +19005,13 @@
         <w:tc>
           <w:tcPr>
             <w:cnfStyle w:val="001000000000"/>
-            <w:tcW w:w="990" w:type="dxa"/>
+            <w:tcW w:w="995" w:type="dxa"/>
           </w:tcPr>
           <w:p/>
         </w:tc>
         <w:tc>
           <w:tcPr>
-            <w:tcW w:w="1199" w:type="dxa"/>
+            <w:tcW w:w="1072" w:type="dxa"/>
           </w:tcPr>
           <w:p>
             <w:pPr>
@@ -19484,7 +19024,7 @@
         </w:tc>
         <w:tc>
           <w:tcPr>
-            <w:tcW w:w="7099" w:type="dxa"/>
+            <w:tcW w:w="7221" w:type="dxa"/>
           </w:tcPr>
           <w:p>
             <w:pPr>
@@ -19515,13 +19055,13 @@
         <w:tc>
           <w:tcPr>
             <w:cnfStyle w:val="001000000000"/>
-            <w:tcW w:w="990" w:type="dxa"/>
+            <w:tcW w:w="995" w:type="dxa"/>
           </w:tcPr>
           <w:p/>
         </w:tc>
         <w:tc>
           <w:tcPr>
-            <w:tcW w:w="1199" w:type="dxa"/>
+            <w:tcW w:w="1072" w:type="dxa"/>
           </w:tcPr>
           <w:p>
             <w:pPr>
@@ -19534,7 +19074,7 @@
         </w:tc>
         <w:tc>
           <w:tcPr>
-            <w:tcW w:w="7099" w:type="dxa"/>
+            <w:tcW w:w="7221" w:type="dxa"/>
           </w:tcPr>
           <w:p>
             <w:pPr>
@@ -19562,13 +19102,13 @@
         <w:tc>
           <w:tcPr>
             <w:cnfStyle w:val="001000000000"/>
-            <w:tcW w:w="990" w:type="dxa"/>
+            <w:tcW w:w="995" w:type="dxa"/>
           </w:tcPr>
           <w:p/>
         </w:tc>
         <w:tc>
           <w:tcPr>
-            <w:tcW w:w="1199" w:type="dxa"/>
+            <w:tcW w:w="1072" w:type="dxa"/>
           </w:tcPr>
           <w:p>
             <w:pPr>
@@ -19581,7 +19121,7 @@
         </w:tc>
         <w:tc>
           <w:tcPr>
-            <w:tcW w:w="7099" w:type="dxa"/>
+            <w:tcW w:w="7221" w:type="dxa"/>
           </w:tcPr>
           <w:p>
             <w:pPr>
@@ -19600,13 +19140,13 @@
         <w:tc>
           <w:tcPr>
             <w:cnfStyle w:val="001000000000"/>
-            <w:tcW w:w="990" w:type="dxa"/>
+            <w:tcW w:w="995" w:type="dxa"/>
           </w:tcPr>
           <w:p/>
         </w:tc>
         <w:tc>
           <w:tcPr>
-            <w:tcW w:w="1199" w:type="dxa"/>
+            <w:tcW w:w="1072" w:type="dxa"/>
           </w:tcPr>
           <w:p>
             <w:pPr>
@@ -19619,7 +19159,7 @@
         </w:tc>
         <w:tc>
           <w:tcPr>
-            <w:tcW w:w="7099" w:type="dxa"/>
+            <w:tcW w:w="7221" w:type="dxa"/>
           </w:tcPr>
           <w:p>
             <w:pPr>
@@ -19655,13 +19195,13 @@
         <w:tc>
           <w:tcPr>
             <w:cnfStyle w:val="001000000000"/>
-            <w:tcW w:w="990" w:type="dxa"/>
+            <w:tcW w:w="995" w:type="dxa"/>
           </w:tcPr>
           <w:p/>
         </w:tc>
         <w:tc>
           <w:tcPr>
-            <w:tcW w:w="1199" w:type="dxa"/>
+            <w:tcW w:w="1072" w:type="dxa"/>
           </w:tcPr>
           <w:p>
             <w:pPr>
@@ -19674,7 +19214,7 @@
         </w:tc>
         <w:tc>
           <w:tcPr>
-            <w:tcW w:w="7099" w:type="dxa"/>
+            <w:tcW w:w="7221" w:type="dxa"/>
           </w:tcPr>
           <w:p>
             <w:pPr>
@@ -19707,39 +19247,7 @@
         </w:tc>
       </w:tr>
     </w:tbl>
-    <w:p>
-      <w:pPr>
-        <w:spacing w:before="240"/>
-      </w:pPr>
-      <w:r>
-        <w:rPr>
-          <w:sz w:val="18"/>
-          <w:szCs w:val="18"/>
-        </w:rPr>
-        <w:t xml:space="preserve">Table </w:t>
-      </w:r>
-      <w:r>
-        <w:rPr>
-          <w:sz w:val="18"/>
-          <w:szCs w:val="18"/>
-        </w:rPr>
-        <w:t>11</w:t>
-      </w:r>
-      <w:r>
-        <w:rPr>
-          <w:sz w:val="18"/>
-          <w:szCs w:val="18"/>
-        </w:rPr>
-        <w:t xml:space="preserve">. </w:t>
-      </w:r>
-      <w:r>
-        <w:rPr>
-          <w:sz w:val="18"/>
-          <w:szCs w:val="18"/>
-        </w:rPr>
-        <w:t>Image section</w:t>
-      </w:r>
-    </w:p>
+    <w:p/>
     <w:p>
       <w:r>
         <w:t xml:space="preserve">The </w:t>
@@ -20084,6 +19592,7 @@
             <w:bookmarkStart w:id="13" w:name="OLE_LINK6"/>
             <w:bookmarkStart w:id="14" w:name="OLE_LINK7"/>
             <w:r>
+              <w:lastRenderedPageBreak/>
               <w:t>SECTION-DATA-REDUNDANCY-CHECK</w:t>
             </w:r>
             <w:bookmarkEnd w:id="12"/>
@@ -20103,11 +19612,7 @@
               </w:rPr>
             </w:pPr>
             <w:r>
-              <w:t xml:space="preserve">When a data redundancy check is used the value </w:t>
-            </w:r>
-            <w:r>
-              <w:lastRenderedPageBreak/>
-              <w:t xml:space="preserve">indicates the algorithm being used. When this Tag is present its value can be only </w:t>
+              <w:t xml:space="preserve">When a data redundancy check is used the value indicates the algorithm being used. When this Tag is present its value can be only </w:t>
             </w:r>
             <w:bookmarkStart w:id="15" w:name="OLE_LINK8"/>
             <w:bookmarkStart w:id="16" w:name="OLE_LINK9"/>
@@ -20135,40 +19640,7 @@
         </w:tc>
       </w:tr>
     </w:tbl>
-    <w:p>
-      <w:pPr>
-        <w:spacing w:before="240"/>
-      </w:pPr>
-      <w:r>
-        <w:rPr>
-          <w:sz w:val="18"/>
-          <w:szCs w:val="18"/>
-        </w:rPr>
-        <w:lastRenderedPageBreak/>
-        <w:t xml:space="preserve">Table </w:t>
-      </w:r>
-      <w:r>
-        <w:rPr>
-          <w:sz w:val="18"/>
-          <w:szCs w:val="18"/>
-        </w:rPr>
-        <w:t>12</w:t>
-      </w:r>
-      <w:r>
-        <w:rPr>
-          <w:sz w:val="18"/>
-          <w:szCs w:val="18"/>
-        </w:rPr>
-        <w:t xml:space="preserve">. </w:t>
-      </w:r>
-      <w:r>
-        <w:rPr>
-          <w:sz w:val="18"/>
-          <w:szCs w:val="18"/>
-        </w:rPr>
-        <w:t>Image section tags</w:t>
-      </w:r>
-    </w:p>
+    <w:p/>
     <w:p>
       <w:r>
         <w:t xml:space="preserve">Each of the Image Layout </w:t>
@@ -20204,7 +19676,7 @@
         <w:tc>
           <w:tcPr>
             <w:cnfStyle w:val="001000000000"/>
-            <w:tcW w:w="990" w:type="dxa"/>
+            <w:tcW w:w="995" w:type="dxa"/>
           </w:tcPr>
           <w:p>
             <w:r>
@@ -20214,7 +19686,7 @@
         </w:tc>
         <w:tc>
           <w:tcPr>
-            <w:tcW w:w="1199" w:type="dxa"/>
+            <w:tcW w:w="1072" w:type="dxa"/>
           </w:tcPr>
           <w:p>
             <w:pPr>
@@ -20227,7 +19699,7 @@
         </w:tc>
         <w:tc>
           <w:tcPr>
-            <w:tcW w:w="7099" w:type="dxa"/>
+            <w:tcW w:w="7221" w:type="dxa"/>
           </w:tcPr>
           <w:p>
             <w:pPr>
@@ -20246,7 +19718,7 @@
         <w:tc>
           <w:tcPr>
             <w:cnfStyle w:val="001000000000"/>
-            <w:tcW w:w="990" w:type="dxa"/>
+            <w:tcW w:w="995" w:type="dxa"/>
           </w:tcPr>
           <w:p>
             <w:r>
@@ -20256,7 +19728,7 @@
         </w:tc>
         <w:tc>
           <w:tcPr>
-            <w:tcW w:w="1199" w:type="dxa"/>
+            <w:tcW w:w="1072" w:type="dxa"/>
           </w:tcPr>
           <w:p>
             <w:pPr>
@@ -20269,7 +19741,7 @@
         </w:tc>
         <w:tc>
           <w:tcPr>
-            <w:tcW w:w="7099" w:type="dxa"/>
+            <w:tcW w:w="7221" w:type="dxa"/>
           </w:tcPr>
           <w:p>
             <w:pPr>
@@ -20299,7 +19771,7 @@
         <w:tc>
           <w:tcPr>
             <w:cnfStyle w:val="001000000000"/>
-            <w:tcW w:w="990" w:type="dxa"/>
+            <w:tcW w:w="995" w:type="dxa"/>
           </w:tcPr>
           <w:p>
             <w:r>
@@ -20309,7 +19781,7 @@
         </w:tc>
         <w:tc>
           <w:tcPr>
-            <w:tcW w:w="1199" w:type="dxa"/>
+            <w:tcW w:w="1072" w:type="dxa"/>
           </w:tcPr>
           <w:p>
             <w:pPr>
@@ -20322,7 +19794,7 @@
         </w:tc>
         <w:tc>
           <w:tcPr>
-            <w:tcW w:w="7099" w:type="dxa"/>
+            <w:tcW w:w="7221" w:type="dxa"/>
           </w:tcPr>
           <w:p>
             <w:pPr>
@@ -20380,7 +19852,7 @@
         <w:tc>
           <w:tcPr>
             <w:cnfStyle w:val="001000000000"/>
-            <w:tcW w:w="990" w:type="dxa"/>
+            <w:tcW w:w="995" w:type="dxa"/>
           </w:tcPr>
           <w:p>
             <w:r>
@@ -20390,7 +19862,7 @@
         </w:tc>
         <w:tc>
           <w:tcPr>
-            <w:tcW w:w="1199" w:type="dxa"/>
+            <w:tcW w:w="1072" w:type="dxa"/>
           </w:tcPr>
           <w:p>
             <w:pPr>
@@ -20403,7 +19875,7 @@
         </w:tc>
         <w:tc>
           <w:tcPr>
-            <w:tcW w:w="7099" w:type="dxa"/>
+            <w:tcW w:w="7221" w:type="dxa"/>
           </w:tcPr>
           <w:p>
             <w:pPr>
@@ -20422,13 +19894,13 @@
         <w:tc>
           <w:tcPr>
             <w:cnfStyle w:val="001000000000"/>
-            <w:tcW w:w="990" w:type="dxa"/>
+            <w:tcW w:w="995" w:type="dxa"/>
           </w:tcPr>
           <w:p/>
         </w:tc>
         <w:tc>
           <w:tcPr>
-            <w:tcW w:w="1199" w:type="dxa"/>
+            <w:tcW w:w="1072" w:type="dxa"/>
           </w:tcPr>
           <w:p>
             <w:pPr>
@@ -20444,7 +19916,7 @@
         </w:tc>
         <w:tc>
           <w:tcPr>
-            <w:tcW w:w="7099" w:type="dxa"/>
+            <w:tcW w:w="7221" w:type="dxa"/>
           </w:tcPr>
           <w:p>
             <w:pPr>
@@ -20472,13 +19944,13 @@
         <w:tc>
           <w:tcPr>
             <w:cnfStyle w:val="001000000000"/>
-            <w:tcW w:w="990" w:type="dxa"/>
+            <w:tcW w:w="995" w:type="dxa"/>
           </w:tcPr>
           <w:p/>
         </w:tc>
         <w:tc>
           <w:tcPr>
-            <w:tcW w:w="1199" w:type="dxa"/>
+            <w:tcW w:w="1072" w:type="dxa"/>
           </w:tcPr>
           <w:p>
             <w:pPr>
@@ -20491,7 +19963,7 @@
         </w:tc>
         <w:tc>
           <w:tcPr>
-            <w:tcW w:w="7099" w:type="dxa"/>
+            <w:tcW w:w="7221" w:type="dxa"/>
           </w:tcPr>
           <w:p>
             <w:pPr>
@@ -20516,13 +19988,13 @@
         <w:tc>
           <w:tcPr>
             <w:cnfStyle w:val="001000000000"/>
-            <w:tcW w:w="990" w:type="dxa"/>
+            <w:tcW w:w="995" w:type="dxa"/>
           </w:tcPr>
           <w:p/>
         </w:tc>
         <w:tc>
           <w:tcPr>
-            <w:tcW w:w="1199" w:type="dxa"/>
+            <w:tcW w:w="1072" w:type="dxa"/>
           </w:tcPr>
           <w:p>
             <w:pPr>
@@ -20535,7 +20007,7 @@
         </w:tc>
         <w:tc>
           <w:tcPr>
-            <w:tcW w:w="7099" w:type="dxa"/>
+            <w:tcW w:w="7221" w:type="dxa"/>
           </w:tcPr>
           <w:p>
             <w:pPr>
@@ -20557,13 +20029,13 @@
         <w:tc>
           <w:tcPr>
             <w:cnfStyle w:val="001000000000"/>
-            <w:tcW w:w="990" w:type="dxa"/>
+            <w:tcW w:w="995" w:type="dxa"/>
           </w:tcPr>
           <w:p/>
         </w:tc>
         <w:tc>
           <w:tcPr>
-            <w:tcW w:w="1199" w:type="dxa"/>
+            <w:tcW w:w="1072" w:type="dxa"/>
           </w:tcPr>
           <w:p>
             <w:pPr>
@@ -20576,7 +20048,7 @@
         </w:tc>
         <w:tc>
           <w:tcPr>
-            <w:tcW w:w="7099" w:type="dxa"/>
+            <w:tcW w:w="7221" w:type="dxa"/>
           </w:tcPr>
           <w:p>
             <w:pPr>
@@ -20595,13 +20067,13 @@
         <w:tc>
           <w:tcPr>
             <w:cnfStyle w:val="001000000000"/>
-            <w:tcW w:w="990" w:type="dxa"/>
+            <w:tcW w:w="995" w:type="dxa"/>
           </w:tcPr>
           <w:p/>
         </w:tc>
         <w:tc>
           <w:tcPr>
-            <w:tcW w:w="1199" w:type="dxa"/>
+            <w:tcW w:w="1072" w:type="dxa"/>
           </w:tcPr>
           <w:p>
             <w:pPr>
@@ -20614,7 +20086,7 @@
         </w:tc>
         <w:tc>
           <w:tcPr>
-            <w:tcW w:w="7099" w:type="dxa"/>
+            <w:tcW w:w="7221" w:type="dxa"/>
           </w:tcPr>
           <w:p>
             <w:pPr>
@@ -20633,13 +20105,13 @@
         <w:tc>
           <w:tcPr>
             <w:cnfStyle w:val="001000000000"/>
-            <w:tcW w:w="990" w:type="dxa"/>
+            <w:tcW w:w="995" w:type="dxa"/>
           </w:tcPr>
           <w:p/>
         </w:tc>
         <w:tc>
           <w:tcPr>
-            <w:tcW w:w="1199" w:type="dxa"/>
+            <w:tcW w:w="1072" w:type="dxa"/>
           </w:tcPr>
           <w:p>
             <w:pPr>
@@ -20652,7 +20124,7 @@
         </w:tc>
         <w:tc>
           <w:tcPr>
-            <w:tcW w:w="7099" w:type="dxa"/>
+            <w:tcW w:w="7221" w:type="dxa"/>
           </w:tcPr>
           <w:p>
             <w:pPr>
@@ -20679,13 +20151,13 @@
         <w:tc>
           <w:tcPr>
             <w:cnfStyle w:val="001000000000"/>
-            <w:tcW w:w="990" w:type="dxa"/>
+            <w:tcW w:w="995" w:type="dxa"/>
           </w:tcPr>
           <w:p/>
         </w:tc>
         <w:tc>
           <w:tcPr>
-            <w:tcW w:w="1199" w:type="dxa"/>
+            <w:tcW w:w="1072" w:type="dxa"/>
           </w:tcPr>
           <w:p>
             <w:pPr>
@@ -20698,7 +20170,7 @@
         </w:tc>
         <w:tc>
           <w:tcPr>
-            <w:tcW w:w="7099" w:type="dxa"/>
+            <w:tcW w:w="7221" w:type="dxa"/>
           </w:tcPr>
           <w:p>
             <w:pPr>
@@ -20722,39 +20194,7 @@
         </w:tc>
       </w:tr>
     </w:tbl>
-    <w:p>
-      <w:pPr>
-        <w:spacing w:before="240"/>
-      </w:pPr>
-      <w:r>
-        <w:rPr>
-          <w:sz w:val="18"/>
-          <w:szCs w:val="18"/>
-        </w:rPr>
-        <w:t xml:space="preserve">Table </w:t>
-      </w:r>
-      <w:r>
-        <w:rPr>
-          <w:sz w:val="18"/>
-          <w:szCs w:val="18"/>
-        </w:rPr>
-        <w:t>13</w:t>
-      </w:r>
-      <w:r>
-        <w:rPr>
-          <w:sz w:val="18"/>
-          <w:szCs w:val="18"/>
-        </w:rPr>
-        <w:t xml:space="preserve">. </w:t>
-      </w:r>
-      <w:r>
-        <w:rPr>
-          <w:sz w:val="18"/>
-          <w:szCs w:val="18"/>
-        </w:rPr>
-        <w:t>Image layout</w:t>
-      </w:r>
-    </w:p>
+    <w:p/>
     <w:p>
       <w:r>
         <w:t xml:space="preserve">All specifics of an </w:t>
@@ -20892,43 +20332,13 @@
               <w:t>PACKED</w:t>
             </w:r>
             <w:r>
-              <w:t xml:space="preserve"> </w:t>
-            </w:r>
-            <w:r>
-              <w:t xml:space="preserve">, </w:t>
-            </w:r>
-            <w:r>
-              <w:rPr>
-                <w:b/>
-              </w:rPr>
-              <w:t>8BIT-COLOR-IMAGE</w:t>
-            </w:r>
-            <w:r>
-              <w:rPr>
-                <w:b/>
-              </w:rPr>
-              <w:t xml:space="preserve"> </w:t>
-            </w:r>
-            <w:r>
-              <w:t>and</w:t>
-            </w:r>
-            <w:r>
-              <w:t xml:space="preserve"> </w:t>
-            </w:r>
-            <w:r>
-              <w:rPr>
-                <w:b/>
-              </w:rPr>
-              <w:t>IMAGE-ROIS</w:t>
-            </w:r>
-            <w:r>
-              <w:rPr>
-                <w:b/>
-              </w:rPr>
-              <w:t xml:space="preserve">. </w:t>
-            </w:r>
-            <w:r>
-              <w:t>M</w:t>
+              <w:t xml:space="preserve"> and </w:t>
+            </w:r>
+            <w:r>
+              <w:rPr>
+                <w:b/>
+              </w:rPr>
+              <w:t>8BIT-COLOR-IMAGE. M</w:t>
             </w:r>
             <w:r>
               <w:t>ore formats may be defined in the future</w:t>
@@ -21008,39 +20418,7 @@
         </w:tc>
       </w:tr>
     </w:tbl>
-    <w:p>
-      <w:pPr>
-        <w:spacing w:before="240"/>
-      </w:pPr>
-      <w:r>
-        <w:rPr>
-          <w:sz w:val="18"/>
-          <w:szCs w:val="18"/>
-        </w:rPr>
-        <w:t xml:space="preserve">Table </w:t>
-      </w:r>
-      <w:r>
-        <w:rPr>
-          <w:sz w:val="18"/>
-          <w:szCs w:val="18"/>
-        </w:rPr>
-        <w:t>14</w:t>
-      </w:r>
-      <w:r>
-        <w:rPr>
-          <w:sz w:val="18"/>
-          <w:szCs w:val="18"/>
-        </w:rPr>
-        <w:t xml:space="preserve">. </w:t>
-      </w:r>
-      <w:r>
-        <w:rPr>
-          <w:sz w:val="18"/>
-          <w:szCs w:val="18"/>
-        </w:rPr>
-        <w:t>Common image layout tags</w:t>
-      </w:r>
-    </w:p>
+    <w:p/>
     <w:p>
       <w:r>
         <w:t>When e</w:t>
@@ -21219,7 +20597,11 @@
               </w:rPr>
             </w:pPr>
             <w:r>
-              <w:t xml:space="preserve">The size of the </w:t>
+              <w:t xml:space="preserve">The </w:t>
+            </w:r>
+            <w:proofErr w:type="gramStart"/>
+            <w:r>
+              <w:t xml:space="preserve">size of the </w:t>
             </w:r>
             <w:r>
               <w:rPr>
@@ -21228,7 +20610,11 @@
               <w:t>IMAGE</w:t>
             </w:r>
             <w:r>
-              <w:t xml:space="preserve"> data block starting from the next byte (</w:t>
+              <w:t xml:space="preserve"> data block</w:t>
+            </w:r>
+            <w:proofErr w:type="gramEnd"/>
+            <w:r>
+              <w:t xml:space="preserve"> starting from the next byte (</w:t>
             </w:r>
             <w:r>
               <w:t>following immediately</w:t>
@@ -21250,10 +20636,7 @@
           </w:tcPr>
           <w:p>
             <w:r>
-              <w:t>0x0</w:t>
-            </w:r>
-            <w:r>
-              <w:t>4</w:t>
+              <w:t>0x04</w:t>
             </w:r>
           </w:p>
         </w:tc>
@@ -21276,16 +20659,22 @@
           </w:tcPr>
           <w:p>
             <w:pPr>
+              <w:autoSpaceDE w:val="0"/>
+              <w:autoSpaceDN w:val="0"/>
+              <w:adjustRightInd w:val="0"/>
               <w:cnfStyle w:val="000000000000"/>
             </w:pPr>
             <w:r>
-              <w:t xml:space="preserve">The Image Layout </w:t>
-            </w:r>
-            <w:r>
-              <w:t xml:space="preserve">Id </w:t>
-            </w:r>
-            <w:r>
-              <w:t xml:space="preserve">used to save the pixels in the current image. </w:t>
+              <w:t>The I</w:t>
+            </w:r>
+            <w:r>
+              <w:t>d of the stream to which this image belongs to</w:t>
+            </w:r>
+            <w:r>
+              <w:t xml:space="preserve"> (0 for ‘MAIN’ and 1 for ‘CALIBRATION’)</w:t>
+            </w:r>
+            <w:r>
+              <w:t>.</w:t>
             </w:r>
           </w:p>
         </w:tc>
@@ -21318,10 +20707,7 @@
               <w:cnfStyle w:val="000000100000"/>
             </w:pPr>
             <w:r>
-              <w:t>UInt</w:t>
-            </w:r>
-            <w:r>
-              <w:t>8</w:t>
+              <w:t>UInt8</w:t>
             </w:r>
           </w:p>
         </w:tc>
@@ -21334,19 +20720,13 @@
               <w:cnfStyle w:val="000000100000"/>
             </w:pPr>
             <w:r>
-              <w:t xml:space="preserve">The type of the recorded frame. This field is reserved for future use and currently </w:t>
-            </w:r>
-            <w:r>
-              <w:t>MUST</w:t>
-            </w:r>
-            <w:r>
-              <w:t xml:space="preserve"> have a value of </w:t>
-            </w:r>
-            <w:r>
-              <w:t>0</w:t>
-            </w:r>
-            <w:r>
-              <w:t>.</w:t>
+              <w:t xml:space="preserve">The Image Layout </w:t>
+            </w:r>
+            <w:r>
+              <w:t xml:space="preserve">Id </w:t>
+            </w:r>
+            <w:r>
+              <w:t xml:space="preserve">used to save the pixels in the current image. </w:t>
             </w:r>
           </w:p>
         </w:tc>
@@ -21375,7 +20755,10 @@
               <w:cnfStyle w:val="000000000000"/>
             </w:pPr>
             <w:r>
-              <w:t>Bytes</w:t>
+              <w:t>UInt</w:t>
+            </w:r>
+            <w:r>
+              <w:t>8</w:t>
             </w:r>
           </w:p>
         </w:tc>
@@ -21388,7 +20771,16 @@
               <w:cnfStyle w:val="000000000000"/>
             </w:pPr>
             <w:r>
-              <w:t>Pixel values according to the Data Layout used (see below)</w:t>
+              <w:t xml:space="preserve">The type of the recorded frame. This field is reserved for future use and currently </w:t>
+            </w:r>
+            <w:r>
+              <w:t>MUST</w:t>
+            </w:r>
+            <w:r>
+              <w:t xml:space="preserve"> have a value of </w:t>
+            </w:r>
+            <w:r>
+              <w:t>0</w:t>
             </w:r>
             <w:r>
               <w:t>.</w:t>
@@ -21405,7 +20797,11 @@
             <w:cnfStyle w:val="001000000000"/>
             <w:tcW w:w="995" w:type="dxa"/>
           </w:tcPr>
-          <w:p/>
+          <w:p>
+            <w:r>
+              <w:t>0x07</w:t>
+            </w:r>
+          </w:p>
         </w:tc>
         <w:tc>
           <w:tcPr>
@@ -21416,7 +20812,7 @@
               <w:cnfStyle w:val="000000100000"/>
             </w:pPr>
             <w:r>
-              <w:t>UInt32</w:t>
+              <w:t>Bytes</w:t>
             </w:r>
           </w:p>
         </w:tc>
@@ -21429,25 +20825,7 @@
               <w:cnfStyle w:val="000000100000"/>
             </w:pPr>
             <w:r>
-              <w:t xml:space="preserve">The size of the </w:t>
-            </w:r>
-            <w:r>
-              <w:rPr>
-                <w:i/>
-              </w:rPr>
-              <w:t>STATUS</w:t>
-            </w:r>
-            <w:r>
-              <w:t xml:space="preserve"> data block</w:t>
-            </w:r>
-            <w:r>
-              <w:t xml:space="preserve"> starting from the next byte (</w:t>
-            </w:r>
-            <w:r>
-              <w:t>following immediately</w:t>
-            </w:r>
-            <w:r>
-              <w:t>)</w:t>
+              <w:t>Pixel values according to the Data Layout used (see below)</w:t>
             </w:r>
             <w:r>
               <w:t>.</w:t>
@@ -21472,6 +20850,70 @@
               <w:cnfStyle w:val="000000000000"/>
             </w:pPr>
             <w:r>
+              <w:t>UInt32</w:t>
+            </w:r>
+          </w:p>
+        </w:tc>
+        <w:tc>
+          <w:tcPr>
+            <w:tcW w:w="7221" w:type="dxa"/>
+          </w:tcPr>
+          <w:p>
+            <w:pPr>
+              <w:cnfStyle w:val="000000000000"/>
+            </w:pPr>
+            <w:r>
+              <w:t xml:space="preserve">The </w:t>
+            </w:r>
+            <w:proofErr w:type="gramStart"/>
+            <w:r>
+              <w:t xml:space="preserve">size of the </w:t>
+            </w:r>
+            <w:r>
+              <w:rPr>
+                <w:i/>
+              </w:rPr>
+              <w:t>STATUS</w:t>
+            </w:r>
+            <w:r>
+              <w:t xml:space="preserve"> data block</w:t>
+            </w:r>
+            <w:proofErr w:type="gramEnd"/>
+            <w:r>
+              <w:t xml:space="preserve"> starting from the next byte (</w:t>
+            </w:r>
+            <w:r>
+              <w:t>following immediately</w:t>
+            </w:r>
+            <w:r>
+              <w:t>)</w:t>
+            </w:r>
+            <w:r>
+              <w:t>.</w:t>
+            </w:r>
+          </w:p>
+        </w:tc>
+      </w:tr>
+      <w:tr>
+        <w:trPr>
+          <w:cnfStyle w:val="000000100000"/>
+        </w:trPr>
+        <w:tc>
+          <w:tcPr>
+            <w:cnfStyle w:val="001000000000"/>
+            <w:tcW w:w="995" w:type="dxa"/>
+          </w:tcPr>
+          <w:p/>
+        </w:tc>
+        <w:tc>
+          <w:tcPr>
+            <w:tcW w:w="1072" w:type="dxa"/>
+          </w:tcPr>
+          <w:p>
+            <w:pPr>
+              <w:cnfStyle w:val="000000100000"/>
+            </w:pPr>
+            <w:r>
               <w:t>Bytes</w:t>
             </w:r>
           </w:p>
@@ -21482,7 +20924,7 @@
           </w:tcPr>
           <w:p>
             <w:pPr>
-              <w:cnfStyle w:val="000000000000"/>
+              <w:cnfStyle w:val="000000100000"/>
             </w:pPr>
             <w:r>
               <w:t>Data associated with the STATUS data block</w:t>
@@ -21494,39 +20936,7 @@
         </w:tc>
       </w:tr>
     </w:tbl>
-    <w:p>
-      <w:pPr>
-        <w:spacing w:before="240"/>
-      </w:pPr>
-      <w:r>
-        <w:rPr>
-          <w:sz w:val="18"/>
-          <w:szCs w:val="18"/>
-        </w:rPr>
-        <w:t xml:space="preserve">Table </w:t>
-      </w:r>
-      <w:r>
-        <w:rPr>
-          <w:sz w:val="18"/>
-          <w:szCs w:val="18"/>
-        </w:rPr>
-        <w:t>15</w:t>
-      </w:r>
-      <w:r>
-        <w:rPr>
-          <w:sz w:val="18"/>
-          <w:szCs w:val="18"/>
-        </w:rPr>
-        <w:t xml:space="preserve">. </w:t>
-      </w:r>
-      <w:r>
-        <w:rPr>
-          <w:sz w:val="18"/>
-          <w:szCs w:val="18"/>
-        </w:rPr>
-        <w:t>Image layout data block</w:t>
-      </w:r>
-    </w:p>
+    <w:p/>
     <w:p>
       <w:pPr>
         <w:pStyle w:val="Heading3"/>
@@ -22928,7 +22338,15 @@
         <w:spacing w:after="0" w:line="240" w:lineRule="auto"/>
       </w:pPr>
       <w:r>
-        <w:t>Currently the ADV standard supports two methods of compression ‘QUICKLZ ‘ and ‘LAGARITH16’ but mo</w:t>
+        <w:t xml:space="preserve">Currently the ADV standard supports two methods of compression ‘QUICKLZ </w:t>
+      </w:r>
+      <w:proofErr w:type="gramStart"/>
+      <w:r>
+        <w:t>‘ and</w:t>
+      </w:r>
+      <w:proofErr w:type="gramEnd"/>
+      <w:r>
+        <w:t xml:space="preserve"> ‘LAGARITH16’ but mo</w:t>
       </w:r>
       <w:r>
         <w:t>r</w:t>
@@ -23511,431 +22929,7 @@
         <w:t>The IMAGE-BYTE-ORDER Image Layout tag value is ignored for this image layout.</w:t>
       </w:r>
     </w:p>
-    <w:p>
-      <w:pPr>
-        <w:pStyle w:val="Heading5"/>
-      </w:pPr>
-      <w:r>
-        <w:t>IMAGE</w:t>
-      </w:r>
-      <w:r>
-        <w:t>-ROIS</w:t>
-      </w:r>
-    </w:p>
-    <w:p>
-      <w:r>
-        <w:t>This image layout is used to store one or more Regions of Interest (ROI) zones from the original image</w:t>
-      </w:r>
-      <w:r>
-        <w:t xml:space="preserve"> into a single data block</w:t>
-      </w:r>
-      <w:r>
-        <w:t>.</w:t>
-      </w:r>
-      <w:r>
-        <w:t xml:space="preserve"> </w:t>
-      </w:r>
-      <w:r>
-        <w:t xml:space="preserve">The </w:t>
-      </w:r>
-      <w:r>
-        <w:t xml:space="preserve">following </w:t>
-      </w:r>
-      <w:r>
-        <w:t>Image Layout tag</w:t>
-      </w:r>
-      <w:r>
-        <w:t>s</w:t>
-      </w:r>
-      <w:r>
-        <w:t xml:space="preserve"> are defined</w:t>
-      </w:r>
-      <w:r>
-        <w:t>:</w:t>
-      </w:r>
-    </w:p>
-    <w:tbl>
-      <w:tblPr>
-        <w:tblStyle w:val="LightList-Accent12"/>
-        <w:tblW w:w="0" w:type="auto"/>
-        <w:tblLook w:val="04A0"/>
-      </w:tblPr>
-      <w:tblGrid>
-        <w:gridCol w:w="4077"/>
-        <w:gridCol w:w="5211"/>
-      </w:tblGrid>
-      <w:tr>
-        <w:trPr>
-          <w:cnfStyle w:val="100000000000"/>
-        </w:trPr>
-        <w:tc>
-          <w:tcPr>
-            <w:cnfStyle w:val="001000000000"/>
-            <w:tcW w:w="4077" w:type="dxa"/>
-          </w:tcPr>
-          <w:p>
-            <w:r>
-              <w:t>Tag Name</w:t>
-            </w:r>
-          </w:p>
-        </w:tc>
-        <w:tc>
-          <w:tcPr>
-            <w:tcW w:w="5211" w:type="dxa"/>
-          </w:tcPr>
-          <w:p>
-            <w:pPr>
-              <w:cnfStyle w:val="100000000000"/>
-            </w:pPr>
-            <w:r>
-              <w:t>Tag Value</w:t>
-            </w:r>
-          </w:p>
-        </w:tc>
-      </w:tr>
-      <w:tr>
-        <w:trPr>
-          <w:cnfStyle w:val="000000100000"/>
-        </w:trPr>
-        <w:tc>
-          <w:tcPr>
-            <w:cnfStyle w:val="001000000000"/>
-            <w:tcW w:w="4077" w:type="dxa"/>
-          </w:tcPr>
-          <w:p>
-            <w:r>
-              <w:t>ROI-COUNT</w:t>
-            </w:r>
-          </w:p>
-        </w:tc>
-        <w:tc>
-          <w:tcPr>
-            <w:tcW w:w="5211" w:type="dxa"/>
-          </w:tcPr>
-          <w:p>
-            <w:pPr>
-              <w:cnfStyle w:val="000000100000"/>
-            </w:pPr>
-            <w:r>
-              <w:t>The number of ROIs saved in the image layout</w:t>
-            </w:r>
-          </w:p>
-        </w:tc>
-      </w:tr>
-      <w:tr>
-        <w:tc>
-          <w:tcPr>
-            <w:cnfStyle w:val="001000000000"/>
-            <w:tcW w:w="4077" w:type="dxa"/>
-          </w:tcPr>
-          <w:p>
-            <w:r>
-              <w:t>ROI-WIDTH-</w:t>
-            </w:r>
-            <w:r>
-              <w:rPr>
-                <w:i/>
-                <w:color w:val="C00000"/>
-              </w:rPr>
-              <w:t>X</w:t>
-            </w:r>
-          </w:p>
-        </w:tc>
-        <w:tc>
-          <w:tcPr>
-            <w:tcW w:w="5211" w:type="dxa"/>
-          </w:tcPr>
-          <w:p>
-            <w:pPr>
-              <w:cnfStyle w:val="000000000000"/>
-            </w:pPr>
-            <w:r>
-              <w:t xml:space="preserve">The width of the </w:t>
-            </w:r>
-            <w:r>
-              <w:rPr>
-                <w:i/>
-                <w:color w:val="C00000"/>
-              </w:rPr>
-              <w:t>X</w:t>
-            </w:r>
-            <w:r>
-              <w:t>-</w:t>
-            </w:r>
-            <w:proofErr w:type="spellStart"/>
-            <w:r>
-              <w:t>th</w:t>
-            </w:r>
-            <w:proofErr w:type="spellEnd"/>
-            <w:r>
-              <w:t xml:space="preserve"> </w:t>
-            </w:r>
-            <w:r>
-              <w:t xml:space="preserve">saved </w:t>
-            </w:r>
-            <w:r>
-              <w:t>ROI in pixels</w:t>
-            </w:r>
-          </w:p>
-        </w:tc>
-      </w:tr>
-      <w:tr>
-        <w:trPr>
-          <w:cnfStyle w:val="000000100000"/>
-        </w:trPr>
-        <w:tc>
-          <w:tcPr>
-            <w:cnfStyle w:val="001000000000"/>
-            <w:tcW w:w="4077" w:type="dxa"/>
-          </w:tcPr>
-          <w:p>
-            <w:r>
-              <w:t>ROI-HEIGHT-</w:t>
-            </w:r>
-            <w:r>
-              <w:rPr>
-                <w:i/>
-                <w:color w:val="C00000"/>
-              </w:rPr>
-              <w:t>X</w:t>
-            </w:r>
-          </w:p>
-        </w:tc>
-        <w:tc>
-          <w:tcPr>
-            <w:tcW w:w="5211" w:type="dxa"/>
-          </w:tcPr>
-          <w:p>
-            <w:pPr>
-              <w:cnfStyle w:val="000000100000"/>
-            </w:pPr>
-            <w:r>
-              <w:t xml:space="preserve">The height of the </w:t>
-            </w:r>
-            <w:r>
-              <w:rPr>
-                <w:i/>
-                <w:color w:val="C00000"/>
-              </w:rPr>
-              <w:t>X</w:t>
-            </w:r>
-            <w:r>
-              <w:t>-</w:t>
-            </w:r>
-            <w:proofErr w:type="spellStart"/>
-            <w:r>
-              <w:t>th</w:t>
-            </w:r>
-            <w:proofErr w:type="spellEnd"/>
-            <w:r>
-              <w:t xml:space="preserve"> saved ROI in pixels</w:t>
-            </w:r>
-          </w:p>
-        </w:tc>
-      </w:tr>
-      <w:tr>
-        <w:tc>
-          <w:tcPr>
-            <w:cnfStyle w:val="001000000000"/>
-            <w:tcW w:w="4077" w:type="dxa"/>
-          </w:tcPr>
-          <w:p>
-            <w:r>
-              <w:t>ROI-TOP-</w:t>
-            </w:r>
-            <w:r>
-              <w:rPr>
-                <w:i/>
-                <w:color w:val="C00000"/>
-              </w:rPr>
-              <w:t>X</w:t>
-            </w:r>
-          </w:p>
-        </w:tc>
-        <w:tc>
-          <w:tcPr>
-            <w:tcW w:w="5211" w:type="dxa"/>
-          </w:tcPr>
-          <w:p>
-            <w:pPr>
-              <w:cnfStyle w:val="000000000000"/>
-            </w:pPr>
-            <w:r>
-              <w:t xml:space="preserve">The zero-based top position of the </w:t>
-            </w:r>
-            <w:r>
-              <w:rPr>
-                <w:i/>
-                <w:color w:val="C00000"/>
-              </w:rPr>
-              <w:t>X</w:t>
-            </w:r>
-            <w:r>
-              <w:t>-</w:t>
-            </w:r>
-            <w:proofErr w:type="spellStart"/>
-            <w:r>
-              <w:t>th</w:t>
-            </w:r>
-            <w:proofErr w:type="spellEnd"/>
-            <w:r>
-              <w:t xml:space="preserve"> saved ROI in pixels</w:t>
-            </w:r>
-          </w:p>
-        </w:tc>
-      </w:tr>
-      <w:tr>
-        <w:trPr>
-          <w:cnfStyle w:val="000000100000"/>
-        </w:trPr>
-        <w:tc>
-          <w:tcPr>
-            <w:cnfStyle w:val="001000000000"/>
-            <w:tcW w:w="4077" w:type="dxa"/>
-          </w:tcPr>
-          <w:p>
-            <w:r>
-              <w:t>ROI-LEFT-</w:t>
-            </w:r>
-            <w:r>
-              <w:rPr>
-                <w:i/>
-                <w:color w:val="C00000"/>
-              </w:rPr>
-              <w:t>X</w:t>
-            </w:r>
-          </w:p>
-        </w:tc>
-        <w:tc>
-          <w:tcPr>
-            <w:tcW w:w="5211" w:type="dxa"/>
-          </w:tcPr>
-          <w:p>
-            <w:pPr>
-              <w:cnfStyle w:val="000000100000"/>
-            </w:pPr>
-            <w:r>
-              <w:t xml:space="preserve">The zero-based left position of the </w:t>
-            </w:r>
-            <w:r>
-              <w:rPr>
-                <w:i/>
-                <w:color w:val="C00000"/>
-              </w:rPr>
-              <w:t>X</w:t>
-            </w:r>
-            <w:r>
-              <w:t>-</w:t>
-            </w:r>
-            <w:proofErr w:type="spellStart"/>
-            <w:r>
-              <w:t>th</w:t>
-            </w:r>
-            <w:proofErr w:type="spellEnd"/>
-            <w:r>
-              <w:t xml:space="preserve"> saved ROI in pixels</w:t>
-            </w:r>
-          </w:p>
-        </w:tc>
-      </w:tr>
-    </w:tbl>
-    <w:p>
-      <w:pPr>
-        <w:spacing w:before="240"/>
-      </w:pPr>
-      <w:r>
-        <w:rPr>
-          <w:sz w:val="18"/>
-          <w:szCs w:val="18"/>
-        </w:rPr>
-        <w:t xml:space="preserve">Table </w:t>
-      </w:r>
-      <w:r>
-        <w:rPr>
-          <w:sz w:val="18"/>
-          <w:szCs w:val="18"/>
-        </w:rPr>
-        <w:t>16</w:t>
-      </w:r>
-      <w:r>
-        <w:rPr>
-          <w:sz w:val="18"/>
-          <w:szCs w:val="18"/>
-        </w:rPr>
-        <w:t xml:space="preserve">. </w:t>
-      </w:r>
-      <w:r>
-        <w:rPr>
-          <w:sz w:val="18"/>
-          <w:szCs w:val="18"/>
-        </w:rPr>
-        <w:t>IMAGE-ROIS specific image layout tags</w:t>
-      </w:r>
-    </w:p>
-    <w:p>
-      <w:r>
-        <w:t>The data block consists of the concatenated blocks of the individual ROI</w:t>
-      </w:r>
-      <w:r>
-        <w:t xml:space="preserve"> data </w:t>
-      </w:r>
-      <w:r>
-        <w:t>in their defined order with no gaps between the</w:t>
-      </w:r>
-      <w:r>
-        <w:t>m</w:t>
-      </w:r>
-      <w:r>
-        <w:t xml:space="preserve">. The pixels of each of the ROIs are saved in a block of </w:t>
-      </w:r>
-      <w:r>
-        <w:t xml:space="preserve">2 * </w:t>
-      </w:r>
-      <w:proofErr w:type="spellStart"/>
-      <w:r>
-        <w:t>Roi</w:t>
-      </w:r>
-      <w:r>
-        <w:t>Width</w:t>
-      </w:r>
-      <w:proofErr w:type="spellEnd"/>
-      <w:r>
-        <w:t xml:space="preserve"> * </w:t>
-      </w:r>
-      <w:proofErr w:type="spellStart"/>
-      <w:r>
-        <w:t>Roi</w:t>
-      </w:r>
-      <w:r>
-        <w:t>Height</w:t>
-      </w:r>
-      <w:proofErr w:type="spellEnd"/>
-      <w:r>
-        <w:t xml:space="preserve"> bytes for 16bit pixel values (i.e. 2 bytes per pixels) and </w:t>
-      </w:r>
-      <w:proofErr w:type="spellStart"/>
-      <w:r>
-        <w:t>Roi</w:t>
-      </w:r>
-      <w:r>
-        <w:t>Width</w:t>
-      </w:r>
-      <w:proofErr w:type="spellEnd"/>
-      <w:r>
-        <w:t xml:space="preserve"> * </w:t>
-      </w:r>
-      <w:proofErr w:type="spellStart"/>
-      <w:r>
-        <w:t>Roi</w:t>
-      </w:r>
-      <w:r>
-        <w:t>Height</w:t>
-      </w:r>
-      <w:proofErr w:type="spellEnd"/>
-      <w:r>
-        <w:t xml:space="preserve"> bytes for 8bit pixels (i.e. 1 byte per pixel). The order of the bytes in the 16 bit pixel values is determined by the IMAGE-BYTE-ORDER Image Layout tag value. The default byte order, when IMAGE-BYTE-ORDER is not specified, is little-endian.</w:t>
-      </w:r>
-    </w:p>
+    <w:p/>
     <w:p>
       <w:pPr>
         <w:pStyle w:val="Heading3"/>
@@ -23944,7 +22938,6 @@
         <w:rPr>
           <w:i/>
         </w:rPr>
-        <w:lastRenderedPageBreak/>
         <w:t>STATUS</w:t>
       </w:r>
       <w:r>
@@ -24583,7 +23576,11 @@
               <w:t xml:space="preserve">UTC </w:t>
             </w:r>
             <w:r>
-              <w:t xml:space="preserve">time-stamping in nanoseconds. This should take into account possible random delays and other timing issues of the recording system. The value together with the exposure duration can be used by </w:t>
+              <w:t xml:space="preserve">time-stamping in nanoseconds. This should take into account possible random delays and other timing issues of the </w:t>
+            </w:r>
+            <w:r>
+              <w:lastRenderedPageBreak/>
+              <w:t xml:space="preserve">recording system. The value together with the exposure duration can be used by </w:t>
             </w:r>
             <w:r>
               <w:t xml:space="preserve">a </w:t>
@@ -24608,6 +23605,7 @@
           </w:tcPr>
           <w:p>
             <w:r>
+              <w:lastRenderedPageBreak/>
               <w:t>0x0</w:t>
             </w:r>
             <w:r>
@@ -24934,39 +23932,7 @@
         </w:tc>
       </w:tr>
     </w:tbl>
-    <w:p>
-      <w:pPr>
-        <w:spacing w:before="240"/>
-      </w:pPr>
-      <w:r>
-        <w:rPr>
-          <w:sz w:val="18"/>
-          <w:szCs w:val="18"/>
-        </w:rPr>
-        <w:t xml:space="preserve">Table </w:t>
-      </w:r>
-      <w:r>
-        <w:rPr>
-          <w:sz w:val="18"/>
-          <w:szCs w:val="18"/>
-        </w:rPr>
-        <w:t>17</w:t>
-      </w:r>
-      <w:r>
-        <w:rPr>
-          <w:sz w:val="18"/>
-          <w:szCs w:val="18"/>
-        </w:rPr>
-        <w:t xml:space="preserve">. </w:t>
-      </w:r>
-      <w:r>
-        <w:rPr>
-          <w:sz w:val="18"/>
-          <w:szCs w:val="18"/>
-        </w:rPr>
-        <w:t xml:space="preserve">Status section </w:t>
-      </w:r>
-    </w:p>
+    <w:p/>
     <w:p>
       <w:r>
         <w:t xml:space="preserve">The names of the status entries SHOULD be short but descriptive and indicate the type of the value being saved in this entry. </w:t>
@@ -25302,43 +24268,9 @@
         </w:tc>
       </w:tr>
     </w:tbl>
-    <w:p>
-      <w:pPr>
-        <w:spacing w:before="240"/>
-      </w:pPr>
-      <w:r>
-        <w:rPr>
-          <w:sz w:val="18"/>
-          <w:szCs w:val="18"/>
-        </w:rPr>
-        <w:t xml:space="preserve">Table </w:t>
-      </w:r>
-      <w:r>
-        <w:rPr>
-          <w:sz w:val="18"/>
-          <w:szCs w:val="18"/>
-        </w:rPr>
-        <w:t>18</w:t>
-      </w:r>
-      <w:r>
-        <w:rPr>
-          <w:sz w:val="18"/>
-          <w:szCs w:val="18"/>
-        </w:rPr>
-        <w:t xml:space="preserve">. </w:t>
-      </w:r>
-      <w:r>
-        <w:rPr>
-          <w:sz w:val="18"/>
-          <w:szCs w:val="18"/>
-        </w:rPr>
-        <w:t>Status section entries data types</w:t>
-      </w:r>
-    </w:p>
     <w:p/>
     <w:p>
       <w:r>
-        <w:lastRenderedPageBreak/>
         <w:t xml:space="preserve">The data block representing the </w:t>
       </w:r>
       <w:r>
@@ -25494,7 +24426,15 @@
               <w:cnfStyle w:val="000000000000"/>
             </w:pPr>
             <w:r>
-              <w:t xml:space="preserve">UTC timestamp for the middle of the exposure represented as the number   of nanoseconds elapsed since 1 Jan 2010, 00:00:00.000 Universal Time (JD </w:t>
+              <w:t xml:space="preserve">UTC timestamp for the middle of the exposure represented as the number   of nanoseconds elapsed since 1 Jan 2010, 00:00:00.000 Universal </w:t>
+            </w:r>
+            <w:proofErr w:type="gramStart"/>
+            <w:r>
+              <w:t>Time</w:t>
+            </w:r>
+            <w:proofErr w:type="gramEnd"/>
+            <w:r>
+              <w:t xml:space="preserve"> (JD </w:t>
             </w:r>
             <w:r>
               <w:t>2455197.5</w:t>
@@ -25903,41 +24843,10 @@
         </w:tc>
       </w:tr>
     </w:tbl>
+    <w:p/>
     <w:p>
-      <w:pPr>
-        <w:spacing w:before="240"/>
-      </w:pPr>
-      <w:r>
-        <w:rPr>
-          <w:sz w:val="18"/>
-          <w:szCs w:val="18"/>
-        </w:rPr>
-        <w:t xml:space="preserve">Table </w:t>
-      </w:r>
-      <w:r>
-        <w:rPr>
-          <w:sz w:val="18"/>
-          <w:szCs w:val="18"/>
-        </w:rPr>
-        <w:t>19</w:t>
-      </w:r>
-      <w:r>
-        <w:rPr>
-          <w:sz w:val="18"/>
-          <w:szCs w:val="18"/>
-        </w:rPr>
-        <w:t xml:space="preserve">. </w:t>
-      </w:r>
-      <w:r>
-        <w:rPr>
-          <w:sz w:val="18"/>
-          <w:szCs w:val="18"/>
-        </w:rPr>
-        <w:t>Status section data block</w:t>
-      </w:r>
-    </w:p>
-    <w:p>
-      <w:r>
+      <w:r>
+        <w:lastRenderedPageBreak/>
         <w:t xml:space="preserve">The values of some or all of the defined status entries MAY be omitted. The </w:t>
       </w:r>
       <w:r>
@@ -26998,11 +25907,7 @@
               <w:cnfStyle w:val="000000000000"/>
             </w:pPr>
             <w:r>
-              <w:t xml:space="preserve">The almanac offset in seconds. This is the difference in leap seconds between the satellite UTC time and the </w:t>
-            </w:r>
-            <w:r>
-              <w:lastRenderedPageBreak/>
-              <w:t>receiver known amount of leap seconds.</w:t>
+              <w:t>The almanac offset in seconds. This is the difference in leap seconds between the satellite UTC time and the receiver known amount of leap seconds.</w:t>
             </w:r>
           </w:p>
         </w:tc>
@@ -27021,7 +25926,6 @@
             <w:bookmarkStart w:id="28" w:name="OLE_LINK25"/>
             <w:proofErr w:type="spellStart"/>
             <w:r>
-              <w:lastRenderedPageBreak/>
               <w:t>SatelliteFixStatus</w:t>
             </w:r>
             <w:bookmarkEnd w:id="27"/>
@@ -27141,36 +26045,8 @@
     </w:tbl>
     <w:p>
       <w:pPr>
-        <w:spacing w:before="240"/>
+        <w:pStyle w:val="Heading3"/>
       </w:pPr>
-      <w:r>
-        <w:rPr>
-          <w:sz w:val="18"/>
-          <w:szCs w:val="18"/>
-        </w:rPr>
-        <w:t xml:space="preserve">Table </w:t>
-      </w:r>
-      <w:r>
-        <w:rPr>
-          <w:sz w:val="18"/>
-          <w:szCs w:val="18"/>
-        </w:rPr>
-        <w:t>20</w:t>
-      </w:r>
-      <w:r>
-        <w:rPr>
-          <w:sz w:val="18"/>
-          <w:szCs w:val="18"/>
-        </w:rPr>
-        <w:t xml:space="preserve">. </w:t>
-      </w:r>
-      <w:r>
-        <w:rPr>
-          <w:sz w:val="18"/>
-          <w:szCs w:val="18"/>
-        </w:rPr>
-        <w:t>Standard ADV status entries</w:t>
-      </w:r>
     </w:p>
     <w:p>
       <w:pPr>
@@ -27365,6 +26241,7 @@
           </w:tcPr>
           <w:p>
             <w:r>
+              <w:lastRenderedPageBreak/>
               <w:t>Tag Name</w:t>
             </w:r>
           </w:p>
@@ -28169,11 +27046,7 @@
               <w:cnfStyle w:val="000000100000"/>
             </w:pPr>
             <w:r>
-              <w:t xml:space="preserve">Camera horizontal pixel binning as an integer </w:t>
-            </w:r>
-            <w:r>
-              <w:lastRenderedPageBreak/>
-              <w:t>number</w:t>
+              <w:t>Camera horizontal pixel binning as an integer number</w:t>
             </w:r>
             <w:r>
               <w:t>.</w:t>
@@ -28189,7 +27062,6 @@
           </w:tcPr>
           <w:p>
             <w:r>
-              <w:lastRenderedPageBreak/>
               <w:t>BINNING-</w:t>
             </w:r>
             <w:r>
@@ -28454,11 +27326,16 @@
               <w:cnfStyle w:val="000000100000"/>
             </w:pPr>
             <w:r>
-              <w:t xml:space="preserve">Name and details about the instrument </w:t>
+              <w:t xml:space="preserve">Name and details about the </w:t>
+            </w:r>
+            <w:proofErr w:type="gramStart"/>
+            <w:r>
+              <w:t xml:space="preserve">instrument </w:t>
             </w:r>
             <w:r>
               <w:t>.</w:t>
             </w:r>
+            <w:proofErr w:type="gramEnd"/>
           </w:p>
         </w:tc>
       </w:tr>
@@ -28695,39 +27572,6 @@
         </w:tc>
       </w:tr>
     </w:tbl>
-    <w:p>
-      <w:pPr>
-        <w:spacing w:before="240"/>
-      </w:pPr>
-      <w:r>
-        <w:rPr>
-          <w:sz w:val="18"/>
-          <w:szCs w:val="18"/>
-        </w:rPr>
-        <w:t xml:space="preserve">Table </w:t>
-      </w:r>
-      <w:r>
-        <w:rPr>
-          <w:sz w:val="18"/>
-          <w:szCs w:val="18"/>
-        </w:rPr>
-        <w:t>21</w:t>
-      </w:r>
-      <w:r>
-        <w:rPr>
-          <w:sz w:val="18"/>
-          <w:szCs w:val="18"/>
-        </w:rPr>
-        <w:t xml:space="preserve">. </w:t>
-      </w:r>
-      <w:r>
-        <w:rPr>
-          <w:sz w:val="18"/>
-          <w:szCs w:val="18"/>
-        </w:rPr>
-        <w:t>Standard ADV metadata entries</w:t>
-      </w:r>
-    </w:p>
     <w:p/>
     <w:sectPr>
       <w:headerReference w:type="default" r:id="rId21"/>
@@ -28787,7 +27631,7 @@
             <w:rPr>
               <w:noProof/>
             </w:rPr>
-            <w:t>19</w:t>
+            <w:t>18</w:t>
           </w:r>
         </w:fldSimple>
       </w:p>
@@ -33268,91 +32112,91 @@
     </dgm:pt>
   </dgm:ptLst>
   <dgm:cxnLst>
-    <dgm:cxn modelId="{BFD1C11E-AA5A-42B7-AB42-9A165AFEB650}" type="presOf" srcId="{8E9AF1EE-72FE-4419-A546-947C847429D5}" destId="{C04048AD-9600-435D-ADAE-DF5AE90CCC55}" srcOrd="0" destOrd="0" presId="urn:microsoft.com/office/officeart/2005/8/layout/hProcess7#1"/>
-    <dgm:cxn modelId="{B3B809DA-5915-4E44-BC18-4D7C3DCD6C32}" type="presOf" srcId="{DE05CB6D-D5D2-45BF-A8C4-10726915228B}" destId="{148AD8F7-F59C-45D5-87A0-70BF4A9BAF31}" srcOrd="0" destOrd="0" presId="urn:microsoft.com/office/officeart/2005/8/layout/hProcess7#1"/>
-    <dgm:cxn modelId="{088B5CB0-CA6A-4A2F-995E-B35A9F9D1588}" type="presOf" srcId="{8E9AF1EE-72FE-4419-A546-947C847429D5}" destId="{A5461B13-E8AF-4DC3-BCD2-91E2C29F5C6F}" srcOrd="1" destOrd="0" presId="urn:microsoft.com/office/officeart/2005/8/layout/hProcess7#1"/>
-    <dgm:cxn modelId="{F356FC7E-EAED-45DC-B13E-7EBDA0B1BC6D}" type="presOf" srcId="{53D41681-0774-4690-8051-85900C5D4AA2}" destId="{84A7D860-832A-4AFE-9ACC-F1F01449F562}" srcOrd="0" destOrd="0" presId="urn:microsoft.com/office/officeart/2005/8/layout/hProcess7#1"/>
-    <dgm:cxn modelId="{2DE1D224-868F-4640-B641-EC703B55E0B0}" type="presOf" srcId="{757B31F9-39F0-415B-9E04-BB502008F2CE}" destId="{24BB755B-FE86-4B5A-BA35-C92F2A9BE04A}" srcOrd="0" destOrd="0" presId="urn:microsoft.com/office/officeart/2005/8/layout/hProcess7#1"/>
+    <dgm:cxn modelId="{AE1876F3-825C-44EB-BD02-AE79F85D8119}" type="presOf" srcId="{8B7AB85B-C762-499B-80C4-E9B1E3343FFB}" destId="{8D8552DA-4B6A-422D-B797-4213CE8CA7A2}" srcOrd="1" destOrd="0" presId="urn:microsoft.com/office/officeart/2005/8/layout/hProcess7#1"/>
+    <dgm:cxn modelId="{93CB01ED-8A01-4293-9D0D-1666BB156AB7}" srcId="{DE05CB6D-D5D2-45BF-A8C4-10726915228B}" destId="{8E9AF1EE-72FE-4419-A546-947C847429D5}" srcOrd="4" destOrd="0" parTransId="{38A6DF5C-4032-47F8-A934-693A9D44943A}" sibTransId="{D41C1FA3-D9E0-4C5C-8688-8B2BF05E6AFB}"/>
+    <dgm:cxn modelId="{831CBF69-BE80-426C-81C0-9EACD0ACEED4}" type="presOf" srcId="{53D41681-0774-4690-8051-85900C5D4AA2}" destId="{84A7D860-832A-4AFE-9ACC-F1F01449F562}" srcOrd="0" destOrd="0" presId="urn:microsoft.com/office/officeart/2005/8/layout/hProcess7#1"/>
+    <dgm:cxn modelId="{A862BD22-E58A-47BC-95ED-4007A8C3105A}" type="presOf" srcId="{F10A7F12-33A4-4C5F-85E5-4E47E81798CA}" destId="{757A3E3B-A000-466B-A0EB-F91BE20C79D3}" srcOrd="0" destOrd="0" presId="urn:microsoft.com/office/officeart/2005/8/layout/hProcess7#1"/>
+    <dgm:cxn modelId="{FB2D0ADA-D6BC-4B54-9DED-4051C51CCEED}" srcId="{DE05CB6D-D5D2-45BF-A8C4-10726915228B}" destId="{EFE26C76-C799-4E11-BAD1-0AE116DF0FEA}" srcOrd="3" destOrd="0" parTransId="{BC38A4DD-6D89-4F7A-9BE2-49D2EA0C9FF0}" sibTransId="{B6A487F8-618C-4FBD-838A-24C50336E055}"/>
+    <dgm:cxn modelId="{9C074594-CE95-4C77-AF7D-AF8C9617ED40}" type="presOf" srcId="{757B31F9-39F0-415B-9E04-BB502008F2CE}" destId="{24BB755B-FE86-4B5A-BA35-C92F2A9BE04A}" srcOrd="0" destOrd="0" presId="urn:microsoft.com/office/officeart/2005/8/layout/hProcess7#1"/>
+    <dgm:cxn modelId="{14B1C60F-2992-46C4-B820-F5C23857D573}" type="presOf" srcId="{115F821E-7864-4F8A-A9CD-697C9FE40A05}" destId="{FEACC056-6210-43FD-8A30-9766D6AC58D6}" srcOrd="0" destOrd="0" presId="urn:microsoft.com/office/officeart/2005/8/layout/hProcess7#1"/>
+    <dgm:cxn modelId="{9EDD94AD-A5F3-4E6F-B65F-445FA18BDEDE}" type="presOf" srcId="{8E9AF1EE-72FE-4419-A546-947C847429D5}" destId="{A5461B13-E8AF-4DC3-BCD2-91E2C29F5C6F}" srcOrd="1" destOrd="0" presId="urn:microsoft.com/office/officeart/2005/8/layout/hProcess7#1"/>
+    <dgm:cxn modelId="{F9A30059-3DDD-4304-BB5A-73F6AA112C0D}" srcId="{8E9AF1EE-72FE-4419-A546-947C847429D5}" destId="{00FFE4BD-EA49-4D55-98BC-6BFEBEE36A57}" srcOrd="0" destOrd="0" parTransId="{FAF72CBF-BF0A-40B6-BED0-FA7EBA5DA58E}" sibTransId="{2CD304C0-D5BF-4F57-AF88-60F36FF0288C}"/>
+    <dgm:cxn modelId="{7A0B8143-368A-400F-974E-218DCCE7A2D5}" type="presOf" srcId="{31302A25-C18E-4526-8A83-E7E0CA52ECEC}" destId="{73284543-1DDF-4655-9E68-AB41BC8AA07F}" srcOrd="0" destOrd="0" presId="urn:microsoft.com/office/officeart/2005/8/layout/hProcess7#1"/>
+    <dgm:cxn modelId="{25125E32-68DE-4797-8482-B2AAEE72723A}" srcId="{DE05CB6D-D5D2-45BF-A8C4-10726915228B}" destId="{8B7AB85B-C762-499B-80C4-E9B1E3343FFB}" srcOrd="2" destOrd="0" parTransId="{1309AF84-3F6D-4D25-81BD-B87145669152}" sibTransId="{3F4D6235-FF3B-4016-821A-F8F9852EA5CF}"/>
+    <dgm:cxn modelId="{AF346260-6AB8-429D-B9E4-F32E5707937D}" srcId="{EFE26C76-C799-4E11-BAD1-0AE116DF0FEA}" destId="{EE38EAD2-F053-496B-B67B-135E51D0C306}" srcOrd="0" destOrd="0" parTransId="{81E1AECD-DEDE-4585-953E-76ADE71600F9}" sibTransId="{E93A2211-DD23-4A57-98D9-412C2CD972C6}"/>
+    <dgm:cxn modelId="{36C2557C-82B4-4BFA-92A0-4A79DD8612FF}" srcId="{8B7AB85B-C762-499B-80C4-E9B1E3343FFB}" destId="{53D41681-0774-4690-8051-85900C5D4AA2}" srcOrd="0" destOrd="0" parTransId="{B017ABB4-C28B-4861-AFB0-2E894F92F7DD}" sibTransId="{EB910A0F-399C-49B2-9C0F-AD41F123493F}"/>
+    <dgm:cxn modelId="{110ACC4E-E6E9-4AAD-9F13-FB6668F33595}" srcId="{4B7B5097-E3F3-40F4-A5A8-B1D776B946CC}" destId="{757B31F9-39F0-415B-9E04-BB502008F2CE}" srcOrd="0" destOrd="0" parTransId="{FAD7875F-DB31-4058-9047-68729B5BD55E}" sibTransId="{261F1DA6-6FF7-44C5-9FC1-890029541C93}"/>
+    <dgm:cxn modelId="{923C29CB-F1D1-4863-BC96-27CBEF58CDD7}" type="presOf" srcId="{115F821E-7864-4F8A-A9CD-697C9FE40A05}" destId="{D48A74D3-AEA5-4791-8323-D49AAAEEDB58}" srcOrd="1" destOrd="0" presId="urn:microsoft.com/office/officeart/2005/8/layout/hProcess7#1"/>
+    <dgm:cxn modelId="{8246739B-9500-4607-B6C8-C0412C5663DC}" type="presOf" srcId="{4B7B5097-E3F3-40F4-A5A8-B1D776B946CC}" destId="{0532D5D0-6F68-4A7E-B20E-63084A52CF52}" srcOrd="1" destOrd="0" presId="urn:microsoft.com/office/officeart/2005/8/layout/hProcess7#1"/>
+    <dgm:cxn modelId="{AA90975B-10AA-4798-B21E-552DD7DEAE6F}" type="presOf" srcId="{4B7B5097-E3F3-40F4-A5A8-B1D776B946CC}" destId="{02D8EEDC-148B-4C08-9CA0-FF100E6EE0DF}" srcOrd="0" destOrd="0" presId="urn:microsoft.com/office/officeart/2005/8/layout/hProcess7#1"/>
+    <dgm:cxn modelId="{A3B6CD81-7AE8-428C-980D-054D26189FBC}" type="presOf" srcId="{00FFE4BD-EA49-4D55-98BC-6BFEBEE36A57}" destId="{C8C45A37-6FF2-4B0B-A4DA-2DE6EE217831}" srcOrd="0" destOrd="0" presId="urn:microsoft.com/office/officeart/2005/8/layout/hProcess7#1"/>
+    <dgm:cxn modelId="{6A7E4C58-5DF5-4BFF-84F9-DDA5878E525C}" srcId="{6710E0A0-917F-4184-8B24-C347F85BB78E}" destId="{31302A25-C18E-4526-8A83-E7E0CA52ECEC}" srcOrd="0" destOrd="0" parTransId="{C89850A5-7C5A-4F43-A07A-78B7B038F032}" sibTransId="{DC1DF949-B794-4D23-AC33-09BF20AF9111}"/>
+    <dgm:cxn modelId="{33AE202B-CA3E-4422-9E4C-FAECCB9B19E6}" type="presOf" srcId="{EE38EAD2-F053-496B-B67B-135E51D0C306}" destId="{719DAA7F-634B-41E5-9272-86BCAFE0606A}" srcOrd="0" destOrd="0" presId="urn:microsoft.com/office/officeart/2005/8/layout/hProcess7#1"/>
+    <dgm:cxn modelId="{43A29A57-3955-49D1-83E6-E63951B3896A}" type="presOf" srcId="{EFE26C76-C799-4E11-BAD1-0AE116DF0FEA}" destId="{5F2A11EB-85B4-4BD8-8F1B-22D477F9C864}" srcOrd="0" destOrd="0" presId="urn:microsoft.com/office/officeart/2005/8/layout/hProcess7#1"/>
+    <dgm:cxn modelId="{BA8F1AC8-4BB4-4E04-9A96-4234A841B750}" type="presOf" srcId="{6710E0A0-917F-4184-8B24-C347F85BB78E}" destId="{2AA4C1AA-B62B-4F3F-BE04-FB813ED504B3}" srcOrd="0" destOrd="0" presId="urn:microsoft.com/office/officeart/2005/8/layout/hProcess7#1"/>
+    <dgm:cxn modelId="{7A020CFE-0885-4E90-BA20-54AAFBFB6209}" type="presOf" srcId="{6710E0A0-917F-4184-8B24-C347F85BB78E}" destId="{4630D8E5-7B4D-42D8-9266-A43A31D50E56}" srcOrd="1" destOrd="0" presId="urn:microsoft.com/office/officeart/2005/8/layout/hProcess7#1"/>
+    <dgm:cxn modelId="{9EA5E99E-69AA-4460-B7E7-F5B6E95E94DA}" type="presOf" srcId="{EFE26C76-C799-4E11-BAD1-0AE116DF0FEA}" destId="{05C5E93F-0061-44F5-87FB-C5B596DEB4FD}" srcOrd="1" destOrd="0" presId="urn:microsoft.com/office/officeart/2005/8/layout/hProcess7#1"/>
+    <dgm:cxn modelId="{6D867C86-52AF-46B6-B61C-0C000568CBD0}" srcId="{115F821E-7864-4F8A-A9CD-697C9FE40A05}" destId="{F10A7F12-33A4-4C5F-85E5-4E47E81798CA}" srcOrd="0" destOrd="0" parTransId="{E0C877A8-B415-45AA-943B-12E837FA2D1E}" sibTransId="{86E5B1B3-C9B4-4293-8981-5F0297B440E0}"/>
+    <dgm:cxn modelId="{6CFEF254-24BC-417D-ACC8-0A3FFA45866F}" type="presOf" srcId="{DE05CB6D-D5D2-45BF-A8C4-10726915228B}" destId="{148AD8F7-F59C-45D5-87A0-70BF4A9BAF31}" srcOrd="0" destOrd="0" presId="urn:microsoft.com/office/officeart/2005/8/layout/hProcess7#1"/>
+    <dgm:cxn modelId="{4E958B59-691A-44C1-AEE5-0E3C4F8D8CD0}" srcId="{DE05CB6D-D5D2-45BF-A8C4-10726915228B}" destId="{6710E0A0-917F-4184-8B24-C347F85BB78E}" srcOrd="1" destOrd="0" parTransId="{AEF58A99-35FA-4792-B2D5-FEAC429EEBD1}" sibTransId="{1FA3A36A-E9B8-4A80-86CA-39951959EECE}"/>
+    <dgm:cxn modelId="{1DB5E978-CA1D-4F1D-8973-BA7E2EF72E1B}" srcId="{DE05CB6D-D5D2-45BF-A8C4-10726915228B}" destId="{115F821E-7864-4F8A-A9CD-697C9FE40A05}" srcOrd="0" destOrd="0" parTransId="{32AFAD37-55D7-4AB4-A512-34EC236E5F7E}" sibTransId="{9A0A36C6-9359-4D9B-8F5F-7312F68949A6}"/>
+    <dgm:cxn modelId="{6282E6BA-F75D-43C8-9AE8-5446C80A7B90}" type="presOf" srcId="{8B7AB85B-C762-499B-80C4-E9B1E3343FFB}" destId="{6EDFC28B-A841-4ABD-9320-7705FABF6243}" srcOrd="0" destOrd="0" presId="urn:microsoft.com/office/officeart/2005/8/layout/hProcess7#1"/>
     <dgm:cxn modelId="{4136F415-5FB5-4F4D-B4F4-73A805D6DB2F}" srcId="{DE05CB6D-D5D2-45BF-A8C4-10726915228B}" destId="{4B7B5097-E3F3-40F4-A5A8-B1D776B946CC}" srcOrd="5" destOrd="0" parTransId="{6B551630-D747-4282-87BD-170491596A56}" sibTransId="{8BB6CF7A-FAF8-4850-8333-A6D0D1B2A44E}"/>
-    <dgm:cxn modelId="{6E6DBDAE-941B-4F12-B879-BBA1DBE22057}" type="presOf" srcId="{4B7B5097-E3F3-40F4-A5A8-B1D776B946CC}" destId="{0532D5D0-6F68-4A7E-B20E-63084A52CF52}" srcOrd="1" destOrd="0" presId="urn:microsoft.com/office/officeart/2005/8/layout/hProcess7#1"/>
-    <dgm:cxn modelId="{FB2D0ADA-D6BC-4B54-9DED-4051C51CCEED}" srcId="{DE05CB6D-D5D2-45BF-A8C4-10726915228B}" destId="{EFE26C76-C799-4E11-BAD1-0AE116DF0FEA}" srcOrd="3" destOrd="0" parTransId="{BC38A4DD-6D89-4F7A-9BE2-49D2EA0C9FF0}" sibTransId="{B6A487F8-618C-4FBD-838A-24C50336E055}"/>
-    <dgm:cxn modelId="{6A7E4C58-5DF5-4BFF-84F9-DDA5878E525C}" srcId="{6710E0A0-917F-4184-8B24-C347F85BB78E}" destId="{31302A25-C18E-4526-8A83-E7E0CA52ECEC}" srcOrd="0" destOrd="0" parTransId="{C89850A5-7C5A-4F43-A07A-78B7B038F032}" sibTransId="{DC1DF949-B794-4D23-AC33-09BF20AF9111}"/>
-    <dgm:cxn modelId="{AF346260-6AB8-429D-B9E4-F32E5707937D}" srcId="{EFE26C76-C799-4E11-BAD1-0AE116DF0FEA}" destId="{EE38EAD2-F053-496B-B67B-135E51D0C306}" srcOrd="0" destOrd="0" parTransId="{81E1AECD-DEDE-4585-953E-76ADE71600F9}" sibTransId="{E93A2211-DD23-4A57-98D9-412C2CD972C6}"/>
-    <dgm:cxn modelId="{2A993461-790C-4E8E-97F5-CAC7FB8E98F4}" type="presOf" srcId="{8B7AB85B-C762-499B-80C4-E9B1E3343FFB}" destId="{6EDFC28B-A841-4ABD-9320-7705FABF6243}" srcOrd="0" destOrd="0" presId="urn:microsoft.com/office/officeart/2005/8/layout/hProcess7#1"/>
-    <dgm:cxn modelId="{FEF693EC-1F4C-4349-ADD9-361BCC413A69}" type="presOf" srcId="{6710E0A0-917F-4184-8B24-C347F85BB78E}" destId="{2AA4C1AA-B62B-4F3F-BE04-FB813ED504B3}" srcOrd="0" destOrd="0" presId="urn:microsoft.com/office/officeart/2005/8/layout/hProcess7#1"/>
-    <dgm:cxn modelId="{F40AEDF1-6F5C-4AE7-A6A7-099C1928B966}" type="presOf" srcId="{31302A25-C18E-4526-8A83-E7E0CA52ECEC}" destId="{73284543-1DDF-4655-9E68-AB41BC8AA07F}" srcOrd="0" destOrd="0" presId="urn:microsoft.com/office/officeart/2005/8/layout/hProcess7#1"/>
-    <dgm:cxn modelId="{1DB5E978-CA1D-4F1D-8973-BA7E2EF72E1B}" srcId="{DE05CB6D-D5D2-45BF-A8C4-10726915228B}" destId="{115F821E-7864-4F8A-A9CD-697C9FE40A05}" srcOrd="0" destOrd="0" parTransId="{32AFAD37-55D7-4AB4-A512-34EC236E5F7E}" sibTransId="{9A0A36C6-9359-4D9B-8F5F-7312F68949A6}"/>
-    <dgm:cxn modelId="{6D867C86-52AF-46B6-B61C-0C000568CBD0}" srcId="{115F821E-7864-4F8A-A9CD-697C9FE40A05}" destId="{F10A7F12-33A4-4C5F-85E5-4E47E81798CA}" srcOrd="0" destOrd="0" parTransId="{E0C877A8-B415-45AA-943B-12E837FA2D1E}" sibTransId="{86E5B1B3-C9B4-4293-8981-5F0297B440E0}"/>
-    <dgm:cxn modelId="{FFF913B8-8FCF-4666-91B6-194BA2BF8CF5}" type="presOf" srcId="{115F821E-7864-4F8A-A9CD-697C9FE40A05}" destId="{FEACC056-6210-43FD-8A30-9766D6AC58D6}" srcOrd="0" destOrd="0" presId="urn:microsoft.com/office/officeart/2005/8/layout/hProcess7#1"/>
-    <dgm:cxn modelId="{EE508299-B10B-47E9-A811-17AC733DC4CF}" type="presOf" srcId="{F10A7F12-33A4-4C5F-85E5-4E47E81798CA}" destId="{757A3E3B-A000-466B-A0EB-F91BE20C79D3}" srcOrd="0" destOrd="0" presId="urn:microsoft.com/office/officeart/2005/8/layout/hProcess7#1"/>
-    <dgm:cxn modelId="{4E958B59-691A-44C1-AEE5-0E3C4F8D8CD0}" srcId="{DE05CB6D-D5D2-45BF-A8C4-10726915228B}" destId="{6710E0A0-917F-4184-8B24-C347F85BB78E}" srcOrd="1" destOrd="0" parTransId="{AEF58A99-35FA-4792-B2D5-FEAC429EEBD1}" sibTransId="{1FA3A36A-E9B8-4A80-86CA-39951959EECE}"/>
-    <dgm:cxn modelId="{F4E55E48-211C-4A9A-939D-C75FFD4C1E9D}" type="presOf" srcId="{8B7AB85B-C762-499B-80C4-E9B1E3343FFB}" destId="{8D8552DA-4B6A-422D-B797-4213CE8CA7A2}" srcOrd="1" destOrd="0" presId="urn:microsoft.com/office/officeart/2005/8/layout/hProcess7#1"/>
-    <dgm:cxn modelId="{1EEF617C-C2BC-492A-AD30-9F6C5C5FE767}" type="presOf" srcId="{EE38EAD2-F053-496B-B67B-135E51D0C306}" destId="{719DAA7F-634B-41E5-9272-86BCAFE0606A}" srcOrd="0" destOrd="0" presId="urn:microsoft.com/office/officeart/2005/8/layout/hProcess7#1"/>
-    <dgm:cxn modelId="{110ACC4E-E6E9-4AAD-9F13-FB6668F33595}" srcId="{4B7B5097-E3F3-40F4-A5A8-B1D776B946CC}" destId="{757B31F9-39F0-415B-9E04-BB502008F2CE}" srcOrd="0" destOrd="0" parTransId="{FAD7875F-DB31-4058-9047-68729B5BD55E}" sibTransId="{261F1DA6-6FF7-44C5-9FC1-890029541C93}"/>
-    <dgm:cxn modelId="{111D746B-2EE3-4EDB-8320-D4DFC6199753}" type="presOf" srcId="{00FFE4BD-EA49-4D55-98BC-6BFEBEE36A57}" destId="{C8C45A37-6FF2-4B0B-A4DA-2DE6EE217831}" srcOrd="0" destOrd="0" presId="urn:microsoft.com/office/officeart/2005/8/layout/hProcess7#1"/>
-    <dgm:cxn modelId="{C1233076-4331-4804-953A-15A0C2301928}" type="presOf" srcId="{115F821E-7864-4F8A-A9CD-697C9FE40A05}" destId="{D48A74D3-AEA5-4791-8323-D49AAAEEDB58}" srcOrd="1" destOrd="0" presId="urn:microsoft.com/office/officeart/2005/8/layout/hProcess7#1"/>
-    <dgm:cxn modelId="{93CB01ED-8A01-4293-9D0D-1666BB156AB7}" srcId="{DE05CB6D-D5D2-45BF-A8C4-10726915228B}" destId="{8E9AF1EE-72FE-4419-A546-947C847429D5}" srcOrd="4" destOrd="0" parTransId="{38A6DF5C-4032-47F8-A934-693A9D44943A}" sibTransId="{D41C1FA3-D9E0-4C5C-8688-8B2BF05E6AFB}"/>
-    <dgm:cxn modelId="{F9A30059-3DDD-4304-BB5A-73F6AA112C0D}" srcId="{8E9AF1EE-72FE-4419-A546-947C847429D5}" destId="{00FFE4BD-EA49-4D55-98BC-6BFEBEE36A57}" srcOrd="0" destOrd="0" parTransId="{FAF72CBF-BF0A-40B6-BED0-FA7EBA5DA58E}" sibTransId="{2CD304C0-D5BF-4F57-AF88-60F36FF0288C}"/>
-    <dgm:cxn modelId="{EE1EC3A1-8990-4ECD-AFDA-702EA643964A}" type="presOf" srcId="{EFE26C76-C799-4E11-BAD1-0AE116DF0FEA}" destId="{5F2A11EB-85B4-4BD8-8F1B-22D477F9C864}" srcOrd="0" destOrd="0" presId="urn:microsoft.com/office/officeart/2005/8/layout/hProcess7#1"/>
-    <dgm:cxn modelId="{CDB844EF-E5AD-4294-B19E-33D35386F60C}" type="presOf" srcId="{6710E0A0-917F-4184-8B24-C347F85BB78E}" destId="{4630D8E5-7B4D-42D8-9266-A43A31D50E56}" srcOrd="1" destOrd="0" presId="urn:microsoft.com/office/officeart/2005/8/layout/hProcess7#1"/>
-    <dgm:cxn modelId="{BC3BF7AD-0EFB-431B-8673-D696EF15A6A5}" type="presOf" srcId="{EFE26C76-C799-4E11-BAD1-0AE116DF0FEA}" destId="{05C5E93F-0061-44F5-87FB-C5B596DEB4FD}" srcOrd="1" destOrd="0" presId="urn:microsoft.com/office/officeart/2005/8/layout/hProcess7#1"/>
-    <dgm:cxn modelId="{A8436E03-788F-448C-8A19-1C7134819EF8}" type="presOf" srcId="{4B7B5097-E3F3-40F4-A5A8-B1D776B946CC}" destId="{02D8EEDC-148B-4C08-9CA0-FF100E6EE0DF}" srcOrd="0" destOrd="0" presId="urn:microsoft.com/office/officeart/2005/8/layout/hProcess7#1"/>
-    <dgm:cxn modelId="{25125E32-68DE-4797-8482-B2AAEE72723A}" srcId="{DE05CB6D-D5D2-45BF-A8C4-10726915228B}" destId="{8B7AB85B-C762-499B-80C4-E9B1E3343FFB}" srcOrd="2" destOrd="0" parTransId="{1309AF84-3F6D-4D25-81BD-B87145669152}" sibTransId="{3F4D6235-FF3B-4016-821A-F8F9852EA5CF}"/>
-    <dgm:cxn modelId="{36C2557C-82B4-4BFA-92A0-4A79DD8612FF}" srcId="{8B7AB85B-C762-499B-80C4-E9B1E3343FFB}" destId="{53D41681-0774-4690-8051-85900C5D4AA2}" srcOrd="0" destOrd="0" parTransId="{B017ABB4-C28B-4861-AFB0-2E894F92F7DD}" sibTransId="{EB910A0F-399C-49B2-9C0F-AD41F123493F}"/>
-    <dgm:cxn modelId="{3B046D52-5772-47FF-A876-9650BCDE2275}" type="presParOf" srcId="{148AD8F7-F59C-45D5-87A0-70BF4A9BAF31}" destId="{35828217-981A-4340-A25E-58DCFBD3AD3D}" srcOrd="0" destOrd="0" presId="urn:microsoft.com/office/officeart/2005/8/layout/hProcess7#1"/>
-    <dgm:cxn modelId="{CD1044B5-7D4E-4268-B399-49EDCEAE0F12}" type="presParOf" srcId="{35828217-981A-4340-A25E-58DCFBD3AD3D}" destId="{FEACC056-6210-43FD-8A30-9766D6AC58D6}" srcOrd="0" destOrd="0" presId="urn:microsoft.com/office/officeart/2005/8/layout/hProcess7#1"/>
-    <dgm:cxn modelId="{FC7C5445-EA42-4C08-B777-691559515AA8}" type="presParOf" srcId="{35828217-981A-4340-A25E-58DCFBD3AD3D}" destId="{D48A74D3-AEA5-4791-8323-D49AAAEEDB58}" srcOrd="1" destOrd="0" presId="urn:microsoft.com/office/officeart/2005/8/layout/hProcess7#1"/>
-    <dgm:cxn modelId="{350A28EA-155E-4B30-9482-52AED7E1BB08}" type="presParOf" srcId="{35828217-981A-4340-A25E-58DCFBD3AD3D}" destId="{757A3E3B-A000-466B-A0EB-F91BE20C79D3}" srcOrd="2" destOrd="0" presId="urn:microsoft.com/office/officeart/2005/8/layout/hProcess7#1"/>
-    <dgm:cxn modelId="{F9E812D4-4BF4-49B4-99A7-14BFEAED92AF}" type="presParOf" srcId="{148AD8F7-F59C-45D5-87A0-70BF4A9BAF31}" destId="{4F7C9F56-516F-4555-9FC8-602573B24E5E}" srcOrd="1" destOrd="0" presId="urn:microsoft.com/office/officeart/2005/8/layout/hProcess7#1"/>
-    <dgm:cxn modelId="{85C271CB-D696-4934-B9D7-A2E272A6F569}" type="presParOf" srcId="{148AD8F7-F59C-45D5-87A0-70BF4A9BAF31}" destId="{39507BF9-5E33-4BAF-A948-56D87CB1E9D1}" srcOrd="2" destOrd="0" presId="urn:microsoft.com/office/officeart/2005/8/layout/hProcess7#1"/>
-    <dgm:cxn modelId="{9EAE6FE5-87E5-4DDB-AE2B-286E1C6F125B}" type="presParOf" srcId="{39507BF9-5E33-4BAF-A948-56D87CB1E9D1}" destId="{0A3A0D6C-EBA0-40CB-AEAA-B876E227ED19}" srcOrd="0" destOrd="0" presId="urn:microsoft.com/office/officeart/2005/8/layout/hProcess7#1"/>
-    <dgm:cxn modelId="{7A60BC8F-70DC-4A3E-918D-2A52FCD6D05D}" type="presParOf" srcId="{39507BF9-5E33-4BAF-A948-56D87CB1E9D1}" destId="{F725808D-03E4-4F20-90FE-AE5D6DFFCDC3}" srcOrd="1" destOrd="0" presId="urn:microsoft.com/office/officeart/2005/8/layout/hProcess7#1"/>
-    <dgm:cxn modelId="{8B423C5E-D1ED-47FB-9A94-E44C3E9A9CF5}" type="presParOf" srcId="{39507BF9-5E33-4BAF-A948-56D87CB1E9D1}" destId="{7AD3DFF7-8815-437A-84C5-80C21B92DB9F}" srcOrd="2" destOrd="0" presId="urn:microsoft.com/office/officeart/2005/8/layout/hProcess7#1"/>
-    <dgm:cxn modelId="{F706C98C-36FC-4C89-9D23-9F6469E5F8BD}" type="presParOf" srcId="{148AD8F7-F59C-45D5-87A0-70BF4A9BAF31}" destId="{7CE02653-1DCE-4831-AB2A-76AEB5B2629A}" srcOrd="3" destOrd="0" presId="urn:microsoft.com/office/officeart/2005/8/layout/hProcess7#1"/>
-    <dgm:cxn modelId="{0398FF49-724E-4BCD-B22A-F20298D4C2BD}" type="presParOf" srcId="{148AD8F7-F59C-45D5-87A0-70BF4A9BAF31}" destId="{4C156AFB-91CA-45A5-9D31-B5CB0FE6447E}" srcOrd="4" destOrd="0" presId="urn:microsoft.com/office/officeart/2005/8/layout/hProcess7#1"/>
-    <dgm:cxn modelId="{250DDEBE-232A-4C9C-871F-EB07C6031BB1}" type="presParOf" srcId="{4C156AFB-91CA-45A5-9D31-B5CB0FE6447E}" destId="{2AA4C1AA-B62B-4F3F-BE04-FB813ED504B3}" srcOrd="0" destOrd="0" presId="urn:microsoft.com/office/officeart/2005/8/layout/hProcess7#1"/>
-    <dgm:cxn modelId="{EF9433E7-8E0A-441B-B941-3CDB72A00DFE}" type="presParOf" srcId="{4C156AFB-91CA-45A5-9D31-B5CB0FE6447E}" destId="{4630D8E5-7B4D-42D8-9266-A43A31D50E56}" srcOrd="1" destOrd="0" presId="urn:microsoft.com/office/officeart/2005/8/layout/hProcess7#1"/>
-    <dgm:cxn modelId="{B131F18F-3C38-4397-9A7D-2FA9D9660FFD}" type="presParOf" srcId="{4C156AFB-91CA-45A5-9D31-B5CB0FE6447E}" destId="{73284543-1DDF-4655-9E68-AB41BC8AA07F}" srcOrd="2" destOrd="0" presId="urn:microsoft.com/office/officeart/2005/8/layout/hProcess7#1"/>
-    <dgm:cxn modelId="{14F8F5D5-F81B-4600-A2FB-7DE8F79F677F}" type="presParOf" srcId="{148AD8F7-F59C-45D5-87A0-70BF4A9BAF31}" destId="{5EAEFD0C-8287-4970-AC5C-C4D6A45A18C2}" srcOrd="5" destOrd="0" presId="urn:microsoft.com/office/officeart/2005/8/layout/hProcess7#1"/>
-    <dgm:cxn modelId="{8F852CE0-0BF1-4BAC-8270-5CD4E7228FD8}" type="presParOf" srcId="{148AD8F7-F59C-45D5-87A0-70BF4A9BAF31}" destId="{E61E9B13-69AA-4CC3-B9C8-F85A2C866A9F}" srcOrd="6" destOrd="0" presId="urn:microsoft.com/office/officeart/2005/8/layout/hProcess7#1"/>
-    <dgm:cxn modelId="{B840B130-A118-4214-A07C-246486F86627}" type="presParOf" srcId="{E61E9B13-69AA-4CC3-B9C8-F85A2C866A9F}" destId="{226CEDAC-A91B-4DEA-9998-78C25E264520}" srcOrd="0" destOrd="0" presId="urn:microsoft.com/office/officeart/2005/8/layout/hProcess7#1"/>
-    <dgm:cxn modelId="{7F4CB20A-937A-41CD-A762-BD6FF75A6772}" type="presParOf" srcId="{E61E9B13-69AA-4CC3-B9C8-F85A2C866A9F}" destId="{4CCA2783-8268-4DA8-BCEF-EEAA5F409052}" srcOrd="1" destOrd="0" presId="urn:microsoft.com/office/officeart/2005/8/layout/hProcess7#1"/>
-    <dgm:cxn modelId="{0B751D0D-ACC8-4400-ACE5-69E376F533FF}" type="presParOf" srcId="{E61E9B13-69AA-4CC3-B9C8-F85A2C866A9F}" destId="{AC13AB8A-8D60-4933-82D1-C83056583747}" srcOrd="2" destOrd="0" presId="urn:microsoft.com/office/officeart/2005/8/layout/hProcess7#1"/>
-    <dgm:cxn modelId="{3E7A1809-2113-4A83-9B06-2F9FB981C264}" type="presParOf" srcId="{148AD8F7-F59C-45D5-87A0-70BF4A9BAF31}" destId="{A8E52384-75A7-4EDF-B693-A6258FA2B0A6}" srcOrd="7" destOrd="0" presId="urn:microsoft.com/office/officeart/2005/8/layout/hProcess7#1"/>
-    <dgm:cxn modelId="{B18F6FE1-C255-4F52-951F-CDF0CFFFA680}" type="presParOf" srcId="{148AD8F7-F59C-45D5-87A0-70BF4A9BAF31}" destId="{A3729DB1-0E51-4C54-9157-CE59DECD1361}" srcOrd="8" destOrd="0" presId="urn:microsoft.com/office/officeart/2005/8/layout/hProcess7#1"/>
-    <dgm:cxn modelId="{8C2FF94D-491F-443B-B7F7-5529885A8C66}" type="presParOf" srcId="{A3729DB1-0E51-4C54-9157-CE59DECD1361}" destId="{6EDFC28B-A841-4ABD-9320-7705FABF6243}" srcOrd="0" destOrd="0" presId="urn:microsoft.com/office/officeart/2005/8/layout/hProcess7#1"/>
-    <dgm:cxn modelId="{B5915A18-C15C-40D4-A81B-B61C7CE90025}" type="presParOf" srcId="{A3729DB1-0E51-4C54-9157-CE59DECD1361}" destId="{8D8552DA-4B6A-422D-B797-4213CE8CA7A2}" srcOrd="1" destOrd="0" presId="urn:microsoft.com/office/officeart/2005/8/layout/hProcess7#1"/>
-    <dgm:cxn modelId="{4626B551-0F43-4C1B-AD50-883769E19F2C}" type="presParOf" srcId="{A3729DB1-0E51-4C54-9157-CE59DECD1361}" destId="{84A7D860-832A-4AFE-9ACC-F1F01449F562}" srcOrd="2" destOrd="0" presId="urn:microsoft.com/office/officeart/2005/8/layout/hProcess7#1"/>
-    <dgm:cxn modelId="{6EF863B8-6E7A-4F7B-876C-A20D680C560D}" type="presParOf" srcId="{148AD8F7-F59C-45D5-87A0-70BF4A9BAF31}" destId="{38FE02E6-68EE-41BF-82F1-E25972F20A27}" srcOrd="9" destOrd="0" presId="urn:microsoft.com/office/officeart/2005/8/layout/hProcess7#1"/>
-    <dgm:cxn modelId="{6A936736-7FA3-489F-BB48-152C61DA1B32}" type="presParOf" srcId="{148AD8F7-F59C-45D5-87A0-70BF4A9BAF31}" destId="{3B74C2BA-44E1-4271-86EC-FEAA18D1EB8D}" srcOrd="10" destOrd="0" presId="urn:microsoft.com/office/officeart/2005/8/layout/hProcess7#1"/>
-    <dgm:cxn modelId="{66B853B7-0F27-4212-ACFC-ED11A9C48B75}" type="presParOf" srcId="{3B74C2BA-44E1-4271-86EC-FEAA18D1EB8D}" destId="{F35C9513-7555-4263-B1CE-F720BE28EC18}" srcOrd="0" destOrd="0" presId="urn:microsoft.com/office/officeart/2005/8/layout/hProcess7#1"/>
-    <dgm:cxn modelId="{B9795529-B3F4-480B-B487-81952733C123}" type="presParOf" srcId="{3B74C2BA-44E1-4271-86EC-FEAA18D1EB8D}" destId="{BB49C5F5-E89C-48A7-A071-EFDBF1250723}" srcOrd="1" destOrd="0" presId="urn:microsoft.com/office/officeart/2005/8/layout/hProcess7#1"/>
-    <dgm:cxn modelId="{A9FF0B62-E34A-40CA-BB7B-384568593949}" type="presParOf" srcId="{3B74C2BA-44E1-4271-86EC-FEAA18D1EB8D}" destId="{DAE51FDD-3112-44F8-B73C-531118099CD0}" srcOrd="2" destOrd="0" presId="urn:microsoft.com/office/officeart/2005/8/layout/hProcess7#1"/>
-    <dgm:cxn modelId="{06693438-3388-4F75-B7FA-2F613AC402D8}" type="presParOf" srcId="{148AD8F7-F59C-45D5-87A0-70BF4A9BAF31}" destId="{6C4366B9-35A4-4BC3-846B-C96065C001D3}" srcOrd="11" destOrd="0" presId="urn:microsoft.com/office/officeart/2005/8/layout/hProcess7#1"/>
-    <dgm:cxn modelId="{A28B858F-D7E9-4CB8-8552-70166EC38202}" type="presParOf" srcId="{148AD8F7-F59C-45D5-87A0-70BF4A9BAF31}" destId="{E3B721CE-3020-4E98-9BEE-C5EF2ABAE977}" srcOrd="12" destOrd="0" presId="urn:microsoft.com/office/officeart/2005/8/layout/hProcess7#1"/>
-    <dgm:cxn modelId="{3AC5151E-46FE-4528-90C9-C68DAF983478}" type="presParOf" srcId="{E3B721CE-3020-4E98-9BEE-C5EF2ABAE977}" destId="{5F2A11EB-85B4-4BD8-8F1B-22D477F9C864}" srcOrd="0" destOrd="0" presId="urn:microsoft.com/office/officeart/2005/8/layout/hProcess7#1"/>
-    <dgm:cxn modelId="{A22D290E-9E7D-49F1-86A1-22B16CD31D3E}" type="presParOf" srcId="{E3B721CE-3020-4E98-9BEE-C5EF2ABAE977}" destId="{05C5E93F-0061-44F5-87FB-C5B596DEB4FD}" srcOrd="1" destOrd="0" presId="urn:microsoft.com/office/officeart/2005/8/layout/hProcess7#1"/>
-    <dgm:cxn modelId="{26B5F734-581D-4EB9-AEE0-AB89CF481C4E}" type="presParOf" srcId="{E3B721CE-3020-4E98-9BEE-C5EF2ABAE977}" destId="{719DAA7F-634B-41E5-9272-86BCAFE0606A}" srcOrd="2" destOrd="0" presId="urn:microsoft.com/office/officeart/2005/8/layout/hProcess7#1"/>
-    <dgm:cxn modelId="{40AA21A4-814B-41D7-A0B4-A7A5A29AF271}" type="presParOf" srcId="{148AD8F7-F59C-45D5-87A0-70BF4A9BAF31}" destId="{CCAD002B-A69D-4459-B7B6-E81A70A3EC73}" srcOrd="13" destOrd="0" presId="urn:microsoft.com/office/officeart/2005/8/layout/hProcess7#1"/>
-    <dgm:cxn modelId="{ECCF0FC0-C284-4F67-922F-3A43ED94A82D}" type="presParOf" srcId="{148AD8F7-F59C-45D5-87A0-70BF4A9BAF31}" destId="{5B6656A7-394C-487B-923B-7565A0CD74CD}" srcOrd="14" destOrd="0" presId="urn:microsoft.com/office/officeart/2005/8/layout/hProcess7#1"/>
-    <dgm:cxn modelId="{777A3E0B-8E78-459A-9054-AEF89A950FC2}" type="presParOf" srcId="{5B6656A7-394C-487B-923B-7565A0CD74CD}" destId="{BE3BE3CA-2ACC-4312-ABB6-0B38F7ACDDB1}" srcOrd="0" destOrd="0" presId="urn:microsoft.com/office/officeart/2005/8/layout/hProcess7#1"/>
-    <dgm:cxn modelId="{2B213AA3-82DD-4A67-8C5F-2C0CACBD6249}" type="presParOf" srcId="{5B6656A7-394C-487B-923B-7565A0CD74CD}" destId="{53A0ACB7-0B90-4B9B-8368-434977D04CB5}" srcOrd="1" destOrd="0" presId="urn:microsoft.com/office/officeart/2005/8/layout/hProcess7#1"/>
-    <dgm:cxn modelId="{CFE18004-0291-4DB4-BD3E-1998899F9712}" type="presParOf" srcId="{5B6656A7-394C-487B-923B-7565A0CD74CD}" destId="{A33F739B-D17B-410D-A256-6963DD5A58BA}" srcOrd="2" destOrd="0" presId="urn:microsoft.com/office/officeart/2005/8/layout/hProcess7#1"/>
-    <dgm:cxn modelId="{641023EB-C578-4728-822A-20A7AB1245C0}" type="presParOf" srcId="{148AD8F7-F59C-45D5-87A0-70BF4A9BAF31}" destId="{FAD09860-448A-4C21-A211-10FC5EDCF7C2}" srcOrd="15" destOrd="0" presId="urn:microsoft.com/office/officeart/2005/8/layout/hProcess7#1"/>
-    <dgm:cxn modelId="{E42C739C-7D84-42FB-A8BC-95F7E2AB95CD}" type="presParOf" srcId="{148AD8F7-F59C-45D5-87A0-70BF4A9BAF31}" destId="{67486F58-56F3-4A30-98C4-23A71FCD1AEC}" srcOrd="16" destOrd="0" presId="urn:microsoft.com/office/officeart/2005/8/layout/hProcess7#1"/>
-    <dgm:cxn modelId="{172939CF-057D-4269-A78C-E575EFD68FE2}" type="presParOf" srcId="{67486F58-56F3-4A30-98C4-23A71FCD1AEC}" destId="{C04048AD-9600-435D-ADAE-DF5AE90CCC55}" srcOrd="0" destOrd="0" presId="urn:microsoft.com/office/officeart/2005/8/layout/hProcess7#1"/>
-    <dgm:cxn modelId="{AA47C247-B880-4CD6-A42E-6800CBF0D748}" type="presParOf" srcId="{67486F58-56F3-4A30-98C4-23A71FCD1AEC}" destId="{A5461B13-E8AF-4DC3-BCD2-91E2C29F5C6F}" srcOrd="1" destOrd="0" presId="urn:microsoft.com/office/officeart/2005/8/layout/hProcess7#1"/>
-    <dgm:cxn modelId="{542528C6-1A6B-4F02-9B8C-6CB66AC76E92}" type="presParOf" srcId="{67486F58-56F3-4A30-98C4-23A71FCD1AEC}" destId="{C8C45A37-6FF2-4B0B-A4DA-2DE6EE217831}" srcOrd="2" destOrd="0" presId="urn:microsoft.com/office/officeart/2005/8/layout/hProcess7#1"/>
-    <dgm:cxn modelId="{A93CD79D-78B5-4D3E-97C0-ED32EA905579}" type="presParOf" srcId="{148AD8F7-F59C-45D5-87A0-70BF4A9BAF31}" destId="{BEB0C815-ED0D-4DB0-9C5D-F30B354B9DE4}" srcOrd="17" destOrd="0" presId="urn:microsoft.com/office/officeart/2005/8/layout/hProcess7#1"/>
-    <dgm:cxn modelId="{6237B697-343C-4503-AB5C-534A1FE4237F}" type="presParOf" srcId="{148AD8F7-F59C-45D5-87A0-70BF4A9BAF31}" destId="{9E8A2AC8-D512-4C08-85C3-2BEE36E9EEBB}" srcOrd="18" destOrd="0" presId="urn:microsoft.com/office/officeart/2005/8/layout/hProcess7#1"/>
-    <dgm:cxn modelId="{2B80EF7C-FFD3-453C-8597-62D4D7FB3802}" type="presParOf" srcId="{9E8A2AC8-D512-4C08-85C3-2BEE36E9EEBB}" destId="{70726D10-50A8-47B2-A920-6B44261CB338}" srcOrd="0" destOrd="0" presId="urn:microsoft.com/office/officeart/2005/8/layout/hProcess7#1"/>
-    <dgm:cxn modelId="{3A058E06-4BCB-4796-B137-B2F764A32B15}" type="presParOf" srcId="{9E8A2AC8-D512-4C08-85C3-2BEE36E9EEBB}" destId="{08D7ABF3-6A92-47E1-B305-32B5524BFE59}" srcOrd="1" destOrd="0" presId="urn:microsoft.com/office/officeart/2005/8/layout/hProcess7#1"/>
-    <dgm:cxn modelId="{FB9E2BF8-5F44-43C4-B414-3B07E50B9700}" type="presParOf" srcId="{9E8A2AC8-D512-4C08-85C3-2BEE36E9EEBB}" destId="{71083D24-5B4E-456C-821C-A609E08ED5D1}" srcOrd="2" destOrd="0" presId="urn:microsoft.com/office/officeart/2005/8/layout/hProcess7#1"/>
-    <dgm:cxn modelId="{60EA806A-2142-40AF-B77B-B7B91E8AA66F}" type="presParOf" srcId="{148AD8F7-F59C-45D5-87A0-70BF4A9BAF31}" destId="{5A7B9151-5768-4975-AE5B-36A5EF7D58F7}" srcOrd="19" destOrd="0" presId="urn:microsoft.com/office/officeart/2005/8/layout/hProcess7#1"/>
-    <dgm:cxn modelId="{9FDFB2B2-7E14-4343-8E63-9F60AD891139}" type="presParOf" srcId="{148AD8F7-F59C-45D5-87A0-70BF4A9BAF31}" destId="{AB1DC0D2-52DA-4B21-B734-E5EF05D6D87D}" srcOrd="20" destOrd="0" presId="urn:microsoft.com/office/officeart/2005/8/layout/hProcess7#1"/>
-    <dgm:cxn modelId="{AE7404E3-EBFD-46F1-AFF0-EB08DF5E91EF}" type="presParOf" srcId="{AB1DC0D2-52DA-4B21-B734-E5EF05D6D87D}" destId="{02D8EEDC-148B-4C08-9CA0-FF100E6EE0DF}" srcOrd="0" destOrd="0" presId="urn:microsoft.com/office/officeart/2005/8/layout/hProcess7#1"/>
-    <dgm:cxn modelId="{A545C17C-BC98-4F16-A7D5-E0F0614E8AD3}" type="presParOf" srcId="{AB1DC0D2-52DA-4B21-B734-E5EF05D6D87D}" destId="{0532D5D0-6F68-4A7E-B20E-63084A52CF52}" srcOrd="1" destOrd="0" presId="urn:microsoft.com/office/officeart/2005/8/layout/hProcess7#1"/>
-    <dgm:cxn modelId="{14B49FBD-0E5C-4493-A2E5-20B35F54775E}" type="presParOf" srcId="{AB1DC0D2-52DA-4B21-B734-E5EF05D6D87D}" destId="{24BB755B-FE86-4B5A-BA35-C92F2A9BE04A}" srcOrd="2" destOrd="0" presId="urn:microsoft.com/office/officeart/2005/8/layout/hProcess7#1"/>
+    <dgm:cxn modelId="{3867BAC8-B863-43F1-AF72-6CF1803E9A4D}" type="presOf" srcId="{8E9AF1EE-72FE-4419-A546-947C847429D5}" destId="{C04048AD-9600-435D-ADAE-DF5AE90CCC55}" srcOrd="0" destOrd="0" presId="urn:microsoft.com/office/officeart/2005/8/layout/hProcess7#1"/>
+    <dgm:cxn modelId="{CDF457C8-DC97-448D-83A8-6C80D7D908EA}" type="presParOf" srcId="{148AD8F7-F59C-45D5-87A0-70BF4A9BAF31}" destId="{35828217-981A-4340-A25E-58DCFBD3AD3D}" srcOrd="0" destOrd="0" presId="urn:microsoft.com/office/officeart/2005/8/layout/hProcess7#1"/>
+    <dgm:cxn modelId="{6950A5AF-8899-4AF8-89F2-CA61A5DBF71E}" type="presParOf" srcId="{35828217-981A-4340-A25E-58DCFBD3AD3D}" destId="{FEACC056-6210-43FD-8A30-9766D6AC58D6}" srcOrd="0" destOrd="0" presId="urn:microsoft.com/office/officeart/2005/8/layout/hProcess7#1"/>
+    <dgm:cxn modelId="{C85BAD1D-E6F2-4B9E-9696-44C58A4918AE}" type="presParOf" srcId="{35828217-981A-4340-A25E-58DCFBD3AD3D}" destId="{D48A74D3-AEA5-4791-8323-D49AAAEEDB58}" srcOrd="1" destOrd="0" presId="urn:microsoft.com/office/officeart/2005/8/layout/hProcess7#1"/>
+    <dgm:cxn modelId="{BEAC6671-E2D2-4776-A76C-77035422A894}" type="presParOf" srcId="{35828217-981A-4340-A25E-58DCFBD3AD3D}" destId="{757A3E3B-A000-466B-A0EB-F91BE20C79D3}" srcOrd="2" destOrd="0" presId="urn:microsoft.com/office/officeart/2005/8/layout/hProcess7#1"/>
+    <dgm:cxn modelId="{3B4DB86D-4BA2-4DEE-A1EE-FAD25C8F5B8D}" type="presParOf" srcId="{148AD8F7-F59C-45D5-87A0-70BF4A9BAF31}" destId="{4F7C9F56-516F-4555-9FC8-602573B24E5E}" srcOrd="1" destOrd="0" presId="urn:microsoft.com/office/officeart/2005/8/layout/hProcess7#1"/>
+    <dgm:cxn modelId="{606D9438-AD11-4301-AF69-D08A0E85B002}" type="presParOf" srcId="{148AD8F7-F59C-45D5-87A0-70BF4A9BAF31}" destId="{39507BF9-5E33-4BAF-A948-56D87CB1E9D1}" srcOrd="2" destOrd="0" presId="urn:microsoft.com/office/officeart/2005/8/layout/hProcess7#1"/>
+    <dgm:cxn modelId="{5D2CA5DE-4CF1-4762-8AD4-E37A34E48A33}" type="presParOf" srcId="{39507BF9-5E33-4BAF-A948-56D87CB1E9D1}" destId="{0A3A0D6C-EBA0-40CB-AEAA-B876E227ED19}" srcOrd="0" destOrd="0" presId="urn:microsoft.com/office/officeart/2005/8/layout/hProcess7#1"/>
+    <dgm:cxn modelId="{37D7D970-7E56-47D8-BEED-AE702DFB813D}" type="presParOf" srcId="{39507BF9-5E33-4BAF-A948-56D87CB1E9D1}" destId="{F725808D-03E4-4F20-90FE-AE5D6DFFCDC3}" srcOrd="1" destOrd="0" presId="urn:microsoft.com/office/officeart/2005/8/layout/hProcess7#1"/>
+    <dgm:cxn modelId="{28E0C41B-67D8-4AFA-A176-014BFEF95390}" type="presParOf" srcId="{39507BF9-5E33-4BAF-A948-56D87CB1E9D1}" destId="{7AD3DFF7-8815-437A-84C5-80C21B92DB9F}" srcOrd="2" destOrd="0" presId="urn:microsoft.com/office/officeart/2005/8/layout/hProcess7#1"/>
+    <dgm:cxn modelId="{FF720799-281F-4206-B6A8-73E46E54CDCF}" type="presParOf" srcId="{148AD8F7-F59C-45D5-87A0-70BF4A9BAF31}" destId="{7CE02653-1DCE-4831-AB2A-76AEB5B2629A}" srcOrd="3" destOrd="0" presId="urn:microsoft.com/office/officeart/2005/8/layout/hProcess7#1"/>
+    <dgm:cxn modelId="{F4F8F306-F104-4019-A1F4-0F6F4FF9DFB1}" type="presParOf" srcId="{148AD8F7-F59C-45D5-87A0-70BF4A9BAF31}" destId="{4C156AFB-91CA-45A5-9D31-B5CB0FE6447E}" srcOrd="4" destOrd="0" presId="urn:microsoft.com/office/officeart/2005/8/layout/hProcess7#1"/>
+    <dgm:cxn modelId="{A4C08A64-6424-4D1E-BC03-154A3B2C196A}" type="presParOf" srcId="{4C156AFB-91CA-45A5-9D31-B5CB0FE6447E}" destId="{2AA4C1AA-B62B-4F3F-BE04-FB813ED504B3}" srcOrd="0" destOrd="0" presId="urn:microsoft.com/office/officeart/2005/8/layout/hProcess7#1"/>
+    <dgm:cxn modelId="{BE1B2280-CCB0-4201-9B93-601971C22BBF}" type="presParOf" srcId="{4C156AFB-91CA-45A5-9D31-B5CB0FE6447E}" destId="{4630D8E5-7B4D-42D8-9266-A43A31D50E56}" srcOrd="1" destOrd="0" presId="urn:microsoft.com/office/officeart/2005/8/layout/hProcess7#1"/>
+    <dgm:cxn modelId="{5736FE89-D62F-40A8-981C-0950F9F267CE}" type="presParOf" srcId="{4C156AFB-91CA-45A5-9D31-B5CB0FE6447E}" destId="{73284543-1DDF-4655-9E68-AB41BC8AA07F}" srcOrd="2" destOrd="0" presId="urn:microsoft.com/office/officeart/2005/8/layout/hProcess7#1"/>
+    <dgm:cxn modelId="{14631886-2473-45F7-9E7B-E6044664EEF4}" type="presParOf" srcId="{148AD8F7-F59C-45D5-87A0-70BF4A9BAF31}" destId="{5EAEFD0C-8287-4970-AC5C-C4D6A45A18C2}" srcOrd="5" destOrd="0" presId="urn:microsoft.com/office/officeart/2005/8/layout/hProcess7#1"/>
+    <dgm:cxn modelId="{638E3101-F09E-4587-A56F-9A3DD08CBCAC}" type="presParOf" srcId="{148AD8F7-F59C-45D5-87A0-70BF4A9BAF31}" destId="{E61E9B13-69AA-4CC3-B9C8-F85A2C866A9F}" srcOrd="6" destOrd="0" presId="urn:microsoft.com/office/officeart/2005/8/layout/hProcess7#1"/>
+    <dgm:cxn modelId="{19AC6FCD-9132-4404-A808-B43749196279}" type="presParOf" srcId="{E61E9B13-69AA-4CC3-B9C8-F85A2C866A9F}" destId="{226CEDAC-A91B-4DEA-9998-78C25E264520}" srcOrd="0" destOrd="0" presId="urn:microsoft.com/office/officeart/2005/8/layout/hProcess7#1"/>
+    <dgm:cxn modelId="{60D531BA-00DA-435B-907E-3D5DC3786A08}" type="presParOf" srcId="{E61E9B13-69AA-4CC3-B9C8-F85A2C866A9F}" destId="{4CCA2783-8268-4DA8-BCEF-EEAA5F409052}" srcOrd="1" destOrd="0" presId="urn:microsoft.com/office/officeart/2005/8/layout/hProcess7#1"/>
+    <dgm:cxn modelId="{80CF0912-0483-48BD-8942-2A55BC47BD29}" type="presParOf" srcId="{E61E9B13-69AA-4CC3-B9C8-F85A2C866A9F}" destId="{AC13AB8A-8D60-4933-82D1-C83056583747}" srcOrd="2" destOrd="0" presId="urn:microsoft.com/office/officeart/2005/8/layout/hProcess7#1"/>
+    <dgm:cxn modelId="{8B71A5EE-EBA2-42A3-A70F-4F23E41083F8}" type="presParOf" srcId="{148AD8F7-F59C-45D5-87A0-70BF4A9BAF31}" destId="{A8E52384-75A7-4EDF-B693-A6258FA2B0A6}" srcOrd="7" destOrd="0" presId="urn:microsoft.com/office/officeart/2005/8/layout/hProcess7#1"/>
+    <dgm:cxn modelId="{015532A8-0470-43BA-8E86-6A79822E9DD2}" type="presParOf" srcId="{148AD8F7-F59C-45D5-87A0-70BF4A9BAF31}" destId="{A3729DB1-0E51-4C54-9157-CE59DECD1361}" srcOrd="8" destOrd="0" presId="urn:microsoft.com/office/officeart/2005/8/layout/hProcess7#1"/>
+    <dgm:cxn modelId="{DE98A949-77BF-41C7-9A36-E44B7F0B2782}" type="presParOf" srcId="{A3729DB1-0E51-4C54-9157-CE59DECD1361}" destId="{6EDFC28B-A841-4ABD-9320-7705FABF6243}" srcOrd="0" destOrd="0" presId="urn:microsoft.com/office/officeart/2005/8/layout/hProcess7#1"/>
+    <dgm:cxn modelId="{BBC3FE96-D276-4E2F-B337-8DE6B94F8023}" type="presParOf" srcId="{A3729DB1-0E51-4C54-9157-CE59DECD1361}" destId="{8D8552DA-4B6A-422D-B797-4213CE8CA7A2}" srcOrd="1" destOrd="0" presId="urn:microsoft.com/office/officeart/2005/8/layout/hProcess7#1"/>
+    <dgm:cxn modelId="{43A2EFC2-7ADD-4610-A36D-7E4939CB5636}" type="presParOf" srcId="{A3729DB1-0E51-4C54-9157-CE59DECD1361}" destId="{84A7D860-832A-4AFE-9ACC-F1F01449F562}" srcOrd="2" destOrd="0" presId="urn:microsoft.com/office/officeart/2005/8/layout/hProcess7#1"/>
+    <dgm:cxn modelId="{A668375D-E9D2-4920-A147-C2D6C12F5E41}" type="presParOf" srcId="{148AD8F7-F59C-45D5-87A0-70BF4A9BAF31}" destId="{38FE02E6-68EE-41BF-82F1-E25972F20A27}" srcOrd="9" destOrd="0" presId="urn:microsoft.com/office/officeart/2005/8/layout/hProcess7#1"/>
+    <dgm:cxn modelId="{8337B10A-5D90-4E09-AD19-D5DEE9D478E6}" type="presParOf" srcId="{148AD8F7-F59C-45D5-87A0-70BF4A9BAF31}" destId="{3B74C2BA-44E1-4271-86EC-FEAA18D1EB8D}" srcOrd="10" destOrd="0" presId="urn:microsoft.com/office/officeart/2005/8/layout/hProcess7#1"/>
+    <dgm:cxn modelId="{5D95AC28-4203-40A9-8D93-AA4B123DB344}" type="presParOf" srcId="{3B74C2BA-44E1-4271-86EC-FEAA18D1EB8D}" destId="{F35C9513-7555-4263-B1CE-F720BE28EC18}" srcOrd="0" destOrd="0" presId="urn:microsoft.com/office/officeart/2005/8/layout/hProcess7#1"/>
+    <dgm:cxn modelId="{F90F8D16-55D7-440E-99A0-243A93484F74}" type="presParOf" srcId="{3B74C2BA-44E1-4271-86EC-FEAA18D1EB8D}" destId="{BB49C5F5-E89C-48A7-A071-EFDBF1250723}" srcOrd="1" destOrd="0" presId="urn:microsoft.com/office/officeart/2005/8/layout/hProcess7#1"/>
+    <dgm:cxn modelId="{EC18CA3E-3173-4D7B-8869-662FC2B45F29}" type="presParOf" srcId="{3B74C2BA-44E1-4271-86EC-FEAA18D1EB8D}" destId="{DAE51FDD-3112-44F8-B73C-531118099CD0}" srcOrd="2" destOrd="0" presId="urn:microsoft.com/office/officeart/2005/8/layout/hProcess7#1"/>
+    <dgm:cxn modelId="{E63F8CA9-E94E-44B4-8EB7-725AE7117585}" type="presParOf" srcId="{148AD8F7-F59C-45D5-87A0-70BF4A9BAF31}" destId="{6C4366B9-35A4-4BC3-846B-C96065C001D3}" srcOrd="11" destOrd="0" presId="urn:microsoft.com/office/officeart/2005/8/layout/hProcess7#1"/>
+    <dgm:cxn modelId="{938C9787-8C84-47A6-987B-36A74ED17D53}" type="presParOf" srcId="{148AD8F7-F59C-45D5-87A0-70BF4A9BAF31}" destId="{E3B721CE-3020-4E98-9BEE-C5EF2ABAE977}" srcOrd="12" destOrd="0" presId="urn:microsoft.com/office/officeart/2005/8/layout/hProcess7#1"/>
+    <dgm:cxn modelId="{C52A8195-7AA6-4D98-B77D-EE660ACCD327}" type="presParOf" srcId="{E3B721CE-3020-4E98-9BEE-C5EF2ABAE977}" destId="{5F2A11EB-85B4-4BD8-8F1B-22D477F9C864}" srcOrd="0" destOrd="0" presId="urn:microsoft.com/office/officeart/2005/8/layout/hProcess7#1"/>
+    <dgm:cxn modelId="{FBBC0C82-5D20-4534-B3AE-AE76817F85E3}" type="presParOf" srcId="{E3B721CE-3020-4E98-9BEE-C5EF2ABAE977}" destId="{05C5E93F-0061-44F5-87FB-C5B596DEB4FD}" srcOrd="1" destOrd="0" presId="urn:microsoft.com/office/officeart/2005/8/layout/hProcess7#1"/>
+    <dgm:cxn modelId="{CB52F2C6-09BD-4881-8153-04AF9421C8D6}" type="presParOf" srcId="{E3B721CE-3020-4E98-9BEE-C5EF2ABAE977}" destId="{719DAA7F-634B-41E5-9272-86BCAFE0606A}" srcOrd="2" destOrd="0" presId="urn:microsoft.com/office/officeart/2005/8/layout/hProcess7#1"/>
+    <dgm:cxn modelId="{85509AE5-F30A-4BF2-9560-A992F2B0896A}" type="presParOf" srcId="{148AD8F7-F59C-45D5-87A0-70BF4A9BAF31}" destId="{CCAD002B-A69D-4459-B7B6-E81A70A3EC73}" srcOrd="13" destOrd="0" presId="urn:microsoft.com/office/officeart/2005/8/layout/hProcess7#1"/>
+    <dgm:cxn modelId="{4EE7CA4B-742C-45D3-AB5E-76F095D93A79}" type="presParOf" srcId="{148AD8F7-F59C-45D5-87A0-70BF4A9BAF31}" destId="{5B6656A7-394C-487B-923B-7565A0CD74CD}" srcOrd="14" destOrd="0" presId="urn:microsoft.com/office/officeart/2005/8/layout/hProcess7#1"/>
+    <dgm:cxn modelId="{0649D4F3-26D3-49CC-81A5-B1F93FCC243A}" type="presParOf" srcId="{5B6656A7-394C-487B-923B-7565A0CD74CD}" destId="{BE3BE3CA-2ACC-4312-ABB6-0B38F7ACDDB1}" srcOrd="0" destOrd="0" presId="urn:microsoft.com/office/officeart/2005/8/layout/hProcess7#1"/>
+    <dgm:cxn modelId="{138182F3-547B-404F-809B-5AE9B13187A2}" type="presParOf" srcId="{5B6656A7-394C-487B-923B-7565A0CD74CD}" destId="{53A0ACB7-0B90-4B9B-8368-434977D04CB5}" srcOrd="1" destOrd="0" presId="urn:microsoft.com/office/officeart/2005/8/layout/hProcess7#1"/>
+    <dgm:cxn modelId="{04CF61CD-6C46-416B-9AFD-DAC98F9E8433}" type="presParOf" srcId="{5B6656A7-394C-487B-923B-7565A0CD74CD}" destId="{A33F739B-D17B-410D-A256-6963DD5A58BA}" srcOrd="2" destOrd="0" presId="urn:microsoft.com/office/officeart/2005/8/layout/hProcess7#1"/>
+    <dgm:cxn modelId="{9AAD3713-1A4A-4107-AEB1-65189028E296}" type="presParOf" srcId="{148AD8F7-F59C-45D5-87A0-70BF4A9BAF31}" destId="{FAD09860-448A-4C21-A211-10FC5EDCF7C2}" srcOrd="15" destOrd="0" presId="urn:microsoft.com/office/officeart/2005/8/layout/hProcess7#1"/>
+    <dgm:cxn modelId="{2E0C1D0B-BE38-47E6-8CBC-2195A19CF226}" type="presParOf" srcId="{148AD8F7-F59C-45D5-87A0-70BF4A9BAF31}" destId="{67486F58-56F3-4A30-98C4-23A71FCD1AEC}" srcOrd="16" destOrd="0" presId="urn:microsoft.com/office/officeart/2005/8/layout/hProcess7#1"/>
+    <dgm:cxn modelId="{41BF33F1-854E-4489-862C-5F1A321F9C2A}" type="presParOf" srcId="{67486F58-56F3-4A30-98C4-23A71FCD1AEC}" destId="{C04048AD-9600-435D-ADAE-DF5AE90CCC55}" srcOrd="0" destOrd="0" presId="urn:microsoft.com/office/officeart/2005/8/layout/hProcess7#1"/>
+    <dgm:cxn modelId="{0C358FCD-8C49-48E4-AA4F-C0997A67A20B}" type="presParOf" srcId="{67486F58-56F3-4A30-98C4-23A71FCD1AEC}" destId="{A5461B13-E8AF-4DC3-BCD2-91E2C29F5C6F}" srcOrd="1" destOrd="0" presId="urn:microsoft.com/office/officeart/2005/8/layout/hProcess7#1"/>
+    <dgm:cxn modelId="{948EDF61-E7D6-48D6-91AB-06D5D59CDB6C}" type="presParOf" srcId="{67486F58-56F3-4A30-98C4-23A71FCD1AEC}" destId="{C8C45A37-6FF2-4B0B-A4DA-2DE6EE217831}" srcOrd="2" destOrd="0" presId="urn:microsoft.com/office/officeart/2005/8/layout/hProcess7#1"/>
+    <dgm:cxn modelId="{5AA40AC1-48A8-4897-B4A7-B8B433659BD3}" type="presParOf" srcId="{148AD8F7-F59C-45D5-87A0-70BF4A9BAF31}" destId="{BEB0C815-ED0D-4DB0-9C5D-F30B354B9DE4}" srcOrd="17" destOrd="0" presId="urn:microsoft.com/office/officeart/2005/8/layout/hProcess7#1"/>
+    <dgm:cxn modelId="{1BF36F1C-D482-4F70-BF1C-78DF24B3C948}" type="presParOf" srcId="{148AD8F7-F59C-45D5-87A0-70BF4A9BAF31}" destId="{9E8A2AC8-D512-4C08-85C3-2BEE36E9EEBB}" srcOrd="18" destOrd="0" presId="urn:microsoft.com/office/officeart/2005/8/layout/hProcess7#1"/>
+    <dgm:cxn modelId="{E0F5636A-16FF-4260-930B-E100007FA990}" type="presParOf" srcId="{9E8A2AC8-D512-4C08-85C3-2BEE36E9EEBB}" destId="{70726D10-50A8-47B2-A920-6B44261CB338}" srcOrd="0" destOrd="0" presId="urn:microsoft.com/office/officeart/2005/8/layout/hProcess7#1"/>
+    <dgm:cxn modelId="{0E464821-F2F3-49DF-9937-F4A9C1CCF0C6}" type="presParOf" srcId="{9E8A2AC8-D512-4C08-85C3-2BEE36E9EEBB}" destId="{08D7ABF3-6A92-47E1-B305-32B5524BFE59}" srcOrd="1" destOrd="0" presId="urn:microsoft.com/office/officeart/2005/8/layout/hProcess7#1"/>
+    <dgm:cxn modelId="{9701B0EA-E71B-4F45-BE7F-F3902EC5CB9B}" type="presParOf" srcId="{9E8A2AC8-D512-4C08-85C3-2BEE36E9EEBB}" destId="{71083D24-5B4E-456C-821C-A609E08ED5D1}" srcOrd="2" destOrd="0" presId="urn:microsoft.com/office/officeart/2005/8/layout/hProcess7#1"/>
+    <dgm:cxn modelId="{C4B96A59-40BC-40BA-9F9E-93562CE95DB3}" type="presParOf" srcId="{148AD8F7-F59C-45D5-87A0-70BF4A9BAF31}" destId="{5A7B9151-5768-4975-AE5B-36A5EF7D58F7}" srcOrd="19" destOrd="0" presId="urn:microsoft.com/office/officeart/2005/8/layout/hProcess7#1"/>
+    <dgm:cxn modelId="{164FA345-A673-470F-A4B9-1F5A49CC5DA3}" type="presParOf" srcId="{148AD8F7-F59C-45D5-87A0-70BF4A9BAF31}" destId="{AB1DC0D2-52DA-4B21-B734-E5EF05D6D87D}" srcOrd="20" destOrd="0" presId="urn:microsoft.com/office/officeart/2005/8/layout/hProcess7#1"/>
+    <dgm:cxn modelId="{32524936-CCCF-4D14-8C83-E6C368E40759}" type="presParOf" srcId="{AB1DC0D2-52DA-4B21-B734-E5EF05D6D87D}" destId="{02D8EEDC-148B-4C08-9CA0-FF100E6EE0DF}" srcOrd="0" destOrd="0" presId="urn:microsoft.com/office/officeart/2005/8/layout/hProcess7#1"/>
+    <dgm:cxn modelId="{0F25BB12-D3CA-4878-AFEC-57CE63BD25F2}" type="presParOf" srcId="{AB1DC0D2-52DA-4B21-B734-E5EF05D6D87D}" destId="{0532D5D0-6F68-4A7E-B20E-63084A52CF52}" srcOrd="1" destOrd="0" presId="urn:microsoft.com/office/officeart/2005/8/layout/hProcess7#1"/>
+    <dgm:cxn modelId="{CB19A62A-9100-4469-99BF-27753E02C3D6}" type="presParOf" srcId="{AB1DC0D2-52DA-4B21-B734-E5EF05D6D87D}" destId="{24BB755B-FE86-4B5A-BA35-C92F2A9BE04A}" srcOrd="2" destOrd="0" presId="urn:microsoft.com/office/officeart/2005/8/layout/hProcess7#1"/>
   </dgm:cxnLst>
   <dgm:bg/>
   <dgm:whole/>
@@ -34383,106 +33227,106 @@
     </dgm:pt>
   </dgm:ptLst>
   <dgm:cxnLst>
+    <dgm:cxn modelId="{7612B1DE-226C-49C1-B4FF-E1AA4F2B2E7B}" type="presOf" srcId="{2E814AF9-B03A-4D3F-BE42-57D2CE198F0C}" destId="{8366E698-0BE8-4BFE-A2C6-F79806694B96}" srcOrd="0" destOrd="0" presId="urn:microsoft.com/office/officeart/2005/8/layout/hProcess7#2"/>
+    <dgm:cxn modelId="{D892E409-3328-4AC6-ADB9-26FEF35E9E31}" srcId="{2E814AF9-B03A-4D3F-BE42-57D2CE198F0C}" destId="{CD762482-491F-465B-86E5-66C8C2AED21A}" srcOrd="0" destOrd="0" parTransId="{99949505-7AB2-473F-911E-DDE4FE433B32}" sibTransId="{F8385D54-2363-4482-817A-288CBF3F61D2}"/>
+    <dgm:cxn modelId="{7037FEB2-AA23-40BC-AE43-747C224A08B7}" srcId="{946A97CD-B5F6-45D0-B063-51EC7A666436}" destId="{A950F076-E906-411A-84C2-B856477F72DC}" srcOrd="0" destOrd="0" parTransId="{4D80D9E1-1CC4-40CA-B38A-9FCA4550E568}" sibTransId="{88941BB0-4B87-4CBB-9BD1-7434331D017F}"/>
+    <dgm:cxn modelId="{53883027-8BB8-40C2-9DFE-22A0F4FB985A}" srcId="{CD762482-491F-465B-86E5-66C8C2AED21A}" destId="{E6116AF8-575C-44B1-AB3D-5FA00A05D1F6}" srcOrd="0" destOrd="0" parTransId="{B19CFF96-489A-4505-8E8D-7D0FE3E5EA3F}" sibTransId="{BB33983A-3316-499F-B8E2-B3DDEE7FB27E}"/>
+    <dgm:cxn modelId="{DE925BD6-DFEA-4C68-80FC-E817C4D00DA1}" srcId="{2E814AF9-B03A-4D3F-BE42-57D2CE198F0C}" destId="{9D5F556D-23BE-4740-93C7-670DA0F1CE1E}" srcOrd="3" destOrd="0" parTransId="{FDD4B7E6-E7D0-4EEB-86AC-F45BD1D575DF}" sibTransId="{71191505-7842-43AF-883A-3C2220EE0594}"/>
+    <dgm:cxn modelId="{6CC14B56-E08E-436A-B136-007ECD9CAD54}" srcId="{2E814AF9-B03A-4D3F-BE42-57D2CE198F0C}" destId="{CE16D002-E8D4-43E2-B332-CF12B65991DE}" srcOrd="6" destOrd="0" parTransId="{C19F1626-36B6-4451-80DB-2C8F32C6C2B6}" sibTransId="{E4E34B06-7DC1-4454-B5E1-6AE0C23B862C}"/>
+    <dgm:cxn modelId="{17057BF5-B5E9-470A-9764-11840D255D72}" srcId="{2E814AF9-B03A-4D3F-BE42-57D2CE198F0C}" destId="{946A97CD-B5F6-45D0-B063-51EC7A666436}" srcOrd="2" destOrd="0" parTransId="{BA2017F6-079F-4EBB-B134-2E7564734609}" sibTransId="{AD1873A0-085F-4685-BB66-F6DEAA6CF681}"/>
+    <dgm:cxn modelId="{52C5F20A-D273-480B-BB6D-0C5614F22582}" type="presOf" srcId="{946A97CD-B5F6-45D0-B063-51EC7A666436}" destId="{E02B2D52-0C83-4E01-99D7-43213764274F}" srcOrd="1" destOrd="0" presId="urn:microsoft.com/office/officeart/2005/8/layout/hProcess7#2"/>
+    <dgm:cxn modelId="{8C7400EA-6A44-403C-A9C8-E73FD779C3EA}" type="presOf" srcId="{A950F076-E906-411A-84C2-B856477F72DC}" destId="{9899998A-C245-40EC-9B1D-E65C0E2FCB33}" srcOrd="0" destOrd="0" presId="urn:microsoft.com/office/officeart/2005/8/layout/hProcess7#2"/>
+    <dgm:cxn modelId="{2C69059F-7A00-4DFE-8928-1B7269025E19}" type="presOf" srcId="{4FC2FA6A-73AB-4A47-9C6E-3B3EEEBCBFE0}" destId="{E57D7BCB-0A25-40FE-B4E7-D29D61086887}" srcOrd="0" destOrd="0" presId="urn:microsoft.com/office/officeart/2005/8/layout/hProcess7#2"/>
+    <dgm:cxn modelId="{08CACBE8-0E80-4B93-BF9C-A26EA785CD45}" srcId="{6B77ECBB-134F-4047-BA6A-DB295DBA4137}" destId="{88DA4697-4892-4C21-BFFE-76993CD75B4F}" srcOrd="0" destOrd="0" parTransId="{3D905F70-EDF8-4FED-A08E-C74425D10191}" sibTransId="{5C9A41AC-D6C9-44B6-88B0-143A9E55CC3B}"/>
+    <dgm:cxn modelId="{D168C5BE-EB92-4CE8-BE46-B13A8A834C06}" srcId="{2E814AF9-B03A-4D3F-BE42-57D2CE198F0C}" destId="{DC7C09A4-409F-4277-96AF-0794C6BCC6B2}" srcOrd="5" destOrd="0" parTransId="{B7EB419C-FED0-48F6-B7A4-A25470EDC6E5}" sibTransId="{EAB6B6CA-BD1F-4257-B651-314439CCA491}"/>
+    <dgm:cxn modelId="{520802FC-12AA-421E-8A80-2171F37C9A7D}" type="presOf" srcId="{CE16D002-E8D4-43E2-B332-CF12B65991DE}" destId="{01E07CBD-B951-40BC-90EF-F5FE3A092CD1}" srcOrd="0" destOrd="0" presId="urn:microsoft.com/office/officeart/2005/8/layout/hProcess7#2"/>
+    <dgm:cxn modelId="{A20F91A6-095C-49E3-BE2E-0C239B4D2DFA}" type="presOf" srcId="{5D4ABD2E-B243-49CF-AF4B-A61A5F506792}" destId="{D804D0C2-405C-4113-A720-7C741478D2AC}" srcOrd="0" destOrd="0" presId="urn:microsoft.com/office/officeart/2005/8/layout/hProcess7#2"/>
+    <dgm:cxn modelId="{B279306D-6099-4801-ACFD-733EADFE9F53}" type="presOf" srcId="{CE16D002-E8D4-43E2-B332-CF12B65991DE}" destId="{540C52F0-7AA4-4EE4-A783-3779EE2EB8F4}" srcOrd="1" destOrd="0" presId="urn:microsoft.com/office/officeart/2005/8/layout/hProcess7#2"/>
+    <dgm:cxn modelId="{EC26DAAD-C251-4AC2-8B43-76F4AC0B7FFB}" srcId="{2E814AF9-B03A-4D3F-BE42-57D2CE198F0C}" destId="{6B77ECBB-134F-4047-BA6A-DB295DBA4137}" srcOrd="4" destOrd="0" parTransId="{89C3A62F-47F2-4C82-A3FD-BFDD46612D93}" sibTransId="{03A88377-65BE-455F-9598-B53F2AC5C7B2}"/>
+    <dgm:cxn modelId="{BE9DB077-2B03-4DCC-B436-FF20CC33EB4F}" type="presOf" srcId="{E6116AF8-575C-44B1-AB3D-5FA00A05D1F6}" destId="{9E1461C5-8A93-40AF-A35C-EA312405D36A}" srcOrd="0" destOrd="0" presId="urn:microsoft.com/office/officeart/2005/8/layout/hProcess7#2"/>
+    <dgm:cxn modelId="{FC4261BC-4CB5-4DE6-BBF2-EBE4B3F35F64}" type="presOf" srcId="{CD762482-491F-465B-86E5-66C8C2AED21A}" destId="{80761329-00AA-419C-81FF-E675AEBD1DE5}" srcOrd="1" destOrd="0" presId="urn:microsoft.com/office/officeart/2005/8/layout/hProcess7#2"/>
+    <dgm:cxn modelId="{D30E60B2-B09D-4F1D-954A-E0A819E3B641}" srcId="{DC7C09A4-409F-4277-96AF-0794C6BCC6B2}" destId="{4FC2FA6A-73AB-4A47-9C6E-3B3EEEBCBFE0}" srcOrd="0" destOrd="0" parTransId="{4C36B937-8367-4CD7-BF97-4DA16DC50B1D}" sibTransId="{FBCD60CD-C534-44DD-8452-AD4ECA75B7FA}"/>
+    <dgm:cxn modelId="{67760E2A-4F35-424E-B707-6233602034EA}" type="presOf" srcId="{AFB197C6-EE47-4A5D-A7E5-DD8E3D500F1E}" destId="{1501C47B-5503-4FDD-9EE6-904ECCEA11A5}" srcOrd="1" destOrd="0" presId="urn:microsoft.com/office/officeart/2005/8/layout/hProcess7#2"/>
+    <dgm:cxn modelId="{1F7ABE2B-74D9-42CD-A92E-AD93D0D56255}" type="presOf" srcId="{9D5F556D-23BE-4740-93C7-670DA0F1CE1E}" destId="{CB8E8EF1-A948-4874-9147-9EE572CF7AB1}" srcOrd="0" destOrd="0" presId="urn:microsoft.com/office/officeart/2005/8/layout/hProcess7#2"/>
+    <dgm:cxn modelId="{01D0689E-E8E2-4AAF-8FC1-6CE5163CECD9}" srcId="{AFB197C6-EE47-4A5D-A7E5-DD8E3D500F1E}" destId="{3E1D5F50-3F18-405F-B5A7-97D73C5CEF32}" srcOrd="0" destOrd="0" parTransId="{6BE00BEE-5127-4C96-A12B-5362572250F7}" sibTransId="{40F395C2-7264-4D75-9A92-97BF9FB97633}"/>
+    <dgm:cxn modelId="{2213C266-75B8-4F21-AFC8-3721C387475E}" type="presOf" srcId="{AFB197C6-EE47-4A5D-A7E5-DD8E3D500F1E}" destId="{31142E6E-9155-46AE-8E4B-C604AB9A97FC}" srcOrd="0" destOrd="0" presId="urn:microsoft.com/office/officeart/2005/8/layout/hProcess7#2"/>
+    <dgm:cxn modelId="{08B9E87C-E9B5-4668-8516-DEEB0B7AD30D}" type="presOf" srcId="{88DA4697-4892-4C21-BFFE-76993CD75B4F}" destId="{9DFA33AF-9799-4E61-AFAE-280C8479798D}" srcOrd="0" destOrd="0" presId="urn:microsoft.com/office/officeart/2005/8/layout/hProcess7#2"/>
+    <dgm:cxn modelId="{BA9EACED-B210-480E-866B-8EC9C33B4502}" type="presOf" srcId="{6B77ECBB-134F-4047-BA6A-DB295DBA4137}" destId="{6AE0728B-1DA7-4191-8786-F1CF87DD49BC}" srcOrd="1" destOrd="0" presId="urn:microsoft.com/office/officeart/2005/8/layout/hProcess7#2"/>
+    <dgm:cxn modelId="{C0ACAB21-1B36-425E-A252-175910D5E012}" type="presOf" srcId="{946A97CD-B5F6-45D0-B063-51EC7A666436}" destId="{E9F6F7E8-D009-4A5D-8B9C-9E8B85A6B3C5}" srcOrd="0" destOrd="0" presId="urn:microsoft.com/office/officeart/2005/8/layout/hProcess7#2"/>
+    <dgm:cxn modelId="{0497D55E-A478-4F3F-9F77-169228CBB987}" type="presOf" srcId="{3E1D5F50-3F18-405F-B5A7-97D73C5CEF32}" destId="{D26F5A96-635F-4098-A2E2-75A7CCF544F2}" srcOrd="0" destOrd="0" presId="urn:microsoft.com/office/officeart/2005/8/layout/hProcess7#2"/>
+    <dgm:cxn modelId="{823A3247-30CD-42D0-9476-8DCA99AD30BB}" srcId="{9D5F556D-23BE-4740-93C7-670DA0F1CE1E}" destId="{A1AB3D42-9740-41F3-BD0C-C8EE08A65BDC}" srcOrd="0" destOrd="0" parTransId="{6270DC4F-2536-417E-8761-FD487B341A29}" sibTransId="{8AD071D5-C492-4EDB-BCB0-237718B27031}"/>
+    <dgm:cxn modelId="{CA7B2C70-31A7-4C21-8AEA-D7B8CA361C00}" srcId="{2E814AF9-B03A-4D3F-BE42-57D2CE198F0C}" destId="{AFB197C6-EE47-4A5D-A7E5-DD8E3D500F1E}" srcOrd="1" destOrd="0" parTransId="{E7283C31-9BCD-4C6F-A84D-044903BFE83D}" sibTransId="{BEB3C0BC-2454-4CED-A83D-9EC2B07A1218}"/>
+    <dgm:cxn modelId="{E0A3034C-0931-48C2-96BB-7B01172321BF}" type="presOf" srcId="{CD762482-491F-465B-86E5-66C8C2AED21A}" destId="{784ADED4-D80A-4D0B-9474-BE81411A071F}" srcOrd="0" destOrd="0" presId="urn:microsoft.com/office/officeart/2005/8/layout/hProcess7#2"/>
+    <dgm:cxn modelId="{B9C3A0C3-2EAA-4333-9CC2-6B29DAFAF965}" type="presOf" srcId="{A1AB3D42-9740-41F3-BD0C-C8EE08A65BDC}" destId="{85D2CA9B-EE17-4E76-A627-5346D1459B4A}" srcOrd="0" destOrd="0" presId="urn:microsoft.com/office/officeart/2005/8/layout/hProcess7#2"/>
     <dgm:cxn modelId="{A9486F9F-C08A-49C1-936E-77A547D87433}" srcId="{CE16D002-E8D4-43E2-B332-CF12B65991DE}" destId="{5D4ABD2E-B243-49CF-AF4B-A61A5F506792}" srcOrd="0" destOrd="0" parTransId="{07B19593-A49A-4F8F-98C2-2CEDB2335A1A}" sibTransId="{55C01631-FCB8-4D75-B245-3859171C53DC}"/>
-    <dgm:cxn modelId="{7037FEB2-AA23-40BC-AE43-747C224A08B7}" srcId="{946A97CD-B5F6-45D0-B063-51EC7A666436}" destId="{A950F076-E906-411A-84C2-B856477F72DC}" srcOrd="0" destOrd="0" parTransId="{4D80D9E1-1CC4-40CA-B38A-9FCA4550E568}" sibTransId="{88941BB0-4B87-4CBB-9BD1-7434331D017F}"/>
-    <dgm:cxn modelId="{71E37F4C-6CB3-4B7E-A11E-BA9D5DC0298B}" type="presOf" srcId="{A1AB3D42-9740-41F3-BD0C-C8EE08A65BDC}" destId="{85D2CA9B-EE17-4E76-A627-5346D1459B4A}" srcOrd="0" destOrd="0" presId="urn:microsoft.com/office/officeart/2005/8/layout/hProcess7#2"/>
-    <dgm:cxn modelId="{A5B0E7CE-58F6-4957-B394-ADD8B03CB574}" type="presOf" srcId="{AFB197C6-EE47-4A5D-A7E5-DD8E3D500F1E}" destId="{31142E6E-9155-46AE-8E4B-C604AB9A97FC}" srcOrd="0" destOrd="0" presId="urn:microsoft.com/office/officeart/2005/8/layout/hProcess7#2"/>
-    <dgm:cxn modelId="{EC26DAAD-C251-4AC2-8B43-76F4AC0B7FFB}" srcId="{2E814AF9-B03A-4D3F-BE42-57D2CE198F0C}" destId="{6B77ECBB-134F-4047-BA6A-DB295DBA4137}" srcOrd="4" destOrd="0" parTransId="{89C3A62F-47F2-4C82-A3FD-BFDD46612D93}" sibTransId="{03A88377-65BE-455F-9598-B53F2AC5C7B2}"/>
-    <dgm:cxn modelId="{B899AB7C-9966-487D-846F-68F8D7FD3211}" type="presOf" srcId="{946A97CD-B5F6-45D0-B063-51EC7A666436}" destId="{E9F6F7E8-D009-4A5D-8B9C-9E8B85A6B3C5}" srcOrd="0" destOrd="0" presId="urn:microsoft.com/office/officeart/2005/8/layout/hProcess7#2"/>
-    <dgm:cxn modelId="{F4C1269D-7476-4D9E-A161-BFA314078F6D}" type="presOf" srcId="{9D5F556D-23BE-4740-93C7-670DA0F1CE1E}" destId="{CB8E8EF1-A948-4874-9147-9EE572CF7AB1}" srcOrd="0" destOrd="0" presId="urn:microsoft.com/office/officeart/2005/8/layout/hProcess7#2"/>
-    <dgm:cxn modelId="{D168C5BE-EB92-4CE8-BE46-B13A8A834C06}" srcId="{2E814AF9-B03A-4D3F-BE42-57D2CE198F0C}" destId="{DC7C09A4-409F-4277-96AF-0794C6BCC6B2}" srcOrd="5" destOrd="0" parTransId="{B7EB419C-FED0-48F6-B7A4-A25470EDC6E5}" sibTransId="{EAB6B6CA-BD1F-4257-B651-314439CCA491}"/>
-    <dgm:cxn modelId="{D7CEA87C-D2B1-4F0F-A9BD-D3A250AFD9DB}" type="presOf" srcId="{E6116AF8-575C-44B1-AB3D-5FA00A05D1F6}" destId="{9E1461C5-8A93-40AF-A35C-EA312405D36A}" srcOrd="0" destOrd="0" presId="urn:microsoft.com/office/officeart/2005/8/layout/hProcess7#2"/>
-    <dgm:cxn modelId="{DA385185-CA80-418A-81C8-EFB192309FD1}" type="presOf" srcId="{CD762482-491F-465B-86E5-66C8C2AED21A}" destId="{784ADED4-D80A-4D0B-9474-BE81411A071F}" srcOrd="0" destOrd="0" presId="urn:microsoft.com/office/officeart/2005/8/layout/hProcess7#2"/>
-    <dgm:cxn modelId="{2564EA0E-1EF1-484D-BC51-EF8A1A77EDE3}" type="presOf" srcId="{4FC2FA6A-73AB-4A47-9C6E-3B3EEEBCBFE0}" destId="{E57D7BCB-0A25-40FE-B4E7-D29D61086887}" srcOrd="0" destOrd="0" presId="urn:microsoft.com/office/officeart/2005/8/layout/hProcess7#2"/>
-    <dgm:cxn modelId="{08CACBE8-0E80-4B93-BF9C-A26EA785CD45}" srcId="{6B77ECBB-134F-4047-BA6A-DB295DBA4137}" destId="{88DA4697-4892-4C21-BFFE-76993CD75B4F}" srcOrd="0" destOrd="0" parTransId="{3D905F70-EDF8-4FED-A08E-C74425D10191}" sibTransId="{5C9A41AC-D6C9-44B6-88B0-143A9E55CC3B}"/>
-    <dgm:cxn modelId="{5D3AFE8A-86BF-4774-AB54-A771032F95EA}" type="presOf" srcId="{5D4ABD2E-B243-49CF-AF4B-A61A5F506792}" destId="{D804D0C2-405C-4113-A720-7C741478D2AC}" srcOrd="0" destOrd="0" presId="urn:microsoft.com/office/officeart/2005/8/layout/hProcess7#2"/>
-    <dgm:cxn modelId="{823A3247-30CD-42D0-9476-8DCA99AD30BB}" srcId="{9D5F556D-23BE-4740-93C7-670DA0F1CE1E}" destId="{A1AB3D42-9740-41F3-BD0C-C8EE08A65BDC}" srcOrd="0" destOrd="0" parTransId="{6270DC4F-2536-417E-8761-FD487B341A29}" sibTransId="{8AD071D5-C492-4EDB-BCB0-237718B27031}"/>
-    <dgm:cxn modelId="{01D0689E-E8E2-4AAF-8FC1-6CE5163CECD9}" srcId="{AFB197C6-EE47-4A5D-A7E5-DD8E3D500F1E}" destId="{3E1D5F50-3F18-405F-B5A7-97D73C5CEF32}" srcOrd="0" destOrd="0" parTransId="{6BE00BEE-5127-4C96-A12B-5362572250F7}" sibTransId="{40F395C2-7264-4D75-9A92-97BF9FB97633}"/>
-    <dgm:cxn modelId="{6CC14B56-E08E-436A-B136-007ECD9CAD54}" srcId="{2E814AF9-B03A-4D3F-BE42-57D2CE198F0C}" destId="{CE16D002-E8D4-43E2-B332-CF12B65991DE}" srcOrd="6" destOrd="0" parTransId="{C19F1626-36B6-4451-80DB-2C8F32C6C2B6}" sibTransId="{E4E34B06-7DC1-4454-B5E1-6AE0C23B862C}"/>
-    <dgm:cxn modelId="{DA9DEE49-0D9D-4868-BE5B-81B9EF557B70}" type="presOf" srcId="{DC7C09A4-409F-4277-96AF-0794C6BCC6B2}" destId="{C263BF44-01CC-477C-83C9-73A76F239AAB}" srcOrd="0" destOrd="0" presId="urn:microsoft.com/office/officeart/2005/8/layout/hProcess7#2"/>
-    <dgm:cxn modelId="{5B0DF5B8-FB06-4A51-84FC-1173D71C06F5}" type="presOf" srcId="{6B77ECBB-134F-4047-BA6A-DB295DBA4137}" destId="{6AE0728B-1DA7-4191-8786-F1CF87DD49BC}" srcOrd="1" destOrd="0" presId="urn:microsoft.com/office/officeart/2005/8/layout/hProcess7#2"/>
-    <dgm:cxn modelId="{53883027-8BB8-40C2-9DFE-22A0F4FB985A}" srcId="{CD762482-491F-465B-86E5-66C8C2AED21A}" destId="{E6116AF8-575C-44B1-AB3D-5FA00A05D1F6}" srcOrd="0" destOrd="0" parTransId="{B19CFF96-489A-4505-8E8D-7D0FE3E5EA3F}" sibTransId="{BB33983A-3316-499F-B8E2-B3DDEE7FB27E}"/>
-    <dgm:cxn modelId="{17057BF5-B5E9-470A-9764-11840D255D72}" srcId="{2E814AF9-B03A-4D3F-BE42-57D2CE198F0C}" destId="{946A97CD-B5F6-45D0-B063-51EC7A666436}" srcOrd="2" destOrd="0" parTransId="{BA2017F6-079F-4EBB-B134-2E7564734609}" sibTransId="{AD1873A0-085F-4685-BB66-F6DEAA6CF681}"/>
-    <dgm:cxn modelId="{56A19E45-99FA-40F5-A1D9-9267FD602A13}" type="presOf" srcId="{CE16D002-E8D4-43E2-B332-CF12B65991DE}" destId="{540C52F0-7AA4-4EE4-A783-3779EE2EB8F4}" srcOrd="1" destOrd="0" presId="urn:microsoft.com/office/officeart/2005/8/layout/hProcess7#2"/>
-    <dgm:cxn modelId="{FB4D9C4F-48B5-48BE-941D-5AB5D3AFAEAD}" type="presOf" srcId="{88DA4697-4892-4C21-BFFE-76993CD75B4F}" destId="{9DFA33AF-9799-4E61-AFAE-280C8479798D}" srcOrd="0" destOrd="0" presId="urn:microsoft.com/office/officeart/2005/8/layout/hProcess7#2"/>
-    <dgm:cxn modelId="{D30E60B2-B09D-4F1D-954A-E0A819E3B641}" srcId="{DC7C09A4-409F-4277-96AF-0794C6BCC6B2}" destId="{4FC2FA6A-73AB-4A47-9C6E-3B3EEEBCBFE0}" srcOrd="0" destOrd="0" parTransId="{4C36B937-8367-4CD7-BF97-4DA16DC50B1D}" sibTransId="{FBCD60CD-C534-44DD-8452-AD4ECA75B7FA}"/>
-    <dgm:cxn modelId="{241A69DB-2BAE-4B5E-9CCB-297810E2824A}" type="presOf" srcId="{AFB197C6-EE47-4A5D-A7E5-DD8E3D500F1E}" destId="{1501C47B-5503-4FDD-9EE6-904ECCEA11A5}" srcOrd="1" destOrd="0" presId="urn:microsoft.com/office/officeart/2005/8/layout/hProcess7#2"/>
-    <dgm:cxn modelId="{7F25B399-598F-4933-B4B1-CB62A4CE5AE4}" type="presOf" srcId="{946A97CD-B5F6-45D0-B063-51EC7A666436}" destId="{E02B2D52-0C83-4E01-99D7-43213764274F}" srcOrd="1" destOrd="0" presId="urn:microsoft.com/office/officeart/2005/8/layout/hProcess7#2"/>
-    <dgm:cxn modelId="{829F38BB-BDE6-4507-92F1-6ED4B0E30AFF}" type="presOf" srcId="{CE16D002-E8D4-43E2-B332-CF12B65991DE}" destId="{01E07CBD-B951-40BC-90EF-F5FE3A092CD1}" srcOrd="0" destOrd="0" presId="urn:microsoft.com/office/officeart/2005/8/layout/hProcess7#2"/>
-    <dgm:cxn modelId="{52417F79-713E-4062-9D5D-33271C800CE3}" type="presOf" srcId="{6B77ECBB-134F-4047-BA6A-DB295DBA4137}" destId="{4B9F647D-AD56-4FA6-933B-0915D510DA64}" srcOrd="0" destOrd="0" presId="urn:microsoft.com/office/officeart/2005/8/layout/hProcess7#2"/>
-    <dgm:cxn modelId="{CA7B2C70-31A7-4C21-8AEA-D7B8CA361C00}" srcId="{2E814AF9-B03A-4D3F-BE42-57D2CE198F0C}" destId="{AFB197C6-EE47-4A5D-A7E5-DD8E3D500F1E}" srcOrd="1" destOrd="0" parTransId="{E7283C31-9BCD-4C6F-A84D-044903BFE83D}" sibTransId="{BEB3C0BC-2454-4CED-A83D-9EC2B07A1218}"/>
-    <dgm:cxn modelId="{682F5AA5-D7C6-4A5D-AF43-3E1525A28D05}" type="presOf" srcId="{2E814AF9-B03A-4D3F-BE42-57D2CE198F0C}" destId="{8366E698-0BE8-4BFE-A2C6-F79806694B96}" srcOrd="0" destOrd="0" presId="urn:microsoft.com/office/officeart/2005/8/layout/hProcess7#2"/>
-    <dgm:cxn modelId="{14F8B698-D0F7-4B3E-BACC-82D48AE68A1C}" type="presOf" srcId="{CD762482-491F-465B-86E5-66C8C2AED21A}" destId="{80761329-00AA-419C-81FF-E675AEBD1DE5}" srcOrd="1" destOrd="0" presId="urn:microsoft.com/office/officeart/2005/8/layout/hProcess7#2"/>
-    <dgm:cxn modelId="{D892E409-3328-4AC6-ADB9-26FEF35E9E31}" srcId="{2E814AF9-B03A-4D3F-BE42-57D2CE198F0C}" destId="{CD762482-491F-465B-86E5-66C8C2AED21A}" srcOrd="0" destOrd="0" parTransId="{99949505-7AB2-473F-911E-DDE4FE433B32}" sibTransId="{F8385D54-2363-4482-817A-288CBF3F61D2}"/>
-    <dgm:cxn modelId="{8DCADD50-B65B-4456-90BE-71F0B0F4DC6C}" type="presOf" srcId="{3E1D5F50-3F18-405F-B5A7-97D73C5CEF32}" destId="{D26F5A96-635F-4098-A2E2-75A7CCF544F2}" srcOrd="0" destOrd="0" presId="urn:microsoft.com/office/officeart/2005/8/layout/hProcess7#2"/>
-    <dgm:cxn modelId="{DE925BD6-DFEA-4C68-80FC-E817C4D00DA1}" srcId="{2E814AF9-B03A-4D3F-BE42-57D2CE198F0C}" destId="{9D5F556D-23BE-4740-93C7-670DA0F1CE1E}" srcOrd="3" destOrd="0" parTransId="{FDD4B7E6-E7D0-4EEB-86AC-F45BD1D575DF}" sibTransId="{71191505-7842-43AF-883A-3C2220EE0594}"/>
-    <dgm:cxn modelId="{2CD08B1A-E735-4FFC-94A8-28577AE69744}" type="presOf" srcId="{DC7C09A4-409F-4277-96AF-0794C6BCC6B2}" destId="{C70D1E8C-93FF-4EC2-B555-30B0637E30AA}" srcOrd="1" destOrd="0" presId="urn:microsoft.com/office/officeart/2005/8/layout/hProcess7#2"/>
-    <dgm:cxn modelId="{0C2C1C08-1031-4947-B9EE-31B0DBC50566}" type="presOf" srcId="{9D5F556D-23BE-4740-93C7-670DA0F1CE1E}" destId="{1F1EC849-E331-44F5-8450-393D400D46CA}" srcOrd="1" destOrd="0" presId="urn:microsoft.com/office/officeart/2005/8/layout/hProcess7#2"/>
-    <dgm:cxn modelId="{A1A0C9D9-348F-45AD-8113-01BBA4448522}" type="presOf" srcId="{A950F076-E906-411A-84C2-B856477F72DC}" destId="{9899998A-C245-40EC-9B1D-E65C0E2FCB33}" srcOrd="0" destOrd="0" presId="urn:microsoft.com/office/officeart/2005/8/layout/hProcess7#2"/>
-    <dgm:cxn modelId="{A01ACB14-605C-41F2-8F31-E49678F7ACDE}" type="presParOf" srcId="{8366E698-0BE8-4BFE-A2C6-F79806694B96}" destId="{8C4EBED0-4A4E-407C-9D1F-EEC5B91691BD}" srcOrd="0" destOrd="0" presId="urn:microsoft.com/office/officeart/2005/8/layout/hProcess7#2"/>
-    <dgm:cxn modelId="{C7CE1F61-BCB0-48A1-B112-DDD0D93F5768}" type="presParOf" srcId="{8C4EBED0-4A4E-407C-9D1F-EEC5B91691BD}" destId="{784ADED4-D80A-4D0B-9474-BE81411A071F}" srcOrd="0" destOrd="0" presId="urn:microsoft.com/office/officeart/2005/8/layout/hProcess7#2"/>
-    <dgm:cxn modelId="{DD51E5BE-BCED-4A6D-A914-4A2C77E5A6F3}" type="presParOf" srcId="{8C4EBED0-4A4E-407C-9D1F-EEC5B91691BD}" destId="{80761329-00AA-419C-81FF-E675AEBD1DE5}" srcOrd="1" destOrd="0" presId="urn:microsoft.com/office/officeart/2005/8/layout/hProcess7#2"/>
-    <dgm:cxn modelId="{C2A7F24A-52AB-443F-8458-14301341E12D}" type="presParOf" srcId="{8C4EBED0-4A4E-407C-9D1F-EEC5B91691BD}" destId="{9E1461C5-8A93-40AF-A35C-EA312405D36A}" srcOrd="2" destOrd="0" presId="urn:microsoft.com/office/officeart/2005/8/layout/hProcess7#2"/>
-    <dgm:cxn modelId="{CB93E358-4623-450C-A566-780C6F703E56}" type="presParOf" srcId="{8366E698-0BE8-4BFE-A2C6-F79806694B96}" destId="{8846961F-C73D-4228-8B0E-0B39F472E52C}" srcOrd="1" destOrd="0" presId="urn:microsoft.com/office/officeart/2005/8/layout/hProcess7#2"/>
-    <dgm:cxn modelId="{2041B10C-3B2C-45C4-AAA1-CCEF2B200598}" type="presParOf" srcId="{8366E698-0BE8-4BFE-A2C6-F79806694B96}" destId="{5017095D-E4D7-4506-AF37-EABE2ECB4BFF}" srcOrd="2" destOrd="0" presId="urn:microsoft.com/office/officeart/2005/8/layout/hProcess7#2"/>
-    <dgm:cxn modelId="{D0C0A8C7-8131-4349-8801-0A6DBB68F7EF}" type="presParOf" srcId="{5017095D-E4D7-4506-AF37-EABE2ECB4BFF}" destId="{0270B00B-67E2-4087-8623-B021D8D534A2}" srcOrd="0" destOrd="0" presId="urn:microsoft.com/office/officeart/2005/8/layout/hProcess7#2"/>
-    <dgm:cxn modelId="{744611B3-A796-4972-B8DA-25CC84FAEF6C}" type="presParOf" srcId="{5017095D-E4D7-4506-AF37-EABE2ECB4BFF}" destId="{867F511D-3889-40B5-B0D4-B932D3D07B3A}" srcOrd="1" destOrd="0" presId="urn:microsoft.com/office/officeart/2005/8/layout/hProcess7#2"/>
-    <dgm:cxn modelId="{6B896852-B5B2-4BB4-910F-97C961D7DC8C}" type="presParOf" srcId="{5017095D-E4D7-4506-AF37-EABE2ECB4BFF}" destId="{49C47801-9D06-4219-B151-1ABD9B2258BA}" srcOrd="2" destOrd="0" presId="urn:microsoft.com/office/officeart/2005/8/layout/hProcess7#2"/>
-    <dgm:cxn modelId="{33148748-33CC-4FE9-BEE1-F9D3D7775F6B}" type="presParOf" srcId="{8366E698-0BE8-4BFE-A2C6-F79806694B96}" destId="{D207F52D-79AD-4601-BF98-64A1A35E85C8}" srcOrd="3" destOrd="0" presId="urn:microsoft.com/office/officeart/2005/8/layout/hProcess7#2"/>
-    <dgm:cxn modelId="{DAC27299-C056-427B-91F9-F916FFE58EA5}" type="presParOf" srcId="{8366E698-0BE8-4BFE-A2C6-F79806694B96}" destId="{3812B329-972F-4000-A4BB-F6CC90657A5F}" srcOrd="4" destOrd="0" presId="urn:microsoft.com/office/officeart/2005/8/layout/hProcess7#2"/>
-    <dgm:cxn modelId="{801AADE4-B6E1-4BDB-AC62-4E9C9F160824}" type="presParOf" srcId="{3812B329-972F-4000-A4BB-F6CC90657A5F}" destId="{31142E6E-9155-46AE-8E4B-C604AB9A97FC}" srcOrd="0" destOrd="0" presId="urn:microsoft.com/office/officeart/2005/8/layout/hProcess7#2"/>
-    <dgm:cxn modelId="{BFA8D4D8-E847-40B8-9918-7B4AF38F7749}" type="presParOf" srcId="{3812B329-972F-4000-A4BB-F6CC90657A5F}" destId="{1501C47B-5503-4FDD-9EE6-904ECCEA11A5}" srcOrd="1" destOrd="0" presId="urn:microsoft.com/office/officeart/2005/8/layout/hProcess7#2"/>
-    <dgm:cxn modelId="{5F50DE40-3CEC-4C50-BC36-369588157BED}" type="presParOf" srcId="{3812B329-972F-4000-A4BB-F6CC90657A5F}" destId="{D26F5A96-635F-4098-A2E2-75A7CCF544F2}" srcOrd="2" destOrd="0" presId="urn:microsoft.com/office/officeart/2005/8/layout/hProcess7#2"/>
-    <dgm:cxn modelId="{3B735273-6B67-47E6-90AE-90ACD4495A11}" type="presParOf" srcId="{8366E698-0BE8-4BFE-A2C6-F79806694B96}" destId="{532B0251-4186-488A-9E5C-ABA8FDB5CB9F}" srcOrd="5" destOrd="0" presId="urn:microsoft.com/office/officeart/2005/8/layout/hProcess7#2"/>
-    <dgm:cxn modelId="{76A864F5-DB87-440D-9BE8-E413C5410E57}" type="presParOf" srcId="{8366E698-0BE8-4BFE-A2C6-F79806694B96}" destId="{4A1E65AB-D80F-40F7-AA98-D3B8D2D5EF13}" srcOrd="6" destOrd="0" presId="urn:microsoft.com/office/officeart/2005/8/layout/hProcess7#2"/>
-    <dgm:cxn modelId="{02A7E0C1-0F97-4C9F-AB0F-D092B163F37B}" type="presParOf" srcId="{4A1E65AB-D80F-40F7-AA98-D3B8D2D5EF13}" destId="{E50D180E-9DFD-4506-882E-DD86D7660D05}" srcOrd="0" destOrd="0" presId="urn:microsoft.com/office/officeart/2005/8/layout/hProcess7#2"/>
-    <dgm:cxn modelId="{CDE28A0D-335F-42A2-814D-3050E0965B43}" type="presParOf" srcId="{4A1E65AB-D80F-40F7-AA98-D3B8D2D5EF13}" destId="{855E896E-F448-4C26-91B9-F3CFFCC869A2}" srcOrd="1" destOrd="0" presId="urn:microsoft.com/office/officeart/2005/8/layout/hProcess7#2"/>
-    <dgm:cxn modelId="{4C06428D-6454-40DA-BB97-41C044F95501}" type="presParOf" srcId="{4A1E65AB-D80F-40F7-AA98-D3B8D2D5EF13}" destId="{E09004B0-C3CB-4F30-92AA-D668AD88F6EE}" srcOrd="2" destOrd="0" presId="urn:microsoft.com/office/officeart/2005/8/layout/hProcess7#2"/>
-    <dgm:cxn modelId="{DECE03D0-49FC-4734-8C8E-B4A41F384873}" type="presParOf" srcId="{8366E698-0BE8-4BFE-A2C6-F79806694B96}" destId="{4782EAE6-59BD-4704-A5B9-212D5FFEA3EE}" srcOrd="7" destOrd="0" presId="urn:microsoft.com/office/officeart/2005/8/layout/hProcess7#2"/>
-    <dgm:cxn modelId="{C8147414-4241-49FA-9B1D-89B5B3202EB4}" type="presParOf" srcId="{8366E698-0BE8-4BFE-A2C6-F79806694B96}" destId="{3E37E3CF-054F-469A-9EBD-D195936F1FB7}" srcOrd="8" destOrd="0" presId="urn:microsoft.com/office/officeart/2005/8/layout/hProcess7#2"/>
-    <dgm:cxn modelId="{A13C0B82-27EC-4768-881C-D19915B94227}" type="presParOf" srcId="{3E37E3CF-054F-469A-9EBD-D195936F1FB7}" destId="{E9F6F7E8-D009-4A5D-8B9C-9E8B85A6B3C5}" srcOrd="0" destOrd="0" presId="urn:microsoft.com/office/officeart/2005/8/layout/hProcess7#2"/>
-    <dgm:cxn modelId="{9048A1A6-DDE3-4163-AF5A-68ED56D0BDA2}" type="presParOf" srcId="{3E37E3CF-054F-469A-9EBD-D195936F1FB7}" destId="{E02B2D52-0C83-4E01-99D7-43213764274F}" srcOrd="1" destOrd="0" presId="urn:microsoft.com/office/officeart/2005/8/layout/hProcess7#2"/>
-    <dgm:cxn modelId="{B4B87431-621A-4B1C-A3DE-6FC9DE1739AE}" type="presParOf" srcId="{3E37E3CF-054F-469A-9EBD-D195936F1FB7}" destId="{9899998A-C245-40EC-9B1D-E65C0E2FCB33}" srcOrd="2" destOrd="0" presId="urn:microsoft.com/office/officeart/2005/8/layout/hProcess7#2"/>
-    <dgm:cxn modelId="{4BEF2F11-C190-4746-835F-622D93735930}" type="presParOf" srcId="{8366E698-0BE8-4BFE-A2C6-F79806694B96}" destId="{7DB5DA09-C7FF-407F-BC48-47D3008205AD}" srcOrd="9" destOrd="0" presId="urn:microsoft.com/office/officeart/2005/8/layout/hProcess7#2"/>
-    <dgm:cxn modelId="{E5999D33-BFBA-4517-994D-FB08271A6D5C}" type="presParOf" srcId="{8366E698-0BE8-4BFE-A2C6-F79806694B96}" destId="{6887973C-1BAC-4C45-A2D7-B0AE5EC632FE}" srcOrd="10" destOrd="0" presId="urn:microsoft.com/office/officeart/2005/8/layout/hProcess7#2"/>
-    <dgm:cxn modelId="{C21B3716-F036-41D2-8ADC-BE67815DAACB}" type="presParOf" srcId="{6887973C-1BAC-4C45-A2D7-B0AE5EC632FE}" destId="{BAD28FD5-3B63-4D24-AC4F-04D1DE69BAD9}" srcOrd="0" destOrd="0" presId="urn:microsoft.com/office/officeart/2005/8/layout/hProcess7#2"/>
-    <dgm:cxn modelId="{1D8B8F5D-5E00-4AAA-B2D8-89793573BAF3}" type="presParOf" srcId="{6887973C-1BAC-4C45-A2D7-B0AE5EC632FE}" destId="{9DA29409-D2A8-47AD-83DD-33AE1C2BBAF0}" srcOrd="1" destOrd="0" presId="urn:microsoft.com/office/officeart/2005/8/layout/hProcess7#2"/>
-    <dgm:cxn modelId="{7CD808C8-BBA2-4FCF-A18C-783E4982ADDE}" type="presParOf" srcId="{6887973C-1BAC-4C45-A2D7-B0AE5EC632FE}" destId="{3084263A-A36A-492C-98AE-63D1F96A15BB}" srcOrd="2" destOrd="0" presId="urn:microsoft.com/office/officeart/2005/8/layout/hProcess7#2"/>
-    <dgm:cxn modelId="{3E5F9AD0-09EF-4E8C-B943-018711BD644A}" type="presParOf" srcId="{8366E698-0BE8-4BFE-A2C6-F79806694B96}" destId="{FF7604F0-A8A5-41C2-AD34-A404D644C8DC}" srcOrd="11" destOrd="0" presId="urn:microsoft.com/office/officeart/2005/8/layout/hProcess7#2"/>
-    <dgm:cxn modelId="{FB5C9A03-2113-4C31-9C04-3F3C8278A359}" type="presParOf" srcId="{8366E698-0BE8-4BFE-A2C6-F79806694B96}" destId="{90A76163-E18A-4A96-87A4-44D2F59A34B5}" srcOrd="12" destOrd="0" presId="urn:microsoft.com/office/officeart/2005/8/layout/hProcess7#2"/>
-    <dgm:cxn modelId="{EAEF6F33-D304-4532-84F8-3AB58F38BF61}" type="presParOf" srcId="{90A76163-E18A-4A96-87A4-44D2F59A34B5}" destId="{CB8E8EF1-A948-4874-9147-9EE572CF7AB1}" srcOrd="0" destOrd="0" presId="urn:microsoft.com/office/officeart/2005/8/layout/hProcess7#2"/>
-    <dgm:cxn modelId="{50D022BC-C955-4BBB-B2C5-CD4F3CF95D8D}" type="presParOf" srcId="{90A76163-E18A-4A96-87A4-44D2F59A34B5}" destId="{1F1EC849-E331-44F5-8450-393D400D46CA}" srcOrd="1" destOrd="0" presId="urn:microsoft.com/office/officeart/2005/8/layout/hProcess7#2"/>
-    <dgm:cxn modelId="{75211768-4B84-4F37-9E7F-47285B769E45}" type="presParOf" srcId="{90A76163-E18A-4A96-87A4-44D2F59A34B5}" destId="{85D2CA9B-EE17-4E76-A627-5346D1459B4A}" srcOrd="2" destOrd="0" presId="urn:microsoft.com/office/officeart/2005/8/layout/hProcess7#2"/>
-    <dgm:cxn modelId="{A3E2D511-AAB6-45F8-BFC3-42DCBB0D1AA7}" type="presParOf" srcId="{8366E698-0BE8-4BFE-A2C6-F79806694B96}" destId="{756C0FC7-1463-4488-84E8-622AF4E1302F}" srcOrd="13" destOrd="0" presId="urn:microsoft.com/office/officeart/2005/8/layout/hProcess7#2"/>
-    <dgm:cxn modelId="{1EB554E3-9740-407F-83BD-EB9ABB98D1E7}" type="presParOf" srcId="{8366E698-0BE8-4BFE-A2C6-F79806694B96}" destId="{DACEA1DC-0E9E-4430-BA44-5E8757F1D70B}" srcOrd="14" destOrd="0" presId="urn:microsoft.com/office/officeart/2005/8/layout/hProcess7#2"/>
-    <dgm:cxn modelId="{87DD2982-50ED-42C7-B075-194F7E09CC6C}" type="presParOf" srcId="{DACEA1DC-0E9E-4430-BA44-5E8757F1D70B}" destId="{FD439A92-827A-43D0-8877-04A7A42BFA36}" srcOrd="0" destOrd="0" presId="urn:microsoft.com/office/officeart/2005/8/layout/hProcess7#2"/>
-    <dgm:cxn modelId="{E91BBF81-37C2-4897-8F3F-9F88DEF09022}" type="presParOf" srcId="{DACEA1DC-0E9E-4430-BA44-5E8757F1D70B}" destId="{E447E3B5-FF03-4575-8502-F7CABE0E70B4}" srcOrd="1" destOrd="0" presId="urn:microsoft.com/office/officeart/2005/8/layout/hProcess7#2"/>
-    <dgm:cxn modelId="{B26433F5-0A60-402E-B0C8-E86C7225FBA8}" type="presParOf" srcId="{DACEA1DC-0E9E-4430-BA44-5E8757F1D70B}" destId="{569EEFDD-6CF4-42B5-A988-D0B48BD9A784}" srcOrd="2" destOrd="0" presId="urn:microsoft.com/office/officeart/2005/8/layout/hProcess7#2"/>
-    <dgm:cxn modelId="{F2A5ACA4-EBA9-441B-914C-BAAE6AC07658}" type="presParOf" srcId="{8366E698-0BE8-4BFE-A2C6-F79806694B96}" destId="{0724428E-A38F-4D15-B9E2-EEE6A90F1C70}" srcOrd="15" destOrd="0" presId="urn:microsoft.com/office/officeart/2005/8/layout/hProcess7#2"/>
-    <dgm:cxn modelId="{5095D411-36E9-4C4C-BB7A-CF3C601AC8D2}" type="presParOf" srcId="{8366E698-0BE8-4BFE-A2C6-F79806694B96}" destId="{D5474168-702F-4459-ACA0-9F26967F4158}" srcOrd="16" destOrd="0" presId="urn:microsoft.com/office/officeart/2005/8/layout/hProcess7#2"/>
-    <dgm:cxn modelId="{B761D288-7AB4-4C31-8E65-FC13C848808F}" type="presParOf" srcId="{D5474168-702F-4459-ACA0-9F26967F4158}" destId="{4B9F647D-AD56-4FA6-933B-0915D510DA64}" srcOrd="0" destOrd="0" presId="urn:microsoft.com/office/officeart/2005/8/layout/hProcess7#2"/>
-    <dgm:cxn modelId="{3F9D3D10-7654-46D0-BC2D-E015027666DA}" type="presParOf" srcId="{D5474168-702F-4459-ACA0-9F26967F4158}" destId="{6AE0728B-1DA7-4191-8786-F1CF87DD49BC}" srcOrd="1" destOrd="0" presId="urn:microsoft.com/office/officeart/2005/8/layout/hProcess7#2"/>
-    <dgm:cxn modelId="{ED00A33B-803A-4ED1-B1EE-A796EE7462DE}" type="presParOf" srcId="{D5474168-702F-4459-ACA0-9F26967F4158}" destId="{9DFA33AF-9799-4E61-AFAE-280C8479798D}" srcOrd="2" destOrd="0" presId="urn:microsoft.com/office/officeart/2005/8/layout/hProcess7#2"/>
-    <dgm:cxn modelId="{50BBF51B-744B-46E7-8F8C-E7DFC493E581}" type="presParOf" srcId="{8366E698-0BE8-4BFE-A2C6-F79806694B96}" destId="{21C805A5-B39F-4CC1-8ACE-3F4D01DF2227}" srcOrd="17" destOrd="0" presId="urn:microsoft.com/office/officeart/2005/8/layout/hProcess7#2"/>
-    <dgm:cxn modelId="{C389C84A-EFD1-40D0-B3ED-248457178510}" type="presParOf" srcId="{8366E698-0BE8-4BFE-A2C6-F79806694B96}" destId="{C2937227-AA77-4DFC-87D5-33A9E0AD4DFF}" srcOrd="18" destOrd="0" presId="urn:microsoft.com/office/officeart/2005/8/layout/hProcess7#2"/>
-    <dgm:cxn modelId="{7AC4835A-2D18-4ED2-87C9-54B0AC2F95C5}" type="presParOf" srcId="{C2937227-AA77-4DFC-87D5-33A9E0AD4DFF}" destId="{84F88EA8-B5C1-4122-AEE2-DA5CF4F16B12}" srcOrd="0" destOrd="0" presId="urn:microsoft.com/office/officeart/2005/8/layout/hProcess7#2"/>
-    <dgm:cxn modelId="{F513D2AA-2699-4C48-BC3B-A4A8CA02AD56}" type="presParOf" srcId="{C2937227-AA77-4DFC-87D5-33A9E0AD4DFF}" destId="{7CB4D71E-4F74-482E-9F2C-E16495C5142D}" srcOrd="1" destOrd="0" presId="urn:microsoft.com/office/officeart/2005/8/layout/hProcess7#2"/>
-    <dgm:cxn modelId="{D17B596B-FB3E-4C56-9887-D4A43AE1DE1B}" type="presParOf" srcId="{C2937227-AA77-4DFC-87D5-33A9E0AD4DFF}" destId="{BB3C9242-2BE8-4B88-A739-E04A7B971A11}" srcOrd="2" destOrd="0" presId="urn:microsoft.com/office/officeart/2005/8/layout/hProcess7#2"/>
-    <dgm:cxn modelId="{C0DF78E2-0B8C-4C98-8236-1F6CE5E9389E}" type="presParOf" srcId="{8366E698-0BE8-4BFE-A2C6-F79806694B96}" destId="{0877C94B-F828-44D2-A7EF-4B0C9A70C621}" srcOrd="19" destOrd="0" presId="urn:microsoft.com/office/officeart/2005/8/layout/hProcess7#2"/>
-    <dgm:cxn modelId="{23DDDA66-37E2-46FF-A815-D223B64E3283}" type="presParOf" srcId="{8366E698-0BE8-4BFE-A2C6-F79806694B96}" destId="{10B6A55C-1F16-40FA-9D2F-910AFE4ECF9D}" srcOrd="20" destOrd="0" presId="urn:microsoft.com/office/officeart/2005/8/layout/hProcess7#2"/>
-    <dgm:cxn modelId="{E6309DB0-14A3-4E21-B78E-83B6A93E7410}" type="presParOf" srcId="{10B6A55C-1F16-40FA-9D2F-910AFE4ECF9D}" destId="{C263BF44-01CC-477C-83C9-73A76F239AAB}" srcOrd="0" destOrd="0" presId="urn:microsoft.com/office/officeart/2005/8/layout/hProcess7#2"/>
-    <dgm:cxn modelId="{3791AEA8-D901-41C0-87CA-4655FC33E832}" type="presParOf" srcId="{10B6A55C-1F16-40FA-9D2F-910AFE4ECF9D}" destId="{C70D1E8C-93FF-4EC2-B555-30B0637E30AA}" srcOrd="1" destOrd="0" presId="urn:microsoft.com/office/officeart/2005/8/layout/hProcess7#2"/>
-    <dgm:cxn modelId="{D957F6BA-72A1-45A3-AE9B-4770CCB98672}" type="presParOf" srcId="{10B6A55C-1F16-40FA-9D2F-910AFE4ECF9D}" destId="{E57D7BCB-0A25-40FE-B4E7-D29D61086887}" srcOrd="2" destOrd="0" presId="urn:microsoft.com/office/officeart/2005/8/layout/hProcess7#2"/>
-    <dgm:cxn modelId="{D8D9AD5F-356C-4ACC-A4D1-BF3DDAB929A5}" type="presParOf" srcId="{8366E698-0BE8-4BFE-A2C6-F79806694B96}" destId="{87CEA8D3-14D2-4C10-89F3-12DAA7AF98A8}" srcOrd="21" destOrd="0" presId="urn:microsoft.com/office/officeart/2005/8/layout/hProcess7#2"/>
-    <dgm:cxn modelId="{8A5ED3DC-1CEE-47FF-804F-D94FF3E57E10}" type="presParOf" srcId="{8366E698-0BE8-4BFE-A2C6-F79806694B96}" destId="{FA8A6F99-6081-4B6C-9914-6ACE3D74A9A2}" srcOrd="22" destOrd="0" presId="urn:microsoft.com/office/officeart/2005/8/layout/hProcess7#2"/>
-    <dgm:cxn modelId="{64C4D375-9D90-4F65-8267-9304DE36EEBA}" type="presParOf" srcId="{FA8A6F99-6081-4B6C-9914-6ACE3D74A9A2}" destId="{7A205B19-0973-48CA-8C56-7131ABAF498B}" srcOrd="0" destOrd="0" presId="urn:microsoft.com/office/officeart/2005/8/layout/hProcess7#2"/>
-    <dgm:cxn modelId="{E249690A-52E0-4790-9DB1-9D8DD0398C11}" type="presParOf" srcId="{FA8A6F99-6081-4B6C-9914-6ACE3D74A9A2}" destId="{F5EA375B-A518-4EB2-A622-EFBACDFBBAEA}" srcOrd="1" destOrd="0" presId="urn:microsoft.com/office/officeart/2005/8/layout/hProcess7#2"/>
-    <dgm:cxn modelId="{7B76F1CB-282C-433C-A8A6-82D8F5B9C81E}" type="presParOf" srcId="{FA8A6F99-6081-4B6C-9914-6ACE3D74A9A2}" destId="{B95957A9-2E3C-42A7-A8CA-4FC28B1D4B1E}" srcOrd="2" destOrd="0" presId="urn:microsoft.com/office/officeart/2005/8/layout/hProcess7#2"/>
-    <dgm:cxn modelId="{D44470F2-ED83-4381-93E7-EBCBA94D324B}" type="presParOf" srcId="{8366E698-0BE8-4BFE-A2C6-F79806694B96}" destId="{E529589F-6A08-4139-BC71-AED9D0E8CDCD}" srcOrd="23" destOrd="0" presId="urn:microsoft.com/office/officeart/2005/8/layout/hProcess7#2"/>
-    <dgm:cxn modelId="{A7940DCD-9AA6-4822-A6AC-814554B27E83}" type="presParOf" srcId="{8366E698-0BE8-4BFE-A2C6-F79806694B96}" destId="{582F0C05-B8FE-43FE-AF4B-DCDDFA4E7187}" srcOrd="24" destOrd="0" presId="urn:microsoft.com/office/officeart/2005/8/layout/hProcess7#2"/>
-    <dgm:cxn modelId="{FD97D36E-8011-4C52-92C4-755B9DE2A5E1}" type="presParOf" srcId="{582F0C05-B8FE-43FE-AF4B-DCDDFA4E7187}" destId="{01E07CBD-B951-40BC-90EF-F5FE3A092CD1}" srcOrd="0" destOrd="0" presId="urn:microsoft.com/office/officeart/2005/8/layout/hProcess7#2"/>
-    <dgm:cxn modelId="{F8344939-0F5A-4A07-BF1E-D40F50691161}" type="presParOf" srcId="{582F0C05-B8FE-43FE-AF4B-DCDDFA4E7187}" destId="{540C52F0-7AA4-4EE4-A783-3779EE2EB8F4}" srcOrd="1" destOrd="0" presId="urn:microsoft.com/office/officeart/2005/8/layout/hProcess7#2"/>
-    <dgm:cxn modelId="{F153B50A-657A-46D7-AB04-7D789C51E31F}" type="presParOf" srcId="{582F0C05-B8FE-43FE-AF4B-DCDDFA4E7187}" destId="{D804D0C2-405C-4113-A720-7C741478D2AC}" srcOrd="2" destOrd="0" presId="urn:microsoft.com/office/officeart/2005/8/layout/hProcess7#2"/>
+    <dgm:cxn modelId="{EB462D6B-D796-4627-A93A-E22816D485ED}" type="presOf" srcId="{DC7C09A4-409F-4277-96AF-0794C6BCC6B2}" destId="{C70D1E8C-93FF-4EC2-B555-30B0637E30AA}" srcOrd="1" destOrd="0" presId="urn:microsoft.com/office/officeart/2005/8/layout/hProcess7#2"/>
+    <dgm:cxn modelId="{514A2156-6A44-4A6C-80DC-7591C1C3553F}" type="presOf" srcId="{9D5F556D-23BE-4740-93C7-670DA0F1CE1E}" destId="{1F1EC849-E331-44F5-8450-393D400D46CA}" srcOrd="1" destOrd="0" presId="urn:microsoft.com/office/officeart/2005/8/layout/hProcess7#2"/>
+    <dgm:cxn modelId="{B9DAC396-F0AA-4EF7-8AE6-07F5A03ADB4A}" type="presOf" srcId="{DC7C09A4-409F-4277-96AF-0794C6BCC6B2}" destId="{C263BF44-01CC-477C-83C9-73A76F239AAB}" srcOrd="0" destOrd="0" presId="urn:microsoft.com/office/officeart/2005/8/layout/hProcess7#2"/>
+    <dgm:cxn modelId="{863E6387-269E-45DD-AA83-E0B55DFF4005}" type="presOf" srcId="{6B77ECBB-134F-4047-BA6A-DB295DBA4137}" destId="{4B9F647D-AD56-4FA6-933B-0915D510DA64}" srcOrd="0" destOrd="0" presId="urn:microsoft.com/office/officeart/2005/8/layout/hProcess7#2"/>
+    <dgm:cxn modelId="{8533C825-B3D2-406A-A662-69815D938FF4}" type="presParOf" srcId="{8366E698-0BE8-4BFE-A2C6-F79806694B96}" destId="{8C4EBED0-4A4E-407C-9D1F-EEC5B91691BD}" srcOrd="0" destOrd="0" presId="urn:microsoft.com/office/officeart/2005/8/layout/hProcess7#2"/>
+    <dgm:cxn modelId="{01356BA3-B0C5-45BC-B59F-0D0F02EB81D3}" type="presParOf" srcId="{8C4EBED0-4A4E-407C-9D1F-EEC5B91691BD}" destId="{784ADED4-D80A-4D0B-9474-BE81411A071F}" srcOrd="0" destOrd="0" presId="urn:microsoft.com/office/officeart/2005/8/layout/hProcess7#2"/>
+    <dgm:cxn modelId="{B0DB2517-8D68-4131-9F4A-5FB7F302C800}" type="presParOf" srcId="{8C4EBED0-4A4E-407C-9D1F-EEC5B91691BD}" destId="{80761329-00AA-419C-81FF-E675AEBD1DE5}" srcOrd="1" destOrd="0" presId="urn:microsoft.com/office/officeart/2005/8/layout/hProcess7#2"/>
+    <dgm:cxn modelId="{216E0C0B-EC90-4140-AB53-A07B1F4BA2DE}" type="presParOf" srcId="{8C4EBED0-4A4E-407C-9D1F-EEC5B91691BD}" destId="{9E1461C5-8A93-40AF-A35C-EA312405D36A}" srcOrd="2" destOrd="0" presId="urn:microsoft.com/office/officeart/2005/8/layout/hProcess7#2"/>
+    <dgm:cxn modelId="{86D22EE4-E3C9-49BB-B380-B0D9840FA62E}" type="presParOf" srcId="{8366E698-0BE8-4BFE-A2C6-F79806694B96}" destId="{8846961F-C73D-4228-8B0E-0B39F472E52C}" srcOrd="1" destOrd="0" presId="urn:microsoft.com/office/officeart/2005/8/layout/hProcess7#2"/>
+    <dgm:cxn modelId="{5C560CB7-AC69-4FCF-8FA3-AADCA7318289}" type="presParOf" srcId="{8366E698-0BE8-4BFE-A2C6-F79806694B96}" destId="{5017095D-E4D7-4506-AF37-EABE2ECB4BFF}" srcOrd="2" destOrd="0" presId="urn:microsoft.com/office/officeart/2005/8/layout/hProcess7#2"/>
+    <dgm:cxn modelId="{31486154-559D-4B32-A4FD-F06624F0A26E}" type="presParOf" srcId="{5017095D-E4D7-4506-AF37-EABE2ECB4BFF}" destId="{0270B00B-67E2-4087-8623-B021D8D534A2}" srcOrd="0" destOrd="0" presId="urn:microsoft.com/office/officeart/2005/8/layout/hProcess7#2"/>
+    <dgm:cxn modelId="{D134E72E-A949-43F8-A934-DAA43CE56293}" type="presParOf" srcId="{5017095D-E4D7-4506-AF37-EABE2ECB4BFF}" destId="{867F511D-3889-40B5-B0D4-B932D3D07B3A}" srcOrd="1" destOrd="0" presId="urn:microsoft.com/office/officeart/2005/8/layout/hProcess7#2"/>
+    <dgm:cxn modelId="{DAA7C300-4272-49B1-9F65-AC349127B900}" type="presParOf" srcId="{5017095D-E4D7-4506-AF37-EABE2ECB4BFF}" destId="{49C47801-9D06-4219-B151-1ABD9B2258BA}" srcOrd="2" destOrd="0" presId="urn:microsoft.com/office/officeart/2005/8/layout/hProcess7#2"/>
+    <dgm:cxn modelId="{DAC027F1-030B-4384-A71B-C82DEB4F2F9E}" type="presParOf" srcId="{8366E698-0BE8-4BFE-A2C6-F79806694B96}" destId="{D207F52D-79AD-4601-BF98-64A1A35E85C8}" srcOrd="3" destOrd="0" presId="urn:microsoft.com/office/officeart/2005/8/layout/hProcess7#2"/>
+    <dgm:cxn modelId="{91D0238A-78FE-4D91-94F7-D2005E786E2B}" type="presParOf" srcId="{8366E698-0BE8-4BFE-A2C6-F79806694B96}" destId="{3812B329-972F-4000-A4BB-F6CC90657A5F}" srcOrd="4" destOrd="0" presId="urn:microsoft.com/office/officeart/2005/8/layout/hProcess7#2"/>
+    <dgm:cxn modelId="{5F598B6C-6286-4CBC-85F4-BAD816224AFB}" type="presParOf" srcId="{3812B329-972F-4000-A4BB-F6CC90657A5F}" destId="{31142E6E-9155-46AE-8E4B-C604AB9A97FC}" srcOrd="0" destOrd="0" presId="urn:microsoft.com/office/officeart/2005/8/layout/hProcess7#2"/>
+    <dgm:cxn modelId="{06859107-EAC3-4242-B2AF-AEA15E858A7A}" type="presParOf" srcId="{3812B329-972F-4000-A4BB-F6CC90657A5F}" destId="{1501C47B-5503-4FDD-9EE6-904ECCEA11A5}" srcOrd="1" destOrd="0" presId="urn:microsoft.com/office/officeart/2005/8/layout/hProcess7#2"/>
+    <dgm:cxn modelId="{A428DF1F-D135-4945-93AD-895F4DB9B97C}" type="presParOf" srcId="{3812B329-972F-4000-A4BB-F6CC90657A5F}" destId="{D26F5A96-635F-4098-A2E2-75A7CCF544F2}" srcOrd="2" destOrd="0" presId="urn:microsoft.com/office/officeart/2005/8/layout/hProcess7#2"/>
+    <dgm:cxn modelId="{36318430-C450-43D7-ADDE-CABA3990DAC1}" type="presParOf" srcId="{8366E698-0BE8-4BFE-A2C6-F79806694B96}" destId="{532B0251-4186-488A-9E5C-ABA8FDB5CB9F}" srcOrd="5" destOrd="0" presId="urn:microsoft.com/office/officeart/2005/8/layout/hProcess7#2"/>
+    <dgm:cxn modelId="{3D173B30-F8FC-4943-BAA1-4DF8E624EB7E}" type="presParOf" srcId="{8366E698-0BE8-4BFE-A2C6-F79806694B96}" destId="{4A1E65AB-D80F-40F7-AA98-D3B8D2D5EF13}" srcOrd="6" destOrd="0" presId="urn:microsoft.com/office/officeart/2005/8/layout/hProcess7#2"/>
+    <dgm:cxn modelId="{95E3A9BF-BD0C-426B-A23B-F61C8D53864E}" type="presParOf" srcId="{4A1E65AB-D80F-40F7-AA98-D3B8D2D5EF13}" destId="{E50D180E-9DFD-4506-882E-DD86D7660D05}" srcOrd="0" destOrd="0" presId="urn:microsoft.com/office/officeart/2005/8/layout/hProcess7#2"/>
+    <dgm:cxn modelId="{17B18733-4B2F-4293-9BD3-74F05F40BF8D}" type="presParOf" srcId="{4A1E65AB-D80F-40F7-AA98-D3B8D2D5EF13}" destId="{855E896E-F448-4C26-91B9-F3CFFCC869A2}" srcOrd="1" destOrd="0" presId="urn:microsoft.com/office/officeart/2005/8/layout/hProcess7#2"/>
+    <dgm:cxn modelId="{C4A0239A-E1BD-4393-9F6B-E7BCB7BEADA9}" type="presParOf" srcId="{4A1E65AB-D80F-40F7-AA98-D3B8D2D5EF13}" destId="{E09004B0-C3CB-4F30-92AA-D668AD88F6EE}" srcOrd="2" destOrd="0" presId="urn:microsoft.com/office/officeart/2005/8/layout/hProcess7#2"/>
+    <dgm:cxn modelId="{EC8FC714-15A9-4E7E-A600-0E844DD80A1E}" type="presParOf" srcId="{8366E698-0BE8-4BFE-A2C6-F79806694B96}" destId="{4782EAE6-59BD-4704-A5B9-212D5FFEA3EE}" srcOrd="7" destOrd="0" presId="urn:microsoft.com/office/officeart/2005/8/layout/hProcess7#2"/>
+    <dgm:cxn modelId="{D9DF1A5B-3261-40C2-A289-FEE0569E4710}" type="presParOf" srcId="{8366E698-0BE8-4BFE-A2C6-F79806694B96}" destId="{3E37E3CF-054F-469A-9EBD-D195936F1FB7}" srcOrd="8" destOrd="0" presId="urn:microsoft.com/office/officeart/2005/8/layout/hProcess7#2"/>
+    <dgm:cxn modelId="{1657EDCE-F97E-45E0-9E4E-8F5801FB738C}" type="presParOf" srcId="{3E37E3CF-054F-469A-9EBD-D195936F1FB7}" destId="{E9F6F7E8-D009-4A5D-8B9C-9E8B85A6B3C5}" srcOrd="0" destOrd="0" presId="urn:microsoft.com/office/officeart/2005/8/layout/hProcess7#2"/>
+    <dgm:cxn modelId="{9C58D8B9-56E4-47DF-82C7-444DDD05F75A}" type="presParOf" srcId="{3E37E3CF-054F-469A-9EBD-D195936F1FB7}" destId="{E02B2D52-0C83-4E01-99D7-43213764274F}" srcOrd="1" destOrd="0" presId="urn:microsoft.com/office/officeart/2005/8/layout/hProcess7#2"/>
+    <dgm:cxn modelId="{60BE1245-EB26-450A-BA17-735CAC9FBD86}" type="presParOf" srcId="{3E37E3CF-054F-469A-9EBD-D195936F1FB7}" destId="{9899998A-C245-40EC-9B1D-E65C0E2FCB33}" srcOrd="2" destOrd="0" presId="urn:microsoft.com/office/officeart/2005/8/layout/hProcess7#2"/>
+    <dgm:cxn modelId="{9132AC2D-5414-4687-A73C-71218216FC10}" type="presParOf" srcId="{8366E698-0BE8-4BFE-A2C6-F79806694B96}" destId="{7DB5DA09-C7FF-407F-BC48-47D3008205AD}" srcOrd="9" destOrd="0" presId="urn:microsoft.com/office/officeart/2005/8/layout/hProcess7#2"/>
+    <dgm:cxn modelId="{9A6E9ED3-22DC-46BB-9018-C2F997E3576C}" type="presParOf" srcId="{8366E698-0BE8-4BFE-A2C6-F79806694B96}" destId="{6887973C-1BAC-4C45-A2D7-B0AE5EC632FE}" srcOrd="10" destOrd="0" presId="urn:microsoft.com/office/officeart/2005/8/layout/hProcess7#2"/>
+    <dgm:cxn modelId="{82D51DE6-028E-4EF9-A9EC-57CA8C0946CD}" type="presParOf" srcId="{6887973C-1BAC-4C45-A2D7-B0AE5EC632FE}" destId="{BAD28FD5-3B63-4D24-AC4F-04D1DE69BAD9}" srcOrd="0" destOrd="0" presId="urn:microsoft.com/office/officeart/2005/8/layout/hProcess7#2"/>
+    <dgm:cxn modelId="{E163EFEC-0035-4D57-8FCC-05DB2931B95B}" type="presParOf" srcId="{6887973C-1BAC-4C45-A2D7-B0AE5EC632FE}" destId="{9DA29409-D2A8-47AD-83DD-33AE1C2BBAF0}" srcOrd="1" destOrd="0" presId="urn:microsoft.com/office/officeart/2005/8/layout/hProcess7#2"/>
+    <dgm:cxn modelId="{000902BA-8AA4-4B31-8581-4F27E4FE92A2}" type="presParOf" srcId="{6887973C-1BAC-4C45-A2D7-B0AE5EC632FE}" destId="{3084263A-A36A-492C-98AE-63D1F96A15BB}" srcOrd="2" destOrd="0" presId="urn:microsoft.com/office/officeart/2005/8/layout/hProcess7#2"/>
+    <dgm:cxn modelId="{ECA1EAD0-4D98-4B7A-8957-DA0CA9FBA96F}" type="presParOf" srcId="{8366E698-0BE8-4BFE-A2C6-F79806694B96}" destId="{FF7604F0-A8A5-41C2-AD34-A404D644C8DC}" srcOrd="11" destOrd="0" presId="urn:microsoft.com/office/officeart/2005/8/layout/hProcess7#2"/>
+    <dgm:cxn modelId="{B465A651-BEBB-4B27-975F-CF5D535DBE78}" type="presParOf" srcId="{8366E698-0BE8-4BFE-A2C6-F79806694B96}" destId="{90A76163-E18A-4A96-87A4-44D2F59A34B5}" srcOrd="12" destOrd="0" presId="urn:microsoft.com/office/officeart/2005/8/layout/hProcess7#2"/>
+    <dgm:cxn modelId="{BBDAF1D1-7EA7-410D-B695-07146B1EE877}" type="presParOf" srcId="{90A76163-E18A-4A96-87A4-44D2F59A34B5}" destId="{CB8E8EF1-A948-4874-9147-9EE572CF7AB1}" srcOrd="0" destOrd="0" presId="urn:microsoft.com/office/officeart/2005/8/layout/hProcess7#2"/>
+    <dgm:cxn modelId="{A63948D9-B9EA-46FA-A1A0-0FCECF89CD98}" type="presParOf" srcId="{90A76163-E18A-4A96-87A4-44D2F59A34B5}" destId="{1F1EC849-E331-44F5-8450-393D400D46CA}" srcOrd="1" destOrd="0" presId="urn:microsoft.com/office/officeart/2005/8/layout/hProcess7#2"/>
+    <dgm:cxn modelId="{2459C6B3-E358-4A4B-9CDA-52A150D9034B}" type="presParOf" srcId="{90A76163-E18A-4A96-87A4-44D2F59A34B5}" destId="{85D2CA9B-EE17-4E76-A627-5346D1459B4A}" srcOrd="2" destOrd="0" presId="urn:microsoft.com/office/officeart/2005/8/layout/hProcess7#2"/>
+    <dgm:cxn modelId="{77380510-14E6-46AB-B174-B6D619921753}" type="presParOf" srcId="{8366E698-0BE8-4BFE-A2C6-F79806694B96}" destId="{756C0FC7-1463-4488-84E8-622AF4E1302F}" srcOrd="13" destOrd="0" presId="urn:microsoft.com/office/officeart/2005/8/layout/hProcess7#2"/>
+    <dgm:cxn modelId="{571E67E6-D1D4-4A0D-A37C-E7548CEA4D3F}" type="presParOf" srcId="{8366E698-0BE8-4BFE-A2C6-F79806694B96}" destId="{DACEA1DC-0E9E-4430-BA44-5E8757F1D70B}" srcOrd="14" destOrd="0" presId="urn:microsoft.com/office/officeart/2005/8/layout/hProcess7#2"/>
+    <dgm:cxn modelId="{334D37A1-114E-4FCA-8040-E9D7767235B1}" type="presParOf" srcId="{DACEA1DC-0E9E-4430-BA44-5E8757F1D70B}" destId="{FD439A92-827A-43D0-8877-04A7A42BFA36}" srcOrd="0" destOrd="0" presId="urn:microsoft.com/office/officeart/2005/8/layout/hProcess7#2"/>
+    <dgm:cxn modelId="{914779FB-C55B-4723-A54E-F82D3B42CBE1}" type="presParOf" srcId="{DACEA1DC-0E9E-4430-BA44-5E8757F1D70B}" destId="{E447E3B5-FF03-4575-8502-F7CABE0E70B4}" srcOrd="1" destOrd="0" presId="urn:microsoft.com/office/officeart/2005/8/layout/hProcess7#2"/>
+    <dgm:cxn modelId="{9037E4D1-04DE-4CE9-9C33-AAAA937C4598}" type="presParOf" srcId="{DACEA1DC-0E9E-4430-BA44-5E8757F1D70B}" destId="{569EEFDD-6CF4-42B5-A988-D0B48BD9A784}" srcOrd="2" destOrd="0" presId="urn:microsoft.com/office/officeart/2005/8/layout/hProcess7#2"/>
+    <dgm:cxn modelId="{51E4D94D-D96B-42E5-B477-F3EA553635AC}" type="presParOf" srcId="{8366E698-0BE8-4BFE-A2C6-F79806694B96}" destId="{0724428E-A38F-4D15-B9E2-EEE6A90F1C70}" srcOrd="15" destOrd="0" presId="urn:microsoft.com/office/officeart/2005/8/layout/hProcess7#2"/>
+    <dgm:cxn modelId="{65D6537A-9AEB-4545-A4A2-CE94D432B962}" type="presParOf" srcId="{8366E698-0BE8-4BFE-A2C6-F79806694B96}" destId="{D5474168-702F-4459-ACA0-9F26967F4158}" srcOrd="16" destOrd="0" presId="urn:microsoft.com/office/officeart/2005/8/layout/hProcess7#2"/>
+    <dgm:cxn modelId="{09E76ECB-513D-4612-9095-876AA3DA75D4}" type="presParOf" srcId="{D5474168-702F-4459-ACA0-9F26967F4158}" destId="{4B9F647D-AD56-4FA6-933B-0915D510DA64}" srcOrd="0" destOrd="0" presId="urn:microsoft.com/office/officeart/2005/8/layout/hProcess7#2"/>
+    <dgm:cxn modelId="{6A4FB555-869F-48AC-BCD0-89E9295EDD9C}" type="presParOf" srcId="{D5474168-702F-4459-ACA0-9F26967F4158}" destId="{6AE0728B-1DA7-4191-8786-F1CF87DD49BC}" srcOrd="1" destOrd="0" presId="urn:microsoft.com/office/officeart/2005/8/layout/hProcess7#2"/>
+    <dgm:cxn modelId="{4F6C39E1-473A-49C5-B425-D16E67CD6D12}" type="presParOf" srcId="{D5474168-702F-4459-ACA0-9F26967F4158}" destId="{9DFA33AF-9799-4E61-AFAE-280C8479798D}" srcOrd="2" destOrd="0" presId="urn:microsoft.com/office/officeart/2005/8/layout/hProcess7#2"/>
+    <dgm:cxn modelId="{E5461451-D03D-4B71-BAE2-9247F85E3957}" type="presParOf" srcId="{8366E698-0BE8-4BFE-A2C6-F79806694B96}" destId="{21C805A5-B39F-4CC1-8ACE-3F4D01DF2227}" srcOrd="17" destOrd="0" presId="urn:microsoft.com/office/officeart/2005/8/layout/hProcess7#2"/>
+    <dgm:cxn modelId="{76660535-543F-4D76-BB92-A4DC0E648D61}" type="presParOf" srcId="{8366E698-0BE8-4BFE-A2C6-F79806694B96}" destId="{C2937227-AA77-4DFC-87D5-33A9E0AD4DFF}" srcOrd="18" destOrd="0" presId="urn:microsoft.com/office/officeart/2005/8/layout/hProcess7#2"/>
+    <dgm:cxn modelId="{F58AC0E4-20AB-4CAD-AEE1-CA73A048BB1E}" type="presParOf" srcId="{C2937227-AA77-4DFC-87D5-33A9E0AD4DFF}" destId="{84F88EA8-B5C1-4122-AEE2-DA5CF4F16B12}" srcOrd="0" destOrd="0" presId="urn:microsoft.com/office/officeart/2005/8/layout/hProcess7#2"/>
+    <dgm:cxn modelId="{C33FEC33-12A4-4A3A-A522-1FC18B75229C}" type="presParOf" srcId="{C2937227-AA77-4DFC-87D5-33A9E0AD4DFF}" destId="{7CB4D71E-4F74-482E-9F2C-E16495C5142D}" srcOrd="1" destOrd="0" presId="urn:microsoft.com/office/officeart/2005/8/layout/hProcess7#2"/>
+    <dgm:cxn modelId="{DCDA1F20-0589-456A-9DFC-FB4FC5FA2AF9}" type="presParOf" srcId="{C2937227-AA77-4DFC-87D5-33A9E0AD4DFF}" destId="{BB3C9242-2BE8-4B88-A739-E04A7B971A11}" srcOrd="2" destOrd="0" presId="urn:microsoft.com/office/officeart/2005/8/layout/hProcess7#2"/>
+    <dgm:cxn modelId="{44B5B518-18A5-4256-B3AF-A6291A836E42}" type="presParOf" srcId="{8366E698-0BE8-4BFE-A2C6-F79806694B96}" destId="{0877C94B-F828-44D2-A7EF-4B0C9A70C621}" srcOrd="19" destOrd="0" presId="urn:microsoft.com/office/officeart/2005/8/layout/hProcess7#2"/>
+    <dgm:cxn modelId="{CDC5D3F4-6462-4789-8348-B2F5EC18B950}" type="presParOf" srcId="{8366E698-0BE8-4BFE-A2C6-F79806694B96}" destId="{10B6A55C-1F16-40FA-9D2F-910AFE4ECF9D}" srcOrd="20" destOrd="0" presId="urn:microsoft.com/office/officeart/2005/8/layout/hProcess7#2"/>
+    <dgm:cxn modelId="{8704383B-7264-40DB-A3A1-6B1703C7876B}" type="presParOf" srcId="{10B6A55C-1F16-40FA-9D2F-910AFE4ECF9D}" destId="{C263BF44-01CC-477C-83C9-73A76F239AAB}" srcOrd="0" destOrd="0" presId="urn:microsoft.com/office/officeart/2005/8/layout/hProcess7#2"/>
+    <dgm:cxn modelId="{BE41F802-58F6-44DA-A5AD-EC2A7D0144EF}" type="presParOf" srcId="{10B6A55C-1F16-40FA-9D2F-910AFE4ECF9D}" destId="{C70D1E8C-93FF-4EC2-B555-30B0637E30AA}" srcOrd="1" destOrd="0" presId="urn:microsoft.com/office/officeart/2005/8/layout/hProcess7#2"/>
+    <dgm:cxn modelId="{275E9422-FCFE-4885-B9A4-901C70D42742}" type="presParOf" srcId="{10B6A55C-1F16-40FA-9D2F-910AFE4ECF9D}" destId="{E57D7BCB-0A25-40FE-B4E7-D29D61086887}" srcOrd="2" destOrd="0" presId="urn:microsoft.com/office/officeart/2005/8/layout/hProcess7#2"/>
+    <dgm:cxn modelId="{85899385-8D3F-4677-8ABE-CEEE704253E3}" type="presParOf" srcId="{8366E698-0BE8-4BFE-A2C6-F79806694B96}" destId="{87CEA8D3-14D2-4C10-89F3-12DAA7AF98A8}" srcOrd="21" destOrd="0" presId="urn:microsoft.com/office/officeart/2005/8/layout/hProcess7#2"/>
+    <dgm:cxn modelId="{36A6D1BC-D16E-473D-96F5-4DB0C5592801}" type="presParOf" srcId="{8366E698-0BE8-4BFE-A2C6-F79806694B96}" destId="{FA8A6F99-6081-4B6C-9914-6ACE3D74A9A2}" srcOrd="22" destOrd="0" presId="urn:microsoft.com/office/officeart/2005/8/layout/hProcess7#2"/>
+    <dgm:cxn modelId="{87CBF02C-7662-4D73-94E7-C9CAB4408A5C}" type="presParOf" srcId="{FA8A6F99-6081-4B6C-9914-6ACE3D74A9A2}" destId="{7A205B19-0973-48CA-8C56-7131ABAF498B}" srcOrd="0" destOrd="0" presId="urn:microsoft.com/office/officeart/2005/8/layout/hProcess7#2"/>
+    <dgm:cxn modelId="{6C50E5B8-CE71-4D84-B660-32F22B2F3F09}" type="presParOf" srcId="{FA8A6F99-6081-4B6C-9914-6ACE3D74A9A2}" destId="{F5EA375B-A518-4EB2-A622-EFBACDFBBAEA}" srcOrd="1" destOrd="0" presId="urn:microsoft.com/office/officeart/2005/8/layout/hProcess7#2"/>
+    <dgm:cxn modelId="{CD305F46-D89F-47AE-A6B7-F6681FAF6E0C}" type="presParOf" srcId="{FA8A6F99-6081-4B6C-9914-6ACE3D74A9A2}" destId="{B95957A9-2E3C-42A7-A8CA-4FC28B1D4B1E}" srcOrd="2" destOrd="0" presId="urn:microsoft.com/office/officeart/2005/8/layout/hProcess7#2"/>
+    <dgm:cxn modelId="{7FAB0607-CA4E-4CD4-A3F6-AC8F4C8ECC3B}" type="presParOf" srcId="{8366E698-0BE8-4BFE-A2C6-F79806694B96}" destId="{E529589F-6A08-4139-BC71-AED9D0E8CDCD}" srcOrd="23" destOrd="0" presId="urn:microsoft.com/office/officeart/2005/8/layout/hProcess7#2"/>
+    <dgm:cxn modelId="{5A5675C3-7BD5-43B6-B174-1CB5D2959D57}" type="presParOf" srcId="{8366E698-0BE8-4BFE-A2C6-F79806694B96}" destId="{582F0C05-B8FE-43FE-AF4B-DCDDFA4E7187}" srcOrd="24" destOrd="0" presId="urn:microsoft.com/office/officeart/2005/8/layout/hProcess7#2"/>
+    <dgm:cxn modelId="{9A483C9C-7FC4-4F06-88FB-F1565D6906FC}" type="presParOf" srcId="{582F0C05-B8FE-43FE-AF4B-DCDDFA4E7187}" destId="{01E07CBD-B951-40BC-90EF-F5FE3A092CD1}" srcOrd="0" destOrd="0" presId="urn:microsoft.com/office/officeart/2005/8/layout/hProcess7#2"/>
+    <dgm:cxn modelId="{1C3F6AC8-87C5-44B0-894A-5D6BE406A949}" type="presParOf" srcId="{582F0C05-B8FE-43FE-AF4B-DCDDFA4E7187}" destId="{540C52F0-7AA4-4EE4-A783-3779EE2EB8F4}" srcOrd="1" destOrd="0" presId="urn:microsoft.com/office/officeart/2005/8/layout/hProcess7#2"/>
+    <dgm:cxn modelId="{DD3F5C7D-C785-48DA-AF59-00109D02F34C}" type="presParOf" srcId="{582F0C05-B8FE-43FE-AF4B-DCDDFA4E7187}" destId="{D804D0C2-405C-4113-A720-7C741478D2AC}" srcOrd="2" destOrd="0" presId="urn:microsoft.com/office/officeart/2005/8/layout/hProcess7#2"/>
   </dgm:cxnLst>
   <dgm:bg/>
   <dgm:whole/>
@@ -39900,7 +38744,7 @@
 </file>
 
 <file path=customXml/itemProps2.xml><?xml version="1.0" encoding="utf-8"?>
-<ds:datastoreItem xmlns:ds="http://schemas.openxmlformats.org/officeDocument/2006/customXml" ds:itemID="{C42FF42A-F0BF-4C1F-A086-EB852A391333}">
+<ds:datastoreItem xmlns:ds="http://schemas.openxmlformats.org/officeDocument/2006/customXml" ds:itemID="{CC04A2D5-F0CB-4A2C-A6C9-15C6424620F7}">
   <ds:schemaRefs>
     <ds:schemaRef ds:uri="http://schemas.openxmlformats.org/officeDocument/2006/bibliography"/>
   </ds:schemaRefs>

</xml_diff>